<commit_message>
EBEGU-469 Finanzielle Situation / Einkommensverschlechterung PDF - Finalisierung
</commit_message>
<xml_diff>
--- a/ebegu-server/src/main/resources/vorlagen/Berechnungsgrundlagen.docx
+++ b/ebegu-server/src/main/resources/vorlagen/Berechnungsgrundlagen.docx
@@ -222,8 +222,6 @@
         </w:rPr>
         <w:t>(</w:t>
       </w:r>
-      <w:bookmarkStart w:id="1" w:name="_GoBack"/>
-      <w:bookmarkEnd w:id="1"/>
       <w:r>
         <w:rPr>
           <w:rFonts w:ascii="Arial" w:eastAsia="Times New Roman" w:hAnsi="Arial" w:cs="Arial"/>
@@ -504,6 +502,8 @@
             </w:r>
           </w:p>
         </w:tc>
+        <w:bookmarkStart w:id="1" w:name="_GoBack"/>
+        <w:bookmarkEnd w:id="1"/>
         <w:tc>
           <w:tcPr>
             <w:tcW w:w="1701" w:type="dxa"/>
@@ -5496,7 +5496,7 @@
           <w:sz w:val="18"/>
           <w:szCs w:val="18"/>
         </w:rPr>
-        <w:t>Einkommenverschleschterung</w:t>
+        <w:t>Einkommenverschlechterung</w:t>
       </w:r>
       <w:proofErr w:type="spellEnd"/>
       <w:r>
@@ -10863,7 +10863,16 @@
           <w:sz w:val="18"/>
           <w:szCs w:val="18"/>
         </w:rPr>
-        <w:t>Einkommenverschleschterung</w:t>
+        <w:t>Einkommenverschle</w:t>
+      </w:r>
+      <w:r>
+        <w:rPr>
+          <w:rFonts w:ascii="Arial" w:hAnsi="Arial" w:cs="Arial"/>
+          <w:b/>
+          <w:sz w:val="18"/>
+          <w:szCs w:val="18"/>
+        </w:rPr>
+        <w:t>chterung</w:t>
       </w:r>
       <w:proofErr w:type="spellEnd"/>
       <w:r>
@@ -18461,7 +18470,7 @@
 </file>
 
 <file path=customXml/itemProps1.xml><?xml version="1.0" encoding="utf-8"?>
-<ds:datastoreItem xmlns:ds="http://schemas.openxmlformats.org/officeDocument/2006/customXml" ds:itemID="{8F6440E8-A1AB-40BA-935D-68DDF72E9C6B}">
+<ds:datastoreItem xmlns:ds="http://schemas.openxmlformats.org/officeDocument/2006/customXml" ds:itemID="{370D6FBE-028D-43F4-812E-8AB4159C204D}">
   <ds:schemaRefs>
     <ds:schemaRef ds:uri="http://schemas.openxmlformats.org/officeDocument/2006/bibliography"/>
   </ds:schemaRefs>

</xml_diff>

<commit_message>
EBEGU-469 Finanzielle Situation / Einkommensverschlechterung PDF - Finalisierung: 1-BerechnungVon entfernt 2-Textanpassung
</commit_message>
<xml_diff>
--- a/ebegu-server/src/main/resources/vorlagen/Berechnungsgrundlagen.docx
+++ b/ebegu-server/src/main/resources/vorlagen/Berechnungsgrundlagen.docx
@@ -77,14 +77,29 @@
       <w:r>
         <w:rPr>
           <w:rFonts w:ascii="Arial" w:hAnsi="Arial" w:cs="Arial"/>
-          <w:color w:val="000000" w:themeColor="text1"/>
-          <w:sz w:val="18"/>
-          <w:szCs w:val="18"/>
+          <w:b/>
+          <w:color w:val="333333"/>
+          <w:sz w:val="21"/>
+          <w:szCs w:val="21"/>
+          <w:lang w:val="de-DE"/>
         </w:rPr>
-        <w:t xml:space="preserve">Betreuungsgutschein / Referenz-Nr. </w:t>
+        <w:t>Fallnummer</w:t>
       </w:r>
       <w:bookmarkStart w:id="0" w:name="BGTNr1"/>
       <w:bookmarkEnd w:id="0"/>
+      <w:r>
+        <w:rPr>
+          <w:rFonts w:ascii="Arial" w:hAnsi="Arial" w:cs="Arial"/>
+          <w:b/>
+          <w:color w:val="333333"/>
+          <w:sz w:val="21"/>
+          <w:szCs w:val="21"/>
+          <w:lang w:val="de-DE"/>
+        </w:rPr>
+        <w:t xml:space="preserve"> </w:t>
+      </w:r>
+      <w:bookmarkStart w:id="1" w:name="_GoBack"/>
+      <w:bookmarkEnd w:id="1"/>
       <w:r>
         <w:rPr>
           <w:rFonts w:ascii="Arial" w:hAnsi="Arial" w:cs="Arial"/>
@@ -102,69 +117,6 @@
           <w:szCs w:val="18"/>
         </w:rPr>
         <w:instrText xml:space="preserve"> DOCVARIABLE  FIELD_berechnung.Finanz.Referenznummer  \* MERGEFORMAT </w:instrText>
-      </w:r>
-      <w:r>
-        <w:rPr>
-          <w:rFonts w:ascii="Arial" w:hAnsi="Arial" w:cs="Arial"/>
-          <w:color w:val="000000" w:themeColor="text1"/>
-          <w:sz w:val="18"/>
-          <w:szCs w:val="18"/>
-        </w:rPr>
-        <w:fldChar w:fldCharType="end"/>
-      </w:r>
-      <w:r>
-        <w:rPr>
-          <w:rFonts w:ascii="Arial" w:hAnsi="Arial" w:cs="Arial"/>
-          <w:color w:val="000000" w:themeColor="text1"/>
-          <w:sz w:val="18"/>
-          <w:szCs w:val="18"/>
-        </w:rPr>
-        <w:br/>
-      </w:r>
-      <w:r>
-        <w:rPr>
-          <w:rFonts w:ascii="Arial" w:hAnsi="Arial" w:cs="Arial"/>
-          <w:color w:val="000000" w:themeColor="text1"/>
-          <w:sz w:val="18"/>
-          <w:szCs w:val="18"/>
-        </w:rPr>
-        <w:t xml:space="preserve">Ersetzt </w:t>
-      </w:r>
-      <w:r>
-        <w:rPr>
-          <w:rFonts w:ascii="Arial" w:hAnsi="Arial" w:cs="Arial"/>
-          <w:color w:val="000000" w:themeColor="text1"/>
-          <w:sz w:val="18"/>
-          <w:szCs w:val="18"/>
-        </w:rPr>
-        <w:t>die Berechnung</w:t>
-      </w:r>
-      <w:r>
-        <w:rPr>
-          <w:rFonts w:ascii="Arial" w:hAnsi="Arial" w:cs="Arial"/>
-          <w:color w:val="000000" w:themeColor="text1"/>
-          <w:sz w:val="18"/>
-          <w:szCs w:val="18"/>
-        </w:rPr>
-        <w:t xml:space="preserve"> vom </w:t>
-      </w:r>
-      <w:r>
-        <w:rPr>
-          <w:rFonts w:ascii="Arial" w:hAnsi="Arial" w:cs="Arial"/>
-          <w:color w:val="000000" w:themeColor="text1"/>
-          <w:sz w:val="18"/>
-          <w:szCs w:val="18"/>
-        </w:rPr>
-        <w:fldChar w:fldCharType="begin"/>
-      </w:r>
-      <w:r>
-        <w:rPr>
-          <w:rFonts w:ascii="Arial" w:hAnsi="Arial" w:cs="Arial"/>
-          <w:color w:val="000000" w:themeColor="text1"/>
-          <w:sz w:val="18"/>
-          <w:szCs w:val="18"/>
-        </w:rPr>
-        <w:instrText xml:space="preserve"> DOCVARIABLE  FIELD_berechnung.Finanz.BerechnungVon  \* MERGEFORMAT </w:instrText>
       </w:r>
       <w:r>
         <w:rPr>
@@ -502,8 +454,6 @@
             </w:r>
           </w:p>
         </w:tc>
-        <w:bookmarkStart w:id="1" w:name="_GoBack"/>
-        <w:bookmarkEnd w:id="1"/>
         <w:tc>
           <w:tcPr>
             <w:tcW w:w="1701" w:type="dxa"/>
@@ -919,7 +869,7 @@
                 <w:sz w:val="17"/>
                 <w:szCs w:val="17"/>
               </w:rPr>
-              <w:instrText xml:space="preserve"> DOCVARIABLE  FIELD_berechnu</w:instrText>
+              <w:instrText xml:space="preserve"> DOCVARIABLE  FIELD_berechnung.Finanz.UnterhaltsbeitraegeG1  </w:instrText>
             </w:r>
             <w:r>
               <w:rPr>
@@ -929,7 +879,7 @@
                 <w:szCs w:val="17"/>
               </w:rPr>
               <w:lastRenderedPageBreak/>
-              <w:instrText xml:space="preserve">ng.Finanz.UnterhaltsbeitraegeG1  \* MERGEFORMAT </w:instrText>
+              <w:instrText xml:space="preserve">\* MERGEFORMAT </w:instrText>
             </w:r>
             <w:r>
               <w:rPr>
@@ -977,7 +927,7 @@
                 <w:sz w:val="18"/>
                 <w:szCs w:val="18"/>
               </w:rPr>
-              <w:instrText xml:space="preserve"> DOCVARIABL</w:instrText>
+              <w:instrText xml:space="preserve"> DOCVARIABLE  FIELD_berech</w:instrText>
             </w:r>
             <w:r>
               <w:rPr>
@@ -987,7 +937,7 @@
                 <w:szCs w:val="18"/>
               </w:rPr>
               <w:lastRenderedPageBreak/>
-              <w:instrText xml:space="preserve">E  FIELD_berechnung.Finanz.UnterhaltsbeitraegeG2  \* MERGEFORMAT </w:instrText>
+              <w:instrText xml:space="preserve">nung.Finanz.UnterhaltsbeitraegeG2  \* MERGEFORMAT </w:instrText>
             </w:r>
             <w:r>
               <w:rPr>
@@ -1659,7 +1609,54 @@
                 <w:sz w:val="17"/>
                 <w:szCs w:val="17"/>
               </w:rPr>
-              <w:instrText xml:space="preserve"> DOCVARIABLE  FIELD_berechnung.Finanz.BruttovermoegenG1  \* </w:instrText>
+              <w:instrText xml:space="preserve"> DOCVARIABLE  FIELD_berechnung.Finanz.BruttovermoegenG1  \* MERGEFORMAT </w:instrText>
+            </w:r>
+            <w:r>
+              <w:rPr>
+                <w:rFonts w:cs="Arial"/>
+                <w:color w:val="000000" w:themeColor="text1"/>
+                <w:sz w:val="17"/>
+                <w:szCs w:val="17"/>
+              </w:rPr>
+              <w:fldChar w:fldCharType="end"/>
+            </w:r>
+          </w:p>
+        </w:tc>
+        <w:tc>
+          <w:tcPr>
+            <w:tcW w:w="1539" w:type="dxa"/>
+          </w:tcPr>
+          <w:p>
+            <w:pPr>
+              <w:pStyle w:val="Text"/>
+              <w:tabs>
+                <w:tab w:val="left" w:pos="4253"/>
+              </w:tabs>
+              <w:jc w:val="right"/>
+              <w:rPr>
+                <w:rFonts w:cs="Arial"/>
+                <w:color w:val="000000" w:themeColor="text1"/>
+                <w:sz w:val="17"/>
+                <w:szCs w:val="17"/>
+              </w:rPr>
+            </w:pPr>
+            <w:r>
+              <w:rPr>
+                <w:rFonts w:cs="Arial"/>
+                <w:color w:val="000000" w:themeColor="text1"/>
+                <w:sz w:val="17"/>
+                <w:szCs w:val="17"/>
+              </w:rPr>
+              <w:fldChar w:fldCharType="begin"/>
+            </w:r>
+            <w:r>
+              <w:rPr>
+                <w:rFonts w:cs="Arial"/>
+                <w:color w:val="000000" w:themeColor="text1"/>
+                <w:sz w:val="17"/>
+                <w:szCs w:val="17"/>
+              </w:rPr>
+              <w:instrText xml:space="preserve"> DOCVARIABLE  FIELD_berechnung.Finanz.BruttovermoegenG2  \* </w:instrText>
             </w:r>
             <w:r>
               <w:rPr>
@@ -1670,64 +1667,6 @@
               </w:rPr>
               <w:lastRenderedPageBreak/>
               <w:instrText xml:space="preserve">MERGEFORMAT </w:instrText>
-            </w:r>
-            <w:r>
-              <w:rPr>
-                <w:rFonts w:cs="Arial"/>
-                <w:color w:val="000000" w:themeColor="text1"/>
-                <w:sz w:val="17"/>
-                <w:szCs w:val="17"/>
-              </w:rPr>
-              <w:fldChar w:fldCharType="end"/>
-            </w:r>
-          </w:p>
-        </w:tc>
-        <w:tc>
-          <w:tcPr>
-            <w:tcW w:w="1539" w:type="dxa"/>
-          </w:tcPr>
-          <w:p>
-            <w:pPr>
-              <w:pStyle w:val="Text"/>
-              <w:tabs>
-                <w:tab w:val="left" w:pos="4253"/>
-              </w:tabs>
-              <w:jc w:val="right"/>
-              <w:rPr>
-                <w:rFonts w:cs="Arial"/>
-                <w:color w:val="000000" w:themeColor="text1"/>
-                <w:sz w:val="17"/>
-                <w:szCs w:val="17"/>
-              </w:rPr>
-            </w:pPr>
-            <w:r>
-              <w:rPr>
-                <w:rFonts w:cs="Arial"/>
-                <w:color w:val="000000" w:themeColor="text1"/>
-                <w:sz w:val="17"/>
-                <w:szCs w:val="17"/>
-              </w:rPr>
-              <w:lastRenderedPageBreak/>
-              <w:fldChar w:fldCharType="begin"/>
-            </w:r>
-            <w:r>
-              <w:rPr>
-                <w:rFonts w:cs="Arial"/>
-                <w:color w:val="000000" w:themeColor="text1"/>
-                <w:sz w:val="17"/>
-                <w:szCs w:val="17"/>
-              </w:rPr>
-              <w:instrText xml:space="preserve"> DOCVARIABLE  FIELD_berechnung.Finanz.Brut</w:instrText>
-            </w:r>
-            <w:r>
-              <w:rPr>
-                <w:rFonts w:cs="Arial"/>
-                <w:color w:val="000000" w:themeColor="text1"/>
-                <w:sz w:val="17"/>
-                <w:szCs w:val="17"/>
-              </w:rPr>
-              <w:lastRenderedPageBreak/>
-              <w:instrText xml:space="preserve">tovermoegenG2  \* MERGEFORMAT </w:instrText>
             </w:r>
             <w:r>
               <w:rPr>
@@ -2396,62 +2335,60 @@
                 <w:sz w:val="17"/>
                 <w:szCs w:val="17"/>
               </w:rPr>
+              <w:fldChar w:fldCharType="end"/>
+            </w:r>
+          </w:p>
+        </w:tc>
+        <w:tc>
+          <w:tcPr>
+            <w:tcW w:w="1539" w:type="dxa"/>
+          </w:tcPr>
+          <w:p>
+            <w:pPr>
+              <w:pStyle w:val="Text"/>
+              <w:tabs>
+                <w:tab w:val="left" w:pos="4253"/>
+              </w:tabs>
+              <w:jc w:val="center"/>
+              <w:rPr>
+                <w:rFonts w:cs="Arial"/>
+                <w:b/>
+                <w:color w:val="000000" w:themeColor="text1"/>
+                <w:sz w:val="17"/>
+                <w:szCs w:val="17"/>
+                <w:highlight w:val="yellow"/>
+              </w:rPr>
+            </w:pPr>
+            <w:r>
+              <w:rPr>
+                <w:rFonts w:cs="Arial"/>
+                <w:b/>
+                <w:color w:val="000000" w:themeColor="text1"/>
+                <w:sz w:val="17"/>
+                <w:szCs w:val="17"/>
+              </w:rPr>
+              <w:fldChar w:fldCharType="begin"/>
+            </w:r>
+            <w:r>
+              <w:rPr>
+                <w:rFonts w:cs="Arial"/>
+                <w:b/>
+                <w:color w:val="000000" w:themeColor="text1"/>
+                <w:sz w:val="17"/>
+                <w:szCs w:val="17"/>
+              </w:rPr>
+              <w:instrText xml:space="preserve"> DOCVARIABLE  FIELD_berechnung.Gesuchsteller2Name  \* MERGEFORM</w:instrText>
+            </w:r>
+            <w:r>
+              <w:rPr>
+                <w:rFonts w:cs="Arial"/>
+                <w:b/>
+                <w:color w:val="000000" w:themeColor="text1"/>
+                <w:sz w:val="17"/>
+                <w:szCs w:val="17"/>
+              </w:rPr>
               <w:lastRenderedPageBreak/>
-              <w:fldChar w:fldCharType="end"/>
-            </w:r>
-          </w:p>
-        </w:tc>
-        <w:tc>
-          <w:tcPr>
-            <w:tcW w:w="1539" w:type="dxa"/>
-          </w:tcPr>
-          <w:p>
-            <w:pPr>
-              <w:pStyle w:val="Text"/>
-              <w:tabs>
-                <w:tab w:val="left" w:pos="4253"/>
-              </w:tabs>
-              <w:jc w:val="center"/>
-              <w:rPr>
-                <w:rFonts w:cs="Arial"/>
-                <w:b/>
-                <w:color w:val="000000" w:themeColor="text1"/>
-                <w:sz w:val="17"/>
-                <w:szCs w:val="17"/>
-                <w:highlight w:val="yellow"/>
-              </w:rPr>
-            </w:pPr>
-            <w:r>
-              <w:rPr>
-                <w:rFonts w:cs="Arial"/>
-                <w:b/>
-                <w:color w:val="000000" w:themeColor="text1"/>
-                <w:sz w:val="17"/>
-                <w:szCs w:val="17"/>
-              </w:rPr>
-              <w:lastRenderedPageBreak/>
-              <w:fldChar w:fldCharType="begin"/>
-            </w:r>
-            <w:r>
-              <w:rPr>
-                <w:rFonts w:cs="Arial"/>
-                <w:b/>
-                <w:color w:val="000000" w:themeColor="text1"/>
-                <w:sz w:val="17"/>
-                <w:szCs w:val="17"/>
-              </w:rPr>
-              <w:instrText xml:space="preserve"> DOCVARIABLE  FIELD_berechnung.Gesuchs</w:instrText>
-            </w:r>
-            <w:r>
-              <w:rPr>
-                <w:rFonts w:cs="Arial"/>
-                <w:b/>
-                <w:color w:val="000000" w:themeColor="text1"/>
-                <w:sz w:val="17"/>
-                <w:szCs w:val="17"/>
-              </w:rPr>
-              <w:lastRenderedPageBreak/>
-              <w:instrText xml:space="preserve">teller2Name  \* MERGEFORMAT </w:instrText>
+              <w:instrText xml:space="preserve">AT </w:instrText>
             </w:r>
             <w:r>
               <w:rPr>
@@ -3316,49 +3253,59 @@
                 <w:sz w:val="17"/>
                 <w:szCs w:val="17"/>
               </w:rPr>
+              <w:t>Massgebendes Einkommen (nach Abzug für Familiengrösse)</w:t>
+            </w:r>
+          </w:p>
+        </w:tc>
+        <w:tc>
+          <w:tcPr>
+            <w:tcW w:w="1701" w:type="dxa"/>
+          </w:tcPr>
+          <w:p>
+            <w:pPr>
+              <w:pStyle w:val="Text"/>
+              <w:tabs>
+                <w:tab w:val="left" w:pos="4253"/>
+              </w:tabs>
+              <w:jc w:val="right"/>
+              <w:rPr>
+                <w:rFonts w:cs="Arial"/>
+                <w:b/>
+                <w:color w:val="000000" w:themeColor="text1"/>
+                <w:sz w:val="17"/>
+                <w:szCs w:val="17"/>
+              </w:rPr>
+            </w:pPr>
+            <w:r>
+              <w:rPr>
+                <w:rFonts w:cs="Arial"/>
+                <w:b/>
+                <w:color w:val="000000" w:themeColor="text1"/>
+                <w:sz w:val="17"/>
+                <w:szCs w:val="17"/>
+              </w:rPr>
+              <w:fldChar w:fldCharType="begin"/>
+            </w:r>
+            <w:r>
+              <w:rPr>
+                <w:rFonts w:cs="Arial"/>
+                <w:b/>
+                <w:color w:val="000000" w:themeColor="text1"/>
+                <w:sz w:val="17"/>
+                <w:szCs w:val="17"/>
+              </w:rPr>
+              <w:instrText xml:space="preserve"> DOCVARIABLE  FIELD_berechnu</w:instrText>
+            </w:r>
+            <w:r>
+              <w:rPr>
+                <w:rFonts w:cs="Arial"/>
+                <w:b/>
+                <w:color w:val="000000" w:themeColor="text1"/>
+                <w:sz w:val="17"/>
+                <w:szCs w:val="17"/>
+              </w:rPr>
               <w:lastRenderedPageBreak/>
-              <w:t>Massgebendes Einkommen (nach Abzug für Familiengrösse)</w:t>
-            </w:r>
-          </w:p>
-        </w:tc>
-        <w:tc>
-          <w:tcPr>
-            <w:tcW w:w="1701" w:type="dxa"/>
-          </w:tcPr>
-          <w:p>
-            <w:pPr>
-              <w:pStyle w:val="Text"/>
-              <w:tabs>
-                <w:tab w:val="left" w:pos="4253"/>
-              </w:tabs>
-              <w:jc w:val="right"/>
-              <w:rPr>
-                <w:rFonts w:cs="Arial"/>
-                <w:b/>
-                <w:color w:val="000000" w:themeColor="text1"/>
-                <w:sz w:val="17"/>
-                <w:szCs w:val="17"/>
-              </w:rPr>
-            </w:pPr>
-            <w:r>
-              <w:rPr>
-                <w:rFonts w:cs="Arial"/>
-                <w:b/>
-                <w:color w:val="000000" w:themeColor="text1"/>
-                <w:sz w:val="17"/>
-                <w:szCs w:val="17"/>
-              </w:rPr>
-              <w:fldChar w:fldCharType="begin"/>
-            </w:r>
-            <w:r>
-              <w:rPr>
-                <w:rFonts w:cs="Arial"/>
-                <w:b/>
-                <w:color w:val="000000" w:themeColor="text1"/>
-                <w:sz w:val="17"/>
-                <w:szCs w:val="17"/>
-              </w:rPr>
-              <w:instrText xml:space="preserve"> DOCVARIABLE  FIELD_berechnung.Finanz.MassgebendesEinkommen  \* MERGEFORMAT </w:instrText>
+              <w:instrText xml:space="preserve">ng.Finanz.MassgebendesEinkommen  \* MERGEFORMAT </w:instrText>
             </w:r>
             <w:r>
               <w:rPr>
@@ -3414,6 +3361,7 @@
           <w:sz w:val="18"/>
           <w:szCs w:val="18"/>
         </w:rPr>
+        <w:lastRenderedPageBreak/>
         <w:fldChar w:fldCharType="begin"/>
       </w:r>
       <w:r>
@@ -4043,17 +3991,7 @@
                 <w:sz w:val="18"/>
                 <w:szCs w:val="18"/>
               </w:rPr>
-              <w:instrText xml:space="preserve"> DOCVARIABLE  FIELD_berechnung.F</w:instrText>
-            </w:r>
-            <w:r>
-              <w:rPr>
-                <w:rFonts w:cs="Arial"/>
-                <w:color w:val="000000" w:themeColor="text1"/>
-                <w:sz w:val="18"/>
-                <w:szCs w:val="18"/>
-              </w:rPr>
-              <w:lastRenderedPageBreak/>
-              <w:instrText xml:space="preserve">inanz.TotalEinkuenfte  \* MERGEFORMAT </w:instrText>
+              <w:instrText xml:space="preserve"> DOCVARIABLE  FIELD_berechnung.Finanz.TotalEinkuenfte  \* MERGEFORMAT </w:instrText>
             </w:r>
             <w:r>
               <w:rPr>
@@ -4877,17 +4815,7 @@
                 <w:sz w:val="18"/>
                 <w:szCs w:val="18"/>
               </w:rPr>
-              <w:instrText xml:space="preserve"> DOCVARIABLE  FIELD_berechnung.F</w:instrText>
-            </w:r>
-            <w:r>
-              <w:rPr>
-                <w:rFonts w:cs="Arial"/>
-                <w:color w:val="000000" w:themeColor="text1"/>
-                <w:sz w:val="18"/>
-                <w:szCs w:val="18"/>
-              </w:rPr>
-              <w:lastRenderedPageBreak/>
-              <w:instrText xml:space="preserve">inanz.Abzuege  \* MERGEFORMAT </w:instrText>
+              <w:instrText xml:space="preserve"> DOCVARIABLE  FIELD_berechnung.Finanz.Abzuege  \* MERGEFORMAT </w:instrText>
             </w:r>
             <w:r>
               <w:rPr>
@@ -18470,7 +18398,7 @@
 </file>
 
 <file path=customXml/itemProps1.xml><?xml version="1.0" encoding="utf-8"?>
-<ds:datastoreItem xmlns:ds="http://schemas.openxmlformats.org/officeDocument/2006/customXml" ds:itemID="{370D6FBE-028D-43F4-812E-8AB4159C204D}">
+<ds:datastoreItem xmlns:ds="http://schemas.openxmlformats.org/officeDocument/2006/customXml" ds:itemID="{2DC41750-329D-486B-B323-CF9FFCCF89DF}">
   <ds:schemaRefs>
     <ds:schemaRef ds:uri="http://schemas.openxmlformats.org/officeDocument/2006/bibliography"/>
   </ds:schemaRefs>

</xml_diff>

<commit_message>
EBEGU-357 - Links um VerfuegungPDF, FinSitPDF und BlegleitschreibenPDF zu erzeugen und zu oeffnen. Fuer Verfuegung wurde eine neue Methode implementiert weil sie andere Parameter braucht als alle andere Dateien. - Das Template fuer die finanzielle Situation wurde geaendert damit die fehlende EV keine leere Seite erzeugen.
</commit_message>
<xml_diff>
--- a/ebegu-server/src/main/resources/vorlagen/Berechnungsgrundlagen.docx
+++ b/ebegu-server/src/main/resources/vorlagen/Berechnungsgrundlagen.docx
@@ -1,6 +1,6 @@
 
 <file path=word/document.xml><?xml version="1.0" encoding="utf-8"?>
-<w:document xmlns:wpc="http://schemas.microsoft.com/office/word/2010/wordprocessingCanvas" xmlns:mc="http://schemas.openxmlformats.org/markup-compatibility/2006" xmlns:o="urn:schemas-microsoft-com:office:office" xmlns:r="http://schemas.openxmlformats.org/officeDocument/2006/relationships" xmlns:m="http://schemas.openxmlformats.org/officeDocument/2006/math" xmlns:v="urn:schemas-microsoft-com:vml" xmlns:wp14="http://schemas.microsoft.com/office/word/2010/wordprocessingDrawing" xmlns:wp="http://schemas.openxmlformats.org/drawingml/2006/wordprocessingDrawing" xmlns:w10="urn:schemas-microsoft-com:office:word" xmlns:w="http://schemas.openxmlformats.org/wordprocessingml/2006/main" xmlns:w14="http://schemas.microsoft.com/office/word/2010/wordml" xmlns:wpg="http://schemas.microsoft.com/office/word/2010/wordprocessingGroup" xmlns:wpi="http://schemas.microsoft.com/office/word/2010/wordprocessingInk" xmlns:wne="http://schemas.microsoft.com/office/word/2006/wordml" xmlns:wps="http://schemas.microsoft.com/office/word/2010/wordprocessingShape" mc:Ignorable="w14 wp14">
+<w:document xmlns:wpc="http://schemas.microsoft.com/office/word/2010/wordprocessingCanvas" xmlns:mc="http://schemas.openxmlformats.org/markup-compatibility/2006" xmlns:o="urn:schemas-microsoft-com:office:office" xmlns:r="http://schemas.openxmlformats.org/officeDocument/2006/relationships" xmlns:m="http://schemas.openxmlformats.org/officeDocument/2006/math" xmlns:v="urn:schemas-microsoft-com:vml" xmlns:wp14="http://schemas.microsoft.com/office/word/2010/wordprocessingDrawing" xmlns:wp="http://schemas.openxmlformats.org/drawingml/2006/wordprocessingDrawing" xmlns:w10="urn:schemas-microsoft-com:office:word" xmlns:w="http://schemas.openxmlformats.org/wordprocessingml/2006/main" xmlns:w14="http://schemas.microsoft.com/office/word/2010/wordml" xmlns:w15="http://schemas.microsoft.com/office/word/2012/wordml" xmlns:wpg="http://schemas.microsoft.com/office/word/2010/wordprocessingGroup" xmlns:wpi="http://schemas.microsoft.com/office/word/2010/wordprocessingInk" xmlns:wne="http://schemas.microsoft.com/office/word/2006/wordml" xmlns:wps="http://schemas.microsoft.com/office/word/2010/wordprocessingShape" mc:Ignorable="w14 w15 wp14">
   <w:body>
     <w:p>
       <w:pPr>
@@ -239,7 +239,7 @@
           <w:szCs w:val="18"/>
           <w:lang w:eastAsia="de-CH"/>
         </w:rPr>
-        <w:t>07.09.2016</w:t>
+        <w:t>22.09.2016</w:t>
       </w:r>
       <w:r>
         <w:rPr>
@@ -3295,7 +3295,6 @@
           <w:sz w:val="18"/>
           <w:szCs w:val="18"/>
         </w:rPr>
-        <w:lastRenderedPageBreak/>
         <w:fldChar w:fldCharType="begin"/>
       </w:r>
       <w:r>
@@ -5211,8 +5210,6 @@
               </w:rPr>
               <w:t>vor</w:t>
             </w:r>
-            <w:bookmarkStart w:id="0" w:name="_GoBack"/>
-            <w:bookmarkEnd w:id="0"/>
             <w:r>
               <w:rPr>
                 <w:rFonts w:cs="Arial"/>
@@ -5325,15 +5322,6 @@
           <w:sz w:val="18"/>
           <w:szCs w:val="18"/>
         </w:rPr>
-        <w:br w:type="page"/>
-      </w:r>
-      <w:r>
-        <w:rPr>
-          <w:rFonts w:ascii="Arial" w:hAnsi="Arial" w:cs="Arial"/>
-          <w:sz w:val="18"/>
-          <w:szCs w:val="18"/>
-        </w:rPr>
-        <w:lastRenderedPageBreak/>
         <w:fldChar w:fldCharType="begin"/>
       </w:r>
       <w:r>
@@ -5351,6 +5339,24 @@
           <w:szCs w:val="18"/>
         </w:rPr>
         <w:fldChar w:fldCharType="end"/>
+      </w:r>
+    </w:p>
+    <w:p>
+      <w:pPr>
+        <w:rPr>
+          <w:rFonts w:ascii="Arial" w:hAnsi="Arial" w:cs="Arial"/>
+          <w:b/>
+          <w:sz w:val="18"/>
+          <w:szCs w:val="18"/>
+        </w:rPr>
+      </w:pPr>
+      <w:r>
+        <w:rPr>
+          <w:rFonts w:ascii="Arial" w:hAnsi="Arial" w:cs="Arial"/>
+          <w:sz w:val="18"/>
+          <w:szCs w:val="18"/>
+        </w:rPr>
+        <w:br w:type="page"/>
       </w:r>
     </w:p>
     <w:p>
@@ -8584,7 +8590,6 @@
           <w:sz w:val="18"/>
           <w:szCs w:val="18"/>
         </w:rPr>
-        <w:lastRenderedPageBreak/>
         <w:fldChar w:fldCharType="begin"/>
       </w:r>
       <w:r>
@@ -10641,6 +10646,39 @@
     <w:p>
       <w:pPr>
         <w:rPr>
+          <w:rFonts w:ascii="Arial" w:hAnsi="Arial" w:cs="Arial"/>
+          <w:sz w:val="18"/>
+          <w:szCs w:val="18"/>
+        </w:rPr>
+      </w:pPr>
+      <w:r>
+        <w:rPr>
+          <w:rFonts w:ascii="Arial" w:hAnsi="Arial" w:cs="Arial"/>
+          <w:sz w:val="18"/>
+          <w:szCs w:val="18"/>
+        </w:rPr>
+        <w:fldChar w:fldCharType="begin"/>
+      </w:r>
+      <w:r>
+        <w:rPr>
+          <w:rFonts w:ascii="Arial" w:hAnsi="Arial" w:cs="Arial"/>
+          <w:sz w:val="18"/>
+          <w:szCs w:val="18"/>
+        </w:rPr>
+        <w:instrText xml:space="preserve"> DOCVARIABLE  IF_berechnung.ExistEv2  \* MERGEFORMAT </w:instrText>
+      </w:r>
+      <w:r>
+        <w:rPr>
+          <w:rFonts w:ascii="Arial" w:hAnsi="Arial" w:cs="Arial"/>
+          <w:sz w:val="18"/>
+          <w:szCs w:val="18"/>
+        </w:rPr>
+        <w:fldChar w:fldCharType="end"/>
+      </w:r>
+    </w:p>
+    <w:p>
+      <w:pPr>
+        <w:rPr>
           <w:rFonts w:ascii="Arial" w:eastAsia="Times New Roman" w:hAnsi="Arial" w:cs="Arial"/>
           <w:color w:val="000000" w:themeColor="text1"/>
           <w:spacing w:val="8"/>
@@ -10660,40 +10698,8 @@
         </w:rPr>
         <w:br w:type="page"/>
       </w:r>
-    </w:p>
-    <w:p>
-      <w:pPr>
-        <w:rPr>
-          <w:rFonts w:ascii="Arial" w:hAnsi="Arial" w:cs="Arial"/>
-          <w:sz w:val="18"/>
-          <w:szCs w:val="18"/>
-        </w:rPr>
-      </w:pPr>
-      <w:r>
-        <w:rPr>
-          <w:rFonts w:ascii="Arial" w:hAnsi="Arial" w:cs="Arial"/>
-          <w:sz w:val="18"/>
-          <w:szCs w:val="18"/>
-        </w:rPr>
-        <w:lastRenderedPageBreak/>
-        <w:fldChar w:fldCharType="begin"/>
-      </w:r>
-      <w:r>
-        <w:rPr>
-          <w:rFonts w:ascii="Arial" w:hAnsi="Arial" w:cs="Arial"/>
-          <w:sz w:val="18"/>
-          <w:szCs w:val="18"/>
-        </w:rPr>
-        <w:instrText xml:space="preserve"> DOCVARIABLE  IF_berechnung.ExistEv2  \* MERGEFORMAT </w:instrText>
-      </w:r>
-      <w:r>
-        <w:rPr>
-          <w:rFonts w:ascii="Arial" w:hAnsi="Arial" w:cs="Arial"/>
-          <w:sz w:val="18"/>
-          <w:szCs w:val="18"/>
-        </w:rPr>
-        <w:fldChar w:fldCharType="end"/>
-      </w:r>
+      <w:bookmarkStart w:id="0" w:name="_GoBack"/>
+      <w:bookmarkEnd w:id="0"/>
     </w:p>
     <w:p>
       <w:pPr>
@@ -13920,7 +13926,6 @@
           <w:sz w:val="18"/>
           <w:szCs w:val="18"/>
         </w:rPr>
-        <w:lastRenderedPageBreak/>
         <w:fldChar w:fldCharType="begin"/>
       </w:r>
       <w:r>
@@ -15999,8 +16004,8 @@
       </w:pPr>
     </w:p>
     <w:sectPr>
-      <w:headerReference w:type="default" r:id="rId9"/>
-      <w:footerReference w:type="default" r:id="rId10"/>
+      <w:headerReference w:type="default" r:id="rId8"/>
+      <w:footerReference w:type="default" r:id="rId9"/>
       <w:pgSz w:w="11906" w:h="16838"/>
       <w:pgMar w:top="1417" w:right="1417" w:bottom="1134" w:left="1417" w:header="708" w:footer="708" w:gutter="0"/>
       <w:cols w:space="708"/>
@@ -16011,7 +16016,7 @@
 </file>
 
 <file path=word/endnotes.xml><?xml version="1.0" encoding="utf-8"?>
-<w:endnotes xmlns:wpc="http://schemas.microsoft.com/office/word/2010/wordprocessingCanvas" xmlns:mc="http://schemas.openxmlformats.org/markup-compatibility/2006" xmlns:o="urn:schemas-microsoft-com:office:office" xmlns:r="http://schemas.openxmlformats.org/officeDocument/2006/relationships" xmlns:m="http://schemas.openxmlformats.org/officeDocument/2006/math" xmlns:v="urn:schemas-microsoft-com:vml" xmlns:wp14="http://schemas.microsoft.com/office/word/2010/wordprocessingDrawing" xmlns:wp="http://schemas.openxmlformats.org/drawingml/2006/wordprocessingDrawing" xmlns:w10="urn:schemas-microsoft-com:office:word" xmlns:w="http://schemas.openxmlformats.org/wordprocessingml/2006/main" xmlns:w14="http://schemas.microsoft.com/office/word/2010/wordml" xmlns:wpg="http://schemas.microsoft.com/office/word/2010/wordprocessingGroup" xmlns:wpi="http://schemas.microsoft.com/office/word/2010/wordprocessingInk" xmlns:wne="http://schemas.microsoft.com/office/word/2006/wordml" xmlns:wps="http://schemas.microsoft.com/office/word/2010/wordprocessingShape" mc:Ignorable="w14 wp14">
+<w:endnotes xmlns:wpc="http://schemas.microsoft.com/office/word/2010/wordprocessingCanvas" xmlns:mc="http://schemas.openxmlformats.org/markup-compatibility/2006" xmlns:o="urn:schemas-microsoft-com:office:office" xmlns:r="http://schemas.openxmlformats.org/officeDocument/2006/relationships" xmlns:m="http://schemas.openxmlformats.org/officeDocument/2006/math" xmlns:v="urn:schemas-microsoft-com:vml" xmlns:wp14="http://schemas.microsoft.com/office/word/2010/wordprocessingDrawing" xmlns:wp="http://schemas.openxmlformats.org/drawingml/2006/wordprocessingDrawing" xmlns:w10="urn:schemas-microsoft-com:office:word" xmlns:w="http://schemas.openxmlformats.org/wordprocessingml/2006/main" xmlns:w14="http://schemas.microsoft.com/office/word/2010/wordml" xmlns:w15="http://schemas.microsoft.com/office/word/2012/wordml" xmlns:wpg="http://schemas.microsoft.com/office/word/2010/wordprocessingGroup" xmlns:wpi="http://schemas.microsoft.com/office/word/2010/wordprocessingInk" xmlns:wne="http://schemas.microsoft.com/office/word/2006/wordml" xmlns:wps="http://schemas.microsoft.com/office/word/2010/wordprocessingShape" mc:Ignorable="w14 w15 wp14">
   <w:endnote w:type="separator" w:id="-1">
     <w:p>
       <w:pPr>
@@ -16036,7 +16041,7 @@
 </file>
 
 <file path=word/footer1.xml><?xml version="1.0" encoding="utf-8"?>
-<w:ftr xmlns:wpc="http://schemas.microsoft.com/office/word/2010/wordprocessingCanvas" xmlns:mc="http://schemas.openxmlformats.org/markup-compatibility/2006" xmlns:o="urn:schemas-microsoft-com:office:office" xmlns:r="http://schemas.openxmlformats.org/officeDocument/2006/relationships" xmlns:m="http://schemas.openxmlformats.org/officeDocument/2006/math" xmlns:v="urn:schemas-microsoft-com:vml" xmlns:wp14="http://schemas.microsoft.com/office/word/2010/wordprocessingDrawing" xmlns:wp="http://schemas.openxmlformats.org/drawingml/2006/wordprocessingDrawing" xmlns:w10="urn:schemas-microsoft-com:office:word" xmlns:w="http://schemas.openxmlformats.org/wordprocessingml/2006/main" xmlns:w14="http://schemas.microsoft.com/office/word/2010/wordml" xmlns:wpg="http://schemas.microsoft.com/office/word/2010/wordprocessingGroup" xmlns:wpi="http://schemas.microsoft.com/office/word/2010/wordprocessingInk" xmlns:wne="http://schemas.microsoft.com/office/word/2006/wordml" xmlns:wps="http://schemas.microsoft.com/office/word/2010/wordprocessingShape" mc:Ignorable="w14 wp14">
+<w:ftr xmlns:wpc="http://schemas.microsoft.com/office/word/2010/wordprocessingCanvas" xmlns:mc="http://schemas.openxmlformats.org/markup-compatibility/2006" xmlns:o="urn:schemas-microsoft-com:office:office" xmlns:r="http://schemas.openxmlformats.org/officeDocument/2006/relationships" xmlns:m="http://schemas.openxmlformats.org/officeDocument/2006/math" xmlns:v="urn:schemas-microsoft-com:vml" xmlns:wp14="http://schemas.microsoft.com/office/word/2010/wordprocessingDrawing" xmlns:wp="http://schemas.openxmlformats.org/drawingml/2006/wordprocessingDrawing" xmlns:w10="urn:schemas-microsoft-com:office:word" xmlns:w="http://schemas.openxmlformats.org/wordprocessingml/2006/main" xmlns:w14="http://schemas.microsoft.com/office/word/2010/wordml" xmlns:w15="http://schemas.microsoft.com/office/word/2012/wordml" xmlns:wpg="http://schemas.microsoft.com/office/word/2010/wordprocessingGroup" xmlns:wpi="http://schemas.microsoft.com/office/word/2010/wordprocessingInk" xmlns:wne="http://schemas.microsoft.com/office/word/2006/wordml" xmlns:wps="http://schemas.microsoft.com/office/word/2010/wordprocessingShape" mc:Ignorable="w14 w15 wp14">
   <w:p>
     <w:pPr>
       <w:pStyle w:val="Fuzeile"/>
@@ -16087,7 +16092,7 @@
 </file>
 
 <file path=word/footnotes.xml><?xml version="1.0" encoding="utf-8"?>
-<w:footnotes xmlns:wpc="http://schemas.microsoft.com/office/word/2010/wordprocessingCanvas" xmlns:mc="http://schemas.openxmlformats.org/markup-compatibility/2006" xmlns:o="urn:schemas-microsoft-com:office:office" xmlns:r="http://schemas.openxmlformats.org/officeDocument/2006/relationships" xmlns:m="http://schemas.openxmlformats.org/officeDocument/2006/math" xmlns:v="urn:schemas-microsoft-com:vml" xmlns:wp14="http://schemas.microsoft.com/office/word/2010/wordprocessingDrawing" xmlns:wp="http://schemas.openxmlformats.org/drawingml/2006/wordprocessingDrawing" xmlns:w10="urn:schemas-microsoft-com:office:word" xmlns:w="http://schemas.openxmlformats.org/wordprocessingml/2006/main" xmlns:w14="http://schemas.microsoft.com/office/word/2010/wordml" xmlns:wpg="http://schemas.microsoft.com/office/word/2010/wordprocessingGroup" xmlns:wpi="http://schemas.microsoft.com/office/word/2010/wordprocessingInk" xmlns:wne="http://schemas.microsoft.com/office/word/2006/wordml" xmlns:wps="http://schemas.microsoft.com/office/word/2010/wordprocessingShape" mc:Ignorable="w14 wp14">
+<w:footnotes xmlns:wpc="http://schemas.microsoft.com/office/word/2010/wordprocessingCanvas" xmlns:mc="http://schemas.openxmlformats.org/markup-compatibility/2006" xmlns:o="urn:schemas-microsoft-com:office:office" xmlns:r="http://schemas.openxmlformats.org/officeDocument/2006/relationships" xmlns:m="http://schemas.openxmlformats.org/officeDocument/2006/math" xmlns:v="urn:schemas-microsoft-com:vml" xmlns:wp14="http://schemas.microsoft.com/office/word/2010/wordprocessingDrawing" xmlns:wp="http://schemas.openxmlformats.org/drawingml/2006/wordprocessingDrawing" xmlns:w10="urn:schemas-microsoft-com:office:word" xmlns:w="http://schemas.openxmlformats.org/wordprocessingml/2006/main" xmlns:w14="http://schemas.microsoft.com/office/word/2010/wordml" xmlns:w15="http://schemas.microsoft.com/office/word/2012/wordml" xmlns:wpg="http://schemas.microsoft.com/office/word/2010/wordprocessingGroup" xmlns:wpi="http://schemas.microsoft.com/office/word/2010/wordprocessingInk" xmlns:wne="http://schemas.microsoft.com/office/word/2006/wordml" xmlns:wps="http://schemas.microsoft.com/office/word/2010/wordprocessingShape" mc:Ignorable="w14 w15 wp14">
   <w:footnote w:type="separator" w:id="-1">
     <w:p>
       <w:pPr>
@@ -16112,7 +16117,7 @@
 </file>
 
 <file path=word/header1.xml><?xml version="1.0" encoding="utf-8"?>
-<w:hdr xmlns:wpc="http://schemas.microsoft.com/office/word/2010/wordprocessingCanvas" xmlns:mc="http://schemas.openxmlformats.org/markup-compatibility/2006" xmlns:o="urn:schemas-microsoft-com:office:office" xmlns:r="http://schemas.openxmlformats.org/officeDocument/2006/relationships" xmlns:m="http://schemas.openxmlformats.org/officeDocument/2006/math" xmlns:v="urn:schemas-microsoft-com:vml" xmlns:wp14="http://schemas.microsoft.com/office/word/2010/wordprocessingDrawing" xmlns:wp="http://schemas.openxmlformats.org/drawingml/2006/wordprocessingDrawing" xmlns:w10="urn:schemas-microsoft-com:office:word" xmlns:w="http://schemas.openxmlformats.org/wordprocessingml/2006/main" xmlns:w14="http://schemas.microsoft.com/office/word/2010/wordml" xmlns:wpg="http://schemas.microsoft.com/office/word/2010/wordprocessingGroup" xmlns:wpi="http://schemas.microsoft.com/office/word/2010/wordprocessingInk" xmlns:wne="http://schemas.microsoft.com/office/word/2006/wordml" xmlns:wps="http://schemas.microsoft.com/office/word/2010/wordprocessingShape" mc:Ignorable="w14 wp14">
+<w:hdr xmlns:wpc="http://schemas.microsoft.com/office/word/2010/wordprocessingCanvas" xmlns:mc="http://schemas.openxmlformats.org/markup-compatibility/2006" xmlns:o="urn:schemas-microsoft-com:office:office" xmlns:r="http://schemas.openxmlformats.org/officeDocument/2006/relationships" xmlns:m="http://schemas.openxmlformats.org/officeDocument/2006/math" xmlns:v="urn:schemas-microsoft-com:vml" xmlns:wp14="http://schemas.microsoft.com/office/word/2010/wordprocessingDrawing" xmlns:wp="http://schemas.openxmlformats.org/drawingml/2006/wordprocessingDrawing" xmlns:w10="urn:schemas-microsoft-com:office:word" xmlns:w="http://schemas.openxmlformats.org/wordprocessingml/2006/main" xmlns:w14="http://schemas.microsoft.com/office/word/2010/wordml" xmlns:w15="http://schemas.microsoft.com/office/word/2012/wordml" xmlns:wpg="http://schemas.microsoft.com/office/word/2010/wordprocessingGroup" xmlns:wpi="http://schemas.microsoft.com/office/word/2010/wordprocessingInk" xmlns:wne="http://schemas.microsoft.com/office/word/2006/wordml" xmlns:wps="http://schemas.microsoft.com/office/word/2010/wordprocessingShape" mc:Ignorable="w14 w15 wp14">
   <w:p>
     <w:pPr>
       <w:pStyle w:val="Kopfzeile"/>
@@ -16170,8 +16175,8 @@
 </file>
 
 <file path=word/numbering.xml><?xml version="1.0" encoding="utf-8"?>
-<w:numbering xmlns:wpc="http://schemas.microsoft.com/office/word/2010/wordprocessingCanvas" xmlns:mc="http://schemas.openxmlformats.org/markup-compatibility/2006" xmlns:o="urn:schemas-microsoft-com:office:office" xmlns:r="http://schemas.openxmlformats.org/officeDocument/2006/relationships" xmlns:m="http://schemas.openxmlformats.org/officeDocument/2006/math" xmlns:v="urn:schemas-microsoft-com:vml" xmlns:wp14="http://schemas.microsoft.com/office/word/2010/wordprocessingDrawing" xmlns:wp="http://schemas.openxmlformats.org/drawingml/2006/wordprocessingDrawing" xmlns:w10="urn:schemas-microsoft-com:office:word" xmlns:w="http://schemas.openxmlformats.org/wordprocessingml/2006/main" xmlns:w14="http://schemas.microsoft.com/office/word/2010/wordml" xmlns:wpg="http://schemas.microsoft.com/office/word/2010/wordprocessingGroup" xmlns:wpi="http://schemas.microsoft.com/office/word/2010/wordprocessingInk" xmlns:wne="http://schemas.microsoft.com/office/word/2006/wordml" xmlns:wps="http://schemas.microsoft.com/office/word/2010/wordprocessingShape" mc:Ignorable="w14 wp14">
-  <w:abstractNum w:abstractNumId="0">
+<w:numbering xmlns:wpc="http://schemas.microsoft.com/office/word/2010/wordprocessingCanvas" xmlns:mc="http://schemas.openxmlformats.org/markup-compatibility/2006" xmlns:o="urn:schemas-microsoft-com:office:office" xmlns:r="http://schemas.openxmlformats.org/officeDocument/2006/relationships" xmlns:m="http://schemas.openxmlformats.org/officeDocument/2006/math" xmlns:v="urn:schemas-microsoft-com:vml" xmlns:wp14="http://schemas.microsoft.com/office/word/2010/wordprocessingDrawing" xmlns:wp="http://schemas.openxmlformats.org/drawingml/2006/wordprocessingDrawing" xmlns:w10="urn:schemas-microsoft-com:office:word" xmlns:w="http://schemas.openxmlformats.org/wordprocessingml/2006/main" xmlns:w14="http://schemas.microsoft.com/office/word/2010/wordml" xmlns:w15="http://schemas.microsoft.com/office/word/2012/wordml" xmlns:wpg="http://schemas.microsoft.com/office/word/2010/wordprocessingGroup" xmlns:wpi="http://schemas.microsoft.com/office/word/2010/wordprocessingInk" xmlns:wne="http://schemas.microsoft.com/office/word/2006/wordml" xmlns:wps="http://schemas.microsoft.com/office/word/2010/wordprocessingShape" mc:Ignorable="w14 w15 wp14">
+  <w:abstractNum w:abstractNumId="0" w15:restartNumberingAfterBreak="0">
     <w:nsid w:val="4DB2642F"/>
     <w:multiLevelType w:val="multilevel"/>
     <w:tmpl w:val="BBE2403E"/>
@@ -16296,7 +16301,7 @@
 </file>
 
 <file path=word/styles.xml><?xml version="1.0" encoding="utf-8"?>
-<w:styles xmlns:mc="http://schemas.openxmlformats.org/markup-compatibility/2006" xmlns:r="http://schemas.openxmlformats.org/officeDocument/2006/relationships" xmlns:w="http://schemas.openxmlformats.org/wordprocessingml/2006/main" xmlns:w14="http://schemas.microsoft.com/office/word/2010/wordml" mc:Ignorable="w14">
+<w:styles xmlns:mc="http://schemas.openxmlformats.org/markup-compatibility/2006" xmlns:r="http://schemas.openxmlformats.org/officeDocument/2006/relationships" xmlns:w="http://schemas.openxmlformats.org/wordprocessingml/2006/main" xmlns:w14="http://schemas.microsoft.com/office/word/2010/wordml" xmlns:w15="http://schemas.microsoft.com/office/word/2012/wordml" mc:Ignorable="w14 w15">
   <w:docDefaults>
     <w:rPrDefault>
       <w:rPr>
@@ -16312,1020 +16317,378 @@
       </w:pPr>
     </w:pPrDefault>
   </w:docDefaults>
-  <w:latentStyles w:defLockedState="0" w:defUIPriority="99" w:defSemiHidden="1" w:defUnhideWhenUsed="1" w:defQFormat="0" w:count="267">
-    <w:lsdException w:name="Normal" w:semiHidden="0" w:uiPriority="0" w:unhideWhenUsed="0" w:qFormat="1"/>
-    <w:lsdException w:name="heading 1" w:semiHidden="0" w:uiPriority="9" w:unhideWhenUsed="0" w:qFormat="1"/>
-    <w:lsdException w:name="heading 2" w:uiPriority="9" w:qFormat="1"/>
-    <w:lsdException w:name="heading 3" w:uiPriority="9" w:qFormat="1"/>
-    <w:lsdException w:name="heading 4" w:uiPriority="9" w:qFormat="1"/>
-    <w:lsdException w:name="heading 5" w:uiPriority="9"/>
-    <w:lsdException w:name="heading 6" w:uiPriority="9" w:qFormat="1"/>
-    <w:lsdException w:name="heading 7" w:uiPriority="9" w:qFormat="1"/>
-    <w:lsdException w:name="heading 8" w:uiPriority="9" w:qFormat="1"/>
-    <w:lsdException w:name="heading 9" w:uiPriority="9" w:qFormat="1"/>
-    <w:lsdException w:name="toc 1" w:uiPriority="39" w:qFormat="1"/>
-    <w:lsdException w:name="toc 2" w:uiPriority="39" w:qFormat="1"/>
-    <w:lsdException w:name="toc 3" w:uiPriority="39" w:qFormat="1"/>
-    <w:lsdException w:name="toc 4" w:uiPriority="39"/>
-    <w:lsdException w:name="toc 5" w:uiPriority="39"/>
-    <w:lsdException w:name="toc 6" w:uiPriority="39"/>
-    <w:lsdException w:name="toc 7" w:uiPriority="39"/>
-    <w:lsdException w:name="toc 8" w:uiPriority="39"/>
-    <w:lsdException w:name="toc 9" w:uiPriority="39"/>
-    <w:lsdException w:name="caption" w:uiPriority="35" w:qFormat="1"/>
-    <w:lsdException w:name="Title" w:semiHidden="0" w:uiPriority="10" w:unhideWhenUsed="0" w:qFormat="1"/>
-    <w:lsdException w:name="Default Paragraph Font" w:uiPriority="1"/>
-    <w:lsdException w:name="Subtitle" w:semiHidden="0" w:uiPriority="11" w:unhideWhenUsed="0" w:qFormat="1"/>
-    <w:lsdException w:name="Strong" w:semiHidden="0" w:uiPriority="22" w:unhideWhenUsed="0" w:qFormat="1"/>
-    <w:lsdException w:name="Emphasis" w:semiHidden="0" w:uiPriority="20" w:unhideWhenUsed="0" w:qFormat="1"/>
-    <w:lsdException w:name="Table Grid" w:semiHidden="0" w:uiPriority="59" w:unhideWhenUsed="0"/>
-    <w:lsdException w:name="Placeholder Text" w:unhideWhenUsed="0"/>
-    <w:lsdException w:name="No Spacing" w:semiHidden="0" w:uiPriority="1" w:unhideWhenUsed="0" w:qFormat="1"/>
-    <w:lsdException w:name="Light Shading" w:semiHidden="0" w:uiPriority="60" w:unhideWhenUsed="0"/>
-    <w:lsdException w:name="Light List" w:semiHidden="0" w:uiPriority="61" w:unhideWhenUsed="0"/>
-    <w:lsdException w:name="Light Grid" w:semiHidden="0" w:uiPriority="62" w:unhideWhenUsed="0"/>
-    <w:lsdException w:name="Medium Shading 1" w:semiHidden="0" w:uiPriority="63" w:unhideWhenUsed="0"/>
-    <w:lsdException w:name="Medium Shading 2" w:semiHidden="0" w:uiPriority="64" w:unhideWhenUsed="0"/>
-    <w:lsdException w:name="Medium List 1" w:semiHidden="0" w:uiPriority="65" w:unhideWhenUsed="0"/>
-    <w:lsdException w:name="Medium List 2" w:semiHidden="0" w:uiPriority="66" w:unhideWhenUsed="0"/>
-    <w:lsdException w:name="Medium Grid 1" w:semiHidden="0" w:uiPriority="67" w:unhideWhenUsed="0"/>
-    <w:lsdException w:name="Medium Grid 2" w:semiHidden="0" w:uiPriority="68" w:unhideWhenUsed="0"/>
-    <w:lsdException w:name="Medium Grid 3" w:semiHidden="0" w:uiPriority="69" w:unhideWhenUsed="0"/>
-    <w:lsdException w:name="Dark List" w:semiHidden="0" w:uiPriority="70" w:unhideWhenUsed="0"/>
-    <w:lsdException w:name="Colorful Shading" w:semiHidden="0" w:uiPriority="71" w:unhideWhenUsed="0"/>
-    <w:lsdException w:name="Colorful List" w:semiHidden="0" w:uiPriority="72" w:unhideWhenUsed="0"/>
-    <w:lsdException w:name="Colorful Grid" w:semiHidden="0" w:uiPriority="73" w:unhideWhenUsed="0"/>
-    <w:lsdException w:name="Light Shading Accent 1" w:semiHidden="0" w:uiPriority="60" w:unhideWhenUsed="0"/>
-    <w:lsdException w:name="Light List Accent 1" w:semiHidden="0" w:uiPriority="61" w:unhideWhenUsed="0"/>
-    <w:lsdException w:name="Light Grid Accent 1" w:semiHidden="0" w:uiPriority="62" w:unhideWhenUsed="0"/>
-    <w:lsdException w:name="Medium Shading 1 Accent 1" w:semiHidden="0" w:uiPriority="63" w:unhideWhenUsed="0"/>
-    <w:lsdException w:name="Medium Shading 2 Accent 1" w:semiHidden="0" w:uiPriority="64" w:unhideWhenUsed="0"/>
-    <w:lsdException w:name="Medium List 1 Accent 1" w:semiHidden="0" w:uiPriority="65" w:unhideWhenUsed="0"/>
-    <w:lsdException w:name="Revision" w:unhideWhenUsed="0"/>
-    <w:lsdException w:name="List Paragraph" w:semiHidden="0" w:uiPriority="34" w:unhideWhenUsed="0" w:qFormat="1"/>
-    <w:lsdException w:name="Quote" w:semiHidden="0" w:uiPriority="29" w:unhideWhenUsed="0" w:qFormat="1"/>
-    <w:lsdException w:name="Intense Quote" w:semiHidden="0" w:uiPriority="30" w:unhideWhenUsed="0" w:qFormat="1"/>
-    <w:lsdException w:name="Medium List 2 Accent 1" w:semiHidden="0" w:uiPriority="66" w:unhideWhenUsed="0"/>
-    <w:lsdException w:name="Medium Grid 1 Accent 1" w:semiHidden="0" w:uiPriority="67" w:unhideWhenUsed="0"/>
-    <w:lsdException w:name="Medium Grid 2 Accent 1" w:semiHidden="0" w:uiPriority="68" w:unhideWhenUsed="0"/>
-    <w:lsdException w:name="Medium Grid 3 Accent 1" w:semiHidden="0" w:uiPriority="69" w:unhideWhenUsed="0"/>
-    <w:lsdException w:name="Dark List Accent 1" w:semiHidden="0" w:uiPriority="70" w:unhideWhenUsed="0"/>
-    <w:lsdException w:name="Colorful Shading Accent 1" w:semiHidden="0" w:uiPriority="71" w:unhideWhenUsed="0"/>
-    <w:lsdException w:name="Colorful List Accent 1" w:semiHidden="0" w:uiPriority="72" w:unhideWhenUsed="0"/>
-    <w:lsdException w:name="Colorful Grid Accent 1" w:semiHidden="0" w:uiPriority="73" w:unhideWhenUsed="0"/>
-    <w:lsdException w:name="Light Shading Accent 2" w:semiHidden="0" w:uiPriority="60" w:unhideWhenUsed="0"/>
-    <w:lsdException w:name="Light List Accent 2" w:semiHidden="0" w:uiPriority="61" w:unhideWhenUsed="0"/>
-    <w:lsdException w:name="Light Grid Accent 2" w:semiHidden="0" w:uiPriority="62" w:unhideWhenUsed="0"/>
-    <w:lsdException w:name="Medium Shading 1 Accent 2" w:semiHidden="0" w:uiPriority="63" w:unhideWhenUsed="0"/>
-    <w:lsdException w:name="Medium Shading 2 Accent 2" w:semiHidden="0" w:uiPriority="64" w:unhideWhenUsed="0"/>
-    <w:lsdException w:name="Medium List 1 Accent 2" w:semiHidden="0" w:uiPriority="65" w:unhideWhenUsed="0"/>
-    <w:lsdException w:name="Medium List 2 Accent 2" w:semiHidden="0" w:uiPriority="66" w:unhideWhenUsed="0"/>
-    <w:lsdException w:name="Medium Grid 1 Accent 2" w:semiHidden="0" w:uiPriority="67" w:unhideWhenUsed="0"/>
-    <w:lsdException w:name="Medium Grid 2 Accent 2" w:semiHidden="0" w:uiPriority="68" w:unhideWhenUsed="0"/>
-    <w:lsdException w:name="Medium Grid 3 Accent 2" w:semiHidden="0" w:uiPriority="69" w:unhideWhenUsed="0"/>
-    <w:lsdException w:name="Dark List Accent 2" w:semiHidden="0" w:uiPriority="70" w:unhideWhenUsed="0"/>
-    <w:lsdException w:name="Colorful Shading Accent 2" w:semiHidden="0" w:uiPriority="71" w:unhideWhenUsed="0"/>
-    <w:lsdException w:name="Colorful List Accent 2" w:semiHidden="0" w:uiPriority="72" w:unhideWhenUsed="0"/>
-    <w:lsdException w:name="Colorful Grid Accent 2" w:semiHidden="0" w:uiPriority="73" w:unhideWhenUsed="0"/>
-    <w:lsdException w:name="Light Shading Accent 3" w:semiHidden="0" w:uiPriority="60" w:unhideWhenUsed="0"/>
-    <w:lsdException w:name="Light List Accent 3" w:semiHidden="0" w:uiPriority="61" w:unhideWhenUsed="0"/>
-    <w:lsdException w:name="Light Grid Accent 3" w:semiHidden="0" w:uiPriority="62" w:unhideWhenUsed="0"/>
-    <w:lsdException w:name="Medium Shading 1 Accent 3" w:semiHidden="0" w:uiPriority="63" w:unhideWhenUsed="0"/>
-    <w:lsdException w:name="Medium Shading 2 Accent 3" w:semiHidden="0" w:uiPriority="64" w:unhideWhenUsed="0"/>
-    <w:lsdException w:name="Medium List 1 Accent 3" w:semiHidden="0" w:uiPriority="65" w:unhideWhenUsed="0"/>
-    <w:lsdException w:name="Medium List 2 Accent 3" w:semiHidden="0" w:uiPriority="66" w:unhideWhenUsed="0"/>
-    <w:lsdException w:name="Medium Grid 1 Accent 3" w:semiHidden="0" w:uiPriority="67" w:unhideWhenUsed="0"/>
-    <w:lsdException w:name="Medium Grid 2 Accent 3" w:semiHidden="0" w:uiPriority="68" w:unhideWhenUsed="0"/>
-    <w:lsdException w:name="Medium Grid 3 Accent 3" w:semiHidden="0" w:uiPriority="69" w:unhideWhenUsed="0"/>
-    <w:lsdException w:name="Dark List Accent 3" w:semiHidden="0" w:uiPriority="70" w:unhideWhenUsed="0"/>
-    <w:lsdException w:name="Colorful Shading Accent 3" w:semiHidden="0" w:uiPriority="71" w:unhideWhenUsed="0"/>
-    <w:lsdException w:name="Colorful List Accent 3" w:semiHidden="0" w:uiPriority="72" w:unhideWhenUsed="0"/>
-    <w:lsdException w:name="Colorful Grid Accent 3" w:semiHidden="0" w:uiPriority="73" w:unhideWhenUsed="0"/>
-    <w:lsdException w:name="Light Shading Accent 4" w:semiHidden="0" w:uiPriority="60" w:unhideWhenUsed="0"/>
-    <w:lsdException w:name="Light List Accent 4" w:semiHidden="0" w:uiPriority="61" w:unhideWhenUsed="0"/>
-    <w:lsdException w:name="Light Grid Accent 4" w:semiHidden="0" w:uiPriority="62" w:unhideWhenUsed="0"/>
-    <w:lsdException w:name="Medium Shading 1 Accent 4" w:semiHidden="0" w:uiPriority="63" w:unhideWhenUsed="0"/>
-    <w:lsdException w:name="Medium Shading 2 Accent 4" w:semiHidden="0" w:uiPriority="64" w:unhideWhenUsed="0"/>
-    <w:lsdException w:name="Medium List 1 Accent 4" w:semiHidden="0" w:uiPriority="65" w:unhideWhenUsed="0"/>
-    <w:lsdException w:name="Medium List 2 Accent 4" w:semiHidden="0" w:uiPriority="66" w:unhideWhenUsed="0"/>
-    <w:lsdException w:name="Medium Grid 1 Accent 4" w:semiHidden="0" w:uiPriority="67" w:unhideWhenUsed="0"/>
-    <w:lsdException w:name="Medium Grid 2 Accent 4" w:semiHidden="0" w:uiPriority="68" w:unhideWhenUsed="0"/>
-    <w:lsdException w:name="Medium Grid 3 Accent 4" w:semiHidden="0" w:uiPriority="69" w:unhideWhenUsed="0"/>
-    <w:lsdException w:name="Dark List Accent 4" w:semiHidden="0" w:uiPriority="70" w:unhideWhenUsed="0"/>
-    <w:lsdException w:name="Colorful Shading Accent 4" w:semiHidden="0" w:uiPriority="71" w:unhideWhenUsed="0"/>
-    <w:lsdException w:name="Colorful List Accent 4" w:semiHidden="0" w:uiPriority="72" w:unhideWhenUsed="0"/>
-    <w:lsdException w:name="Colorful Grid Accent 4" w:semiHidden="0" w:uiPriority="73" w:unhideWhenUsed="0"/>
-    <w:lsdException w:name="Light Shading Accent 5" w:semiHidden="0" w:uiPriority="60" w:unhideWhenUsed="0"/>
-    <w:lsdException w:name="Light List Accent 5" w:semiHidden="0" w:uiPriority="61" w:unhideWhenUsed="0"/>
-    <w:lsdException w:name="Light Grid Accent 5" w:semiHidden="0" w:uiPriority="62" w:unhideWhenUsed="0"/>
-    <w:lsdException w:name="Medium Shading 1 Accent 5" w:semiHidden="0" w:uiPriority="63" w:unhideWhenUsed="0"/>
-    <w:lsdException w:name="Medium Shading 2 Accent 5" w:semiHidden="0" w:uiPriority="64" w:unhideWhenUsed="0"/>
-    <w:lsdException w:name="Medium List 1 Accent 5" w:semiHidden="0" w:uiPriority="65" w:unhideWhenUsed="0"/>
-    <w:lsdException w:name="Medium List 2 Accent 5" w:semiHidden="0" w:uiPriority="66" w:unhideWhenUsed="0"/>
-    <w:lsdException w:name="Medium Grid 1 Accent 5" w:semiHidden="0" w:uiPriority="67" w:unhideWhenUsed="0"/>
-    <w:lsdException w:name="Medium Grid 2 Accent 5" w:semiHidden="0" w:uiPriority="68" w:unhideWhenUsed="0"/>
-    <w:lsdException w:name="Medium Grid 3 Accent 5" w:semiHidden="0" w:uiPriority="69" w:unhideWhenUsed="0"/>
-    <w:lsdException w:name="Dark List Accent 5" w:semiHidden="0" w:uiPriority="70" w:unhideWhenUsed="0"/>
-    <w:lsdException w:name="Colorful Shading Accent 5" w:semiHidden="0" w:uiPriority="71" w:unhideWhenUsed="0"/>
-    <w:lsdException w:name="Colorful List Accent 5" w:semiHidden="0" w:uiPriority="72" w:unhideWhenUsed="0"/>
-    <w:lsdException w:name="Colorful Grid Accent 5" w:semiHidden="0" w:uiPriority="73" w:unhideWhenUsed="0"/>
-    <w:lsdException w:name="Light Shading Accent 6" w:semiHidden="0" w:uiPriority="60" w:unhideWhenUsed="0"/>
-    <w:lsdException w:name="Light List Accent 6" w:semiHidden="0" w:uiPriority="61" w:unhideWhenUsed="0"/>
-    <w:lsdException w:name="Light Grid Accent 6" w:semiHidden="0" w:uiPriority="62" w:unhideWhenUsed="0"/>
-    <w:lsdException w:name="Medium Shading 1 Accent 6" w:semiHidden="0" w:uiPriority="63" w:unhideWhenUsed="0"/>
-    <w:lsdException w:name="Medium Shading 2 Accent 6" w:semiHidden="0" w:uiPriority="64" w:unhideWhenUsed="0"/>
-    <w:lsdException w:name="Medium List 1 Accent 6" w:semiHidden="0" w:uiPriority="65" w:unhideWhenUsed="0"/>
-    <w:lsdException w:name="Medium List 2 Accent 6" w:semiHidden="0" w:uiPriority="66" w:unhideWhenUsed="0"/>
-    <w:lsdException w:name="Medium Grid 1 Accent 6" w:semiHidden="0" w:uiPriority="67" w:unhideWhenUsed="0"/>
-    <w:lsdException w:name="Medium Grid 2 Accent 6" w:semiHidden="0" w:uiPriority="68" w:unhideWhenUsed="0"/>
-    <w:lsdException w:name="Medium Grid 3 Accent 6" w:semiHidden="0" w:uiPriority="69" w:unhideWhenUsed="0"/>
-    <w:lsdException w:name="Dark List Accent 6" w:semiHidden="0" w:uiPriority="70" w:unhideWhenUsed="0"/>
-    <w:lsdException w:name="Colorful Shading Accent 6" w:semiHidden="0" w:uiPriority="71" w:unhideWhenUsed="0"/>
-    <w:lsdException w:name="Colorful List Accent 6" w:semiHidden="0" w:uiPriority="72" w:unhideWhenUsed="0"/>
-    <w:lsdException w:name="Colorful Grid Accent 6" w:semiHidden="0" w:uiPriority="73" w:unhideWhenUsed="0"/>
-    <w:lsdException w:name="Subtle Emphasis" w:semiHidden="0" w:uiPriority="19" w:unhideWhenUsed="0" w:qFormat="1"/>
-    <w:lsdException w:name="Intense Emphasis" w:semiHidden="0" w:uiPriority="21" w:unhideWhenUsed="0" w:qFormat="1"/>
-    <w:lsdException w:name="Subtle Reference" w:semiHidden="0" w:uiPriority="31" w:unhideWhenUsed="0" w:qFormat="1"/>
-    <w:lsdException w:name="Intense Reference" w:semiHidden="0" w:uiPriority="32" w:unhideWhenUsed="0" w:qFormat="1"/>
-    <w:lsdException w:name="Book Title" w:semiHidden="0" w:uiPriority="33" w:unhideWhenUsed="0" w:qFormat="1"/>
-    <w:lsdException w:name="Bibliography" w:uiPriority="37"/>
-    <w:lsdException w:name="TOC Heading" w:uiPriority="39" w:qFormat="1"/>
-  </w:latentStyles>
-  <w:style w:type="paragraph" w:default="1" w:styleId="Standard">
-    <w:name w:val="Normal"/>
-    <w:qFormat/>
-    <w:rsid w:val="00C73EF7"/>
-    <w:rPr>
-      <w:rFonts w:ascii="Trebuchet MS" w:hAnsi="Trebuchet MS"/>
-      <w:sz w:val="20"/>
-    </w:rPr>
-  </w:style>
-  <w:style w:type="paragraph" w:styleId="berschrift1">
-    <w:name w:val="heading 1"/>
-    <w:basedOn w:val="Standard"/>
-    <w:next w:val="Standard"/>
-    <w:link w:val="berschrift1Zchn"/>
-    <w:uiPriority w:val="9"/>
-    <w:qFormat/>
-    <w:rsid w:val="00C73EF7"/>
-    <w:pPr>
-      <w:keepNext/>
-      <w:keepLines/>
-      <w:pageBreakBefore/>
-      <w:numPr>
-        <w:numId w:val="9"/>
-      </w:numPr>
-      <w:spacing w:before="360" w:after="360"/>
-      <w:outlineLvl w:val="0"/>
-    </w:pPr>
-    <w:rPr>
-      <w:rFonts w:eastAsiaTheme="majorEastAsia" w:cstheme="majorBidi"/>
-      <w:b/>
-      <w:bCs/>
-      <w:caps/>
-      <w:color w:val="364459"/>
-      <w:sz w:val="48"/>
-      <w:szCs w:val="28"/>
-    </w:rPr>
-  </w:style>
-  <w:style w:type="paragraph" w:styleId="berschrift2">
-    <w:name w:val="heading 2"/>
-    <w:basedOn w:val="Standard"/>
-    <w:next w:val="Standard"/>
-    <w:link w:val="berschrift2Zchn"/>
-    <w:uiPriority w:val="9"/>
-    <w:unhideWhenUsed/>
-    <w:qFormat/>
-    <w:rsid w:val="00C73EF7"/>
-    <w:pPr>
-      <w:keepNext/>
-      <w:keepLines/>
-      <w:numPr>
-        <w:ilvl w:val="1"/>
-        <w:numId w:val="9"/>
-      </w:numPr>
-      <w:spacing w:before="360" w:after="240"/>
-      <w:outlineLvl w:val="1"/>
-    </w:pPr>
-    <w:rPr>
-      <w:rFonts w:eastAsiaTheme="majorEastAsia" w:cstheme="majorBidi"/>
-      <w:b/>
-      <w:bCs/>
-      <w:color w:val="364459"/>
-      <w:sz w:val="32"/>
-      <w:szCs w:val="26"/>
-    </w:rPr>
-  </w:style>
-  <w:style w:type="paragraph" w:styleId="berschrift3">
-    <w:name w:val="heading 3"/>
-    <w:basedOn w:val="Standard"/>
-    <w:next w:val="Standard"/>
-    <w:link w:val="berschrift3Zchn"/>
-    <w:uiPriority w:val="9"/>
-    <w:unhideWhenUsed/>
-    <w:qFormat/>
-    <w:rsid w:val="00C73EF7"/>
-    <w:pPr>
-      <w:keepNext/>
-      <w:keepLines/>
-      <w:numPr>
-        <w:ilvl w:val="2"/>
-        <w:numId w:val="9"/>
-      </w:numPr>
-      <w:spacing w:before="360" w:after="240"/>
-      <w:outlineLvl w:val="2"/>
-    </w:pPr>
-    <w:rPr>
-      <w:rFonts w:eastAsiaTheme="majorEastAsia" w:cstheme="majorBidi"/>
-      <w:b/>
-      <w:bCs/>
-      <w:color w:val="364459"/>
-      <w:sz w:val="28"/>
-    </w:rPr>
-  </w:style>
-  <w:style w:type="paragraph" w:styleId="berschrift4">
-    <w:name w:val="heading 4"/>
-    <w:basedOn w:val="Standard"/>
-    <w:next w:val="Standard"/>
-    <w:link w:val="berschrift4Zchn"/>
-    <w:uiPriority w:val="9"/>
-    <w:unhideWhenUsed/>
-    <w:qFormat/>
-    <w:rsid w:val="00C73EF7"/>
-    <w:pPr>
-      <w:keepNext/>
-      <w:keepLines/>
-      <w:numPr>
-        <w:ilvl w:val="3"/>
-        <w:numId w:val="9"/>
-      </w:numPr>
-      <w:spacing w:before="360" w:after="120"/>
-      <w:outlineLvl w:val="3"/>
-    </w:pPr>
-    <w:rPr>
-      <w:rFonts w:eastAsiaTheme="majorEastAsia" w:cstheme="majorBidi"/>
-      <w:b/>
-      <w:bCs/>
-      <w:iCs/>
-      <w:color w:val="364459"/>
-      <w:sz w:val="24"/>
-    </w:rPr>
-  </w:style>
-  <w:style w:type="paragraph" w:styleId="berschrift6">
-    <w:name w:val="heading 6"/>
-    <w:basedOn w:val="Standard"/>
-    <w:next w:val="Standard"/>
-    <w:link w:val="berschrift6Zchn"/>
-    <w:uiPriority w:val="9"/>
-    <w:semiHidden/>
-    <w:unhideWhenUsed/>
-    <w:qFormat/>
-    <w:rsid w:val="00C73EF7"/>
-    <w:pPr>
-      <w:keepNext/>
-      <w:keepLines/>
-      <w:numPr>
-        <w:ilvl w:val="5"/>
-        <w:numId w:val="9"/>
-      </w:numPr>
-      <w:spacing w:before="200" w:after="0"/>
-      <w:outlineLvl w:val="5"/>
-    </w:pPr>
-    <w:rPr>
-      <w:rFonts w:asciiTheme="majorHAnsi" w:eastAsiaTheme="majorEastAsia" w:hAnsiTheme="majorHAnsi" w:cstheme="majorBidi"/>
-      <w:i/>
-      <w:iCs/>
-      <w:color w:val="243F60" w:themeColor="accent1" w:themeShade="7F"/>
-    </w:rPr>
-  </w:style>
-  <w:style w:type="paragraph" w:styleId="berschrift7">
-    <w:name w:val="heading 7"/>
-    <w:basedOn w:val="Standard"/>
-    <w:next w:val="Standard"/>
-    <w:link w:val="berschrift7Zchn"/>
-    <w:uiPriority w:val="9"/>
-    <w:semiHidden/>
-    <w:unhideWhenUsed/>
-    <w:qFormat/>
-    <w:rsid w:val="00C73EF7"/>
-    <w:pPr>
-      <w:keepNext/>
-      <w:keepLines/>
-      <w:numPr>
-        <w:ilvl w:val="6"/>
-        <w:numId w:val="9"/>
-      </w:numPr>
-      <w:spacing w:before="200" w:after="0"/>
-      <w:outlineLvl w:val="6"/>
-    </w:pPr>
-    <w:rPr>
-      <w:rFonts w:asciiTheme="majorHAnsi" w:eastAsiaTheme="majorEastAsia" w:hAnsiTheme="majorHAnsi" w:cstheme="majorBidi"/>
-      <w:i/>
-      <w:iCs/>
-      <w:color w:val="404040" w:themeColor="text1" w:themeTint="BF"/>
-    </w:rPr>
-  </w:style>
-  <w:style w:type="paragraph" w:styleId="berschrift8">
-    <w:name w:val="heading 8"/>
-    <w:basedOn w:val="Standard"/>
-    <w:next w:val="Standard"/>
-    <w:link w:val="berschrift8Zchn"/>
-    <w:uiPriority w:val="9"/>
-    <w:semiHidden/>
-    <w:unhideWhenUsed/>
-    <w:qFormat/>
-    <w:rsid w:val="00C73EF7"/>
-    <w:pPr>
-      <w:keepNext/>
-      <w:keepLines/>
-      <w:numPr>
-        <w:ilvl w:val="7"/>
-        <w:numId w:val="9"/>
-      </w:numPr>
-      <w:spacing w:before="200" w:after="0"/>
-      <w:outlineLvl w:val="7"/>
-    </w:pPr>
-    <w:rPr>
-      <w:rFonts w:asciiTheme="majorHAnsi" w:eastAsiaTheme="majorEastAsia" w:hAnsiTheme="majorHAnsi" w:cstheme="majorBidi"/>
-      <w:color w:val="404040" w:themeColor="text1" w:themeTint="BF"/>
-      <w:szCs w:val="20"/>
-    </w:rPr>
-  </w:style>
-  <w:style w:type="paragraph" w:styleId="berschrift9">
-    <w:name w:val="heading 9"/>
-    <w:basedOn w:val="Standard"/>
-    <w:next w:val="Standard"/>
-    <w:link w:val="berschrift9Zchn"/>
-    <w:uiPriority w:val="9"/>
-    <w:semiHidden/>
-    <w:unhideWhenUsed/>
-    <w:qFormat/>
-    <w:rsid w:val="00C73EF7"/>
-    <w:pPr>
-      <w:keepNext/>
-      <w:keepLines/>
-      <w:numPr>
-        <w:ilvl w:val="8"/>
-        <w:numId w:val="9"/>
-      </w:numPr>
-      <w:spacing w:before="200" w:after="0"/>
-      <w:outlineLvl w:val="8"/>
-    </w:pPr>
-    <w:rPr>
-      <w:rFonts w:asciiTheme="majorHAnsi" w:eastAsiaTheme="majorEastAsia" w:hAnsiTheme="majorHAnsi" w:cstheme="majorBidi"/>
-      <w:i/>
-      <w:iCs/>
-      <w:color w:val="404040" w:themeColor="text1" w:themeTint="BF"/>
-      <w:szCs w:val="20"/>
-    </w:rPr>
-  </w:style>
-  <w:style w:type="character" w:default="1" w:styleId="Absatz-Standardschriftart">
-    <w:name w:val="Default Paragraph Font"/>
-    <w:uiPriority w:val="1"/>
-    <w:semiHidden/>
-    <w:unhideWhenUsed/>
-  </w:style>
-  <w:style w:type="table" w:default="1" w:styleId="NormaleTabelle">
-    <w:name w:val="Normal Table"/>
-    <w:uiPriority w:val="99"/>
-    <w:semiHidden/>
-    <w:unhideWhenUsed/>
-    <w:tblPr>
-      <w:tblInd w:w="0" w:type="dxa"/>
-      <w:tblCellMar>
-        <w:top w:w="0" w:type="dxa"/>
-        <w:left w:w="108" w:type="dxa"/>
-        <w:bottom w:w="0" w:type="dxa"/>
-        <w:right w:w="108" w:type="dxa"/>
-      </w:tblCellMar>
-    </w:tblPr>
-  </w:style>
-  <w:style w:type="numbering" w:default="1" w:styleId="KeineListe">
-    <w:name w:val="No List"/>
-    <w:uiPriority w:val="99"/>
-    <w:semiHidden/>
-    <w:unhideWhenUsed/>
-  </w:style>
-  <w:style w:type="paragraph" w:customStyle="1" w:styleId="TitelSub">
-    <w:name w:val="Titel_Sub"/>
-    <w:qFormat/>
-    <w:rsid w:val="00C73EF7"/>
-    <w:pPr>
-      <w:framePr w:hSpace="142" w:vSpace="142" w:wrap="notBeside" w:vAnchor="text" w:hAnchor="text" w:xAlign="center" w:y="1"/>
-      <w:spacing w:after="0" w:line="240" w:lineRule="auto"/>
-      <w:contextualSpacing/>
-      <w:jc w:val="center"/>
-    </w:pPr>
-    <w:rPr>
-      <w:rFonts w:ascii="Trebuchet MS" w:eastAsiaTheme="majorEastAsia" w:hAnsi="Trebuchet MS" w:cstheme="minorHAnsi"/>
-      <w:caps/>
-      <w:color w:val="FFFFFF" w:themeColor="background1"/>
-      <w:sz w:val="36"/>
-      <w:szCs w:val="40"/>
-      <w:lang w:eastAsia="de-DE"/>
-    </w:rPr>
-  </w:style>
-  <w:style w:type="paragraph" w:customStyle="1" w:styleId="Adressat">
-    <w:name w:val="Adressat"/>
-    <w:basedOn w:val="Standard"/>
-    <w:link w:val="AdressatZchn"/>
-    <w:qFormat/>
-    <w:rsid w:val="00C73EF7"/>
-    <w:pPr>
-      <w:spacing w:before="720" w:after="120"/>
-      <w:contextualSpacing/>
-    </w:pPr>
-    <w:rPr>
-      <w:color w:val="364459"/>
-      <w:sz w:val="28"/>
-    </w:rPr>
-  </w:style>
-  <w:style w:type="character" w:customStyle="1" w:styleId="AdressatZchn">
-    <w:name w:val="Adressat Zchn"/>
-    <w:basedOn w:val="Absatz-Standardschriftart"/>
-    <w:link w:val="Adressat"/>
-    <w:rsid w:val="00C73EF7"/>
-    <w:rPr>
-      <w:rFonts w:ascii="Trebuchet MS" w:hAnsi="Trebuchet MS"/>
-      <w:color w:val="364459"/>
-      <w:sz w:val="28"/>
-    </w:rPr>
-  </w:style>
-  <w:style w:type="paragraph" w:customStyle="1" w:styleId="Inhaltsverzeichnis">
-    <w:name w:val="Inhaltsverzeichnis"/>
-    <w:link w:val="InhaltsverzeichnisZchn"/>
-    <w:qFormat/>
-    <w:rsid w:val="00C73EF7"/>
-    <w:pPr>
-      <w:spacing w:before="360" w:after="360"/>
-    </w:pPr>
-    <w:rPr>
-      <w:rFonts w:ascii="Trebuchet MS" w:eastAsiaTheme="majorEastAsia" w:hAnsi="Trebuchet MS" w:cstheme="majorBidi"/>
-      <w:b/>
-      <w:bCs/>
-      <w:caps/>
-      <w:color w:val="364459"/>
-      <w:sz w:val="48"/>
-      <w:szCs w:val="28"/>
-    </w:rPr>
-  </w:style>
-  <w:style w:type="character" w:customStyle="1" w:styleId="InhaltsverzeichnisZchn">
-    <w:name w:val="Inhaltsverzeichnis Zchn"/>
-    <w:basedOn w:val="berschrift1Zchn"/>
-    <w:link w:val="Inhaltsverzeichnis"/>
-    <w:rsid w:val="00C73EF7"/>
-    <w:rPr>
-      <w:rFonts w:ascii="Trebuchet MS" w:eastAsiaTheme="majorEastAsia" w:hAnsi="Trebuchet MS" w:cstheme="majorBidi"/>
-      <w:b/>
-      <w:bCs/>
-      <w:caps/>
-      <w:color w:val="364459"/>
-      <w:sz w:val="48"/>
-      <w:szCs w:val="28"/>
-    </w:rPr>
-  </w:style>
-  <w:style w:type="character" w:customStyle="1" w:styleId="berschrift1Zchn">
-    <w:name w:val="Überschrift 1 Zchn"/>
-    <w:basedOn w:val="Absatz-Standardschriftart"/>
-    <w:link w:val="berschrift1"/>
-    <w:uiPriority w:val="9"/>
-    <w:rsid w:val="00C73EF7"/>
-    <w:rPr>
-      <w:rFonts w:ascii="Trebuchet MS" w:eastAsiaTheme="majorEastAsia" w:hAnsi="Trebuchet MS" w:cstheme="majorBidi"/>
-      <w:b/>
-      <w:bCs/>
-      <w:caps/>
-      <w:color w:val="364459"/>
-      <w:sz w:val="48"/>
-      <w:szCs w:val="28"/>
-    </w:rPr>
-  </w:style>
-  <w:style w:type="character" w:customStyle="1" w:styleId="berschrift2Zchn">
-    <w:name w:val="Überschrift 2 Zchn"/>
-    <w:basedOn w:val="Absatz-Standardschriftart"/>
-    <w:link w:val="berschrift2"/>
-    <w:uiPriority w:val="9"/>
-    <w:rsid w:val="00C73EF7"/>
-    <w:rPr>
-      <w:rFonts w:ascii="Trebuchet MS" w:eastAsiaTheme="majorEastAsia" w:hAnsi="Trebuchet MS" w:cstheme="majorBidi"/>
-      <w:b/>
-      <w:bCs/>
-      <w:color w:val="364459"/>
-      <w:sz w:val="32"/>
-      <w:szCs w:val="26"/>
-    </w:rPr>
-  </w:style>
-  <w:style w:type="character" w:customStyle="1" w:styleId="berschrift3Zchn">
-    <w:name w:val="Überschrift 3 Zchn"/>
-    <w:basedOn w:val="Absatz-Standardschriftart"/>
-    <w:link w:val="berschrift3"/>
-    <w:uiPriority w:val="9"/>
-    <w:rsid w:val="00C73EF7"/>
-    <w:rPr>
-      <w:rFonts w:ascii="Trebuchet MS" w:eastAsiaTheme="majorEastAsia" w:hAnsi="Trebuchet MS" w:cstheme="majorBidi"/>
-      <w:b/>
-      <w:bCs/>
-      <w:color w:val="364459"/>
-      <w:sz w:val="28"/>
-    </w:rPr>
-  </w:style>
-  <w:style w:type="character" w:customStyle="1" w:styleId="berschrift4Zchn">
-    <w:name w:val="Überschrift 4 Zchn"/>
-    <w:basedOn w:val="Absatz-Standardschriftart"/>
-    <w:link w:val="berschrift4"/>
-    <w:uiPriority w:val="9"/>
-    <w:rsid w:val="00C73EF7"/>
-    <w:rPr>
-      <w:rFonts w:ascii="Trebuchet MS" w:eastAsiaTheme="majorEastAsia" w:hAnsi="Trebuchet MS" w:cstheme="majorBidi"/>
-      <w:b/>
-      <w:bCs/>
-      <w:iCs/>
-      <w:color w:val="364459"/>
-      <w:sz w:val="24"/>
-    </w:rPr>
-  </w:style>
-  <w:style w:type="character" w:customStyle="1" w:styleId="berschrift6Zchn">
-    <w:name w:val="Überschrift 6 Zchn"/>
-    <w:basedOn w:val="Absatz-Standardschriftart"/>
-    <w:link w:val="berschrift6"/>
-    <w:uiPriority w:val="9"/>
-    <w:semiHidden/>
-    <w:rsid w:val="00C73EF7"/>
-    <w:rPr>
-      <w:rFonts w:asciiTheme="majorHAnsi" w:eastAsiaTheme="majorEastAsia" w:hAnsiTheme="majorHAnsi" w:cstheme="majorBidi"/>
-      <w:i/>
-      <w:iCs/>
-      <w:color w:val="243F60" w:themeColor="accent1" w:themeShade="7F"/>
-      <w:sz w:val="20"/>
-    </w:rPr>
-  </w:style>
-  <w:style w:type="character" w:customStyle="1" w:styleId="berschrift7Zchn">
-    <w:name w:val="Überschrift 7 Zchn"/>
-    <w:basedOn w:val="Absatz-Standardschriftart"/>
-    <w:link w:val="berschrift7"/>
-    <w:uiPriority w:val="9"/>
-    <w:semiHidden/>
-    <w:rsid w:val="00C73EF7"/>
-    <w:rPr>
-      <w:rFonts w:asciiTheme="majorHAnsi" w:eastAsiaTheme="majorEastAsia" w:hAnsiTheme="majorHAnsi" w:cstheme="majorBidi"/>
-      <w:i/>
-      <w:iCs/>
-      <w:color w:val="404040" w:themeColor="text1" w:themeTint="BF"/>
-      <w:sz w:val="20"/>
-    </w:rPr>
-  </w:style>
-  <w:style w:type="character" w:customStyle="1" w:styleId="berschrift8Zchn">
-    <w:name w:val="Überschrift 8 Zchn"/>
-    <w:basedOn w:val="Absatz-Standardschriftart"/>
-    <w:link w:val="berschrift8"/>
-    <w:uiPriority w:val="9"/>
-    <w:semiHidden/>
-    <w:rsid w:val="00C73EF7"/>
-    <w:rPr>
-      <w:rFonts w:asciiTheme="majorHAnsi" w:eastAsiaTheme="majorEastAsia" w:hAnsiTheme="majorHAnsi" w:cstheme="majorBidi"/>
-      <w:color w:val="404040" w:themeColor="text1" w:themeTint="BF"/>
-      <w:sz w:val="20"/>
-      <w:szCs w:val="20"/>
-    </w:rPr>
-  </w:style>
-  <w:style w:type="character" w:customStyle="1" w:styleId="berschrift9Zchn">
-    <w:name w:val="Überschrift 9 Zchn"/>
-    <w:basedOn w:val="Absatz-Standardschriftart"/>
-    <w:link w:val="berschrift9"/>
-    <w:uiPriority w:val="9"/>
-    <w:semiHidden/>
-    <w:rsid w:val="00C73EF7"/>
-    <w:rPr>
-      <w:rFonts w:asciiTheme="majorHAnsi" w:eastAsiaTheme="majorEastAsia" w:hAnsiTheme="majorHAnsi" w:cstheme="majorBidi"/>
-      <w:i/>
-      <w:iCs/>
-      <w:color w:val="404040" w:themeColor="text1" w:themeTint="BF"/>
-      <w:sz w:val="20"/>
-      <w:szCs w:val="20"/>
-    </w:rPr>
-  </w:style>
-  <w:style w:type="paragraph" w:styleId="Verzeichnis1">
-    <w:name w:val="toc 1"/>
-    <w:basedOn w:val="Standard"/>
-    <w:next w:val="Standard"/>
-    <w:autoRedefine/>
-    <w:uiPriority w:val="39"/>
-    <w:unhideWhenUsed/>
-    <w:qFormat/>
-    <w:rsid w:val="00C73EF7"/>
-    <w:pPr>
-      <w:tabs>
-        <w:tab w:val="left" w:pos="660"/>
-        <w:tab w:val="right" w:leader="dot" w:pos="9062"/>
-      </w:tabs>
-      <w:spacing w:before="240" w:after="120"/>
-    </w:pPr>
-    <w:rPr>
-      <w:b/>
-      <w:caps/>
-      <w:noProof/>
-      <w:color w:val="364459"/>
-    </w:rPr>
-  </w:style>
-  <w:style w:type="paragraph" w:styleId="Verzeichnis2">
-    <w:name w:val="toc 2"/>
-    <w:basedOn w:val="Standard"/>
-    <w:next w:val="Standard"/>
-    <w:autoRedefine/>
-    <w:uiPriority w:val="39"/>
-    <w:unhideWhenUsed/>
-    <w:qFormat/>
-    <w:rsid w:val="00C73EF7"/>
-    <w:pPr>
-      <w:spacing w:after="100"/>
-    </w:pPr>
-  </w:style>
-  <w:style w:type="paragraph" w:styleId="Verzeichnis3">
-    <w:name w:val="toc 3"/>
-    <w:basedOn w:val="Standard"/>
-    <w:next w:val="Standard"/>
-    <w:autoRedefine/>
-    <w:uiPriority w:val="39"/>
-    <w:unhideWhenUsed/>
-    <w:qFormat/>
-    <w:rsid w:val="00C73EF7"/>
-    <w:pPr>
-      <w:tabs>
-        <w:tab w:val="left" w:pos="660"/>
-        <w:tab w:val="left" w:pos="880"/>
-        <w:tab w:val="right" w:leader="dot" w:pos="9062"/>
-      </w:tabs>
-      <w:spacing w:after="100"/>
-    </w:pPr>
-    <w:rPr>
-      <w:noProof/>
-    </w:rPr>
-  </w:style>
-  <w:style w:type="paragraph" w:styleId="Titel">
-    <w:name w:val="Title"/>
-    <w:basedOn w:val="Standard"/>
-    <w:next w:val="Standard"/>
-    <w:link w:val="TitelZchn"/>
-    <w:uiPriority w:val="10"/>
-    <w:qFormat/>
-    <w:rsid w:val="00C73EF7"/>
-    <w:pPr>
-      <w:spacing w:after="0" w:line="240" w:lineRule="auto"/>
-      <w:contextualSpacing/>
-      <w:jc w:val="center"/>
-    </w:pPr>
-    <w:rPr>
-      <w:rFonts w:eastAsiaTheme="majorEastAsia" w:cstheme="majorBidi"/>
-      <w:b/>
-      <w:caps/>
-      <w:color w:val="FFFFFF" w:themeColor="background1"/>
-      <w:spacing w:val="5"/>
-      <w:kern w:val="28"/>
-      <w:sz w:val="72"/>
-      <w:szCs w:val="52"/>
-    </w:rPr>
-  </w:style>
-  <w:style w:type="character" w:customStyle="1" w:styleId="TitelZchn">
-    <w:name w:val="Titel Zchn"/>
-    <w:basedOn w:val="Absatz-Standardschriftart"/>
-    <w:link w:val="Titel"/>
-    <w:uiPriority w:val="10"/>
-    <w:rsid w:val="00C73EF7"/>
-    <w:rPr>
-      <w:rFonts w:ascii="Trebuchet MS" w:eastAsiaTheme="majorEastAsia" w:hAnsi="Trebuchet MS" w:cstheme="majorBidi"/>
-      <w:b/>
-      <w:caps/>
-      <w:color w:val="FFFFFF" w:themeColor="background1"/>
-      <w:spacing w:val="5"/>
-      <w:kern w:val="28"/>
-      <w:sz w:val="72"/>
-      <w:szCs w:val="52"/>
-    </w:rPr>
-  </w:style>
-  <w:style w:type="paragraph" w:styleId="Listenabsatz">
-    <w:name w:val="List Paragraph"/>
-    <w:basedOn w:val="Standard"/>
-    <w:uiPriority w:val="34"/>
-    <w:qFormat/>
-    <w:rsid w:val="00C73EF7"/>
-    <w:pPr>
-      <w:ind w:left="720"/>
-      <w:contextualSpacing/>
-    </w:pPr>
-  </w:style>
-  <w:style w:type="paragraph" w:styleId="Inhaltsverzeichnisberschrift">
-    <w:name w:val="TOC Heading"/>
-    <w:basedOn w:val="berschrift1"/>
-    <w:next w:val="Standard"/>
-    <w:uiPriority w:val="39"/>
-    <w:unhideWhenUsed/>
-    <w:qFormat/>
-    <w:rsid w:val="00C73EF7"/>
-    <w:pPr>
-      <w:pageBreakBefore w:val="0"/>
-      <w:numPr>
-        <w:numId w:val="0"/>
-      </w:numPr>
-      <w:spacing w:before="480" w:after="0"/>
-      <w:outlineLvl w:val="9"/>
-    </w:pPr>
-    <w:rPr>
-      <w:rFonts w:asciiTheme="majorHAnsi" w:hAnsiTheme="majorHAnsi"/>
-      <w:caps w:val="0"/>
-      <w:color w:val="365F91" w:themeColor="accent1" w:themeShade="BF"/>
-      <w:sz w:val="28"/>
-      <w:lang w:eastAsia="de-CH"/>
-    </w:rPr>
-  </w:style>
-  <w:style w:type="paragraph" w:customStyle="1" w:styleId="Text">
-    <w:name w:val="Text"/>
-    <w:basedOn w:val="Standard"/>
-    <w:rsid w:val="00911A0C"/>
-    <w:pPr>
-      <w:spacing w:after="0" w:line="280" w:lineRule="atLeast"/>
-    </w:pPr>
-    <w:rPr>
-      <w:rFonts w:ascii="Arial" w:eastAsia="Times New Roman" w:hAnsi="Arial" w:cs="Times New Roman"/>
-      <w:spacing w:val="8"/>
-      <w:szCs w:val="20"/>
-      <w:lang w:eastAsia="de-CH"/>
-    </w:rPr>
-  </w:style>
-  <w:style w:type="table" w:styleId="Tabellenraster">
-    <w:name w:val="Table Grid"/>
-    <w:basedOn w:val="NormaleTabelle"/>
-    <w:uiPriority w:val="59"/>
-    <w:rsid w:val="00911A0C"/>
-    <w:pPr>
-      <w:spacing w:after="0" w:line="240" w:lineRule="auto"/>
-    </w:pPr>
-    <w:tblPr>
-      <w:tblBorders>
-        <w:top w:val="single" w:sz="4" w:space="0" w:color="auto"/>
-        <w:left w:val="single" w:sz="4" w:space="0" w:color="auto"/>
-        <w:bottom w:val="single" w:sz="4" w:space="0" w:color="auto"/>
-        <w:right w:val="single" w:sz="4" w:space="0" w:color="auto"/>
-        <w:insideH w:val="single" w:sz="4" w:space="0" w:color="auto"/>
-        <w:insideV w:val="single" w:sz="4" w:space="0" w:color="auto"/>
-      </w:tblBorders>
-    </w:tblPr>
-  </w:style>
-  <w:style w:type="paragraph" w:styleId="Sprechblasentext">
-    <w:name w:val="Balloon Text"/>
-    <w:basedOn w:val="Standard"/>
-    <w:link w:val="SprechblasentextZchn"/>
-    <w:uiPriority w:val="99"/>
-    <w:semiHidden/>
-    <w:unhideWhenUsed/>
-    <w:rsid w:val="00E053B4"/>
-    <w:pPr>
-      <w:spacing w:after="0" w:line="240" w:lineRule="auto"/>
-    </w:pPr>
-    <w:rPr>
-      <w:rFonts w:ascii="Tahoma" w:hAnsi="Tahoma" w:cs="Tahoma"/>
-      <w:sz w:val="16"/>
-      <w:szCs w:val="16"/>
-    </w:rPr>
-  </w:style>
-  <w:style w:type="character" w:customStyle="1" w:styleId="SprechblasentextZchn">
-    <w:name w:val="Sprechblasentext Zchn"/>
-    <w:basedOn w:val="Absatz-Standardschriftart"/>
-    <w:link w:val="Sprechblasentext"/>
-    <w:uiPriority w:val="99"/>
-    <w:semiHidden/>
-    <w:rsid w:val="00E053B4"/>
-    <w:rPr>
-      <w:rFonts w:ascii="Tahoma" w:hAnsi="Tahoma" w:cs="Tahoma"/>
-      <w:sz w:val="16"/>
-      <w:szCs w:val="16"/>
-    </w:rPr>
-  </w:style>
-  <w:style w:type="paragraph" w:styleId="Kopfzeile">
-    <w:name w:val="header"/>
-    <w:basedOn w:val="Standard"/>
-    <w:link w:val="KopfzeileZchn"/>
-    <w:uiPriority w:val="99"/>
-    <w:unhideWhenUsed/>
-    <w:rsid w:val="00B220B0"/>
-    <w:pPr>
-      <w:tabs>
-        <w:tab w:val="center" w:pos="4536"/>
-        <w:tab w:val="right" w:pos="9072"/>
-      </w:tabs>
-      <w:spacing w:after="0" w:line="240" w:lineRule="auto"/>
-    </w:pPr>
-  </w:style>
-  <w:style w:type="character" w:customStyle="1" w:styleId="KopfzeileZchn">
-    <w:name w:val="Kopfzeile Zchn"/>
-    <w:basedOn w:val="Absatz-Standardschriftart"/>
-    <w:link w:val="Kopfzeile"/>
-    <w:uiPriority w:val="99"/>
-    <w:rsid w:val="00B220B0"/>
-    <w:rPr>
-      <w:rFonts w:ascii="Trebuchet MS" w:hAnsi="Trebuchet MS"/>
-      <w:sz w:val="20"/>
-    </w:rPr>
-  </w:style>
-  <w:style w:type="paragraph" w:styleId="Fuzeile">
-    <w:name w:val="footer"/>
-    <w:basedOn w:val="Standard"/>
-    <w:link w:val="FuzeileZchn"/>
-    <w:uiPriority w:val="99"/>
-    <w:unhideWhenUsed/>
-    <w:rsid w:val="00B220B0"/>
-    <w:pPr>
-      <w:tabs>
-        <w:tab w:val="center" w:pos="4536"/>
-        <w:tab w:val="right" w:pos="9072"/>
-      </w:tabs>
-      <w:spacing w:after="0" w:line="240" w:lineRule="auto"/>
-    </w:pPr>
-  </w:style>
-  <w:style w:type="character" w:customStyle="1" w:styleId="FuzeileZchn">
-    <w:name w:val="Fußzeile Zchn"/>
-    <w:basedOn w:val="Absatz-Standardschriftart"/>
-    <w:link w:val="Fuzeile"/>
-    <w:uiPriority w:val="99"/>
-    <w:rsid w:val="00B220B0"/>
-    <w:rPr>
-      <w:rFonts w:ascii="Trebuchet MS" w:hAnsi="Trebuchet MS"/>
-      <w:sz w:val="20"/>
-    </w:rPr>
-  </w:style>
-  <w:style w:type="paragraph" w:customStyle="1" w:styleId="Default">
-    <w:name w:val="Default"/>
-    <w:rsid w:val="00C604EC"/>
-    <w:pPr>
-      <w:autoSpaceDE w:val="0"/>
-      <w:autoSpaceDN w:val="0"/>
-      <w:adjustRightInd w:val="0"/>
-      <w:spacing w:after="0" w:line="240" w:lineRule="auto"/>
-    </w:pPr>
-    <w:rPr>
-      <w:rFonts w:ascii="Arial" w:hAnsi="Arial" w:cs="Arial"/>
-      <w:color w:val="000000"/>
-      <w:sz w:val="24"/>
-      <w:szCs w:val="24"/>
-    </w:rPr>
-  </w:style>
-</w:styles>
-</file>
-
-<file path=word/stylesWithEffects.xml><?xml version="1.0" encoding="utf-8"?>
-<w:styles xmlns:wpc="http://schemas.microsoft.com/office/word/2010/wordprocessingCanvas" xmlns:mc="http://schemas.openxmlformats.org/markup-compatibility/2006" xmlns:o="urn:schemas-microsoft-com:office:office" xmlns:r="http://schemas.openxmlformats.org/officeDocument/2006/relationships" xmlns:m="http://schemas.openxmlformats.org/officeDocument/2006/math" xmlns:v="urn:schemas-microsoft-com:vml" xmlns:wp14="http://schemas.microsoft.com/office/word/2010/wordprocessingDrawing" xmlns:wp="http://schemas.openxmlformats.org/drawingml/2006/wordprocessingDrawing" xmlns:w10="urn:schemas-microsoft-com:office:word" xmlns:w="http://schemas.openxmlformats.org/wordprocessingml/2006/main" xmlns:w14="http://schemas.microsoft.com/office/word/2010/wordml" xmlns:wpg="http://schemas.microsoft.com/office/word/2010/wordprocessingGroup" xmlns:wpi="http://schemas.microsoft.com/office/word/2010/wordprocessingInk" xmlns:wne="http://schemas.microsoft.com/office/word/2006/wordml" xmlns:wps="http://schemas.microsoft.com/office/word/2010/wordprocessingShape" mc:Ignorable="w14 wp14">
-  <w:docDefaults>
-    <w:rPrDefault>
-      <w:rPr>
-        <w:rFonts w:asciiTheme="minorHAnsi" w:eastAsiaTheme="minorHAnsi" w:hAnsiTheme="minorHAnsi" w:cstheme="minorBidi"/>
-        <w:sz w:val="22"/>
-        <w:szCs w:val="22"/>
-        <w:lang w:val="de-CH" w:eastAsia="en-US" w:bidi="ar-SA"/>
-      </w:rPr>
-    </w:rPrDefault>
-    <w:pPrDefault>
-      <w:pPr>
-        <w:spacing w:after="200" w:line="276" w:lineRule="auto"/>
-      </w:pPr>
-    </w:pPrDefault>
-  </w:docDefaults>
-  <w:latentStyles w:defLockedState="0" w:defUIPriority="99" w:defSemiHidden="1" w:defUnhideWhenUsed="1" w:defQFormat="0" w:count="267">
-    <w:lsdException w:name="Normal" w:semiHidden="0" w:uiPriority="0" w:unhideWhenUsed="0" w:qFormat="1"/>
-    <w:lsdException w:name="heading 1" w:semiHidden="0" w:uiPriority="9" w:unhideWhenUsed="0" w:qFormat="1"/>
-    <w:lsdException w:name="heading 2" w:uiPriority="9" w:qFormat="1"/>
-    <w:lsdException w:name="heading 3" w:uiPriority="9" w:qFormat="1"/>
-    <w:lsdException w:name="heading 4" w:uiPriority="9" w:qFormat="1"/>
-    <w:lsdException w:name="heading 5" w:uiPriority="9"/>
-    <w:lsdException w:name="heading 6" w:uiPriority="9" w:qFormat="1"/>
-    <w:lsdException w:name="heading 7" w:uiPriority="9" w:qFormat="1"/>
-    <w:lsdException w:name="heading 8" w:uiPriority="9" w:qFormat="1"/>
-    <w:lsdException w:name="heading 9" w:uiPriority="9" w:qFormat="1"/>
-    <w:lsdException w:name="toc 1" w:uiPriority="39" w:qFormat="1"/>
-    <w:lsdException w:name="toc 2" w:uiPriority="39" w:qFormat="1"/>
-    <w:lsdException w:name="toc 3" w:uiPriority="39" w:qFormat="1"/>
-    <w:lsdException w:name="toc 4" w:uiPriority="39"/>
-    <w:lsdException w:name="toc 5" w:uiPriority="39"/>
-    <w:lsdException w:name="toc 6" w:uiPriority="39"/>
-    <w:lsdException w:name="toc 7" w:uiPriority="39"/>
-    <w:lsdException w:name="toc 8" w:uiPriority="39"/>
-    <w:lsdException w:name="toc 9" w:uiPriority="39"/>
-    <w:lsdException w:name="caption" w:uiPriority="35" w:qFormat="1"/>
-    <w:lsdException w:name="Title" w:semiHidden="0" w:uiPriority="10" w:unhideWhenUsed="0" w:qFormat="1"/>
-    <w:lsdException w:name="Default Paragraph Font" w:uiPriority="1"/>
-    <w:lsdException w:name="Subtitle" w:semiHidden="0" w:uiPriority="11" w:unhideWhenUsed="0" w:qFormat="1"/>
-    <w:lsdException w:name="Strong" w:semiHidden="0" w:uiPriority="22" w:unhideWhenUsed="0" w:qFormat="1"/>
-    <w:lsdException w:name="Emphasis" w:semiHidden="0" w:uiPriority="20" w:unhideWhenUsed="0" w:qFormat="1"/>
-    <w:lsdException w:name="Table Grid" w:semiHidden="0" w:uiPriority="59" w:unhideWhenUsed="0"/>
-    <w:lsdException w:name="Placeholder Text" w:unhideWhenUsed="0"/>
-    <w:lsdException w:name="No Spacing" w:semiHidden="0" w:uiPriority="1" w:unhideWhenUsed="0" w:qFormat="1"/>
-    <w:lsdException w:name="Light Shading" w:semiHidden="0" w:uiPriority="60" w:unhideWhenUsed="0"/>
-    <w:lsdException w:name="Light List" w:semiHidden="0" w:uiPriority="61" w:unhideWhenUsed="0"/>
-    <w:lsdException w:name="Light Grid" w:semiHidden="0" w:uiPriority="62" w:unhideWhenUsed="0"/>
-    <w:lsdException w:name="Medium Shading 1" w:semiHidden="0" w:uiPriority="63" w:unhideWhenUsed="0"/>
-    <w:lsdException w:name="Medium Shading 2" w:semiHidden="0" w:uiPriority="64" w:unhideWhenUsed="0"/>
-    <w:lsdException w:name="Medium List 1" w:semiHidden="0" w:uiPriority="65" w:unhideWhenUsed="0"/>
-    <w:lsdException w:name="Medium List 2" w:semiHidden="0" w:uiPriority="66" w:unhideWhenUsed="0"/>
-    <w:lsdException w:name="Medium Grid 1" w:semiHidden="0" w:uiPriority="67" w:unhideWhenUsed="0"/>
-    <w:lsdException w:name="Medium Grid 2" w:semiHidden="0" w:uiPriority="68" w:unhideWhenUsed="0"/>
-    <w:lsdException w:name="Medium Grid 3" w:semiHidden="0" w:uiPriority="69" w:unhideWhenUsed="0"/>
-    <w:lsdException w:name="Dark List" w:semiHidden="0" w:uiPriority="70" w:unhideWhenUsed="0"/>
-    <w:lsdException w:name="Colorful Shading" w:semiHidden="0" w:uiPriority="71" w:unhideWhenUsed="0"/>
-    <w:lsdException w:name="Colorful List" w:semiHidden="0" w:uiPriority="72" w:unhideWhenUsed="0"/>
-    <w:lsdException w:name="Colorful Grid" w:semiHidden="0" w:uiPriority="73" w:unhideWhenUsed="0"/>
-    <w:lsdException w:name="Light Shading Accent 1" w:semiHidden="0" w:uiPriority="60" w:unhideWhenUsed="0"/>
-    <w:lsdException w:name="Light List Accent 1" w:semiHidden="0" w:uiPriority="61" w:unhideWhenUsed="0"/>
-    <w:lsdException w:name="Light Grid Accent 1" w:semiHidden="0" w:uiPriority="62" w:unhideWhenUsed="0"/>
-    <w:lsdException w:name="Medium Shading 1 Accent 1" w:semiHidden="0" w:uiPriority="63" w:unhideWhenUsed="0"/>
-    <w:lsdException w:name="Medium Shading 2 Accent 1" w:semiHidden="0" w:uiPriority="64" w:unhideWhenUsed="0"/>
-    <w:lsdException w:name="Medium List 1 Accent 1" w:semiHidden="0" w:uiPriority="65" w:unhideWhenUsed="0"/>
-    <w:lsdException w:name="Revision" w:unhideWhenUsed="0"/>
-    <w:lsdException w:name="List Paragraph" w:semiHidden="0" w:uiPriority="34" w:unhideWhenUsed="0" w:qFormat="1"/>
-    <w:lsdException w:name="Quote" w:semiHidden="0" w:uiPriority="29" w:unhideWhenUsed="0" w:qFormat="1"/>
-    <w:lsdException w:name="Intense Quote" w:semiHidden="0" w:uiPriority="30" w:unhideWhenUsed="0" w:qFormat="1"/>
-    <w:lsdException w:name="Medium List 2 Accent 1" w:semiHidden="0" w:uiPriority="66" w:unhideWhenUsed="0"/>
-    <w:lsdException w:name="Medium Grid 1 Accent 1" w:semiHidden="0" w:uiPriority="67" w:unhideWhenUsed="0"/>
-    <w:lsdException w:name="Medium Grid 2 Accent 1" w:semiHidden="0" w:uiPriority="68" w:unhideWhenUsed="0"/>
-    <w:lsdException w:name="Medium Grid 3 Accent 1" w:semiHidden="0" w:uiPriority="69" w:unhideWhenUsed="0"/>
-    <w:lsdException w:name="Dark List Accent 1" w:semiHidden="0" w:uiPriority="70" w:unhideWhenUsed="0"/>
-    <w:lsdException w:name="Colorful Shading Accent 1" w:semiHidden="0" w:uiPriority="71" w:unhideWhenUsed="0"/>
-    <w:lsdException w:name="Colorful List Accent 1" w:semiHidden="0" w:uiPriority="72" w:unhideWhenUsed="0"/>
-    <w:lsdException w:name="Colorful Grid Accent 1" w:semiHidden="0" w:uiPriority="73" w:unhideWhenUsed="0"/>
-    <w:lsdException w:name="Light Shading Accent 2" w:semiHidden="0" w:uiPriority="60" w:unhideWhenUsed="0"/>
-    <w:lsdException w:name="Light List Accent 2" w:semiHidden="0" w:uiPriority="61" w:unhideWhenUsed="0"/>
-    <w:lsdException w:name="Light Grid Accent 2" w:semiHidden="0" w:uiPriority="62" w:unhideWhenUsed="0"/>
-    <w:lsdException w:name="Medium Shading 1 Accent 2" w:semiHidden="0" w:uiPriority="63" w:unhideWhenUsed="0"/>
-    <w:lsdException w:name="Medium Shading 2 Accent 2" w:semiHidden="0" w:uiPriority="64" w:unhideWhenUsed="0"/>
-    <w:lsdException w:name="Medium List 1 Accent 2" w:semiHidden="0" w:uiPriority="65" w:unhideWhenUsed="0"/>
-    <w:lsdException w:name="Medium List 2 Accent 2" w:semiHidden="0" w:uiPriority="66" w:unhideWhenUsed="0"/>
-    <w:lsdException w:name="Medium Grid 1 Accent 2" w:semiHidden="0" w:uiPriority="67" w:unhideWhenUsed="0"/>
-    <w:lsdException w:name="Medium Grid 2 Accent 2" w:semiHidden="0" w:uiPriority="68" w:unhideWhenUsed="0"/>
-    <w:lsdException w:name="Medium Grid 3 Accent 2" w:semiHidden="0" w:uiPriority="69" w:unhideWhenUsed="0"/>
-    <w:lsdException w:name="Dark List Accent 2" w:semiHidden="0" w:uiPriority="70" w:unhideWhenUsed="0"/>
-    <w:lsdException w:name="Colorful Shading Accent 2" w:semiHidden="0" w:uiPriority="71" w:unhideWhenUsed="0"/>
-    <w:lsdException w:name="Colorful List Accent 2" w:semiHidden="0" w:uiPriority="72" w:unhideWhenUsed="0"/>
-    <w:lsdException w:name="Colorful Grid Accent 2" w:semiHidden="0" w:uiPriority="73" w:unhideWhenUsed="0"/>
-    <w:lsdException w:name="Light Shading Accent 3" w:semiHidden="0" w:uiPriority="60" w:unhideWhenUsed="0"/>
-    <w:lsdException w:name="Light List Accent 3" w:semiHidden="0" w:uiPriority="61" w:unhideWhenUsed="0"/>
-    <w:lsdException w:name="Light Grid Accent 3" w:semiHidden="0" w:uiPriority="62" w:unhideWhenUsed="0"/>
-    <w:lsdException w:name="Medium Shading 1 Accent 3" w:semiHidden="0" w:uiPriority="63" w:unhideWhenUsed="0"/>
-    <w:lsdException w:name="Medium Shading 2 Accent 3" w:semiHidden="0" w:uiPriority="64" w:unhideWhenUsed="0"/>
-    <w:lsdException w:name="Medium List 1 Accent 3" w:semiHidden="0" w:uiPriority="65" w:unhideWhenUsed="0"/>
-    <w:lsdException w:name="Medium List 2 Accent 3" w:semiHidden="0" w:uiPriority="66" w:unhideWhenUsed="0"/>
-    <w:lsdException w:name="Medium Grid 1 Accent 3" w:semiHidden="0" w:uiPriority="67" w:unhideWhenUsed="0"/>
-    <w:lsdException w:name="Medium Grid 2 Accent 3" w:semiHidden="0" w:uiPriority="68" w:unhideWhenUsed="0"/>
-    <w:lsdException w:name="Medium Grid 3 Accent 3" w:semiHidden="0" w:uiPriority="69" w:unhideWhenUsed="0"/>
-    <w:lsdException w:name="Dark List Accent 3" w:semiHidden="0" w:uiPriority="70" w:unhideWhenUsed="0"/>
-    <w:lsdException w:name="Colorful Shading Accent 3" w:semiHidden="0" w:uiPriority="71" w:unhideWhenUsed="0"/>
-    <w:lsdException w:name="Colorful List Accent 3" w:semiHidden="0" w:uiPriority="72" w:unhideWhenUsed="0"/>
-    <w:lsdException w:name="Colorful Grid Accent 3" w:semiHidden="0" w:uiPriority="73" w:unhideWhenUsed="0"/>
-    <w:lsdException w:name="Light Shading Accent 4" w:semiHidden="0" w:uiPriority="60" w:unhideWhenUsed="0"/>
-    <w:lsdException w:name="Light List Accent 4" w:semiHidden="0" w:uiPriority="61" w:unhideWhenUsed="0"/>
-    <w:lsdException w:name="Light Grid Accent 4" w:semiHidden="0" w:uiPriority="62" w:unhideWhenUsed="0"/>
-    <w:lsdException w:name="Medium Shading 1 Accent 4" w:semiHidden="0" w:uiPriority="63" w:unhideWhenUsed="0"/>
-    <w:lsdException w:name="Medium Shading 2 Accent 4" w:semiHidden="0" w:uiPriority="64" w:unhideWhenUsed="0"/>
-    <w:lsdException w:name="Medium List 1 Accent 4" w:semiHidden="0" w:uiPriority="65" w:unhideWhenUsed="0"/>
-    <w:lsdException w:name="Medium List 2 Accent 4" w:semiHidden="0" w:uiPriority="66" w:unhideWhenUsed="0"/>
-    <w:lsdException w:name="Medium Grid 1 Accent 4" w:semiHidden="0" w:uiPriority="67" w:unhideWhenUsed="0"/>
-    <w:lsdException w:name="Medium Grid 2 Accent 4" w:semiHidden="0" w:uiPriority="68" w:unhideWhenUsed="0"/>
-    <w:lsdException w:name="Medium Grid 3 Accent 4" w:semiHidden="0" w:uiPriority="69" w:unhideWhenUsed="0"/>
-    <w:lsdException w:name="Dark List Accent 4" w:semiHidden="0" w:uiPriority="70" w:unhideWhenUsed="0"/>
-    <w:lsdException w:name="Colorful Shading Accent 4" w:semiHidden="0" w:uiPriority="71" w:unhideWhenUsed="0"/>
-    <w:lsdException w:name="Colorful List Accent 4" w:semiHidden="0" w:uiPriority="72" w:unhideWhenUsed="0"/>
-    <w:lsdException w:name="Colorful Grid Accent 4" w:semiHidden="0" w:uiPriority="73" w:unhideWhenUsed="0"/>
-    <w:lsdException w:name="Light Shading Accent 5" w:semiHidden="0" w:uiPriority="60" w:unhideWhenUsed="0"/>
-    <w:lsdException w:name="Light List Accent 5" w:semiHidden="0" w:uiPriority="61" w:unhideWhenUsed="0"/>
-    <w:lsdException w:name="Light Grid Accent 5" w:semiHidden="0" w:uiPriority="62" w:unhideWhenUsed="0"/>
-    <w:lsdException w:name="Medium Shading 1 Accent 5" w:semiHidden="0" w:uiPriority="63" w:unhideWhenUsed="0"/>
-    <w:lsdException w:name="Medium Shading 2 Accent 5" w:semiHidden="0" w:uiPriority="64" w:unhideWhenUsed="0"/>
-    <w:lsdException w:name="Medium List 1 Accent 5" w:semiHidden="0" w:uiPriority="65" w:unhideWhenUsed="0"/>
-    <w:lsdException w:name="Medium List 2 Accent 5" w:semiHidden="0" w:uiPriority="66" w:unhideWhenUsed="0"/>
-    <w:lsdException w:name="Medium Grid 1 Accent 5" w:semiHidden="0" w:uiPriority="67" w:unhideWhenUsed="0"/>
-    <w:lsdException w:name="Medium Grid 2 Accent 5" w:semiHidden="0" w:uiPriority="68" w:unhideWhenUsed="0"/>
-    <w:lsdException w:name="Medium Grid 3 Accent 5" w:semiHidden="0" w:uiPriority="69" w:unhideWhenUsed="0"/>
-    <w:lsdException w:name="Dark List Accent 5" w:semiHidden="0" w:uiPriority="70" w:unhideWhenUsed="0"/>
-    <w:lsdException w:name="Colorful Shading Accent 5" w:semiHidden="0" w:uiPriority="71" w:unhideWhenUsed="0"/>
-    <w:lsdException w:name="Colorful List Accent 5" w:semiHidden="0" w:uiPriority="72" w:unhideWhenUsed="0"/>
-    <w:lsdException w:name="Colorful Grid Accent 5" w:semiHidden="0" w:uiPriority="73" w:unhideWhenUsed="0"/>
-    <w:lsdException w:name="Light Shading Accent 6" w:semiHidden="0" w:uiPriority="60" w:unhideWhenUsed="0"/>
-    <w:lsdException w:name="Light List Accent 6" w:semiHidden="0" w:uiPriority="61" w:unhideWhenUsed="0"/>
-    <w:lsdException w:name="Light Grid Accent 6" w:semiHidden="0" w:uiPriority="62" w:unhideWhenUsed="0"/>
-    <w:lsdException w:name="Medium Shading 1 Accent 6" w:semiHidden="0" w:uiPriority="63" w:unhideWhenUsed="0"/>
-    <w:lsdException w:name="Medium Shading 2 Accent 6" w:semiHidden="0" w:uiPriority="64" w:unhideWhenUsed="0"/>
-    <w:lsdException w:name="Medium List 1 Accent 6" w:semiHidden="0" w:uiPriority="65" w:unhideWhenUsed="0"/>
-    <w:lsdException w:name="Medium List 2 Accent 6" w:semiHidden="0" w:uiPriority="66" w:unhideWhenUsed="0"/>
-    <w:lsdException w:name="Medium Grid 1 Accent 6" w:semiHidden="0" w:uiPriority="67" w:unhideWhenUsed="0"/>
-    <w:lsdException w:name="Medium Grid 2 Accent 6" w:semiHidden="0" w:uiPriority="68" w:unhideWhenUsed="0"/>
-    <w:lsdException w:name="Medium Grid 3 Accent 6" w:semiHidden="0" w:uiPriority="69" w:unhideWhenUsed="0"/>
-    <w:lsdException w:name="Dark List Accent 6" w:semiHidden="0" w:uiPriority="70" w:unhideWhenUsed="0"/>
-    <w:lsdException w:name="Colorful Shading Accent 6" w:semiHidden="0" w:uiPriority="71" w:unhideWhenUsed="0"/>
-    <w:lsdException w:name="Colorful List Accent 6" w:semiHidden="0" w:uiPriority="72" w:unhideWhenUsed="0"/>
-    <w:lsdException w:name="Colorful Grid Accent 6" w:semiHidden="0" w:uiPriority="73" w:unhideWhenUsed="0"/>
-    <w:lsdException w:name="Subtle Emphasis" w:semiHidden="0" w:uiPriority="19" w:unhideWhenUsed="0" w:qFormat="1"/>
-    <w:lsdException w:name="Intense Emphasis" w:semiHidden="0" w:uiPriority="21" w:unhideWhenUsed="0" w:qFormat="1"/>
-    <w:lsdException w:name="Subtle Reference" w:semiHidden="0" w:uiPriority="31" w:unhideWhenUsed="0" w:qFormat="1"/>
-    <w:lsdException w:name="Intense Reference" w:semiHidden="0" w:uiPriority="32" w:unhideWhenUsed="0" w:qFormat="1"/>
-    <w:lsdException w:name="Book Title" w:semiHidden="0" w:uiPriority="33" w:unhideWhenUsed="0" w:qFormat="1"/>
-    <w:lsdException w:name="Bibliography" w:uiPriority="37"/>
-    <w:lsdException w:name="TOC Heading" w:uiPriority="39" w:qFormat="1"/>
+  <w:latentStyles w:defLockedState="0" w:defUIPriority="99" w:defSemiHidden="0" w:defUnhideWhenUsed="0" w:defQFormat="0" w:count="371">
+    <w:lsdException w:name="Normal" w:uiPriority="0" w:qFormat="1"/>
+    <w:lsdException w:name="heading 1" w:uiPriority="9" w:qFormat="1"/>
+    <w:lsdException w:name="heading 2" w:semiHidden="1" w:uiPriority="9" w:unhideWhenUsed="1" w:qFormat="1"/>
+    <w:lsdException w:name="heading 3" w:semiHidden="1" w:uiPriority="9" w:unhideWhenUsed="1" w:qFormat="1"/>
+    <w:lsdException w:name="heading 4" w:semiHidden="1" w:uiPriority="9" w:unhideWhenUsed="1" w:qFormat="1"/>
+    <w:lsdException w:name="heading 5" w:semiHidden="1" w:uiPriority="9" w:unhideWhenUsed="1"/>
+    <w:lsdException w:name="heading 6" w:semiHidden="1" w:uiPriority="9" w:unhideWhenUsed="1" w:qFormat="1"/>
+    <w:lsdException w:name="heading 7" w:semiHidden="1" w:uiPriority="9" w:unhideWhenUsed="1" w:qFormat="1"/>
+    <w:lsdException w:name="heading 8" w:semiHidden="1" w:uiPriority="9" w:unhideWhenUsed="1" w:qFormat="1"/>
+    <w:lsdException w:name="heading 9" w:semiHidden="1" w:uiPriority="9" w:unhideWhenUsed="1" w:qFormat="1"/>
+    <w:lsdException w:name="index 1" w:semiHidden="1" w:unhideWhenUsed="1"/>
+    <w:lsdException w:name="index 2" w:semiHidden="1" w:unhideWhenUsed="1"/>
+    <w:lsdException w:name="index 3" w:semiHidden="1" w:unhideWhenUsed="1"/>
+    <w:lsdException w:name="index 4" w:semiHidden="1" w:unhideWhenUsed="1"/>
+    <w:lsdException w:name="index 5" w:semiHidden="1" w:unhideWhenUsed="1"/>
+    <w:lsdException w:name="index 6" w:semiHidden="1" w:unhideWhenUsed="1"/>
+    <w:lsdException w:name="index 7" w:semiHidden="1" w:unhideWhenUsed="1"/>
+    <w:lsdException w:name="index 8" w:semiHidden="1" w:unhideWhenUsed="1"/>
+    <w:lsdException w:name="index 9" w:semiHidden="1" w:unhideWhenUsed="1"/>
+    <w:lsdException w:name="toc 1" w:semiHidden="1" w:uiPriority="39" w:unhideWhenUsed="1" w:qFormat="1"/>
+    <w:lsdException w:name="toc 2" w:semiHidden="1" w:uiPriority="39" w:unhideWhenUsed="1" w:qFormat="1"/>
+    <w:lsdException w:name="toc 3" w:semiHidden="1" w:uiPriority="39" w:unhideWhenUsed="1" w:qFormat="1"/>
+    <w:lsdException w:name="toc 4" w:semiHidden="1" w:uiPriority="39" w:unhideWhenUsed="1"/>
+    <w:lsdException w:name="toc 5" w:semiHidden="1" w:uiPriority="39" w:unhideWhenUsed="1"/>
+    <w:lsdException w:name="toc 6" w:semiHidden="1" w:uiPriority="39" w:unhideWhenUsed="1"/>
+    <w:lsdException w:name="toc 7" w:semiHidden="1" w:uiPriority="39" w:unhideWhenUsed="1"/>
+    <w:lsdException w:name="toc 8" w:semiHidden="1" w:uiPriority="39" w:unhideWhenUsed="1"/>
+    <w:lsdException w:name="toc 9" w:semiHidden="1" w:uiPriority="39" w:unhideWhenUsed="1"/>
+    <w:lsdException w:name="Normal Indent" w:semiHidden="1" w:unhideWhenUsed="1"/>
+    <w:lsdException w:name="footnote text" w:semiHidden="1" w:unhideWhenUsed="1"/>
+    <w:lsdException w:name="annotation text" w:semiHidden="1" w:unhideWhenUsed="1"/>
+    <w:lsdException w:name="header" w:semiHidden="1" w:unhideWhenUsed="1"/>
+    <w:lsdException w:name="footer" w:semiHidden="1" w:unhideWhenUsed="1"/>
+    <w:lsdException w:name="index heading" w:semiHidden="1" w:unhideWhenUsed="1"/>
+    <w:lsdException w:name="caption" w:semiHidden="1" w:uiPriority="35" w:unhideWhenUsed="1" w:qFormat="1"/>
+    <w:lsdException w:name="table of figures" w:semiHidden="1" w:unhideWhenUsed="1"/>
+    <w:lsdException w:name="envelope address" w:semiHidden="1" w:unhideWhenUsed="1"/>
+    <w:lsdException w:name="envelope return" w:semiHidden="1" w:unhideWhenUsed="1"/>
+    <w:lsdException w:name="footnote reference" w:semiHidden="1" w:unhideWhenUsed="1"/>
+    <w:lsdException w:name="annotation reference" w:semiHidden="1" w:unhideWhenUsed="1"/>
+    <w:lsdException w:name="line number" w:semiHidden="1" w:unhideWhenUsed="1"/>
+    <w:lsdException w:name="page number" w:semiHidden="1" w:unhideWhenUsed="1"/>
+    <w:lsdException w:name="endnote reference" w:semiHidden="1" w:unhideWhenUsed="1"/>
+    <w:lsdException w:name="endnote text" w:semiHidden="1" w:unhideWhenUsed="1"/>
+    <w:lsdException w:name="table of authorities" w:semiHidden="1" w:unhideWhenUsed="1"/>
+    <w:lsdException w:name="macro" w:semiHidden="1" w:unhideWhenUsed="1"/>
+    <w:lsdException w:name="toa heading" w:semiHidden="1" w:unhideWhenUsed="1"/>
+    <w:lsdException w:name="List" w:semiHidden="1" w:unhideWhenUsed="1"/>
+    <w:lsdException w:name="List Bullet" w:semiHidden="1" w:unhideWhenUsed="1"/>
+    <w:lsdException w:name="List Number" w:semiHidden="1" w:unhideWhenUsed="1"/>
+    <w:lsdException w:name="List 2" w:semiHidden="1" w:unhideWhenUsed="1"/>
+    <w:lsdException w:name="List 3" w:semiHidden="1" w:unhideWhenUsed="1"/>
+    <w:lsdException w:name="List 4" w:semiHidden="1" w:unhideWhenUsed="1"/>
+    <w:lsdException w:name="List 5" w:semiHidden="1" w:unhideWhenUsed="1"/>
+    <w:lsdException w:name="List Bullet 2" w:semiHidden="1" w:unhideWhenUsed="1"/>
+    <w:lsdException w:name="List Bullet 3" w:semiHidden="1" w:unhideWhenUsed="1"/>
+    <w:lsdException w:name="List Bullet 4" w:semiHidden="1" w:unhideWhenUsed="1"/>
+    <w:lsdException w:name="List Bullet 5" w:semiHidden="1" w:unhideWhenUsed="1"/>
+    <w:lsdException w:name="List Number 2" w:semiHidden="1" w:unhideWhenUsed="1"/>
+    <w:lsdException w:name="List Number 3" w:semiHidden="1" w:unhideWhenUsed="1"/>
+    <w:lsdException w:name="List Number 4" w:semiHidden="1" w:unhideWhenUsed="1"/>
+    <w:lsdException w:name="List Number 5" w:semiHidden="1" w:unhideWhenUsed="1"/>
+    <w:lsdException w:name="Title" w:uiPriority="10" w:qFormat="1"/>
+    <w:lsdException w:name="Closing" w:semiHidden="1" w:unhideWhenUsed="1"/>
+    <w:lsdException w:name="Signature" w:semiHidden="1" w:unhideWhenUsed="1"/>
+    <w:lsdException w:name="Default Paragraph Font" w:semiHidden="1" w:uiPriority="1" w:unhideWhenUsed="1"/>
+    <w:lsdException w:name="Body Text" w:semiHidden="1" w:unhideWhenUsed="1"/>
+    <w:lsdException w:name="Body Text Indent" w:semiHidden="1" w:unhideWhenUsed="1"/>
+    <w:lsdException w:name="List Continue" w:semiHidden="1" w:unhideWhenUsed="1"/>
+    <w:lsdException w:name="List Continue 2" w:semiHidden="1" w:unhideWhenUsed="1"/>
+    <w:lsdException w:name="List Continue 3" w:semiHidden="1" w:unhideWhenUsed="1"/>
+    <w:lsdException w:name="List Continue 4" w:semiHidden="1" w:unhideWhenUsed="1"/>
+    <w:lsdException w:name="List Continue 5" w:semiHidden="1" w:unhideWhenUsed="1"/>
+    <w:lsdException w:name="Message Header" w:semiHidden="1" w:unhideWhenUsed="1"/>
+    <w:lsdException w:name="Subtitle" w:uiPriority="11" w:qFormat="1"/>
+    <w:lsdException w:name="Salutation" w:semiHidden="1" w:unhideWhenUsed="1"/>
+    <w:lsdException w:name="Date" w:semiHidden="1" w:unhideWhenUsed="1"/>
+    <w:lsdException w:name="Body Text First Indent" w:semiHidden="1" w:unhideWhenUsed="1"/>
+    <w:lsdException w:name="Body Text First Indent 2" w:semiHidden="1" w:unhideWhenUsed="1"/>
+    <w:lsdException w:name="Note Heading" w:semiHidden="1" w:unhideWhenUsed="1"/>
+    <w:lsdException w:name="Body Text 2" w:semiHidden="1" w:unhideWhenUsed="1"/>
+    <w:lsdException w:name="Body Text 3" w:semiHidden="1" w:unhideWhenUsed="1"/>
+    <w:lsdException w:name="Body Text Indent 2" w:semiHidden="1" w:unhideWhenUsed="1"/>
+    <w:lsdException w:name="Body Text Indent 3" w:semiHidden="1" w:unhideWhenUsed="1"/>
+    <w:lsdException w:name="Block Text" w:semiHidden="1" w:unhideWhenUsed="1"/>
+    <w:lsdException w:name="Hyperlink" w:semiHidden="1" w:unhideWhenUsed="1"/>
+    <w:lsdException w:name="FollowedHyperlink" w:semiHidden="1" w:unhideWhenUsed="1"/>
+    <w:lsdException w:name="Strong" w:uiPriority="22" w:qFormat="1"/>
+    <w:lsdException w:name="Emphasis" w:uiPriority="20" w:qFormat="1"/>
+    <w:lsdException w:name="Document Map" w:semiHidden="1" w:unhideWhenUsed="1"/>
+    <w:lsdException w:name="Plain Text" w:semiHidden="1" w:unhideWhenUsed="1"/>
+    <w:lsdException w:name="E-mail Signature" w:semiHidden="1" w:unhideWhenUsed="1"/>
+    <w:lsdException w:name="HTML Top of Form" w:semiHidden="1" w:unhideWhenUsed="1"/>
+    <w:lsdException w:name="HTML Bottom of Form" w:semiHidden="1" w:unhideWhenUsed="1"/>
+    <w:lsdException w:name="Normal (Web)" w:semiHidden="1" w:unhideWhenUsed="1"/>
+    <w:lsdException w:name="HTML Acronym" w:semiHidden="1" w:unhideWhenUsed="1"/>
+    <w:lsdException w:name="HTML Address" w:semiHidden="1" w:unhideWhenUsed="1"/>
+    <w:lsdException w:name="HTML Cite" w:semiHidden="1" w:unhideWhenUsed="1"/>
+    <w:lsdException w:name="HTML Code" w:semiHidden="1" w:unhideWhenUsed="1"/>
+    <w:lsdException w:name="HTML Definition" w:semiHidden="1" w:unhideWhenUsed="1"/>
+    <w:lsdException w:name="HTML Keyboard" w:semiHidden="1" w:unhideWhenUsed="1"/>
+    <w:lsdException w:name="HTML Preformatted" w:semiHidden="1" w:unhideWhenUsed="1"/>
+    <w:lsdException w:name="HTML Sample" w:semiHidden="1" w:unhideWhenUsed="1"/>
+    <w:lsdException w:name="HTML Typewriter" w:semiHidden="1" w:unhideWhenUsed="1"/>
+    <w:lsdException w:name="HTML Variable" w:semiHidden="1" w:unhideWhenUsed="1"/>
+    <w:lsdException w:name="Normal Table" w:semiHidden="1" w:unhideWhenUsed="1"/>
+    <w:lsdException w:name="annotation subject" w:semiHidden="1" w:unhideWhenUsed="1"/>
+    <w:lsdException w:name="No List" w:semiHidden="1" w:unhideWhenUsed="1"/>
+    <w:lsdException w:name="Outline List 1" w:semiHidden="1" w:unhideWhenUsed="1"/>
+    <w:lsdException w:name="Outline List 2" w:semiHidden="1" w:unhideWhenUsed="1"/>
+    <w:lsdException w:name="Outline List 3" w:semiHidden="1" w:unhideWhenUsed="1"/>
+    <w:lsdException w:name="Table Simple 1" w:semiHidden="1" w:unhideWhenUsed="1"/>
+    <w:lsdException w:name="Table Simple 2" w:semiHidden="1" w:unhideWhenUsed="1"/>
+    <w:lsdException w:name="Table Simple 3" w:semiHidden="1" w:unhideWhenUsed="1"/>
+    <w:lsdException w:name="Table Classic 1" w:semiHidden="1" w:unhideWhenUsed="1"/>
+    <w:lsdException w:name="Table Classic 2" w:semiHidden="1" w:unhideWhenUsed="1"/>
+    <w:lsdException w:name="Table Classic 3" w:semiHidden="1" w:unhideWhenUsed="1"/>
+    <w:lsdException w:name="Table Classic 4" w:semiHidden="1" w:unhideWhenUsed="1"/>
+    <w:lsdException w:name="Table Colorful 1" w:semiHidden="1" w:unhideWhenUsed="1"/>
+    <w:lsdException w:name="Table Colorful 2" w:semiHidden="1" w:unhideWhenUsed="1"/>
+    <w:lsdException w:name="Table Colorful 3" w:semiHidden="1" w:unhideWhenUsed="1"/>
+    <w:lsdException w:name="Table Columns 1" w:semiHidden="1" w:unhideWhenUsed="1"/>
+    <w:lsdException w:name="Table Columns 2" w:semiHidden="1" w:unhideWhenUsed="1"/>
+    <w:lsdException w:name="Table Columns 3" w:semiHidden="1" w:unhideWhenUsed="1"/>
+    <w:lsdException w:name="Table Columns 4" w:semiHidden="1" w:unhideWhenUsed="1"/>
+    <w:lsdException w:name="Table Columns 5" w:semiHidden="1" w:unhideWhenUsed="1"/>
+    <w:lsdException w:name="Table Grid 1" w:semiHidden="1" w:unhideWhenUsed="1"/>
+    <w:lsdException w:name="Table Grid 2" w:semiHidden="1" w:unhideWhenUsed="1"/>
+    <w:lsdException w:name="Table Grid 3" w:semiHidden="1" w:unhideWhenUsed="1"/>
+    <w:lsdException w:name="Table Grid 4" w:semiHidden="1" w:unhideWhenUsed="1"/>
+    <w:lsdException w:name="Table Grid 5" w:semiHidden="1" w:unhideWhenUsed="1"/>
+    <w:lsdException w:name="Table Grid 6" w:semiHidden="1" w:unhideWhenUsed="1"/>
+    <w:lsdException w:name="Table Grid 7" w:semiHidden="1" w:unhideWhenUsed="1"/>
+    <w:lsdException w:name="Table Grid 8" w:semiHidden="1" w:unhideWhenUsed="1"/>
+    <w:lsdException w:name="Table List 1" w:semiHidden="1" w:unhideWhenUsed="1"/>
+    <w:lsdException w:name="Table List 2" w:semiHidden="1" w:unhideWhenUsed="1"/>
+    <w:lsdException w:name="Table List 3" w:semiHidden="1" w:unhideWhenUsed="1"/>
+    <w:lsdException w:name="Table List 4" w:semiHidden="1" w:unhideWhenUsed="1"/>
+    <w:lsdException w:name="Table List 5" w:semiHidden="1" w:unhideWhenUsed="1"/>
+    <w:lsdException w:name="Table List 6" w:semiHidden="1" w:unhideWhenUsed="1"/>
+    <w:lsdException w:name="Table List 7" w:semiHidden="1" w:unhideWhenUsed="1"/>
+    <w:lsdException w:name="Table List 8" w:semiHidden="1" w:unhideWhenUsed="1"/>
+    <w:lsdException w:name="Table 3D effects 1" w:semiHidden="1" w:unhideWhenUsed="1"/>
+    <w:lsdException w:name="Table 3D effects 2" w:semiHidden="1" w:unhideWhenUsed="1"/>
+    <w:lsdException w:name="Table 3D effects 3" w:semiHidden="1" w:unhideWhenUsed="1"/>
+    <w:lsdException w:name="Table Contemporary" w:semiHidden="1" w:unhideWhenUsed="1"/>
+    <w:lsdException w:name="Table Elegant" w:semiHidden="1" w:unhideWhenUsed="1"/>
+    <w:lsdException w:name="Table Professional" w:semiHidden="1" w:unhideWhenUsed="1"/>
+    <w:lsdException w:name="Table Subtle 1" w:semiHidden="1" w:unhideWhenUsed="1"/>
+    <w:lsdException w:name="Table Subtle 2" w:semiHidden="1" w:unhideWhenUsed="1"/>
+    <w:lsdException w:name="Table Web 1" w:semiHidden="1" w:unhideWhenUsed="1"/>
+    <w:lsdException w:name="Table Web 2" w:semiHidden="1" w:unhideWhenUsed="1"/>
+    <w:lsdException w:name="Table Web 3" w:semiHidden="1" w:unhideWhenUsed="1"/>
+    <w:lsdException w:name="Balloon Text" w:semiHidden="1" w:unhideWhenUsed="1"/>
+    <w:lsdException w:name="Table Grid" w:uiPriority="59"/>
+    <w:lsdException w:name="Table Theme" w:semiHidden="1" w:unhideWhenUsed="1"/>
+    <w:lsdException w:name="Placeholder Text" w:semiHidden="1"/>
+    <w:lsdException w:name="No Spacing" w:uiPriority="1" w:qFormat="1"/>
+    <w:lsdException w:name="Light Shading" w:uiPriority="60"/>
+    <w:lsdException w:name="Light List" w:uiPriority="61"/>
+    <w:lsdException w:name="Light Grid" w:uiPriority="62"/>
+    <w:lsdException w:name="Medium Shading 1" w:uiPriority="63"/>
+    <w:lsdException w:name="Medium Shading 2" w:uiPriority="64"/>
+    <w:lsdException w:name="Medium List 1" w:uiPriority="65"/>
+    <w:lsdException w:name="Medium List 2" w:uiPriority="66"/>
+    <w:lsdException w:name="Medium Grid 1" w:uiPriority="67"/>
+    <w:lsdException w:name="Medium Grid 2" w:uiPriority="68"/>
+    <w:lsdException w:name="Medium Grid 3" w:uiPriority="69"/>
+    <w:lsdException w:name="Dark List" w:uiPriority="70"/>
+    <w:lsdException w:name="Colorful Shading" w:uiPriority="71"/>
+    <w:lsdException w:name="Colorful List" w:uiPriority="72"/>
+    <w:lsdException w:name="Colorful Grid" w:uiPriority="73"/>
+    <w:lsdException w:name="Light Shading Accent 1" w:uiPriority="60"/>
+    <w:lsdException w:name="Light List Accent 1" w:uiPriority="61"/>
+    <w:lsdException w:name="Light Grid Accent 1" w:uiPriority="62"/>
+    <w:lsdException w:name="Medium Shading 1 Accent 1" w:uiPriority="63"/>
+    <w:lsdException w:name="Medium Shading 2 Accent 1" w:uiPriority="64"/>
+    <w:lsdException w:name="Medium List 1 Accent 1" w:uiPriority="65"/>
+    <w:lsdException w:name="Revision" w:semiHidden="1"/>
+    <w:lsdException w:name="List Paragraph" w:uiPriority="34" w:qFormat="1"/>
+    <w:lsdException w:name="Quote" w:uiPriority="29" w:qFormat="1"/>
+    <w:lsdException w:name="Intense Quote" w:uiPriority="30" w:qFormat="1"/>
+    <w:lsdException w:name="Medium List 2 Accent 1" w:uiPriority="66"/>
+    <w:lsdException w:name="Medium Grid 1 Accent 1" w:uiPriority="67"/>
+    <w:lsdException w:name="Medium Grid 2 Accent 1" w:uiPriority="68"/>
+    <w:lsdException w:name="Medium Grid 3 Accent 1" w:uiPriority="69"/>
+    <w:lsdException w:name="Dark List Accent 1" w:uiPriority="70"/>
+    <w:lsdException w:name="Colorful Shading Accent 1" w:uiPriority="71"/>
+    <w:lsdException w:name="Colorful List Accent 1" w:uiPriority="72"/>
+    <w:lsdException w:name="Colorful Grid Accent 1" w:uiPriority="73"/>
+    <w:lsdException w:name="Light Shading Accent 2" w:uiPriority="60"/>
+    <w:lsdException w:name="Light List Accent 2" w:uiPriority="61"/>
+    <w:lsdException w:name="Light Grid Accent 2" w:uiPriority="62"/>
+    <w:lsdException w:name="Medium Shading 1 Accent 2" w:uiPriority="63"/>
+    <w:lsdException w:name="Medium Shading 2 Accent 2" w:uiPriority="64"/>
+    <w:lsdException w:name="Medium List 1 Accent 2" w:uiPriority="65"/>
+    <w:lsdException w:name="Medium List 2 Accent 2" w:uiPriority="66"/>
+    <w:lsdException w:name="Medium Grid 1 Accent 2" w:uiPriority="67"/>
+    <w:lsdException w:name="Medium Grid 2 Accent 2" w:uiPriority="68"/>
+    <w:lsdException w:name="Medium Grid 3 Accent 2" w:uiPriority="69"/>
+    <w:lsdException w:name="Dark List Accent 2" w:uiPriority="70"/>
+    <w:lsdException w:name="Colorful Shading Accent 2" w:uiPriority="71"/>
+    <w:lsdException w:name="Colorful List Accent 2" w:uiPriority="72"/>
+    <w:lsdException w:name="Colorful Grid Accent 2" w:uiPriority="73"/>
+    <w:lsdException w:name="Light Shading Accent 3" w:uiPriority="60"/>
+    <w:lsdException w:name="Light List Accent 3" w:uiPriority="61"/>
+    <w:lsdException w:name="Light Grid Accent 3" w:uiPriority="62"/>
+    <w:lsdException w:name="Medium Shading 1 Accent 3" w:uiPriority="63"/>
+    <w:lsdException w:name="Medium Shading 2 Accent 3" w:uiPriority="64"/>
+    <w:lsdException w:name="Medium List 1 Accent 3" w:uiPriority="65"/>
+    <w:lsdException w:name="Medium List 2 Accent 3" w:uiPriority="66"/>
+    <w:lsdException w:name="Medium Grid 1 Accent 3" w:uiPriority="67"/>
+    <w:lsdException w:name="Medium Grid 2 Accent 3" w:uiPriority="68"/>
+    <w:lsdException w:name="Medium Grid 3 Accent 3" w:uiPriority="69"/>
+    <w:lsdException w:name="Dark List Accent 3" w:uiPriority="70"/>
+    <w:lsdException w:name="Colorful Shading Accent 3" w:uiPriority="71"/>
+    <w:lsdException w:name="Colorful List Accent 3" w:uiPriority="72"/>
+    <w:lsdException w:name="Colorful Grid Accent 3" w:uiPriority="73"/>
+    <w:lsdException w:name="Light Shading Accent 4" w:uiPriority="60"/>
+    <w:lsdException w:name="Light List Accent 4" w:uiPriority="61"/>
+    <w:lsdException w:name="Light Grid Accent 4" w:uiPriority="62"/>
+    <w:lsdException w:name="Medium Shading 1 Accent 4" w:uiPriority="63"/>
+    <w:lsdException w:name="Medium Shading 2 Accent 4" w:uiPriority="64"/>
+    <w:lsdException w:name="Medium List 1 Accent 4" w:uiPriority="65"/>
+    <w:lsdException w:name="Medium List 2 Accent 4" w:uiPriority="66"/>
+    <w:lsdException w:name="Medium Grid 1 Accent 4" w:uiPriority="67"/>
+    <w:lsdException w:name="Medium Grid 2 Accent 4" w:uiPriority="68"/>
+    <w:lsdException w:name="Medium Grid 3 Accent 4" w:uiPriority="69"/>
+    <w:lsdException w:name="Dark List Accent 4" w:uiPriority="70"/>
+    <w:lsdException w:name="Colorful Shading Accent 4" w:uiPriority="71"/>
+    <w:lsdException w:name="Colorful List Accent 4" w:uiPriority="72"/>
+    <w:lsdException w:name="Colorful Grid Accent 4" w:uiPriority="73"/>
+    <w:lsdException w:name="Light Shading Accent 5" w:uiPriority="60"/>
+    <w:lsdException w:name="Light List Accent 5" w:uiPriority="61"/>
+    <w:lsdException w:name="Light Grid Accent 5" w:uiPriority="62"/>
+    <w:lsdException w:name="Medium Shading 1 Accent 5" w:uiPriority="63"/>
+    <w:lsdException w:name="Medium Shading 2 Accent 5" w:uiPriority="64"/>
+    <w:lsdException w:name="Medium List 1 Accent 5" w:uiPriority="65"/>
+    <w:lsdException w:name="Medium List 2 Accent 5" w:uiPriority="66"/>
+    <w:lsdException w:name="Medium Grid 1 Accent 5" w:uiPriority="67"/>
+    <w:lsdException w:name="Medium Grid 2 Accent 5" w:uiPriority="68"/>
+    <w:lsdException w:name="Medium Grid 3 Accent 5" w:uiPriority="69"/>
+    <w:lsdException w:name="Dark List Accent 5" w:uiPriority="70"/>
+    <w:lsdException w:name="Colorful Shading Accent 5" w:uiPriority="71"/>
+    <w:lsdException w:name="Colorful List Accent 5" w:uiPriority="72"/>
+    <w:lsdException w:name="Colorful Grid Accent 5" w:uiPriority="73"/>
+    <w:lsdException w:name="Light Shading Accent 6" w:uiPriority="60"/>
+    <w:lsdException w:name="Light List Accent 6" w:uiPriority="61"/>
+    <w:lsdException w:name="Light Grid Accent 6" w:uiPriority="62"/>
+    <w:lsdException w:name="Medium Shading 1 Accent 6" w:uiPriority="63"/>
+    <w:lsdException w:name="Medium Shading 2 Accent 6" w:uiPriority="64"/>
+    <w:lsdException w:name="Medium List 1 Accent 6" w:uiPriority="65"/>
+    <w:lsdException w:name="Medium List 2 Accent 6" w:uiPriority="66"/>
+    <w:lsdException w:name="Medium Grid 1 Accent 6" w:uiPriority="67"/>
+    <w:lsdException w:name="Medium Grid 2 Accent 6" w:uiPriority="68"/>
+    <w:lsdException w:name="Medium Grid 3 Accent 6" w:uiPriority="69"/>
+    <w:lsdException w:name="Dark List Accent 6" w:uiPriority="70"/>
+    <w:lsdException w:name="Colorful Shading Accent 6" w:uiPriority="71"/>
+    <w:lsdException w:name="Colorful List Accent 6" w:uiPriority="72"/>
+    <w:lsdException w:name="Colorful Grid Accent 6" w:uiPriority="73"/>
+    <w:lsdException w:name="Subtle Emphasis" w:uiPriority="19" w:qFormat="1"/>
+    <w:lsdException w:name="Intense Emphasis" w:uiPriority="21" w:qFormat="1"/>
+    <w:lsdException w:name="Subtle Reference" w:uiPriority="31" w:qFormat="1"/>
+    <w:lsdException w:name="Intense Reference" w:uiPriority="32" w:qFormat="1"/>
+    <w:lsdException w:name="Book Title" w:uiPriority="33" w:qFormat="1"/>
+    <w:lsdException w:name="Bibliography" w:semiHidden="1" w:uiPriority="37" w:unhideWhenUsed="1"/>
+    <w:lsdException w:name="TOC Heading" w:semiHidden="1" w:uiPriority="39" w:unhideWhenUsed="1" w:qFormat="1"/>
+    <w:lsdException w:name="Plain Table 1" w:uiPriority="41"/>
+    <w:lsdException w:name="Plain Table 2" w:uiPriority="42"/>
+    <w:lsdException w:name="Plain Table 3" w:uiPriority="43"/>
+    <w:lsdException w:name="Plain Table 4" w:uiPriority="44"/>
+    <w:lsdException w:name="Plain Table 5" w:uiPriority="45"/>
+    <w:lsdException w:name="Grid Table Light" w:uiPriority="40"/>
+    <w:lsdException w:name="Grid Table 1 Light" w:uiPriority="46"/>
+    <w:lsdException w:name="Grid Table 2" w:uiPriority="47"/>
+    <w:lsdException w:name="Grid Table 3" w:uiPriority="48"/>
+    <w:lsdException w:name="Grid Table 4" w:uiPriority="49"/>
+    <w:lsdException w:name="Grid Table 5 Dark" w:uiPriority="50"/>
+    <w:lsdException w:name="Grid Table 6 Colorful" w:uiPriority="51"/>
+    <w:lsdException w:name="Grid Table 7 Colorful" w:uiPriority="52"/>
+    <w:lsdException w:name="Grid Table 1 Light Accent 1" w:uiPriority="46"/>
+    <w:lsdException w:name="Grid Table 2 Accent 1" w:uiPriority="47"/>
+    <w:lsdException w:name="Grid Table 3 Accent 1" w:uiPriority="48"/>
+    <w:lsdException w:name="Grid Table 4 Accent 1" w:uiPriority="49"/>
+    <w:lsdException w:name="Grid Table 5 Dark Accent 1" w:uiPriority="50"/>
+    <w:lsdException w:name="Grid Table 6 Colorful Accent 1" w:uiPriority="51"/>
+    <w:lsdException w:name="Grid Table 7 Colorful Accent 1" w:uiPriority="52"/>
+    <w:lsdException w:name="Grid Table 1 Light Accent 2" w:uiPriority="46"/>
+    <w:lsdException w:name="Grid Table 2 Accent 2" w:uiPriority="47"/>
+    <w:lsdException w:name="Grid Table 3 Accent 2" w:uiPriority="48"/>
+    <w:lsdException w:name="Grid Table 4 Accent 2" w:uiPriority="49"/>
+    <w:lsdException w:name="Grid Table 5 Dark Accent 2" w:uiPriority="50"/>
+    <w:lsdException w:name="Grid Table 6 Colorful Accent 2" w:uiPriority="51"/>
+    <w:lsdException w:name="Grid Table 7 Colorful Accent 2" w:uiPriority="52"/>
+    <w:lsdException w:name="Grid Table 1 Light Accent 3" w:uiPriority="46"/>
+    <w:lsdException w:name="Grid Table 2 Accent 3" w:uiPriority="47"/>
+    <w:lsdException w:name="Grid Table 3 Accent 3" w:uiPriority="48"/>
+    <w:lsdException w:name="Grid Table 4 Accent 3" w:uiPriority="49"/>
+    <w:lsdException w:name="Grid Table 5 Dark Accent 3" w:uiPriority="50"/>
+    <w:lsdException w:name="Grid Table 6 Colorful Accent 3" w:uiPriority="51"/>
+    <w:lsdException w:name="Grid Table 7 Colorful Accent 3" w:uiPriority="52"/>
+    <w:lsdException w:name="Grid Table 1 Light Accent 4" w:uiPriority="46"/>
+    <w:lsdException w:name="Grid Table 2 Accent 4" w:uiPriority="47"/>
+    <w:lsdException w:name="Grid Table 3 Accent 4" w:uiPriority="48"/>
+    <w:lsdException w:name="Grid Table 4 Accent 4" w:uiPriority="49"/>
+    <w:lsdException w:name="Grid Table 5 Dark Accent 4" w:uiPriority="50"/>
+    <w:lsdException w:name="Grid Table 6 Colorful Accent 4" w:uiPriority="51"/>
+    <w:lsdException w:name="Grid Table 7 Colorful Accent 4" w:uiPriority="52"/>
+    <w:lsdException w:name="Grid Table 1 Light Accent 5" w:uiPriority="46"/>
+    <w:lsdException w:name="Grid Table 2 Accent 5" w:uiPriority="47"/>
+    <w:lsdException w:name="Grid Table 3 Accent 5" w:uiPriority="48"/>
+    <w:lsdException w:name="Grid Table 4 Accent 5" w:uiPriority="49"/>
+    <w:lsdException w:name="Grid Table 5 Dark Accent 5" w:uiPriority="50"/>
+    <w:lsdException w:name="Grid Table 6 Colorful Accent 5" w:uiPriority="51"/>
+    <w:lsdException w:name="Grid Table 7 Colorful Accent 5" w:uiPriority="52"/>
+    <w:lsdException w:name="Grid Table 1 Light Accent 6" w:uiPriority="46"/>
+    <w:lsdException w:name="Grid Table 2 Accent 6" w:uiPriority="47"/>
+    <w:lsdException w:name="Grid Table 3 Accent 6" w:uiPriority="48"/>
+    <w:lsdException w:name="Grid Table 4 Accent 6" w:uiPriority="49"/>
+    <w:lsdException w:name="Grid Table 5 Dark Accent 6" w:uiPriority="50"/>
+    <w:lsdException w:name="Grid Table 6 Colorful Accent 6" w:uiPriority="51"/>
+    <w:lsdException w:name="Grid Table 7 Colorful Accent 6" w:uiPriority="52"/>
+    <w:lsdException w:name="List Table 1 Light" w:uiPriority="46"/>
+    <w:lsdException w:name="List Table 2" w:uiPriority="47"/>
+    <w:lsdException w:name="List Table 3" w:uiPriority="48"/>
+    <w:lsdException w:name="List Table 4" w:uiPriority="49"/>
+    <w:lsdException w:name="List Table 5 Dark" w:uiPriority="50"/>
+    <w:lsdException w:name="List Table 6 Colorful" w:uiPriority="51"/>
+    <w:lsdException w:name="List Table 7 Colorful" w:uiPriority="52"/>
+    <w:lsdException w:name="List Table 1 Light Accent 1" w:uiPriority="46"/>
+    <w:lsdException w:name="List Table 2 Accent 1" w:uiPriority="47"/>
+    <w:lsdException w:name="List Table 3 Accent 1" w:uiPriority="48"/>
+    <w:lsdException w:name="List Table 4 Accent 1" w:uiPriority="49"/>
+    <w:lsdException w:name="List Table 5 Dark Accent 1" w:uiPriority="50"/>
+    <w:lsdException w:name="List Table 6 Colorful Accent 1" w:uiPriority="51"/>
+    <w:lsdException w:name="List Table 7 Colorful Accent 1" w:uiPriority="52"/>
+    <w:lsdException w:name="List Table 1 Light Accent 2" w:uiPriority="46"/>
+    <w:lsdException w:name="List Table 2 Accent 2" w:uiPriority="47"/>
+    <w:lsdException w:name="List Table 3 Accent 2" w:uiPriority="48"/>
+    <w:lsdException w:name="List Table 4 Accent 2" w:uiPriority="49"/>
+    <w:lsdException w:name="List Table 5 Dark Accent 2" w:uiPriority="50"/>
+    <w:lsdException w:name="List Table 6 Colorful Accent 2" w:uiPriority="51"/>
+    <w:lsdException w:name="List Table 7 Colorful Accent 2" w:uiPriority="52"/>
+    <w:lsdException w:name="List Table 1 Light Accent 3" w:uiPriority="46"/>
+    <w:lsdException w:name="List Table 2 Accent 3" w:uiPriority="47"/>
+    <w:lsdException w:name="List Table 3 Accent 3" w:uiPriority="48"/>
+    <w:lsdException w:name="List Table 4 Accent 3" w:uiPriority="49"/>
+    <w:lsdException w:name="List Table 5 Dark Accent 3" w:uiPriority="50"/>
+    <w:lsdException w:name="List Table 6 Colorful Accent 3" w:uiPriority="51"/>
+    <w:lsdException w:name="List Table 7 Colorful Accent 3" w:uiPriority="52"/>
+    <w:lsdException w:name="List Table 1 Light Accent 4" w:uiPriority="46"/>
+    <w:lsdException w:name="List Table 2 Accent 4" w:uiPriority="47"/>
+    <w:lsdException w:name="List Table 3 Accent 4" w:uiPriority="48"/>
+    <w:lsdException w:name="List Table 4 Accent 4" w:uiPriority="49"/>
+    <w:lsdException w:name="List Table 5 Dark Accent 4" w:uiPriority="50"/>
+    <w:lsdException w:name="List Table 6 Colorful Accent 4" w:uiPriority="51"/>
+    <w:lsdException w:name="List Table 7 Colorful Accent 4" w:uiPriority="52"/>
+    <w:lsdException w:name="List Table 1 Light Accent 5" w:uiPriority="46"/>
+    <w:lsdException w:name="List Table 2 Accent 5" w:uiPriority="47"/>
+    <w:lsdException w:name="List Table 3 Accent 5" w:uiPriority="48"/>
+    <w:lsdException w:name="List Table 4 Accent 5" w:uiPriority="49"/>
+    <w:lsdException w:name="List Table 5 Dark Accent 5" w:uiPriority="50"/>
+    <w:lsdException w:name="List Table 6 Colorful Accent 5" w:uiPriority="51"/>
+    <w:lsdException w:name="List Table 7 Colorful Accent 5" w:uiPriority="52"/>
+    <w:lsdException w:name="List Table 1 Light Accent 6" w:uiPriority="46"/>
+    <w:lsdException w:name="List Table 2 Accent 6" w:uiPriority="47"/>
+    <w:lsdException w:name="List Table 3 Accent 6" w:uiPriority="48"/>
+    <w:lsdException w:name="List Table 4 Accent 6" w:uiPriority="49"/>
+    <w:lsdException w:name="List Table 5 Dark Accent 6" w:uiPriority="50"/>
+    <w:lsdException w:name="List Table 6 Colorful Accent 6" w:uiPriority="51"/>
+    <w:lsdException w:name="List Table 7 Colorful Accent 6" w:uiPriority="52"/>
   </w:latentStyles>
   <w:style w:type="paragraph" w:default="1" w:styleId="Standard">
     <w:name w:val="Normal"/>
@@ -18337,7 +17700,7 @@
 </file>
 
 <file path=customXml/itemProps1.xml><?xml version="1.0" encoding="utf-8"?>
-<ds:datastoreItem xmlns:ds="http://schemas.openxmlformats.org/officeDocument/2006/customXml" ds:itemID="{809359D5-1782-4CEB-A034-E69A266C8114}">
+<ds:datastoreItem xmlns:ds="http://schemas.openxmlformats.org/officeDocument/2006/customXml" ds:itemID="{5E72BE18-C962-4744-B020-7DFB7CEEC66C}">
   <ds:schemaRefs>
     <ds:schemaRef ds:uri="http://schemas.openxmlformats.org/officeDocument/2006/bibliography"/>
   </ds:schemaRefs>

</xml_diff>

<commit_message>
EBEGU-357 - Bei der Implemetierung dieses Tasks wurden ein paar Fehler bei dem Template für die finanzielle Situation behoben - Link fuers PDF FinanzielleSituation wird bei Institutionen und Traegerschaften nicht angezeigt
</commit_message>
<xml_diff>
--- a/ebegu-server/src/main/resources/vorlagen/Berechnungsgrundlagen.docx
+++ b/ebegu-server/src/main/resources/vorlagen/Berechnungsgrundlagen.docx
@@ -928,16 +928,16 @@
               <w:rPr>
                 <w:rFonts w:cs="Arial"/>
                 <w:color w:val="000000" w:themeColor="text1"/>
-                <w:sz w:val="18"/>
-                <w:szCs w:val="18"/>
-              </w:rPr>
-            </w:pPr>
-            <w:r>
-              <w:rPr>
-                <w:rFonts w:cs="Arial"/>
-                <w:color w:val="000000" w:themeColor="text1"/>
-                <w:sz w:val="18"/>
-                <w:szCs w:val="18"/>
+                <w:sz w:val="17"/>
+                <w:szCs w:val="17"/>
+              </w:rPr>
+            </w:pPr>
+            <w:r>
+              <w:rPr>
+                <w:rFonts w:cs="Arial"/>
+                <w:color w:val="000000" w:themeColor="text1"/>
+                <w:sz w:val="17"/>
+                <w:szCs w:val="17"/>
               </w:rPr>
               <w:lastRenderedPageBreak/>
               <w:fldChar w:fldCharType="begin"/>
@@ -946,27 +946,38 @@
               <w:rPr>
                 <w:rFonts w:cs="Arial"/>
                 <w:color w:val="000000" w:themeColor="text1"/>
-                <w:sz w:val="18"/>
-                <w:szCs w:val="18"/>
-              </w:rPr>
-              <w:instrText xml:space="preserve"> DOCVARIABLE  FIELD_berechnung.Finanz.U</w:instrText>
-            </w:r>
-            <w:r>
-              <w:rPr>
-                <w:rFonts w:cs="Arial"/>
-                <w:color w:val="000000" w:themeColor="text1"/>
-                <w:sz w:val="18"/>
-                <w:szCs w:val="18"/>
+                <w:sz w:val="17"/>
+                <w:szCs w:val="17"/>
+              </w:rPr>
+              <w:instrText xml:space="preserve"> DOCVARIABLE  FIELD_b</w:instrText>
+            </w:r>
+            <w:bookmarkStart w:id="0" w:name="_GoBack"/>
+            <w:bookmarkEnd w:id="0"/>
+            <w:r>
+              <w:rPr>
+                <w:rFonts w:cs="Arial"/>
+                <w:color w:val="000000" w:themeColor="text1"/>
+                <w:sz w:val="17"/>
+                <w:szCs w:val="17"/>
+              </w:rPr>
+              <w:instrText>erechnung.Finanz.Unterhaltsbeitraeg</w:instrText>
+            </w:r>
+            <w:r>
+              <w:rPr>
+                <w:rFonts w:cs="Arial"/>
+                <w:color w:val="000000" w:themeColor="text1"/>
+                <w:sz w:val="17"/>
+                <w:szCs w:val="17"/>
               </w:rPr>
               <w:lastRenderedPageBreak/>
-              <w:instrText xml:space="preserve">nterhaltsbeitraegeG2  \* MERGEFORMAT </w:instrText>
-            </w:r>
-            <w:r>
-              <w:rPr>
-                <w:rFonts w:cs="Arial"/>
-                <w:color w:val="000000" w:themeColor="text1"/>
-                <w:sz w:val="18"/>
-                <w:szCs w:val="18"/>
+              <w:instrText xml:space="preserve">eG2  \* MERGEFORMAT </w:instrText>
+            </w:r>
+            <w:r>
+              <w:rPr>
+                <w:rFonts w:cs="Arial"/>
+                <w:color w:val="000000" w:themeColor="text1"/>
+                <w:sz w:val="17"/>
+                <w:szCs w:val="17"/>
               </w:rPr>
               <w:fldChar w:fldCharType="end"/>
             </w:r>
@@ -1678,17 +1689,7 @@
                 <w:sz w:val="17"/>
                 <w:szCs w:val="17"/>
               </w:rPr>
-              <w:instrText xml:space="preserve"> DOCVARIABLE  FIELD_berechnung.Finanz.BruttovermoegenG2  \* MERGEFORMA</w:instrText>
-            </w:r>
-            <w:r>
-              <w:rPr>
-                <w:rFonts w:cs="Arial"/>
-                <w:color w:val="000000" w:themeColor="text1"/>
-                <w:sz w:val="17"/>
-                <w:szCs w:val="17"/>
-              </w:rPr>
-              <w:lastRenderedPageBreak/>
-              <w:instrText xml:space="preserve">T </w:instrText>
+              <w:instrText xml:space="preserve"> DOCVARIABLE  FIELD_berechnung.Finanz.BruttovermoegenG2  \* MERGEFORMAT </w:instrText>
             </w:r>
             <w:r>
               <w:rPr>
@@ -2442,46 +2443,55 @@
                 <w:sz w:val="17"/>
                 <w:szCs w:val="17"/>
               </w:rPr>
+              <w:t>Bezahlte Unterhaltsbeiträge</w:t>
+            </w:r>
+          </w:p>
+        </w:tc>
+        <w:tc>
+          <w:tcPr>
+            <w:tcW w:w="1701" w:type="dxa"/>
+          </w:tcPr>
+          <w:p>
+            <w:pPr>
+              <w:pStyle w:val="Text"/>
+              <w:tabs>
+                <w:tab w:val="left" w:pos="4253"/>
+              </w:tabs>
+              <w:jc w:val="right"/>
+              <w:rPr>
+                <w:rFonts w:cs="Arial"/>
+                <w:color w:val="000000" w:themeColor="text1"/>
+                <w:sz w:val="17"/>
+                <w:szCs w:val="17"/>
+              </w:rPr>
+            </w:pPr>
+            <w:r>
+              <w:rPr>
+                <w:rFonts w:cs="Arial"/>
+                <w:color w:val="000000" w:themeColor="text1"/>
+                <w:sz w:val="17"/>
+                <w:szCs w:val="17"/>
+              </w:rPr>
+              <w:fldChar w:fldCharType="begin"/>
+            </w:r>
+            <w:r>
+              <w:rPr>
+                <w:rFonts w:cs="Arial"/>
+                <w:color w:val="000000" w:themeColor="text1"/>
+                <w:sz w:val="17"/>
+                <w:szCs w:val="17"/>
+              </w:rPr>
+              <w:instrText xml:space="preserve"> DOCVARIABLE  FIELD_berechnu</w:instrText>
+            </w:r>
+            <w:r>
+              <w:rPr>
+                <w:rFonts w:cs="Arial"/>
+                <w:color w:val="000000" w:themeColor="text1"/>
+                <w:sz w:val="17"/>
+                <w:szCs w:val="17"/>
+              </w:rPr>
               <w:lastRenderedPageBreak/>
-              <w:t>Bezahlte Unterhaltsbeiträge</w:t>
-            </w:r>
-          </w:p>
-        </w:tc>
-        <w:tc>
-          <w:tcPr>
-            <w:tcW w:w="1701" w:type="dxa"/>
-          </w:tcPr>
-          <w:p>
-            <w:pPr>
-              <w:pStyle w:val="Text"/>
-              <w:tabs>
-                <w:tab w:val="left" w:pos="4253"/>
-              </w:tabs>
-              <w:jc w:val="right"/>
-              <w:rPr>
-                <w:rFonts w:cs="Arial"/>
-                <w:color w:val="000000" w:themeColor="text1"/>
-                <w:sz w:val="17"/>
-                <w:szCs w:val="17"/>
-              </w:rPr>
-            </w:pPr>
-            <w:r>
-              <w:rPr>
-                <w:rFonts w:cs="Arial"/>
-                <w:color w:val="000000" w:themeColor="text1"/>
-                <w:sz w:val="17"/>
-                <w:szCs w:val="17"/>
-              </w:rPr>
-              <w:fldChar w:fldCharType="begin"/>
-            </w:r>
-            <w:r>
-              <w:rPr>
-                <w:rFonts w:cs="Arial"/>
-                <w:color w:val="000000" w:themeColor="text1"/>
-                <w:sz w:val="17"/>
-                <w:szCs w:val="17"/>
-              </w:rPr>
-              <w:instrText xml:space="preserve"> DOCVARIABLE  FIELD_berechnung.finanz.UnterhaltsbeitraegeG1  \* MERGEFORMAT </w:instrText>
+              <w:instrText xml:space="preserve">ng.finanz.GeleisteteUnterhaltsbeitraegeG1  \* MERGEFORMAT </w:instrText>
             </w:r>
             <w:r>
               <w:rPr>
@@ -2522,6 +2532,7 @@
                 <w:sz w:val="17"/>
                 <w:szCs w:val="17"/>
               </w:rPr>
+              <w:lastRenderedPageBreak/>
               <w:fldChar w:fldCharType="begin"/>
             </w:r>
             <w:r>
@@ -2531,7 +2542,17 @@
                 <w:sz w:val="17"/>
                 <w:szCs w:val="17"/>
               </w:rPr>
-              <w:instrText xml:space="preserve"> DOCVARIABLE  FIELD_berechnung.finanz.UnterhaltsbeitraegeG2  \* MERGEFORMAT </w:instrText>
+              <w:instrText xml:space="preserve"> DOCVARIABLE  </w:instrText>
+            </w:r>
+            <w:r>
+              <w:rPr>
+                <w:rFonts w:cs="Arial"/>
+                <w:color w:val="000000" w:themeColor="text1"/>
+                <w:sz w:val="17"/>
+                <w:szCs w:val="17"/>
+              </w:rPr>
+              <w:lastRenderedPageBreak/>
+              <w:instrText xml:space="preserve">FIELD_berechnung.finanz.GeleisteteUnterhaltsbeitraegeG2  \* MERGEFORMAT </w:instrText>
             </w:r>
             <w:r>
               <w:rPr>
@@ -2576,6 +2597,7 @@
                 <w:sz w:val="17"/>
                 <w:szCs w:val="17"/>
               </w:rPr>
+              <w:lastRenderedPageBreak/>
               <w:t>Total Abzüge</w:t>
             </w:r>
           </w:p>
@@ -3228,7 +3250,7 @@
                 <w:sz w:val="17"/>
                 <w:szCs w:val="17"/>
               </w:rPr>
-              <w:instrText xml:space="preserve"> DOCVARIABLE  FIELD_berechnung.Finanz.MassgebendesEinko</w:instrText>
+              <w:instrText xml:space="preserve"> DOCVARIABLE  FIELD_berechnung.Finanz.MassgebendesEinkommen  \* MERGEFORMAT </w:instrText>
             </w:r>
             <w:r>
               <w:rPr>
@@ -3239,16 +3261,6 @@
                 <w:szCs w:val="17"/>
               </w:rPr>
               <w:lastRenderedPageBreak/>
-              <w:instrText xml:space="preserve">mmen  \* MERGEFORMAT </w:instrText>
-            </w:r>
-            <w:r>
-              <w:rPr>
-                <w:rFonts w:cs="Arial"/>
-                <w:b/>
-                <w:color w:val="000000" w:themeColor="text1"/>
-                <w:sz w:val="17"/>
-                <w:szCs w:val="17"/>
-              </w:rPr>
               <w:fldChar w:fldCharType="end"/>
             </w:r>
           </w:p>
@@ -3978,17 +3990,7 @@
                 <w:sz w:val="18"/>
                 <w:szCs w:val="18"/>
               </w:rPr>
-              <w:instrText xml:space="preserve"> DOCVARIABLE  FIELD_berechnung.F</w:instrText>
-            </w:r>
-            <w:r>
-              <w:rPr>
-                <w:rFonts w:cs="Arial"/>
-                <w:color w:val="000000" w:themeColor="text1"/>
-                <w:sz w:val="18"/>
-                <w:szCs w:val="18"/>
-              </w:rPr>
-              <w:lastRenderedPageBreak/>
-              <w:instrText xml:space="preserve">inanz.TotalEinkuenfte  \* MERGEFORMAT </w:instrText>
+              <w:instrText xml:space="preserve"> DOCVARIABLE  FIELD_berechnung.Finanz.TotalEinkuenfte  \* MERGEFORMAT </w:instrText>
             </w:r>
             <w:r>
               <w:rPr>
@@ -4700,46 +4702,55 @@
                 <w:sz w:val="18"/>
                 <w:szCs w:val="18"/>
               </w:rPr>
+              <w:t>Bezahlte Unterhaltsbeiträge</w:t>
+            </w:r>
+          </w:p>
+        </w:tc>
+        <w:tc>
+          <w:tcPr>
+            <w:tcW w:w="2127" w:type="dxa"/>
+          </w:tcPr>
+          <w:p>
+            <w:pPr>
+              <w:pStyle w:val="Text"/>
+              <w:tabs>
+                <w:tab w:val="left" w:pos="4253"/>
+              </w:tabs>
+              <w:jc w:val="right"/>
+              <w:rPr>
+                <w:rFonts w:cs="Arial"/>
+                <w:color w:val="000000" w:themeColor="text1"/>
+                <w:sz w:val="18"/>
+                <w:szCs w:val="18"/>
+              </w:rPr>
+            </w:pPr>
+            <w:r>
+              <w:rPr>
+                <w:rFonts w:cs="Arial"/>
+                <w:color w:val="000000" w:themeColor="text1"/>
+                <w:sz w:val="18"/>
+                <w:szCs w:val="18"/>
+              </w:rPr>
+              <w:fldChar w:fldCharType="begin"/>
+            </w:r>
+            <w:r>
+              <w:rPr>
+                <w:rFonts w:cs="Arial"/>
+                <w:color w:val="000000" w:themeColor="text1"/>
+                <w:sz w:val="18"/>
+                <w:szCs w:val="18"/>
+              </w:rPr>
+              <w:instrText xml:space="preserve"> DOCVARIABLE  FIELD_berechnung.fi</w:instrText>
+            </w:r>
+            <w:r>
+              <w:rPr>
+                <w:rFonts w:cs="Arial"/>
+                <w:color w:val="000000" w:themeColor="text1"/>
+                <w:sz w:val="18"/>
+                <w:szCs w:val="18"/>
+              </w:rPr>
               <w:lastRenderedPageBreak/>
-              <w:t>Bezahlte Unterhaltsbeiträge</w:t>
-            </w:r>
-          </w:p>
-        </w:tc>
-        <w:tc>
-          <w:tcPr>
-            <w:tcW w:w="2127" w:type="dxa"/>
-          </w:tcPr>
-          <w:p>
-            <w:pPr>
-              <w:pStyle w:val="Text"/>
-              <w:tabs>
-                <w:tab w:val="left" w:pos="4253"/>
-              </w:tabs>
-              <w:jc w:val="right"/>
-              <w:rPr>
-                <w:rFonts w:cs="Arial"/>
-                <w:color w:val="000000" w:themeColor="text1"/>
-                <w:sz w:val="18"/>
-                <w:szCs w:val="18"/>
-              </w:rPr>
-            </w:pPr>
-            <w:r>
-              <w:rPr>
-                <w:rFonts w:cs="Arial"/>
-                <w:color w:val="000000" w:themeColor="text1"/>
-                <w:sz w:val="18"/>
-                <w:szCs w:val="18"/>
-              </w:rPr>
-              <w:fldChar w:fldCharType="begin"/>
-            </w:r>
-            <w:r>
-              <w:rPr>
-                <w:rFonts w:cs="Arial"/>
-                <w:color w:val="000000" w:themeColor="text1"/>
-                <w:sz w:val="18"/>
-                <w:szCs w:val="18"/>
-              </w:rPr>
-              <w:instrText xml:space="preserve"> DOCVARIABLE  FIELD_berechnung.finanz.UnterhaltsbeitraegeG1  \* MERGEFORMAT </w:instrText>
+              <w:instrText xml:space="preserve">nanz.UnterhaltsbeitraegeG1  \* MERGEFORMAT </w:instrText>
             </w:r>
             <w:r>
               <w:rPr>
@@ -4781,6 +4792,7 @@
                 <w:sz w:val="18"/>
                 <w:szCs w:val="18"/>
               </w:rPr>
+              <w:lastRenderedPageBreak/>
               <w:t>Total Abzüge</w:t>
             </w:r>
           </w:p>
@@ -5345,7 +5357,6 @@
       <w:pPr>
         <w:rPr>
           <w:rFonts w:ascii="Arial" w:hAnsi="Arial" w:cs="Arial"/>
-          <w:b/>
           <w:sz w:val="18"/>
           <w:szCs w:val="18"/>
         </w:rPr>
@@ -5376,6 +5387,7 @@
           <w:sz w:val="18"/>
           <w:szCs w:val="18"/>
         </w:rPr>
+        <w:lastRenderedPageBreak/>
         <w:t>Einkommenverschlechterung</w:t>
       </w:r>
       <w:proofErr w:type="spellEnd"/>
@@ -6202,7 +6214,7 @@
                 <w:sz w:val="17"/>
                 <w:szCs w:val="17"/>
               </w:rPr>
-              <w:instrText xml:space="preserve"> DOCVARIABLE  FIELD_berechnu</w:instrText>
+              <w:instrText xml:space="preserve"> DOCVARIABLE  FIELD_berechnung.Ev1.UnterhaltsbeitraegeG1  \* </w:instrText>
             </w:r>
             <w:r>
               <w:rPr>
@@ -6212,7 +6224,7 @@
                 <w:szCs w:val="17"/>
               </w:rPr>
               <w:lastRenderedPageBreak/>
-              <w:instrText xml:space="preserve">ng.Ev1.UnterhaltsbeitraegeG1  \* MERGEFORMAT </w:instrText>
+              <w:instrText xml:space="preserve">MERGEFORMAT </w:instrText>
             </w:r>
             <w:r>
               <w:rPr>
@@ -6260,7 +6272,7 @@
                 <w:sz w:val="17"/>
                 <w:szCs w:val="17"/>
               </w:rPr>
-              <w:instrText xml:space="preserve"> DOCVARIABLE  </w:instrText>
+              <w:instrText xml:space="preserve"> DOCVARIABLE  FIELD_berechnung.Ev1.Unterh</w:instrText>
             </w:r>
             <w:r>
               <w:rPr>
@@ -6270,7 +6282,7 @@
                 <w:szCs w:val="17"/>
               </w:rPr>
               <w:lastRenderedPageBreak/>
-              <w:instrText xml:space="preserve">FIELD_berechnung.Ev1.UnterhaltsbeitraegeG2  \* MERGEFORMAT </w:instrText>
+              <w:instrText xml:space="preserve">altsbeitraegeG2  \* MERGEFORMAT </w:instrText>
             </w:r>
             <w:r>
               <w:rPr>
@@ -6942,57 +6954,55 @@
                 <w:sz w:val="17"/>
                 <w:szCs w:val="17"/>
               </w:rPr>
+              <w:fldChar w:fldCharType="end"/>
+            </w:r>
+          </w:p>
+        </w:tc>
+        <w:tc>
+          <w:tcPr>
+            <w:tcW w:w="1539" w:type="dxa"/>
+          </w:tcPr>
+          <w:p>
+            <w:pPr>
+              <w:pStyle w:val="Text"/>
+              <w:tabs>
+                <w:tab w:val="left" w:pos="4253"/>
+              </w:tabs>
+              <w:jc w:val="right"/>
+              <w:rPr>
+                <w:rFonts w:cs="Arial"/>
+                <w:color w:val="000000" w:themeColor="text1"/>
+                <w:sz w:val="17"/>
+                <w:szCs w:val="17"/>
+              </w:rPr>
+            </w:pPr>
+            <w:r>
+              <w:rPr>
+                <w:rFonts w:cs="Arial"/>
+                <w:color w:val="000000" w:themeColor="text1"/>
+                <w:sz w:val="17"/>
+                <w:szCs w:val="17"/>
+              </w:rPr>
+              <w:fldChar w:fldCharType="begin"/>
+            </w:r>
+            <w:r>
+              <w:rPr>
+                <w:rFonts w:cs="Arial"/>
+                <w:color w:val="000000" w:themeColor="text1"/>
+                <w:sz w:val="17"/>
+                <w:szCs w:val="17"/>
+              </w:rPr>
+              <w:instrText xml:space="preserve"> DOCVARIABLE  FIELD_berechnung.Ev1.BruttovermoegenG2  \* MERGEFORMA</w:instrText>
+            </w:r>
+            <w:r>
+              <w:rPr>
+                <w:rFonts w:cs="Arial"/>
+                <w:color w:val="000000" w:themeColor="text1"/>
+                <w:sz w:val="17"/>
+                <w:szCs w:val="17"/>
+              </w:rPr>
               <w:lastRenderedPageBreak/>
-              <w:fldChar w:fldCharType="end"/>
-            </w:r>
-          </w:p>
-        </w:tc>
-        <w:tc>
-          <w:tcPr>
-            <w:tcW w:w="1539" w:type="dxa"/>
-          </w:tcPr>
-          <w:p>
-            <w:pPr>
-              <w:pStyle w:val="Text"/>
-              <w:tabs>
-                <w:tab w:val="left" w:pos="4253"/>
-              </w:tabs>
-              <w:jc w:val="right"/>
-              <w:rPr>
-                <w:rFonts w:cs="Arial"/>
-                <w:color w:val="000000" w:themeColor="text1"/>
-                <w:sz w:val="17"/>
-                <w:szCs w:val="17"/>
-              </w:rPr>
-            </w:pPr>
-            <w:r>
-              <w:rPr>
-                <w:rFonts w:cs="Arial"/>
-                <w:color w:val="000000" w:themeColor="text1"/>
-                <w:sz w:val="17"/>
-                <w:szCs w:val="17"/>
-              </w:rPr>
-              <w:lastRenderedPageBreak/>
-              <w:fldChar w:fldCharType="begin"/>
-            </w:r>
-            <w:r>
-              <w:rPr>
-                <w:rFonts w:cs="Arial"/>
-                <w:color w:val="000000" w:themeColor="text1"/>
-                <w:sz w:val="17"/>
-                <w:szCs w:val="17"/>
-              </w:rPr>
-              <w:instrText xml:space="preserve"> DOCVARIABLE  FIELD_berechnung.Ev1.BruttovermoegenG2  </w:instrText>
-            </w:r>
-            <w:r>
-              <w:rPr>
-                <w:rFonts w:cs="Arial"/>
-                <w:color w:val="000000" w:themeColor="text1"/>
-                <w:sz w:val="17"/>
-                <w:szCs w:val="17"/>
-              </w:rPr>
-              <w:lastRenderedPageBreak/>
-              <w:instrText xml:space="preserve">\* MERGEFORMAT </w:instrText>
+              <w:instrText xml:space="preserve">T </w:instrText>
             </w:r>
             <w:r>
               <w:rPr>
@@ -7737,46 +7747,55 @@
                 <w:sz w:val="17"/>
                 <w:szCs w:val="17"/>
               </w:rPr>
+              <w:t>Bezahlte Unterhaltsbeiträge</w:t>
+            </w:r>
+          </w:p>
+        </w:tc>
+        <w:tc>
+          <w:tcPr>
+            <w:tcW w:w="1701" w:type="dxa"/>
+          </w:tcPr>
+          <w:p>
+            <w:pPr>
+              <w:pStyle w:val="Text"/>
+              <w:tabs>
+                <w:tab w:val="left" w:pos="4253"/>
+              </w:tabs>
+              <w:jc w:val="right"/>
+              <w:rPr>
+                <w:rFonts w:cs="Arial"/>
+                <w:color w:val="000000" w:themeColor="text1"/>
+                <w:sz w:val="17"/>
+                <w:szCs w:val="17"/>
+              </w:rPr>
+            </w:pPr>
+            <w:r>
+              <w:rPr>
+                <w:rFonts w:cs="Arial"/>
+                <w:color w:val="000000" w:themeColor="text1"/>
+                <w:sz w:val="17"/>
+                <w:szCs w:val="17"/>
+              </w:rPr>
+              <w:fldChar w:fldCharType="begin"/>
+            </w:r>
+            <w:r>
+              <w:rPr>
+                <w:rFonts w:cs="Arial"/>
+                <w:color w:val="000000" w:themeColor="text1"/>
+                <w:sz w:val="17"/>
+                <w:szCs w:val="17"/>
+              </w:rPr>
+              <w:instrText xml:space="preserve"> DOCVARIABLE  </w:instrText>
+            </w:r>
+            <w:r>
+              <w:rPr>
+                <w:rFonts w:cs="Arial"/>
+                <w:color w:val="000000" w:themeColor="text1"/>
+                <w:sz w:val="17"/>
+                <w:szCs w:val="17"/>
+              </w:rPr>
               <w:lastRenderedPageBreak/>
-              <w:t>Bezahlte Unterhaltsbeiträge</w:t>
-            </w:r>
-          </w:p>
-        </w:tc>
-        <w:tc>
-          <w:tcPr>
-            <w:tcW w:w="1701" w:type="dxa"/>
-          </w:tcPr>
-          <w:p>
-            <w:pPr>
-              <w:pStyle w:val="Text"/>
-              <w:tabs>
-                <w:tab w:val="left" w:pos="4253"/>
-              </w:tabs>
-              <w:jc w:val="right"/>
-              <w:rPr>
-                <w:rFonts w:cs="Arial"/>
-                <w:color w:val="000000" w:themeColor="text1"/>
-                <w:sz w:val="17"/>
-                <w:szCs w:val="17"/>
-              </w:rPr>
-            </w:pPr>
-            <w:r>
-              <w:rPr>
-                <w:rFonts w:cs="Arial"/>
-                <w:color w:val="000000" w:themeColor="text1"/>
-                <w:sz w:val="17"/>
-                <w:szCs w:val="17"/>
-              </w:rPr>
-              <w:fldChar w:fldCharType="begin"/>
-            </w:r>
-            <w:r>
-              <w:rPr>
-                <w:rFonts w:cs="Arial"/>
-                <w:color w:val="000000" w:themeColor="text1"/>
-                <w:sz w:val="17"/>
-                <w:szCs w:val="17"/>
-              </w:rPr>
-              <w:instrText xml:space="preserve"> DOCVARIABLE  FIELD_berechnung.Ev1.UnterhaltsbeitraegeG1  \* MERGEFORMAT </w:instrText>
+              <w:instrText xml:space="preserve">FIELD_berechnung.Ev1.GeleisteteUnterhaltsbeitraegeG1  \* MERGEFORMAT </w:instrText>
             </w:r>
             <w:r>
               <w:rPr>
@@ -7798,40 +7817,43 @@
           </w:tcPr>
           <w:p>
             <w:pPr>
-              <w:pStyle w:val="Text"/>
-              <w:tabs>
-                <w:tab w:val="left" w:pos="4253"/>
-              </w:tabs>
-              <w:jc w:val="right"/>
-              <w:rPr>
-                <w:rFonts w:cs="Arial"/>
-                <w:color w:val="000000" w:themeColor="text1"/>
-                <w:sz w:val="17"/>
-                <w:szCs w:val="17"/>
-              </w:rPr>
-            </w:pPr>
-            <w:r>
-              <w:rPr>
-                <w:rFonts w:cs="Arial"/>
-                <w:color w:val="000000" w:themeColor="text1"/>
-                <w:sz w:val="17"/>
-                <w:szCs w:val="17"/>
-              </w:rPr>
+              <w:spacing w:line="280" w:lineRule="exact"/>
+              <w:jc w:val="right"/>
+              <w:rPr>
+                <w:rFonts w:ascii="Arial" w:hAnsi="Arial" w:cs="Arial"/>
+                <w:sz w:val="17"/>
+                <w:szCs w:val="17"/>
+              </w:rPr>
+            </w:pPr>
+            <w:r>
+              <w:rPr>
+                <w:rFonts w:ascii="Arial" w:hAnsi="Arial" w:cs="Arial"/>
+                <w:sz w:val="17"/>
+                <w:szCs w:val="17"/>
+              </w:rPr>
+              <w:lastRenderedPageBreak/>
               <w:fldChar w:fldCharType="begin"/>
             </w:r>
             <w:r>
               <w:rPr>
-                <w:rFonts w:cs="Arial"/>
-                <w:color w:val="000000" w:themeColor="text1"/>
-                <w:sz w:val="17"/>
-                <w:szCs w:val="17"/>
-              </w:rPr>
-              <w:instrText xml:space="preserve"> DOCVARIABLE  FIELD_berechnung.Ev1.UnterhaltsbeitraegeG2  \* MERGEFORMAT </w:instrText>
-            </w:r>
-            <w:r>
-              <w:rPr>
-                <w:rFonts w:cs="Arial"/>
-                <w:color w:val="000000" w:themeColor="text1"/>
+                <w:rFonts w:ascii="Arial" w:hAnsi="Arial" w:cs="Arial"/>
+                <w:sz w:val="17"/>
+                <w:szCs w:val="17"/>
+              </w:rPr>
+              <w:instrText xml:space="preserve"> DOCVARIABLE  </w:instrText>
+            </w:r>
+            <w:r>
+              <w:rPr>
+                <w:rFonts w:ascii="Arial" w:hAnsi="Arial" w:cs="Arial"/>
+                <w:sz w:val="17"/>
+                <w:szCs w:val="17"/>
+              </w:rPr>
+              <w:lastRenderedPageBreak/>
+              <w:instrText xml:space="preserve">FIELD_berechnung.Ev1.GeleisteteUnterhaltsbeitraegeG2  \* MERGEFORMAT </w:instrText>
+            </w:r>
+            <w:r>
+              <w:rPr>
+                <w:rFonts w:ascii="Arial" w:hAnsi="Arial" w:cs="Arial"/>
                 <w:sz w:val="17"/>
                 <w:szCs w:val="17"/>
               </w:rPr>
@@ -7871,6 +7893,7 @@
                 <w:sz w:val="17"/>
                 <w:szCs w:val="17"/>
               </w:rPr>
+              <w:lastRenderedPageBreak/>
               <w:t>Total Abzüge</w:t>
             </w:r>
           </w:p>
@@ -8523,7 +8546,7 @@
                 <w:sz w:val="17"/>
                 <w:szCs w:val="17"/>
               </w:rPr>
-              <w:instrText xml:space="preserve"> DOCVARIABLE  FIELD_berechnung.Ev1.MassgebendesEinkomme</w:instrText>
+              <w:instrText xml:space="preserve"> DOCVARIABLE  FIELD_berechnung.Ev1.MassgebendesEinkommen  \* MERGEFORMAT </w:instrText>
             </w:r>
             <w:r>
               <w:rPr>
@@ -8534,16 +8557,6 @@
                 <w:szCs w:val="17"/>
               </w:rPr>
               <w:lastRenderedPageBreak/>
-              <w:instrText xml:space="preserve">n  \* MERGEFORMAT </w:instrText>
-            </w:r>
-            <w:r>
-              <w:rPr>
-                <w:rFonts w:cs="Arial"/>
-                <w:b/>
-                <w:color w:val="000000" w:themeColor="text1"/>
-                <w:sz w:val="17"/>
-                <w:szCs w:val="17"/>
-              </w:rPr>
               <w:fldChar w:fldCharType="end"/>
             </w:r>
           </w:p>
@@ -9264,17 +9277,7 @@
                 <w:sz w:val="18"/>
                 <w:szCs w:val="18"/>
               </w:rPr>
-              <w:instrText xml:space="preserve"> DOCVARIABLE  FIELD_berechnung.E</w:instrText>
-            </w:r>
-            <w:r>
-              <w:rPr>
-                <w:rFonts w:cs="Arial"/>
-                <w:color w:val="000000" w:themeColor="text1"/>
-                <w:sz w:val="18"/>
-                <w:szCs w:val="18"/>
-              </w:rPr>
-              <w:lastRenderedPageBreak/>
-              <w:instrText xml:space="preserve">v1.TotalEinkuenfte  \* MERGEFORMAT </w:instrText>
+              <w:instrText xml:space="preserve"> DOCVARIABLE  FIELD_berechnung.Ev1.TotalEinkuenfte  \* MERGEFORMAT </w:instrText>
             </w:r>
             <w:r>
               <w:rPr>
@@ -10015,7 +10018,7 @@
                 <w:sz w:val="18"/>
                 <w:szCs w:val="18"/>
               </w:rPr>
-              <w:instrText xml:space="preserve"> DOCVARIABLE  </w:instrText>
+              <w:instrText xml:space="preserve"> DOCVARIABLE  FIELD_berechnung.Ev1.Unterhaltsbeitraeg</w:instrText>
             </w:r>
             <w:r>
               <w:rPr>
@@ -10025,7 +10028,7 @@
                 <w:szCs w:val="18"/>
               </w:rPr>
               <w:lastRenderedPageBreak/>
-              <w:instrText xml:space="preserve">FIELD_berechnung.Ev1.UnterhaltsbeitraegeG1  \* MERGEFORMAT </w:instrText>
+              <w:instrText xml:space="preserve">eG1  \* MERGEFORMAT </w:instrText>
             </w:r>
             <w:r>
               <w:rPr>
@@ -10698,8 +10701,6 @@
         </w:rPr>
         <w:br w:type="page"/>
       </w:r>
-      <w:bookmarkStart w:id="0" w:name="_GoBack"/>
-      <w:bookmarkEnd w:id="0"/>
     </w:p>
     <w:p>
       <w:pPr>
@@ -10718,6 +10719,7 @@
           <w:sz w:val="18"/>
           <w:szCs w:val="18"/>
         </w:rPr>
+        <w:lastRenderedPageBreak/>
         <w:t>Einkommenverschle</w:t>
       </w:r>
       <w:r>
@@ -11538,7 +11540,7 @@
                 <w:sz w:val="17"/>
                 <w:szCs w:val="17"/>
               </w:rPr>
-              <w:instrText xml:space="preserve"> DOCVARIABLE  FIELD_berechnu</w:instrText>
+              <w:instrText xml:space="preserve"> DOCVARIABLE  FIELD_berechnung.Ev2.UnterhaltsbeitraegeG1  \* </w:instrText>
             </w:r>
             <w:r>
               <w:rPr>
@@ -11548,7 +11550,7 @@
                 <w:szCs w:val="17"/>
               </w:rPr>
               <w:lastRenderedPageBreak/>
-              <w:instrText xml:space="preserve">ng.Ev2.UnterhaltsbeitraegeG1  \* MERGEFORMAT </w:instrText>
+              <w:instrText xml:space="preserve">MERGEFORMAT </w:instrText>
             </w:r>
             <w:r>
               <w:rPr>
@@ -11596,7 +11598,7 @@
                 <w:sz w:val="17"/>
                 <w:szCs w:val="17"/>
               </w:rPr>
-              <w:instrText xml:space="preserve"> DOCVARIABLE  </w:instrText>
+              <w:instrText xml:space="preserve"> DOCVARIABLE  FIELD_berechnung.Ev2.Unterh</w:instrText>
             </w:r>
             <w:r>
               <w:rPr>
@@ -11606,7 +11608,7 @@
                 <w:szCs w:val="17"/>
               </w:rPr>
               <w:lastRenderedPageBreak/>
-              <w:instrText xml:space="preserve">FIELD_berechnung.Ev2.UnterhaltsbeitraegeG2  \* MERGEFORMAT </w:instrText>
+              <w:instrText xml:space="preserve">altsbeitraegeG2  \* MERGEFORMAT </w:instrText>
             </w:r>
             <w:r>
               <w:rPr>
@@ -12278,57 +12280,55 @@
                 <w:sz w:val="17"/>
                 <w:szCs w:val="17"/>
               </w:rPr>
+              <w:fldChar w:fldCharType="end"/>
+            </w:r>
+          </w:p>
+        </w:tc>
+        <w:tc>
+          <w:tcPr>
+            <w:tcW w:w="1539" w:type="dxa"/>
+          </w:tcPr>
+          <w:p>
+            <w:pPr>
+              <w:pStyle w:val="Text"/>
+              <w:tabs>
+                <w:tab w:val="left" w:pos="4253"/>
+              </w:tabs>
+              <w:jc w:val="right"/>
+              <w:rPr>
+                <w:rFonts w:cs="Arial"/>
+                <w:color w:val="000000" w:themeColor="text1"/>
+                <w:sz w:val="17"/>
+                <w:szCs w:val="17"/>
+              </w:rPr>
+            </w:pPr>
+            <w:r>
+              <w:rPr>
+                <w:rFonts w:cs="Arial"/>
+                <w:color w:val="000000" w:themeColor="text1"/>
+                <w:sz w:val="17"/>
+                <w:szCs w:val="17"/>
+              </w:rPr>
+              <w:fldChar w:fldCharType="begin"/>
+            </w:r>
+            <w:r>
+              <w:rPr>
+                <w:rFonts w:cs="Arial"/>
+                <w:color w:val="000000" w:themeColor="text1"/>
+                <w:sz w:val="17"/>
+                <w:szCs w:val="17"/>
+              </w:rPr>
+              <w:instrText xml:space="preserve"> DOCVARIABLE  FIELD_berechnung.Ev2.BruttovermoegenG2  \* MERGEFORMA</w:instrText>
+            </w:r>
+            <w:r>
+              <w:rPr>
+                <w:rFonts w:cs="Arial"/>
+                <w:color w:val="000000" w:themeColor="text1"/>
+                <w:sz w:val="17"/>
+                <w:szCs w:val="17"/>
+              </w:rPr>
               <w:lastRenderedPageBreak/>
-              <w:fldChar w:fldCharType="end"/>
-            </w:r>
-          </w:p>
-        </w:tc>
-        <w:tc>
-          <w:tcPr>
-            <w:tcW w:w="1539" w:type="dxa"/>
-          </w:tcPr>
-          <w:p>
-            <w:pPr>
-              <w:pStyle w:val="Text"/>
-              <w:tabs>
-                <w:tab w:val="left" w:pos="4253"/>
-              </w:tabs>
-              <w:jc w:val="right"/>
-              <w:rPr>
-                <w:rFonts w:cs="Arial"/>
-                <w:color w:val="000000" w:themeColor="text1"/>
-                <w:sz w:val="17"/>
-                <w:szCs w:val="17"/>
-              </w:rPr>
-            </w:pPr>
-            <w:r>
-              <w:rPr>
-                <w:rFonts w:cs="Arial"/>
-                <w:color w:val="000000" w:themeColor="text1"/>
-                <w:sz w:val="17"/>
-                <w:szCs w:val="17"/>
-              </w:rPr>
-              <w:lastRenderedPageBreak/>
-              <w:fldChar w:fldCharType="begin"/>
-            </w:r>
-            <w:r>
-              <w:rPr>
-                <w:rFonts w:cs="Arial"/>
-                <w:color w:val="000000" w:themeColor="text1"/>
-                <w:sz w:val="17"/>
-                <w:szCs w:val="17"/>
-              </w:rPr>
-              <w:instrText xml:space="preserve"> DOCVARIABLE  FIELD_berechnung.Ev2.BruttovermoegenG2  </w:instrText>
-            </w:r>
-            <w:r>
-              <w:rPr>
-                <w:rFonts w:cs="Arial"/>
-                <w:color w:val="000000" w:themeColor="text1"/>
-                <w:sz w:val="17"/>
-                <w:szCs w:val="17"/>
-              </w:rPr>
-              <w:lastRenderedPageBreak/>
-              <w:instrText xml:space="preserve">\* MERGEFORMAT </w:instrText>
+              <w:instrText xml:space="preserve">T </w:instrText>
             </w:r>
             <w:r>
               <w:rPr>
@@ -13073,46 +13073,55 @@
                 <w:sz w:val="17"/>
                 <w:szCs w:val="17"/>
               </w:rPr>
+              <w:t>Bezahlte Unterhaltsbeiträge</w:t>
+            </w:r>
+          </w:p>
+        </w:tc>
+        <w:tc>
+          <w:tcPr>
+            <w:tcW w:w="1701" w:type="dxa"/>
+          </w:tcPr>
+          <w:p>
+            <w:pPr>
+              <w:pStyle w:val="Text"/>
+              <w:tabs>
+                <w:tab w:val="left" w:pos="4253"/>
+              </w:tabs>
+              <w:jc w:val="right"/>
+              <w:rPr>
+                <w:rFonts w:cs="Arial"/>
+                <w:color w:val="000000" w:themeColor="text1"/>
+                <w:sz w:val="17"/>
+                <w:szCs w:val="17"/>
+              </w:rPr>
+            </w:pPr>
+            <w:r>
+              <w:rPr>
+                <w:rFonts w:cs="Arial"/>
+                <w:color w:val="000000" w:themeColor="text1"/>
+                <w:sz w:val="17"/>
+                <w:szCs w:val="17"/>
+              </w:rPr>
+              <w:fldChar w:fldCharType="begin"/>
+            </w:r>
+            <w:r>
+              <w:rPr>
+                <w:rFonts w:cs="Arial"/>
+                <w:color w:val="000000" w:themeColor="text1"/>
+                <w:sz w:val="17"/>
+                <w:szCs w:val="17"/>
+              </w:rPr>
+              <w:instrText xml:space="preserve"> DOCVARIABLE  </w:instrText>
+            </w:r>
+            <w:r>
+              <w:rPr>
+                <w:rFonts w:cs="Arial"/>
+                <w:color w:val="000000" w:themeColor="text1"/>
+                <w:sz w:val="17"/>
+                <w:szCs w:val="17"/>
+              </w:rPr>
               <w:lastRenderedPageBreak/>
-              <w:t>Bezahlte Unterhaltsbeiträge</w:t>
-            </w:r>
-          </w:p>
-        </w:tc>
-        <w:tc>
-          <w:tcPr>
-            <w:tcW w:w="1701" w:type="dxa"/>
-          </w:tcPr>
-          <w:p>
-            <w:pPr>
-              <w:pStyle w:val="Text"/>
-              <w:tabs>
-                <w:tab w:val="left" w:pos="4253"/>
-              </w:tabs>
-              <w:jc w:val="right"/>
-              <w:rPr>
-                <w:rFonts w:cs="Arial"/>
-                <w:color w:val="000000" w:themeColor="text1"/>
-                <w:sz w:val="17"/>
-                <w:szCs w:val="17"/>
-              </w:rPr>
-            </w:pPr>
-            <w:r>
-              <w:rPr>
-                <w:rFonts w:cs="Arial"/>
-                <w:color w:val="000000" w:themeColor="text1"/>
-                <w:sz w:val="17"/>
-                <w:szCs w:val="17"/>
-              </w:rPr>
-              <w:fldChar w:fldCharType="begin"/>
-            </w:r>
-            <w:r>
-              <w:rPr>
-                <w:rFonts w:cs="Arial"/>
-                <w:color w:val="000000" w:themeColor="text1"/>
-                <w:sz w:val="17"/>
-                <w:szCs w:val="17"/>
-              </w:rPr>
-              <w:instrText xml:space="preserve"> DOCVARIABLE  FIELD_berechnung.Ev2.UnterhaltsbeitraegeG1  \* MERGEFORMAT </w:instrText>
+              <w:instrText xml:space="preserve">FIELD_berechnung.Ev2.GeleisteteUnterhaltsbeitraegeG1  \* MERGEFORMAT </w:instrText>
             </w:r>
             <w:r>
               <w:rPr>
@@ -13134,40 +13143,43 @@
           </w:tcPr>
           <w:p>
             <w:pPr>
-              <w:pStyle w:val="Text"/>
-              <w:tabs>
-                <w:tab w:val="left" w:pos="4253"/>
-              </w:tabs>
-              <w:jc w:val="right"/>
-              <w:rPr>
-                <w:rFonts w:cs="Arial"/>
-                <w:color w:val="000000" w:themeColor="text1"/>
-                <w:sz w:val="17"/>
-                <w:szCs w:val="17"/>
-              </w:rPr>
-            </w:pPr>
-            <w:r>
-              <w:rPr>
-                <w:rFonts w:cs="Arial"/>
-                <w:color w:val="000000" w:themeColor="text1"/>
-                <w:sz w:val="17"/>
-                <w:szCs w:val="17"/>
-              </w:rPr>
+              <w:spacing w:line="280" w:lineRule="exact"/>
+              <w:jc w:val="right"/>
+              <w:rPr>
+                <w:rFonts w:ascii="Arial" w:hAnsi="Arial" w:cs="Arial"/>
+                <w:sz w:val="17"/>
+                <w:szCs w:val="17"/>
+              </w:rPr>
+            </w:pPr>
+            <w:r>
+              <w:rPr>
+                <w:rFonts w:ascii="Arial" w:hAnsi="Arial" w:cs="Arial"/>
+                <w:sz w:val="17"/>
+                <w:szCs w:val="17"/>
+              </w:rPr>
+              <w:lastRenderedPageBreak/>
               <w:fldChar w:fldCharType="begin"/>
             </w:r>
             <w:r>
               <w:rPr>
-                <w:rFonts w:cs="Arial"/>
-                <w:color w:val="000000" w:themeColor="text1"/>
-                <w:sz w:val="17"/>
-                <w:szCs w:val="17"/>
-              </w:rPr>
-              <w:instrText xml:space="preserve"> DOCVARIABLE  FIELD_berechnung.Ev2.UnterhaltsbeitraegeG2  \* MERGEFORMAT </w:instrText>
-            </w:r>
-            <w:r>
-              <w:rPr>
-                <w:rFonts w:cs="Arial"/>
-                <w:color w:val="000000" w:themeColor="text1"/>
+                <w:rFonts w:ascii="Arial" w:hAnsi="Arial" w:cs="Arial"/>
+                <w:sz w:val="17"/>
+                <w:szCs w:val="17"/>
+              </w:rPr>
+              <w:instrText xml:space="preserve"> DOCVARIABLE  </w:instrText>
+            </w:r>
+            <w:r>
+              <w:rPr>
+                <w:rFonts w:ascii="Arial" w:hAnsi="Arial" w:cs="Arial"/>
+                <w:sz w:val="17"/>
+                <w:szCs w:val="17"/>
+              </w:rPr>
+              <w:lastRenderedPageBreak/>
+              <w:instrText xml:space="preserve">FIELD_berechnung.Ev2.GeleisteteUnterhaltsbeitraegeG2  \* MERGEFORMAT </w:instrText>
+            </w:r>
+            <w:r>
+              <w:rPr>
+                <w:rFonts w:ascii="Arial" w:hAnsi="Arial" w:cs="Arial"/>
                 <w:sz w:val="17"/>
                 <w:szCs w:val="17"/>
               </w:rPr>
@@ -13207,6 +13219,7 @@
                 <w:sz w:val="17"/>
                 <w:szCs w:val="17"/>
               </w:rPr>
+              <w:lastRenderedPageBreak/>
               <w:t>Total Abzüge</w:t>
             </w:r>
           </w:p>
@@ -13859,7 +13872,7 @@
                 <w:sz w:val="17"/>
                 <w:szCs w:val="17"/>
               </w:rPr>
-              <w:instrText xml:space="preserve"> DOCVARIABLE  FIELD_berechnung.Ev2.MassgebendesEinkomme</w:instrText>
+              <w:instrText xml:space="preserve"> DOCVARIABLE  FIELD_berechnung.Ev2.MassgebendesEinkommen  \* MERGEFORMAT </w:instrText>
             </w:r>
             <w:r>
               <w:rPr>
@@ -13870,16 +13883,6 @@
                 <w:szCs w:val="17"/>
               </w:rPr>
               <w:lastRenderedPageBreak/>
-              <w:instrText xml:space="preserve">n  \* MERGEFORMAT </w:instrText>
-            </w:r>
-            <w:r>
-              <w:rPr>
-                <w:rFonts w:cs="Arial"/>
-                <w:b/>
-                <w:color w:val="000000" w:themeColor="text1"/>
-                <w:sz w:val="17"/>
-                <w:szCs w:val="17"/>
-              </w:rPr>
               <w:fldChar w:fldCharType="end"/>
             </w:r>
           </w:p>
@@ -14680,18 +14683,7 @@
                 <w:sz w:val="18"/>
                 <w:szCs w:val="18"/>
               </w:rPr>
-              <w:instrText xml:space="preserve"> DOCVARIABLE  FIELD_berechnung.Gesuchsteller1Nam</w:instrText>
-            </w:r>
-            <w:r>
-              <w:rPr>
-                <w:rFonts w:cs="Arial"/>
-                <w:b/>
-                <w:color w:val="000000" w:themeColor="text1"/>
-                <w:sz w:val="18"/>
-                <w:szCs w:val="18"/>
-              </w:rPr>
-              <w:lastRenderedPageBreak/>
-              <w:instrText xml:space="preserve">e  \* MERGEFORMAT </w:instrText>
+              <w:instrText xml:space="preserve"> DOCVARIABLE  FIELD_berechnung.Gesuchsteller1Name  \* MERGEFORMAT </w:instrText>
             </w:r>
             <w:r>
               <w:rPr>
@@ -15599,46 +15591,55 @@
                 <w:sz w:val="18"/>
                 <w:szCs w:val="18"/>
               </w:rPr>
+              <w:t>Total Einkünfte</w:t>
+            </w:r>
+          </w:p>
+        </w:tc>
+        <w:tc>
+          <w:tcPr>
+            <w:tcW w:w="2127" w:type="dxa"/>
+          </w:tcPr>
+          <w:p>
+            <w:pPr>
+              <w:pStyle w:val="Text"/>
+              <w:tabs>
+                <w:tab w:val="left" w:pos="4253"/>
+              </w:tabs>
+              <w:jc w:val="right"/>
+              <w:rPr>
+                <w:rFonts w:cs="Arial"/>
+                <w:color w:val="000000" w:themeColor="text1"/>
+                <w:sz w:val="18"/>
+                <w:szCs w:val="18"/>
+              </w:rPr>
+            </w:pPr>
+            <w:r>
+              <w:rPr>
+                <w:rFonts w:cs="Arial"/>
+                <w:color w:val="000000" w:themeColor="text1"/>
+                <w:sz w:val="18"/>
+                <w:szCs w:val="18"/>
+              </w:rPr>
+              <w:fldChar w:fldCharType="begin"/>
+            </w:r>
+            <w:r>
+              <w:rPr>
+                <w:rFonts w:cs="Arial"/>
+                <w:color w:val="000000" w:themeColor="text1"/>
+                <w:sz w:val="18"/>
+                <w:szCs w:val="18"/>
+              </w:rPr>
+              <w:instrText xml:space="preserve"> DOCVARIABLE  FIELD_berechnung.E</w:instrText>
+            </w:r>
+            <w:r>
+              <w:rPr>
+                <w:rFonts w:cs="Arial"/>
+                <w:color w:val="000000" w:themeColor="text1"/>
+                <w:sz w:val="18"/>
+                <w:szCs w:val="18"/>
+              </w:rPr>
               <w:lastRenderedPageBreak/>
-              <w:t>Total Einkünfte</w:t>
-            </w:r>
-          </w:p>
-        </w:tc>
-        <w:tc>
-          <w:tcPr>
-            <w:tcW w:w="2127" w:type="dxa"/>
-          </w:tcPr>
-          <w:p>
-            <w:pPr>
-              <w:pStyle w:val="Text"/>
-              <w:tabs>
-                <w:tab w:val="left" w:pos="4253"/>
-              </w:tabs>
-              <w:jc w:val="right"/>
-              <w:rPr>
-                <w:rFonts w:cs="Arial"/>
-                <w:color w:val="000000" w:themeColor="text1"/>
-                <w:sz w:val="18"/>
-                <w:szCs w:val="18"/>
-              </w:rPr>
-            </w:pPr>
-            <w:r>
-              <w:rPr>
-                <w:rFonts w:cs="Arial"/>
-                <w:color w:val="000000" w:themeColor="text1"/>
-                <w:sz w:val="18"/>
-                <w:szCs w:val="18"/>
-              </w:rPr>
-              <w:fldChar w:fldCharType="begin"/>
-            </w:r>
-            <w:r>
-              <w:rPr>
-                <w:rFonts w:cs="Arial"/>
-                <w:color w:val="000000" w:themeColor="text1"/>
-                <w:sz w:val="18"/>
-                <w:szCs w:val="18"/>
-              </w:rPr>
-              <w:instrText xml:space="preserve"> DOCVARIABLE  FIELD_berechnung.Ev2.ZusammenzugTotaleinkuenfte  \* MERGEFORMAT </w:instrText>
+              <w:instrText xml:space="preserve">v2.ZusammenzugTotaleinkuenfte  \* MERGEFORMAT </w:instrText>
             </w:r>
             <w:r>
               <w:rPr>
@@ -15677,6 +15678,7 @@
                 <w:sz w:val="18"/>
                 <w:szCs w:val="18"/>
               </w:rPr>
+              <w:lastRenderedPageBreak/>
               <w:t>5% Nettovermögen</w:t>
             </w:r>
           </w:p>
@@ -17700,7 +17702,7 @@
 </file>
 
 <file path=customXml/itemProps1.xml><?xml version="1.0" encoding="utf-8"?>
-<ds:datastoreItem xmlns:ds="http://schemas.openxmlformats.org/officeDocument/2006/customXml" ds:itemID="{5E72BE18-C962-4744-B020-7DFB7CEEC66C}">
+<ds:datastoreItem xmlns:ds="http://schemas.openxmlformats.org/officeDocument/2006/customXml" ds:itemID="{2BA315CA-3DCB-44FE-B219-3CC05305351E}">
   <ds:schemaRefs>
     <ds:schemaRef ds:uri="http://schemas.openxmlformats.org/officeDocument/2006/bibliography"/>
   </ds:schemaRefs>

</xml_diff>

<commit_message>
EBEGU-483  Aktuelle Familiensituaion darstellen: Tabelle auf Berechnungsblatt darstellen
</commit_message>
<xml_diff>
--- a/ebegu-server/src/main/resources/vorlagen/Berechnungsgrundlagen.docx
+++ b/ebegu-server/src/main/resources/vorlagen/Berechnungsgrundlagen.docx
@@ -1,6 +1,6 @@
 
 <file path=word/document.xml><?xml version="1.0" encoding="utf-8"?>
-<w:document xmlns:wpc="http://schemas.microsoft.com/office/word/2010/wordprocessingCanvas" xmlns:mc="http://schemas.openxmlformats.org/markup-compatibility/2006" xmlns:o="urn:schemas-microsoft-com:office:office" xmlns:r="http://schemas.openxmlformats.org/officeDocument/2006/relationships" xmlns:m="http://schemas.openxmlformats.org/officeDocument/2006/math" xmlns:v="urn:schemas-microsoft-com:vml" xmlns:wp14="http://schemas.microsoft.com/office/word/2010/wordprocessingDrawing" xmlns:wp="http://schemas.openxmlformats.org/drawingml/2006/wordprocessingDrawing" xmlns:w10="urn:schemas-microsoft-com:office:word" xmlns:w="http://schemas.openxmlformats.org/wordprocessingml/2006/main" xmlns:w14="http://schemas.microsoft.com/office/word/2010/wordml" xmlns:w15="http://schemas.microsoft.com/office/word/2012/wordml" xmlns:wpg="http://schemas.microsoft.com/office/word/2010/wordprocessingGroup" xmlns:wpi="http://schemas.microsoft.com/office/word/2010/wordprocessingInk" xmlns:wne="http://schemas.microsoft.com/office/word/2006/wordml" xmlns:wps="http://schemas.microsoft.com/office/word/2010/wordprocessingShape" mc:Ignorable="w14 w15 wp14">
+<w:document xmlns:wpc="http://schemas.microsoft.com/office/word/2010/wordprocessingCanvas" xmlns:mc="http://schemas.openxmlformats.org/markup-compatibility/2006" xmlns:o="urn:schemas-microsoft-com:office:office" xmlns:r="http://schemas.openxmlformats.org/officeDocument/2006/relationships" xmlns:m="http://schemas.openxmlformats.org/officeDocument/2006/math" xmlns:v="urn:schemas-microsoft-com:vml" xmlns:wp14="http://schemas.microsoft.com/office/word/2010/wordprocessingDrawing" xmlns:wp="http://schemas.openxmlformats.org/drawingml/2006/wordprocessingDrawing" xmlns:w10="urn:schemas-microsoft-com:office:word" xmlns:w="http://schemas.openxmlformats.org/wordprocessingml/2006/main" xmlns:w14="http://schemas.microsoft.com/office/word/2010/wordml" xmlns:wpg="http://schemas.microsoft.com/office/word/2010/wordprocessingGroup" xmlns:wpi="http://schemas.microsoft.com/office/word/2010/wordprocessingInk" xmlns:wne="http://schemas.microsoft.com/office/word/2006/wordml" xmlns:wps="http://schemas.microsoft.com/office/word/2010/wordprocessingShape" mc:Ignorable="w14 wp14">
   <w:body>
     <w:p>
       <w:pPr>
@@ -239,7 +239,7 @@
           <w:szCs w:val="18"/>
           <w:lang w:eastAsia="de-CH"/>
         </w:rPr>
-        <w:t>22.09.2016</w:t>
+        <w:t>10.10.2016</w:t>
       </w:r>
       <w:r>
         <w:rPr>
@@ -949,18 +949,7 @@
                 <w:sz w:val="17"/>
                 <w:szCs w:val="17"/>
               </w:rPr>
-              <w:instrText xml:space="preserve"> DOCVARIABLE  FIELD_b</w:instrText>
-            </w:r>
-            <w:bookmarkStart w:id="0" w:name="_GoBack"/>
-            <w:bookmarkEnd w:id="0"/>
-            <w:r>
-              <w:rPr>
-                <w:rFonts w:cs="Arial"/>
-                <w:color w:val="000000" w:themeColor="text1"/>
-                <w:sz w:val="17"/>
-                <w:szCs w:val="17"/>
-              </w:rPr>
-              <w:instrText>erechnung.Finanz.Unterhaltsbeitraeg</w:instrText>
+              <w:instrText xml:space="preserve"> DOCVARIABLE  FIELD_berechnung.Finanz.Unterhaltsbeitraeg</w:instrText>
             </w:r>
             <w:r>
               <w:rPr>
@@ -3307,6 +3296,7 @@
           <w:sz w:val="18"/>
           <w:szCs w:val="18"/>
         </w:rPr>
+        <w:lastRenderedPageBreak/>
         <w:fldChar w:fldCharType="begin"/>
       </w:r>
       <w:r>
@@ -8603,6 +8593,7 @@
           <w:sz w:val="18"/>
           <w:szCs w:val="18"/>
         </w:rPr>
+        <w:lastRenderedPageBreak/>
         <w:fldChar w:fldCharType="begin"/>
       </w:r>
       <w:r>
@@ -13929,6 +13920,7 @@
           <w:sz w:val="18"/>
           <w:szCs w:val="18"/>
         </w:rPr>
+        <w:lastRenderedPageBreak/>
         <w:fldChar w:fldCharType="begin"/>
       </w:r>
       <w:r>
@@ -15992,6 +15984,39 @@
         </w:rPr>
         <w:fldChar w:fldCharType="end"/>
       </w:r>
+      <w:r>
+        <w:rPr>
+          <w:rFonts w:ascii="Arial" w:eastAsia="Times New Roman" w:hAnsi="Arial" w:cs="Arial"/>
+          <w:color w:val="000000" w:themeColor="text1"/>
+          <w:spacing w:val="8"/>
+          <w:sz w:val="18"/>
+          <w:szCs w:val="18"/>
+          <w:lang w:eastAsia="de-CH"/>
+        </w:rPr>
+        <w:fldChar w:fldCharType="begin"/>
+      </w:r>
+      <w:r>
+        <w:rPr>
+          <w:rFonts w:ascii="Arial" w:eastAsia="Times New Roman" w:hAnsi="Arial" w:cs="Arial"/>
+          <w:color w:val="000000" w:themeColor="text1"/>
+          <w:spacing w:val="8"/>
+          <w:sz w:val="18"/>
+          <w:szCs w:val="18"/>
+          <w:lang w:eastAsia="de-CH"/>
+        </w:rPr>
+        <w:instrText xml:space="preserve"> DOCVARIABLE  IF_berechnung.printBerechnungsBlaetter  \* MERGEFORMAT </w:instrText>
+      </w:r>
+      <w:r>
+        <w:rPr>
+          <w:rFonts w:ascii="Arial" w:eastAsia="Times New Roman" w:hAnsi="Arial" w:cs="Arial"/>
+          <w:color w:val="000000" w:themeColor="text1"/>
+          <w:spacing w:val="8"/>
+          <w:sz w:val="18"/>
+          <w:szCs w:val="18"/>
+          <w:lang w:eastAsia="de-CH"/>
+        </w:rPr>
+        <w:fldChar w:fldCharType="end"/>
+      </w:r>
     </w:p>
     <w:p>
       <w:pPr>
@@ -16004,10 +16029,799 @@
           <w:lang w:eastAsia="de-CH"/>
         </w:rPr>
       </w:pPr>
+      <w:r>
+        <w:rPr>
+          <w:rFonts w:ascii="Arial" w:eastAsia="Times New Roman" w:hAnsi="Arial" w:cs="Arial"/>
+          <w:color w:val="000000" w:themeColor="text1"/>
+          <w:spacing w:val="8"/>
+          <w:sz w:val="18"/>
+          <w:szCs w:val="18"/>
+          <w:lang w:eastAsia="de-CH"/>
+        </w:rPr>
+        <w:br w:type="page"/>
+      </w:r>
+    </w:p>
+    <w:p>
+      <w:pPr>
+        <w:rPr>
+          <w:rFonts w:ascii="Arial" w:eastAsia="Times New Roman" w:hAnsi="Arial" w:cs="Arial"/>
+          <w:b/>
+          <w:color w:val="000000" w:themeColor="text1"/>
+          <w:spacing w:val="8"/>
+          <w:sz w:val="18"/>
+          <w:szCs w:val="18"/>
+          <w:lang w:eastAsia="de-CH"/>
+        </w:rPr>
+      </w:pPr>
+      <w:r>
+        <w:rPr>
+          <w:b/>
+        </w:rPr>
+        <w:lastRenderedPageBreak/>
+        <w:t>Massegebendes Einkommen nach Abzug der Familiengrösse</w:t>
+      </w:r>
+    </w:p>
+    <w:tbl>
+      <w:tblPr>
+        <w:tblStyle w:val="Tabellenraster"/>
+        <w:tblW w:w="9526" w:type="dxa"/>
+        <w:tblLayout w:type="fixed"/>
+        <w:tblLook w:val="04A0" w:firstRow="1" w:lastRow="0" w:firstColumn="1" w:lastColumn="0" w:noHBand="0" w:noVBand="1"/>
+      </w:tblPr>
+      <w:tblGrid>
+        <w:gridCol w:w="1196"/>
+        <w:gridCol w:w="1197"/>
+        <w:gridCol w:w="1684"/>
+        <w:gridCol w:w="1560"/>
+        <w:gridCol w:w="1559"/>
+        <w:gridCol w:w="1683"/>
+        <w:gridCol w:w="647"/>
+      </w:tblGrid>
+      <w:tr>
+        <w:trPr>
+          <w:tblHeader/>
+        </w:trPr>
+        <w:tc>
+          <w:tcPr>
+            <w:tcW w:w="1196" w:type="dxa"/>
+            <w:tcBorders>
+              <w:top w:val="single" w:sz="4" w:space="0" w:color="auto"/>
+              <w:left w:val="single" w:sz="4" w:space="0" w:color="auto"/>
+              <w:bottom w:val="single" w:sz="4" w:space="0" w:color="auto"/>
+              <w:right w:val="single" w:sz="4" w:space="0" w:color="auto"/>
+            </w:tcBorders>
+            <w:shd w:val="clear" w:color="auto" w:fill="F2F2F2" w:themeFill="background1" w:themeFillShade="F2"/>
+            <w:hideMark/>
+          </w:tcPr>
+          <w:p>
+            <w:pPr>
+              <w:pStyle w:val="Text"/>
+              <w:tabs>
+                <w:tab w:val="left" w:pos="4253"/>
+              </w:tabs>
+              <w:jc w:val="right"/>
+              <w:rPr>
+                <w:color w:val="000000" w:themeColor="text1"/>
+                <w:sz w:val="16"/>
+                <w:szCs w:val="16"/>
+              </w:rPr>
+            </w:pPr>
+            <w:r>
+              <w:rPr>
+                <w:color w:val="000000" w:themeColor="text1"/>
+                <w:sz w:val="17"/>
+                <w:szCs w:val="17"/>
+              </w:rPr>
+              <w:t>Von</w:t>
+            </w:r>
+          </w:p>
+        </w:tc>
+        <w:tc>
+          <w:tcPr>
+            <w:tcW w:w="1197" w:type="dxa"/>
+            <w:tcBorders>
+              <w:top w:val="single" w:sz="4" w:space="0" w:color="auto"/>
+              <w:left w:val="single" w:sz="4" w:space="0" w:color="auto"/>
+              <w:bottom w:val="single" w:sz="4" w:space="0" w:color="auto"/>
+              <w:right w:val="single" w:sz="4" w:space="0" w:color="auto"/>
+            </w:tcBorders>
+            <w:shd w:val="clear" w:color="auto" w:fill="F2F2F2" w:themeFill="background1" w:themeFillShade="F2"/>
+            <w:hideMark/>
+          </w:tcPr>
+          <w:p>
+            <w:pPr>
+              <w:pStyle w:val="Text"/>
+              <w:tabs>
+                <w:tab w:val="left" w:pos="4253"/>
+              </w:tabs>
+              <w:jc w:val="right"/>
+              <w:rPr>
+                <w:color w:val="000000" w:themeColor="text1"/>
+                <w:sz w:val="16"/>
+                <w:szCs w:val="16"/>
+              </w:rPr>
+            </w:pPr>
+            <w:r>
+              <w:rPr>
+                <w:color w:val="000000" w:themeColor="text1"/>
+                <w:sz w:val="17"/>
+                <w:szCs w:val="17"/>
+              </w:rPr>
+              <w:t>Bis</w:t>
+            </w:r>
+          </w:p>
+        </w:tc>
+        <w:tc>
+          <w:tcPr>
+            <w:tcW w:w="1684" w:type="dxa"/>
+            <w:tcBorders>
+              <w:top w:val="single" w:sz="4" w:space="0" w:color="auto"/>
+              <w:left w:val="single" w:sz="4" w:space="0" w:color="auto"/>
+              <w:bottom w:val="single" w:sz="4" w:space="0" w:color="auto"/>
+              <w:right w:val="single" w:sz="4" w:space="0" w:color="auto"/>
+            </w:tcBorders>
+            <w:shd w:val="clear" w:color="auto" w:fill="F2F2F2" w:themeFill="background1" w:themeFillShade="F2"/>
+            <w:hideMark/>
+          </w:tcPr>
+          <w:p>
+            <w:pPr>
+              <w:pStyle w:val="Text"/>
+              <w:rPr>
+                <w:sz w:val="18"/>
+                <w:szCs w:val="18"/>
+              </w:rPr>
+            </w:pPr>
+            <w:r>
+              <w:rPr>
+                <w:sz w:val="18"/>
+                <w:szCs w:val="18"/>
+              </w:rPr>
+              <w:t>Massegebendes Ei</w:t>
+            </w:r>
+            <w:r>
+              <w:rPr>
+                <w:sz w:val="18"/>
+                <w:szCs w:val="18"/>
+              </w:rPr>
+              <w:t>n</w:t>
+            </w:r>
+            <w:r>
+              <w:rPr>
+                <w:sz w:val="18"/>
+                <w:szCs w:val="18"/>
+              </w:rPr>
+              <w:t xml:space="preserve">kommen vor Abzug der </w:t>
+            </w:r>
+          </w:p>
+          <w:p>
+            <w:pPr>
+              <w:pStyle w:val="Text"/>
+              <w:tabs>
+                <w:tab w:val="left" w:pos="4253"/>
+              </w:tabs>
+              <w:rPr>
+                <w:sz w:val="17"/>
+                <w:szCs w:val="17"/>
+              </w:rPr>
+            </w:pPr>
+            <w:r>
+              <w:rPr>
+                <w:sz w:val="18"/>
+                <w:szCs w:val="18"/>
+              </w:rPr>
+              <w:t>Familiengrösse</w:t>
+            </w:r>
+          </w:p>
+        </w:tc>
+        <w:tc>
+          <w:tcPr>
+            <w:tcW w:w="1560" w:type="dxa"/>
+            <w:tcBorders>
+              <w:top w:val="single" w:sz="4" w:space="0" w:color="auto"/>
+              <w:left w:val="single" w:sz="4" w:space="0" w:color="auto"/>
+              <w:bottom w:val="single" w:sz="4" w:space="0" w:color="auto"/>
+              <w:right w:val="single" w:sz="4" w:space="0" w:color="auto"/>
+            </w:tcBorders>
+            <w:shd w:val="clear" w:color="auto" w:fill="F2F2F2" w:themeFill="background1" w:themeFillShade="F2"/>
+            <w:hideMark/>
+          </w:tcPr>
+          <w:p>
+            <w:pPr>
+              <w:pStyle w:val="Text"/>
+              <w:tabs>
+                <w:tab w:val="left" w:pos="4253"/>
+              </w:tabs>
+              <w:rPr>
+                <w:color w:val="000000" w:themeColor="text1"/>
+                <w:sz w:val="16"/>
+                <w:szCs w:val="16"/>
+              </w:rPr>
+            </w:pPr>
+            <w:r>
+              <w:rPr>
+                <w:sz w:val="18"/>
+                <w:szCs w:val="18"/>
+              </w:rPr>
+              <w:t>Familiengrösse</w:t>
+            </w:r>
+          </w:p>
+        </w:tc>
+        <w:tc>
+          <w:tcPr>
+            <w:tcW w:w="1559" w:type="dxa"/>
+            <w:tcBorders>
+              <w:top w:val="single" w:sz="4" w:space="0" w:color="auto"/>
+              <w:left w:val="single" w:sz="4" w:space="0" w:color="auto"/>
+              <w:bottom w:val="single" w:sz="4" w:space="0" w:color="auto"/>
+              <w:right w:val="single" w:sz="4" w:space="0" w:color="auto"/>
+            </w:tcBorders>
+            <w:shd w:val="clear" w:color="auto" w:fill="F2F2F2" w:themeFill="background1" w:themeFillShade="F2"/>
+            <w:hideMark/>
+          </w:tcPr>
+          <w:p>
+            <w:pPr>
+              <w:pStyle w:val="Text"/>
+              <w:tabs>
+                <w:tab w:val="left" w:pos="4253"/>
+              </w:tabs>
+              <w:rPr>
+                <w:color w:val="000000" w:themeColor="text1"/>
+                <w:sz w:val="16"/>
+                <w:szCs w:val="16"/>
+              </w:rPr>
+            </w:pPr>
+            <w:r>
+              <w:rPr>
+                <w:sz w:val="18"/>
+                <w:szCs w:val="18"/>
+              </w:rPr>
+              <w:t>Abzug der Familiengrösse</w:t>
+            </w:r>
+          </w:p>
+        </w:tc>
+        <w:tc>
+          <w:tcPr>
+            <w:tcW w:w="1683" w:type="dxa"/>
+            <w:tcBorders>
+              <w:top w:val="single" w:sz="4" w:space="0" w:color="auto"/>
+              <w:left w:val="single" w:sz="4" w:space="0" w:color="auto"/>
+              <w:bottom w:val="single" w:sz="4" w:space="0" w:color="auto"/>
+              <w:right w:val="single" w:sz="4" w:space="0" w:color="auto"/>
+            </w:tcBorders>
+            <w:shd w:val="clear" w:color="auto" w:fill="F2F2F2" w:themeFill="background1" w:themeFillShade="F2"/>
+            <w:hideMark/>
+          </w:tcPr>
+          <w:p>
+            <w:pPr>
+              <w:pStyle w:val="Text"/>
+              <w:rPr>
+                <w:sz w:val="18"/>
+                <w:szCs w:val="18"/>
+              </w:rPr>
+            </w:pPr>
+            <w:r>
+              <w:rPr>
+                <w:sz w:val="18"/>
+                <w:szCs w:val="18"/>
+              </w:rPr>
+              <w:t>Massegebendes Ei</w:t>
+            </w:r>
+            <w:r>
+              <w:rPr>
+                <w:sz w:val="18"/>
+                <w:szCs w:val="18"/>
+              </w:rPr>
+              <w:t>n</w:t>
+            </w:r>
+            <w:r>
+              <w:rPr>
+                <w:sz w:val="18"/>
+                <w:szCs w:val="18"/>
+              </w:rPr>
+              <w:t xml:space="preserve">kommen </w:t>
+            </w:r>
+            <w:r>
+              <w:rPr>
+                <w:sz w:val="18"/>
+                <w:szCs w:val="18"/>
+              </w:rPr>
+              <w:t>nac</w:t>
+            </w:r>
+            <w:bookmarkStart w:id="0" w:name="_GoBack"/>
+            <w:bookmarkEnd w:id="0"/>
+            <w:r>
+              <w:rPr>
+                <w:sz w:val="18"/>
+                <w:szCs w:val="18"/>
+              </w:rPr>
+              <w:t>h</w:t>
+            </w:r>
+            <w:r>
+              <w:rPr>
+                <w:sz w:val="18"/>
+                <w:szCs w:val="18"/>
+              </w:rPr>
+              <w:t xml:space="preserve"> Abzug der </w:t>
+            </w:r>
+          </w:p>
+          <w:p>
+            <w:pPr>
+              <w:pStyle w:val="Text"/>
+              <w:tabs>
+                <w:tab w:val="left" w:pos="4253"/>
+              </w:tabs>
+              <w:rPr>
+                <w:color w:val="000000" w:themeColor="text1"/>
+                <w:sz w:val="16"/>
+                <w:szCs w:val="16"/>
+              </w:rPr>
+            </w:pPr>
+            <w:r>
+              <w:rPr>
+                <w:sz w:val="18"/>
+                <w:szCs w:val="18"/>
+              </w:rPr>
+              <w:t>Familiengrösse</w:t>
+            </w:r>
+          </w:p>
+        </w:tc>
+        <w:tc>
+          <w:tcPr>
+            <w:tcW w:w="647" w:type="dxa"/>
+            <w:tcBorders>
+              <w:top w:val="nil"/>
+              <w:left w:val="single" w:sz="4" w:space="0" w:color="auto"/>
+              <w:bottom w:val="nil"/>
+              <w:right w:val="nil"/>
+            </w:tcBorders>
+            <w:hideMark/>
+          </w:tcPr>
+          <w:p>
+            <w:pPr>
+              <w:pStyle w:val="Text"/>
+              <w:tabs>
+                <w:tab w:val="left" w:pos="4253"/>
+              </w:tabs>
+              <w:rPr>
+                <w:color w:val="000000" w:themeColor="text1"/>
+                <w:sz w:val="2"/>
+                <w:szCs w:val="2"/>
+              </w:rPr>
+            </w:pPr>
+            <w:r>
+              <w:rPr>
+                <w:color w:val="000000" w:themeColor="text1"/>
+                <w:sz w:val="2"/>
+                <w:szCs w:val="2"/>
+              </w:rPr>
+              <w:fldChar w:fldCharType="begin"/>
+            </w:r>
+            <w:r>
+              <w:rPr>
+                <w:color w:val="000000" w:themeColor="text1"/>
+                <w:sz w:val="2"/>
+                <w:szCs w:val="2"/>
+              </w:rPr>
+              <w:instrText xml:space="preserve"> DOCVARIABLE  WHILE_berechnungsblaetter.berechnungsblatt  \* MERGEFORMAT </w:instrText>
+            </w:r>
+            <w:r>
+              <w:rPr>
+                <w:color w:val="000000" w:themeColor="text1"/>
+                <w:sz w:val="2"/>
+                <w:szCs w:val="2"/>
+              </w:rPr>
+              <w:fldChar w:fldCharType="end"/>
+            </w:r>
+          </w:p>
+        </w:tc>
+      </w:tr>
+      <w:tr>
+        <w:trPr>
+          <w:trHeight w:val="47"/>
+        </w:trPr>
+        <w:tc>
+          <w:tcPr>
+            <w:tcW w:w="1196" w:type="dxa"/>
+            <w:tcBorders>
+              <w:top w:val="single" w:sz="4" w:space="0" w:color="auto"/>
+              <w:left w:val="single" w:sz="4" w:space="0" w:color="auto"/>
+              <w:bottom w:val="single" w:sz="4" w:space="0" w:color="auto"/>
+              <w:right w:val="single" w:sz="4" w:space="0" w:color="auto"/>
+            </w:tcBorders>
+            <w:hideMark/>
+          </w:tcPr>
+          <w:p>
+            <w:pPr>
+              <w:pStyle w:val="Text"/>
+              <w:tabs>
+                <w:tab w:val="left" w:pos="4253"/>
+              </w:tabs>
+              <w:jc w:val="right"/>
+              <w:rPr>
+                <w:color w:val="000000" w:themeColor="text1"/>
+                <w:sz w:val="17"/>
+                <w:szCs w:val="17"/>
+              </w:rPr>
+            </w:pPr>
+            <w:r>
+              <w:rPr>
+                <w:color w:val="000000" w:themeColor="text1"/>
+                <w:sz w:val="17"/>
+                <w:szCs w:val="17"/>
+              </w:rPr>
+              <w:fldChar w:fldCharType="begin"/>
+            </w:r>
+            <w:r>
+              <w:rPr>
+                <w:color w:val="000000" w:themeColor="text1"/>
+                <w:sz w:val="17"/>
+                <w:szCs w:val="17"/>
+              </w:rPr>
+              <w:instrText xml:space="preserve"> DOCVARIABLE  FIELD_berechnungsblaetter.berechnungsblatt.von  \* MERGEFORMAT </w:instrText>
+            </w:r>
+            <w:r>
+              <w:rPr>
+                <w:color w:val="000000" w:themeColor="text1"/>
+                <w:sz w:val="17"/>
+                <w:szCs w:val="17"/>
+              </w:rPr>
+              <w:fldChar w:fldCharType="end"/>
+            </w:r>
+          </w:p>
+        </w:tc>
+        <w:tc>
+          <w:tcPr>
+            <w:tcW w:w="1197" w:type="dxa"/>
+            <w:tcBorders>
+              <w:top w:val="single" w:sz="4" w:space="0" w:color="auto"/>
+              <w:left w:val="single" w:sz="4" w:space="0" w:color="auto"/>
+              <w:bottom w:val="single" w:sz="4" w:space="0" w:color="auto"/>
+              <w:right w:val="single" w:sz="4" w:space="0" w:color="auto"/>
+            </w:tcBorders>
+            <w:hideMark/>
+          </w:tcPr>
+          <w:p>
+            <w:pPr>
+              <w:pStyle w:val="Text"/>
+              <w:tabs>
+                <w:tab w:val="left" w:pos="4253"/>
+              </w:tabs>
+              <w:jc w:val="right"/>
+              <w:rPr>
+                <w:color w:val="000000" w:themeColor="text1"/>
+                <w:sz w:val="17"/>
+                <w:szCs w:val="17"/>
+              </w:rPr>
+            </w:pPr>
+            <w:r>
+              <w:rPr>
+                <w:color w:val="000000" w:themeColor="text1"/>
+                <w:sz w:val="17"/>
+                <w:szCs w:val="17"/>
+              </w:rPr>
+              <w:fldChar w:fldCharType="begin"/>
+            </w:r>
+            <w:r>
+              <w:rPr>
+                <w:color w:val="000000" w:themeColor="text1"/>
+                <w:sz w:val="17"/>
+                <w:szCs w:val="17"/>
+              </w:rPr>
+              <w:instrText xml:space="preserve"> DOCVARIABLE  FIELD_berechnungsblaetter.berechnungsblatt.bis  \* MERGEFORMAT </w:instrText>
+            </w:r>
+            <w:r>
+              <w:rPr>
+                <w:color w:val="000000" w:themeColor="text1"/>
+                <w:sz w:val="17"/>
+                <w:szCs w:val="17"/>
+              </w:rPr>
+              <w:fldChar w:fldCharType="end"/>
+            </w:r>
+          </w:p>
+        </w:tc>
+        <w:tc>
+          <w:tcPr>
+            <w:tcW w:w="1684" w:type="dxa"/>
+            <w:tcBorders>
+              <w:top w:val="single" w:sz="4" w:space="0" w:color="auto"/>
+              <w:left w:val="single" w:sz="4" w:space="0" w:color="auto"/>
+              <w:bottom w:val="single" w:sz="4" w:space="0" w:color="auto"/>
+              <w:right w:val="single" w:sz="4" w:space="0" w:color="auto"/>
+            </w:tcBorders>
+            <w:hideMark/>
+          </w:tcPr>
+          <w:p>
+            <w:pPr>
+              <w:pStyle w:val="Text"/>
+              <w:tabs>
+                <w:tab w:val="left" w:pos="4253"/>
+              </w:tabs>
+              <w:jc w:val="right"/>
+              <w:rPr>
+                <w:color w:val="000000" w:themeColor="text1"/>
+                <w:sz w:val="17"/>
+                <w:szCs w:val="17"/>
+                <w:lang w:val="fr-CH"/>
+              </w:rPr>
+            </w:pPr>
+            <w:r>
+              <w:rPr>
+                <w:color w:val="000000" w:themeColor="text1"/>
+                <w:sz w:val="17"/>
+                <w:szCs w:val="17"/>
+                <w:lang w:val="fr-CH"/>
+              </w:rPr>
+              <w:fldChar w:fldCharType="begin"/>
+            </w:r>
+            <w:r>
+              <w:rPr>
+                <w:color w:val="000000" w:themeColor="text1"/>
+                <w:sz w:val="17"/>
+                <w:szCs w:val="17"/>
+                <w:lang w:val="fr-CH"/>
+              </w:rPr>
+              <w:instrText xml:space="preserve"> DOCVARIABLE  FIELD_berechnungsblaetter.berechnungsblatt.MassgebendesEinkommenVorAbzFamgr  \* MERGEFORMAT </w:instrText>
+            </w:r>
+            <w:r>
+              <w:rPr>
+                <w:color w:val="000000" w:themeColor="text1"/>
+                <w:sz w:val="17"/>
+                <w:szCs w:val="17"/>
+                <w:lang w:val="fr-CH"/>
+              </w:rPr>
+              <w:fldChar w:fldCharType="end"/>
+            </w:r>
+          </w:p>
+        </w:tc>
+        <w:tc>
+          <w:tcPr>
+            <w:tcW w:w="1560" w:type="dxa"/>
+            <w:tcBorders>
+              <w:top w:val="single" w:sz="4" w:space="0" w:color="auto"/>
+              <w:left w:val="single" w:sz="4" w:space="0" w:color="auto"/>
+              <w:bottom w:val="single" w:sz="4" w:space="0" w:color="auto"/>
+              <w:right w:val="single" w:sz="4" w:space="0" w:color="auto"/>
+            </w:tcBorders>
+            <w:hideMark/>
+          </w:tcPr>
+          <w:p>
+            <w:pPr>
+              <w:pStyle w:val="Text"/>
+              <w:tabs>
+                <w:tab w:val="left" w:pos="4253"/>
+              </w:tabs>
+              <w:jc w:val="right"/>
+              <w:rPr>
+                <w:color w:val="000000" w:themeColor="text1"/>
+                <w:sz w:val="17"/>
+                <w:szCs w:val="17"/>
+              </w:rPr>
+            </w:pPr>
+            <w:r>
+              <w:rPr>
+                <w:color w:val="000000" w:themeColor="text1"/>
+                <w:sz w:val="17"/>
+                <w:szCs w:val="17"/>
+              </w:rPr>
+              <w:fldChar w:fldCharType="begin"/>
+            </w:r>
+            <w:r>
+              <w:rPr>
+                <w:color w:val="000000" w:themeColor="text1"/>
+                <w:sz w:val="17"/>
+                <w:szCs w:val="17"/>
+              </w:rPr>
+              <w:instrText xml:space="preserve"> DOCVARIABLE  FIELD_berechnungsblaetter.berechnungsblatt.Familiengroesse  \* MERGEFORMAT </w:instrText>
+            </w:r>
+            <w:r>
+              <w:rPr>
+                <w:color w:val="000000" w:themeColor="text1"/>
+                <w:sz w:val="17"/>
+                <w:szCs w:val="17"/>
+              </w:rPr>
+              <w:fldChar w:fldCharType="end"/>
+            </w:r>
+          </w:p>
+        </w:tc>
+        <w:tc>
+          <w:tcPr>
+            <w:tcW w:w="1559" w:type="dxa"/>
+            <w:tcBorders>
+              <w:top w:val="single" w:sz="4" w:space="0" w:color="auto"/>
+              <w:left w:val="single" w:sz="4" w:space="0" w:color="auto"/>
+              <w:bottom w:val="single" w:sz="4" w:space="0" w:color="auto"/>
+              <w:right w:val="single" w:sz="4" w:space="0" w:color="auto"/>
+            </w:tcBorders>
+            <w:hideMark/>
+          </w:tcPr>
+          <w:p>
+            <w:pPr>
+              <w:pStyle w:val="Text"/>
+              <w:tabs>
+                <w:tab w:val="left" w:pos="4253"/>
+              </w:tabs>
+              <w:jc w:val="right"/>
+              <w:rPr>
+                <w:color w:val="000000" w:themeColor="text1"/>
+                <w:sz w:val="17"/>
+                <w:szCs w:val="17"/>
+              </w:rPr>
+            </w:pPr>
+            <w:r>
+              <w:rPr>
+                <w:color w:val="000000" w:themeColor="text1"/>
+                <w:sz w:val="17"/>
+                <w:szCs w:val="17"/>
+              </w:rPr>
+              <w:fldChar w:fldCharType="begin"/>
+            </w:r>
+            <w:r>
+              <w:rPr>
+                <w:color w:val="000000" w:themeColor="text1"/>
+                <w:sz w:val="17"/>
+                <w:szCs w:val="17"/>
+              </w:rPr>
+              <w:instrText xml:space="preserve"> DOCVARIABLE  FIELD_berechnungsblaetter.berechnungsblatt.AbzugFamGroesse  \* MERGEFORMAT </w:instrText>
+            </w:r>
+            <w:r>
+              <w:rPr>
+                <w:color w:val="000000" w:themeColor="text1"/>
+                <w:sz w:val="17"/>
+                <w:szCs w:val="17"/>
+              </w:rPr>
+              <w:fldChar w:fldCharType="end"/>
+            </w:r>
+          </w:p>
+        </w:tc>
+        <w:tc>
+          <w:tcPr>
+            <w:tcW w:w="1683" w:type="dxa"/>
+            <w:tcBorders>
+              <w:top w:val="single" w:sz="4" w:space="0" w:color="auto"/>
+              <w:left w:val="single" w:sz="4" w:space="0" w:color="auto"/>
+              <w:bottom w:val="single" w:sz="4" w:space="0" w:color="auto"/>
+              <w:right w:val="single" w:sz="4" w:space="0" w:color="auto"/>
+            </w:tcBorders>
+            <w:hideMark/>
+          </w:tcPr>
+          <w:p>
+            <w:pPr>
+              <w:pStyle w:val="Text"/>
+              <w:tabs>
+                <w:tab w:val="left" w:pos="4253"/>
+              </w:tabs>
+              <w:jc w:val="right"/>
+              <w:rPr>
+                <w:color w:val="000000" w:themeColor="text1"/>
+                <w:sz w:val="17"/>
+                <w:szCs w:val="17"/>
+              </w:rPr>
+            </w:pPr>
+            <w:r>
+              <w:rPr>
+                <w:color w:val="000000" w:themeColor="text1"/>
+                <w:sz w:val="17"/>
+                <w:szCs w:val="17"/>
+              </w:rPr>
+              <w:fldChar w:fldCharType="begin"/>
+            </w:r>
+            <w:r>
+              <w:rPr>
+                <w:color w:val="000000" w:themeColor="text1"/>
+                <w:sz w:val="17"/>
+                <w:szCs w:val="17"/>
+              </w:rPr>
+              <w:instrText xml:space="preserve"> DOCVARIABLE  FIELD_berechnungsblaetter.berechnungsblatt.MassgebendesEinkommenNachAbzugFamgr  \* MERGEFORMAT </w:instrText>
+            </w:r>
+            <w:r>
+              <w:rPr>
+                <w:color w:val="000000" w:themeColor="text1"/>
+                <w:sz w:val="17"/>
+                <w:szCs w:val="17"/>
+              </w:rPr>
+              <w:fldChar w:fldCharType="end"/>
+            </w:r>
+          </w:p>
+        </w:tc>
+        <w:tc>
+          <w:tcPr>
+            <w:tcW w:w="647" w:type="dxa"/>
+            <w:tcBorders>
+              <w:top w:val="nil"/>
+              <w:left w:val="single" w:sz="4" w:space="0" w:color="auto"/>
+              <w:bottom w:val="nil"/>
+              <w:right w:val="nil"/>
+            </w:tcBorders>
+            <w:hideMark/>
+          </w:tcPr>
+          <w:p>
+            <w:pPr>
+              <w:pStyle w:val="Text"/>
+              <w:tabs>
+                <w:tab w:val="left" w:pos="4253"/>
+              </w:tabs>
+              <w:rPr>
+                <w:color w:val="000000" w:themeColor="text1"/>
+                <w:sz w:val="2"/>
+                <w:szCs w:val="2"/>
+              </w:rPr>
+            </w:pPr>
+            <w:r>
+              <w:rPr>
+                <w:color w:val="000000" w:themeColor="text1"/>
+                <w:sz w:val="2"/>
+                <w:szCs w:val="2"/>
+              </w:rPr>
+              <w:fldChar w:fldCharType="begin"/>
+            </w:r>
+            <w:r>
+              <w:rPr>
+                <w:color w:val="000000" w:themeColor="text1"/>
+                <w:sz w:val="2"/>
+                <w:szCs w:val="2"/>
+              </w:rPr>
+              <w:instrText xml:space="preserve"> DOCVARIABLE  ENDWHILE_berechnungsblaetter.berechnungsblatt  \* MERGEFORMAT </w:instrText>
+            </w:r>
+            <w:r>
+              <w:rPr>
+                <w:color w:val="000000" w:themeColor="text1"/>
+                <w:sz w:val="2"/>
+                <w:szCs w:val="2"/>
+              </w:rPr>
+              <w:fldChar w:fldCharType="end"/>
+            </w:r>
+          </w:p>
+        </w:tc>
+      </w:tr>
+    </w:tbl>
+    <w:p>
+      <w:pPr>
+        <w:rPr>
+          <w:rFonts w:ascii="Arial" w:eastAsia="Times New Roman" w:hAnsi="Arial" w:cs="Arial"/>
+          <w:color w:val="000000" w:themeColor="text1"/>
+          <w:spacing w:val="8"/>
+          <w:sz w:val="18"/>
+          <w:szCs w:val="18"/>
+          <w:lang w:eastAsia="de-CH"/>
+        </w:rPr>
+      </w:pPr>
+      <w:r>
+        <w:rPr>
+          <w:rFonts w:ascii="Arial" w:eastAsia="Times New Roman" w:hAnsi="Arial" w:cs="Arial"/>
+          <w:color w:val="000000" w:themeColor="text1"/>
+          <w:spacing w:val="8"/>
+          <w:sz w:val="18"/>
+          <w:szCs w:val="18"/>
+          <w:lang w:eastAsia="de-CH"/>
+        </w:rPr>
+        <w:fldChar w:fldCharType="begin"/>
+      </w:r>
+      <w:r>
+        <w:rPr>
+          <w:rFonts w:ascii="Arial" w:eastAsia="Times New Roman" w:hAnsi="Arial" w:cs="Arial"/>
+          <w:color w:val="000000" w:themeColor="text1"/>
+          <w:spacing w:val="8"/>
+          <w:sz w:val="18"/>
+          <w:szCs w:val="18"/>
+          <w:lang w:eastAsia="de-CH"/>
+        </w:rPr>
+        <w:instrText xml:space="preserve"> DOCVARIABLE  ENDIF_berechnung.printBerechnungsBlaetter  \* MERGEFORMAT </w:instrText>
+      </w:r>
+      <w:r>
+        <w:rPr>
+          <w:rFonts w:ascii="Arial" w:eastAsia="Times New Roman" w:hAnsi="Arial" w:cs="Arial"/>
+          <w:color w:val="000000" w:themeColor="text1"/>
+          <w:spacing w:val="8"/>
+          <w:sz w:val="18"/>
+          <w:szCs w:val="18"/>
+          <w:lang w:eastAsia="de-CH"/>
+        </w:rPr>
+        <w:fldChar w:fldCharType="end"/>
+      </w:r>
     </w:p>
     <w:sectPr>
-      <w:headerReference w:type="default" r:id="rId8"/>
-      <w:footerReference w:type="default" r:id="rId9"/>
+      <w:headerReference w:type="default" r:id="rId9"/>
+      <w:footerReference w:type="default" r:id="rId10"/>
       <w:pgSz w:w="11906" w:h="16838"/>
       <w:pgMar w:top="1417" w:right="1417" w:bottom="1134" w:left="1417" w:header="708" w:footer="708" w:gutter="0"/>
       <w:cols w:space="708"/>
@@ -16018,7 +16832,7 @@
 </file>
 
 <file path=word/endnotes.xml><?xml version="1.0" encoding="utf-8"?>
-<w:endnotes xmlns:wpc="http://schemas.microsoft.com/office/word/2010/wordprocessingCanvas" xmlns:mc="http://schemas.openxmlformats.org/markup-compatibility/2006" xmlns:o="urn:schemas-microsoft-com:office:office" xmlns:r="http://schemas.openxmlformats.org/officeDocument/2006/relationships" xmlns:m="http://schemas.openxmlformats.org/officeDocument/2006/math" xmlns:v="urn:schemas-microsoft-com:vml" xmlns:wp14="http://schemas.microsoft.com/office/word/2010/wordprocessingDrawing" xmlns:wp="http://schemas.openxmlformats.org/drawingml/2006/wordprocessingDrawing" xmlns:w10="urn:schemas-microsoft-com:office:word" xmlns:w="http://schemas.openxmlformats.org/wordprocessingml/2006/main" xmlns:w14="http://schemas.microsoft.com/office/word/2010/wordml" xmlns:w15="http://schemas.microsoft.com/office/word/2012/wordml" xmlns:wpg="http://schemas.microsoft.com/office/word/2010/wordprocessingGroup" xmlns:wpi="http://schemas.microsoft.com/office/word/2010/wordprocessingInk" xmlns:wne="http://schemas.microsoft.com/office/word/2006/wordml" xmlns:wps="http://schemas.microsoft.com/office/word/2010/wordprocessingShape" mc:Ignorable="w14 w15 wp14">
+<w:endnotes xmlns:wpc="http://schemas.microsoft.com/office/word/2010/wordprocessingCanvas" xmlns:mc="http://schemas.openxmlformats.org/markup-compatibility/2006" xmlns:o="urn:schemas-microsoft-com:office:office" xmlns:r="http://schemas.openxmlformats.org/officeDocument/2006/relationships" xmlns:m="http://schemas.openxmlformats.org/officeDocument/2006/math" xmlns:v="urn:schemas-microsoft-com:vml" xmlns:wp14="http://schemas.microsoft.com/office/word/2010/wordprocessingDrawing" xmlns:wp="http://schemas.openxmlformats.org/drawingml/2006/wordprocessingDrawing" xmlns:w10="urn:schemas-microsoft-com:office:word" xmlns:w="http://schemas.openxmlformats.org/wordprocessingml/2006/main" xmlns:w14="http://schemas.microsoft.com/office/word/2010/wordml" xmlns:wpg="http://schemas.microsoft.com/office/word/2010/wordprocessingGroup" xmlns:wpi="http://schemas.microsoft.com/office/word/2010/wordprocessingInk" xmlns:wne="http://schemas.microsoft.com/office/word/2006/wordml" xmlns:wps="http://schemas.microsoft.com/office/word/2010/wordprocessingShape" mc:Ignorable="w14 wp14">
   <w:endnote w:type="separator" w:id="-1">
     <w:p>
       <w:pPr>
@@ -16043,7 +16857,7 @@
 </file>
 
 <file path=word/footer1.xml><?xml version="1.0" encoding="utf-8"?>
-<w:ftr xmlns:wpc="http://schemas.microsoft.com/office/word/2010/wordprocessingCanvas" xmlns:mc="http://schemas.openxmlformats.org/markup-compatibility/2006" xmlns:o="urn:schemas-microsoft-com:office:office" xmlns:r="http://schemas.openxmlformats.org/officeDocument/2006/relationships" xmlns:m="http://schemas.openxmlformats.org/officeDocument/2006/math" xmlns:v="urn:schemas-microsoft-com:vml" xmlns:wp14="http://schemas.microsoft.com/office/word/2010/wordprocessingDrawing" xmlns:wp="http://schemas.openxmlformats.org/drawingml/2006/wordprocessingDrawing" xmlns:w10="urn:schemas-microsoft-com:office:word" xmlns:w="http://schemas.openxmlformats.org/wordprocessingml/2006/main" xmlns:w14="http://schemas.microsoft.com/office/word/2010/wordml" xmlns:w15="http://schemas.microsoft.com/office/word/2012/wordml" xmlns:wpg="http://schemas.microsoft.com/office/word/2010/wordprocessingGroup" xmlns:wpi="http://schemas.microsoft.com/office/word/2010/wordprocessingInk" xmlns:wne="http://schemas.microsoft.com/office/word/2006/wordml" xmlns:wps="http://schemas.microsoft.com/office/word/2010/wordprocessingShape" mc:Ignorable="w14 w15 wp14">
+<w:ftr xmlns:wpc="http://schemas.microsoft.com/office/word/2010/wordprocessingCanvas" xmlns:mc="http://schemas.openxmlformats.org/markup-compatibility/2006" xmlns:o="urn:schemas-microsoft-com:office:office" xmlns:r="http://schemas.openxmlformats.org/officeDocument/2006/relationships" xmlns:m="http://schemas.openxmlformats.org/officeDocument/2006/math" xmlns:v="urn:schemas-microsoft-com:vml" xmlns:wp14="http://schemas.microsoft.com/office/word/2010/wordprocessingDrawing" xmlns:wp="http://schemas.openxmlformats.org/drawingml/2006/wordprocessingDrawing" xmlns:w10="urn:schemas-microsoft-com:office:word" xmlns:w="http://schemas.openxmlformats.org/wordprocessingml/2006/main" xmlns:w14="http://schemas.microsoft.com/office/word/2010/wordml" xmlns:wpg="http://schemas.microsoft.com/office/word/2010/wordprocessingGroup" xmlns:wpi="http://schemas.microsoft.com/office/word/2010/wordprocessingInk" xmlns:wne="http://schemas.microsoft.com/office/word/2006/wordml" xmlns:wps="http://schemas.microsoft.com/office/word/2010/wordprocessingShape" mc:Ignorable="w14 wp14">
   <w:p>
     <w:pPr>
       <w:pStyle w:val="Fuzeile"/>
@@ -16094,7 +16908,7 @@
 </file>
 
 <file path=word/footnotes.xml><?xml version="1.0" encoding="utf-8"?>
-<w:footnotes xmlns:wpc="http://schemas.microsoft.com/office/word/2010/wordprocessingCanvas" xmlns:mc="http://schemas.openxmlformats.org/markup-compatibility/2006" xmlns:o="urn:schemas-microsoft-com:office:office" xmlns:r="http://schemas.openxmlformats.org/officeDocument/2006/relationships" xmlns:m="http://schemas.openxmlformats.org/officeDocument/2006/math" xmlns:v="urn:schemas-microsoft-com:vml" xmlns:wp14="http://schemas.microsoft.com/office/word/2010/wordprocessingDrawing" xmlns:wp="http://schemas.openxmlformats.org/drawingml/2006/wordprocessingDrawing" xmlns:w10="urn:schemas-microsoft-com:office:word" xmlns:w="http://schemas.openxmlformats.org/wordprocessingml/2006/main" xmlns:w14="http://schemas.microsoft.com/office/word/2010/wordml" xmlns:w15="http://schemas.microsoft.com/office/word/2012/wordml" xmlns:wpg="http://schemas.microsoft.com/office/word/2010/wordprocessingGroup" xmlns:wpi="http://schemas.microsoft.com/office/word/2010/wordprocessingInk" xmlns:wne="http://schemas.microsoft.com/office/word/2006/wordml" xmlns:wps="http://schemas.microsoft.com/office/word/2010/wordprocessingShape" mc:Ignorable="w14 w15 wp14">
+<w:footnotes xmlns:wpc="http://schemas.microsoft.com/office/word/2010/wordprocessingCanvas" xmlns:mc="http://schemas.openxmlformats.org/markup-compatibility/2006" xmlns:o="urn:schemas-microsoft-com:office:office" xmlns:r="http://schemas.openxmlformats.org/officeDocument/2006/relationships" xmlns:m="http://schemas.openxmlformats.org/officeDocument/2006/math" xmlns:v="urn:schemas-microsoft-com:vml" xmlns:wp14="http://schemas.microsoft.com/office/word/2010/wordprocessingDrawing" xmlns:wp="http://schemas.openxmlformats.org/drawingml/2006/wordprocessingDrawing" xmlns:w10="urn:schemas-microsoft-com:office:word" xmlns:w="http://schemas.openxmlformats.org/wordprocessingml/2006/main" xmlns:w14="http://schemas.microsoft.com/office/word/2010/wordml" xmlns:wpg="http://schemas.microsoft.com/office/word/2010/wordprocessingGroup" xmlns:wpi="http://schemas.microsoft.com/office/word/2010/wordprocessingInk" xmlns:wne="http://schemas.microsoft.com/office/word/2006/wordml" xmlns:wps="http://schemas.microsoft.com/office/word/2010/wordprocessingShape" mc:Ignorable="w14 wp14">
   <w:footnote w:type="separator" w:id="-1">
     <w:p>
       <w:pPr>
@@ -16119,7 +16933,7 @@
 </file>
 
 <file path=word/header1.xml><?xml version="1.0" encoding="utf-8"?>
-<w:hdr xmlns:wpc="http://schemas.microsoft.com/office/word/2010/wordprocessingCanvas" xmlns:mc="http://schemas.openxmlformats.org/markup-compatibility/2006" xmlns:o="urn:schemas-microsoft-com:office:office" xmlns:r="http://schemas.openxmlformats.org/officeDocument/2006/relationships" xmlns:m="http://schemas.openxmlformats.org/officeDocument/2006/math" xmlns:v="urn:schemas-microsoft-com:vml" xmlns:wp14="http://schemas.microsoft.com/office/word/2010/wordprocessingDrawing" xmlns:wp="http://schemas.openxmlformats.org/drawingml/2006/wordprocessingDrawing" xmlns:w10="urn:schemas-microsoft-com:office:word" xmlns:w="http://schemas.openxmlformats.org/wordprocessingml/2006/main" xmlns:w14="http://schemas.microsoft.com/office/word/2010/wordml" xmlns:w15="http://schemas.microsoft.com/office/word/2012/wordml" xmlns:wpg="http://schemas.microsoft.com/office/word/2010/wordprocessingGroup" xmlns:wpi="http://schemas.microsoft.com/office/word/2010/wordprocessingInk" xmlns:wne="http://schemas.microsoft.com/office/word/2006/wordml" xmlns:wps="http://schemas.microsoft.com/office/word/2010/wordprocessingShape" mc:Ignorable="w14 w15 wp14">
+<w:hdr xmlns:wpc="http://schemas.microsoft.com/office/word/2010/wordprocessingCanvas" xmlns:mc="http://schemas.openxmlformats.org/markup-compatibility/2006" xmlns:o="urn:schemas-microsoft-com:office:office" xmlns:r="http://schemas.openxmlformats.org/officeDocument/2006/relationships" xmlns:m="http://schemas.openxmlformats.org/officeDocument/2006/math" xmlns:v="urn:schemas-microsoft-com:vml" xmlns:wp14="http://schemas.microsoft.com/office/word/2010/wordprocessingDrawing" xmlns:wp="http://schemas.openxmlformats.org/drawingml/2006/wordprocessingDrawing" xmlns:w10="urn:schemas-microsoft-com:office:word" xmlns:w="http://schemas.openxmlformats.org/wordprocessingml/2006/main" xmlns:w14="http://schemas.microsoft.com/office/word/2010/wordml" xmlns:wpg="http://schemas.microsoft.com/office/word/2010/wordprocessingGroup" xmlns:wpi="http://schemas.microsoft.com/office/word/2010/wordprocessingInk" xmlns:wne="http://schemas.microsoft.com/office/word/2006/wordml" xmlns:wps="http://schemas.microsoft.com/office/word/2010/wordprocessingShape" mc:Ignorable="w14 wp14">
   <w:p>
     <w:pPr>
       <w:pStyle w:val="Kopfzeile"/>
@@ -16131,7 +16945,7 @@
         <w:lang w:eastAsia="de-CH"/>
       </w:rPr>
       <w:drawing>
-        <wp:inline distT="0" distB="0" distL="0" distR="0" wp14:anchorId="71927448" wp14:editId="1A83F3AE">
+        <wp:inline distT="0" distB="0" distL="0" distR="0" wp14:anchorId="2106AFED" wp14:editId="1897D285">
           <wp:extent cx="1801372" cy="1801372"/>
           <wp:effectExtent l="0" t="0" r="0" b="0"/>
           <wp:docPr id="1" name="Grafik 1"/>
@@ -16177,8 +16991,8 @@
 </file>
 
 <file path=word/numbering.xml><?xml version="1.0" encoding="utf-8"?>
-<w:numbering xmlns:wpc="http://schemas.microsoft.com/office/word/2010/wordprocessingCanvas" xmlns:mc="http://schemas.openxmlformats.org/markup-compatibility/2006" xmlns:o="urn:schemas-microsoft-com:office:office" xmlns:r="http://schemas.openxmlformats.org/officeDocument/2006/relationships" xmlns:m="http://schemas.openxmlformats.org/officeDocument/2006/math" xmlns:v="urn:schemas-microsoft-com:vml" xmlns:wp14="http://schemas.microsoft.com/office/word/2010/wordprocessingDrawing" xmlns:wp="http://schemas.openxmlformats.org/drawingml/2006/wordprocessingDrawing" xmlns:w10="urn:schemas-microsoft-com:office:word" xmlns:w="http://schemas.openxmlformats.org/wordprocessingml/2006/main" xmlns:w14="http://schemas.microsoft.com/office/word/2010/wordml" xmlns:w15="http://schemas.microsoft.com/office/word/2012/wordml" xmlns:wpg="http://schemas.microsoft.com/office/word/2010/wordprocessingGroup" xmlns:wpi="http://schemas.microsoft.com/office/word/2010/wordprocessingInk" xmlns:wne="http://schemas.microsoft.com/office/word/2006/wordml" xmlns:wps="http://schemas.microsoft.com/office/word/2010/wordprocessingShape" mc:Ignorable="w14 w15 wp14">
-  <w:abstractNum w:abstractNumId="0" w15:restartNumberingAfterBreak="0">
+<w:numbering xmlns:wpc="http://schemas.microsoft.com/office/word/2010/wordprocessingCanvas" xmlns:mc="http://schemas.openxmlformats.org/markup-compatibility/2006" xmlns:o="urn:schemas-microsoft-com:office:office" xmlns:r="http://schemas.openxmlformats.org/officeDocument/2006/relationships" xmlns:m="http://schemas.openxmlformats.org/officeDocument/2006/math" xmlns:v="urn:schemas-microsoft-com:vml" xmlns:wp14="http://schemas.microsoft.com/office/word/2010/wordprocessingDrawing" xmlns:wp="http://schemas.openxmlformats.org/drawingml/2006/wordprocessingDrawing" xmlns:w10="urn:schemas-microsoft-com:office:word" xmlns:w="http://schemas.openxmlformats.org/wordprocessingml/2006/main" xmlns:w14="http://schemas.microsoft.com/office/word/2010/wordml" xmlns:wpg="http://schemas.microsoft.com/office/word/2010/wordprocessingGroup" xmlns:wpi="http://schemas.microsoft.com/office/word/2010/wordprocessingInk" xmlns:wne="http://schemas.microsoft.com/office/word/2006/wordml" xmlns:wps="http://schemas.microsoft.com/office/word/2010/wordprocessingShape" mc:Ignorable="w14 wp14">
+  <w:abstractNum w:abstractNumId="0">
     <w:nsid w:val="4DB2642F"/>
     <w:multiLevelType w:val="multilevel"/>
     <w:tmpl w:val="BBE2403E"/>
@@ -16303,7 +17117,7 @@
 </file>
 
 <file path=word/styles.xml><?xml version="1.0" encoding="utf-8"?>
-<w:styles xmlns:mc="http://schemas.openxmlformats.org/markup-compatibility/2006" xmlns:r="http://schemas.openxmlformats.org/officeDocument/2006/relationships" xmlns:w="http://schemas.openxmlformats.org/wordprocessingml/2006/main" xmlns:w14="http://schemas.microsoft.com/office/word/2010/wordml" xmlns:w15="http://schemas.microsoft.com/office/word/2012/wordml" mc:Ignorable="w14 w15">
+<w:styles xmlns:mc="http://schemas.openxmlformats.org/markup-compatibility/2006" xmlns:r="http://schemas.openxmlformats.org/officeDocument/2006/relationships" xmlns:w="http://schemas.openxmlformats.org/wordprocessingml/2006/main" xmlns:w14="http://schemas.microsoft.com/office/word/2010/wordml" mc:Ignorable="w14">
   <w:docDefaults>
     <w:rPrDefault>
       <w:rPr>
@@ -16319,378 +17133,144 @@
       </w:pPr>
     </w:pPrDefault>
   </w:docDefaults>
-  <w:latentStyles w:defLockedState="0" w:defUIPriority="99" w:defSemiHidden="0" w:defUnhideWhenUsed="0" w:defQFormat="0" w:count="371">
-    <w:lsdException w:name="Normal" w:uiPriority="0" w:qFormat="1"/>
-    <w:lsdException w:name="heading 1" w:uiPriority="9" w:qFormat="1"/>
-    <w:lsdException w:name="heading 2" w:semiHidden="1" w:uiPriority="9" w:unhideWhenUsed="1" w:qFormat="1"/>
-    <w:lsdException w:name="heading 3" w:semiHidden="1" w:uiPriority="9" w:unhideWhenUsed="1" w:qFormat="1"/>
-    <w:lsdException w:name="heading 4" w:semiHidden="1" w:uiPriority="9" w:unhideWhenUsed="1" w:qFormat="1"/>
-    <w:lsdException w:name="heading 5" w:semiHidden="1" w:uiPriority="9" w:unhideWhenUsed="1"/>
-    <w:lsdException w:name="heading 6" w:semiHidden="1" w:uiPriority="9" w:unhideWhenUsed="1" w:qFormat="1"/>
-    <w:lsdException w:name="heading 7" w:semiHidden="1" w:uiPriority="9" w:unhideWhenUsed="1" w:qFormat="1"/>
-    <w:lsdException w:name="heading 8" w:semiHidden="1" w:uiPriority="9" w:unhideWhenUsed="1" w:qFormat="1"/>
-    <w:lsdException w:name="heading 9" w:semiHidden="1" w:uiPriority="9" w:unhideWhenUsed="1" w:qFormat="1"/>
-    <w:lsdException w:name="index 1" w:semiHidden="1" w:unhideWhenUsed="1"/>
-    <w:lsdException w:name="index 2" w:semiHidden="1" w:unhideWhenUsed="1"/>
-    <w:lsdException w:name="index 3" w:semiHidden="1" w:unhideWhenUsed="1"/>
-    <w:lsdException w:name="index 4" w:semiHidden="1" w:unhideWhenUsed="1"/>
-    <w:lsdException w:name="index 5" w:semiHidden="1" w:unhideWhenUsed="1"/>
-    <w:lsdException w:name="index 6" w:semiHidden="1" w:unhideWhenUsed="1"/>
-    <w:lsdException w:name="index 7" w:semiHidden="1" w:unhideWhenUsed="1"/>
-    <w:lsdException w:name="index 8" w:semiHidden="1" w:unhideWhenUsed="1"/>
-    <w:lsdException w:name="index 9" w:semiHidden="1" w:unhideWhenUsed="1"/>
-    <w:lsdException w:name="toc 1" w:semiHidden="1" w:uiPriority="39" w:unhideWhenUsed="1" w:qFormat="1"/>
-    <w:lsdException w:name="toc 2" w:semiHidden="1" w:uiPriority="39" w:unhideWhenUsed="1" w:qFormat="1"/>
-    <w:lsdException w:name="toc 3" w:semiHidden="1" w:uiPriority="39" w:unhideWhenUsed="1" w:qFormat="1"/>
-    <w:lsdException w:name="toc 4" w:semiHidden="1" w:uiPriority="39" w:unhideWhenUsed="1"/>
-    <w:lsdException w:name="toc 5" w:semiHidden="1" w:uiPriority="39" w:unhideWhenUsed="1"/>
-    <w:lsdException w:name="toc 6" w:semiHidden="1" w:uiPriority="39" w:unhideWhenUsed="1"/>
-    <w:lsdException w:name="toc 7" w:semiHidden="1" w:uiPriority="39" w:unhideWhenUsed="1"/>
-    <w:lsdException w:name="toc 8" w:semiHidden="1" w:uiPriority="39" w:unhideWhenUsed="1"/>
-    <w:lsdException w:name="toc 9" w:semiHidden="1" w:uiPriority="39" w:unhideWhenUsed="1"/>
-    <w:lsdException w:name="Normal Indent" w:semiHidden="1" w:unhideWhenUsed="1"/>
-    <w:lsdException w:name="footnote text" w:semiHidden="1" w:unhideWhenUsed="1"/>
-    <w:lsdException w:name="annotation text" w:semiHidden="1" w:unhideWhenUsed="1"/>
-    <w:lsdException w:name="header" w:semiHidden="1" w:unhideWhenUsed="1"/>
-    <w:lsdException w:name="footer" w:semiHidden="1" w:unhideWhenUsed="1"/>
-    <w:lsdException w:name="index heading" w:semiHidden="1" w:unhideWhenUsed="1"/>
-    <w:lsdException w:name="caption" w:semiHidden="1" w:uiPriority="35" w:unhideWhenUsed="1" w:qFormat="1"/>
-    <w:lsdException w:name="table of figures" w:semiHidden="1" w:unhideWhenUsed="1"/>
-    <w:lsdException w:name="envelope address" w:semiHidden="1" w:unhideWhenUsed="1"/>
-    <w:lsdException w:name="envelope return" w:semiHidden="1" w:unhideWhenUsed="1"/>
-    <w:lsdException w:name="footnote reference" w:semiHidden="1" w:unhideWhenUsed="1"/>
-    <w:lsdException w:name="annotation reference" w:semiHidden="1" w:unhideWhenUsed="1"/>
-    <w:lsdException w:name="line number" w:semiHidden="1" w:unhideWhenUsed="1"/>
-    <w:lsdException w:name="page number" w:semiHidden="1" w:unhideWhenUsed="1"/>
-    <w:lsdException w:name="endnote reference" w:semiHidden="1" w:unhideWhenUsed="1"/>
-    <w:lsdException w:name="endnote text" w:semiHidden="1" w:unhideWhenUsed="1"/>
-    <w:lsdException w:name="table of authorities" w:semiHidden="1" w:unhideWhenUsed="1"/>
-    <w:lsdException w:name="macro" w:semiHidden="1" w:unhideWhenUsed="1"/>
-    <w:lsdException w:name="toa heading" w:semiHidden="1" w:unhideWhenUsed="1"/>
-    <w:lsdException w:name="List" w:semiHidden="1" w:unhideWhenUsed="1"/>
-    <w:lsdException w:name="List Bullet" w:semiHidden="1" w:unhideWhenUsed="1"/>
-    <w:lsdException w:name="List Number" w:semiHidden="1" w:unhideWhenUsed="1"/>
-    <w:lsdException w:name="List 2" w:semiHidden="1" w:unhideWhenUsed="1"/>
-    <w:lsdException w:name="List 3" w:semiHidden="1" w:unhideWhenUsed="1"/>
-    <w:lsdException w:name="List 4" w:semiHidden="1" w:unhideWhenUsed="1"/>
-    <w:lsdException w:name="List 5" w:semiHidden="1" w:unhideWhenUsed="1"/>
-    <w:lsdException w:name="List Bullet 2" w:semiHidden="1" w:unhideWhenUsed="1"/>
-    <w:lsdException w:name="List Bullet 3" w:semiHidden="1" w:unhideWhenUsed="1"/>
-    <w:lsdException w:name="List Bullet 4" w:semiHidden="1" w:unhideWhenUsed="1"/>
-    <w:lsdException w:name="List Bullet 5" w:semiHidden="1" w:unhideWhenUsed="1"/>
-    <w:lsdException w:name="List Number 2" w:semiHidden="1" w:unhideWhenUsed="1"/>
-    <w:lsdException w:name="List Number 3" w:semiHidden="1" w:unhideWhenUsed="1"/>
-    <w:lsdException w:name="List Number 4" w:semiHidden="1" w:unhideWhenUsed="1"/>
-    <w:lsdException w:name="List Number 5" w:semiHidden="1" w:unhideWhenUsed="1"/>
-    <w:lsdException w:name="Title" w:uiPriority="10" w:qFormat="1"/>
-    <w:lsdException w:name="Closing" w:semiHidden="1" w:unhideWhenUsed="1"/>
-    <w:lsdException w:name="Signature" w:semiHidden="1" w:unhideWhenUsed="1"/>
-    <w:lsdException w:name="Default Paragraph Font" w:semiHidden="1" w:uiPriority="1" w:unhideWhenUsed="1"/>
-    <w:lsdException w:name="Body Text" w:semiHidden="1" w:unhideWhenUsed="1"/>
-    <w:lsdException w:name="Body Text Indent" w:semiHidden="1" w:unhideWhenUsed="1"/>
-    <w:lsdException w:name="List Continue" w:semiHidden="1" w:unhideWhenUsed="1"/>
-    <w:lsdException w:name="List Continue 2" w:semiHidden="1" w:unhideWhenUsed="1"/>
-    <w:lsdException w:name="List Continue 3" w:semiHidden="1" w:unhideWhenUsed="1"/>
-    <w:lsdException w:name="List Continue 4" w:semiHidden="1" w:unhideWhenUsed="1"/>
-    <w:lsdException w:name="List Continue 5" w:semiHidden="1" w:unhideWhenUsed="1"/>
-    <w:lsdException w:name="Message Header" w:semiHidden="1" w:unhideWhenUsed="1"/>
-    <w:lsdException w:name="Subtitle" w:uiPriority="11" w:qFormat="1"/>
-    <w:lsdException w:name="Salutation" w:semiHidden="1" w:unhideWhenUsed="1"/>
-    <w:lsdException w:name="Date" w:semiHidden="1" w:unhideWhenUsed="1"/>
-    <w:lsdException w:name="Body Text First Indent" w:semiHidden="1" w:unhideWhenUsed="1"/>
-    <w:lsdException w:name="Body Text First Indent 2" w:semiHidden="1" w:unhideWhenUsed="1"/>
-    <w:lsdException w:name="Note Heading" w:semiHidden="1" w:unhideWhenUsed="1"/>
-    <w:lsdException w:name="Body Text 2" w:semiHidden="1" w:unhideWhenUsed="1"/>
-    <w:lsdException w:name="Body Text 3" w:semiHidden="1" w:unhideWhenUsed="1"/>
-    <w:lsdException w:name="Body Text Indent 2" w:semiHidden="1" w:unhideWhenUsed="1"/>
-    <w:lsdException w:name="Body Text Indent 3" w:semiHidden="1" w:unhideWhenUsed="1"/>
-    <w:lsdException w:name="Block Text" w:semiHidden="1" w:unhideWhenUsed="1"/>
-    <w:lsdException w:name="Hyperlink" w:semiHidden="1" w:unhideWhenUsed="1"/>
-    <w:lsdException w:name="FollowedHyperlink" w:semiHidden="1" w:unhideWhenUsed="1"/>
-    <w:lsdException w:name="Strong" w:uiPriority="22" w:qFormat="1"/>
-    <w:lsdException w:name="Emphasis" w:uiPriority="20" w:qFormat="1"/>
-    <w:lsdException w:name="Document Map" w:semiHidden="1" w:unhideWhenUsed="1"/>
-    <w:lsdException w:name="Plain Text" w:semiHidden="1" w:unhideWhenUsed="1"/>
-    <w:lsdException w:name="E-mail Signature" w:semiHidden="1" w:unhideWhenUsed="1"/>
-    <w:lsdException w:name="HTML Top of Form" w:semiHidden="1" w:unhideWhenUsed="1"/>
-    <w:lsdException w:name="HTML Bottom of Form" w:semiHidden="1" w:unhideWhenUsed="1"/>
-    <w:lsdException w:name="Normal (Web)" w:semiHidden="1" w:unhideWhenUsed="1"/>
-    <w:lsdException w:name="HTML Acronym" w:semiHidden="1" w:unhideWhenUsed="1"/>
-    <w:lsdException w:name="HTML Address" w:semiHidden="1" w:unhideWhenUsed="1"/>
-    <w:lsdException w:name="HTML Cite" w:semiHidden="1" w:unhideWhenUsed="1"/>
-    <w:lsdException w:name="HTML Code" w:semiHidden="1" w:unhideWhenUsed="1"/>
-    <w:lsdException w:name="HTML Definition" w:semiHidden="1" w:unhideWhenUsed="1"/>
-    <w:lsdException w:name="HTML Keyboard" w:semiHidden="1" w:unhideWhenUsed="1"/>
-    <w:lsdException w:name="HTML Preformatted" w:semiHidden="1" w:unhideWhenUsed="1"/>
-    <w:lsdException w:name="HTML Sample" w:semiHidden="1" w:unhideWhenUsed="1"/>
-    <w:lsdException w:name="HTML Typewriter" w:semiHidden="1" w:unhideWhenUsed="1"/>
-    <w:lsdException w:name="HTML Variable" w:semiHidden="1" w:unhideWhenUsed="1"/>
-    <w:lsdException w:name="Normal Table" w:semiHidden="1" w:unhideWhenUsed="1"/>
-    <w:lsdException w:name="annotation subject" w:semiHidden="1" w:unhideWhenUsed="1"/>
-    <w:lsdException w:name="No List" w:semiHidden="1" w:unhideWhenUsed="1"/>
-    <w:lsdException w:name="Outline List 1" w:semiHidden="1" w:unhideWhenUsed="1"/>
-    <w:lsdException w:name="Outline List 2" w:semiHidden="1" w:unhideWhenUsed="1"/>
-    <w:lsdException w:name="Outline List 3" w:semiHidden="1" w:unhideWhenUsed="1"/>
-    <w:lsdException w:name="Table Simple 1" w:semiHidden="1" w:unhideWhenUsed="1"/>
-    <w:lsdException w:name="Table Simple 2" w:semiHidden="1" w:unhideWhenUsed="1"/>
-    <w:lsdException w:name="Table Simple 3" w:semiHidden="1" w:unhideWhenUsed="1"/>
-    <w:lsdException w:name="Table Classic 1" w:semiHidden="1" w:unhideWhenUsed="1"/>
-    <w:lsdException w:name="Table Classic 2" w:semiHidden="1" w:unhideWhenUsed="1"/>
-    <w:lsdException w:name="Table Classic 3" w:semiHidden="1" w:unhideWhenUsed="1"/>
-    <w:lsdException w:name="Table Classic 4" w:semiHidden="1" w:unhideWhenUsed="1"/>
-    <w:lsdException w:name="Table Colorful 1" w:semiHidden="1" w:unhideWhenUsed="1"/>
-    <w:lsdException w:name="Table Colorful 2" w:semiHidden="1" w:unhideWhenUsed="1"/>
-    <w:lsdException w:name="Table Colorful 3" w:semiHidden="1" w:unhideWhenUsed="1"/>
-    <w:lsdException w:name="Table Columns 1" w:semiHidden="1" w:unhideWhenUsed="1"/>
-    <w:lsdException w:name="Table Columns 2" w:semiHidden="1" w:unhideWhenUsed="1"/>
-    <w:lsdException w:name="Table Columns 3" w:semiHidden="1" w:unhideWhenUsed="1"/>
-    <w:lsdException w:name="Table Columns 4" w:semiHidden="1" w:unhideWhenUsed="1"/>
-    <w:lsdException w:name="Table Columns 5" w:semiHidden="1" w:unhideWhenUsed="1"/>
-    <w:lsdException w:name="Table Grid 1" w:semiHidden="1" w:unhideWhenUsed="1"/>
-    <w:lsdException w:name="Table Grid 2" w:semiHidden="1" w:unhideWhenUsed="1"/>
-    <w:lsdException w:name="Table Grid 3" w:semiHidden="1" w:unhideWhenUsed="1"/>
-    <w:lsdException w:name="Table Grid 4" w:semiHidden="1" w:unhideWhenUsed="1"/>
-    <w:lsdException w:name="Table Grid 5" w:semiHidden="1" w:unhideWhenUsed="1"/>
-    <w:lsdException w:name="Table Grid 6" w:semiHidden="1" w:unhideWhenUsed="1"/>
-    <w:lsdException w:name="Table Grid 7" w:semiHidden="1" w:unhideWhenUsed="1"/>
-    <w:lsdException w:name="Table Grid 8" w:semiHidden="1" w:unhideWhenUsed="1"/>
-    <w:lsdException w:name="Table List 1" w:semiHidden="1" w:unhideWhenUsed="1"/>
-    <w:lsdException w:name="Table List 2" w:semiHidden="1" w:unhideWhenUsed="1"/>
-    <w:lsdException w:name="Table List 3" w:semiHidden="1" w:unhideWhenUsed="1"/>
-    <w:lsdException w:name="Table List 4" w:semiHidden="1" w:unhideWhenUsed="1"/>
-    <w:lsdException w:name="Table List 5" w:semiHidden="1" w:unhideWhenUsed="1"/>
-    <w:lsdException w:name="Table List 6" w:semiHidden="1" w:unhideWhenUsed="1"/>
-    <w:lsdException w:name="Table List 7" w:semiHidden="1" w:unhideWhenUsed="1"/>
-    <w:lsdException w:name="Table List 8" w:semiHidden="1" w:unhideWhenUsed="1"/>
-    <w:lsdException w:name="Table 3D effects 1" w:semiHidden="1" w:unhideWhenUsed="1"/>
-    <w:lsdException w:name="Table 3D effects 2" w:semiHidden="1" w:unhideWhenUsed="1"/>
-    <w:lsdException w:name="Table 3D effects 3" w:semiHidden="1" w:unhideWhenUsed="1"/>
-    <w:lsdException w:name="Table Contemporary" w:semiHidden="1" w:unhideWhenUsed="1"/>
-    <w:lsdException w:name="Table Elegant" w:semiHidden="1" w:unhideWhenUsed="1"/>
-    <w:lsdException w:name="Table Professional" w:semiHidden="1" w:unhideWhenUsed="1"/>
-    <w:lsdException w:name="Table Subtle 1" w:semiHidden="1" w:unhideWhenUsed="1"/>
-    <w:lsdException w:name="Table Subtle 2" w:semiHidden="1" w:unhideWhenUsed="1"/>
-    <w:lsdException w:name="Table Web 1" w:semiHidden="1" w:unhideWhenUsed="1"/>
-    <w:lsdException w:name="Table Web 2" w:semiHidden="1" w:unhideWhenUsed="1"/>
-    <w:lsdException w:name="Table Web 3" w:semiHidden="1" w:unhideWhenUsed="1"/>
-    <w:lsdException w:name="Balloon Text" w:semiHidden="1" w:unhideWhenUsed="1"/>
-    <w:lsdException w:name="Table Grid" w:uiPriority="59"/>
-    <w:lsdException w:name="Table Theme" w:semiHidden="1" w:unhideWhenUsed="1"/>
-    <w:lsdException w:name="Placeholder Text" w:semiHidden="1"/>
-    <w:lsdException w:name="No Spacing" w:uiPriority="1" w:qFormat="1"/>
-    <w:lsdException w:name="Light Shading" w:uiPriority="60"/>
-    <w:lsdException w:name="Light List" w:uiPriority="61"/>
-    <w:lsdException w:name="Light Grid" w:uiPriority="62"/>
-    <w:lsdException w:name="Medium Shading 1" w:uiPriority="63"/>
-    <w:lsdException w:name="Medium Shading 2" w:uiPriority="64"/>
-    <w:lsdException w:name="Medium List 1" w:uiPriority="65"/>
-    <w:lsdException w:name="Medium List 2" w:uiPriority="66"/>
-    <w:lsdException w:name="Medium Grid 1" w:uiPriority="67"/>
-    <w:lsdException w:name="Medium Grid 2" w:uiPriority="68"/>
-    <w:lsdException w:name="Medium Grid 3" w:uiPriority="69"/>
-    <w:lsdException w:name="Dark List" w:uiPriority="70"/>
-    <w:lsdException w:name="Colorful Shading" w:uiPriority="71"/>
-    <w:lsdException w:name="Colorful List" w:uiPriority="72"/>
-    <w:lsdException w:name="Colorful Grid" w:uiPriority="73"/>
-    <w:lsdException w:name="Light Shading Accent 1" w:uiPriority="60"/>
-    <w:lsdException w:name="Light List Accent 1" w:uiPriority="61"/>
-    <w:lsdException w:name="Light Grid Accent 1" w:uiPriority="62"/>
-    <w:lsdException w:name="Medium Shading 1 Accent 1" w:uiPriority="63"/>
-    <w:lsdException w:name="Medium Shading 2 Accent 1" w:uiPriority="64"/>
-    <w:lsdException w:name="Medium List 1 Accent 1" w:uiPriority="65"/>
-    <w:lsdException w:name="Revision" w:semiHidden="1"/>
-    <w:lsdException w:name="List Paragraph" w:uiPriority="34" w:qFormat="1"/>
-    <w:lsdException w:name="Quote" w:uiPriority="29" w:qFormat="1"/>
-    <w:lsdException w:name="Intense Quote" w:uiPriority="30" w:qFormat="1"/>
-    <w:lsdException w:name="Medium List 2 Accent 1" w:uiPriority="66"/>
-    <w:lsdException w:name="Medium Grid 1 Accent 1" w:uiPriority="67"/>
-    <w:lsdException w:name="Medium Grid 2 Accent 1" w:uiPriority="68"/>
-    <w:lsdException w:name="Medium Grid 3 Accent 1" w:uiPriority="69"/>
-    <w:lsdException w:name="Dark List Accent 1" w:uiPriority="70"/>
-    <w:lsdException w:name="Colorful Shading Accent 1" w:uiPriority="71"/>
-    <w:lsdException w:name="Colorful List Accent 1" w:uiPriority="72"/>
-    <w:lsdException w:name="Colorful Grid Accent 1" w:uiPriority="73"/>
-    <w:lsdException w:name="Light Shading Accent 2" w:uiPriority="60"/>
-    <w:lsdException w:name="Light List Accent 2" w:uiPriority="61"/>
-    <w:lsdException w:name="Light Grid Accent 2" w:uiPriority="62"/>
-    <w:lsdException w:name="Medium Shading 1 Accent 2" w:uiPriority="63"/>
-    <w:lsdException w:name="Medium Shading 2 Accent 2" w:uiPriority="64"/>
-    <w:lsdException w:name="Medium List 1 Accent 2" w:uiPriority="65"/>
-    <w:lsdException w:name="Medium List 2 Accent 2" w:uiPriority="66"/>
-    <w:lsdException w:name="Medium Grid 1 Accent 2" w:uiPriority="67"/>
-    <w:lsdException w:name="Medium Grid 2 Accent 2" w:uiPriority="68"/>
-    <w:lsdException w:name="Medium Grid 3 Accent 2" w:uiPriority="69"/>
-    <w:lsdException w:name="Dark List Accent 2" w:uiPriority="70"/>
-    <w:lsdException w:name="Colorful Shading Accent 2" w:uiPriority="71"/>
-    <w:lsdException w:name="Colorful List Accent 2" w:uiPriority="72"/>
-    <w:lsdException w:name="Colorful Grid Accent 2" w:uiPriority="73"/>
-    <w:lsdException w:name="Light Shading Accent 3" w:uiPriority="60"/>
-    <w:lsdException w:name="Light List Accent 3" w:uiPriority="61"/>
-    <w:lsdException w:name="Light Grid Accent 3" w:uiPriority="62"/>
-    <w:lsdException w:name="Medium Shading 1 Accent 3" w:uiPriority="63"/>
-    <w:lsdException w:name="Medium Shading 2 Accent 3" w:uiPriority="64"/>
-    <w:lsdException w:name="Medium List 1 Accent 3" w:uiPriority="65"/>
-    <w:lsdException w:name="Medium List 2 Accent 3" w:uiPriority="66"/>
-    <w:lsdException w:name="Medium Grid 1 Accent 3" w:uiPriority="67"/>
-    <w:lsdException w:name="Medium Grid 2 Accent 3" w:uiPriority="68"/>
-    <w:lsdException w:name="Medium Grid 3 Accent 3" w:uiPriority="69"/>
-    <w:lsdException w:name="Dark List Accent 3" w:uiPriority="70"/>
-    <w:lsdException w:name="Colorful Shading Accent 3" w:uiPriority="71"/>
-    <w:lsdException w:name="Colorful List Accent 3" w:uiPriority="72"/>
-    <w:lsdException w:name="Colorful Grid Accent 3" w:uiPriority="73"/>
-    <w:lsdException w:name="Light Shading Accent 4" w:uiPriority="60"/>
-    <w:lsdException w:name="Light List Accent 4" w:uiPriority="61"/>
-    <w:lsdException w:name="Light Grid Accent 4" w:uiPriority="62"/>
-    <w:lsdException w:name="Medium Shading 1 Accent 4" w:uiPriority="63"/>
-    <w:lsdException w:name="Medium Shading 2 Accent 4" w:uiPriority="64"/>
-    <w:lsdException w:name="Medium List 1 Accent 4" w:uiPriority="65"/>
-    <w:lsdException w:name="Medium List 2 Accent 4" w:uiPriority="66"/>
-    <w:lsdException w:name="Medium Grid 1 Accent 4" w:uiPriority="67"/>
-    <w:lsdException w:name="Medium Grid 2 Accent 4" w:uiPriority="68"/>
-    <w:lsdException w:name="Medium Grid 3 Accent 4" w:uiPriority="69"/>
-    <w:lsdException w:name="Dark List Accent 4" w:uiPriority="70"/>
-    <w:lsdException w:name="Colorful Shading Accent 4" w:uiPriority="71"/>
-    <w:lsdException w:name="Colorful List Accent 4" w:uiPriority="72"/>
-    <w:lsdException w:name="Colorful Grid Accent 4" w:uiPriority="73"/>
-    <w:lsdException w:name="Light Shading Accent 5" w:uiPriority="60"/>
-    <w:lsdException w:name="Light List Accent 5" w:uiPriority="61"/>
-    <w:lsdException w:name="Light Grid Accent 5" w:uiPriority="62"/>
-    <w:lsdException w:name="Medium Shading 1 Accent 5" w:uiPriority="63"/>
-    <w:lsdException w:name="Medium Shading 2 Accent 5" w:uiPriority="64"/>
-    <w:lsdException w:name="Medium List 1 Accent 5" w:uiPriority="65"/>
-    <w:lsdException w:name="Medium List 2 Accent 5" w:uiPriority="66"/>
-    <w:lsdException w:name="Medium Grid 1 Accent 5" w:uiPriority="67"/>
-    <w:lsdException w:name="Medium Grid 2 Accent 5" w:uiPriority="68"/>
-    <w:lsdException w:name="Medium Grid 3 Accent 5" w:uiPriority="69"/>
-    <w:lsdException w:name="Dark List Accent 5" w:uiPriority="70"/>
-    <w:lsdException w:name="Colorful Shading Accent 5" w:uiPriority="71"/>
-    <w:lsdException w:name="Colorful List Accent 5" w:uiPriority="72"/>
-    <w:lsdException w:name="Colorful Grid Accent 5" w:uiPriority="73"/>
-    <w:lsdException w:name="Light Shading Accent 6" w:uiPriority="60"/>
-    <w:lsdException w:name="Light List Accent 6" w:uiPriority="61"/>
-    <w:lsdException w:name="Light Grid Accent 6" w:uiPriority="62"/>
-    <w:lsdException w:name="Medium Shading 1 Accent 6" w:uiPriority="63"/>
-    <w:lsdException w:name="Medium Shading 2 Accent 6" w:uiPriority="64"/>
-    <w:lsdException w:name="Medium List 1 Accent 6" w:uiPriority="65"/>
-    <w:lsdException w:name="Medium List 2 Accent 6" w:uiPriority="66"/>
-    <w:lsdException w:name="Medium Grid 1 Accent 6" w:uiPriority="67"/>
-    <w:lsdException w:name="Medium Grid 2 Accent 6" w:uiPriority="68"/>
-    <w:lsdException w:name="Medium Grid 3 Accent 6" w:uiPriority="69"/>
-    <w:lsdException w:name="Dark List Accent 6" w:uiPriority="70"/>
-    <w:lsdException w:name="Colorful Shading Accent 6" w:uiPriority="71"/>
-    <w:lsdException w:name="Colorful List Accent 6" w:uiPriority="72"/>
-    <w:lsdException w:name="Colorful Grid Accent 6" w:uiPriority="73"/>
-    <w:lsdException w:name="Subtle Emphasis" w:uiPriority="19" w:qFormat="1"/>
-    <w:lsdException w:name="Intense Emphasis" w:uiPriority="21" w:qFormat="1"/>
-    <w:lsdException w:name="Subtle Reference" w:uiPriority="31" w:qFormat="1"/>
-    <w:lsdException w:name="Intense Reference" w:uiPriority="32" w:qFormat="1"/>
-    <w:lsdException w:name="Book Title" w:uiPriority="33" w:qFormat="1"/>
-    <w:lsdException w:name="Bibliography" w:semiHidden="1" w:uiPriority="37" w:unhideWhenUsed="1"/>
-    <w:lsdException w:name="TOC Heading" w:semiHidden="1" w:uiPriority="39" w:unhideWhenUsed="1" w:qFormat="1"/>
-    <w:lsdException w:name="Plain Table 1" w:uiPriority="41"/>
-    <w:lsdException w:name="Plain Table 2" w:uiPriority="42"/>
-    <w:lsdException w:name="Plain Table 3" w:uiPriority="43"/>
-    <w:lsdException w:name="Plain Table 4" w:uiPriority="44"/>
-    <w:lsdException w:name="Plain Table 5" w:uiPriority="45"/>
-    <w:lsdException w:name="Grid Table Light" w:uiPriority="40"/>
-    <w:lsdException w:name="Grid Table 1 Light" w:uiPriority="46"/>
-    <w:lsdException w:name="Grid Table 2" w:uiPriority="47"/>
-    <w:lsdException w:name="Grid Table 3" w:uiPriority="48"/>
-    <w:lsdException w:name="Grid Table 4" w:uiPriority="49"/>
-    <w:lsdException w:name="Grid Table 5 Dark" w:uiPriority="50"/>
-    <w:lsdException w:name="Grid Table 6 Colorful" w:uiPriority="51"/>
-    <w:lsdException w:name="Grid Table 7 Colorful" w:uiPriority="52"/>
-    <w:lsdException w:name="Grid Table 1 Light Accent 1" w:uiPriority="46"/>
-    <w:lsdException w:name="Grid Table 2 Accent 1" w:uiPriority="47"/>
-    <w:lsdException w:name="Grid Table 3 Accent 1" w:uiPriority="48"/>
-    <w:lsdException w:name="Grid Table 4 Accent 1" w:uiPriority="49"/>
-    <w:lsdException w:name="Grid Table 5 Dark Accent 1" w:uiPriority="50"/>
-    <w:lsdException w:name="Grid Table 6 Colorful Accent 1" w:uiPriority="51"/>
-    <w:lsdException w:name="Grid Table 7 Colorful Accent 1" w:uiPriority="52"/>
-    <w:lsdException w:name="Grid Table 1 Light Accent 2" w:uiPriority="46"/>
-    <w:lsdException w:name="Grid Table 2 Accent 2" w:uiPriority="47"/>
-    <w:lsdException w:name="Grid Table 3 Accent 2" w:uiPriority="48"/>
-    <w:lsdException w:name="Grid Table 4 Accent 2" w:uiPriority="49"/>
-    <w:lsdException w:name="Grid Table 5 Dark Accent 2" w:uiPriority="50"/>
-    <w:lsdException w:name="Grid Table 6 Colorful Accent 2" w:uiPriority="51"/>
-    <w:lsdException w:name="Grid Table 7 Colorful Accent 2" w:uiPriority="52"/>
-    <w:lsdException w:name="Grid Table 1 Light Accent 3" w:uiPriority="46"/>
-    <w:lsdException w:name="Grid Table 2 Accent 3" w:uiPriority="47"/>
-    <w:lsdException w:name="Grid Table 3 Accent 3" w:uiPriority="48"/>
-    <w:lsdException w:name="Grid Table 4 Accent 3" w:uiPriority="49"/>
-    <w:lsdException w:name="Grid Table 5 Dark Accent 3" w:uiPriority="50"/>
-    <w:lsdException w:name="Grid Table 6 Colorful Accent 3" w:uiPriority="51"/>
-    <w:lsdException w:name="Grid Table 7 Colorful Accent 3" w:uiPriority="52"/>
-    <w:lsdException w:name="Grid Table 1 Light Accent 4" w:uiPriority="46"/>
-    <w:lsdException w:name="Grid Table 2 Accent 4" w:uiPriority="47"/>
-    <w:lsdException w:name="Grid Table 3 Accent 4" w:uiPriority="48"/>
-    <w:lsdException w:name="Grid Table 4 Accent 4" w:uiPriority="49"/>
-    <w:lsdException w:name="Grid Table 5 Dark Accent 4" w:uiPriority="50"/>
-    <w:lsdException w:name="Grid Table 6 Colorful Accent 4" w:uiPriority="51"/>
-    <w:lsdException w:name="Grid Table 7 Colorful Accent 4" w:uiPriority="52"/>
-    <w:lsdException w:name="Grid Table 1 Light Accent 5" w:uiPriority="46"/>
-    <w:lsdException w:name="Grid Table 2 Accent 5" w:uiPriority="47"/>
-    <w:lsdException w:name="Grid Table 3 Accent 5" w:uiPriority="48"/>
-    <w:lsdException w:name="Grid Table 4 Accent 5" w:uiPriority="49"/>
-    <w:lsdException w:name="Grid Table 5 Dark Accent 5" w:uiPriority="50"/>
-    <w:lsdException w:name="Grid Table 6 Colorful Accent 5" w:uiPriority="51"/>
-    <w:lsdException w:name="Grid Table 7 Colorful Accent 5" w:uiPriority="52"/>
-    <w:lsdException w:name="Grid Table 1 Light Accent 6" w:uiPriority="46"/>
-    <w:lsdException w:name="Grid Table 2 Accent 6" w:uiPriority="47"/>
-    <w:lsdException w:name="Grid Table 3 Accent 6" w:uiPriority="48"/>
-    <w:lsdException w:name="Grid Table 4 Accent 6" w:uiPriority="49"/>
-    <w:lsdException w:name="Grid Table 5 Dark Accent 6" w:uiPriority="50"/>
-    <w:lsdException w:name="Grid Table 6 Colorful Accent 6" w:uiPriority="51"/>
-    <w:lsdException w:name="Grid Table 7 Colorful Accent 6" w:uiPriority="52"/>
-    <w:lsdException w:name="List Table 1 Light" w:uiPriority="46"/>
-    <w:lsdException w:name="List Table 2" w:uiPriority="47"/>
-    <w:lsdException w:name="List Table 3" w:uiPriority="48"/>
-    <w:lsdException w:name="List Table 4" w:uiPriority="49"/>
-    <w:lsdException w:name="List Table 5 Dark" w:uiPriority="50"/>
-    <w:lsdException w:name="List Table 6 Colorful" w:uiPriority="51"/>
-    <w:lsdException w:name="List Table 7 Colorful" w:uiPriority="52"/>
-    <w:lsdException w:name="List Table 1 Light Accent 1" w:uiPriority="46"/>
-    <w:lsdException w:name="List Table 2 Accent 1" w:uiPriority="47"/>
-    <w:lsdException w:name="List Table 3 Accent 1" w:uiPriority="48"/>
-    <w:lsdException w:name="List Table 4 Accent 1" w:uiPriority="49"/>
-    <w:lsdException w:name="List Table 5 Dark Accent 1" w:uiPriority="50"/>
-    <w:lsdException w:name="List Table 6 Colorful Accent 1" w:uiPriority="51"/>
-    <w:lsdException w:name="List Table 7 Colorful Accent 1" w:uiPriority="52"/>
-    <w:lsdException w:name="List Table 1 Light Accent 2" w:uiPriority="46"/>
-    <w:lsdException w:name="List Table 2 Accent 2" w:uiPriority="47"/>
-    <w:lsdException w:name="List Table 3 Accent 2" w:uiPriority="48"/>
-    <w:lsdException w:name="List Table 4 Accent 2" w:uiPriority="49"/>
-    <w:lsdException w:name="List Table 5 Dark Accent 2" w:uiPriority="50"/>
-    <w:lsdException w:name="List Table 6 Colorful Accent 2" w:uiPriority="51"/>
-    <w:lsdException w:name="List Table 7 Colorful Accent 2" w:uiPriority="52"/>
-    <w:lsdException w:name="List Table 1 Light Accent 3" w:uiPriority="46"/>
-    <w:lsdException w:name="List Table 2 Accent 3" w:uiPriority="47"/>
-    <w:lsdException w:name="List Table 3 Accent 3" w:uiPriority="48"/>
-    <w:lsdException w:name="List Table 4 Accent 3" w:uiPriority="49"/>
-    <w:lsdException w:name="List Table 5 Dark Accent 3" w:uiPriority="50"/>
-    <w:lsdException w:name="List Table 6 Colorful Accent 3" w:uiPriority="51"/>
-    <w:lsdException w:name="List Table 7 Colorful Accent 3" w:uiPriority="52"/>
-    <w:lsdException w:name="List Table 1 Light Accent 4" w:uiPriority="46"/>
-    <w:lsdException w:name="List Table 2 Accent 4" w:uiPriority="47"/>
-    <w:lsdException w:name="List Table 3 Accent 4" w:uiPriority="48"/>
-    <w:lsdException w:name="List Table 4 Accent 4" w:uiPriority="49"/>
-    <w:lsdException w:name="List Table 5 Dark Accent 4" w:uiPriority="50"/>
-    <w:lsdException w:name="List Table 6 Colorful Accent 4" w:uiPriority="51"/>
-    <w:lsdException w:name="List Table 7 Colorful Accent 4" w:uiPriority="52"/>
-    <w:lsdException w:name="List Table 1 Light Accent 5" w:uiPriority="46"/>
-    <w:lsdException w:name="List Table 2 Accent 5" w:uiPriority="47"/>
-    <w:lsdException w:name="List Table 3 Accent 5" w:uiPriority="48"/>
-    <w:lsdException w:name="List Table 4 Accent 5" w:uiPriority="49"/>
-    <w:lsdException w:name="List Table 5 Dark Accent 5" w:uiPriority="50"/>
-    <w:lsdException w:name="List Table 6 Colorful Accent 5" w:uiPriority="51"/>
-    <w:lsdException w:name="List Table 7 Colorful Accent 5" w:uiPriority="52"/>
-    <w:lsdException w:name="List Table 1 Light Accent 6" w:uiPriority="46"/>
-    <w:lsdException w:name="List Table 2 Accent 6" w:uiPriority="47"/>
-    <w:lsdException w:name="List Table 3 Accent 6" w:uiPriority="48"/>
-    <w:lsdException w:name="List Table 4 Accent 6" w:uiPriority="49"/>
-    <w:lsdException w:name="List Table 5 Dark Accent 6" w:uiPriority="50"/>
-    <w:lsdException w:name="List Table 6 Colorful Accent 6" w:uiPriority="51"/>
-    <w:lsdException w:name="List Table 7 Colorful Accent 6" w:uiPriority="52"/>
+  <w:latentStyles w:defLockedState="0" w:defUIPriority="99" w:defSemiHidden="1" w:defUnhideWhenUsed="1" w:defQFormat="0" w:count="267">
+    <w:lsdException w:name="Normal" w:semiHidden="0" w:uiPriority="0" w:unhideWhenUsed="0" w:qFormat="1"/>
+    <w:lsdException w:name="heading 1" w:semiHidden="0" w:uiPriority="9" w:unhideWhenUsed="0" w:qFormat="1"/>
+    <w:lsdException w:name="heading 2" w:uiPriority="9" w:qFormat="1"/>
+    <w:lsdException w:name="heading 3" w:uiPriority="9" w:qFormat="1"/>
+    <w:lsdException w:name="heading 4" w:uiPriority="9" w:qFormat="1"/>
+    <w:lsdException w:name="heading 5" w:uiPriority="9"/>
+    <w:lsdException w:name="heading 6" w:uiPriority="9" w:qFormat="1"/>
+    <w:lsdException w:name="heading 7" w:uiPriority="9" w:qFormat="1"/>
+    <w:lsdException w:name="heading 8" w:uiPriority="9" w:qFormat="1"/>
+    <w:lsdException w:name="heading 9" w:uiPriority="9" w:qFormat="1"/>
+    <w:lsdException w:name="toc 1" w:uiPriority="39" w:qFormat="1"/>
+    <w:lsdException w:name="toc 2" w:uiPriority="39" w:qFormat="1"/>
+    <w:lsdException w:name="toc 3" w:uiPriority="39" w:qFormat="1"/>
+    <w:lsdException w:name="toc 4" w:uiPriority="39"/>
+    <w:lsdException w:name="toc 5" w:uiPriority="39"/>
+    <w:lsdException w:name="toc 6" w:uiPriority="39"/>
+    <w:lsdException w:name="toc 7" w:uiPriority="39"/>
+    <w:lsdException w:name="toc 8" w:uiPriority="39"/>
+    <w:lsdException w:name="toc 9" w:uiPriority="39"/>
+    <w:lsdException w:name="caption" w:uiPriority="35" w:qFormat="1"/>
+    <w:lsdException w:name="Title" w:semiHidden="0" w:uiPriority="10" w:unhideWhenUsed="0" w:qFormat="1"/>
+    <w:lsdException w:name="Default Paragraph Font" w:uiPriority="1"/>
+    <w:lsdException w:name="Subtitle" w:semiHidden="0" w:uiPriority="11" w:unhideWhenUsed="0" w:qFormat="1"/>
+    <w:lsdException w:name="Strong" w:semiHidden="0" w:uiPriority="22" w:unhideWhenUsed="0" w:qFormat="1"/>
+    <w:lsdException w:name="Emphasis" w:semiHidden="0" w:uiPriority="20" w:unhideWhenUsed="0" w:qFormat="1"/>
+    <w:lsdException w:name="Table Grid" w:semiHidden="0" w:uiPriority="0" w:unhideWhenUsed="0"/>
+    <w:lsdException w:name="Placeholder Text" w:unhideWhenUsed="0"/>
+    <w:lsdException w:name="No Spacing" w:semiHidden="0" w:uiPriority="1" w:unhideWhenUsed="0" w:qFormat="1"/>
+    <w:lsdException w:name="Light Shading" w:semiHidden="0" w:uiPriority="60" w:unhideWhenUsed="0"/>
+    <w:lsdException w:name="Light List" w:semiHidden="0" w:uiPriority="61" w:unhideWhenUsed="0"/>
+    <w:lsdException w:name="Light Grid" w:semiHidden="0" w:uiPriority="62" w:unhideWhenUsed="0"/>
+    <w:lsdException w:name="Medium Shading 1" w:semiHidden="0" w:uiPriority="63" w:unhideWhenUsed="0"/>
+    <w:lsdException w:name="Medium Shading 2" w:semiHidden="0" w:uiPriority="64" w:unhideWhenUsed="0"/>
+    <w:lsdException w:name="Medium List 1" w:semiHidden="0" w:uiPriority="65" w:unhideWhenUsed="0"/>
+    <w:lsdException w:name="Medium List 2" w:semiHidden="0" w:uiPriority="66" w:unhideWhenUsed="0"/>
+    <w:lsdException w:name="Medium Grid 1" w:semiHidden="0" w:uiPriority="67" w:unhideWhenUsed="0"/>
+    <w:lsdException w:name="Medium Grid 2" w:semiHidden="0" w:uiPriority="68" w:unhideWhenUsed="0"/>
+    <w:lsdException w:name="Medium Grid 3" w:semiHidden="0" w:uiPriority="69" w:unhideWhenUsed="0"/>
+    <w:lsdException w:name="Dark List" w:semiHidden="0" w:uiPriority="70" w:unhideWhenUsed="0"/>
+    <w:lsdException w:name="Colorful Shading" w:semiHidden="0" w:uiPriority="71" w:unhideWhenUsed="0"/>
+    <w:lsdException w:name="Colorful List" w:semiHidden="0" w:uiPriority="72" w:unhideWhenUsed="0"/>
+    <w:lsdException w:name="Colorful Grid" w:semiHidden="0" w:uiPriority="73" w:unhideWhenUsed="0"/>
+    <w:lsdException w:name="Light Shading Accent 1" w:semiHidden="0" w:uiPriority="60" w:unhideWhenUsed="0"/>
+    <w:lsdException w:name="Light List Accent 1" w:semiHidden="0" w:uiPriority="61" w:unhideWhenUsed="0"/>
+    <w:lsdException w:name="Light Grid Accent 1" w:semiHidden="0" w:uiPriority="62" w:unhideWhenUsed="0"/>
+    <w:lsdException w:name="Medium Shading 1 Accent 1" w:semiHidden="0" w:uiPriority="63" w:unhideWhenUsed="0"/>
+    <w:lsdException w:name="Medium Shading 2 Accent 1" w:semiHidden="0" w:uiPriority="64" w:unhideWhenUsed="0"/>
+    <w:lsdException w:name="Medium List 1 Accent 1" w:semiHidden="0" w:uiPriority="65" w:unhideWhenUsed="0"/>
+    <w:lsdException w:name="Revision" w:unhideWhenUsed="0"/>
+    <w:lsdException w:name="List Paragraph" w:semiHidden="0" w:uiPriority="34" w:unhideWhenUsed="0" w:qFormat="1"/>
+    <w:lsdException w:name="Quote" w:semiHidden="0" w:uiPriority="29" w:unhideWhenUsed="0" w:qFormat="1"/>
+    <w:lsdException w:name="Intense Quote" w:semiHidden="0" w:uiPriority="30" w:unhideWhenUsed="0" w:qFormat="1"/>
+    <w:lsdException w:name="Medium List 2 Accent 1" w:semiHidden="0" w:uiPriority="66" w:unhideWhenUsed="0"/>
+    <w:lsdException w:name="Medium Grid 1 Accent 1" w:semiHidden="0" w:uiPriority="67" w:unhideWhenUsed="0"/>
+    <w:lsdException w:name="Medium Grid 2 Accent 1" w:semiHidden="0" w:uiPriority="68" w:unhideWhenUsed="0"/>
+    <w:lsdException w:name="Medium Grid 3 Accent 1" w:semiHidden="0" w:uiPriority="69" w:unhideWhenUsed="0"/>
+    <w:lsdException w:name="Dark List Accent 1" w:semiHidden="0" w:uiPriority="70" w:unhideWhenUsed="0"/>
+    <w:lsdException w:name="Colorful Shading Accent 1" w:semiHidden="0" w:uiPriority="71" w:unhideWhenUsed="0"/>
+    <w:lsdException w:name="Colorful List Accent 1" w:semiHidden="0" w:uiPriority="72" w:unhideWhenUsed="0"/>
+    <w:lsdException w:name="Colorful Grid Accent 1" w:semiHidden="0" w:uiPriority="73" w:unhideWhenUsed="0"/>
+    <w:lsdException w:name="Light Shading Accent 2" w:semiHidden="0" w:uiPriority="60" w:unhideWhenUsed="0"/>
+    <w:lsdException w:name="Light List Accent 2" w:semiHidden="0" w:uiPriority="61" w:unhideWhenUsed="0"/>
+    <w:lsdException w:name="Light Grid Accent 2" w:semiHidden="0" w:uiPriority="62" w:unhideWhenUsed="0"/>
+    <w:lsdException w:name="Medium Shading 1 Accent 2" w:semiHidden="0" w:uiPriority="63" w:unhideWhenUsed="0"/>
+    <w:lsdException w:name="Medium Shading 2 Accent 2" w:semiHidden="0" w:uiPriority="64" w:unhideWhenUsed="0"/>
+    <w:lsdException w:name="Medium List 1 Accent 2" w:semiHidden="0" w:uiPriority="65" w:unhideWhenUsed="0"/>
+    <w:lsdException w:name="Medium List 2 Accent 2" w:semiHidden="0" w:uiPriority="66" w:unhideWhenUsed="0"/>
+    <w:lsdException w:name="Medium Grid 1 Accent 2" w:semiHidden="0" w:uiPriority="67" w:unhideWhenUsed="0"/>
+    <w:lsdException w:name="Medium Grid 2 Accent 2" w:semiHidden="0" w:uiPriority="68" w:unhideWhenUsed="0"/>
+    <w:lsdException w:name="Medium Grid 3 Accent 2" w:semiHidden="0" w:uiPriority="69" w:unhideWhenUsed="0"/>
+    <w:lsdException w:name="Dark List Accent 2" w:semiHidden="0" w:uiPriority="70" w:unhideWhenUsed="0"/>
+    <w:lsdException w:name="Colorful Shading Accent 2" w:semiHidden="0" w:uiPriority="71" w:unhideWhenUsed="0"/>
+    <w:lsdException w:name="Colorful List Accent 2" w:semiHidden="0" w:uiPriority="72" w:unhideWhenUsed="0"/>
+    <w:lsdException w:name="Colorful Grid Accent 2" w:semiHidden="0" w:uiPriority="73" w:unhideWhenUsed="0"/>
+    <w:lsdException w:name="Light Shading Accent 3" w:semiHidden="0" w:uiPriority="60" w:unhideWhenUsed="0"/>
+    <w:lsdException w:name="Light List Accent 3" w:semiHidden="0" w:uiPriority="61" w:unhideWhenUsed="0"/>
+    <w:lsdException w:name="Light Grid Accent 3" w:semiHidden="0" w:uiPriority="62" w:unhideWhenUsed="0"/>
+    <w:lsdException w:name="Medium Shading 1 Accent 3" w:semiHidden="0" w:uiPriority="63" w:unhideWhenUsed="0"/>
+    <w:lsdException w:name="Medium Shading 2 Accent 3" w:semiHidden="0" w:uiPriority="64" w:unhideWhenUsed="0"/>
+    <w:lsdException w:name="Medium List 1 Accent 3" w:semiHidden="0" w:uiPriority="65" w:unhideWhenUsed="0"/>
+    <w:lsdException w:name="Medium List 2 Accent 3" w:semiHidden="0" w:uiPriority="66" w:unhideWhenUsed="0"/>
+    <w:lsdException w:name="Medium Grid 1 Accent 3" w:semiHidden="0" w:uiPriority="67" w:unhideWhenUsed="0"/>
+    <w:lsdException w:name="Medium Grid 2 Accent 3" w:semiHidden="0" w:uiPriority="68" w:unhideWhenUsed="0"/>
+    <w:lsdException w:name="Medium Grid 3 Accent 3" w:semiHidden="0" w:uiPriority="69" w:unhideWhenUsed="0"/>
+    <w:lsdException w:name="Dark List Accent 3" w:semiHidden="0" w:uiPriority="70" w:unhideWhenUsed="0"/>
+    <w:lsdException w:name="Colorful Shading Accent 3" w:semiHidden="0" w:uiPriority="71" w:unhideWhenUsed="0"/>
+    <w:lsdException w:name="Colorful List Accent 3" w:semiHidden="0" w:uiPriority="72" w:unhideWhenUsed="0"/>
+    <w:lsdException w:name="Colorful Grid Accent 3" w:semiHidden="0" w:uiPriority="73" w:unhideWhenUsed="0"/>
+    <w:lsdException w:name="Light Shading Accent 4" w:semiHidden="0" w:uiPriority="60" w:unhideWhenUsed="0"/>
+    <w:lsdException w:name="Light List Accent 4" w:semiHidden="0" w:uiPriority="61" w:unhideWhenUsed="0"/>
+    <w:lsdException w:name="Light Grid Accent 4" w:semiHidden="0" w:uiPriority="62" w:unhideWhenUsed="0"/>
+    <w:lsdException w:name="Medium Shading 1 Accent 4" w:semiHidden="0" w:uiPriority="63" w:unhideWhenUsed="0"/>
+    <w:lsdException w:name="Medium Shading 2 Accent 4" w:semiHidden="0" w:uiPriority="64" w:unhideWhenUsed="0"/>
+    <w:lsdException w:name="Medium List 1 Accent 4" w:semiHidden="0" w:uiPriority="65" w:unhideWhenUsed="0"/>
+    <w:lsdException w:name="Medium List 2 Accent 4" w:semiHidden="0" w:uiPriority="66" w:unhideWhenUsed="0"/>
+    <w:lsdException w:name="Medium Grid 1 Accent 4" w:semiHidden="0" w:uiPriority="67" w:unhideWhenUsed="0"/>
+    <w:lsdException w:name="Medium Grid 2 Accent 4" w:semiHidden="0" w:uiPriority="68" w:unhideWhenUsed="0"/>
+    <w:lsdException w:name="Medium Grid 3 Accent 4" w:semiHidden="0" w:uiPriority="69" w:unhideWhenUsed="0"/>
+    <w:lsdException w:name="Dark List Accent 4" w:semiHidden="0" w:uiPriority="70" w:unhideWhenUsed="0"/>
+    <w:lsdException w:name="Colorful Shading Accent 4" w:semiHidden="0" w:uiPriority="71" w:unhideWhenUsed="0"/>
+    <w:lsdException w:name="Colorful List Accent 4" w:semiHidden="0" w:uiPriority="72" w:unhideWhenUsed="0"/>
+    <w:lsdException w:name="Colorful Grid Accent 4" w:semiHidden="0" w:uiPriority="73" w:unhideWhenUsed="0"/>
+    <w:lsdException w:name="Light Shading Accent 5" w:semiHidden="0" w:uiPriority="60" w:unhideWhenUsed="0"/>
+    <w:lsdException w:name="Light List Accent 5" w:semiHidden="0" w:uiPriority="61" w:unhideWhenUsed="0"/>
+    <w:lsdException w:name="Light Grid Accent 5" w:semiHidden="0" w:uiPriority="62" w:unhideWhenUsed="0"/>
+    <w:lsdException w:name="Medium Shading 1 Accent 5" w:semiHidden="0" w:uiPriority="63" w:unhideWhenUsed="0"/>
+    <w:lsdException w:name="Medium Shading 2 Accent 5" w:semiHidden="0" w:uiPriority="64" w:unhideWhenUsed="0"/>
+    <w:lsdException w:name="Medium List 1 Accent 5" w:semiHidden="0" w:uiPriority="65" w:unhideWhenUsed="0"/>
+    <w:lsdException w:name="Medium List 2 Accent 5" w:semiHidden="0" w:uiPriority="66" w:unhideWhenUsed="0"/>
+    <w:lsdException w:name="Medium Grid 1 Accent 5" w:semiHidden="0" w:uiPriority="67" w:unhideWhenUsed="0"/>
+    <w:lsdException w:name="Medium Grid 2 Accent 5" w:semiHidden="0" w:uiPriority="68" w:unhideWhenUsed="0"/>
+    <w:lsdException w:name="Medium Grid 3 Accent 5" w:semiHidden="0" w:uiPriority="69" w:unhideWhenUsed="0"/>
+    <w:lsdException w:name="Dark List Accent 5" w:semiHidden="0" w:uiPriority="70" w:unhideWhenUsed="0"/>
+    <w:lsdException w:name="Colorful Shading Accent 5" w:semiHidden="0" w:uiPriority="71" w:unhideWhenUsed="0"/>
+    <w:lsdException w:name="Colorful List Accent 5" w:semiHidden="0" w:uiPriority="72" w:unhideWhenUsed="0"/>
+    <w:lsdException w:name="Colorful Grid Accent 5" w:semiHidden="0" w:uiPriority="73" w:unhideWhenUsed="0"/>
+    <w:lsdException w:name="Light Shading Accent 6" w:semiHidden="0" w:uiPriority="60" w:unhideWhenUsed="0"/>
+    <w:lsdException w:name="Light List Accent 6" w:semiHidden="0" w:uiPriority="61" w:unhideWhenUsed="0"/>
+    <w:lsdException w:name="Light Grid Accent 6" w:semiHidden="0" w:uiPriority="62" w:unhideWhenUsed="0"/>
+    <w:lsdException w:name="Medium Shading 1 Accent 6" w:semiHidden="0" w:uiPriority="63" w:unhideWhenUsed="0"/>
+    <w:lsdException w:name="Medium Shading 2 Accent 6" w:semiHidden="0" w:uiPriority="64" w:unhideWhenUsed="0"/>
+    <w:lsdException w:name="Medium List 1 Accent 6" w:semiHidden="0" w:uiPriority="65" w:unhideWhenUsed="0"/>
+    <w:lsdException w:name="Medium List 2 Accent 6" w:semiHidden="0" w:uiPriority="66" w:unhideWhenUsed="0"/>
+    <w:lsdException w:name="Medium Grid 1 Accent 6" w:semiHidden="0" w:uiPriority="67" w:unhideWhenUsed="0"/>
+    <w:lsdException w:name="Medium Grid 2 Accent 6" w:semiHidden="0" w:uiPriority="68" w:unhideWhenUsed="0"/>
+    <w:lsdException w:name="Medium Grid 3 Accent 6" w:semiHidden="0" w:uiPriority="69" w:unhideWhenUsed="0"/>
+    <w:lsdException w:name="Dark List Accent 6" w:semiHidden="0" w:uiPriority="70" w:unhideWhenUsed="0"/>
+    <w:lsdException w:name="Colorful Shading Accent 6" w:semiHidden="0" w:uiPriority="71" w:unhideWhenUsed="0"/>
+    <w:lsdException w:name="Colorful List Accent 6" w:semiHidden="0" w:uiPriority="72" w:unhideWhenUsed="0"/>
+    <w:lsdException w:name="Colorful Grid Accent 6" w:semiHidden="0" w:uiPriority="73" w:unhideWhenUsed="0"/>
+    <w:lsdException w:name="Subtle Emphasis" w:semiHidden="0" w:uiPriority="19" w:unhideWhenUsed="0" w:qFormat="1"/>
+    <w:lsdException w:name="Intense Emphasis" w:semiHidden="0" w:uiPriority="21" w:unhideWhenUsed="0" w:qFormat="1"/>
+    <w:lsdException w:name="Subtle Reference" w:semiHidden="0" w:uiPriority="31" w:unhideWhenUsed="0" w:qFormat="1"/>
+    <w:lsdException w:name="Intense Reference" w:semiHidden="0" w:uiPriority="32" w:unhideWhenUsed="0" w:qFormat="1"/>
+    <w:lsdException w:name="Book Title" w:semiHidden="0" w:uiPriority="33" w:unhideWhenUsed="0" w:qFormat="1"/>
+    <w:lsdException w:name="Bibliography" w:uiPriority="37"/>
+    <w:lsdException w:name="TOC Heading" w:uiPriority="39" w:qFormat="1"/>
   </w:latentStyles>
   <w:style w:type="paragraph" w:default="1" w:styleId="Standard">
     <w:name w:val="Normal"/>
@@ -17295,7 +17875,881 @@
   <w:style w:type="table" w:styleId="Tabellenraster">
     <w:name w:val="Table Grid"/>
     <w:basedOn w:val="NormaleTabelle"/>
-    <w:uiPriority w:val="59"/>
+    <w:rsid w:val="00911A0C"/>
+    <w:pPr>
+      <w:spacing w:after="0" w:line="240" w:lineRule="auto"/>
+    </w:pPr>
+    <w:tblPr>
+      <w:tblBorders>
+        <w:top w:val="single" w:sz="4" w:space="0" w:color="auto"/>
+        <w:left w:val="single" w:sz="4" w:space="0" w:color="auto"/>
+        <w:bottom w:val="single" w:sz="4" w:space="0" w:color="auto"/>
+        <w:right w:val="single" w:sz="4" w:space="0" w:color="auto"/>
+        <w:insideH w:val="single" w:sz="4" w:space="0" w:color="auto"/>
+        <w:insideV w:val="single" w:sz="4" w:space="0" w:color="auto"/>
+      </w:tblBorders>
+    </w:tblPr>
+  </w:style>
+  <w:style w:type="paragraph" w:styleId="Sprechblasentext">
+    <w:name w:val="Balloon Text"/>
+    <w:basedOn w:val="Standard"/>
+    <w:link w:val="SprechblasentextZchn"/>
+    <w:uiPriority w:val="99"/>
+    <w:semiHidden/>
+    <w:unhideWhenUsed/>
+    <w:rsid w:val="00E053B4"/>
+    <w:pPr>
+      <w:spacing w:after="0" w:line="240" w:lineRule="auto"/>
+    </w:pPr>
+    <w:rPr>
+      <w:rFonts w:ascii="Tahoma" w:hAnsi="Tahoma" w:cs="Tahoma"/>
+      <w:sz w:val="16"/>
+      <w:szCs w:val="16"/>
+    </w:rPr>
+  </w:style>
+  <w:style w:type="character" w:customStyle="1" w:styleId="SprechblasentextZchn">
+    <w:name w:val="Sprechblasentext Zchn"/>
+    <w:basedOn w:val="Absatz-Standardschriftart"/>
+    <w:link w:val="Sprechblasentext"/>
+    <w:uiPriority w:val="99"/>
+    <w:semiHidden/>
+    <w:rsid w:val="00E053B4"/>
+    <w:rPr>
+      <w:rFonts w:ascii="Tahoma" w:hAnsi="Tahoma" w:cs="Tahoma"/>
+      <w:sz w:val="16"/>
+      <w:szCs w:val="16"/>
+    </w:rPr>
+  </w:style>
+  <w:style w:type="paragraph" w:styleId="Kopfzeile">
+    <w:name w:val="header"/>
+    <w:basedOn w:val="Standard"/>
+    <w:link w:val="KopfzeileZchn"/>
+    <w:uiPriority w:val="99"/>
+    <w:unhideWhenUsed/>
+    <w:rsid w:val="00B220B0"/>
+    <w:pPr>
+      <w:tabs>
+        <w:tab w:val="center" w:pos="4536"/>
+        <w:tab w:val="right" w:pos="9072"/>
+      </w:tabs>
+      <w:spacing w:after="0" w:line="240" w:lineRule="auto"/>
+    </w:pPr>
+  </w:style>
+  <w:style w:type="character" w:customStyle="1" w:styleId="KopfzeileZchn">
+    <w:name w:val="Kopfzeile Zchn"/>
+    <w:basedOn w:val="Absatz-Standardschriftart"/>
+    <w:link w:val="Kopfzeile"/>
+    <w:uiPriority w:val="99"/>
+    <w:rsid w:val="00B220B0"/>
+    <w:rPr>
+      <w:rFonts w:ascii="Trebuchet MS" w:hAnsi="Trebuchet MS"/>
+      <w:sz w:val="20"/>
+    </w:rPr>
+  </w:style>
+  <w:style w:type="paragraph" w:styleId="Fuzeile">
+    <w:name w:val="footer"/>
+    <w:basedOn w:val="Standard"/>
+    <w:link w:val="FuzeileZchn"/>
+    <w:uiPriority w:val="99"/>
+    <w:unhideWhenUsed/>
+    <w:rsid w:val="00B220B0"/>
+    <w:pPr>
+      <w:tabs>
+        <w:tab w:val="center" w:pos="4536"/>
+        <w:tab w:val="right" w:pos="9072"/>
+      </w:tabs>
+      <w:spacing w:after="0" w:line="240" w:lineRule="auto"/>
+    </w:pPr>
+  </w:style>
+  <w:style w:type="character" w:customStyle="1" w:styleId="FuzeileZchn">
+    <w:name w:val="Fußzeile Zchn"/>
+    <w:basedOn w:val="Absatz-Standardschriftart"/>
+    <w:link w:val="Fuzeile"/>
+    <w:uiPriority w:val="99"/>
+    <w:rsid w:val="00B220B0"/>
+    <w:rPr>
+      <w:rFonts w:ascii="Trebuchet MS" w:hAnsi="Trebuchet MS"/>
+      <w:sz w:val="20"/>
+    </w:rPr>
+  </w:style>
+  <w:style w:type="paragraph" w:customStyle="1" w:styleId="Default">
+    <w:name w:val="Default"/>
+    <w:rsid w:val="00C604EC"/>
+    <w:pPr>
+      <w:autoSpaceDE w:val="0"/>
+      <w:autoSpaceDN w:val="0"/>
+      <w:adjustRightInd w:val="0"/>
+      <w:spacing w:after="0" w:line="240" w:lineRule="auto"/>
+    </w:pPr>
+    <w:rPr>
+      <w:rFonts w:ascii="Arial" w:hAnsi="Arial" w:cs="Arial"/>
+      <w:color w:val="000000"/>
+      <w:sz w:val="24"/>
+      <w:szCs w:val="24"/>
+    </w:rPr>
+  </w:style>
+</w:styles>
+</file>
+
+<file path=word/stylesWithEffects.xml><?xml version="1.0" encoding="utf-8"?>
+<w:styles xmlns:wpc="http://schemas.microsoft.com/office/word/2010/wordprocessingCanvas" xmlns:mc="http://schemas.openxmlformats.org/markup-compatibility/2006" xmlns:o="urn:schemas-microsoft-com:office:office" xmlns:r="http://schemas.openxmlformats.org/officeDocument/2006/relationships" xmlns:m="http://schemas.openxmlformats.org/officeDocument/2006/math" xmlns:v="urn:schemas-microsoft-com:vml" xmlns:wp14="http://schemas.microsoft.com/office/word/2010/wordprocessingDrawing" xmlns:wp="http://schemas.openxmlformats.org/drawingml/2006/wordprocessingDrawing" xmlns:w10="urn:schemas-microsoft-com:office:word" xmlns:w="http://schemas.openxmlformats.org/wordprocessingml/2006/main" xmlns:w14="http://schemas.microsoft.com/office/word/2010/wordml" xmlns:wpg="http://schemas.microsoft.com/office/word/2010/wordprocessingGroup" xmlns:wpi="http://schemas.microsoft.com/office/word/2010/wordprocessingInk" xmlns:wne="http://schemas.microsoft.com/office/word/2006/wordml" xmlns:wps="http://schemas.microsoft.com/office/word/2010/wordprocessingShape" mc:Ignorable="w14 wp14">
+  <w:docDefaults>
+    <w:rPrDefault>
+      <w:rPr>
+        <w:rFonts w:asciiTheme="minorHAnsi" w:eastAsiaTheme="minorHAnsi" w:hAnsiTheme="minorHAnsi" w:cstheme="minorBidi"/>
+        <w:sz w:val="22"/>
+        <w:szCs w:val="22"/>
+        <w:lang w:val="de-CH" w:eastAsia="en-US" w:bidi="ar-SA"/>
+      </w:rPr>
+    </w:rPrDefault>
+    <w:pPrDefault>
+      <w:pPr>
+        <w:spacing w:after="200" w:line="276" w:lineRule="auto"/>
+      </w:pPr>
+    </w:pPrDefault>
+  </w:docDefaults>
+  <w:latentStyles w:defLockedState="0" w:defUIPriority="99" w:defSemiHidden="1" w:defUnhideWhenUsed="1" w:defQFormat="0" w:count="267">
+    <w:lsdException w:name="Normal" w:semiHidden="0" w:uiPriority="0" w:unhideWhenUsed="0" w:qFormat="1"/>
+    <w:lsdException w:name="heading 1" w:semiHidden="0" w:uiPriority="9" w:unhideWhenUsed="0" w:qFormat="1"/>
+    <w:lsdException w:name="heading 2" w:uiPriority="9" w:qFormat="1"/>
+    <w:lsdException w:name="heading 3" w:uiPriority="9" w:qFormat="1"/>
+    <w:lsdException w:name="heading 4" w:uiPriority="9" w:qFormat="1"/>
+    <w:lsdException w:name="heading 5" w:uiPriority="9"/>
+    <w:lsdException w:name="heading 6" w:uiPriority="9" w:qFormat="1"/>
+    <w:lsdException w:name="heading 7" w:uiPriority="9" w:qFormat="1"/>
+    <w:lsdException w:name="heading 8" w:uiPriority="9" w:qFormat="1"/>
+    <w:lsdException w:name="heading 9" w:uiPriority="9" w:qFormat="1"/>
+    <w:lsdException w:name="toc 1" w:uiPriority="39" w:qFormat="1"/>
+    <w:lsdException w:name="toc 2" w:uiPriority="39" w:qFormat="1"/>
+    <w:lsdException w:name="toc 3" w:uiPriority="39" w:qFormat="1"/>
+    <w:lsdException w:name="toc 4" w:uiPriority="39"/>
+    <w:lsdException w:name="toc 5" w:uiPriority="39"/>
+    <w:lsdException w:name="toc 6" w:uiPriority="39"/>
+    <w:lsdException w:name="toc 7" w:uiPriority="39"/>
+    <w:lsdException w:name="toc 8" w:uiPriority="39"/>
+    <w:lsdException w:name="toc 9" w:uiPriority="39"/>
+    <w:lsdException w:name="caption" w:uiPriority="35" w:qFormat="1"/>
+    <w:lsdException w:name="Title" w:semiHidden="0" w:uiPriority="10" w:unhideWhenUsed="0" w:qFormat="1"/>
+    <w:lsdException w:name="Default Paragraph Font" w:uiPriority="1"/>
+    <w:lsdException w:name="Subtitle" w:semiHidden="0" w:uiPriority="11" w:unhideWhenUsed="0" w:qFormat="1"/>
+    <w:lsdException w:name="Strong" w:semiHidden="0" w:uiPriority="22" w:unhideWhenUsed="0" w:qFormat="1"/>
+    <w:lsdException w:name="Emphasis" w:semiHidden="0" w:uiPriority="20" w:unhideWhenUsed="0" w:qFormat="1"/>
+    <w:lsdException w:name="Table Grid" w:semiHidden="0" w:uiPriority="0" w:unhideWhenUsed="0"/>
+    <w:lsdException w:name="Placeholder Text" w:unhideWhenUsed="0"/>
+    <w:lsdException w:name="No Spacing" w:semiHidden="0" w:uiPriority="1" w:unhideWhenUsed="0" w:qFormat="1"/>
+    <w:lsdException w:name="Light Shading" w:semiHidden="0" w:uiPriority="60" w:unhideWhenUsed="0"/>
+    <w:lsdException w:name="Light List" w:semiHidden="0" w:uiPriority="61" w:unhideWhenUsed="0"/>
+    <w:lsdException w:name="Light Grid" w:semiHidden="0" w:uiPriority="62" w:unhideWhenUsed="0"/>
+    <w:lsdException w:name="Medium Shading 1" w:semiHidden="0" w:uiPriority="63" w:unhideWhenUsed="0"/>
+    <w:lsdException w:name="Medium Shading 2" w:semiHidden="0" w:uiPriority="64" w:unhideWhenUsed="0"/>
+    <w:lsdException w:name="Medium List 1" w:semiHidden="0" w:uiPriority="65" w:unhideWhenUsed="0"/>
+    <w:lsdException w:name="Medium List 2" w:semiHidden="0" w:uiPriority="66" w:unhideWhenUsed="0"/>
+    <w:lsdException w:name="Medium Grid 1" w:semiHidden="0" w:uiPriority="67" w:unhideWhenUsed="0"/>
+    <w:lsdException w:name="Medium Grid 2" w:semiHidden="0" w:uiPriority="68" w:unhideWhenUsed="0"/>
+    <w:lsdException w:name="Medium Grid 3" w:semiHidden="0" w:uiPriority="69" w:unhideWhenUsed="0"/>
+    <w:lsdException w:name="Dark List" w:semiHidden="0" w:uiPriority="70" w:unhideWhenUsed="0"/>
+    <w:lsdException w:name="Colorful Shading" w:semiHidden="0" w:uiPriority="71" w:unhideWhenUsed="0"/>
+    <w:lsdException w:name="Colorful List" w:semiHidden="0" w:uiPriority="72" w:unhideWhenUsed="0"/>
+    <w:lsdException w:name="Colorful Grid" w:semiHidden="0" w:uiPriority="73" w:unhideWhenUsed="0"/>
+    <w:lsdException w:name="Light Shading Accent 1" w:semiHidden="0" w:uiPriority="60" w:unhideWhenUsed="0"/>
+    <w:lsdException w:name="Light List Accent 1" w:semiHidden="0" w:uiPriority="61" w:unhideWhenUsed="0"/>
+    <w:lsdException w:name="Light Grid Accent 1" w:semiHidden="0" w:uiPriority="62" w:unhideWhenUsed="0"/>
+    <w:lsdException w:name="Medium Shading 1 Accent 1" w:semiHidden="0" w:uiPriority="63" w:unhideWhenUsed="0"/>
+    <w:lsdException w:name="Medium Shading 2 Accent 1" w:semiHidden="0" w:uiPriority="64" w:unhideWhenUsed="0"/>
+    <w:lsdException w:name="Medium List 1 Accent 1" w:semiHidden="0" w:uiPriority="65" w:unhideWhenUsed="0"/>
+    <w:lsdException w:name="Revision" w:unhideWhenUsed="0"/>
+    <w:lsdException w:name="List Paragraph" w:semiHidden="0" w:uiPriority="34" w:unhideWhenUsed="0" w:qFormat="1"/>
+    <w:lsdException w:name="Quote" w:semiHidden="0" w:uiPriority="29" w:unhideWhenUsed="0" w:qFormat="1"/>
+    <w:lsdException w:name="Intense Quote" w:semiHidden="0" w:uiPriority="30" w:unhideWhenUsed="0" w:qFormat="1"/>
+    <w:lsdException w:name="Medium List 2 Accent 1" w:semiHidden="0" w:uiPriority="66" w:unhideWhenUsed="0"/>
+    <w:lsdException w:name="Medium Grid 1 Accent 1" w:semiHidden="0" w:uiPriority="67" w:unhideWhenUsed="0"/>
+    <w:lsdException w:name="Medium Grid 2 Accent 1" w:semiHidden="0" w:uiPriority="68" w:unhideWhenUsed="0"/>
+    <w:lsdException w:name="Medium Grid 3 Accent 1" w:semiHidden="0" w:uiPriority="69" w:unhideWhenUsed="0"/>
+    <w:lsdException w:name="Dark List Accent 1" w:semiHidden="0" w:uiPriority="70" w:unhideWhenUsed="0"/>
+    <w:lsdException w:name="Colorful Shading Accent 1" w:semiHidden="0" w:uiPriority="71" w:unhideWhenUsed="0"/>
+    <w:lsdException w:name="Colorful List Accent 1" w:semiHidden="0" w:uiPriority="72" w:unhideWhenUsed="0"/>
+    <w:lsdException w:name="Colorful Grid Accent 1" w:semiHidden="0" w:uiPriority="73" w:unhideWhenUsed="0"/>
+    <w:lsdException w:name="Light Shading Accent 2" w:semiHidden="0" w:uiPriority="60" w:unhideWhenUsed="0"/>
+    <w:lsdException w:name="Light List Accent 2" w:semiHidden="0" w:uiPriority="61" w:unhideWhenUsed="0"/>
+    <w:lsdException w:name="Light Grid Accent 2" w:semiHidden="0" w:uiPriority="62" w:unhideWhenUsed="0"/>
+    <w:lsdException w:name="Medium Shading 1 Accent 2" w:semiHidden="0" w:uiPriority="63" w:unhideWhenUsed="0"/>
+    <w:lsdException w:name="Medium Shading 2 Accent 2" w:semiHidden="0" w:uiPriority="64" w:unhideWhenUsed="0"/>
+    <w:lsdException w:name="Medium List 1 Accent 2" w:semiHidden="0" w:uiPriority="65" w:unhideWhenUsed="0"/>
+    <w:lsdException w:name="Medium List 2 Accent 2" w:semiHidden="0" w:uiPriority="66" w:unhideWhenUsed="0"/>
+    <w:lsdException w:name="Medium Grid 1 Accent 2" w:semiHidden="0" w:uiPriority="67" w:unhideWhenUsed="0"/>
+    <w:lsdException w:name="Medium Grid 2 Accent 2" w:semiHidden="0" w:uiPriority="68" w:unhideWhenUsed="0"/>
+    <w:lsdException w:name="Medium Grid 3 Accent 2" w:semiHidden="0" w:uiPriority="69" w:unhideWhenUsed="0"/>
+    <w:lsdException w:name="Dark List Accent 2" w:semiHidden="0" w:uiPriority="70" w:unhideWhenUsed="0"/>
+    <w:lsdException w:name="Colorful Shading Accent 2" w:semiHidden="0" w:uiPriority="71" w:unhideWhenUsed="0"/>
+    <w:lsdException w:name="Colorful List Accent 2" w:semiHidden="0" w:uiPriority="72" w:unhideWhenUsed="0"/>
+    <w:lsdException w:name="Colorful Grid Accent 2" w:semiHidden="0" w:uiPriority="73" w:unhideWhenUsed="0"/>
+    <w:lsdException w:name="Light Shading Accent 3" w:semiHidden="0" w:uiPriority="60" w:unhideWhenUsed="0"/>
+    <w:lsdException w:name="Light List Accent 3" w:semiHidden="0" w:uiPriority="61" w:unhideWhenUsed="0"/>
+    <w:lsdException w:name="Light Grid Accent 3" w:semiHidden="0" w:uiPriority="62" w:unhideWhenUsed="0"/>
+    <w:lsdException w:name="Medium Shading 1 Accent 3" w:semiHidden="0" w:uiPriority="63" w:unhideWhenUsed="0"/>
+    <w:lsdException w:name="Medium Shading 2 Accent 3" w:semiHidden="0" w:uiPriority="64" w:unhideWhenUsed="0"/>
+    <w:lsdException w:name="Medium List 1 Accent 3" w:semiHidden="0" w:uiPriority="65" w:unhideWhenUsed="0"/>
+    <w:lsdException w:name="Medium List 2 Accent 3" w:semiHidden="0" w:uiPriority="66" w:unhideWhenUsed="0"/>
+    <w:lsdException w:name="Medium Grid 1 Accent 3" w:semiHidden="0" w:uiPriority="67" w:unhideWhenUsed="0"/>
+    <w:lsdException w:name="Medium Grid 2 Accent 3" w:semiHidden="0" w:uiPriority="68" w:unhideWhenUsed="0"/>
+    <w:lsdException w:name="Medium Grid 3 Accent 3" w:semiHidden="0" w:uiPriority="69" w:unhideWhenUsed="0"/>
+    <w:lsdException w:name="Dark List Accent 3" w:semiHidden="0" w:uiPriority="70" w:unhideWhenUsed="0"/>
+    <w:lsdException w:name="Colorful Shading Accent 3" w:semiHidden="0" w:uiPriority="71" w:unhideWhenUsed="0"/>
+    <w:lsdException w:name="Colorful List Accent 3" w:semiHidden="0" w:uiPriority="72" w:unhideWhenUsed="0"/>
+    <w:lsdException w:name="Colorful Grid Accent 3" w:semiHidden="0" w:uiPriority="73" w:unhideWhenUsed="0"/>
+    <w:lsdException w:name="Light Shading Accent 4" w:semiHidden="0" w:uiPriority="60" w:unhideWhenUsed="0"/>
+    <w:lsdException w:name="Light List Accent 4" w:semiHidden="0" w:uiPriority="61" w:unhideWhenUsed="0"/>
+    <w:lsdException w:name="Light Grid Accent 4" w:semiHidden="0" w:uiPriority="62" w:unhideWhenUsed="0"/>
+    <w:lsdException w:name="Medium Shading 1 Accent 4" w:semiHidden="0" w:uiPriority="63" w:unhideWhenUsed="0"/>
+    <w:lsdException w:name="Medium Shading 2 Accent 4" w:semiHidden="0" w:uiPriority="64" w:unhideWhenUsed="0"/>
+    <w:lsdException w:name="Medium List 1 Accent 4" w:semiHidden="0" w:uiPriority="65" w:unhideWhenUsed="0"/>
+    <w:lsdException w:name="Medium List 2 Accent 4" w:semiHidden="0" w:uiPriority="66" w:unhideWhenUsed="0"/>
+    <w:lsdException w:name="Medium Grid 1 Accent 4" w:semiHidden="0" w:uiPriority="67" w:unhideWhenUsed="0"/>
+    <w:lsdException w:name="Medium Grid 2 Accent 4" w:semiHidden="0" w:uiPriority="68" w:unhideWhenUsed="0"/>
+    <w:lsdException w:name="Medium Grid 3 Accent 4" w:semiHidden="0" w:uiPriority="69" w:unhideWhenUsed="0"/>
+    <w:lsdException w:name="Dark List Accent 4" w:semiHidden="0" w:uiPriority="70" w:unhideWhenUsed="0"/>
+    <w:lsdException w:name="Colorful Shading Accent 4" w:semiHidden="0" w:uiPriority="71" w:unhideWhenUsed="0"/>
+    <w:lsdException w:name="Colorful List Accent 4" w:semiHidden="0" w:uiPriority="72" w:unhideWhenUsed="0"/>
+    <w:lsdException w:name="Colorful Grid Accent 4" w:semiHidden="0" w:uiPriority="73" w:unhideWhenUsed="0"/>
+    <w:lsdException w:name="Light Shading Accent 5" w:semiHidden="0" w:uiPriority="60" w:unhideWhenUsed="0"/>
+    <w:lsdException w:name="Light List Accent 5" w:semiHidden="0" w:uiPriority="61" w:unhideWhenUsed="0"/>
+    <w:lsdException w:name="Light Grid Accent 5" w:semiHidden="0" w:uiPriority="62" w:unhideWhenUsed="0"/>
+    <w:lsdException w:name="Medium Shading 1 Accent 5" w:semiHidden="0" w:uiPriority="63" w:unhideWhenUsed="0"/>
+    <w:lsdException w:name="Medium Shading 2 Accent 5" w:semiHidden="0" w:uiPriority="64" w:unhideWhenUsed="0"/>
+    <w:lsdException w:name="Medium List 1 Accent 5" w:semiHidden="0" w:uiPriority="65" w:unhideWhenUsed="0"/>
+    <w:lsdException w:name="Medium List 2 Accent 5" w:semiHidden="0" w:uiPriority="66" w:unhideWhenUsed="0"/>
+    <w:lsdException w:name="Medium Grid 1 Accent 5" w:semiHidden="0" w:uiPriority="67" w:unhideWhenUsed="0"/>
+    <w:lsdException w:name="Medium Grid 2 Accent 5" w:semiHidden="0" w:uiPriority="68" w:unhideWhenUsed="0"/>
+    <w:lsdException w:name="Medium Grid 3 Accent 5" w:semiHidden="0" w:uiPriority="69" w:unhideWhenUsed="0"/>
+    <w:lsdException w:name="Dark List Accent 5" w:semiHidden="0" w:uiPriority="70" w:unhideWhenUsed="0"/>
+    <w:lsdException w:name="Colorful Shading Accent 5" w:semiHidden="0" w:uiPriority="71" w:unhideWhenUsed="0"/>
+    <w:lsdException w:name="Colorful List Accent 5" w:semiHidden="0" w:uiPriority="72" w:unhideWhenUsed="0"/>
+    <w:lsdException w:name="Colorful Grid Accent 5" w:semiHidden="0" w:uiPriority="73" w:unhideWhenUsed="0"/>
+    <w:lsdException w:name="Light Shading Accent 6" w:semiHidden="0" w:uiPriority="60" w:unhideWhenUsed="0"/>
+    <w:lsdException w:name="Light List Accent 6" w:semiHidden="0" w:uiPriority="61" w:unhideWhenUsed="0"/>
+    <w:lsdException w:name="Light Grid Accent 6" w:semiHidden="0" w:uiPriority="62" w:unhideWhenUsed="0"/>
+    <w:lsdException w:name="Medium Shading 1 Accent 6" w:semiHidden="0" w:uiPriority="63" w:unhideWhenUsed="0"/>
+    <w:lsdException w:name="Medium Shading 2 Accent 6" w:semiHidden="0" w:uiPriority="64" w:unhideWhenUsed="0"/>
+    <w:lsdException w:name="Medium List 1 Accent 6" w:semiHidden="0" w:uiPriority="65" w:unhideWhenUsed="0"/>
+    <w:lsdException w:name="Medium List 2 Accent 6" w:semiHidden="0" w:uiPriority="66" w:unhideWhenUsed="0"/>
+    <w:lsdException w:name="Medium Grid 1 Accent 6" w:semiHidden="0" w:uiPriority="67" w:unhideWhenUsed="0"/>
+    <w:lsdException w:name="Medium Grid 2 Accent 6" w:semiHidden="0" w:uiPriority="68" w:unhideWhenUsed="0"/>
+    <w:lsdException w:name="Medium Grid 3 Accent 6" w:semiHidden="0" w:uiPriority="69" w:unhideWhenUsed="0"/>
+    <w:lsdException w:name="Dark List Accent 6" w:semiHidden="0" w:uiPriority="70" w:unhideWhenUsed="0"/>
+    <w:lsdException w:name="Colorful Shading Accent 6" w:semiHidden="0" w:uiPriority="71" w:unhideWhenUsed="0"/>
+    <w:lsdException w:name="Colorful List Accent 6" w:semiHidden="0" w:uiPriority="72" w:unhideWhenUsed="0"/>
+    <w:lsdException w:name="Colorful Grid Accent 6" w:semiHidden="0" w:uiPriority="73" w:unhideWhenUsed="0"/>
+    <w:lsdException w:name="Subtle Emphasis" w:semiHidden="0" w:uiPriority="19" w:unhideWhenUsed="0" w:qFormat="1"/>
+    <w:lsdException w:name="Intense Emphasis" w:semiHidden="0" w:uiPriority="21" w:unhideWhenUsed="0" w:qFormat="1"/>
+    <w:lsdException w:name="Subtle Reference" w:semiHidden="0" w:uiPriority="31" w:unhideWhenUsed="0" w:qFormat="1"/>
+    <w:lsdException w:name="Intense Reference" w:semiHidden="0" w:uiPriority="32" w:unhideWhenUsed="0" w:qFormat="1"/>
+    <w:lsdException w:name="Book Title" w:semiHidden="0" w:uiPriority="33" w:unhideWhenUsed="0" w:qFormat="1"/>
+    <w:lsdException w:name="Bibliography" w:uiPriority="37"/>
+    <w:lsdException w:name="TOC Heading" w:uiPriority="39" w:qFormat="1"/>
+  </w:latentStyles>
+  <w:style w:type="paragraph" w:default="1" w:styleId="Standard">
+    <w:name w:val="Normal"/>
+    <w:qFormat/>
+    <w:rsid w:val="00C73EF7"/>
+    <w:rPr>
+      <w:rFonts w:ascii="Trebuchet MS" w:hAnsi="Trebuchet MS"/>
+      <w:sz w:val="20"/>
+    </w:rPr>
+  </w:style>
+  <w:style w:type="paragraph" w:styleId="berschrift1">
+    <w:name w:val="heading 1"/>
+    <w:basedOn w:val="Standard"/>
+    <w:next w:val="Standard"/>
+    <w:link w:val="berschrift1Zchn"/>
+    <w:uiPriority w:val="9"/>
+    <w:qFormat/>
+    <w:rsid w:val="00C73EF7"/>
+    <w:pPr>
+      <w:keepNext/>
+      <w:keepLines/>
+      <w:pageBreakBefore/>
+      <w:numPr>
+        <w:numId w:val="9"/>
+      </w:numPr>
+      <w:spacing w:before="360" w:after="360"/>
+      <w:outlineLvl w:val="0"/>
+    </w:pPr>
+    <w:rPr>
+      <w:rFonts w:eastAsiaTheme="majorEastAsia" w:cstheme="majorBidi"/>
+      <w:b/>
+      <w:bCs/>
+      <w:caps/>
+      <w:color w:val="364459"/>
+      <w:sz w:val="48"/>
+      <w:szCs w:val="28"/>
+    </w:rPr>
+  </w:style>
+  <w:style w:type="paragraph" w:styleId="berschrift2">
+    <w:name w:val="heading 2"/>
+    <w:basedOn w:val="Standard"/>
+    <w:next w:val="Standard"/>
+    <w:link w:val="berschrift2Zchn"/>
+    <w:uiPriority w:val="9"/>
+    <w:unhideWhenUsed/>
+    <w:qFormat/>
+    <w:rsid w:val="00C73EF7"/>
+    <w:pPr>
+      <w:keepNext/>
+      <w:keepLines/>
+      <w:numPr>
+        <w:ilvl w:val="1"/>
+        <w:numId w:val="9"/>
+      </w:numPr>
+      <w:spacing w:before="360" w:after="240"/>
+      <w:outlineLvl w:val="1"/>
+    </w:pPr>
+    <w:rPr>
+      <w:rFonts w:eastAsiaTheme="majorEastAsia" w:cstheme="majorBidi"/>
+      <w:b/>
+      <w:bCs/>
+      <w:color w:val="364459"/>
+      <w:sz w:val="32"/>
+      <w:szCs w:val="26"/>
+    </w:rPr>
+  </w:style>
+  <w:style w:type="paragraph" w:styleId="berschrift3">
+    <w:name w:val="heading 3"/>
+    <w:basedOn w:val="Standard"/>
+    <w:next w:val="Standard"/>
+    <w:link w:val="berschrift3Zchn"/>
+    <w:uiPriority w:val="9"/>
+    <w:unhideWhenUsed/>
+    <w:qFormat/>
+    <w:rsid w:val="00C73EF7"/>
+    <w:pPr>
+      <w:keepNext/>
+      <w:keepLines/>
+      <w:numPr>
+        <w:ilvl w:val="2"/>
+        <w:numId w:val="9"/>
+      </w:numPr>
+      <w:spacing w:before="360" w:after="240"/>
+      <w:outlineLvl w:val="2"/>
+    </w:pPr>
+    <w:rPr>
+      <w:rFonts w:eastAsiaTheme="majorEastAsia" w:cstheme="majorBidi"/>
+      <w:b/>
+      <w:bCs/>
+      <w:color w:val="364459"/>
+      <w:sz w:val="28"/>
+    </w:rPr>
+  </w:style>
+  <w:style w:type="paragraph" w:styleId="berschrift4">
+    <w:name w:val="heading 4"/>
+    <w:basedOn w:val="Standard"/>
+    <w:next w:val="Standard"/>
+    <w:link w:val="berschrift4Zchn"/>
+    <w:uiPriority w:val="9"/>
+    <w:unhideWhenUsed/>
+    <w:qFormat/>
+    <w:rsid w:val="00C73EF7"/>
+    <w:pPr>
+      <w:keepNext/>
+      <w:keepLines/>
+      <w:numPr>
+        <w:ilvl w:val="3"/>
+        <w:numId w:val="9"/>
+      </w:numPr>
+      <w:spacing w:before="360" w:after="120"/>
+      <w:outlineLvl w:val="3"/>
+    </w:pPr>
+    <w:rPr>
+      <w:rFonts w:eastAsiaTheme="majorEastAsia" w:cstheme="majorBidi"/>
+      <w:b/>
+      <w:bCs/>
+      <w:iCs/>
+      <w:color w:val="364459"/>
+      <w:sz w:val="24"/>
+    </w:rPr>
+  </w:style>
+  <w:style w:type="paragraph" w:styleId="berschrift6">
+    <w:name w:val="heading 6"/>
+    <w:basedOn w:val="Standard"/>
+    <w:next w:val="Standard"/>
+    <w:link w:val="berschrift6Zchn"/>
+    <w:uiPriority w:val="9"/>
+    <w:semiHidden/>
+    <w:unhideWhenUsed/>
+    <w:qFormat/>
+    <w:rsid w:val="00C73EF7"/>
+    <w:pPr>
+      <w:keepNext/>
+      <w:keepLines/>
+      <w:numPr>
+        <w:ilvl w:val="5"/>
+        <w:numId w:val="9"/>
+      </w:numPr>
+      <w:spacing w:before="200" w:after="0"/>
+      <w:outlineLvl w:val="5"/>
+    </w:pPr>
+    <w:rPr>
+      <w:rFonts w:asciiTheme="majorHAnsi" w:eastAsiaTheme="majorEastAsia" w:hAnsiTheme="majorHAnsi" w:cstheme="majorBidi"/>
+      <w:i/>
+      <w:iCs/>
+      <w:color w:val="243F60" w:themeColor="accent1" w:themeShade="7F"/>
+    </w:rPr>
+  </w:style>
+  <w:style w:type="paragraph" w:styleId="berschrift7">
+    <w:name w:val="heading 7"/>
+    <w:basedOn w:val="Standard"/>
+    <w:next w:val="Standard"/>
+    <w:link w:val="berschrift7Zchn"/>
+    <w:uiPriority w:val="9"/>
+    <w:semiHidden/>
+    <w:unhideWhenUsed/>
+    <w:qFormat/>
+    <w:rsid w:val="00C73EF7"/>
+    <w:pPr>
+      <w:keepNext/>
+      <w:keepLines/>
+      <w:numPr>
+        <w:ilvl w:val="6"/>
+        <w:numId w:val="9"/>
+      </w:numPr>
+      <w:spacing w:before="200" w:after="0"/>
+      <w:outlineLvl w:val="6"/>
+    </w:pPr>
+    <w:rPr>
+      <w:rFonts w:asciiTheme="majorHAnsi" w:eastAsiaTheme="majorEastAsia" w:hAnsiTheme="majorHAnsi" w:cstheme="majorBidi"/>
+      <w:i/>
+      <w:iCs/>
+      <w:color w:val="404040" w:themeColor="text1" w:themeTint="BF"/>
+    </w:rPr>
+  </w:style>
+  <w:style w:type="paragraph" w:styleId="berschrift8">
+    <w:name w:val="heading 8"/>
+    <w:basedOn w:val="Standard"/>
+    <w:next w:val="Standard"/>
+    <w:link w:val="berschrift8Zchn"/>
+    <w:uiPriority w:val="9"/>
+    <w:semiHidden/>
+    <w:unhideWhenUsed/>
+    <w:qFormat/>
+    <w:rsid w:val="00C73EF7"/>
+    <w:pPr>
+      <w:keepNext/>
+      <w:keepLines/>
+      <w:numPr>
+        <w:ilvl w:val="7"/>
+        <w:numId w:val="9"/>
+      </w:numPr>
+      <w:spacing w:before="200" w:after="0"/>
+      <w:outlineLvl w:val="7"/>
+    </w:pPr>
+    <w:rPr>
+      <w:rFonts w:asciiTheme="majorHAnsi" w:eastAsiaTheme="majorEastAsia" w:hAnsiTheme="majorHAnsi" w:cstheme="majorBidi"/>
+      <w:color w:val="404040" w:themeColor="text1" w:themeTint="BF"/>
+      <w:szCs w:val="20"/>
+    </w:rPr>
+  </w:style>
+  <w:style w:type="paragraph" w:styleId="berschrift9">
+    <w:name w:val="heading 9"/>
+    <w:basedOn w:val="Standard"/>
+    <w:next w:val="Standard"/>
+    <w:link w:val="berschrift9Zchn"/>
+    <w:uiPriority w:val="9"/>
+    <w:semiHidden/>
+    <w:unhideWhenUsed/>
+    <w:qFormat/>
+    <w:rsid w:val="00C73EF7"/>
+    <w:pPr>
+      <w:keepNext/>
+      <w:keepLines/>
+      <w:numPr>
+        <w:ilvl w:val="8"/>
+        <w:numId w:val="9"/>
+      </w:numPr>
+      <w:spacing w:before="200" w:after="0"/>
+      <w:outlineLvl w:val="8"/>
+    </w:pPr>
+    <w:rPr>
+      <w:rFonts w:asciiTheme="majorHAnsi" w:eastAsiaTheme="majorEastAsia" w:hAnsiTheme="majorHAnsi" w:cstheme="majorBidi"/>
+      <w:i/>
+      <w:iCs/>
+      <w:color w:val="404040" w:themeColor="text1" w:themeTint="BF"/>
+      <w:szCs w:val="20"/>
+    </w:rPr>
+  </w:style>
+  <w:style w:type="character" w:default="1" w:styleId="Absatz-Standardschriftart">
+    <w:name w:val="Default Paragraph Font"/>
+    <w:uiPriority w:val="1"/>
+    <w:semiHidden/>
+    <w:unhideWhenUsed/>
+  </w:style>
+  <w:style w:type="table" w:default="1" w:styleId="NormaleTabelle">
+    <w:name w:val="Normal Table"/>
+    <w:uiPriority w:val="99"/>
+    <w:semiHidden/>
+    <w:unhideWhenUsed/>
+    <w:tblPr>
+      <w:tblInd w:w="0" w:type="dxa"/>
+      <w:tblCellMar>
+        <w:top w:w="0" w:type="dxa"/>
+        <w:left w:w="108" w:type="dxa"/>
+        <w:bottom w:w="0" w:type="dxa"/>
+        <w:right w:w="108" w:type="dxa"/>
+      </w:tblCellMar>
+    </w:tblPr>
+  </w:style>
+  <w:style w:type="numbering" w:default="1" w:styleId="KeineListe">
+    <w:name w:val="No List"/>
+    <w:uiPriority w:val="99"/>
+    <w:semiHidden/>
+    <w:unhideWhenUsed/>
+  </w:style>
+  <w:style w:type="paragraph" w:customStyle="1" w:styleId="TitelSub">
+    <w:name w:val="Titel_Sub"/>
+    <w:qFormat/>
+    <w:rsid w:val="00C73EF7"/>
+    <w:pPr>
+      <w:framePr w:hSpace="142" w:vSpace="142" w:wrap="notBeside" w:vAnchor="text" w:hAnchor="text" w:xAlign="center" w:y="1"/>
+      <w:spacing w:after="0" w:line="240" w:lineRule="auto"/>
+      <w:contextualSpacing/>
+      <w:jc w:val="center"/>
+    </w:pPr>
+    <w:rPr>
+      <w:rFonts w:ascii="Trebuchet MS" w:eastAsiaTheme="majorEastAsia" w:hAnsi="Trebuchet MS" w:cstheme="minorHAnsi"/>
+      <w:caps/>
+      <w:color w:val="FFFFFF" w:themeColor="background1"/>
+      <w:sz w:val="36"/>
+      <w:szCs w:val="40"/>
+      <w:lang w:eastAsia="de-DE"/>
+    </w:rPr>
+  </w:style>
+  <w:style w:type="paragraph" w:customStyle="1" w:styleId="Adressat">
+    <w:name w:val="Adressat"/>
+    <w:basedOn w:val="Standard"/>
+    <w:link w:val="AdressatZchn"/>
+    <w:qFormat/>
+    <w:rsid w:val="00C73EF7"/>
+    <w:pPr>
+      <w:spacing w:before="720" w:after="120"/>
+      <w:contextualSpacing/>
+    </w:pPr>
+    <w:rPr>
+      <w:color w:val="364459"/>
+      <w:sz w:val="28"/>
+    </w:rPr>
+  </w:style>
+  <w:style w:type="character" w:customStyle="1" w:styleId="AdressatZchn">
+    <w:name w:val="Adressat Zchn"/>
+    <w:basedOn w:val="Absatz-Standardschriftart"/>
+    <w:link w:val="Adressat"/>
+    <w:rsid w:val="00C73EF7"/>
+    <w:rPr>
+      <w:rFonts w:ascii="Trebuchet MS" w:hAnsi="Trebuchet MS"/>
+      <w:color w:val="364459"/>
+      <w:sz w:val="28"/>
+    </w:rPr>
+  </w:style>
+  <w:style w:type="paragraph" w:customStyle="1" w:styleId="Inhaltsverzeichnis">
+    <w:name w:val="Inhaltsverzeichnis"/>
+    <w:link w:val="InhaltsverzeichnisZchn"/>
+    <w:qFormat/>
+    <w:rsid w:val="00C73EF7"/>
+    <w:pPr>
+      <w:spacing w:before="360" w:after="360"/>
+    </w:pPr>
+    <w:rPr>
+      <w:rFonts w:ascii="Trebuchet MS" w:eastAsiaTheme="majorEastAsia" w:hAnsi="Trebuchet MS" w:cstheme="majorBidi"/>
+      <w:b/>
+      <w:bCs/>
+      <w:caps/>
+      <w:color w:val="364459"/>
+      <w:sz w:val="48"/>
+      <w:szCs w:val="28"/>
+    </w:rPr>
+  </w:style>
+  <w:style w:type="character" w:customStyle="1" w:styleId="InhaltsverzeichnisZchn">
+    <w:name w:val="Inhaltsverzeichnis Zchn"/>
+    <w:basedOn w:val="berschrift1Zchn"/>
+    <w:link w:val="Inhaltsverzeichnis"/>
+    <w:rsid w:val="00C73EF7"/>
+    <w:rPr>
+      <w:rFonts w:ascii="Trebuchet MS" w:eastAsiaTheme="majorEastAsia" w:hAnsi="Trebuchet MS" w:cstheme="majorBidi"/>
+      <w:b/>
+      <w:bCs/>
+      <w:caps/>
+      <w:color w:val="364459"/>
+      <w:sz w:val="48"/>
+      <w:szCs w:val="28"/>
+    </w:rPr>
+  </w:style>
+  <w:style w:type="character" w:customStyle="1" w:styleId="berschrift1Zchn">
+    <w:name w:val="Überschrift 1 Zchn"/>
+    <w:basedOn w:val="Absatz-Standardschriftart"/>
+    <w:link w:val="berschrift1"/>
+    <w:uiPriority w:val="9"/>
+    <w:rsid w:val="00C73EF7"/>
+    <w:rPr>
+      <w:rFonts w:ascii="Trebuchet MS" w:eastAsiaTheme="majorEastAsia" w:hAnsi="Trebuchet MS" w:cstheme="majorBidi"/>
+      <w:b/>
+      <w:bCs/>
+      <w:caps/>
+      <w:color w:val="364459"/>
+      <w:sz w:val="48"/>
+      <w:szCs w:val="28"/>
+    </w:rPr>
+  </w:style>
+  <w:style w:type="character" w:customStyle="1" w:styleId="berschrift2Zchn">
+    <w:name w:val="Überschrift 2 Zchn"/>
+    <w:basedOn w:val="Absatz-Standardschriftart"/>
+    <w:link w:val="berschrift2"/>
+    <w:uiPriority w:val="9"/>
+    <w:rsid w:val="00C73EF7"/>
+    <w:rPr>
+      <w:rFonts w:ascii="Trebuchet MS" w:eastAsiaTheme="majorEastAsia" w:hAnsi="Trebuchet MS" w:cstheme="majorBidi"/>
+      <w:b/>
+      <w:bCs/>
+      <w:color w:val="364459"/>
+      <w:sz w:val="32"/>
+      <w:szCs w:val="26"/>
+    </w:rPr>
+  </w:style>
+  <w:style w:type="character" w:customStyle="1" w:styleId="berschrift3Zchn">
+    <w:name w:val="Überschrift 3 Zchn"/>
+    <w:basedOn w:val="Absatz-Standardschriftart"/>
+    <w:link w:val="berschrift3"/>
+    <w:uiPriority w:val="9"/>
+    <w:rsid w:val="00C73EF7"/>
+    <w:rPr>
+      <w:rFonts w:ascii="Trebuchet MS" w:eastAsiaTheme="majorEastAsia" w:hAnsi="Trebuchet MS" w:cstheme="majorBidi"/>
+      <w:b/>
+      <w:bCs/>
+      <w:color w:val="364459"/>
+      <w:sz w:val="28"/>
+    </w:rPr>
+  </w:style>
+  <w:style w:type="character" w:customStyle="1" w:styleId="berschrift4Zchn">
+    <w:name w:val="Überschrift 4 Zchn"/>
+    <w:basedOn w:val="Absatz-Standardschriftart"/>
+    <w:link w:val="berschrift4"/>
+    <w:uiPriority w:val="9"/>
+    <w:rsid w:val="00C73EF7"/>
+    <w:rPr>
+      <w:rFonts w:ascii="Trebuchet MS" w:eastAsiaTheme="majorEastAsia" w:hAnsi="Trebuchet MS" w:cstheme="majorBidi"/>
+      <w:b/>
+      <w:bCs/>
+      <w:iCs/>
+      <w:color w:val="364459"/>
+      <w:sz w:val="24"/>
+    </w:rPr>
+  </w:style>
+  <w:style w:type="character" w:customStyle="1" w:styleId="berschrift6Zchn">
+    <w:name w:val="Überschrift 6 Zchn"/>
+    <w:basedOn w:val="Absatz-Standardschriftart"/>
+    <w:link w:val="berschrift6"/>
+    <w:uiPriority w:val="9"/>
+    <w:semiHidden/>
+    <w:rsid w:val="00C73EF7"/>
+    <w:rPr>
+      <w:rFonts w:asciiTheme="majorHAnsi" w:eastAsiaTheme="majorEastAsia" w:hAnsiTheme="majorHAnsi" w:cstheme="majorBidi"/>
+      <w:i/>
+      <w:iCs/>
+      <w:color w:val="243F60" w:themeColor="accent1" w:themeShade="7F"/>
+      <w:sz w:val="20"/>
+    </w:rPr>
+  </w:style>
+  <w:style w:type="character" w:customStyle="1" w:styleId="berschrift7Zchn">
+    <w:name w:val="Überschrift 7 Zchn"/>
+    <w:basedOn w:val="Absatz-Standardschriftart"/>
+    <w:link w:val="berschrift7"/>
+    <w:uiPriority w:val="9"/>
+    <w:semiHidden/>
+    <w:rsid w:val="00C73EF7"/>
+    <w:rPr>
+      <w:rFonts w:asciiTheme="majorHAnsi" w:eastAsiaTheme="majorEastAsia" w:hAnsiTheme="majorHAnsi" w:cstheme="majorBidi"/>
+      <w:i/>
+      <w:iCs/>
+      <w:color w:val="404040" w:themeColor="text1" w:themeTint="BF"/>
+      <w:sz w:val="20"/>
+    </w:rPr>
+  </w:style>
+  <w:style w:type="character" w:customStyle="1" w:styleId="berschrift8Zchn">
+    <w:name w:val="Überschrift 8 Zchn"/>
+    <w:basedOn w:val="Absatz-Standardschriftart"/>
+    <w:link w:val="berschrift8"/>
+    <w:uiPriority w:val="9"/>
+    <w:semiHidden/>
+    <w:rsid w:val="00C73EF7"/>
+    <w:rPr>
+      <w:rFonts w:asciiTheme="majorHAnsi" w:eastAsiaTheme="majorEastAsia" w:hAnsiTheme="majorHAnsi" w:cstheme="majorBidi"/>
+      <w:color w:val="404040" w:themeColor="text1" w:themeTint="BF"/>
+      <w:sz w:val="20"/>
+      <w:szCs w:val="20"/>
+    </w:rPr>
+  </w:style>
+  <w:style w:type="character" w:customStyle="1" w:styleId="berschrift9Zchn">
+    <w:name w:val="Überschrift 9 Zchn"/>
+    <w:basedOn w:val="Absatz-Standardschriftart"/>
+    <w:link w:val="berschrift9"/>
+    <w:uiPriority w:val="9"/>
+    <w:semiHidden/>
+    <w:rsid w:val="00C73EF7"/>
+    <w:rPr>
+      <w:rFonts w:asciiTheme="majorHAnsi" w:eastAsiaTheme="majorEastAsia" w:hAnsiTheme="majorHAnsi" w:cstheme="majorBidi"/>
+      <w:i/>
+      <w:iCs/>
+      <w:color w:val="404040" w:themeColor="text1" w:themeTint="BF"/>
+      <w:sz w:val="20"/>
+      <w:szCs w:val="20"/>
+    </w:rPr>
+  </w:style>
+  <w:style w:type="paragraph" w:styleId="Verzeichnis1">
+    <w:name w:val="toc 1"/>
+    <w:basedOn w:val="Standard"/>
+    <w:next w:val="Standard"/>
+    <w:autoRedefine/>
+    <w:uiPriority w:val="39"/>
+    <w:unhideWhenUsed/>
+    <w:qFormat/>
+    <w:rsid w:val="00C73EF7"/>
+    <w:pPr>
+      <w:tabs>
+        <w:tab w:val="left" w:pos="660"/>
+        <w:tab w:val="right" w:leader="dot" w:pos="9062"/>
+      </w:tabs>
+      <w:spacing w:before="240" w:after="120"/>
+    </w:pPr>
+    <w:rPr>
+      <w:b/>
+      <w:caps/>
+      <w:noProof/>
+      <w:color w:val="364459"/>
+    </w:rPr>
+  </w:style>
+  <w:style w:type="paragraph" w:styleId="Verzeichnis2">
+    <w:name w:val="toc 2"/>
+    <w:basedOn w:val="Standard"/>
+    <w:next w:val="Standard"/>
+    <w:autoRedefine/>
+    <w:uiPriority w:val="39"/>
+    <w:unhideWhenUsed/>
+    <w:qFormat/>
+    <w:rsid w:val="00C73EF7"/>
+    <w:pPr>
+      <w:spacing w:after="100"/>
+    </w:pPr>
+  </w:style>
+  <w:style w:type="paragraph" w:styleId="Verzeichnis3">
+    <w:name w:val="toc 3"/>
+    <w:basedOn w:val="Standard"/>
+    <w:next w:val="Standard"/>
+    <w:autoRedefine/>
+    <w:uiPriority w:val="39"/>
+    <w:unhideWhenUsed/>
+    <w:qFormat/>
+    <w:rsid w:val="00C73EF7"/>
+    <w:pPr>
+      <w:tabs>
+        <w:tab w:val="left" w:pos="660"/>
+        <w:tab w:val="left" w:pos="880"/>
+        <w:tab w:val="right" w:leader="dot" w:pos="9062"/>
+      </w:tabs>
+      <w:spacing w:after="100"/>
+    </w:pPr>
+    <w:rPr>
+      <w:noProof/>
+    </w:rPr>
+  </w:style>
+  <w:style w:type="paragraph" w:styleId="Titel">
+    <w:name w:val="Title"/>
+    <w:basedOn w:val="Standard"/>
+    <w:next w:val="Standard"/>
+    <w:link w:val="TitelZchn"/>
+    <w:uiPriority w:val="10"/>
+    <w:qFormat/>
+    <w:rsid w:val="00C73EF7"/>
+    <w:pPr>
+      <w:spacing w:after="0" w:line="240" w:lineRule="auto"/>
+      <w:contextualSpacing/>
+      <w:jc w:val="center"/>
+    </w:pPr>
+    <w:rPr>
+      <w:rFonts w:eastAsiaTheme="majorEastAsia" w:cstheme="majorBidi"/>
+      <w:b/>
+      <w:caps/>
+      <w:color w:val="FFFFFF" w:themeColor="background1"/>
+      <w:spacing w:val="5"/>
+      <w:kern w:val="28"/>
+      <w:sz w:val="72"/>
+      <w:szCs w:val="52"/>
+    </w:rPr>
+  </w:style>
+  <w:style w:type="character" w:customStyle="1" w:styleId="TitelZchn">
+    <w:name w:val="Titel Zchn"/>
+    <w:basedOn w:val="Absatz-Standardschriftart"/>
+    <w:link w:val="Titel"/>
+    <w:uiPriority w:val="10"/>
+    <w:rsid w:val="00C73EF7"/>
+    <w:rPr>
+      <w:rFonts w:ascii="Trebuchet MS" w:eastAsiaTheme="majorEastAsia" w:hAnsi="Trebuchet MS" w:cstheme="majorBidi"/>
+      <w:b/>
+      <w:caps/>
+      <w:color w:val="FFFFFF" w:themeColor="background1"/>
+      <w:spacing w:val="5"/>
+      <w:kern w:val="28"/>
+      <w:sz w:val="72"/>
+      <w:szCs w:val="52"/>
+    </w:rPr>
+  </w:style>
+  <w:style w:type="paragraph" w:styleId="Listenabsatz">
+    <w:name w:val="List Paragraph"/>
+    <w:basedOn w:val="Standard"/>
+    <w:uiPriority w:val="34"/>
+    <w:qFormat/>
+    <w:rsid w:val="00C73EF7"/>
+    <w:pPr>
+      <w:ind w:left="720"/>
+      <w:contextualSpacing/>
+    </w:pPr>
+  </w:style>
+  <w:style w:type="paragraph" w:styleId="Inhaltsverzeichnisberschrift">
+    <w:name w:val="TOC Heading"/>
+    <w:basedOn w:val="berschrift1"/>
+    <w:next w:val="Standard"/>
+    <w:uiPriority w:val="39"/>
+    <w:unhideWhenUsed/>
+    <w:qFormat/>
+    <w:rsid w:val="00C73EF7"/>
+    <w:pPr>
+      <w:pageBreakBefore w:val="0"/>
+      <w:numPr>
+        <w:numId w:val="0"/>
+      </w:numPr>
+      <w:spacing w:before="480" w:after="0"/>
+      <w:outlineLvl w:val="9"/>
+    </w:pPr>
+    <w:rPr>
+      <w:rFonts w:asciiTheme="majorHAnsi" w:hAnsiTheme="majorHAnsi"/>
+      <w:caps w:val="0"/>
+      <w:color w:val="365F91" w:themeColor="accent1" w:themeShade="BF"/>
+      <w:sz w:val="28"/>
+      <w:lang w:eastAsia="de-CH"/>
+    </w:rPr>
+  </w:style>
+  <w:style w:type="paragraph" w:customStyle="1" w:styleId="Text">
+    <w:name w:val="Text"/>
+    <w:basedOn w:val="Standard"/>
+    <w:rsid w:val="00911A0C"/>
+    <w:pPr>
+      <w:spacing w:after="0" w:line="280" w:lineRule="atLeast"/>
+    </w:pPr>
+    <w:rPr>
+      <w:rFonts w:ascii="Arial" w:eastAsia="Times New Roman" w:hAnsi="Arial" w:cs="Times New Roman"/>
+      <w:spacing w:val="8"/>
+      <w:szCs w:val="20"/>
+      <w:lang w:eastAsia="de-CH"/>
+    </w:rPr>
+  </w:style>
+  <w:style w:type="table" w:styleId="Tabellenraster">
+    <w:name w:val="Table Grid"/>
+    <w:basedOn w:val="NormaleTabelle"/>
     <w:rsid w:val="00911A0C"/>
     <w:pPr>
       <w:spacing w:after="0" w:line="240" w:lineRule="auto"/>
@@ -17702,7 +19156,7 @@
 </file>
 
 <file path=customXml/itemProps1.xml><?xml version="1.0" encoding="utf-8"?>
-<ds:datastoreItem xmlns:ds="http://schemas.openxmlformats.org/officeDocument/2006/customXml" ds:itemID="{2BA315CA-3DCB-44FE-B219-3CC05305351E}">
+<ds:datastoreItem xmlns:ds="http://schemas.openxmlformats.org/officeDocument/2006/customXml" ds:itemID="{EF3C37CC-6F2F-4886-84E4-1386FD2C6B23}">
   <ds:schemaRefs>
     <ds:schemaRef ds:uri="http://schemas.openxmlformats.org/officeDocument/2006/bibliography"/>
   </ds:schemaRefs>

</xml_diff>

<commit_message>
direct2Dev: EBEGU-537 -> Datum muss auch in FinSit angepasst werden
</commit_message>
<xml_diff>
--- a/ebegu-server/src/main/resources/vorlagen/Berechnungsgrundlagen.docx
+++ b/ebegu-server/src/main/resources/vorlagen/Berechnungsgrundlagen.docx
@@ -1,6 +1,6 @@
 
 <file path=word/document.xml><?xml version="1.0" encoding="utf-8"?>
-<w:document xmlns:wpc="http://schemas.microsoft.com/office/word/2010/wordprocessingCanvas" xmlns:mc="http://schemas.openxmlformats.org/markup-compatibility/2006" xmlns:o="urn:schemas-microsoft-com:office:office" xmlns:r="http://schemas.openxmlformats.org/officeDocument/2006/relationships" xmlns:m="http://schemas.openxmlformats.org/officeDocument/2006/math" xmlns:v="urn:schemas-microsoft-com:vml" xmlns:wp14="http://schemas.microsoft.com/office/word/2010/wordprocessingDrawing" xmlns:wp="http://schemas.openxmlformats.org/drawingml/2006/wordprocessingDrawing" xmlns:w10="urn:schemas-microsoft-com:office:word" xmlns:w="http://schemas.openxmlformats.org/wordprocessingml/2006/main" xmlns:w14="http://schemas.microsoft.com/office/word/2010/wordml" xmlns:wpg="http://schemas.microsoft.com/office/word/2010/wordprocessingGroup" xmlns:wpi="http://schemas.microsoft.com/office/word/2010/wordprocessingInk" xmlns:wne="http://schemas.microsoft.com/office/word/2006/wordml" xmlns:wps="http://schemas.microsoft.com/office/word/2010/wordprocessingShape" mc:Ignorable="w14 wp14">
+<w:document xmlns:wpc="http://schemas.microsoft.com/office/word/2010/wordprocessingCanvas" xmlns:mc="http://schemas.openxmlformats.org/markup-compatibility/2006" xmlns:o="urn:schemas-microsoft-com:office:office" xmlns:r="http://schemas.openxmlformats.org/officeDocument/2006/relationships" xmlns:m="http://schemas.openxmlformats.org/officeDocument/2006/math" xmlns:v="urn:schemas-microsoft-com:vml" xmlns:wp14="http://schemas.microsoft.com/office/word/2010/wordprocessingDrawing" xmlns:wp="http://schemas.openxmlformats.org/drawingml/2006/wordprocessingDrawing" xmlns:w10="urn:schemas-microsoft-com:office:word" xmlns:w="http://schemas.openxmlformats.org/wordprocessingml/2006/main" xmlns:w14="http://schemas.microsoft.com/office/word/2010/wordml" xmlns:w15="http://schemas.microsoft.com/office/word/2012/wordml" xmlns:wpg="http://schemas.microsoft.com/office/word/2010/wordprocessingGroup" xmlns:wpi="http://schemas.microsoft.com/office/word/2010/wordprocessingInk" xmlns:wne="http://schemas.microsoft.com/office/word/2006/wordml" xmlns:wps="http://schemas.microsoft.com/office/word/2010/wordprocessingShape" mc:Ignorable="w14 w15 wp14">
   <w:body>
     <w:p>
       <w:pPr>
@@ -200,6 +200,8 @@
         </w:rPr>
         <w:t xml:space="preserve"> </w:t>
       </w:r>
+      <w:bookmarkStart w:id="0" w:name="_GoBack"/>
+      <w:bookmarkEnd w:id="0"/>
       <w:r>
         <w:rPr>
           <w:rFonts w:eastAsia="Times New Roman"/>
@@ -218,28 +220,7 @@
           <w:szCs w:val="18"/>
           <w:lang w:eastAsia="de-CH"/>
         </w:rPr>
-        <w:instrText xml:space="preserve"> DATE   \* MERGEFORMAT </w:instrText>
-      </w:r>
-      <w:r>
-        <w:rPr>
-          <w:rFonts w:eastAsia="Times New Roman"/>
-          <w:bCs/>
-          <w:sz w:val="18"/>
-          <w:szCs w:val="18"/>
-          <w:lang w:eastAsia="de-CH"/>
-        </w:rPr>
-        <w:fldChar w:fldCharType="separate"/>
-      </w:r>
-      <w:r>
-        <w:rPr>
-          <w:rFonts w:eastAsia="Times New Roman"/>
-          <w:bCs/>
-          <w:noProof/>
-          <w:sz w:val="18"/>
-          <w:szCs w:val="18"/>
-          <w:lang w:eastAsia="de-CH"/>
-        </w:rPr>
-        <w:t>10.10.2016</w:t>
+        <w:instrText xml:space="preserve"> DOCVARIABLE  FIELD_berechnung.Finanz.dateCreate  \* MERGEFORMAT </w:instrText>
       </w:r>
       <w:r>
         <w:rPr>
@@ -16327,8 +16308,6 @@
               </w:rPr>
               <w:t>nach</w:t>
             </w:r>
-            <w:bookmarkStart w:id="0" w:name="_GoBack"/>
-            <w:bookmarkEnd w:id="0"/>
             <w:r>
               <w:rPr>
                 <w:sz w:val="18"/>
@@ -16813,8 +16792,8 @@
       </w:r>
     </w:p>
     <w:sectPr>
-      <w:headerReference w:type="default" r:id="rId9"/>
-      <w:footerReference w:type="default" r:id="rId10"/>
+      <w:headerReference w:type="default" r:id="rId8"/>
+      <w:footerReference w:type="default" r:id="rId9"/>
       <w:pgSz w:w="11906" w:h="16838"/>
       <w:pgMar w:top="1417" w:right="1417" w:bottom="1134" w:left="1417" w:header="708" w:footer="708" w:gutter="0"/>
       <w:cols w:space="708"/>
@@ -16825,7 +16804,7 @@
 </file>
 
 <file path=word/endnotes.xml><?xml version="1.0" encoding="utf-8"?>
-<w:endnotes xmlns:wpc="http://schemas.microsoft.com/office/word/2010/wordprocessingCanvas" xmlns:mc="http://schemas.openxmlformats.org/markup-compatibility/2006" xmlns:o="urn:schemas-microsoft-com:office:office" xmlns:r="http://schemas.openxmlformats.org/officeDocument/2006/relationships" xmlns:m="http://schemas.openxmlformats.org/officeDocument/2006/math" xmlns:v="urn:schemas-microsoft-com:vml" xmlns:wp14="http://schemas.microsoft.com/office/word/2010/wordprocessingDrawing" xmlns:wp="http://schemas.openxmlformats.org/drawingml/2006/wordprocessingDrawing" xmlns:w10="urn:schemas-microsoft-com:office:word" xmlns:w="http://schemas.openxmlformats.org/wordprocessingml/2006/main" xmlns:w14="http://schemas.microsoft.com/office/word/2010/wordml" xmlns:wpg="http://schemas.microsoft.com/office/word/2010/wordprocessingGroup" xmlns:wpi="http://schemas.microsoft.com/office/word/2010/wordprocessingInk" xmlns:wne="http://schemas.microsoft.com/office/word/2006/wordml" xmlns:wps="http://schemas.microsoft.com/office/word/2010/wordprocessingShape" mc:Ignorable="w14 wp14">
+<w:endnotes xmlns:wpc="http://schemas.microsoft.com/office/word/2010/wordprocessingCanvas" xmlns:mc="http://schemas.openxmlformats.org/markup-compatibility/2006" xmlns:o="urn:schemas-microsoft-com:office:office" xmlns:r="http://schemas.openxmlformats.org/officeDocument/2006/relationships" xmlns:m="http://schemas.openxmlformats.org/officeDocument/2006/math" xmlns:v="urn:schemas-microsoft-com:vml" xmlns:wp14="http://schemas.microsoft.com/office/word/2010/wordprocessingDrawing" xmlns:wp="http://schemas.openxmlformats.org/drawingml/2006/wordprocessingDrawing" xmlns:w10="urn:schemas-microsoft-com:office:word" xmlns:w="http://schemas.openxmlformats.org/wordprocessingml/2006/main" xmlns:w14="http://schemas.microsoft.com/office/word/2010/wordml" xmlns:w15="http://schemas.microsoft.com/office/word/2012/wordml" xmlns:wpg="http://schemas.microsoft.com/office/word/2010/wordprocessingGroup" xmlns:wpi="http://schemas.microsoft.com/office/word/2010/wordprocessingInk" xmlns:wne="http://schemas.microsoft.com/office/word/2006/wordml" xmlns:wps="http://schemas.microsoft.com/office/word/2010/wordprocessingShape" mc:Ignorable="w14 w15 wp14">
   <w:endnote w:type="separator" w:id="-1">
     <w:p>
       <w:pPr>
@@ -16850,7 +16829,7 @@
 </file>
 
 <file path=word/footer1.xml><?xml version="1.0" encoding="utf-8"?>
-<w:ftr xmlns:wpc="http://schemas.microsoft.com/office/word/2010/wordprocessingCanvas" xmlns:mc="http://schemas.openxmlformats.org/markup-compatibility/2006" xmlns:o="urn:schemas-microsoft-com:office:office" xmlns:r="http://schemas.openxmlformats.org/officeDocument/2006/relationships" xmlns:m="http://schemas.openxmlformats.org/officeDocument/2006/math" xmlns:v="urn:schemas-microsoft-com:vml" xmlns:wp14="http://schemas.microsoft.com/office/word/2010/wordprocessingDrawing" xmlns:wp="http://schemas.openxmlformats.org/drawingml/2006/wordprocessingDrawing" xmlns:w10="urn:schemas-microsoft-com:office:word" xmlns:w="http://schemas.openxmlformats.org/wordprocessingml/2006/main" xmlns:w14="http://schemas.microsoft.com/office/word/2010/wordml" xmlns:wpg="http://schemas.microsoft.com/office/word/2010/wordprocessingGroup" xmlns:wpi="http://schemas.microsoft.com/office/word/2010/wordprocessingInk" xmlns:wne="http://schemas.microsoft.com/office/word/2006/wordml" xmlns:wps="http://schemas.microsoft.com/office/word/2010/wordprocessingShape" mc:Ignorable="w14 wp14">
+<w:ftr xmlns:wpc="http://schemas.microsoft.com/office/word/2010/wordprocessingCanvas" xmlns:mc="http://schemas.openxmlformats.org/markup-compatibility/2006" xmlns:o="urn:schemas-microsoft-com:office:office" xmlns:r="http://schemas.openxmlformats.org/officeDocument/2006/relationships" xmlns:m="http://schemas.openxmlformats.org/officeDocument/2006/math" xmlns:v="urn:schemas-microsoft-com:vml" xmlns:wp14="http://schemas.microsoft.com/office/word/2010/wordprocessingDrawing" xmlns:wp="http://schemas.openxmlformats.org/drawingml/2006/wordprocessingDrawing" xmlns:w10="urn:schemas-microsoft-com:office:word" xmlns:w="http://schemas.openxmlformats.org/wordprocessingml/2006/main" xmlns:w14="http://schemas.microsoft.com/office/word/2010/wordml" xmlns:w15="http://schemas.microsoft.com/office/word/2012/wordml" xmlns:wpg="http://schemas.microsoft.com/office/word/2010/wordprocessingGroup" xmlns:wpi="http://schemas.microsoft.com/office/word/2010/wordprocessingInk" xmlns:wne="http://schemas.microsoft.com/office/word/2006/wordml" xmlns:wps="http://schemas.microsoft.com/office/word/2010/wordprocessingShape" mc:Ignorable="w14 w15 wp14">
   <w:p>
     <w:pPr>
       <w:pStyle w:val="Fuzeile"/>
@@ -16901,7 +16880,7 @@
 </file>
 
 <file path=word/footnotes.xml><?xml version="1.0" encoding="utf-8"?>
-<w:footnotes xmlns:wpc="http://schemas.microsoft.com/office/word/2010/wordprocessingCanvas" xmlns:mc="http://schemas.openxmlformats.org/markup-compatibility/2006" xmlns:o="urn:schemas-microsoft-com:office:office" xmlns:r="http://schemas.openxmlformats.org/officeDocument/2006/relationships" xmlns:m="http://schemas.openxmlformats.org/officeDocument/2006/math" xmlns:v="urn:schemas-microsoft-com:vml" xmlns:wp14="http://schemas.microsoft.com/office/word/2010/wordprocessingDrawing" xmlns:wp="http://schemas.openxmlformats.org/drawingml/2006/wordprocessingDrawing" xmlns:w10="urn:schemas-microsoft-com:office:word" xmlns:w="http://schemas.openxmlformats.org/wordprocessingml/2006/main" xmlns:w14="http://schemas.microsoft.com/office/word/2010/wordml" xmlns:wpg="http://schemas.microsoft.com/office/word/2010/wordprocessingGroup" xmlns:wpi="http://schemas.microsoft.com/office/word/2010/wordprocessingInk" xmlns:wne="http://schemas.microsoft.com/office/word/2006/wordml" xmlns:wps="http://schemas.microsoft.com/office/word/2010/wordprocessingShape" mc:Ignorable="w14 wp14">
+<w:footnotes xmlns:wpc="http://schemas.microsoft.com/office/word/2010/wordprocessingCanvas" xmlns:mc="http://schemas.openxmlformats.org/markup-compatibility/2006" xmlns:o="urn:schemas-microsoft-com:office:office" xmlns:r="http://schemas.openxmlformats.org/officeDocument/2006/relationships" xmlns:m="http://schemas.openxmlformats.org/officeDocument/2006/math" xmlns:v="urn:schemas-microsoft-com:vml" xmlns:wp14="http://schemas.microsoft.com/office/word/2010/wordprocessingDrawing" xmlns:wp="http://schemas.openxmlformats.org/drawingml/2006/wordprocessingDrawing" xmlns:w10="urn:schemas-microsoft-com:office:word" xmlns:w="http://schemas.openxmlformats.org/wordprocessingml/2006/main" xmlns:w14="http://schemas.microsoft.com/office/word/2010/wordml" xmlns:w15="http://schemas.microsoft.com/office/word/2012/wordml" xmlns:wpg="http://schemas.microsoft.com/office/word/2010/wordprocessingGroup" xmlns:wpi="http://schemas.microsoft.com/office/word/2010/wordprocessingInk" xmlns:wne="http://schemas.microsoft.com/office/word/2006/wordml" xmlns:wps="http://schemas.microsoft.com/office/word/2010/wordprocessingShape" mc:Ignorable="w14 w15 wp14">
   <w:footnote w:type="separator" w:id="-1">
     <w:p>
       <w:pPr>
@@ -16926,7 +16905,7 @@
 </file>
 
 <file path=word/header1.xml><?xml version="1.0" encoding="utf-8"?>
-<w:hdr xmlns:wpc="http://schemas.microsoft.com/office/word/2010/wordprocessingCanvas" xmlns:mc="http://schemas.openxmlformats.org/markup-compatibility/2006" xmlns:o="urn:schemas-microsoft-com:office:office" xmlns:r="http://schemas.openxmlformats.org/officeDocument/2006/relationships" xmlns:m="http://schemas.openxmlformats.org/officeDocument/2006/math" xmlns:v="urn:schemas-microsoft-com:vml" xmlns:wp14="http://schemas.microsoft.com/office/word/2010/wordprocessingDrawing" xmlns:wp="http://schemas.openxmlformats.org/drawingml/2006/wordprocessingDrawing" xmlns:w10="urn:schemas-microsoft-com:office:word" xmlns:w="http://schemas.openxmlformats.org/wordprocessingml/2006/main" xmlns:w14="http://schemas.microsoft.com/office/word/2010/wordml" xmlns:wpg="http://schemas.microsoft.com/office/word/2010/wordprocessingGroup" xmlns:wpi="http://schemas.microsoft.com/office/word/2010/wordprocessingInk" xmlns:wne="http://schemas.microsoft.com/office/word/2006/wordml" xmlns:wps="http://schemas.microsoft.com/office/word/2010/wordprocessingShape" mc:Ignorable="w14 wp14">
+<w:hdr xmlns:wpc="http://schemas.microsoft.com/office/word/2010/wordprocessingCanvas" xmlns:mc="http://schemas.openxmlformats.org/markup-compatibility/2006" xmlns:o="urn:schemas-microsoft-com:office:office" xmlns:r="http://schemas.openxmlformats.org/officeDocument/2006/relationships" xmlns:m="http://schemas.openxmlformats.org/officeDocument/2006/math" xmlns:v="urn:schemas-microsoft-com:vml" xmlns:wp14="http://schemas.microsoft.com/office/word/2010/wordprocessingDrawing" xmlns:wp="http://schemas.openxmlformats.org/drawingml/2006/wordprocessingDrawing" xmlns:w10="urn:schemas-microsoft-com:office:word" xmlns:w="http://schemas.openxmlformats.org/wordprocessingml/2006/main" xmlns:w14="http://schemas.microsoft.com/office/word/2010/wordml" xmlns:w15="http://schemas.microsoft.com/office/word/2012/wordml" xmlns:wpg="http://schemas.microsoft.com/office/word/2010/wordprocessingGroup" xmlns:wpi="http://schemas.microsoft.com/office/word/2010/wordprocessingInk" xmlns:wne="http://schemas.microsoft.com/office/word/2006/wordml" xmlns:wps="http://schemas.microsoft.com/office/word/2010/wordprocessingShape" mc:Ignorable="w14 w15 wp14">
   <w:p>
     <w:pPr>
       <w:pStyle w:val="Kopfzeile"/>
@@ -16935,7 +16914,7 @@
     <w:r>
       <w:rPr>
         <w:noProof/>
-        <w:lang w:eastAsia="de-CH"/>
+        <w:lang w:val="de-DE" w:eastAsia="de-DE"/>
       </w:rPr>
       <w:drawing>
         <wp:inline distT="0" distB="0" distL="0" distR="0" wp14:anchorId="2106AFED" wp14:editId="1897D285">
@@ -16984,7 +16963,7 @@
 </file>
 
 <file path=word/numbering.xml><?xml version="1.0" encoding="utf-8"?>
-<w:numbering xmlns:wpc="http://schemas.microsoft.com/office/word/2010/wordprocessingCanvas" xmlns:mc="http://schemas.openxmlformats.org/markup-compatibility/2006" xmlns:o="urn:schemas-microsoft-com:office:office" xmlns:r="http://schemas.openxmlformats.org/officeDocument/2006/relationships" xmlns:m="http://schemas.openxmlformats.org/officeDocument/2006/math" xmlns:v="urn:schemas-microsoft-com:vml" xmlns:wp14="http://schemas.microsoft.com/office/word/2010/wordprocessingDrawing" xmlns:wp="http://schemas.openxmlformats.org/drawingml/2006/wordprocessingDrawing" xmlns:w10="urn:schemas-microsoft-com:office:word" xmlns:w="http://schemas.openxmlformats.org/wordprocessingml/2006/main" xmlns:w14="http://schemas.microsoft.com/office/word/2010/wordml" xmlns:wpg="http://schemas.microsoft.com/office/word/2010/wordprocessingGroup" xmlns:wpi="http://schemas.microsoft.com/office/word/2010/wordprocessingInk" xmlns:wne="http://schemas.microsoft.com/office/word/2006/wordml" xmlns:wps="http://schemas.microsoft.com/office/word/2010/wordprocessingShape" mc:Ignorable="w14 wp14">
+<w:numbering xmlns:wpc="http://schemas.microsoft.com/office/word/2010/wordprocessingCanvas" xmlns:mc="http://schemas.openxmlformats.org/markup-compatibility/2006" xmlns:o="urn:schemas-microsoft-com:office:office" xmlns:r="http://schemas.openxmlformats.org/officeDocument/2006/relationships" xmlns:m="http://schemas.openxmlformats.org/officeDocument/2006/math" xmlns:v="urn:schemas-microsoft-com:vml" xmlns:wp14="http://schemas.microsoft.com/office/word/2010/wordprocessingDrawing" xmlns:wp="http://schemas.openxmlformats.org/drawingml/2006/wordprocessingDrawing" xmlns:w10="urn:schemas-microsoft-com:office:word" xmlns:w="http://schemas.openxmlformats.org/wordprocessingml/2006/main" xmlns:w14="http://schemas.microsoft.com/office/word/2010/wordml" xmlns:w15="http://schemas.microsoft.com/office/word/2012/wordml" xmlns:wpg="http://schemas.microsoft.com/office/word/2010/wordprocessingGroup" xmlns:wpi="http://schemas.microsoft.com/office/word/2010/wordprocessingInk" xmlns:wne="http://schemas.microsoft.com/office/word/2006/wordml" xmlns:wps="http://schemas.microsoft.com/office/word/2010/wordprocessingShape" mc:Ignorable="w14 w15 wp14">
   <w:abstractNum w:abstractNumId="0">
     <w:nsid w:val="4DB2642F"/>
     <w:multiLevelType w:val="multilevel"/>
@@ -17110,7 +17089,7 @@
 </file>
 
 <file path=word/styles.xml><?xml version="1.0" encoding="utf-8"?>
-<w:styles xmlns:mc="http://schemas.openxmlformats.org/markup-compatibility/2006" xmlns:r="http://schemas.openxmlformats.org/officeDocument/2006/relationships" xmlns:w="http://schemas.openxmlformats.org/wordprocessingml/2006/main" xmlns:w14="http://schemas.microsoft.com/office/word/2010/wordml" mc:Ignorable="w14">
+<w:styles xmlns:mc="http://schemas.openxmlformats.org/markup-compatibility/2006" xmlns:r="http://schemas.openxmlformats.org/officeDocument/2006/relationships" xmlns:w="http://schemas.openxmlformats.org/wordprocessingml/2006/main" xmlns:w14="http://schemas.microsoft.com/office/word/2010/wordml" xmlns:w15="http://schemas.microsoft.com/office/word/2012/wordml" mc:Ignorable="w14 w15">
   <w:docDefaults>
     <w:rPrDefault>
       <w:rPr>
@@ -17126,144 +17105,378 @@
       </w:pPr>
     </w:pPrDefault>
   </w:docDefaults>
-  <w:latentStyles w:defLockedState="0" w:defUIPriority="99" w:defSemiHidden="1" w:defUnhideWhenUsed="1" w:defQFormat="0" w:count="267">
-    <w:lsdException w:name="Normal" w:semiHidden="0" w:uiPriority="0" w:unhideWhenUsed="0" w:qFormat="1"/>
-    <w:lsdException w:name="heading 1" w:semiHidden="0" w:uiPriority="9" w:unhideWhenUsed="0" w:qFormat="1"/>
-    <w:lsdException w:name="heading 2" w:uiPriority="9" w:qFormat="1"/>
-    <w:lsdException w:name="heading 3" w:uiPriority="9" w:qFormat="1"/>
-    <w:lsdException w:name="heading 4" w:uiPriority="9" w:qFormat="1"/>
-    <w:lsdException w:name="heading 5" w:uiPriority="9"/>
-    <w:lsdException w:name="heading 6" w:uiPriority="9" w:qFormat="1"/>
-    <w:lsdException w:name="heading 7" w:uiPriority="9" w:qFormat="1"/>
-    <w:lsdException w:name="heading 8" w:uiPriority="9" w:qFormat="1"/>
-    <w:lsdException w:name="heading 9" w:uiPriority="9" w:qFormat="1"/>
-    <w:lsdException w:name="toc 1" w:uiPriority="39" w:qFormat="1"/>
-    <w:lsdException w:name="toc 2" w:uiPriority="39" w:qFormat="1"/>
-    <w:lsdException w:name="toc 3" w:uiPriority="39" w:qFormat="1"/>
-    <w:lsdException w:name="toc 4" w:uiPriority="39"/>
-    <w:lsdException w:name="toc 5" w:uiPriority="39"/>
-    <w:lsdException w:name="toc 6" w:uiPriority="39"/>
-    <w:lsdException w:name="toc 7" w:uiPriority="39"/>
-    <w:lsdException w:name="toc 8" w:uiPriority="39"/>
-    <w:lsdException w:name="toc 9" w:uiPriority="39"/>
-    <w:lsdException w:name="caption" w:uiPriority="35" w:qFormat="1"/>
-    <w:lsdException w:name="Title" w:semiHidden="0" w:uiPriority="10" w:unhideWhenUsed="0" w:qFormat="1"/>
-    <w:lsdException w:name="Default Paragraph Font" w:uiPriority="1"/>
-    <w:lsdException w:name="Subtitle" w:semiHidden="0" w:uiPriority="11" w:unhideWhenUsed="0" w:qFormat="1"/>
-    <w:lsdException w:name="Strong" w:semiHidden="0" w:uiPriority="22" w:unhideWhenUsed="0" w:qFormat="1"/>
-    <w:lsdException w:name="Emphasis" w:semiHidden="0" w:uiPriority="20" w:unhideWhenUsed="0" w:qFormat="1"/>
-    <w:lsdException w:name="Table Grid" w:semiHidden="0" w:uiPriority="0" w:unhideWhenUsed="0"/>
-    <w:lsdException w:name="Placeholder Text" w:unhideWhenUsed="0"/>
-    <w:lsdException w:name="No Spacing" w:semiHidden="0" w:uiPriority="1" w:unhideWhenUsed="0" w:qFormat="1"/>
-    <w:lsdException w:name="Light Shading" w:semiHidden="0" w:uiPriority="60" w:unhideWhenUsed="0"/>
-    <w:lsdException w:name="Light List" w:semiHidden="0" w:uiPriority="61" w:unhideWhenUsed="0"/>
-    <w:lsdException w:name="Light Grid" w:semiHidden="0" w:uiPriority="62" w:unhideWhenUsed="0"/>
-    <w:lsdException w:name="Medium Shading 1" w:semiHidden="0" w:uiPriority="63" w:unhideWhenUsed="0"/>
-    <w:lsdException w:name="Medium Shading 2" w:semiHidden="0" w:uiPriority="64" w:unhideWhenUsed="0"/>
-    <w:lsdException w:name="Medium List 1" w:semiHidden="0" w:uiPriority="65" w:unhideWhenUsed="0"/>
-    <w:lsdException w:name="Medium List 2" w:semiHidden="0" w:uiPriority="66" w:unhideWhenUsed="0"/>
-    <w:lsdException w:name="Medium Grid 1" w:semiHidden="0" w:uiPriority="67" w:unhideWhenUsed="0"/>
-    <w:lsdException w:name="Medium Grid 2" w:semiHidden="0" w:uiPriority="68" w:unhideWhenUsed="0"/>
-    <w:lsdException w:name="Medium Grid 3" w:semiHidden="0" w:uiPriority="69" w:unhideWhenUsed="0"/>
-    <w:lsdException w:name="Dark List" w:semiHidden="0" w:uiPriority="70" w:unhideWhenUsed="0"/>
-    <w:lsdException w:name="Colorful Shading" w:semiHidden="0" w:uiPriority="71" w:unhideWhenUsed="0"/>
-    <w:lsdException w:name="Colorful List" w:semiHidden="0" w:uiPriority="72" w:unhideWhenUsed="0"/>
-    <w:lsdException w:name="Colorful Grid" w:semiHidden="0" w:uiPriority="73" w:unhideWhenUsed="0"/>
-    <w:lsdException w:name="Light Shading Accent 1" w:semiHidden="0" w:uiPriority="60" w:unhideWhenUsed="0"/>
-    <w:lsdException w:name="Light List Accent 1" w:semiHidden="0" w:uiPriority="61" w:unhideWhenUsed="0"/>
-    <w:lsdException w:name="Light Grid Accent 1" w:semiHidden="0" w:uiPriority="62" w:unhideWhenUsed="0"/>
-    <w:lsdException w:name="Medium Shading 1 Accent 1" w:semiHidden="0" w:uiPriority="63" w:unhideWhenUsed="0"/>
-    <w:lsdException w:name="Medium Shading 2 Accent 1" w:semiHidden="0" w:uiPriority="64" w:unhideWhenUsed="0"/>
-    <w:lsdException w:name="Medium List 1 Accent 1" w:semiHidden="0" w:uiPriority="65" w:unhideWhenUsed="0"/>
-    <w:lsdException w:name="Revision" w:unhideWhenUsed="0"/>
-    <w:lsdException w:name="List Paragraph" w:semiHidden="0" w:uiPriority="34" w:unhideWhenUsed="0" w:qFormat="1"/>
-    <w:lsdException w:name="Quote" w:semiHidden="0" w:uiPriority="29" w:unhideWhenUsed="0" w:qFormat="1"/>
-    <w:lsdException w:name="Intense Quote" w:semiHidden="0" w:uiPriority="30" w:unhideWhenUsed="0" w:qFormat="1"/>
-    <w:lsdException w:name="Medium List 2 Accent 1" w:semiHidden="0" w:uiPriority="66" w:unhideWhenUsed="0"/>
-    <w:lsdException w:name="Medium Grid 1 Accent 1" w:semiHidden="0" w:uiPriority="67" w:unhideWhenUsed="0"/>
-    <w:lsdException w:name="Medium Grid 2 Accent 1" w:semiHidden="0" w:uiPriority="68" w:unhideWhenUsed="0"/>
-    <w:lsdException w:name="Medium Grid 3 Accent 1" w:semiHidden="0" w:uiPriority="69" w:unhideWhenUsed="0"/>
-    <w:lsdException w:name="Dark List Accent 1" w:semiHidden="0" w:uiPriority="70" w:unhideWhenUsed="0"/>
-    <w:lsdException w:name="Colorful Shading Accent 1" w:semiHidden="0" w:uiPriority="71" w:unhideWhenUsed="0"/>
-    <w:lsdException w:name="Colorful List Accent 1" w:semiHidden="0" w:uiPriority="72" w:unhideWhenUsed="0"/>
-    <w:lsdException w:name="Colorful Grid Accent 1" w:semiHidden="0" w:uiPriority="73" w:unhideWhenUsed="0"/>
-    <w:lsdException w:name="Light Shading Accent 2" w:semiHidden="0" w:uiPriority="60" w:unhideWhenUsed="0"/>
-    <w:lsdException w:name="Light List Accent 2" w:semiHidden="0" w:uiPriority="61" w:unhideWhenUsed="0"/>
-    <w:lsdException w:name="Light Grid Accent 2" w:semiHidden="0" w:uiPriority="62" w:unhideWhenUsed="0"/>
-    <w:lsdException w:name="Medium Shading 1 Accent 2" w:semiHidden="0" w:uiPriority="63" w:unhideWhenUsed="0"/>
-    <w:lsdException w:name="Medium Shading 2 Accent 2" w:semiHidden="0" w:uiPriority="64" w:unhideWhenUsed="0"/>
-    <w:lsdException w:name="Medium List 1 Accent 2" w:semiHidden="0" w:uiPriority="65" w:unhideWhenUsed="0"/>
-    <w:lsdException w:name="Medium List 2 Accent 2" w:semiHidden="0" w:uiPriority="66" w:unhideWhenUsed="0"/>
-    <w:lsdException w:name="Medium Grid 1 Accent 2" w:semiHidden="0" w:uiPriority="67" w:unhideWhenUsed="0"/>
-    <w:lsdException w:name="Medium Grid 2 Accent 2" w:semiHidden="0" w:uiPriority="68" w:unhideWhenUsed="0"/>
-    <w:lsdException w:name="Medium Grid 3 Accent 2" w:semiHidden="0" w:uiPriority="69" w:unhideWhenUsed="0"/>
-    <w:lsdException w:name="Dark List Accent 2" w:semiHidden="0" w:uiPriority="70" w:unhideWhenUsed="0"/>
-    <w:lsdException w:name="Colorful Shading Accent 2" w:semiHidden="0" w:uiPriority="71" w:unhideWhenUsed="0"/>
-    <w:lsdException w:name="Colorful List Accent 2" w:semiHidden="0" w:uiPriority="72" w:unhideWhenUsed="0"/>
-    <w:lsdException w:name="Colorful Grid Accent 2" w:semiHidden="0" w:uiPriority="73" w:unhideWhenUsed="0"/>
-    <w:lsdException w:name="Light Shading Accent 3" w:semiHidden="0" w:uiPriority="60" w:unhideWhenUsed="0"/>
-    <w:lsdException w:name="Light List Accent 3" w:semiHidden="0" w:uiPriority="61" w:unhideWhenUsed="0"/>
-    <w:lsdException w:name="Light Grid Accent 3" w:semiHidden="0" w:uiPriority="62" w:unhideWhenUsed="0"/>
-    <w:lsdException w:name="Medium Shading 1 Accent 3" w:semiHidden="0" w:uiPriority="63" w:unhideWhenUsed="0"/>
-    <w:lsdException w:name="Medium Shading 2 Accent 3" w:semiHidden="0" w:uiPriority="64" w:unhideWhenUsed="0"/>
-    <w:lsdException w:name="Medium List 1 Accent 3" w:semiHidden="0" w:uiPriority="65" w:unhideWhenUsed="0"/>
-    <w:lsdException w:name="Medium List 2 Accent 3" w:semiHidden="0" w:uiPriority="66" w:unhideWhenUsed="0"/>
-    <w:lsdException w:name="Medium Grid 1 Accent 3" w:semiHidden="0" w:uiPriority="67" w:unhideWhenUsed="0"/>
-    <w:lsdException w:name="Medium Grid 2 Accent 3" w:semiHidden="0" w:uiPriority="68" w:unhideWhenUsed="0"/>
-    <w:lsdException w:name="Medium Grid 3 Accent 3" w:semiHidden="0" w:uiPriority="69" w:unhideWhenUsed="0"/>
-    <w:lsdException w:name="Dark List Accent 3" w:semiHidden="0" w:uiPriority="70" w:unhideWhenUsed="0"/>
-    <w:lsdException w:name="Colorful Shading Accent 3" w:semiHidden="0" w:uiPriority="71" w:unhideWhenUsed="0"/>
-    <w:lsdException w:name="Colorful List Accent 3" w:semiHidden="0" w:uiPriority="72" w:unhideWhenUsed="0"/>
-    <w:lsdException w:name="Colorful Grid Accent 3" w:semiHidden="0" w:uiPriority="73" w:unhideWhenUsed="0"/>
-    <w:lsdException w:name="Light Shading Accent 4" w:semiHidden="0" w:uiPriority="60" w:unhideWhenUsed="0"/>
-    <w:lsdException w:name="Light List Accent 4" w:semiHidden="0" w:uiPriority="61" w:unhideWhenUsed="0"/>
-    <w:lsdException w:name="Light Grid Accent 4" w:semiHidden="0" w:uiPriority="62" w:unhideWhenUsed="0"/>
-    <w:lsdException w:name="Medium Shading 1 Accent 4" w:semiHidden="0" w:uiPriority="63" w:unhideWhenUsed="0"/>
-    <w:lsdException w:name="Medium Shading 2 Accent 4" w:semiHidden="0" w:uiPriority="64" w:unhideWhenUsed="0"/>
-    <w:lsdException w:name="Medium List 1 Accent 4" w:semiHidden="0" w:uiPriority="65" w:unhideWhenUsed="0"/>
-    <w:lsdException w:name="Medium List 2 Accent 4" w:semiHidden="0" w:uiPriority="66" w:unhideWhenUsed="0"/>
-    <w:lsdException w:name="Medium Grid 1 Accent 4" w:semiHidden="0" w:uiPriority="67" w:unhideWhenUsed="0"/>
-    <w:lsdException w:name="Medium Grid 2 Accent 4" w:semiHidden="0" w:uiPriority="68" w:unhideWhenUsed="0"/>
-    <w:lsdException w:name="Medium Grid 3 Accent 4" w:semiHidden="0" w:uiPriority="69" w:unhideWhenUsed="0"/>
-    <w:lsdException w:name="Dark List Accent 4" w:semiHidden="0" w:uiPriority="70" w:unhideWhenUsed="0"/>
-    <w:lsdException w:name="Colorful Shading Accent 4" w:semiHidden="0" w:uiPriority="71" w:unhideWhenUsed="0"/>
-    <w:lsdException w:name="Colorful List Accent 4" w:semiHidden="0" w:uiPriority="72" w:unhideWhenUsed="0"/>
-    <w:lsdException w:name="Colorful Grid Accent 4" w:semiHidden="0" w:uiPriority="73" w:unhideWhenUsed="0"/>
-    <w:lsdException w:name="Light Shading Accent 5" w:semiHidden="0" w:uiPriority="60" w:unhideWhenUsed="0"/>
-    <w:lsdException w:name="Light List Accent 5" w:semiHidden="0" w:uiPriority="61" w:unhideWhenUsed="0"/>
-    <w:lsdException w:name="Light Grid Accent 5" w:semiHidden="0" w:uiPriority="62" w:unhideWhenUsed="0"/>
-    <w:lsdException w:name="Medium Shading 1 Accent 5" w:semiHidden="0" w:uiPriority="63" w:unhideWhenUsed="0"/>
-    <w:lsdException w:name="Medium Shading 2 Accent 5" w:semiHidden="0" w:uiPriority="64" w:unhideWhenUsed="0"/>
-    <w:lsdException w:name="Medium List 1 Accent 5" w:semiHidden="0" w:uiPriority="65" w:unhideWhenUsed="0"/>
-    <w:lsdException w:name="Medium List 2 Accent 5" w:semiHidden="0" w:uiPriority="66" w:unhideWhenUsed="0"/>
-    <w:lsdException w:name="Medium Grid 1 Accent 5" w:semiHidden="0" w:uiPriority="67" w:unhideWhenUsed="0"/>
-    <w:lsdException w:name="Medium Grid 2 Accent 5" w:semiHidden="0" w:uiPriority="68" w:unhideWhenUsed="0"/>
-    <w:lsdException w:name="Medium Grid 3 Accent 5" w:semiHidden="0" w:uiPriority="69" w:unhideWhenUsed="0"/>
-    <w:lsdException w:name="Dark List Accent 5" w:semiHidden="0" w:uiPriority="70" w:unhideWhenUsed="0"/>
-    <w:lsdException w:name="Colorful Shading Accent 5" w:semiHidden="0" w:uiPriority="71" w:unhideWhenUsed="0"/>
-    <w:lsdException w:name="Colorful List Accent 5" w:semiHidden="0" w:uiPriority="72" w:unhideWhenUsed="0"/>
-    <w:lsdException w:name="Colorful Grid Accent 5" w:semiHidden="0" w:uiPriority="73" w:unhideWhenUsed="0"/>
-    <w:lsdException w:name="Light Shading Accent 6" w:semiHidden="0" w:uiPriority="60" w:unhideWhenUsed="0"/>
-    <w:lsdException w:name="Light List Accent 6" w:semiHidden="0" w:uiPriority="61" w:unhideWhenUsed="0"/>
-    <w:lsdException w:name="Light Grid Accent 6" w:semiHidden="0" w:uiPriority="62" w:unhideWhenUsed="0"/>
-    <w:lsdException w:name="Medium Shading 1 Accent 6" w:semiHidden="0" w:uiPriority="63" w:unhideWhenUsed="0"/>
-    <w:lsdException w:name="Medium Shading 2 Accent 6" w:semiHidden="0" w:uiPriority="64" w:unhideWhenUsed="0"/>
-    <w:lsdException w:name="Medium List 1 Accent 6" w:semiHidden="0" w:uiPriority="65" w:unhideWhenUsed="0"/>
-    <w:lsdException w:name="Medium List 2 Accent 6" w:semiHidden="0" w:uiPriority="66" w:unhideWhenUsed="0"/>
-    <w:lsdException w:name="Medium Grid 1 Accent 6" w:semiHidden="0" w:uiPriority="67" w:unhideWhenUsed="0"/>
-    <w:lsdException w:name="Medium Grid 2 Accent 6" w:semiHidden="0" w:uiPriority="68" w:unhideWhenUsed="0"/>
-    <w:lsdException w:name="Medium Grid 3 Accent 6" w:semiHidden="0" w:uiPriority="69" w:unhideWhenUsed="0"/>
-    <w:lsdException w:name="Dark List Accent 6" w:semiHidden="0" w:uiPriority="70" w:unhideWhenUsed="0"/>
-    <w:lsdException w:name="Colorful Shading Accent 6" w:semiHidden="0" w:uiPriority="71" w:unhideWhenUsed="0"/>
-    <w:lsdException w:name="Colorful List Accent 6" w:semiHidden="0" w:uiPriority="72" w:unhideWhenUsed="0"/>
-    <w:lsdException w:name="Colorful Grid Accent 6" w:semiHidden="0" w:uiPriority="73" w:unhideWhenUsed="0"/>
-    <w:lsdException w:name="Subtle Emphasis" w:semiHidden="0" w:uiPriority="19" w:unhideWhenUsed="0" w:qFormat="1"/>
-    <w:lsdException w:name="Intense Emphasis" w:semiHidden="0" w:uiPriority="21" w:unhideWhenUsed="0" w:qFormat="1"/>
-    <w:lsdException w:name="Subtle Reference" w:semiHidden="0" w:uiPriority="31" w:unhideWhenUsed="0" w:qFormat="1"/>
-    <w:lsdException w:name="Intense Reference" w:semiHidden="0" w:uiPriority="32" w:unhideWhenUsed="0" w:qFormat="1"/>
-    <w:lsdException w:name="Book Title" w:semiHidden="0" w:uiPriority="33" w:unhideWhenUsed="0" w:qFormat="1"/>
-    <w:lsdException w:name="Bibliography" w:uiPriority="37"/>
-    <w:lsdException w:name="TOC Heading" w:uiPriority="39" w:qFormat="1"/>
+  <w:latentStyles w:defLockedState="0" w:defUIPriority="99" w:defSemiHidden="0" w:defUnhideWhenUsed="0" w:defQFormat="0" w:count="371">
+    <w:lsdException w:name="Normal" w:uiPriority="0" w:qFormat="1"/>
+    <w:lsdException w:name="heading 1" w:uiPriority="9" w:qFormat="1"/>
+    <w:lsdException w:name="heading 2" w:semiHidden="1" w:uiPriority="9" w:unhideWhenUsed="1" w:qFormat="1"/>
+    <w:lsdException w:name="heading 3" w:semiHidden="1" w:uiPriority="9" w:unhideWhenUsed="1" w:qFormat="1"/>
+    <w:lsdException w:name="heading 4" w:semiHidden="1" w:uiPriority="9" w:unhideWhenUsed="1" w:qFormat="1"/>
+    <w:lsdException w:name="heading 5" w:semiHidden="1" w:uiPriority="9" w:unhideWhenUsed="1"/>
+    <w:lsdException w:name="heading 6" w:semiHidden="1" w:uiPriority="9" w:unhideWhenUsed="1" w:qFormat="1"/>
+    <w:lsdException w:name="heading 7" w:semiHidden="1" w:uiPriority="9" w:unhideWhenUsed="1" w:qFormat="1"/>
+    <w:lsdException w:name="heading 8" w:semiHidden="1" w:uiPriority="9" w:unhideWhenUsed="1" w:qFormat="1"/>
+    <w:lsdException w:name="heading 9" w:semiHidden="1" w:uiPriority="9" w:unhideWhenUsed="1" w:qFormat="1"/>
+    <w:lsdException w:name="index 1" w:semiHidden="1" w:unhideWhenUsed="1"/>
+    <w:lsdException w:name="index 2" w:semiHidden="1" w:unhideWhenUsed="1"/>
+    <w:lsdException w:name="index 3" w:semiHidden="1" w:unhideWhenUsed="1"/>
+    <w:lsdException w:name="index 4" w:semiHidden="1" w:unhideWhenUsed="1"/>
+    <w:lsdException w:name="index 5" w:semiHidden="1" w:unhideWhenUsed="1"/>
+    <w:lsdException w:name="index 6" w:semiHidden="1" w:unhideWhenUsed="1"/>
+    <w:lsdException w:name="index 7" w:semiHidden="1" w:unhideWhenUsed="1"/>
+    <w:lsdException w:name="index 8" w:semiHidden="1" w:unhideWhenUsed="1"/>
+    <w:lsdException w:name="index 9" w:semiHidden="1" w:unhideWhenUsed="1"/>
+    <w:lsdException w:name="toc 1" w:semiHidden="1" w:uiPriority="39" w:unhideWhenUsed="1" w:qFormat="1"/>
+    <w:lsdException w:name="toc 2" w:semiHidden="1" w:uiPriority="39" w:unhideWhenUsed="1" w:qFormat="1"/>
+    <w:lsdException w:name="toc 3" w:semiHidden="1" w:uiPriority="39" w:unhideWhenUsed="1" w:qFormat="1"/>
+    <w:lsdException w:name="toc 4" w:semiHidden="1" w:uiPriority="39" w:unhideWhenUsed="1"/>
+    <w:lsdException w:name="toc 5" w:semiHidden="1" w:uiPriority="39" w:unhideWhenUsed="1"/>
+    <w:lsdException w:name="toc 6" w:semiHidden="1" w:uiPriority="39" w:unhideWhenUsed="1"/>
+    <w:lsdException w:name="toc 7" w:semiHidden="1" w:uiPriority="39" w:unhideWhenUsed="1"/>
+    <w:lsdException w:name="toc 8" w:semiHidden="1" w:uiPriority="39" w:unhideWhenUsed="1"/>
+    <w:lsdException w:name="toc 9" w:semiHidden="1" w:uiPriority="39" w:unhideWhenUsed="1"/>
+    <w:lsdException w:name="Normal Indent" w:semiHidden="1" w:unhideWhenUsed="1"/>
+    <w:lsdException w:name="footnote text" w:semiHidden="1" w:unhideWhenUsed="1"/>
+    <w:lsdException w:name="annotation text" w:semiHidden="1" w:unhideWhenUsed="1"/>
+    <w:lsdException w:name="header" w:semiHidden="1" w:unhideWhenUsed="1"/>
+    <w:lsdException w:name="footer" w:semiHidden="1" w:unhideWhenUsed="1"/>
+    <w:lsdException w:name="index heading" w:semiHidden="1" w:unhideWhenUsed="1"/>
+    <w:lsdException w:name="caption" w:semiHidden="1" w:uiPriority="35" w:unhideWhenUsed="1" w:qFormat="1"/>
+    <w:lsdException w:name="table of figures" w:semiHidden="1" w:unhideWhenUsed="1"/>
+    <w:lsdException w:name="envelope address" w:semiHidden="1" w:unhideWhenUsed="1"/>
+    <w:lsdException w:name="envelope return" w:semiHidden="1" w:unhideWhenUsed="1"/>
+    <w:lsdException w:name="footnote reference" w:semiHidden="1" w:unhideWhenUsed="1"/>
+    <w:lsdException w:name="annotation reference" w:semiHidden="1" w:unhideWhenUsed="1"/>
+    <w:lsdException w:name="line number" w:semiHidden="1" w:unhideWhenUsed="1"/>
+    <w:lsdException w:name="page number" w:semiHidden="1" w:unhideWhenUsed="1"/>
+    <w:lsdException w:name="endnote reference" w:semiHidden="1" w:unhideWhenUsed="1"/>
+    <w:lsdException w:name="endnote text" w:semiHidden="1" w:unhideWhenUsed="1"/>
+    <w:lsdException w:name="table of authorities" w:semiHidden="1" w:unhideWhenUsed="1"/>
+    <w:lsdException w:name="macro" w:semiHidden="1" w:unhideWhenUsed="1"/>
+    <w:lsdException w:name="toa heading" w:semiHidden="1" w:unhideWhenUsed="1"/>
+    <w:lsdException w:name="List" w:semiHidden="1" w:unhideWhenUsed="1"/>
+    <w:lsdException w:name="List Bullet" w:semiHidden="1" w:unhideWhenUsed="1"/>
+    <w:lsdException w:name="List Number" w:semiHidden="1" w:unhideWhenUsed="1"/>
+    <w:lsdException w:name="List 2" w:semiHidden="1" w:unhideWhenUsed="1"/>
+    <w:lsdException w:name="List 3" w:semiHidden="1" w:unhideWhenUsed="1"/>
+    <w:lsdException w:name="List 4" w:semiHidden="1" w:unhideWhenUsed="1"/>
+    <w:lsdException w:name="List 5" w:semiHidden="1" w:unhideWhenUsed="1"/>
+    <w:lsdException w:name="List Bullet 2" w:semiHidden="1" w:unhideWhenUsed="1"/>
+    <w:lsdException w:name="List Bullet 3" w:semiHidden="1" w:unhideWhenUsed="1"/>
+    <w:lsdException w:name="List Bullet 4" w:semiHidden="1" w:unhideWhenUsed="1"/>
+    <w:lsdException w:name="List Bullet 5" w:semiHidden="1" w:unhideWhenUsed="1"/>
+    <w:lsdException w:name="List Number 2" w:semiHidden="1" w:unhideWhenUsed="1"/>
+    <w:lsdException w:name="List Number 3" w:semiHidden="1" w:unhideWhenUsed="1"/>
+    <w:lsdException w:name="List Number 4" w:semiHidden="1" w:unhideWhenUsed="1"/>
+    <w:lsdException w:name="List Number 5" w:semiHidden="1" w:unhideWhenUsed="1"/>
+    <w:lsdException w:name="Title" w:uiPriority="10" w:qFormat="1"/>
+    <w:lsdException w:name="Closing" w:semiHidden="1" w:unhideWhenUsed="1"/>
+    <w:lsdException w:name="Signature" w:semiHidden="1" w:unhideWhenUsed="1"/>
+    <w:lsdException w:name="Default Paragraph Font" w:semiHidden="1" w:uiPriority="1" w:unhideWhenUsed="1"/>
+    <w:lsdException w:name="Body Text" w:semiHidden="1" w:unhideWhenUsed="1"/>
+    <w:lsdException w:name="Body Text Indent" w:semiHidden="1" w:unhideWhenUsed="1"/>
+    <w:lsdException w:name="List Continue" w:semiHidden="1" w:unhideWhenUsed="1"/>
+    <w:lsdException w:name="List Continue 2" w:semiHidden="1" w:unhideWhenUsed="1"/>
+    <w:lsdException w:name="List Continue 3" w:semiHidden="1" w:unhideWhenUsed="1"/>
+    <w:lsdException w:name="List Continue 4" w:semiHidden="1" w:unhideWhenUsed="1"/>
+    <w:lsdException w:name="List Continue 5" w:semiHidden="1" w:unhideWhenUsed="1"/>
+    <w:lsdException w:name="Message Header" w:semiHidden="1" w:unhideWhenUsed="1"/>
+    <w:lsdException w:name="Subtitle" w:uiPriority="11" w:qFormat="1"/>
+    <w:lsdException w:name="Salutation" w:semiHidden="1" w:unhideWhenUsed="1"/>
+    <w:lsdException w:name="Date" w:semiHidden="1" w:unhideWhenUsed="1"/>
+    <w:lsdException w:name="Body Text First Indent" w:semiHidden="1" w:unhideWhenUsed="1"/>
+    <w:lsdException w:name="Body Text First Indent 2" w:semiHidden="1" w:unhideWhenUsed="1"/>
+    <w:lsdException w:name="Note Heading" w:semiHidden="1" w:unhideWhenUsed="1"/>
+    <w:lsdException w:name="Body Text 2" w:semiHidden="1" w:unhideWhenUsed="1"/>
+    <w:lsdException w:name="Body Text 3" w:semiHidden="1" w:unhideWhenUsed="1"/>
+    <w:lsdException w:name="Body Text Indent 2" w:semiHidden="1" w:unhideWhenUsed="1"/>
+    <w:lsdException w:name="Body Text Indent 3" w:semiHidden="1" w:unhideWhenUsed="1"/>
+    <w:lsdException w:name="Block Text" w:semiHidden="1" w:unhideWhenUsed="1"/>
+    <w:lsdException w:name="Hyperlink" w:semiHidden="1" w:unhideWhenUsed="1"/>
+    <w:lsdException w:name="FollowedHyperlink" w:semiHidden="1" w:unhideWhenUsed="1"/>
+    <w:lsdException w:name="Strong" w:uiPriority="22" w:qFormat="1"/>
+    <w:lsdException w:name="Emphasis" w:uiPriority="20" w:qFormat="1"/>
+    <w:lsdException w:name="Document Map" w:semiHidden="1" w:unhideWhenUsed="1"/>
+    <w:lsdException w:name="Plain Text" w:semiHidden="1" w:unhideWhenUsed="1"/>
+    <w:lsdException w:name="E-mail Signature" w:semiHidden="1" w:unhideWhenUsed="1"/>
+    <w:lsdException w:name="HTML Top of Form" w:semiHidden="1" w:unhideWhenUsed="1"/>
+    <w:lsdException w:name="HTML Bottom of Form" w:semiHidden="1" w:unhideWhenUsed="1"/>
+    <w:lsdException w:name="Normal (Web)" w:semiHidden="1" w:unhideWhenUsed="1"/>
+    <w:lsdException w:name="HTML Acronym" w:semiHidden="1" w:unhideWhenUsed="1"/>
+    <w:lsdException w:name="HTML Address" w:semiHidden="1" w:unhideWhenUsed="1"/>
+    <w:lsdException w:name="HTML Cite" w:semiHidden="1" w:unhideWhenUsed="1"/>
+    <w:lsdException w:name="HTML Code" w:semiHidden="1" w:unhideWhenUsed="1"/>
+    <w:lsdException w:name="HTML Definition" w:semiHidden="1" w:unhideWhenUsed="1"/>
+    <w:lsdException w:name="HTML Keyboard" w:semiHidden="1" w:unhideWhenUsed="1"/>
+    <w:lsdException w:name="HTML Preformatted" w:semiHidden="1" w:unhideWhenUsed="1"/>
+    <w:lsdException w:name="HTML Sample" w:semiHidden="1" w:unhideWhenUsed="1"/>
+    <w:lsdException w:name="HTML Typewriter" w:semiHidden="1" w:unhideWhenUsed="1"/>
+    <w:lsdException w:name="HTML Variable" w:semiHidden="1" w:unhideWhenUsed="1"/>
+    <w:lsdException w:name="Normal Table" w:semiHidden="1" w:unhideWhenUsed="1"/>
+    <w:lsdException w:name="annotation subject" w:semiHidden="1" w:unhideWhenUsed="1"/>
+    <w:lsdException w:name="No List" w:semiHidden="1" w:unhideWhenUsed="1"/>
+    <w:lsdException w:name="Outline List 1" w:semiHidden="1" w:unhideWhenUsed="1"/>
+    <w:lsdException w:name="Outline List 2" w:semiHidden="1" w:unhideWhenUsed="1"/>
+    <w:lsdException w:name="Outline List 3" w:semiHidden="1" w:unhideWhenUsed="1"/>
+    <w:lsdException w:name="Table Simple 1" w:semiHidden="1" w:unhideWhenUsed="1"/>
+    <w:lsdException w:name="Table Simple 2" w:semiHidden="1" w:unhideWhenUsed="1"/>
+    <w:lsdException w:name="Table Simple 3" w:semiHidden="1" w:unhideWhenUsed="1"/>
+    <w:lsdException w:name="Table Classic 1" w:semiHidden="1" w:unhideWhenUsed="1"/>
+    <w:lsdException w:name="Table Classic 2" w:semiHidden="1" w:unhideWhenUsed="1"/>
+    <w:lsdException w:name="Table Classic 3" w:semiHidden="1" w:unhideWhenUsed="1"/>
+    <w:lsdException w:name="Table Classic 4" w:semiHidden="1" w:unhideWhenUsed="1"/>
+    <w:lsdException w:name="Table Colorful 1" w:semiHidden="1" w:unhideWhenUsed="1"/>
+    <w:lsdException w:name="Table Colorful 2" w:semiHidden="1" w:unhideWhenUsed="1"/>
+    <w:lsdException w:name="Table Colorful 3" w:semiHidden="1" w:unhideWhenUsed="1"/>
+    <w:lsdException w:name="Table Columns 1" w:semiHidden="1" w:unhideWhenUsed="1"/>
+    <w:lsdException w:name="Table Columns 2" w:semiHidden="1" w:unhideWhenUsed="1"/>
+    <w:lsdException w:name="Table Columns 3" w:semiHidden="1" w:unhideWhenUsed="1"/>
+    <w:lsdException w:name="Table Columns 4" w:semiHidden="1" w:unhideWhenUsed="1"/>
+    <w:lsdException w:name="Table Columns 5" w:semiHidden="1" w:unhideWhenUsed="1"/>
+    <w:lsdException w:name="Table Grid 1" w:semiHidden="1" w:unhideWhenUsed="1"/>
+    <w:lsdException w:name="Table Grid 2" w:semiHidden="1" w:unhideWhenUsed="1"/>
+    <w:lsdException w:name="Table Grid 3" w:semiHidden="1" w:unhideWhenUsed="1"/>
+    <w:lsdException w:name="Table Grid 4" w:semiHidden="1" w:unhideWhenUsed="1"/>
+    <w:lsdException w:name="Table Grid 5" w:semiHidden="1" w:unhideWhenUsed="1"/>
+    <w:lsdException w:name="Table Grid 6" w:semiHidden="1" w:unhideWhenUsed="1"/>
+    <w:lsdException w:name="Table Grid 7" w:semiHidden="1" w:unhideWhenUsed="1"/>
+    <w:lsdException w:name="Table Grid 8" w:semiHidden="1" w:unhideWhenUsed="1"/>
+    <w:lsdException w:name="Table List 1" w:semiHidden="1" w:unhideWhenUsed="1"/>
+    <w:lsdException w:name="Table List 2" w:semiHidden="1" w:unhideWhenUsed="1"/>
+    <w:lsdException w:name="Table List 3" w:semiHidden="1" w:unhideWhenUsed="1"/>
+    <w:lsdException w:name="Table List 4" w:semiHidden="1" w:unhideWhenUsed="1"/>
+    <w:lsdException w:name="Table List 5" w:semiHidden="1" w:unhideWhenUsed="1"/>
+    <w:lsdException w:name="Table List 6" w:semiHidden="1" w:unhideWhenUsed="1"/>
+    <w:lsdException w:name="Table List 7" w:semiHidden="1" w:unhideWhenUsed="1"/>
+    <w:lsdException w:name="Table List 8" w:semiHidden="1" w:unhideWhenUsed="1"/>
+    <w:lsdException w:name="Table 3D effects 1" w:semiHidden="1" w:unhideWhenUsed="1"/>
+    <w:lsdException w:name="Table 3D effects 2" w:semiHidden="1" w:unhideWhenUsed="1"/>
+    <w:lsdException w:name="Table 3D effects 3" w:semiHidden="1" w:unhideWhenUsed="1"/>
+    <w:lsdException w:name="Table Contemporary" w:semiHidden="1" w:unhideWhenUsed="1"/>
+    <w:lsdException w:name="Table Elegant" w:semiHidden="1" w:unhideWhenUsed="1"/>
+    <w:lsdException w:name="Table Professional" w:semiHidden="1" w:unhideWhenUsed="1"/>
+    <w:lsdException w:name="Table Subtle 1" w:semiHidden="1" w:unhideWhenUsed="1"/>
+    <w:lsdException w:name="Table Subtle 2" w:semiHidden="1" w:unhideWhenUsed="1"/>
+    <w:lsdException w:name="Table Web 1" w:semiHidden="1" w:unhideWhenUsed="1"/>
+    <w:lsdException w:name="Table Web 2" w:semiHidden="1" w:unhideWhenUsed="1"/>
+    <w:lsdException w:name="Table Web 3" w:semiHidden="1" w:unhideWhenUsed="1"/>
+    <w:lsdException w:name="Balloon Text" w:semiHidden="1" w:unhideWhenUsed="1"/>
+    <w:lsdException w:name="Table Grid" w:uiPriority="0"/>
+    <w:lsdException w:name="Table Theme" w:semiHidden="1" w:unhideWhenUsed="1"/>
+    <w:lsdException w:name="Placeholder Text" w:semiHidden="1"/>
+    <w:lsdException w:name="No Spacing" w:uiPriority="1" w:qFormat="1"/>
+    <w:lsdException w:name="Light Shading" w:uiPriority="60"/>
+    <w:lsdException w:name="Light List" w:uiPriority="61"/>
+    <w:lsdException w:name="Light Grid" w:uiPriority="62"/>
+    <w:lsdException w:name="Medium Shading 1" w:uiPriority="63"/>
+    <w:lsdException w:name="Medium Shading 2" w:uiPriority="64"/>
+    <w:lsdException w:name="Medium List 1" w:uiPriority="65"/>
+    <w:lsdException w:name="Medium List 2" w:uiPriority="66"/>
+    <w:lsdException w:name="Medium Grid 1" w:uiPriority="67"/>
+    <w:lsdException w:name="Medium Grid 2" w:uiPriority="68"/>
+    <w:lsdException w:name="Medium Grid 3" w:uiPriority="69"/>
+    <w:lsdException w:name="Dark List" w:uiPriority="70"/>
+    <w:lsdException w:name="Colorful Shading" w:uiPriority="71"/>
+    <w:lsdException w:name="Colorful List" w:uiPriority="72"/>
+    <w:lsdException w:name="Colorful Grid" w:uiPriority="73"/>
+    <w:lsdException w:name="Light Shading Accent 1" w:uiPriority="60"/>
+    <w:lsdException w:name="Light List Accent 1" w:uiPriority="61"/>
+    <w:lsdException w:name="Light Grid Accent 1" w:uiPriority="62"/>
+    <w:lsdException w:name="Medium Shading 1 Accent 1" w:uiPriority="63"/>
+    <w:lsdException w:name="Medium Shading 2 Accent 1" w:uiPriority="64"/>
+    <w:lsdException w:name="Medium List 1 Accent 1" w:uiPriority="65"/>
+    <w:lsdException w:name="Revision" w:semiHidden="1"/>
+    <w:lsdException w:name="List Paragraph" w:uiPriority="34" w:qFormat="1"/>
+    <w:lsdException w:name="Quote" w:uiPriority="29" w:qFormat="1"/>
+    <w:lsdException w:name="Intense Quote" w:uiPriority="30" w:qFormat="1"/>
+    <w:lsdException w:name="Medium List 2 Accent 1" w:uiPriority="66"/>
+    <w:lsdException w:name="Medium Grid 1 Accent 1" w:uiPriority="67"/>
+    <w:lsdException w:name="Medium Grid 2 Accent 1" w:uiPriority="68"/>
+    <w:lsdException w:name="Medium Grid 3 Accent 1" w:uiPriority="69"/>
+    <w:lsdException w:name="Dark List Accent 1" w:uiPriority="70"/>
+    <w:lsdException w:name="Colorful Shading Accent 1" w:uiPriority="71"/>
+    <w:lsdException w:name="Colorful List Accent 1" w:uiPriority="72"/>
+    <w:lsdException w:name="Colorful Grid Accent 1" w:uiPriority="73"/>
+    <w:lsdException w:name="Light Shading Accent 2" w:uiPriority="60"/>
+    <w:lsdException w:name="Light List Accent 2" w:uiPriority="61"/>
+    <w:lsdException w:name="Light Grid Accent 2" w:uiPriority="62"/>
+    <w:lsdException w:name="Medium Shading 1 Accent 2" w:uiPriority="63"/>
+    <w:lsdException w:name="Medium Shading 2 Accent 2" w:uiPriority="64"/>
+    <w:lsdException w:name="Medium List 1 Accent 2" w:uiPriority="65"/>
+    <w:lsdException w:name="Medium List 2 Accent 2" w:uiPriority="66"/>
+    <w:lsdException w:name="Medium Grid 1 Accent 2" w:uiPriority="67"/>
+    <w:lsdException w:name="Medium Grid 2 Accent 2" w:uiPriority="68"/>
+    <w:lsdException w:name="Medium Grid 3 Accent 2" w:uiPriority="69"/>
+    <w:lsdException w:name="Dark List Accent 2" w:uiPriority="70"/>
+    <w:lsdException w:name="Colorful Shading Accent 2" w:uiPriority="71"/>
+    <w:lsdException w:name="Colorful List Accent 2" w:uiPriority="72"/>
+    <w:lsdException w:name="Colorful Grid Accent 2" w:uiPriority="73"/>
+    <w:lsdException w:name="Light Shading Accent 3" w:uiPriority="60"/>
+    <w:lsdException w:name="Light List Accent 3" w:uiPriority="61"/>
+    <w:lsdException w:name="Light Grid Accent 3" w:uiPriority="62"/>
+    <w:lsdException w:name="Medium Shading 1 Accent 3" w:uiPriority="63"/>
+    <w:lsdException w:name="Medium Shading 2 Accent 3" w:uiPriority="64"/>
+    <w:lsdException w:name="Medium List 1 Accent 3" w:uiPriority="65"/>
+    <w:lsdException w:name="Medium List 2 Accent 3" w:uiPriority="66"/>
+    <w:lsdException w:name="Medium Grid 1 Accent 3" w:uiPriority="67"/>
+    <w:lsdException w:name="Medium Grid 2 Accent 3" w:uiPriority="68"/>
+    <w:lsdException w:name="Medium Grid 3 Accent 3" w:uiPriority="69"/>
+    <w:lsdException w:name="Dark List Accent 3" w:uiPriority="70"/>
+    <w:lsdException w:name="Colorful Shading Accent 3" w:uiPriority="71"/>
+    <w:lsdException w:name="Colorful List Accent 3" w:uiPriority="72"/>
+    <w:lsdException w:name="Colorful Grid Accent 3" w:uiPriority="73"/>
+    <w:lsdException w:name="Light Shading Accent 4" w:uiPriority="60"/>
+    <w:lsdException w:name="Light List Accent 4" w:uiPriority="61"/>
+    <w:lsdException w:name="Light Grid Accent 4" w:uiPriority="62"/>
+    <w:lsdException w:name="Medium Shading 1 Accent 4" w:uiPriority="63"/>
+    <w:lsdException w:name="Medium Shading 2 Accent 4" w:uiPriority="64"/>
+    <w:lsdException w:name="Medium List 1 Accent 4" w:uiPriority="65"/>
+    <w:lsdException w:name="Medium List 2 Accent 4" w:uiPriority="66"/>
+    <w:lsdException w:name="Medium Grid 1 Accent 4" w:uiPriority="67"/>
+    <w:lsdException w:name="Medium Grid 2 Accent 4" w:uiPriority="68"/>
+    <w:lsdException w:name="Medium Grid 3 Accent 4" w:uiPriority="69"/>
+    <w:lsdException w:name="Dark List Accent 4" w:uiPriority="70"/>
+    <w:lsdException w:name="Colorful Shading Accent 4" w:uiPriority="71"/>
+    <w:lsdException w:name="Colorful List Accent 4" w:uiPriority="72"/>
+    <w:lsdException w:name="Colorful Grid Accent 4" w:uiPriority="73"/>
+    <w:lsdException w:name="Light Shading Accent 5" w:uiPriority="60"/>
+    <w:lsdException w:name="Light List Accent 5" w:uiPriority="61"/>
+    <w:lsdException w:name="Light Grid Accent 5" w:uiPriority="62"/>
+    <w:lsdException w:name="Medium Shading 1 Accent 5" w:uiPriority="63"/>
+    <w:lsdException w:name="Medium Shading 2 Accent 5" w:uiPriority="64"/>
+    <w:lsdException w:name="Medium List 1 Accent 5" w:uiPriority="65"/>
+    <w:lsdException w:name="Medium List 2 Accent 5" w:uiPriority="66"/>
+    <w:lsdException w:name="Medium Grid 1 Accent 5" w:uiPriority="67"/>
+    <w:lsdException w:name="Medium Grid 2 Accent 5" w:uiPriority="68"/>
+    <w:lsdException w:name="Medium Grid 3 Accent 5" w:uiPriority="69"/>
+    <w:lsdException w:name="Dark List Accent 5" w:uiPriority="70"/>
+    <w:lsdException w:name="Colorful Shading Accent 5" w:uiPriority="71"/>
+    <w:lsdException w:name="Colorful List Accent 5" w:uiPriority="72"/>
+    <w:lsdException w:name="Colorful Grid Accent 5" w:uiPriority="73"/>
+    <w:lsdException w:name="Light Shading Accent 6" w:uiPriority="60"/>
+    <w:lsdException w:name="Light List Accent 6" w:uiPriority="61"/>
+    <w:lsdException w:name="Light Grid Accent 6" w:uiPriority="62"/>
+    <w:lsdException w:name="Medium Shading 1 Accent 6" w:uiPriority="63"/>
+    <w:lsdException w:name="Medium Shading 2 Accent 6" w:uiPriority="64"/>
+    <w:lsdException w:name="Medium List 1 Accent 6" w:uiPriority="65"/>
+    <w:lsdException w:name="Medium List 2 Accent 6" w:uiPriority="66"/>
+    <w:lsdException w:name="Medium Grid 1 Accent 6" w:uiPriority="67"/>
+    <w:lsdException w:name="Medium Grid 2 Accent 6" w:uiPriority="68"/>
+    <w:lsdException w:name="Medium Grid 3 Accent 6" w:uiPriority="69"/>
+    <w:lsdException w:name="Dark List Accent 6" w:uiPriority="70"/>
+    <w:lsdException w:name="Colorful Shading Accent 6" w:uiPriority="71"/>
+    <w:lsdException w:name="Colorful List Accent 6" w:uiPriority="72"/>
+    <w:lsdException w:name="Colorful Grid Accent 6" w:uiPriority="73"/>
+    <w:lsdException w:name="Subtle Emphasis" w:uiPriority="19" w:qFormat="1"/>
+    <w:lsdException w:name="Intense Emphasis" w:uiPriority="21" w:qFormat="1"/>
+    <w:lsdException w:name="Subtle Reference" w:uiPriority="31" w:qFormat="1"/>
+    <w:lsdException w:name="Intense Reference" w:uiPriority="32" w:qFormat="1"/>
+    <w:lsdException w:name="Book Title" w:uiPriority="33" w:qFormat="1"/>
+    <w:lsdException w:name="Bibliography" w:semiHidden="1" w:uiPriority="37" w:unhideWhenUsed="1"/>
+    <w:lsdException w:name="TOC Heading" w:semiHidden="1" w:uiPriority="39" w:unhideWhenUsed="1" w:qFormat="1"/>
+    <w:lsdException w:name="Plain Table 1" w:uiPriority="41"/>
+    <w:lsdException w:name="Plain Table 2" w:uiPriority="42"/>
+    <w:lsdException w:name="Plain Table 3" w:uiPriority="43"/>
+    <w:lsdException w:name="Plain Table 4" w:uiPriority="44"/>
+    <w:lsdException w:name="Plain Table 5" w:uiPriority="45"/>
+    <w:lsdException w:name="Grid Table Light" w:uiPriority="40"/>
+    <w:lsdException w:name="Grid Table 1 Light" w:uiPriority="46"/>
+    <w:lsdException w:name="Grid Table 2" w:uiPriority="47"/>
+    <w:lsdException w:name="Grid Table 3" w:uiPriority="48"/>
+    <w:lsdException w:name="Grid Table 4" w:uiPriority="49"/>
+    <w:lsdException w:name="Grid Table 5 Dark" w:uiPriority="50"/>
+    <w:lsdException w:name="Grid Table 6 Colorful" w:uiPriority="51"/>
+    <w:lsdException w:name="Grid Table 7 Colorful" w:uiPriority="52"/>
+    <w:lsdException w:name="Grid Table 1 Light Accent 1" w:uiPriority="46"/>
+    <w:lsdException w:name="Grid Table 2 Accent 1" w:uiPriority="47"/>
+    <w:lsdException w:name="Grid Table 3 Accent 1" w:uiPriority="48"/>
+    <w:lsdException w:name="Grid Table 4 Accent 1" w:uiPriority="49"/>
+    <w:lsdException w:name="Grid Table 5 Dark Accent 1" w:uiPriority="50"/>
+    <w:lsdException w:name="Grid Table 6 Colorful Accent 1" w:uiPriority="51"/>
+    <w:lsdException w:name="Grid Table 7 Colorful Accent 1" w:uiPriority="52"/>
+    <w:lsdException w:name="Grid Table 1 Light Accent 2" w:uiPriority="46"/>
+    <w:lsdException w:name="Grid Table 2 Accent 2" w:uiPriority="47"/>
+    <w:lsdException w:name="Grid Table 3 Accent 2" w:uiPriority="48"/>
+    <w:lsdException w:name="Grid Table 4 Accent 2" w:uiPriority="49"/>
+    <w:lsdException w:name="Grid Table 5 Dark Accent 2" w:uiPriority="50"/>
+    <w:lsdException w:name="Grid Table 6 Colorful Accent 2" w:uiPriority="51"/>
+    <w:lsdException w:name="Grid Table 7 Colorful Accent 2" w:uiPriority="52"/>
+    <w:lsdException w:name="Grid Table 1 Light Accent 3" w:uiPriority="46"/>
+    <w:lsdException w:name="Grid Table 2 Accent 3" w:uiPriority="47"/>
+    <w:lsdException w:name="Grid Table 3 Accent 3" w:uiPriority="48"/>
+    <w:lsdException w:name="Grid Table 4 Accent 3" w:uiPriority="49"/>
+    <w:lsdException w:name="Grid Table 5 Dark Accent 3" w:uiPriority="50"/>
+    <w:lsdException w:name="Grid Table 6 Colorful Accent 3" w:uiPriority="51"/>
+    <w:lsdException w:name="Grid Table 7 Colorful Accent 3" w:uiPriority="52"/>
+    <w:lsdException w:name="Grid Table 1 Light Accent 4" w:uiPriority="46"/>
+    <w:lsdException w:name="Grid Table 2 Accent 4" w:uiPriority="47"/>
+    <w:lsdException w:name="Grid Table 3 Accent 4" w:uiPriority="48"/>
+    <w:lsdException w:name="Grid Table 4 Accent 4" w:uiPriority="49"/>
+    <w:lsdException w:name="Grid Table 5 Dark Accent 4" w:uiPriority="50"/>
+    <w:lsdException w:name="Grid Table 6 Colorful Accent 4" w:uiPriority="51"/>
+    <w:lsdException w:name="Grid Table 7 Colorful Accent 4" w:uiPriority="52"/>
+    <w:lsdException w:name="Grid Table 1 Light Accent 5" w:uiPriority="46"/>
+    <w:lsdException w:name="Grid Table 2 Accent 5" w:uiPriority="47"/>
+    <w:lsdException w:name="Grid Table 3 Accent 5" w:uiPriority="48"/>
+    <w:lsdException w:name="Grid Table 4 Accent 5" w:uiPriority="49"/>
+    <w:lsdException w:name="Grid Table 5 Dark Accent 5" w:uiPriority="50"/>
+    <w:lsdException w:name="Grid Table 6 Colorful Accent 5" w:uiPriority="51"/>
+    <w:lsdException w:name="Grid Table 7 Colorful Accent 5" w:uiPriority="52"/>
+    <w:lsdException w:name="Grid Table 1 Light Accent 6" w:uiPriority="46"/>
+    <w:lsdException w:name="Grid Table 2 Accent 6" w:uiPriority="47"/>
+    <w:lsdException w:name="Grid Table 3 Accent 6" w:uiPriority="48"/>
+    <w:lsdException w:name="Grid Table 4 Accent 6" w:uiPriority="49"/>
+    <w:lsdException w:name="Grid Table 5 Dark Accent 6" w:uiPriority="50"/>
+    <w:lsdException w:name="Grid Table 6 Colorful Accent 6" w:uiPriority="51"/>
+    <w:lsdException w:name="Grid Table 7 Colorful Accent 6" w:uiPriority="52"/>
+    <w:lsdException w:name="List Table 1 Light" w:uiPriority="46"/>
+    <w:lsdException w:name="List Table 2" w:uiPriority="47"/>
+    <w:lsdException w:name="List Table 3" w:uiPriority="48"/>
+    <w:lsdException w:name="List Table 4" w:uiPriority="49"/>
+    <w:lsdException w:name="List Table 5 Dark" w:uiPriority="50"/>
+    <w:lsdException w:name="List Table 6 Colorful" w:uiPriority="51"/>
+    <w:lsdException w:name="List Table 7 Colorful" w:uiPriority="52"/>
+    <w:lsdException w:name="List Table 1 Light Accent 1" w:uiPriority="46"/>
+    <w:lsdException w:name="List Table 2 Accent 1" w:uiPriority="47"/>
+    <w:lsdException w:name="List Table 3 Accent 1" w:uiPriority="48"/>
+    <w:lsdException w:name="List Table 4 Accent 1" w:uiPriority="49"/>
+    <w:lsdException w:name="List Table 5 Dark Accent 1" w:uiPriority="50"/>
+    <w:lsdException w:name="List Table 6 Colorful Accent 1" w:uiPriority="51"/>
+    <w:lsdException w:name="List Table 7 Colorful Accent 1" w:uiPriority="52"/>
+    <w:lsdException w:name="List Table 1 Light Accent 2" w:uiPriority="46"/>
+    <w:lsdException w:name="List Table 2 Accent 2" w:uiPriority="47"/>
+    <w:lsdException w:name="List Table 3 Accent 2" w:uiPriority="48"/>
+    <w:lsdException w:name="List Table 4 Accent 2" w:uiPriority="49"/>
+    <w:lsdException w:name="List Table 5 Dark Accent 2" w:uiPriority="50"/>
+    <w:lsdException w:name="List Table 6 Colorful Accent 2" w:uiPriority="51"/>
+    <w:lsdException w:name="List Table 7 Colorful Accent 2" w:uiPriority="52"/>
+    <w:lsdException w:name="List Table 1 Light Accent 3" w:uiPriority="46"/>
+    <w:lsdException w:name="List Table 2 Accent 3" w:uiPriority="47"/>
+    <w:lsdException w:name="List Table 3 Accent 3" w:uiPriority="48"/>
+    <w:lsdException w:name="List Table 4 Accent 3" w:uiPriority="49"/>
+    <w:lsdException w:name="List Table 5 Dark Accent 3" w:uiPriority="50"/>
+    <w:lsdException w:name="List Table 6 Colorful Accent 3" w:uiPriority="51"/>
+    <w:lsdException w:name="List Table 7 Colorful Accent 3" w:uiPriority="52"/>
+    <w:lsdException w:name="List Table 1 Light Accent 4" w:uiPriority="46"/>
+    <w:lsdException w:name="List Table 2 Accent 4" w:uiPriority="47"/>
+    <w:lsdException w:name="List Table 3 Accent 4" w:uiPriority="48"/>
+    <w:lsdException w:name="List Table 4 Accent 4" w:uiPriority="49"/>
+    <w:lsdException w:name="List Table 5 Dark Accent 4" w:uiPriority="50"/>
+    <w:lsdException w:name="List Table 6 Colorful Accent 4" w:uiPriority="51"/>
+    <w:lsdException w:name="List Table 7 Colorful Accent 4" w:uiPriority="52"/>
+    <w:lsdException w:name="List Table 1 Light Accent 5" w:uiPriority="46"/>
+    <w:lsdException w:name="List Table 2 Accent 5" w:uiPriority="47"/>
+    <w:lsdException w:name="List Table 3 Accent 5" w:uiPriority="48"/>
+    <w:lsdException w:name="List Table 4 Accent 5" w:uiPriority="49"/>
+    <w:lsdException w:name="List Table 5 Dark Accent 5" w:uiPriority="50"/>
+    <w:lsdException w:name="List Table 6 Colorful Accent 5" w:uiPriority="51"/>
+    <w:lsdException w:name="List Table 7 Colorful Accent 5" w:uiPriority="52"/>
+    <w:lsdException w:name="List Table 1 Light Accent 6" w:uiPriority="46"/>
+    <w:lsdException w:name="List Table 2 Accent 6" w:uiPriority="47"/>
+    <w:lsdException w:name="List Table 3 Accent 6" w:uiPriority="48"/>
+    <w:lsdException w:name="List Table 4 Accent 6" w:uiPriority="49"/>
+    <w:lsdException w:name="List Table 5 Dark Accent 6" w:uiPriority="50"/>
+    <w:lsdException w:name="List Table 6 Colorful Accent 6" w:uiPriority="51"/>
+    <w:lsdException w:name="List Table 7 Colorful Accent 6" w:uiPriority="52"/>
   </w:latentStyles>
   <w:style w:type="paragraph" w:default="1" w:styleId="Standard">
     <w:name w:val="Normal"/>
@@ -17873,6 +18086,7 @@
       <w:spacing w:after="0" w:line="240" w:lineRule="auto"/>
     </w:pPr>
     <w:tblPr>
+      <w:tblInd w:w="0" w:type="dxa"/>
       <w:tblBorders>
         <w:top w:val="single" w:sz="4" w:space="0" w:color="auto"/>
         <w:left w:val="single" w:sz="4" w:space="0" w:color="auto"/>
@@ -17881,881 +18095,12 @@
         <w:insideH w:val="single" w:sz="4" w:space="0" w:color="auto"/>
         <w:insideV w:val="single" w:sz="4" w:space="0" w:color="auto"/>
       </w:tblBorders>
-    </w:tblPr>
-  </w:style>
-  <w:style w:type="paragraph" w:styleId="Sprechblasentext">
-    <w:name w:val="Balloon Text"/>
-    <w:basedOn w:val="Standard"/>
-    <w:link w:val="SprechblasentextZchn"/>
-    <w:uiPriority w:val="99"/>
-    <w:semiHidden/>
-    <w:unhideWhenUsed/>
-    <w:rsid w:val="00E053B4"/>
-    <w:pPr>
-      <w:spacing w:after="0" w:line="240" w:lineRule="auto"/>
-    </w:pPr>
-    <w:rPr>
-      <w:rFonts w:ascii="Tahoma" w:hAnsi="Tahoma" w:cs="Tahoma"/>
-      <w:sz w:val="16"/>
-      <w:szCs w:val="16"/>
-    </w:rPr>
-  </w:style>
-  <w:style w:type="character" w:customStyle="1" w:styleId="SprechblasentextZchn">
-    <w:name w:val="Sprechblasentext Zchn"/>
-    <w:basedOn w:val="Absatz-Standardschriftart"/>
-    <w:link w:val="Sprechblasentext"/>
-    <w:uiPriority w:val="99"/>
-    <w:semiHidden/>
-    <w:rsid w:val="00E053B4"/>
-    <w:rPr>
-      <w:rFonts w:ascii="Tahoma" w:hAnsi="Tahoma" w:cs="Tahoma"/>
-      <w:sz w:val="16"/>
-      <w:szCs w:val="16"/>
-    </w:rPr>
-  </w:style>
-  <w:style w:type="paragraph" w:styleId="Kopfzeile">
-    <w:name w:val="header"/>
-    <w:basedOn w:val="Standard"/>
-    <w:link w:val="KopfzeileZchn"/>
-    <w:uiPriority w:val="99"/>
-    <w:unhideWhenUsed/>
-    <w:rsid w:val="00B220B0"/>
-    <w:pPr>
-      <w:tabs>
-        <w:tab w:val="center" w:pos="4536"/>
-        <w:tab w:val="right" w:pos="9072"/>
-      </w:tabs>
-      <w:spacing w:after="0" w:line="240" w:lineRule="auto"/>
-    </w:pPr>
-  </w:style>
-  <w:style w:type="character" w:customStyle="1" w:styleId="KopfzeileZchn">
-    <w:name w:val="Kopfzeile Zchn"/>
-    <w:basedOn w:val="Absatz-Standardschriftart"/>
-    <w:link w:val="Kopfzeile"/>
-    <w:uiPriority w:val="99"/>
-    <w:rsid w:val="00B220B0"/>
-    <w:rPr>
-      <w:rFonts w:ascii="Trebuchet MS" w:hAnsi="Trebuchet MS"/>
-      <w:sz w:val="20"/>
-    </w:rPr>
-  </w:style>
-  <w:style w:type="paragraph" w:styleId="Fuzeile">
-    <w:name w:val="footer"/>
-    <w:basedOn w:val="Standard"/>
-    <w:link w:val="FuzeileZchn"/>
-    <w:uiPriority w:val="99"/>
-    <w:unhideWhenUsed/>
-    <w:rsid w:val="00B220B0"/>
-    <w:pPr>
-      <w:tabs>
-        <w:tab w:val="center" w:pos="4536"/>
-        <w:tab w:val="right" w:pos="9072"/>
-      </w:tabs>
-      <w:spacing w:after="0" w:line="240" w:lineRule="auto"/>
-    </w:pPr>
-  </w:style>
-  <w:style w:type="character" w:customStyle="1" w:styleId="FuzeileZchn">
-    <w:name w:val="Fußzeile Zchn"/>
-    <w:basedOn w:val="Absatz-Standardschriftart"/>
-    <w:link w:val="Fuzeile"/>
-    <w:uiPriority w:val="99"/>
-    <w:rsid w:val="00B220B0"/>
-    <w:rPr>
-      <w:rFonts w:ascii="Trebuchet MS" w:hAnsi="Trebuchet MS"/>
-      <w:sz w:val="20"/>
-    </w:rPr>
-  </w:style>
-  <w:style w:type="paragraph" w:customStyle="1" w:styleId="Default">
-    <w:name w:val="Default"/>
-    <w:rsid w:val="00C604EC"/>
-    <w:pPr>
-      <w:autoSpaceDE w:val="0"/>
-      <w:autoSpaceDN w:val="0"/>
-      <w:adjustRightInd w:val="0"/>
-      <w:spacing w:after="0" w:line="240" w:lineRule="auto"/>
-    </w:pPr>
-    <w:rPr>
-      <w:rFonts w:ascii="Arial" w:hAnsi="Arial" w:cs="Arial"/>
-      <w:color w:val="000000"/>
-      <w:sz w:val="24"/>
-      <w:szCs w:val="24"/>
-    </w:rPr>
-  </w:style>
-</w:styles>
-</file>
-
-<file path=word/stylesWithEffects.xml><?xml version="1.0" encoding="utf-8"?>
-<w:styles xmlns:wpc="http://schemas.microsoft.com/office/word/2010/wordprocessingCanvas" xmlns:mc="http://schemas.openxmlformats.org/markup-compatibility/2006" xmlns:o="urn:schemas-microsoft-com:office:office" xmlns:r="http://schemas.openxmlformats.org/officeDocument/2006/relationships" xmlns:m="http://schemas.openxmlformats.org/officeDocument/2006/math" xmlns:v="urn:schemas-microsoft-com:vml" xmlns:wp14="http://schemas.microsoft.com/office/word/2010/wordprocessingDrawing" xmlns:wp="http://schemas.openxmlformats.org/drawingml/2006/wordprocessingDrawing" xmlns:w10="urn:schemas-microsoft-com:office:word" xmlns:w="http://schemas.openxmlformats.org/wordprocessingml/2006/main" xmlns:w14="http://schemas.microsoft.com/office/word/2010/wordml" xmlns:wpg="http://schemas.microsoft.com/office/word/2010/wordprocessingGroup" xmlns:wpi="http://schemas.microsoft.com/office/word/2010/wordprocessingInk" xmlns:wne="http://schemas.microsoft.com/office/word/2006/wordml" xmlns:wps="http://schemas.microsoft.com/office/word/2010/wordprocessingShape" mc:Ignorable="w14 wp14">
-  <w:docDefaults>
-    <w:rPrDefault>
-      <w:rPr>
-        <w:rFonts w:asciiTheme="minorHAnsi" w:eastAsiaTheme="minorHAnsi" w:hAnsiTheme="minorHAnsi" w:cstheme="minorBidi"/>
-        <w:sz w:val="22"/>
-        <w:szCs w:val="22"/>
-        <w:lang w:val="de-CH" w:eastAsia="en-US" w:bidi="ar-SA"/>
-      </w:rPr>
-    </w:rPrDefault>
-    <w:pPrDefault>
-      <w:pPr>
-        <w:spacing w:after="200" w:line="276" w:lineRule="auto"/>
-      </w:pPr>
-    </w:pPrDefault>
-  </w:docDefaults>
-  <w:latentStyles w:defLockedState="0" w:defUIPriority="99" w:defSemiHidden="1" w:defUnhideWhenUsed="1" w:defQFormat="0" w:count="267">
-    <w:lsdException w:name="Normal" w:semiHidden="0" w:uiPriority="0" w:unhideWhenUsed="0" w:qFormat="1"/>
-    <w:lsdException w:name="heading 1" w:semiHidden="0" w:uiPriority="9" w:unhideWhenUsed="0" w:qFormat="1"/>
-    <w:lsdException w:name="heading 2" w:uiPriority="9" w:qFormat="1"/>
-    <w:lsdException w:name="heading 3" w:uiPriority="9" w:qFormat="1"/>
-    <w:lsdException w:name="heading 4" w:uiPriority="9" w:qFormat="1"/>
-    <w:lsdException w:name="heading 5" w:uiPriority="9"/>
-    <w:lsdException w:name="heading 6" w:uiPriority="9" w:qFormat="1"/>
-    <w:lsdException w:name="heading 7" w:uiPriority="9" w:qFormat="1"/>
-    <w:lsdException w:name="heading 8" w:uiPriority="9" w:qFormat="1"/>
-    <w:lsdException w:name="heading 9" w:uiPriority="9" w:qFormat="1"/>
-    <w:lsdException w:name="toc 1" w:uiPriority="39" w:qFormat="1"/>
-    <w:lsdException w:name="toc 2" w:uiPriority="39" w:qFormat="1"/>
-    <w:lsdException w:name="toc 3" w:uiPriority="39" w:qFormat="1"/>
-    <w:lsdException w:name="toc 4" w:uiPriority="39"/>
-    <w:lsdException w:name="toc 5" w:uiPriority="39"/>
-    <w:lsdException w:name="toc 6" w:uiPriority="39"/>
-    <w:lsdException w:name="toc 7" w:uiPriority="39"/>
-    <w:lsdException w:name="toc 8" w:uiPriority="39"/>
-    <w:lsdException w:name="toc 9" w:uiPriority="39"/>
-    <w:lsdException w:name="caption" w:uiPriority="35" w:qFormat="1"/>
-    <w:lsdException w:name="Title" w:semiHidden="0" w:uiPriority="10" w:unhideWhenUsed="0" w:qFormat="1"/>
-    <w:lsdException w:name="Default Paragraph Font" w:uiPriority="1"/>
-    <w:lsdException w:name="Subtitle" w:semiHidden="0" w:uiPriority="11" w:unhideWhenUsed="0" w:qFormat="1"/>
-    <w:lsdException w:name="Strong" w:semiHidden="0" w:uiPriority="22" w:unhideWhenUsed="0" w:qFormat="1"/>
-    <w:lsdException w:name="Emphasis" w:semiHidden="0" w:uiPriority="20" w:unhideWhenUsed="0" w:qFormat="1"/>
-    <w:lsdException w:name="Table Grid" w:semiHidden="0" w:uiPriority="0" w:unhideWhenUsed="0"/>
-    <w:lsdException w:name="Placeholder Text" w:unhideWhenUsed="0"/>
-    <w:lsdException w:name="No Spacing" w:semiHidden="0" w:uiPriority="1" w:unhideWhenUsed="0" w:qFormat="1"/>
-    <w:lsdException w:name="Light Shading" w:semiHidden="0" w:uiPriority="60" w:unhideWhenUsed="0"/>
-    <w:lsdException w:name="Light List" w:semiHidden="0" w:uiPriority="61" w:unhideWhenUsed="0"/>
-    <w:lsdException w:name="Light Grid" w:semiHidden="0" w:uiPriority="62" w:unhideWhenUsed="0"/>
-    <w:lsdException w:name="Medium Shading 1" w:semiHidden="0" w:uiPriority="63" w:unhideWhenUsed="0"/>
-    <w:lsdException w:name="Medium Shading 2" w:semiHidden="0" w:uiPriority="64" w:unhideWhenUsed="0"/>
-    <w:lsdException w:name="Medium List 1" w:semiHidden="0" w:uiPriority="65" w:unhideWhenUsed="0"/>
-    <w:lsdException w:name="Medium List 2" w:semiHidden="0" w:uiPriority="66" w:unhideWhenUsed="0"/>
-    <w:lsdException w:name="Medium Grid 1" w:semiHidden="0" w:uiPriority="67" w:unhideWhenUsed="0"/>
-    <w:lsdException w:name="Medium Grid 2" w:semiHidden="0" w:uiPriority="68" w:unhideWhenUsed="0"/>
-    <w:lsdException w:name="Medium Grid 3" w:semiHidden="0" w:uiPriority="69" w:unhideWhenUsed="0"/>
-    <w:lsdException w:name="Dark List" w:semiHidden="0" w:uiPriority="70" w:unhideWhenUsed="0"/>
-    <w:lsdException w:name="Colorful Shading" w:semiHidden="0" w:uiPriority="71" w:unhideWhenUsed="0"/>
-    <w:lsdException w:name="Colorful List" w:semiHidden="0" w:uiPriority="72" w:unhideWhenUsed="0"/>
-    <w:lsdException w:name="Colorful Grid" w:semiHidden="0" w:uiPriority="73" w:unhideWhenUsed="0"/>
-    <w:lsdException w:name="Light Shading Accent 1" w:semiHidden="0" w:uiPriority="60" w:unhideWhenUsed="0"/>
-    <w:lsdException w:name="Light List Accent 1" w:semiHidden="0" w:uiPriority="61" w:unhideWhenUsed="0"/>
-    <w:lsdException w:name="Light Grid Accent 1" w:semiHidden="0" w:uiPriority="62" w:unhideWhenUsed="0"/>
-    <w:lsdException w:name="Medium Shading 1 Accent 1" w:semiHidden="0" w:uiPriority="63" w:unhideWhenUsed="0"/>
-    <w:lsdException w:name="Medium Shading 2 Accent 1" w:semiHidden="0" w:uiPriority="64" w:unhideWhenUsed="0"/>
-    <w:lsdException w:name="Medium List 1 Accent 1" w:semiHidden="0" w:uiPriority="65" w:unhideWhenUsed="0"/>
-    <w:lsdException w:name="Revision" w:unhideWhenUsed="0"/>
-    <w:lsdException w:name="List Paragraph" w:semiHidden="0" w:uiPriority="34" w:unhideWhenUsed="0" w:qFormat="1"/>
-    <w:lsdException w:name="Quote" w:semiHidden="0" w:uiPriority="29" w:unhideWhenUsed="0" w:qFormat="1"/>
-    <w:lsdException w:name="Intense Quote" w:semiHidden="0" w:uiPriority="30" w:unhideWhenUsed="0" w:qFormat="1"/>
-    <w:lsdException w:name="Medium List 2 Accent 1" w:semiHidden="0" w:uiPriority="66" w:unhideWhenUsed="0"/>
-    <w:lsdException w:name="Medium Grid 1 Accent 1" w:semiHidden="0" w:uiPriority="67" w:unhideWhenUsed="0"/>
-    <w:lsdException w:name="Medium Grid 2 Accent 1" w:semiHidden="0" w:uiPriority="68" w:unhideWhenUsed="0"/>
-    <w:lsdException w:name="Medium Grid 3 Accent 1" w:semiHidden="0" w:uiPriority="69" w:unhideWhenUsed="0"/>
-    <w:lsdException w:name="Dark List Accent 1" w:semiHidden="0" w:uiPriority="70" w:unhideWhenUsed="0"/>
-    <w:lsdException w:name="Colorful Shading Accent 1" w:semiHidden="0" w:uiPriority="71" w:unhideWhenUsed="0"/>
-    <w:lsdException w:name="Colorful List Accent 1" w:semiHidden="0" w:uiPriority="72" w:unhideWhenUsed="0"/>
-    <w:lsdException w:name="Colorful Grid Accent 1" w:semiHidden="0" w:uiPriority="73" w:unhideWhenUsed="0"/>
-    <w:lsdException w:name="Light Shading Accent 2" w:semiHidden="0" w:uiPriority="60" w:unhideWhenUsed="0"/>
-    <w:lsdException w:name="Light List Accent 2" w:semiHidden="0" w:uiPriority="61" w:unhideWhenUsed="0"/>
-    <w:lsdException w:name="Light Grid Accent 2" w:semiHidden="0" w:uiPriority="62" w:unhideWhenUsed="0"/>
-    <w:lsdException w:name="Medium Shading 1 Accent 2" w:semiHidden="0" w:uiPriority="63" w:unhideWhenUsed="0"/>
-    <w:lsdException w:name="Medium Shading 2 Accent 2" w:semiHidden="0" w:uiPriority="64" w:unhideWhenUsed="0"/>
-    <w:lsdException w:name="Medium List 1 Accent 2" w:semiHidden="0" w:uiPriority="65" w:unhideWhenUsed="0"/>
-    <w:lsdException w:name="Medium List 2 Accent 2" w:semiHidden="0" w:uiPriority="66" w:unhideWhenUsed="0"/>
-    <w:lsdException w:name="Medium Grid 1 Accent 2" w:semiHidden="0" w:uiPriority="67" w:unhideWhenUsed="0"/>
-    <w:lsdException w:name="Medium Grid 2 Accent 2" w:semiHidden="0" w:uiPriority="68" w:unhideWhenUsed="0"/>
-    <w:lsdException w:name="Medium Grid 3 Accent 2" w:semiHidden="0" w:uiPriority="69" w:unhideWhenUsed="0"/>
-    <w:lsdException w:name="Dark List Accent 2" w:semiHidden="0" w:uiPriority="70" w:unhideWhenUsed="0"/>
-    <w:lsdException w:name="Colorful Shading Accent 2" w:semiHidden="0" w:uiPriority="71" w:unhideWhenUsed="0"/>
-    <w:lsdException w:name="Colorful List Accent 2" w:semiHidden="0" w:uiPriority="72" w:unhideWhenUsed="0"/>
-    <w:lsdException w:name="Colorful Grid Accent 2" w:semiHidden="0" w:uiPriority="73" w:unhideWhenUsed="0"/>
-    <w:lsdException w:name="Light Shading Accent 3" w:semiHidden="0" w:uiPriority="60" w:unhideWhenUsed="0"/>
-    <w:lsdException w:name="Light List Accent 3" w:semiHidden="0" w:uiPriority="61" w:unhideWhenUsed="0"/>
-    <w:lsdException w:name="Light Grid Accent 3" w:semiHidden="0" w:uiPriority="62" w:unhideWhenUsed="0"/>
-    <w:lsdException w:name="Medium Shading 1 Accent 3" w:semiHidden="0" w:uiPriority="63" w:unhideWhenUsed="0"/>
-    <w:lsdException w:name="Medium Shading 2 Accent 3" w:semiHidden="0" w:uiPriority="64" w:unhideWhenUsed="0"/>
-    <w:lsdException w:name="Medium List 1 Accent 3" w:semiHidden="0" w:uiPriority="65" w:unhideWhenUsed="0"/>
-    <w:lsdException w:name="Medium List 2 Accent 3" w:semiHidden="0" w:uiPriority="66" w:unhideWhenUsed="0"/>
-    <w:lsdException w:name="Medium Grid 1 Accent 3" w:semiHidden="0" w:uiPriority="67" w:unhideWhenUsed="0"/>
-    <w:lsdException w:name="Medium Grid 2 Accent 3" w:semiHidden="0" w:uiPriority="68" w:unhideWhenUsed="0"/>
-    <w:lsdException w:name="Medium Grid 3 Accent 3" w:semiHidden="0" w:uiPriority="69" w:unhideWhenUsed="0"/>
-    <w:lsdException w:name="Dark List Accent 3" w:semiHidden="0" w:uiPriority="70" w:unhideWhenUsed="0"/>
-    <w:lsdException w:name="Colorful Shading Accent 3" w:semiHidden="0" w:uiPriority="71" w:unhideWhenUsed="0"/>
-    <w:lsdException w:name="Colorful List Accent 3" w:semiHidden="0" w:uiPriority="72" w:unhideWhenUsed="0"/>
-    <w:lsdException w:name="Colorful Grid Accent 3" w:semiHidden="0" w:uiPriority="73" w:unhideWhenUsed="0"/>
-    <w:lsdException w:name="Light Shading Accent 4" w:semiHidden="0" w:uiPriority="60" w:unhideWhenUsed="0"/>
-    <w:lsdException w:name="Light List Accent 4" w:semiHidden="0" w:uiPriority="61" w:unhideWhenUsed="0"/>
-    <w:lsdException w:name="Light Grid Accent 4" w:semiHidden="0" w:uiPriority="62" w:unhideWhenUsed="0"/>
-    <w:lsdException w:name="Medium Shading 1 Accent 4" w:semiHidden="0" w:uiPriority="63" w:unhideWhenUsed="0"/>
-    <w:lsdException w:name="Medium Shading 2 Accent 4" w:semiHidden="0" w:uiPriority="64" w:unhideWhenUsed="0"/>
-    <w:lsdException w:name="Medium List 1 Accent 4" w:semiHidden="0" w:uiPriority="65" w:unhideWhenUsed="0"/>
-    <w:lsdException w:name="Medium List 2 Accent 4" w:semiHidden="0" w:uiPriority="66" w:unhideWhenUsed="0"/>
-    <w:lsdException w:name="Medium Grid 1 Accent 4" w:semiHidden="0" w:uiPriority="67" w:unhideWhenUsed="0"/>
-    <w:lsdException w:name="Medium Grid 2 Accent 4" w:semiHidden="0" w:uiPriority="68" w:unhideWhenUsed="0"/>
-    <w:lsdException w:name="Medium Grid 3 Accent 4" w:semiHidden="0" w:uiPriority="69" w:unhideWhenUsed="0"/>
-    <w:lsdException w:name="Dark List Accent 4" w:semiHidden="0" w:uiPriority="70" w:unhideWhenUsed="0"/>
-    <w:lsdException w:name="Colorful Shading Accent 4" w:semiHidden="0" w:uiPriority="71" w:unhideWhenUsed="0"/>
-    <w:lsdException w:name="Colorful List Accent 4" w:semiHidden="0" w:uiPriority="72" w:unhideWhenUsed="0"/>
-    <w:lsdException w:name="Colorful Grid Accent 4" w:semiHidden="0" w:uiPriority="73" w:unhideWhenUsed="0"/>
-    <w:lsdException w:name="Light Shading Accent 5" w:semiHidden="0" w:uiPriority="60" w:unhideWhenUsed="0"/>
-    <w:lsdException w:name="Light List Accent 5" w:semiHidden="0" w:uiPriority="61" w:unhideWhenUsed="0"/>
-    <w:lsdException w:name="Light Grid Accent 5" w:semiHidden="0" w:uiPriority="62" w:unhideWhenUsed="0"/>
-    <w:lsdException w:name="Medium Shading 1 Accent 5" w:semiHidden="0" w:uiPriority="63" w:unhideWhenUsed="0"/>
-    <w:lsdException w:name="Medium Shading 2 Accent 5" w:semiHidden="0" w:uiPriority="64" w:unhideWhenUsed="0"/>
-    <w:lsdException w:name="Medium List 1 Accent 5" w:semiHidden="0" w:uiPriority="65" w:unhideWhenUsed="0"/>
-    <w:lsdException w:name="Medium List 2 Accent 5" w:semiHidden="0" w:uiPriority="66" w:unhideWhenUsed="0"/>
-    <w:lsdException w:name="Medium Grid 1 Accent 5" w:semiHidden="0" w:uiPriority="67" w:unhideWhenUsed="0"/>
-    <w:lsdException w:name="Medium Grid 2 Accent 5" w:semiHidden="0" w:uiPriority="68" w:unhideWhenUsed="0"/>
-    <w:lsdException w:name="Medium Grid 3 Accent 5" w:semiHidden="0" w:uiPriority="69" w:unhideWhenUsed="0"/>
-    <w:lsdException w:name="Dark List Accent 5" w:semiHidden="0" w:uiPriority="70" w:unhideWhenUsed="0"/>
-    <w:lsdException w:name="Colorful Shading Accent 5" w:semiHidden="0" w:uiPriority="71" w:unhideWhenUsed="0"/>
-    <w:lsdException w:name="Colorful List Accent 5" w:semiHidden="0" w:uiPriority="72" w:unhideWhenUsed="0"/>
-    <w:lsdException w:name="Colorful Grid Accent 5" w:semiHidden="0" w:uiPriority="73" w:unhideWhenUsed="0"/>
-    <w:lsdException w:name="Light Shading Accent 6" w:semiHidden="0" w:uiPriority="60" w:unhideWhenUsed="0"/>
-    <w:lsdException w:name="Light List Accent 6" w:semiHidden="0" w:uiPriority="61" w:unhideWhenUsed="0"/>
-    <w:lsdException w:name="Light Grid Accent 6" w:semiHidden="0" w:uiPriority="62" w:unhideWhenUsed="0"/>
-    <w:lsdException w:name="Medium Shading 1 Accent 6" w:semiHidden="0" w:uiPriority="63" w:unhideWhenUsed="0"/>
-    <w:lsdException w:name="Medium Shading 2 Accent 6" w:semiHidden="0" w:uiPriority="64" w:unhideWhenUsed="0"/>
-    <w:lsdException w:name="Medium List 1 Accent 6" w:semiHidden="0" w:uiPriority="65" w:unhideWhenUsed="0"/>
-    <w:lsdException w:name="Medium List 2 Accent 6" w:semiHidden="0" w:uiPriority="66" w:unhideWhenUsed="0"/>
-    <w:lsdException w:name="Medium Grid 1 Accent 6" w:semiHidden="0" w:uiPriority="67" w:unhideWhenUsed="0"/>
-    <w:lsdException w:name="Medium Grid 2 Accent 6" w:semiHidden="0" w:uiPriority="68" w:unhideWhenUsed="0"/>
-    <w:lsdException w:name="Medium Grid 3 Accent 6" w:semiHidden="0" w:uiPriority="69" w:unhideWhenUsed="0"/>
-    <w:lsdException w:name="Dark List Accent 6" w:semiHidden="0" w:uiPriority="70" w:unhideWhenUsed="0"/>
-    <w:lsdException w:name="Colorful Shading Accent 6" w:semiHidden="0" w:uiPriority="71" w:unhideWhenUsed="0"/>
-    <w:lsdException w:name="Colorful List Accent 6" w:semiHidden="0" w:uiPriority="72" w:unhideWhenUsed="0"/>
-    <w:lsdException w:name="Colorful Grid Accent 6" w:semiHidden="0" w:uiPriority="73" w:unhideWhenUsed="0"/>
-    <w:lsdException w:name="Subtle Emphasis" w:semiHidden="0" w:uiPriority="19" w:unhideWhenUsed="0" w:qFormat="1"/>
-    <w:lsdException w:name="Intense Emphasis" w:semiHidden="0" w:uiPriority="21" w:unhideWhenUsed="0" w:qFormat="1"/>
-    <w:lsdException w:name="Subtle Reference" w:semiHidden="0" w:uiPriority="31" w:unhideWhenUsed="0" w:qFormat="1"/>
-    <w:lsdException w:name="Intense Reference" w:semiHidden="0" w:uiPriority="32" w:unhideWhenUsed="0" w:qFormat="1"/>
-    <w:lsdException w:name="Book Title" w:semiHidden="0" w:uiPriority="33" w:unhideWhenUsed="0" w:qFormat="1"/>
-    <w:lsdException w:name="Bibliography" w:uiPriority="37"/>
-    <w:lsdException w:name="TOC Heading" w:uiPriority="39" w:qFormat="1"/>
-  </w:latentStyles>
-  <w:style w:type="paragraph" w:default="1" w:styleId="Standard">
-    <w:name w:val="Normal"/>
-    <w:qFormat/>
-    <w:rsid w:val="00C73EF7"/>
-    <w:rPr>
-      <w:rFonts w:ascii="Trebuchet MS" w:hAnsi="Trebuchet MS"/>
-      <w:sz w:val="20"/>
-    </w:rPr>
-  </w:style>
-  <w:style w:type="paragraph" w:styleId="berschrift1">
-    <w:name w:val="heading 1"/>
-    <w:basedOn w:val="Standard"/>
-    <w:next w:val="Standard"/>
-    <w:link w:val="berschrift1Zchn"/>
-    <w:uiPriority w:val="9"/>
-    <w:qFormat/>
-    <w:rsid w:val="00C73EF7"/>
-    <w:pPr>
-      <w:keepNext/>
-      <w:keepLines/>
-      <w:pageBreakBefore/>
-      <w:numPr>
-        <w:numId w:val="9"/>
-      </w:numPr>
-      <w:spacing w:before="360" w:after="360"/>
-      <w:outlineLvl w:val="0"/>
-    </w:pPr>
-    <w:rPr>
-      <w:rFonts w:eastAsiaTheme="majorEastAsia" w:cstheme="majorBidi"/>
-      <w:b/>
-      <w:bCs/>
-      <w:caps/>
-      <w:color w:val="364459"/>
-      <w:sz w:val="48"/>
-      <w:szCs w:val="28"/>
-    </w:rPr>
-  </w:style>
-  <w:style w:type="paragraph" w:styleId="berschrift2">
-    <w:name w:val="heading 2"/>
-    <w:basedOn w:val="Standard"/>
-    <w:next w:val="Standard"/>
-    <w:link w:val="berschrift2Zchn"/>
-    <w:uiPriority w:val="9"/>
-    <w:unhideWhenUsed/>
-    <w:qFormat/>
-    <w:rsid w:val="00C73EF7"/>
-    <w:pPr>
-      <w:keepNext/>
-      <w:keepLines/>
-      <w:numPr>
-        <w:ilvl w:val="1"/>
-        <w:numId w:val="9"/>
-      </w:numPr>
-      <w:spacing w:before="360" w:after="240"/>
-      <w:outlineLvl w:val="1"/>
-    </w:pPr>
-    <w:rPr>
-      <w:rFonts w:eastAsiaTheme="majorEastAsia" w:cstheme="majorBidi"/>
-      <w:b/>
-      <w:bCs/>
-      <w:color w:val="364459"/>
-      <w:sz w:val="32"/>
-      <w:szCs w:val="26"/>
-    </w:rPr>
-  </w:style>
-  <w:style w:type="paragraph" w:styleId="berschrift3">
-    <w:name w:val="heading 3"/>
-    <w:basedOn w:val="Standard"/>
-    <w:next w:val="Standard"/>
-    <w:link w:val="berschrift3Zchn"/>
-    <w:uiPriority w:val="9"/>
-    <w:unhideWhenUsed/>
-    <w:qFormat/>
-    <w:rsid w:val="00C73EF7"/>
-    <w:pPr>
-      <w:keepNext/>
-      <w:keepLines/>
-      <w:numPr>
-        <w:ilvl w:val="2"/>
-        <w:numId w:val="9"/>
-      </w:numPr>
-      <w:spacing w:before="360" w:after="240"/>
-      <w:outlineLvl w:val="2"/>
-    </w:pPr>
-    <w:rPr>
-      <w:rFonts w:eastAsiaTheme="majorEastAsia" w:cstheme="majorBidi"/>
-      <w:b/>
-      <w:bCs/>
-      <w:color w:val="364459"/>
-      <w:sz w:val="28"/>
-    </w:rPr>
-  </w:style>
-  <w:style w:type="paragraph" w:styleId="berschrift4">
-    <w:name w:val="heading 4"/>
-    <w:basedOn w:val="Standard"/>
-    <w:next w:val="Standard"/>
-    <w:link w:val="berschrift4Zchn"/>
-    <w:uiPriority w:val="9"/>
-    <w:unhideWhenUsed/>
-    <w:qFormat/>
-    <w:rsid w:val="00C73EF7"/>
-    <w:pPr>
-      <w:keepNext/>
-      <w:keepLines/>
-      <w:numPr>
-        <w:ilvl w:val="3"/>
-        <w:numId w:val="9"/>
-      </w:numPr>
-      <w:spacing w:before="360" w:after="120"/>
-      <w:outlineLvl w:val="3"/>
-    </w:pPr>
-    <w:rPr>
-      <w:rFonts w:eastAsiaTheme="majorEastAsia" w:cstheme="majorBidi"/>
-      <w:b/>
-      <w:bCs/>
-      <w:iCs/>
-      <w:color w:val="364459"/>
-      <w:sz w:val="24"/>
-    </w:rPr>
-  </w:style>
-  <w:style w:type="paragraph" w:styleId="berschrift6">
-    <w:name w:val="heading 6"/>
-    <w:basedOn w:val="Standard"/>
-    <w:next w:val="Standard"/>
-    <w:link w:val="berschrift6Zchn"/>
-    <w:uiPriority w:val="9"/>
-    <w:semiHidden/>
-    <w:unhideWhenUsed/>
-    <w:qFormat/>
-    <w:rsid w:val="00C73EF7"/>
-    <w:pPr>
-      <w:keepNext/>
-      <w:keepLines/>
-      <w:numPr>
-        <w:ilvl w:val="5"/>
-        <w:numId w:val="9"/>
-      </w:numPr>
-      <w:spacing w:before="200" w:after="0"/>
-      <w:outlineLvl w:val="5"/>
-    </w:pPr>
-    <w:rPr>
-      <w:rFonts w:asciiTheme="majorHAnsi" w:eastAsiaTheme="majorEastAsia" w:hAnsiTheme="majorHAnsi" w:cstheme="majorBidi"/>
-      <w:i/>
-      <w:iCs/>
-      <w:color w:val="243F60" w:themeColor="accent1" w:themeShade="7F"/>
-    </w:rPr>
-  </w:style>
-  <w:style w:type="paragraph" w:styleId="berschrift7">
-    <w:name w:val="heading 7"/>
-    <w:basedOn w:val="Standard"/>
-    <w:next w:val="Standard"/>
-    <w:link w:val="berschrift7Zchn"/>
-    <w:uiPriority w:val="9"/>
-    <w:semiHidden/>
-    <w:unhideWhenUsed/>
-    <w:qFormat/>
-    <w:rsid w:val="00C73EF7"/>
-    <w:pPr>
-      <w:keepNext/>
-      <w:keepLines/>
-      <w:numPr>
-        <w:ilvl w:val="6"/>
-        <w:numId w:val="9"/>
-      </w:numPr>
-      <w:spacing w:before="200" w:after="0"/>
-      <w:outlineLvl w:val="6"/>
-    </w:pPr>
-    <w:rPr>
-      <w:rFonts w:asciiTheme="majorHAnsi" w:eastAsiaTheme="majorEastAsia" w:hAnsiTheme="majorHAnsi" w:cstheme="majorBidi"/>
-      <w:i/>
-      <w:iCs/>
-      <w:color w:val="404040" w:themeColor="text1" w:themeTint="BF"/>
-    </w:rPr>
-  </w:style>
-  <w:style w:type="paragraph" w:styleId="berschrift8">
-    <w:name w:val="heading 8"/>
-    <w:basedOn w:val="Standard"/>
-    <w:next w:val="Standard"/>
-    <w:link w:val="berschrift8Zchn"/>
-    <w:uiPriority w:val="9"/>
-    <w:semiHidden/>
-    <w:unhideWhenUsed/>
-    <w:qFormat/>
-    <w:rsid w:val="00C73EF7"/>
-    <w:pPr>
-      <w:keepNext/>
-      <w:keepLines/>
-      <w:numPr>
-        <w:ilvl w:val="7"/>
-        <w:numId w:val="9"/>
-      </w:numPr>
-      <w:spacing w:before="200" w:after="0"/>
-      <w:outlineLvl w:val="7"/>
-    </w:pPr>
-    <w:rPr>
-      <w:rFonts w:asciiTheme="majorHAnsi" w:eastAsiaTheme="majorEastAsia" w:hAnsiTheme="majorHAnsi" w:cstheme="majorBidi"/>
-      <w:color w:val="404040" w:themeColor="text1" w:themeTint="BF"/>
-      <w:szCs w:val="20"/>
-    </w:rPr>
-  </w:style>
-  <w:style w:type="paragraph" w:styleId="berschrift9">
-    <w:name w:val="heading 9"/>
-    <w:basedOn w:val="Standard"/>
-    <w:next w:val="Standard"/>
-    <w:link w:val="berschrift9Zchn"/>
-    <w:uiPriority w:val="9"/>
-    <w:semiHidden/>
-    <w:unhideWhenUsed/>
-    <w:qFormat/>
-    <w:rsid w:val="00C73EF7"/>
-    <w:pPr>
-      <w:keepNext/>
-      <w:keepLines/>
-      <w:numPr>
-        <w:ilvl w:val="8"/>
-        <w:numId w:val="9"/>
-      </w:numPr>
-      <w:spacing w:before="200" w:after="0"/>
-      <w:outlineLvl w:val="8"/>
-    </w:pPr>
-    <w:rPr>
-      <w:rFonts w:asciiTheme="majorHAnsi" w:eastAsiaTheme="majorEastAsia" w:hAnsiTheme="majorHAnsi" w:cstheme="majorBidi"/>
-      <w:i/>
-      <w:iCs/>
-      <w:color w:val="404040" w:themeColor="text1" w:themeTint="BF"/>
-      <w:szCs w:val="20"/>
-    </w:rPr>
-  </w:style>
-  <w:style w:type="character" w:default="1" w:styleId="Absatz-Standardschriftart">
-    <w:name w:val="Default Paragraph Font"/>
-    <w:uiPriority w:val="1"/>
-    <w:semiHidden/>
-    <w:unhideWhenUsed/>
-  </w:style>
-  <w:style w:type="table" w:default="1" w:styleId="NormaleTabelle">
-    <w:name w:val="Normal Table"/>
-    <w:uiPriority w:val="99"/>
-    <w:semiHidden/>
-    <w:unhideWhenUsed/>
-    <w:tblPr>
-      <w:tblInd w:w="0" w:type="dxa"/>
       <w:tblCellMar>
         <w:top w:w="0" w:type="dxa"/>
         <w:left w:w="108" w:type="dxa"/>
         <w:bottom w:w="0" w:type="dxa"/>
         <w:right w:w="108" w:type="dxa"/>
       </w:tblCellMar>
-    </w:tblPr>
-  </w:style>
-  <w:style w:type="numbering" w:default="1" w:styleId="KeineListe">
-    <w:name w:val="No List"/>
-    <w:uiPriority w:val="99"/>
-    <w:semiHidden/>
-    <w:unhideWhenUsed/>
-  </w:style>
-  <w:style w:type="paragraph" w:customStyle="1" w:styleId="TitelSub">
-    <w:name w:val="Titel_Sub"/>
-    <w:qFormat/>
-    <w:rsid w:val="00C73EF7"/>
-    <w:pPr>
-      <w:framePr w:hSpace="142" w:vSpace="142" w:wrap="notBeside" w:vAnchor="text" w:hAnchor="text" w:xAlign="center" w:y="1"/>
-      <w:spacing w:after="0" w:line="240" w:lineRule="auto"/>
-      <w:contextualSpacing/>
-      <w:jc w:val="center"/>
-    </w:pPr>
-    <w:rPr>
-      <w:rFonts w:ascii="Trebuchet MS" w:eastAsiaTheme="majorEastAsia" w:hAnsi="Trebuchet MS" w:cstheme="minorHAnsi"/>
-      <w:caps/>
-      <w:color w:val="FFFFFF" w:themeColor="background1"/>
-      <w:sz w:val="36"/>
-      <w:szCs w:val="40"/>
-      <w:lang w:eastAsia="de-DE"/>
-    </w:rPr>
-  </w:style>
-  <w:style w:type="paragraph" w:customStyle="1" w:styleId="Adressat">
-    <w:name w:val="Adressat"/>
-    <w:basedOn w:val="Standard"/>
-    <w:link w:val="AdressatZchn"/>
-    <w:qFormat/>
-    <w:rsid w:val="00C73EF7"/>
-    <w:pPr>
-      <w:spacing w:before="720" w:after="120"/>
-      <w:contextualSpacing/>
-    </w:pPr>
-    <w:rPr>
-      <w:color w:val="364459"/>
-      <w:sz w:val="28"/>
-    </w:rPr>
-  </w:style>
-  <w:style w:type="character" w:customStyle="1" w:styleId="AdressatZchn">
-    <w:name w:val="Adressat Zchn"/>
-    <w:basedOn w:val="Absatz-Standardschriftart"/>
-    <w:link w:val="Adressat"/>
-    <w:rsid w:val="00C73EF7"/>
-    <w:rPr>
-      <w:rFonts w:ascii="Trebuchet MS" w:hAnsi="Trebuchet MS"/>
-      <w:color w:val="364459"/>
-      <w:sz w:val="28"/>
-    </w:rPr>
-  </w:style>
-  <w:style w:type="paragraph" w:customStyle="1" w:styleId="Inhaltsverzeichnis">
-    <w:name w:val="Inhaltsverzeichnis"/>
-    <w:link w:val="InhaltsverzeichnisZchn"/>
-    <w:qFormat/>
-    <w:rsid w:val="00C73EF7"/>
-    <w:pPr>
-      <w:spacing w:before="360" w:after="360"/>
-    </w:pPr>
-    <w:rPr>
-      <w:rFonts w:ascii="Trebuchet MS" w:eastAsiaTheme="majorEastAsia" w:hAnsi="Trebuchet MS" w:cstheme="majorBidi"/>
-      <w:b/>
-      <w:bCs/>
-      <w:caps/>
-      <w:color w:val="364459"/>
-      <w:sz w:val="48"/>
-      <w:szCs w:val="28"/>
-    </w:rPr>
-  </w:style>
-  <w:style w:type="character" w:customStyle="1" w:styleId="InhaltsverzeichnisZchn">
-    <w:name w:val="Inhaltsverzeichnis Zchn"/>
-    <w:basedOn w:val="berschrift1Zchn"/>
-    <w:link w:val="Inhaltsverzeichnis"/>
-    <w:rsid w:val="00C73EF7"/>
-    <w:rPr>
-      <w:rFonts w:ascii="Trebuchet MS" w:eastAsiaTheme="majorEastAsia" w:hAnsi="Trebuchet MS" w:cstheme="majorBidi"/>
-      <w:b/>
-      <w:bCs/>
-      <w:caps/>
-      <w:color w:val="364459"/>
-      <w:sz w:val="48"/>
-      <w:szCs w:val="28"/>
-    </w:rPr>
-  </w:style>
-  <w:style w:type="character" w:customStyle="1" w:styleId="berschrift1Zchn">
-    <w:name w:val="Überschrift 1 Zchn"/>
-    <w:basedOn w:val="Absatz-Standardschriftart"/>
-    <w:link w:val="berschrift1"/>
-    <w:uiPriority w:val="9"/>
-    <w:rsid w:val="00C73EF7"/>
-    <w:rPr>
-      <w:rFonts w:ascii="Trebuchet MS" w:eastAsiaTheme="majorEastAsia" w:hAnsi="Trebuchet MS" w:cstheme="majorBidi"/>
-      <w:b/>
-      <w:bCs/>
-      <w:caps/>
-      <w:color w:val="364459"/>
-      <w:sz w:val="48"/>
-      <w:szCs w:val="28"/>
-    </w:rPr>
-  </w:style>
-  <w:style w:type="character" w:customStyle="1" w:styleId="berschrift2Zchn">
-    <w:name w:val="Überschrift 2 Zchn"/>
-    <w:basedOn w:val="Absatz-Standardschriftart"/>
-    <w:link w:val="berschrift2"/>
-    <w:uiPriority w:val="9"/>
-    <w:rsid w:val="00C73EF7"/>
-    <w:rPr>
-      <w:rFonts w:ascii="Trebuchet MS" w:eastAsiaTheme="majorEastAsia" w:hAnsi="Trebuchet MS" w:cstheme="majorBidi"/>
-      <w:b/>
-      <w:bCs/>
-      <w:color w:val="364459"/>
-      <w:sz w:val="32"/>
-      <w:szCs w:val="26"/>
-    </w:rPr>
-  </w:style>
-  <w:style w:type="character" w:customStyle="1" w:styleId="berschrift3Zchn">
-    <w:name w:val="Überschrift 3 Zchn"/>
-    <w:basedOn w:val="Absatz-Standardschriftart"/>
-    <w:link w:val="berschrift3"/>
-    <w:uiPriority w:val="9"/>
-    <w:rsid w:val="00C73EF7"/>
-    <w:rPr>
-      <w:rFonts w:ascii="Trebuchet MS" w:eastAsiaTheme="majorEastAsia" w:hAnsi="Trebuchet MS" w:cstheme="majorBidi"/>
-      <w:b/>
-      <w:bCs/>
-      <w:color w:val="364459"/>
-      <w:sz w:val="28"/>
-    </w:rPr>
-  </w:style>
-  <w:style w:type="character" w:customStyle="1" w:styleId="berschrift4Zchn">
-    <w:name w:val="Überschrift 4 Zchn"/>
-    <w:basedOn w:val="Absatz-Standardschriftart"/>
-    <w:link w:val="berschrift4"/>
-    <w:uiPriority w:val="9"/>
-    <w:rsid w:val="00C73EF7"/>
-    <w:rPr>
-      <w:rFonts w:ascii="Trebuchet MS" w:eastAsiaTheme="majorEastAsia" w:hAnsi="Trebuchet MS" w:cstheme="majorBidi"/>
-      <w:b/>
-      <w:bCs/>
-      <w:iCs/>
-      <w:color w:val="364459"/>
-      <w:sz w:val="24"/>
-    </w:rPr>
-  </w:style>
-  <w:style w:type="character" w:customStyle="1" w:styleId="berschrift6Zchn">
-    <w:name w:val="Überschrift 6 Zchn"/>
-    <w:basedOn w:val="Absatz-Standardschriftart"/>
-    <w:link w:val="berschrift6"/>
-    <w:uiPriority w:val="9"/>
-    <w:semiHidden/>
-    <w:rsid w:val="00C73EF7"/>
-    <w:rPr>
-      <w:rFonts w:asciiTheme="majorHAnsi" w:eastAsiaTheme="majorEastAsia" w:hAnsiTheme="majorHAnsi" w:cstheme="majorBidi"/>
-      <w:i/>
-      <w:iCs/>
-      <w:color w:val="243F60" w:themeColor="accent1" w:themeShade="7F"/>
-      <w:sz w:val="20"/>
-    </w:rPr>
-  </w:style>
-  <w:style w:type="character" w:customStyle="1" w:styleId="berschrift7Zchn">
-    <w:name w:val="Überschrift 7 Zchn"/>
-    <w:basedOn w:val="Absatz-Standardschriftart"/>
-    <w:link w:val="berschrift7"/>
-    <w:uiPriority w:val="9"/>
-    <w:semiHidden/>
-    <w:rsid w:val="00C73EF7"/>
-    <w:rPr>
-      <w:rFonts w:asciiTheme="majorHAnsi" w:eastAsiaTheme="majorEastAsia" w:hAnsiTheme="majorHAnsi" w:cstheme="majorBidi"/>
-      <w:i/>
-      <w:iCs/>
-      <w:color w:val="404040" w:themeColor="text1" w:themeTint="BF"/>
-      <w:sz w:val="20"/>
-    </w:rPr>
-  </w:style>
-  <w:style w:type="character" w:customStyle="1" w:styleId="berschrift8Zchn">
-    <w:name w:val="Überschrift 8 Zchn"/>
-    <w:basedOn w:val="Absatz-Standardschriftart"/>
-    <w:link w:val="berschrift8"/>
-    <w:uiPriority w:val="9"/>
-    <w:semiHidden/>
-    <w:rsid w:val="00C73EF7"/>
-    <w:rPr>
-      <w:rFonts w:asciiTheme="majorHAnsi" w:eastAsiaTheme="majorEastAsia" w:hAnsiTheme="majorHAnsi" w:cstheme="majorBidi"/>
-      <w:color w:val="404040" w:themeColor="text1" w:themeTint="BF"/>
-      <w:sz w:val="20"/>
-      <w:szCs w:val="20"/>
-    </w:rPr>
-  </w:style>
-  <w:style w:type="character" w:customStyle="1" w:styleId="berschrift9Zchn">
-    <w:name w:val="Überschrift 9 Zchn"/>
-    <w:basedOn w:val="Absatz-Standardschriftart"/>
-    <w:link w:val="berschrift9"/>
-    <w:uiPriority w:val="9"/>
-    <w:semiHidden/>
-    <w:rsid w:val="00C73EF7"/>
-    <w:rPr>
-      <w:rFonts w:asciiTheme="majorHAnsi" w:eastAsiaTheme="majorEastAsia" w:hAnsiTheme="majorHAnsi" w:cstheme="majorBidi"/>
-      <w:i/>
-      <w:iCs/>
-      <w:color w:val="404040" w:themeColor="text1" w:themeTint="BF"/>
-      <w:sz w:val="20"/>
-      <w:szCs w:val="20"/>
-    </w:rPr>
-  </w:style>
-  <w:style w:type="paragraph" w:styleId="Verzeichnis1">
-    <w:name w:val="toc 1"/>
-    <w:basedOn w:val="Standard"/>
-    <w:next w:val="Standard"/>
-    <w:autoRedefine/>
-    <w:uiPriority w:val="39"/>
-    <w:unhideWhenUsed/>
-    <w:qFormat/>
-    <w:rsid w:val="00C73EF7"/>
-    <w:pPr>
-      <w:tabs>
-        <w:tab w:val="left" w:pos="660"/>
-        <w:tab w:val="right" w:leader="dot" w:pos="9062"/>
-      </w:tabs>
-      <w:spacing w:before="240" w:after="120"/>
-    </w:pPr>
-    <w:rPr>
-      <w:b/>
-      <w:caps/>
-      <w:noProof/>
-      <w:color w:val="364459"/>
-    </w:rPr>
-  </w:style>
-  <w:style w:type="paragraph" w:styleId="Verzeichnis2">
-    <w:name w:val="toc 2"/>
-    <w:basedOn w:val="Standard"/>
-    <w:next w:val="Standard"/>
-    <w:autoRedefine/>
-    <w:uiPriority w:val="39"/>
-    <w:unhideWhenUsed/>
-    <w:qFormat/>
-    <w:rsid w:val="00C73EF7"/>
-    <w:pPr>
-      <w:spacing w:after="100"/>
-    </w:pPr>
-  </w:style>
-  <w:style w:type="paragraph" w:styleId="Verzeichnis3">
-    <w:name w:val="toc 3"/>
-    <w:basedOn w:val="Standard"/>
-    <w:next w:val="Standard"/>
-    <w:autoRedefine/>
-    <w:uiPriority w:val="39"/>
-    <w:unhideWhenUsed/>
-    <w:qFormat/>
-    <w:rsid w:val="00C73EF7"/>
-    <w:pPr>
-      <w:tabs>
-        <w:tab w:val="left" w:pos="660"/>
-        <w:tab w:val="left" w:pos="880"/>
-        <w:tab w:val="right" w:leader="dot" w:pos="9062"/>
-      </w:tabs>
-      <w:spacing w:after="100"/>
-    </w:pPr>
-    <w:rPr>
-      <w:noProof/>
-    </w:rPr>
-  </w:style>
-  <w:style w:type="paragraph" w:styleId="Titel">
-    <w:name w:val="Title"/>
-    <w:basedOn w:val="Standard"/>
-    <w:next w:val="Standard"/>
-    <w:link w:val="TitelZchn"/>
-    <w:uiPriority w:val="10"/>
-    <w:qFormat/>
-    <w:rsid w:val="00C73EF7"/>
-    <w:pPr>
-      <w:spacing w:after="0" w:line="240" w:lineRule="auto"/>
-      <w:contextualSpacing/>
-      <w:jc w:val="center"/>
-    </w:pPr>
-    <w:rPr>
-      <w:rFonts w:eastAsiaTheme="majorEastAsia" w:cstheme="majorBidi"/>
-      <w:b/>
-      <w:caps/>
-      <w:color w:val="FFFFFF" w:themeColor="background1"/>
-      <w:spacing w:val="5"/>
-      <w:kern w:val="28"/>
-      <w:sz w:val="72"/>
-      <w:szCs w:val="52"/>
-    </w:rPr>
-  </w:style>
-  <w:style w:type="character" w:customStyle="1" w:styleId="TitelZchn">
-    <w:name w:val="Titel Zchn"/>
-    <w:basedOn w:val="Absatz-Standardschriftart"/>
-    <w:link w:val="Titel"/>
-    <w:uiPriority w:val="10"/>
-    <w:rsid w:val="00C73EF7"/>
-    <w:rPr>
-      <w:rFonts w:ascii="Trebuchet MS" w:eastAsiaTheme="majorEastAsia" w:hAnsi="Trebuchet MS" w:cstheme="majorBidi"/>
-      <w:b/>
-      <w:caps/>
-      <w:color w:val="FFFFFF" w:themeColor="background1"/>
-      <w:spacing w:val="5"/>
-      <w:kern w:val="28"/>
-      <w:sz w:val="72"/>
-      <w:szCs w:val="52"/>
-    </w:rPr>
-  </w:style>
-  <w:style w:type="paragraph" w:styleId="Listenabsatz">
-    <w:name w:val="List Paragraph"/>
-    <w:basedOn w:val="Standard"/>
-    <w:uiPriority w:val="34"/>
-    <w:qFormat/>
-    <w:rsid w:val="00C73EF7"/>
-    <w:pPr>
-      <w:ind w:left="720"/>
-      <w:contextualSpacing/>
-    </w:pPr>
-  </w:style>
-  <w:style w:type="paragraph" w:styleId="Inhaltsverzeichnisberschrift">
-    <w:name w:val="TOC Heading"/>
-    <w:basedOn w:val="berschrift1"/>
-    <w:next w:val="Standard"/>
-    <w:uiPriority w:val="39"/>
-    <w:unhideWhenUsed/>
-    <w:qFormat/>
-    <w:rsid w:val="00C73EF7"/>
-    <w:pPr>
-      <w:pageBreakBefore w:val="0"/>
-      <w:numPr>
-        <w:numId w:val="0"/>
-      </w:numPr>
-      <w:spacing w:before="480" w:after="0"/>
-      <w:outlineLvl w:val="9"/>
-    </w:pPr>
-    <w:rPr>
-      <w:rFonts w:asciiTheme="majorHAnsi" w:hAnsiTheme="majorHAnsi"/>
-      <w:caps w:val="0"/>
-      <w:color w:val="365F91" w:themeColor="accent1" w:themeShade="BF"/>
-      <w:sz w:val="28"/>
-      <w:lang w:eastAsia="de-CH"/>
-    </w:rPr>
-  </w:style>
-  <w:style w:type="paragraph" w:customStyle="1" w:styleId="Text">
-    <w:name w:val="Text"/>
-    <w:basedOn w:val="Standard"/>
-    <w:rsid w:val="00911A0C"/>
-    <w:pPr>
-      <w:spacing w:after="0" w:line="280" w:lineRule="atLeast"/>
-    </w:pPr>
-    <w:rPr>
-      <w:rFonts w:ascii="Arial" w:eastAsia="Times New Roman" w:hAnsi="Arial" w:cs="Times New Roman"/>
-      <w:spacing w:val="8"/>
-      <w:szCs w:val="20"/>
-      <w:lang w:eastAsia="de-CH"/>
-    </w:rPr>
-  </w:style>
-  <w:style w:type="table" w:styleId="Tabellenraster">
-    <w:name w:val="Table Grid"/>
-    <w:basedOn w:val="NormaleTabelle"/>
-    <w:rsid w:val="00911A0C"/>
-    <w:pPr>
-      <w:spacing w:after="0" w:line="240" w:lineRule="auto"/>
-    </w:pPr>
-    <w:tblPr>
-      <w:tblBorders>
-        <w:top w:val="single" w:sz="4" w:space="0" w:color="auto"/>
-        <w:left w:val="single" w:sz="4" w:space="0" w:color="auto"/>
-        <w:bottom w:val="single" w:sz="4" w:space="0" w:color="auto"/>
-        <w:right w:val="single" w:sz="4" w:space="0" w:color="auto"/>
-        <w:insideH w:val="single" w:sz="4" w:space="0" w:color="auto"/>
-        <w:insideV w:val="single" w:sz="4" w:space="0" w:color="auto"/>
-      </w:tblBorders>
     </w:tblPr>
   </w:style>
   <w:style w:type="paragraph" w:styleId="Sprechblasentext">
@@ -19149,7 +18494,7 @@
 </file>
 
 <file path=customXml/itemProps1.xml><?xml version="1.0" encoding="utf-8"?>
-<ds:datastoreItem xmlns:ds="http://schemas.openxmlformats.org/officeDocument/2006/customXml" ds:itemID="{2757EA8A-9693-4B90-933D-539E3A747920}">
+<ds:datastoreItem xmlns:ds="http://schemas.openxmlformats.org/officeDocument/2006/customXml" ds:itemID="{48A2AA0A-C686-499D-86D5-0E5342A16955}">
   <ds:schemaRefs>
     <ds:schemaRef ds:uri="http://schemas.openxmlformats.org/officeDocument/2006/bibliography"/>
   </ds:schemaRefs>

</xml_diff>

<commit_message>
direct2Dev: Aenderungen in Berechnungsgrundlagen Blatt
</commit_message>
<xml_diff>
--- a/ebegu-server/src/main/resources/vorlagen/Berechnungsgrundlagen.docx
+++ b/ebegu-server/src/main/resources/vorlagen/Berechnungsgrundlagen.docx
@@ -1,6 +1,6 @@
 
 <file path=word/document.xml><?xml version="1.0" encoding="utf-8"?>
-<w:document xmlns:wpc="http://schemas.microsoft.com/office/word/2010/wordprocessingCanvas" xmlns:mc="http://schemas.openxmlformats.org/markup-compatibility/2006" xmlns:o="urn:schemas-microsoft-com:office:office" xmlns:r="http://schemas.openxmlformats.org/officeDocument/2006/relationships" xmlns:m="http://schemas.openxmlformats.org/officeDocument/2006/math" xmlns:v="urn:schemas-microsoft-com:vml" xmlns:wp14="http://schemas.microsoft.com/office/word/2010/wordprocessingDrawing" xmlns:wp="http://schemas.openxmlformats.org/drawingml/2006/wordprocessingDrawing" xmlns:w10="urn:schemas-microsoft-com:office:word" xmlns:w="http://schemas.openxmlformats.org/wordprocessingml/2006/main" xmlns:w14="http://schemas.microsoft.com/office/word/2010/wordml" xmlns:w15="http://schemas.microsoft.com/office/word/2012/wordml" xmlns:wpg="http://schemas.microsoft.com/office/word/2010/wordprocessingGroup" xmlns:wpi="http://schemas.microsoft.com/office/word/2010/wordprocessingInk" xmlns:wne="http://schemas.microsoft.com/office/word/2006/wordml" xmlns:wps="http://schemas.microsoft.com/office/word/2010/wordprocessingShape" mc:Ignorable="w14 w15 wp14">
+<w:document xmlns:wpc="http://schemas.microsoft.com/office/word/2010/wordprocessingCanvas" xmlns:mc="http://schemas.openxmlformats.org/markup-compatibility/2006" xmlns:o="urn:schemas-microsoft-com:office:office" xmlns:r="http://schemas.openxmlformats.org/officeDocument/2006/relationships" xmlns:m="http://schemas.openxmlformats.org/officeDocument/2006/math" xmlns:v="urn:schemas-microsoft-com:vml" xmlns:wp14="http://schemas.microsoft.com/office/word/2010/wordprocessingDrawing" xmlns:wp="http://schemas.openxmlformats.org/drawingml/2006/wordprocessingDrawing" xmlns:w10="urn:schemas-microsoft-com:office:word" xmlns:w="http://schemas.openxmlformats.org/wordprocessingml/2006/main" xmlns:w14="http://schemas.microsoft.com/office/word/2010/wordml" xmlns:wpg="http://schemas.microsoft.com/office/word/2010/wordprocessingGroup" xmlns:wpi="http://schemas.microsoft.com/office/word/2010/wordprocessingInk" xmlns:wne="http://schemas.microsoft.com/office/word/2006/wordml" xmlns:wps="http://schemas.microsoft.com/office/word/2010/wordprocessingShape" mc:Ignorable="w14 wp14">
   <w:body>
     <w:p>
       <w:pPr>
@@ -200,8 +200,6 @@
         </w:rPr>
         <w:t xml:space="preserve"> </w:t>
       </w:r>
-      <w:bookmarkStart w:id="0" w:name="_GoBack"/>
-      <w:bookmarkEnd w:id="0"/>
       <w:r>
         <w:rPr>
           <w:rFonts w:eastAsia="Times New Roman"/>
@@ -1625,6 +1623,8 @@
             </w:r>
           </w:p>
         </w:tc>
+        <w:bookmarkStart w:id="0" w:name="_GoBack"/>
+        <w:bookmarkEnd w:id="0"/>
         <w:tc>
           <w:tcPr>
             <w:tcW w:w="1539" w:type="dxa"/>
@@ -4721,7 +4721,7 @@
                 <w:szCs w:val="18"/>
               </w:rPr>
               <w:lastRenderedPageBreak/>
-              <w:instrText xml:space="preserve">nanz.UnterhaltsbeitraegeG1  \* MERGEFORMAT </w:instrText>
+              <w:instrText xml:space="preserve">nanz.GeleisteteUnterhaltsbeitraegeG1  \* MERGEFORMAT </w:instrText>
             </w:r>
             <w:r>
               <w:rPr>
@@ -9521,12 +9521,16 @@
               <w:rPr>
                 <w:rFonts w:cs="Arial"/>
                 <w:color w:val="000000" w:themeColor="text1"/>
-              </w:rPr>
-            </w:pPr>
-            <w:r>
-              <w:rPr>
-                <w:rFonts w:cs="Arial"/>
-                <w:color w:val="000000" w:themeColor="text1"/>
+                <w:sz w:val="18"/>
+                <w:szCs w:val="18"/>
+              </w:rPr>
+            </w:pPr>
+            <w:r>
+              <w:rPr>
+                <w:rFonts w:cs="Arial"/>
+                <w:color w:val="000000" w:themeColor="text1"/>
+                <w:sz w:val="18"/>
+                <w:szCs w:val="18"/>
               </w:rPr>
               <w:fldChar w:fldCharType="begin"/>
             </w:r>
@@ -9534,6 +9538,8 @@
               <w:rPr>
                 <w:rFonts w:cs="Arial"/>
                 <w:color w:val="000000" w:themeColor="text1"/>
+                <w:sz w:val="18"/>
+                <w:szCs w:val="18"/>
               </w:rPr>
               <w:instrText xml:space="preserve"> DOCVARIABLE  FIELD_berechnung.Ev1.SchuldenG1  \* MERGEFORMAT </w:instrText>
             </w:r>
@@ -9541,6 +9547,8 @@
               <w:rPr>
                 <w:rFonts w:cs="Arial"/>
                 <w:color w:val="000000" w:themeColor="text1"/>
+                <w:sz w:val="18"/>
+                <w:szCs w:val="18"/>
               </w:rPr>
               <w:fldChar w:fldCharType="end"/>
             </w:r>
@@ -9990,7 +9998,7 @@
                 <w:sz w:val="18"/>
                 <w:szCs w:val="18"/>
               </w:rPr>
-              <w:instrText xml:space="preserve"> DOCVARIABLE  FIELD_berechnung.Ev1.Unterhaltsbeitraeg</w:instrText>
+              <w:instrText xml:space="preserve"> DOCVARIABLE  FIELD_berechnung.Ev1.GeleisteteUnterhaltsbeitraegeG1  \* </w:instrText>
             </w:r>
             <w:r>
               <w:rPr>
@@ -10000,7 +10008,7 @@
                 <w:szCs w:val="18"/>
               </w:rPr>
               <w:lastRenderedPageBreak/>
-              <w:instrText xml:space="preserve">eG1  \* MERGEFORMAT </w:instrText>
+              <w:instrText xml:space="preserve">MERGEFORMAT </w:instrText>
             </w:r>
             <w:r>
               <w:rPr>
@@ -14102,7 +14110,7 @@
                 <w:sz w:val="18"/>
                 <w:szCs w:val="18"/>
               </w:rPr>
-              <w:instrText xml:space="preserve"> DOCVARIABLE  FIELD_berechnung.Ev2.NettolohnGesuchsteller1  \* MERGEFORMAT </w:instrText>
+              <w:instrText xml:space="preserve"> DOCVARIABLE  FIELD_berechnung.Ev2.NettolohnG1  \* MERGEFORMAT </w:instrText>
             </w:r>
             <w:r>
               <w:rPr>
@@ -14179,7 +14187,7 @@
                 <w:sz w:val="18"/>
                 <w:szCs w:val="18"/>
               </w:rPr>
-              <w:instrText xml:space="preserve"> DOCVARIABLE  FIELD_berechnung.Ev2.Familienzulagen  \* MERGEFORMAT </w:instrText>
+              <w:instrText xml:space="preserve"> DOCVARIABLE  FIELD_berechnung.Ev2.FamilienzulagenG1  \* MERGEFORMAT </w:instrText>
             </w:r>
             <w:r>
               <w:rPr>
@@ -14243,6 +14251,33 @@
                 <w:szCs w:val="18"/>
               </w:rPr>
             </w:pPr>
+            <w:r>
+              <w:rPr>
+                <w:rFonts w:cs="Arial"/>
+                <w:color w:val="000000" w:themeColor="text1"/>
+                <w:sz w:val="18"/>
+                <w:szCs w:val="18"/>
+              </w:rPr>
+              <w:fldChar w:fldCharType="begin"/>
+            </w:r>
+            <w:r>
+              <w:rPr>
+                <w:rFonts w:cs="Arial"/>
+                <w:color w:val="000000" w:themeColor="text1"/>
+                <w:sz w:val="18"/>
+                <w:szCs w:val="18"/>
+              </w:rPr>
+              <w:instrText xml:space="preserve"> DOCVARIABLE  FIELD_berechnung.Ev2.ErsatzeinkommenG1  \* MERGEFORMAT </w:instrText>
+            </w:r>
+            <w:r>
+              <w:rPr>
+                <w:rFonts w:cs="Arial"/>
+                <w:color w:val="000000" w:themeColor="text1"/>
+                <w:sz w:val="18"/>
+                <w:szCs w:val="18"/>
+              </w:rPr>
+              <w:fldChar w:fldCharType="end"/>
+            </w:r>
           </w:p>
         </w:tc>
       </w:tr>
@@ -14309,7 +14344,7 @@
                 <w:sz w:val="18"/>
                 <w:szCs w:val="18"/>
               </w:rPr>
-              <w:instrText xml:space="preserve"> DOCVARIABLE  FIELD_berechnung.Ev2.Unterhaltsbeitraege  \* MERGEFORMAT </w:instrText>
+              <w:instrText xml:space="preserve"> DOCVARIABLE  FIELD_berechnung.Ev2.UnterhaltsbeitraegeG1  \* MERGEFORMAT </w:instrText>
             </w:r>
             <w:r>
               <w:rPr>
@@ -14373,6 +14408,33 @@
                 <w:szCs w:val="18"/>
               </w:rPr>
             </w:pPr>
+            <w:r>
+              <w:rPr>
+                <w:rFonts w:cs="Arial"/>
+                <w:color w:val="000000" w:themeColor="text1"/>
+                <w:sz w:val="18"/>
+                <w:szCs w:val="18"/>
+              </w:rPr>
+              <w:fldChar w:fldCharType="begin"/>
+            </w:r>
+            <w:r>
+              <w:rPr>
+                <w:rFonts w:cs="Arial"/>
+                <w:color w:val="000000" w:themeColor="text1"/>
+                <w:sz w:val="18"/>
+                <w:szCs w:val="18"/>
+              </w:rPr>
+              <w:instrText xml:space="preserve"> DOCVARIABLE  FIELD_berechnung.Ev2.GeschaeftsgewinnG1  \* MERGEFORMAT </w:instrText>
+            </w:r>
+            <w:r>
+              <w:rPr>
+                <w:rFonts w:cs="Arial"/>
+                <w:color w:val="000000" w:themeColor="text1"/>
+                <w:sz w:val="18"/>
+                <w:szCs w:val="18"/>
+              </w:rPr>
+              <w:fldChar w:fldCharType="end"/>
+            </w:r>
           </w:p>
         </w:tc>
       </w:tr>
@@ -14439,7 +14501,7 @@
                 <w:sz w:val="18"/>
                 <w:szCs w:val="18"/>
               </w:rPr>
-              <w:instrText xml:space="preserve"> DOCVARIABLE  FIELD_berechnung.Ev2.ZwischentotalEinkuenfteGesuchsteller1  \* MERGEFORMAT </w:instrText>
+              <w:instrText xml:space="preserve"> DOCVARIABLE  FIELD_berechnung.Ev2.ZwischentotalEinkuenfteG1  \* MERGEFORMAT </w:instrText>
             </w:r>
             <w:r>
               <w:rPr>
@@ -14696,7 +14758,6 @@
                 <w:sz w:val="18"/>
                 <w:szCs w:val="18"/>
               </w:rPr>
-              <w:lastRenderedPageBreak/>
               <w:t>Bruttovermögen</w:t>
             </w:r>
           </w:p>
@@ -14735,7 +14796,7 @@
                 <w:sz w:val="18"/>
                 <w:szCs w:val="18"/>
               </w:rPr>
-              <w:instrText xml:space="preserve"> DOCVARIABLE  FIELD_berechnung.Ev2.BruttovermoegenGesuchsteller1  \* MERGEFORMAT </w:instrText>
+              <w:instrText xml:space="preserve"> DOCVARIABLE  FIELD_berechnung.Ev2.BruttovermoegenG1  \* MERGEFORMAT </w:instrText>
             </w:r>
             <w:r>
               <w:rPr>
@@ -14797,6 +14858,33 @@
                 <w:color w:val="000000" w:themeColor="text1"/>
               </w:rPr>
             </w:pPr>
+            <w:r>
+              <w:rPr>
+                <w:rFonts w:cs="Arial"/>
+                <w:color w:val="000000" w:themeColor="text1"/>
+                <w:sz w:val="18"/>
+                <w:szCs w:val="18"/>
+              </w:rPr>
+              <w:fldChar w:fldCharType="begin"/>
+            </w:r>
+            <w:r>
+              <w:rPr>
+                <w:rFonts w:cs="Arial"/>
+                <w:color w:val="000000" w:themeColor="text1"/>
+                <w:sz w:val="18"/>
+                <w:szCs w:val="18"/>
+              </w:rPr>
+              <w:instrText xml:space="preserve"> DOCVARIABLE  FIELD_berechnung.Ev2.SchuldenG1  \* MERGEFORMAT </w:instrText>
+            </w:r>
+            <w:r>
+              <w:rPr>
+                <w:rFonts w:cs="Arial"/>
+                <w:color w:val="000000" w:themeColor="text1"/>
+                <w:sz w:val="18"/>
+                <w:szCs w:val="18"/>
+              </w:rPr>
+              <w:fldChar w:fldCharType="end"/>
+            </w:r>
           </w:p>
         </w:tc>
       </w:tr>
@@ -14863,7 +14951,7 @@
                 <w:sz w:val="18"/>
                 <w:szCs w:val="18"/>
               </w:rPr>
-              <w:instrText xml:space="preserve"> DOCVARIABLE  FIELD_berechnung.Ev2.ZwischentotalNettovermoegenBeiderGesuchstellerGesuchsteller1  \* MERGEFORMAT </w:instrText>
+              <w:instrText xml:space="preserve"> DOCVARIABLE  FIELD_berechnung.Ev2.ZwischentotalNettovermoegenBeiderGesuchsteller1  \* MERGEFORMAT </w:instrText>
             </w:r>
             <w:r>
               <w:rPr>
@@ -14940,7 +15028,7 @@
                 <w:sz w:val="18"/>
                 <w:szCs w:val="18"/>
               </w:rPr>
-              <w:instrText xml:space="preserve"> DOCVARIABLE  FIELD_berechnung.Ev2.ZwischentotalNettovermögenInsgesamt  \* MERGEFORMAT </w:instrText>
+              <w:instrText xml:space="preserve"> DOCVARIABLE  FIELD_berechnung.Ev2.ZwischentotalNettovermoegenInsgesamt  \* MERGEFORMAT </w:instrText>
             </w:r>
             <w:r>
               <w:rPr>
@@ -15227,36 +15315,6 @@
                 <w:szCs w:val="18"/>
               </w:rPr>
             </w:pPr>
-          </w:p>
-        </w:tc>
-      </w:tr>
-      <w:tr>
-        <w:tc>
-          <w:tcPr>
-            <w:tcW w:w="6912" w:type="dxa"/>
-          </w:tcPr>
-          <w:p>
-            <w:pPr>
-              <w:pStyle w:val="Text"/>
-              <w:tabs>
-                <w:tab w:val="left" w:pos="4253"/>
-              </w:tabs>
-              <w:rPr>
-                <w:rFonts w:cs="Arial"/>
-                <w:color w:val="000000" w:themeColor="text1"/>
-                <w:sz w:val="18"/>
-                <w:szCs w:val="18"/>
-              </w:rPr>
-            </w:pPr>
-            <w:r>
-              <w:rPr>
-                <w:rFonts w:cs="Arial"/>
-                <w:color w:val="000000" w:themeColor="text1"/>
-                <w:sz w:val="18"/>
-                <w:szCs w:val="18"/>
-              </w:rPr>
-              <w:t xml:space="preserve">Abzüge bei einer Familiengrösse von </w:t>
-            </w:r>
             <w:r>
               <w:rPr>
                 <w:rFonts w:cs="Arial"/>
@@ -15273,72 +15331,17 @@
                 <w:sz w:val="18"/>
                 <w:szCs w:val="18"/>
               </w:rPr>
-              <w:instrText xml:space="preserve"> DOCVARIABLE  FIELD_berechnung.Ev2.AnzahlPersonen  \* MERGEFORMAT </w:instrText>
-            </w:r>
-            <w:r>
-              <w:rPr>
-                <w:rFonts w:cs="Arial"/>
-                <w:color w:val="000000" w:themeColor="text1"/>
-                <w:sz w:val="18"/>
-                <w:szCs w:val="18"/>
-              </w:rPr>
-              <w:fldChar w:fldCharType="end"/>
-            </w:r>
-            <w:r>
-              <w:rPr>
-                <w:rFonts w:cs="Arial"/>
-                <w:color w:val="000000" w:themeColor="text1"/>
-                <w:sz w:val="18"/>
-                <w:szCs w:val="18"/>
-              </w:rPr>
-              <w:t xml:space="preserve"> Personen</w:t>
-            </w:r>
-          </w:p>
-        </w:tc>
-        <w:tc>
-          <w:tcPr>
-            <w:tcW w:w="2127" w:type="dxa"/>
-          </w:tcPr>
-          <w:p>
-            <w:pPr>
-              <w:pStyle w:val="Text"/>
-              <w:tabs>
-                <w:tab w:val="left" w:pos="4253"/>
-              </w:tabs>
-              <w:jc w:val="right"/>
-              <w:rPr>
-                <w:rFonts w:cs="Arial"/>
-                <w:color w:val="000000" w:themeColor="text1"/>
-                <w:sz w:val="18"/>
-                <w:szCs w:val="18"/>
-              </w:rPr>
-            </w:pPr>
-            <w:r>
-              <w:rPr>
-                <w:rFonts w:cs="Arial"/>
-                <w:color w:val="000000" w:themeColor="text1"/>
-                <w:sz w:val="18"/>
-                <w:szCs w:val="18"/>
-              </w:rPr>
-              <w:t xml:space="preserve"> </w:t>
-            </w:r>
-            <w:r>
-              <w:rPr>
-                <w:rFonts w:cs="Arial"/>
-                <w:color w:val="000000" w:themeColor="text1"/>
-                <w:sz w:val="18"/>
-                <w:szCs w:val="18"/>
-              </w:rPr>
-              <w:fldChar w:fldCharType="begin"/>
-            </w:r>
-            <w:r>
-              <w:rPr>
-                <w:rFonts w:cs="Arial"/>
-                <w:color w:val="000000" w:themeColor="text1"/>
-                <w:sz w:val="18"/>
-                <w:szCs w:val="18"/>
-              </w:rPr>
-              <w:instrText xml:space="preserve"> DOCVARIABLE  FIELD_berechnung.Ev2.Abzuege  \* MERGEFORMAT </w:instrText>
+              <w:instrText xml:space="preserve"> DOCVARIABLE  FIELD_berechnung.Ev2.GeleisteteUnterhaltsbeitraegeG1  \* </w:instrText>
+            </w:r>
+            <w:r>
+              <w:rPr>
+                <w:rFonts w:cs="Arial"/>
+                <w:color w:val="000000" w:themeColor="text1"/>
+                <w:sz w:val="18"/>
+                <w:szCs w:val="18"/>
+              </w:rPr>
+              <w:lastRenderedPageBreak/>
+              <w:instrText xml:space="preserve">MERGEFORMAT </w:instrText>
             </w:r>
             <w:r>
               <w:rPr>
@@ -15380,6 +15383,7 @@
                 <w:sz w:val="18"/>
                 <w:szCs w:val="18"/>
               </w:rPr>
+              <w:lastRenderedPageBreak/>
               <w:t>Total Abzüge</w:t>
             </w:r>
           </w:p>
@@ -15602,17 +15606,7 @@
                 <w:sz w:val="18"/>
                 <w:szCs w:val="18"/>
               </w:rPr>
-              <w:instrText xml:space="preserve"> DOCVARIABLE  FIELD_berechnung.E</w:instrText>
-            </w:r>
-            <w:r>
-              <w:rPr>
-                <w:rFonts w:cs="Arial"/>
-                <w:color w:val="000000" w:themeColor="text1"/>
-                <w:sz w:val="18"/>
-                <w:szCs w:val="18"/>
-              </w:rPr>
-              <w:lastRenderedPageBreak/>
-              <w:instrText xml:space="preserve">v2.ZusammenzugTotaleinkuenfte  \* MERGEFORMAT </w:instrText>
+              <w:instrText xml:space="preserve"> DOCVARIABLE  FIELD_berechnung.Ev2.ZusammenzugTotaleinkuenfte  \* MERGEFORMAT </w:instrText>
             </w:r>
             <w:r>
               <w:rPr>
@@ -15651,7 +15645,6 @@
                 <w:sz w:val="18"/>
                 <w:szCs w:val="18"/>
               </w:rPr>
-              <w:lastRenderedPageBreak/>
               <w:t>5% Nettovermögen</w:t>
             </w:r>
           </w:p>
@@ -16792,8 +16785,8 @@
       </w:r>
     </w:p>
     <w:sectPr>
-      <w:headerReference w:type="default" r:id="rId8"/>
-      <w:footerReference w:type="default" r:id="rId9"/>
+      <w:headerReference w:type="default" r:id="rId9"/>
+      <w:footerReference w:type="default" r:id="rId10"/>
       <w:pgSz w:w="11906" w:h="16838"/>
       <w:pgMar w:top="1417" w:right="1417" w:bottom="1134" w:left="1417" w:header="708" w:footer="708" w:gutter="0"/>
       <w:cols w:space="708"/>
@@ -16804,7 +16797,7 @@
 </file>
 
 <file path=word/endnotes.xml><?xml version="1.0" encoding="utf-8"?>
-<w:endnotes xmlns:wpc="http://schemas.microsoft.com/office/word/2010/wordprocessingCanvas" xmlns:mc="http://schemas.openxmlformats.org/markup-compatibility/2006" xmlns:o="urn:schemas-microsoft-com:office:office" xmlns:r="http://schemas.openxmlformats.org/officeDocument/2006/relationships" xmlns:m="http://schemas.openxmlformats.org/officeDocument/2006/math" xmlns:v="urn:schemas-microsoft-com:vml" xmlns:wp14="http://schemas.microsoft.com/office/word/2010/wordprocessingDrawing" xmlns:wp="http://schemas.openxmlformats.org/drawingml/2006/wordprocessingDrawing" xmlns:w10="urn:schemas-microsoft-com:office:word" xmlns:w="http://schemas.openxmlformats.org/wordprocessingml/2006/main" xmlns:w14="http://schemas.microsoft.com/office/word/2010/wordml" xmlns:w15="http://schemas.microsoft.com/office/word/2012/wordml" xmlns:wpg="http://schemas.microsoft.com/office/word/2010/wordprocessingGroup" xmlns:wpi="http://schemas.microsoft.com/office/word/2010/wordprocessingInk" xmlns:wne="http://schemas.microsoft.com/office/word/2006/wordml" xmlns:wps="http://schemas.microsoft.com/office/word/2010/wordprocessingShape" mc:Ignorable="w14 w15 wp14">
+<w:endnotes xmlns:wpc="http://schemas.microsoft.com/office/word/2010/wordprocessingCanvas" xmlns:mc="http://schemas.openxmlformats.org/markup-compatibility/2006" xmlns:o="urn:schemas-microsoft-com:office:office" xmlns:r="http://schemas.openxmlformats.org/officeDocument/2006/relationships" xmlns:m="http://schemas.openxmlformats.org/officeDocument/2006/math" xmlns:v="urn:schemas-microsoft-com:vml" xmlns:wp14="http://schemas.microsoft.com/office/word/2010/wordprocessingDrawing" xmlns:wp="http://schemas.openxmlformats.org/drawingml/2006/wordprocessingDrawing" xmlns:w10="urn:schemas-microsoft-com:office:word" xmlns:w="http://schemas.openxmlformats.org/wordprocessingml/2006/main" xmlns:w14="http://schemas.microsoft.com/office/word/2010/wordml" xmlns:wpg="http://schemas.microsoft.com/office/word/2010/wordprocessingGroup" xmlns:wpi="http://schemas.microsoft.com/office/word/2010/wordprocessingInk" xmlns:wne="http://schemas.microsoft.com/office/word/2006/wordml" xmlns:wps="http://schemas.microsoft.com/office/word/2010/wordprocessingShape" mc:Ignorable="w14 wp14">
   <w:endnote w:type="separator" w:id="-1">
     <w:p>
       <w:pPr>
@@ -16829,7 +16822,7 @@
 </file>
 
 <file path=word/footer1.xml><?xml version="1.0" encoding="utf-8"?>
-<w:ftr xmlns:wpc="http://schemas.microsoft.com/office/word/2010/wordprocessingCanvas" xmlns:mc="http://schemas.openxmlformats.org/markup-compatibility/2006" xmlns:o="urn:schemas-microsoft-com:office:office" xmlns:r="http://schemas.openxmlformats.org/officeDocument/2006/relationships" xmlns:m="http://schemas.openxmlformats.org/officeDocument/2006/math" xmlns:v="urn:schemas-microsoft-com:vml" xmlns:wp14="http://schemas.microsoft.com/office/word/2010/wordprocessingDrawing" xmlns:wp="http://schemas.openxmlformats.org/drawingml/2006/wordprocessingDrawing" xmlns:w10="urn:schemas-microsoft-com:office:word" xmlns:w="http://schemas.openxmlformats.org/wordprocessingml/2006/main" xmlns:w14="http://schemas.microsoft.com/office/word/2010/wordml" xmlns:w15="http://schemas.microsoft.com/office/word/2012/wordml" xmlns:wpg="http://schemas.microsoft.com/office/word/2010/wordprocessingGroup" xmlns:wpi="http://schemas.microsoft.com/office/word/2010/wordprocessingInk" xmlns:wne="http://schemas.microsoft.com/office/word/2006/wordml" xmlns:wps="http://schemas.microsoft.com/office/word/2010/wordprocessingShape" mc:Ignorable="w14 w15 wp14">
+<w:ftr xmlns:wpc="http://schemas.microsoft.com/office/word/2010/wordprocessingCanvas" xmlns:mc="http://schemas.openxmlformats.org/markup-compatibility/2006" xmlns:o="urn:schemas-microsoft-com:office:office" xmlns:r="http://schemas.openxmlformats.org/officeDocument/2006/relationships" xmlns:m="http://schemas.openxmlformats.org/officeDocument/2006/math" xmlns:v="urn:schemas-microsoft-com:vml" xmlns:wp14="http://schemas.microsoft.com/office/word/2010/wordprocessingDrawing" xmlns:wp="http://schemas.openxmlformats.org/drawingml/2006/wordprocessingDrawing" xmlns:w10="urn:schemas-microsoft-com:office:word" xmlns:w="http://schemas.openxmlformats.org/wordprocessingml/2006/main" xmlns:w14="http://schemas.microsoft.com/office/word/2010/wordml" xmlns:wpg="http://schemas.microsoft.com/office/word/2010/wordprocessingGroup" xmlns:wpi="http://schemas.microsoft.com/office/word/2010/wordprocessingInk" xmlns:wne="http://schemas.microsoft.com/office/word/2006/wordml" xmlns:wps="http://schemas.microsoft.com/office/word/2010/wordprocessingShape" mc:Ignorable="w14 wp14">
   <w:p>
     <w:pPr>
       <w:pStyle w:val="Fuzeile"/>
@@ -16880,7 +16873,7 @@
 </file>
 
 <file path=word/footnotes.xml><?xml version="1.0" encoding="utf-8"?>
-<w:footnotes xmlns:wpc="http://schemas.microsoft.com/office/word/2010/wordprocessingCanvas" xmlns:mc="http://schemas.openxmlformats.org/markup-compatibility/2006" xmlns:o="urn:schemas-microsoft-com:office:office" xmlns:r="http://schemas.openxmlformats.org/officeDocument/2006/relationships" xmlns:m="http://schemas.openxmlformats.org/officeDocument/2006/math" xmlns:v="urn:schemas-microsoft-com:vml" xmlns:wp14="http://schemas.microsoft.com/office/word/2010/wordprocessingDrawing" xmlns:wp="http://schemas.openxmlformats.org/drawingml/2006/wordprocessingDrawing" xmlns:w10="urn:schemas-microsoft-com:office:word" xmlns:w="http://schemas.openxmlformats.org/wordprocessingml/2006/main" xmlns:w14="http://schemas.microsoft.com/office/word/2010/wordml" xmlns:w15="http://schemas.microsoft.com/office/word/2012/wordml" xmlns:wpg="http://schemas.microsoft.com/office/word/2010/wordprocessingGroup" xmlns:wpi="http://schemas.microsoft.com/office/word/2010/wordprocessingInk" xmlns:wne="http://schemas.microsoft.com/office/word/2006/wordml" xmlns:wps="http://schemas.microsoft.com/office/word/2010/wordprocessingShape" mc:Ignorable="w14 w15 wp14">
+<w:footnotes xmlns:wpc="http://schemas.microsoft.com/office/word/2010/wordprocessingCanvas" xmlns:mc="http://schemas.openxmlformats.org/markup-compatibility/2006" xmlns:o="urn:schemas-microsoft-com:office:office" xmlns:r="http://schemas.openxmlformats.org/officeDocument/2006/relationships" xmlns:m="http://schemas.openxmlformats.org/officeDocument/2006/math" xmlns:v="urn:schemas-microsoft-com:vml" xmlns:wp14="http://schemas.microsoft.com/office/word/2010/wordprocessingDrawing" xmlns:wp="http://schemas.openxmlformats.org/drawingml/2006/wordprocessingDrawing" xmlns:w10="urn:schemas-microsoft-com:office:word" xmlns:w="http://schemas.openxmlformats.org/wordprocessingml/2006/main" xmlns:w14="http://schemas.microsoft.com/office/word/2010/wordml" xmlns:wpg="http://schemas.microsoft.com/office/word/2010/wordprocessingGroup" xmlns:wpi="http://schemas.microsoft.com/office/word/2010/wordprocessingInk" xmlns:wne="http://schemas.microsoft.com/office/word/2006/wordml" xmlns:wps="http://schemas.microsoft.com/office/word/2010/wordprocessingShape" mc:Ignorable="w14 wp14">
   <w:footnote w:type="separator" w:id="-1">
     <w:p>
       <w:pPr>
@@ -16905,7 +16898,7 @@
 </file>
 
 <file path=word/header1.xml><?xml version="1.0" encoding="utf-8"?>
-<w:hdr xmlns:wpc="http://schemas.microsoft.com/office/word/2010/wordprocessingCanvas" xmlns:mc="http://schemas.openxmlformats.org/markup-compatibility/2006" xmlns:o="urn:schemas-microsoft-com:office:office" xmlns:r="http://schemas.openxmlformats.org/officeDocument/2006/relationships" xmlns:m="http://schemas.openxmlformats.org/officeDocument/2006/math" xmlns:v="urn:schemas-microsoft-com:vml" xmlns:wp14="http://schemas.microsoft.com/office/word/2010/wordprocessingDrawing" xmlns:wp="http://schemas.openxmlformats.org/drawingml/2006/wordprocessingDrawing" xmlns:w10="urn:schemas-microsoft-com:office:word" xmlns:w="http://schemas.openxmlformats.org/wordprocessingml/2006/main" xmlns:w14="http://schemas.microsoft.com/office/word/2010/wordml" xmlns:w15="http://schemas.microsoft.com/office/word/2012/wordml" xmlns:wpg="http://schemas.microsoft.com/office/word/2010/wordprocessingGroup" xmlns:wpi="http://schemas.microsoft.com/office/word/2010/wordprocessingInk" xmlns:wne="http://schemas.microsoft.com/office/word/2006/wordml" xmlns:wps="http://schemas.microsoft.com/office/word/2010/wordprocessingShape" mc:Ignorable="w14 w15 wp14">
+<w:hdr xmlns:wpc="http://schemas.microsoft.com/office/word/2010/wordprocessingCanvas" xmlns:mc="http://schemas.openxmlformats.org/markup-compatibility/2006" xmlns:o="urn:schemas-microsoft-com:office:office" xmlns:r="http://schemas.openxmlformats.org/officeDocument/2006/relationships" xmlns:m="http://schemas.openxmlformats.org/officeDocument/2006/math" xmlns:v="urn:schemas-microsoft-com:vml" xmlns:wp14="http://schemas.microsoft.com/office/word/2010/wordprocessingDrawing" xmlns:wp="http://schemas.openxmlformats.org/drawingml/2006/wordprocessingDrawing" xmlns:w10="urn:schemas-microsoft-com:office:word" xmlns:w="http://schemas.openxmlformats.org/wordprocessingml/2006/main" xmlns:w14="http://schemas.microsoft.com/office/word/2010/wordml" xmlns:wpg="http://schemas.microsoft.com/office/word/2010/wordprocessingGroup" xmlns:wpi="http://schemas.microsoft.com/office/word/2010/wordprocessingInk" xmlns:wne="http://schemas.microsoft.com/office/word/2006/wordml" xmlns:wps="http://schemas.microsoft.com/office/word/2010/wordprocessingShape" mc:Ignorable="w14 wp14">
   <w:p>
     <w:pPr>
       <w:pStyle w:val="Kopfzeile"/>
@@ -16914,7 +16907,7 @@
     <w:r>
       <w:rPr>
         <w:noProof/>
-        <w:lang w:val="de-DE" w:eastAsia="de-DE"/>
+        <w:lang w:eastAsia="de-CH"/>
       </w:rPr>
       <w:drawing>
         <wp:inline distT="0" distB="0" distL="0" distR="0" wp14:anchorId="2106AFED" wp14:editId="1897D285">
@@ -16963,7 +16956,7 @@
 </file>
 
 <file path=word/numbering.xml><?xml version="1.0" encoding="utf-8"?>
-<w:numbering xmlns:wpc="http://schemas.microsoft.com/office/word/2010/wordprocessingCanvas" xmlns:mc="http://schemas.openxmlformats.org/markup-compatibility/2006" xmlns:o="urn:schemas-microsoft-com:office:office" xmlns:r="http://schemas.openxmlformats.org/officeDocument/2006/relationships" xmlns:m="http://schemas.openxmlformats.org/officeDocument/2006/math" xmlns:v="urn:schemas-microsoft-com:vml" xmlns:wp14="http://schemas.microsoft.com/office/word/2010/wordprocessingDrawing" xmlns:wp="http://schemas.openxmlformats.org/drawingml/2006/wordprocessingDrawing" xmlns:w10="urn:schemas-microsoft-com:office:word" xmlns:w="http://schemas.openxmlformats.org/wordprocessingml/2006/main" xmlns:w14="http://schemas.microsoft.com/office/word/2010/wordml" xmlns:w15="http://schemas.microsoft.com/office/word/2012/wordml" xmlns:wpg="http://schemas.microsoft.com/office/word/2010/wordprocessingGroup" xmlns:wpi="http://schemas.microsoft.com/office/word/2010/wordprocessingInk" xmlns:wne="http://schemas.microsoft.com/office/word/2006/wordml" xmlns:wps="http://schemas.microsoft.com/office/word/2010/wordprocessingShape" mc:Ignorable="w14 w15 wp14">
+<w:numbering xmlns:wpc="http://schemas.microsoft.com/office/word/2010/wordprocessingCanvas" xmlns:mc="http://schemas.openxmlformats.org/markup-compatibility/2006" xmlns:o="urn:schemas-microsoft-com:office:office" xmlns:r="http://schemas.openxmlformats.org/officeDocument/2006/relationships" xmlns:m="http://schemas.openxmlformats.org/officeDocument/2006/math" xmlns:v="urn:schemas-microsoft-com:vml" xmlns:wp14="http://schemas.microsoft.com/office/word/2010/wordprocessingDrawing" xmlns:wp="http://schemas.openxmlformats.org/drawingml/2006/wordprocessingDrawing" xmlns:w10="urn:schemas-microsoft-com:office:word" xmlns:w="http://schemas.openxmlformats.org/wordprocessingml/2006/main" xmlns:w14="http://schemas.microsoft.com/office/word/2010/wordml" xmlns:wpg="http://schemas.microsoft.com/office/word/2010/wordprocessingGroup" xmlns:wpi="http://schemas.microsoft.com/office/word/2010/wordprocessingInk" xmlns:wne="http://schemas.microsoft.com/office/word/2006/wordml" xmlns:wps="http://schemas.microsoft.com/office/word/2010/wordprocessingShape" mc:Ignorable="w14 wp14">
   <w:abstractNum w:abstractNumId="0">
     <w:nsid w:val="4DB2642F"/>
     <w:multiLevelType w:val="multilevel"/>
@@ -17089,7 +17082,7 @@
 </file>
 
 <file path=word/styles.xml><?xml version="1.0" encoding="utf-8"?>
-<w:styles xmlns:mc="http://schemas.openxmlformats.org/markup-compatibility/2006" xmlns:r="http://schemas.openxmlformats.org/officeDocument/2006/relationships" xmlns:w="http://schemas.openxmlformats.org/wordprocessingml/2006/main" xmlns:w14="http://schemas.microsoft.com/office/word/2010/wordml" xmlns:w15="http://schemas.microsoft.com/office/word/2012/wordml" mc:Ignorable="w14 w15">
+<w:styles xmlns:mc="http://schemas.openxmlformats.org/markup-compatibility/2006" xmlns:r="http://schemas.openxmlformats.org/officeDocument/2006/relationships" xmlns:w="http://schemas.openxmlformats.org/wordprocessingml/2006/main" xmlns:w14="http://schemas.microsoft.com/office/word/2010/wordml" mc:Ignorable="w14">
   <w:docDefaults>
     <w:rPrDefault>
       <w:rPr>
@@ -17105,378 +17098,144 @@
       </w:pPr>
     </w:pPrDefault>
   </w:docDefaults>
-  <w:latentStyles w:defLockedState="0" w:defUIPriority="99" w:defSemiHidden="0" w:defUnhideWhenUsed="0" w:defQFormat="0" w:count="371">
-    <w:lsdException w:name="Normal" w:uiPriority="0" w:qFormat="1"/>
-    <w:lsdException w:name="heading 1" w:uiPriority="9" w:qFormat="1"/>
-    <w:lsdException w:name="heading 2" w:semiHidden="1" w:uiPriority="9" w:unhideWhenUsed="1" w:qFormat="1"/>
-    <w:lsdException w:name="heading 3" w:semiHidden="1" w:uiPriority="9" w:unhideWhenUsed="1" w:qFormat="1"/>
-    <w:lsdException w:name="heading 4" w:semiHidden="1" w:uiPriority="9" w:unhideWhenUsed="1" w:qFormat="1"/>
-    <w:lsdException w:name="heading 5" w:semiHidden="1" w:uiPriority="9" w:unhideWhenUsed="1"/>
-    <w:lsdException w:name="heading 6" w:semiHidden="1" w:uiPriority="9" w:unhideWhenUsed="1" w:qFormat="1"/>
-    <w:lsdException w:name="heading 7" w:semiHidden="1" w:uiPriority="9" w:unhideWhenUsed="1" w:qFormat="1"/>
-    <w:lsdException w:name="heading 8" w:semiHidden="1" w:uiPriority="9" w:unhideWhenUsed="1" w:qFormat="1"/>
-    <w:lsdException w:name="heading 9" w:semiHidden="1" w:uiPriority="9" w:unhideWhenUsed="1" w:qFormat="1"/>
-    <w:lsdException w:name="index 1" w:semiHidden="1" w:unhideWhenUsed="1"/>
-    <w:lsdException w:name="index 2" w:semiHidden="1" w:unhideWhenUsed="1"/>
-    <w:lsdException w:name="index 3" w:semiHidden="1" w:unhideWhenUsed="1"/>
-    <w:lsdException w:name="index 4" w:semiHidden="1" w:unhideWhenUsed="1"/>
-    <w:lsdException w:name="index 5" w:semiHidden="1" w:unhideWhenUsed="1"/>
-    <w:lsdException w:name="index 6" w:semiHidden="1" w:unhideWhenUsed="1"/>
-    <w:lsdException w:name="index 7" w:semiHidden="1" w:unhideWhenUsed="1"/>
-    <w:lsdException w:name="index 8" w:semiHidden="1" w:unhideWhenUsed="1"/>
-    <w:lsdException w:name="index 9" w:semiHidden="1" w:unhideWhenUsed="1"/>
-    <w:lsdException w:name="toc 1" w:semiHidden="1" w:uiPriority="39" w:unhideWhenUsed="1" w:qFormat="1"/>
-    <w:lsdException w:name="toc 2" w:semiHidden="1" w:uiPriority="39" w:unhideWhenUsed="1" w:qFormat="1"/>
-    <w:lsdException w:name="toc 3" w:semiHidden="1" w:uiPriority="39" w:unhideWhenUsed="1" w:qFormat="1"/>
-    <w:lsdException w:name="toc 4" w:semiHidden="1" w:uiPriority="39" w:unhideWhenUsed="1"/>
-    <w:lsdException w:name="toc 5" w:semiHidden="1" w:uiPriority="39" w:unhideWhenUsed="1"/>
-    <w:lsdException w:name="toc 6" w:semiHidden="1" w:uiPriority="39" w:unhideWhenUsed="1"/>
-    <w:lsdException w:name="toc 7" w:semiHidden="1" w:uiPriority="39" w:unhideWhenUsed="1"/>
-    <w:lsdException w:name="toc 8" w:semiHidden="1" w:uiPriority="39" w:unhideWhenUsed="1"/>
-    <w:lsdException w:name="toc 9" w:semiHidden="1" w:uiPriority="39" w:unhideWhenUsed="1"/>
-    <w:lsdException w:name="Normal Indent" w:semiHidden="1" w:unhideWhenUsed="1"/>
-    <w:lsdException w:name="footnote text" w:semiHidden="1" w:unhideWhenUsed="1"/>
-    <w:lsdException w:name="annotation text" w:semiHidden="1" w:unhideWhenUsed="1"/>
-    <w:lsdException w:name="header" w:semiHidden="1" w:unhideWhenUsed="1"/>
-    <w:lsdException w:name="footer" w:semiHidden="1" w:unhideWhenUsed="1"/>
-    <w:lsdException w:name="index heading" w:semiHidden="1" w:unhideWhenUsed="1"/>
-    <w:lsdException w:name="caption" w:semiHidden="1" w:uiPriority="35" w:unhideWhenUsed="1" w:qFormat="1"/>
-    <w:lsdException w:name="table of figures" w:semiHidden="1" w:unhideWhenUsed="1"/>
-    <w:lsdException w:name="envelope address" w:semiHidden="1" w:unhideWhenUsed="1"/>
-    <w:lsdException w:name="envelope return" w:semiHidden="1" w:unhideWhenUsed="1"/>
-    <w:lsdException w:name="footnote reference" w:semiHidden="1" w:unhideWhenUsed="1"/>
-    <w:lsdException w:name="annotation reference" w:semiHidden="1" w:unhideWhenUsed="1"/>
-    <w:lsdException w:name="line number" w:semiHidden="1" w:unhideWhenUsed="1"/>
-    <w:lsdException w:name="page number" w:semiHidden="1" w:unhideWhenUsed="1"/>
-    <w:lsdException w:name="endnote reference" w:semiHidden="1" w:unhideWhenUsed="1"/>
-    <w:lsdException w:name="endnote text" w:semiHidden="1" w:unhideWhenUsed="1"/>
-    <w:lsdException w:name="table of authorities" w:semiHidden="1" w:unhideWhenUsed="1"/>
-    <w:lsdException w:name="macro" w:semiHidden="1" w:unhideWhenUsed="1"/>
-    <w:lsdException w:name="toa heading" w:semiHidden="1" w:unhideWhenUsed="1"/>
-    <w:lsdException w:name="List" w:semiHidden="1" w:unhideWhenUsed="1"/>
-    <w:lsdException w:name="List Bullet" w:semiHidden="1" w:unhideWhenUsed="1"/>
-    <w:lsdException w:name="List Number" w:semiHidden="1" w:unhideWhenUsed="1"/>
-    <w:lsdException w:name="List 2" w:semiHidden="1" w:unhideWhenUsed="1"/>
-    <w:lsdException w:name="List 3" w:semiHidden="1" w:unhideWhenUsed="1"/>
-    <w:lsdException w:name="List 4" w:semiHidden="1" w:unhideWhenUsed="1"/>
-    <w:lsdException w:name="List 5" w:semiHidden="1" w:unhideWhenUsed="1"/>
-    <w:lsdException w:name="List Bullet 2" w:semiHidden="1" w:unhideWhenUsed="1"/>
-    <w:lsdException w:name="List Bullet 3" w:semiHidden="1" w:unhideWhenUsed="1"/>
-    <w:lsdException w:name="List Bullet 4" w:semiHidden="1" w:unhideWhenUsed="1"/>
-    <w:lsdException w:name="List Bullet 5" w:semiHidden="1" w:unhideWhenUsed="1"/>
-    <w:lsdException w:name="List Number 2" w:semiHidden="1" w:unhideWhenUsed="1"/>
-    <w:lsdException w:name="List Number 3" w:semiHidden="1" w:unhideWhenUsed="1"/>
-    <w:lsdException w:name="List Number 4" w:semiHidden="1" w:unhideWhenUsed="1"/>
-    <w:lsdException w:name="List Number 5" w:semiHidden="1" w:unhideWhenUsed="1"/>
-    <w:lsdException w:name="Title" w:uiPriority="10" w:qFormat="1"/>
-    <w:lsdException w:name="Closing" w:semiHidden="1" w:unhideWhenUsed="1"/>
-    <w:lsdException w:name="Signature" w:semiHidden="1" w:unhideWhenUsed="1"/>
-    <w:lsdException w:name="Default Paragraph Font" w:semiHidden="1" w:uiPriority="1" w:unhideWhenUsed="1"/>
-    <w:lsdException w:name="Body Text" w:semiHidden="1" w:unhideWhenUsed="1"/>
-    <w:lsdException w:name="Body Text Indent" w:semiHidden="1" w:unhideWhenUsed="1"/>
-    <w:lsdException w:name="List Continue" w:semiHidden="1" w:unhideWhenUsed="1"/>
-    <w:lsdException w:name="List Continue 2" w:semiHidden="1" w:unhideWhenUsed="1"/>
-    <w:lsdException w:name="List Continue 3" w:semiHidden="1" w:unhideWhenUsed="1"/>
-    <w:lsdException w:name="List Continue 4" w:semiHidden="1" w:unhideWhenUsed="1"/>
-    <w:lsdException w:name="List Continue 5" w:semiHidden="1" w:unhideWhenUsed="1"/>
-    <w:lsdException w:name="Message Header" w:semiHidden="1" w:unhideWhenUsed="1"/>
-    <w:lsdException w:name="Subtitle" w:uiPriority="11" w:qFormat="1"/>
-    <w:lsdException w:name="Salutation" w:semiHidden="1" w:unhideWhenUsed="1"/>
-    <w:lsdException w:name="Date" w:semiHidden="1" w:unhideWhenUsed="1"/>
-    <w:lsdException w:name="Body Text First Indent" w:semiHidden="1" w:unhideWhenUsed="1"/>
-    <w:lsdException w:name="Body Text First Indent 2" w:semiHidden="1" w:unhideWhenUsed="1"/>
-    <w:lsdException w:name="Note Heading" w:semiHidden="1" w:unhideWhenUsed="1"/>
-    <w:lsdException w:name="Body Text 2" w:semiHidden="1" w:unhideWhenUsed="1"/>
-    <w:lsdException w:name="Body Text 3" w:semiHidden="1" w:unhideWhenUsed="1"/>
-    <w:lsdException w:name="Body Text Indent 2" w:semiHidden="1" w:unhideWhenUsed="1"/>
-    <w:lsdException w:name="Body Text Indent 3" w:semiHidden="1" w:unhideWhenUsed="1"/>
-    <w:lsdException w:name="Block Text" w:semiHidden="1" w:unhideWhenUsed="1"/>
-    <w:lsdException w:name="Hyperlink" w:semiHidden="1" w:unhideWhenUsed="1"/>
-    <w:lsdException w:name="FollowedHyperlink" w:semiHidden="1" w:unhideWhenUsed="1"/>
-    <w:lsdException w:name="Strong" w:uiPriority="22" w:qFormat="1"/>
-    <w:lsdException w:name="Emphasis" w:uiPriority="20" w:qFormat="1"/>
-    <w:lsdException w:name="Document Map" w:semiHidden="1" w:unhideWhenUsed="1"/>
-    <w:lsdException w:name="Plain Text" w:semiHidden="1" w:unhideWhenUsed="1"/>
-    <w:lsdException w:name="E-mail Signature" w:semiHidden="1" w:unhideWhenUsed="1"/>
-    <w:lsdException w:name="HTML Top of Form" w:semiHidden="1" w:unhideWhenUsed="1"/>
-    <w:lsdException w:name="HTML Bottom of Form" w:semiHidden="1" w:unhideWhenUsed="1"/>
-    <w:lsdException w:name="Normal (Web)" w:semiHidden="1" w:unhideWhenUsed="1"/>
-    <w:lsdException w:name="HTML Acronym" w:semiHidden="1" w:unhideWhenUsed="1"/>
-    <w:lsdException w:name="HTML Address" w:semiHidden="1" w:unhideWhenUsed="1"/>
-    <w:lsdException w:name="HTML Cite" w:semiHidden="1" w:unhideWhenUsed="1"/>
-    <w:lsdException w:name="HTML Code" w:semiHidden="1" w:unhideWhenUsed="1"/>
-    <w:lsdException w:name="HTML Definition" w:semiHidden="1" w:unhideWhenUsed="1"/>
-    <w:lsdException w:name="HTML Keyboard" w:semiHidden="1" w:unhideWhenUsed="1"/>
-    <w:lsdException w:name="HTML Preformatted" w:semiHidden="1" w:unhideWhenUsed="1"/>
-    <w:lsdException w:name="HTML Sample" w:semiHidden="1" w:unhideWhenUsed="1"/>
-    <w:lsdException w:name="HTML Typewriter" w:semiHidden="1" w:unhideWhenUsed="1"/>
-    <w:lsdException w:name="HTML Variable" w:semiHidden="1" w:unhideWhenUsed="1"/>
-    <w:lsdException w:name="Normal Table" w:semiHidden="1" w:unhideWhenUsed="1"/>
-    <w:lsdException w:name="annotation subject" w:semiHidden="1" w:unhideWhenUsed="1"/>
-    <w:lsdException w:name="No List" w:semiHidden="1" w:unhideWhenUsed="1"/>
-    <w:lsdException w:name="Outline List 1" w:semiHidden="1" w:unhideWhenUsed="1"/>
-    <w:lsdException w:name="Outline List 2" w:semiHidden="1" w:unhideWhenUsed="1"/>
-    <w:lsdException w:name="Outline List 3" w:semiHidden="1" w:unhideWhenUsed="1"/>
-    <w:lsdException w:name="Table Simple 1" w:semiHidden="1" w:unhideWhenUsed="1"/>
-    <w:lsdException w:name="Table Simple 2" w:semiHidden="1" w:unhideWhenUsed="1"/>
-    <w:lsdException w:name="Table Simple 3" w:semiHidden="1" w:unhideWhenUsed="1"/>
-    <w:lsdException w:name="Table Classic 1" w:semiHidden="1" w:unhideWhenUsed="1"/>
-    <w:lsdException w:name="Table Classic 2" w:semiHidden="1" w:unhideWhenUsed="1"/>
-    <w:lsdException w:name="Table Classic 3" w:semiHidden="1" w:unhideWhenUsed="1"/>
-    <w:lsdException w:name="Table Classic 4" w:semiHidden="1" w:unhideWhenUsed="1"/>
-    <w:lsdException w:name="Table Colorful 1" w:semiHidden="1" w:unhideWhenUsed="1"/>
-    <w:lsdException w:name="Table Colorful 2" w:semiHidden="1" w:unhideWhenUsed="1"/>
-    <w:lsdException w:name="Table Colorful 3" w:semiHidden="1" w:unhideWhenUsed="1"/>
-    <w:lsdException w:name="Table Columns 1" w:semiHidden="1" w:unhideWhenUsed="1"/>
-    <w:lsdException w:name="Table Columns 2" w:semiHidden="1" w:unhideWhenUsed="1"/>
-    <w:lsdException w:name="Table Columns 3" w:semiHidden="1" w:unhideWhenUsed="1"/>
-    <w:lsdException w:name="Table Columns 4" w:semiHidden="1" w:unhideWhenUsed="1"/>
-    <w:lsdException w:name="Table Columns 5" w:semiHidden="1" w:unhideWhenUsed="1"/>
-    <w:lsdException w:name="Table Grid 1" w:semiHidden="1" w:unhideWhenUsed="1"/>
-    <w:lsdException w:name="Table Grid 2" w:semiHidden="1" w:unhideWhenUsed="1"/>
-    <w:lsdException w:name="Table Grid 3" w:semiHidden="1" w:unhideWhenUsed="1"/>
-    <w:lsdException w:name="Table Grid 4" w:semiHidden="1" w:unhideWhenUsed="1"/>
-    <w:lsdException w:name="Table Grid 5" w:semiHidden="1" w:unhideWhenUsed="1"/>
-    <w:lsdException w:name="Table Grid 6" w:semiHidden="1" w:unhideWhenUsed="1"/>
-    <w:lsdException w:name="Table Grid 7" w:semiHidden="1" w:unhideWhenUsed="1"/>
-    <w:lsdException w:name="Table Grid 8" w:semiHidden="1" w:unhideWhenUsed="1"/>
-    <w:lsdException w:name="Table List 1" w:semiHidden="1" w:unhideWhenUsed="1"/>
-    <w:lsdException w:name="Table List 2" w:semiHidden="1" w:unhideWhenUsed="1"/>
-    <w:lsdException w:name="Table List 3" w:semiHidden="1" w:unhideWhenUsed="1"/>
-    <w:lsdException w:name="Table List 4" w:semiHidden="1" w:unhideWhenUsed="1"/>
-    <w:lsdException w:name="Table List 5" w:semiHidden="1" w:unhideWhenUsed="1"/>
-    <w:lsdException w:name="Table List 6" w:semiHidden="1" w:unhideWhenUsed="1"/>
-    <w:lsdException w:name="Table List 7" w:semiHidden="1" w:unhideWhenUsed="1"/>
-    <w:lsdException w:name="Table List 8" w:semiHidden="1" w:unhideWhenUsed="1"/>
-    <w:lsdException w:name="Table 3D effects 1" w:semiHidden="1" w:unhideWhenUsed="1"/>
-    <w:lsdException w:name="Table 3D effects 2" w:semiHidden="1" w:unhideWhenUsed="1"/>
-    <w:lsdException w:name="Table 3D effects 3" w:semiHidden="1" w:unhideWhenUsed="1"/>
-    <w:lsdException w:name="Table Contemporary" w:semiHidden="1" w:unhideWhenUsed="1"/>
-    <w:lsdException w:name="Table Elegant" w:semiHidden="1" w:unhideWhenUsed="1"/>
-    <w:lsdException w:name="Table Professional" w:semiHidden="1" w:unhideWhenUsed="1"/>
-    <w:lsdException w:name="Table Subtle 1" w:semiHidden="1" w:unhideWhenUsed="1"/>
-    <w:lsdException w:name="Table Subtle 2" w:semiHidden="1" w:unhideWhenUsed="1"/>
-    <w:lsdException w:name="Table Web 1" w:semiHidden="1" w:unhideWhenUsed="1"/>
-    <w:lsdException w:name="Table Web 2" w:semiHidden="1" w:unhideWhenUsed="1"/>
-    <w:lsdException w:name="Table Web 3" w:semiHidden="1" w:unhideWhenUsed="1"/>
-    <w:lsdException w:name="Balloon Text" w:semiHidden="1" w:unhideWhenUsed="1"/>
-    <w:lsdException w:name="Table Grid" w:uiPriority="0"/>
-    <w:lsdException w:name="Table Theme" w:semiHidden="1" w:unhideWhenUsed="1"/>
-    <w:lsdException w:name="Placeholder Text" w:semiHidden="1"/>
-    <w:lsdException w:name="No Spacing" w:uiPriority="1" w:qFormat="1"/>
-    <w:lsdException w:name="Light Shading" w:uiPriority="60"/>
-    <w:lsdException w:name="Light List" w:uiPriority="61"/>
-    <w:lsdException w:name="Light Grid" w:uiPriority="62"/>
-    <w:lsdException w:name="Medium Shading 1" w:uiPriority="63"/>
-    <w:lsdException w:name="Medium Shading 2" w:uiPriority="64"/>
-    <w:lsdException w:name="Medium List 1" w:uiPriority="65"/>
-    <w:lsdException w:name="Medium List 2" w:uiPriority="66"/>
-    <w:lsdException w:name="Medium Grid 1" w:uiPriority="67"/>
-    <w:lsdException w:name="Medium Grid 2" w:uiPriority="68"/>
-    <w:lsdException w:name="Medium Grid 3" w:uiPriority="69"/>
-    <w:lsdException w:name="Dark List" w:uiPriority="70"/>
-    <w:lsdException w:name="Colorful Shading" w:uiPriority="71"/>
-    <w:lsdException w:name="Colorful List" w:uiPriority="72"/>
-    <w:lsdException w:name="Colorful Grid" w:uiPriority="73"/>
-    <w:lsdException w:name="Light Shading Accent 1" w:uiPriority="60"/>
-    <w:lsdException w:name="Light List Accent 1" w:uiPriority="61"/>
-    <w:lsdException w:name="Light Grid Accent 1" w:uiPriority="62"/>
-    <w:lsdException w:name="Medium Shading 1 Accent 1" w:uiPriority="63"/>
-    <w:lsdException w:name="Medium Shading 2 Accent 1" w:uiPriority="64"/>
-    <w:lsdException w:name="Medium List 1 Accent 1" w:uiPriority="65"/>
-    <w:lsdException w:name="Revision" w:semiHidden="1"/>
-    <w:lsdException w:name="List Paragraph" w:uiPriority="34" w:qFormat="1"/>
-    <w:lsdException w:name="Quote" w:uiPriority="29" w:qFormat="1"/>
-    <w:lsdException w:name="Intense Quote" w:uiPriority="30" w:qFormat="1"/>
-    <w:lsdException w:name="Medium List 2 Accent 1" w:uiPriority="66"/>
-    <w:lsdException w:name="Medium Grid 1 Accent 1" w:uiPriority="67"/>
-    <w:lsdException w:name="Medium Grid 2 Accent 1" w:uiPriority="68"/>
-    <w:lsdException w:name="Medium Grid 3 Accent 1" w:uiPriority="69"/>
-    <w:lsdException w:name="Dark List Accent 1" w:uiPriority="70"/>
-    <w:lsdException w:name="Colorful Shading Accent 1" w:uiPriority="71"/>
-    <w:lsdException w:name="Colorful List Accent 1" w:uiPriority="72"/>
-    <w:lsdException w:name="Colorful Grid Accent 1" w:uiPriority="73"/>
-    <w:lsdException w:name="Light Shading Accent 2" w:uiPriority="60"/>
-    <w:lsdException w:name="Light List Accent 2" w:uiPriority="61"/>
-    <w:lsdException w:name="Light Grid Accent 2" w:uiPriority="62"/>
-    <w:lsdException w:name="Medium Shading 1 Accent 2" w:uiPriority="63"/>
-    <w:lsdException w:name="Medium Shading 2 Accent 2" w:uiPriority="64"/>
-    <w:lsdException w:name="Medium List 1 Accent 2" w:uiPriority="65"/>
-    <w:lsdException w:name="Medium List 2 Accent 2" w:uiPriority="66"/>
-    <w:lsdException w:name="Medium Grid 1 Accent 2" w:uiPriority="67"/>
-    <w:lsdException w:name="Medium Grid 2 Accent 2" w:uiPriority="68"/>
-    <w:lsdException w:name="Medium Grid 3 Accent 2" w:uiPriority="69"/>
-    <w:lsdException w:name="Dark List Accent 2" w:uiPriority="70"/>
-    <w:lsdException w:name="Colorful Shading Accent 2" w:uiPriority="71"/>
-    <w:lsdException w:name="Colorful List Accent 2" w:uiPriority="72"/>
-    <w:lsdException w:name="Colorful Grid Accent 2" w:uiPriority="73"/>
-    <w:lsdException w:name="Light Shading Accent 3" w:uiPriority="60"/>
-    <w:lsdException w:name="Light List Accent 3" w:uiPriority="61"/>
-    <w:lsdException w:name="Light Grid Accent 3" w:uiPriority="62"/>
-    <w:lsdException w:name="Medium Shading 1 Accent 3" w:uiPriority="63"/>
-    <w:lsdException w:name="Medium Shading 2 Accent 3" w:uiPriority="64"/>
-    <w:lsdException w:name="Medium List 1 Accent 3" w:uiPriority="65"/>
-    <w:lsdException w:name="Medium List 2 Accent 3" w:uiPriority="66"/>
-    <w:lsdException w:name="Medium Grid 1 Accent 3" w:uiPriority="67"/>
-    <w:lsdException w:name="Medium Grid 2 Accent 3" w:uiPriority="68"/>
-    <w:lsdException w:name="Medium Grid 3 Accent 3" w:uiPriority="69"/>
-    <w:lsdException w:name="Dark List Accent 3" w:uiPriority="70"/>
-    <w:lsdException w:name="Colorful Shading Accent 3" w:uiPriority="71"/>
-    <w:lsdException w:name="Colorful List Accent 3" w:uiPriority="72"/>
-    <w:lsdException w:name="Colorful Grid Accent 3" w:uiPriority="73"/>
-    <w:lsdException w:name="Light Shading Accent 4" w:uiPriority="60"/>
-    <w:lsdException w:name="Light List Accent 4" w:uiPriority="61"/>
-    <w:lsdException w:name="Light Grid Accent 4" w:uiPriority="62"/>
-    <w:lsdException w:name="Medium Shading 1 Accent 4" w:uiPriority="63"/>
-    <w:lsdException w:name="Medium Shading 2 Accent 4" w:uiPriority="64"/>
-    <w:lsdException w:name="Medium List 1 Accent 4" w:uiPriority="65"/>
-    <w:lsdException w:name="Medium List 2 Accent 4" w:uiPriority="66"/>
-    <w:lsdException w:name="Medium Grid 1 Accent 4" w:uiPriority="67"/>
-    <w:lsdException w:name="Medium Grid 2 Accent 4" w:uiPriority="68"/>
-    <w:lsdException w:name="Medium Grid 3 Accent 4" w:uiPriority="69"/>
-    <w:lsdException w:name="Dark List Accent 4" w:uiPriority="70"/>
-    <w:lsdException w:name="Colorful Shading Accent 4" w:uiPriority="71"/>
-    <w:lsdException w:name="Colorful List Accent 4" w:uiPriority="72"/>
-    <w:lsdException w:name="Colorful Grid Accent 4" w:uiPriority="73"/>
-    <w:lsdException w:name="Light Shading Accent 5" w:uiPriority="60"/>
-    <w:lsdException w:name="Light List Accent 5" w:uiPriority="61"/>
-    <w:lsdException w:name="Light Grid Accent 5" w:uiPriority="62"/>
-    <w:lsdException w:name="Medium Shading 1 Accent 5" w:uiPriority="63"/>
-    <w:lsdException w:name="Medium Shading 2 Accent 5" w:uiPriority="64"/>
-    <w:lsdException w:name="Medium List 1 Accent 5" w:uiPriority="65"/>
-    <w:lsdException w:name="Medium List 2 Accent 5" w:uiPriority="66"/>
-    <w:lsdException w:name="Medium Grid 1 Accent 5" w:uiPriority="67"/>
-    <w:lsdException w:name="Medium Grid 2 Accent 5" w:uiPriority="68"/>
-    <w:lsdException w:name="Medium Grid 3 Accent 5" w:uiPriority="69"/>
-    <w:lsdException w:name="Dark List Accent 5" w:uiPriority="70"/>
-    <w:lsdException w:name="Colorful Shading Accent 5" w:uiPriority="71"/>
-    <w:lsdException w:name="Colorful List Accent 5" w:uiPriority="72"/>
-    <w:lsdException w:name="Colorful Grid Accent 5" w:uiPriority="73"/>
-    <w:lsdException w:name="Light Shading Accent 6" w:uiPriority="60"/>
-    <w:lsdException w:name="Light List Accent 6" w:uiPriority="61"/>
-    <w:lsdException w:name="Light Grid Accent 6" w:uiPriority="62"/>
-    <w:lsdException w:name="Medium Shading 1 Accent 6" w:uiPriority="63"/>
-    <w:lsdException w:name="Medium Shading 2 Accent 6" w:uiPriority="64"/>
-    <w:lsdException w:name="Medium List 1 Accent 6" w:uiPriority="65"/>
-    <w:lsdException w:name="Medium List 2 Accent 6" w:uiPriority="66"/>
-    <w:lsdException w:name="Medium Grid 1 Accent 6" w:uiPriority="67"/>
-    <w:lsdException w:name="Medium Grid 2 Accent 6" w:uiPriority="68"/>
-    <w:lsdException w:name="Medium Grid 3 Accent 6" w:uiPriority="69"/>
-    <w:lsdException w:name="Dark List Accent 6" w:uiPriority="70"/>
-    <w:lsdException w:name="Colorful Shading Accent 6" w:uiPriority="71"/>
-    <w:lsdException w:name="Colorful List Accent 6" w:uiPriority="72"/>
-    <w:lsdException w:name="Colorful Grid Accent 6" w:uiPriority="73"/>
-    <w:lsdException w:name="Subtle Emphasis" w:uiPriority="19" w:qFormat="1"/>
-    <w:lsdException w:name="Intense Emphasis" w:uiPriority="21" w:qFormat="1"/>
-    <w:lsdException w:name="Subtle Reference" w:uiPriority="31" w:qFormat="1"/>
-    <w:lsdException w:name="Intense Reference" w:uiPriority="32" w:qFormat="1"/>
-    <w:lsdException w:name="Book Title" w:uiPriority="33" w:qFormat="1"/>
-    <w:lsdException w:name="Bibliography" w:semiHidden="1" w:uiPriority="37" w:unhideWhenUsed="1"/>
-    <w:lsdException w:name="TOC Heading" w:semiHidden="1" w:uiPriority="39" w:unhideWhenUsed="1" w:qFormat="1"/>
-    <w:lsdException w:name="Plain Table 1" w:uiPriority="41"/>
-    <w:lsdException w:name="Plain Table 2" w:uiPriority="42"/>
-    <w:lsdException w:name="Plain Table 3" w:uiPriority="43"/>
-    <w:lsdException w:name="Plain Table 4" w:uiPriority="44"/>
-    <w:lsdException w:name="Plain Table 5" w:uiPriority="45"/>
-    <w:lsdException w:name="Grid Table Light" w:uiPriority="40"/>
-    <w:lsdException w:name="Grid Table 1 Light" w:uiPriority="46"/>
-    <w:lsdException w:name="Grid Table 2" w:uiPriority="47"/>
-    <w:lsdException w:name="Grid Table 3" w:uiPriority="48"/>
-    <w:lsdException w:name="Grid Table 4" w:uiPriority="49"/>
-    <w:lsdException w:name="Grid Table 5 Dark" w:uiPriority="50"/>
-    <w:lsdException w:name="Grid Table 6 Colorful" w:uiPriority="51"/>
-    <w:lsdException w:name="Grid Table 7 Colorful" w:uiPriority="52"/>
-    <w:lsdException w:name="Grid Table 1 Light Accent 1" w:uiPriority="46"/>
-    <w:lsdException w:name="Grid Table 2 Accent 1" w:uiPriority="47"/>
-    <w:lsdException w:name="Grid Table 3 Accent 1" w:uiPriority="48"/>
-    <w:lsdException w:name="Grid Table 4 Accent 1" w:uiPriority="49"/>
-    <w:lsdException w:name="Grid Table 5 Dark Accent 1" w:uiPriority="50"/>
-    <w:lsdException w:name="Grid Table 6 Colorful Accent 1" w:uiPriority="51"/>
-    <w:lsdException w:name="Grid Table 7 Colorful Accent 1" w:uiPriority="52"/>
-    <w:lsdException w:name="Grid Table 1 Light Accent 2" w:uiPriority="46"/>
-    <w:lsdException w:name="Grid Table 2 Accent 2" w:uiPriority="47"/>
-    <w:lsdException w:name="Grid Table 3 Accent 2" w:uiPriority="48"/>
-    <w:lsdException w:name="Grid Table 4 Accent 2" w:uiPriority="49"/>
-    <w:lsdException w:name="Grid Table 5 Dark Accent 2" w:uiPriority="50"/>
-    <w:lsdException w:name="Grid Table 6 Colorful Accent 2" w:uiPriority="51"/>
-    <w:lsdException w:name="Grid Table 7 Colorful Accent 2" w:uiPriority="52"/>
-    <w:lsdException w:name="Grid Table 1 Light Accent 3" w:uiPriority="46"/>
-    <w:lsdException w:name="Grid Table 2 Accent 3" w:uiPriority="47"/>
-    <w:lsdException w:name="Grid Table 3 Accent 3" w:uiPriority="48"/>
-    <w:lsdException w:name="Grid Table 4 Accent 3" w:uiPriority="49"/>
-    <w:lsdException w:name="Grid Table 5 Dark Accent 3" w:uiPriority="50"/>
-    <w:lsdException w:name="Grid Table 6 Colorful Accent 3" w:uiPriority="51"/>
-    <w:lsdException w:name="Grid Table 7 Colorful Accent 3" w:uiPriority="52"/>
-    <w:lsdException w:name="Grid Table 1 Light Accent 4" w:uiPriority="46"/>
-    <w:lsdException w:name="Grid Table 2 Accent 4" w:uiPriority="47"/>
-    <w:lsdException w:name="Grid Table 3 Accent 4" w:uiPriority="48"/>
-    <w:lsdException w:name="Grid Table 4 Accent 4" w:uiPriority="49"/>
-    <w:lsdException w:name="Grid Table 5 Dark Accent 4" w:uiPriority="50"/>
-    <w:lsdException w:name="Grid Table 6 Colorful Accent 4" w:uiPriority="51"/>
-    <w:lsdException w:name="Grid Table 7 Colorful Accent 4" w:uiPriority="52"/>
-    <w:lsdException w:name="Grid Table 1 Light Accent 5" w:uiPriority="46"/>
-    <w:lsdException w:name="Grid Table 2 Accent 5" w:uiPriority="47"/>
-    <w:lsdException w:name="Grid Table 3 Accent 5" w:uiPriority="48"/>
-    <w:lsdException w:name="Grid Table 4 Accent 5" w:uiPriority="49"/>
-    <w:lsdException w:name="Grid Table 5 Dark Accent 5" w:uiPriority="50"/>
-    <w:lsdException w:name="Grid Table 6 Colorful Accent 5" w:uiPriority="51"/>
-    <w:lsdException w:name="Grid Table 7 Colorful Accent 5" w:uiPriority="52"/>
-    <w:lsdException w:name="Grid Table 1 Light Accent 6" w:uiPriority="46"/>
-    <w:lsdException w:name="Grid Table 2 Accent 6" w:uiPriority="47"/>
-    <w:lsdException w:name="Grid Table 3 Accent 6" w:uiPriority="48"/>
-    <w:lsdException w:name="Grid Table 4 Accent 6" w:uiPriority="49"/>
-    <w:lsdException w:name="Grid Table 5 Dark Accent 6" w:uiPriority="50"/>
-    <w:lsdException w:name="Grid Table 6 Colorful Accent 6" w:uiPriority="51"/>
-    <w:lsdException w:name="Grid Table 7 Colorful Accent 6" w:uiPriority="52"/>
-    <w:lsdException w:name="List Table 1 Light" w:uiPriority="46"/>
-    <w:lsdException w:name="List Table 2" w:uiPriority="47"/>
-    <w:lsdException w:name="List Table 3" w:uiPriority="48"/>
-    <w:lsdException w:name="List Table 4" w:uiPriority="49"/>
-    <w:lsdException w:name="List Table 5 Dark" w:uiPriority="50"/>
-    <w:lsdException w:name="List Table 6 Colorful" w:uiPriority="51"/>
-    <w:lsdException w:name="List Table 7 Colorful" w:uiPriority="52"/>
-    <w:lsdException w:name="List Table 1 Light Accent 1" w:uiPriority="46"/>
-    <w:lsdException w:name="List Table 2 Accent 1" w:uiPriority="47"/>
-    <w:lsdException w:name="List Table 3 Accent 1" w:uiPriority="48"/>
-    <w:lsdException w:name="List Table 4 Accent 1" w:uiPriority="49"/>
-    <w:lsdException w:name="List Table 5 Dark Accent 1" w:uiPriority="50"/>
-    <w:lsdException w:name="List Table 6 Colorful Accent 1" w:uiPriority="51"/>
-    <w:lsdException w:name="List Table 7 Colorful Accent 1" w:uiPriority="52"/>
-    <w:lsdException w:name="List Table 1 Light Accent 2" w:uiPriority="46"/>
-    <w:lsdException w:name="List Table 2 Accent 2" w:uiPriority="47"/>
-    <w:lsdException w:name="List Table 3 Accent 2" w:uiPriority="48"/>
-    <w:lsdException w:name="List Table 4 Accent 2" w:uiPriority="49"/>
-    <w:lsdException w:name="List Table 5 Dark Accent 2" w:uiPriority="50"/>
-    <w:lsdException w:name="List Table 6 Colorful Accent 2" w:uiPriority="51"/>
-    <w:lsdException w:name="List Table 7 Colorful Accent 2" w:uiPriority="52"/>
-    <w:lsdException w:name="List Table 1 Light Accent 3" w:uiPriority="46"/>
-    <w:lsdException w:name="List Table 2 Accent 3" w:uiPriority="47"/>
-    <w:lsdException w:name="List Table 3 Accent 3" w:uiPriority="48"/>
-    <w:lsdException w:name="List Table 4 Accent 3" w:uiPriority="49"/>
-    <w:lsdException w:name="List Table 5 Dark Accent 3" w:uiPriority="50"/>
-    <w:lsdException w:name="List Table 6 Colorful Accent 3" w:uiPriority="51"/>
-    <w:lsdException w:name="List Table 7 Colorful Accent 3" w:uiPriority="52"/>
-    <w:lsdException w:name="List Table 1 Light Accent 4" w:uiPriority="46"/>
-    <w:lsdException w:name="List Table 2 Accent 4" w:uiPriority="47"/>
-    <w:lsdException w:name="List Table 3 Accent 4" w:uiPriority="48"/>
-    <w:lsdException w:name="List Table 4 Accent 4" w:uiPriority="49"/>
-    <w:lsdException w:name="List Table 5 Dark Accent 4" w:uiPriority="50"/>
-    <w:lsdException w:name="List Table 6 Colorful Accent 4" w:uiPriority="51"/>
-    <w:lsdException w:name="List Table 7 Colorful Accent 4" w:uiPriority="52"/>
-    <w:lsdException w:name="List Table 1 Light Accent 5" w:uiPriority="46"/>
-    <w:lsdException w:name="List Table 2 Accent 5" w:uiPriority="47"/>
-    <w:lsdException w:name="List Table 3 Accent 5" w:uiPriority="48"/>
-    <w:lsdException w:name="List Table 4 Accent 5" w:uiPriority="49"/>
-    <w:lsdException w:name="List Table 5 Dark Accent 5" w:uiPriority="50"/>
-    <w:lsdException w:name="List Table 6 Colorful Accent 5" w:uiPriority="51"/>
-    <w:lsdException w:name="List Table 7 Colorful Accent 5" w:uiPriority="52"/>
-    <w:lsdException w:name="List Table 1 Light Accent 6" w:uiPriority="46"/>
-    <w:lsdException w:name="List Table 2 Accent 6" w:uiPriority="47"/>
-    <w:lsdException w:name="List Table 3 Accent 6" w:uiPriority="48"/>
-    <w:lsdException w:name="List Table 4 Accent 6" w:uiPriority="49"/>
-    <w:lsdException w:name="List Table 5 Dark Accent 6" w:uiPriority="50"/>
-    <w:lsdException w:name="List Table 6 Colorful Accent 6" w:uiPriority="51"/>
-    <w:lsdException w:name="List Table 7 Colorful Accent 6" w:uiPriority="52"/>
+  <w:latentStyles w:defLockedState="0" w:defUIPriority="99" w:defSemiHidden="1" w:defUnhideWhenUsed="1" w:defQFormat="0" w:count="267">
+    <w:lsdException w:name="Normal" w:semiHidden="0" w:uiPriority="0" w:unhideWhenUsed="0" w:qFormat="1"/>
+    <w:lsdException w:name="heading 1" w:semiHidden="0" w:uiPriority="9" w:unhideWhenUsed="0" w:qFormat="1"/>
+    <w:lsdException w:name="heading 2" w:uiPriority="9" w:qFormat="1"/>
+    <w:lsdException w:name="heading 3" w:uiPriority="9" w:qFormat="1"/>
+    <w:lsdException w:name="heading 4" w:uiPriority="9" w:qFormat="1"/>
+    <w:lsdException w:name="heading 5" w:uiPriority="9"/>
+    <w:lsdException w:name="heading 6" w:uiPriority="9" w:qFormat="1"/>
+    <w:lsdException w:name="heading 7" w:uiPriority="9" w:qFormat="1"/>
+    <w:lsdException w:name="heading 8" w:uiPriority="9" w:qFormat="1"/>
+    <w:lsdException w:name="heading 9" w:uiPriority="9" w:qFormat="1"/>
+    <w:lsdException w:name="toc 1" w:uiPriority="39" w:qFormat="1"/>
+    <w:lsdException w:name="toc 2" w:uiPriority="39" w:qFormat="1"/>
+    <w:lsdException w:name="toc 3" w:uiPriority="39" w:qFormat="1"/>
+    <w:lsdException w:name="toc 4" w:uiPriority="39"/>
+    <w:lsdException w:name="toc 5" w:uiPriority="39"/>
+    <w:lsdException w:name="toc 6" w:uiPriority="39"/>
+    <w:lsdException w:name="toc 7" w:uiPriority="39"/>
+    <w:lsdException w:name="toc 8" w:uiPriority="39"/>
+    <w:lsdException w:name="toc 9" w:uiPriority="39"/>
+    <w:lsdException w:name="caption" w:uiPriority="35" w:qFormat="1"/>
+    <w:lsdException w:name="Title" w:semiHidden="0" w:uiPriority="10" w:unhideWhenUsed="0" w:qFormat="1"/>
+    <w:lsdException w:name="Default Paragraph Font" w:uiPriority="1"/>
+    <w:lsdException w:name="Subtitle" w:semiHidden="0" w:uiPriority="11" w:unhideWhenUsed="0" w:qFormat="1"/>
+    <w:lsdException w:name="Strong" w:semiHidden="0" w:uiPriority="22" w:unhideWhenUsed="0" w:qFormat="1"/>
+    <w:lsdException w:name="Emphasis" w:semiHidden="0" w:uiPriority="20" w:unhideWhenUsed="0" w:qFormat="1"/>
+    <w:lsdException w:name="Table Grid" w:semiHidden="0" w:uiPriority="0" w:unhideWhenUsed="0"/>
+    <w:lsdException w:name="Placeholder Text" w:unhideWhenUsed="0"/>
+    <w:lsdException w:name="No Spacing" w:semiHidden="0" w:uiPriority="1" w:unhideWhenUsed="0" w:qFormat="1"/>
+    <w:lsdException w:name="Light Shading" w:semiHidden="0" w:uiPriority="60" w:unhideWhenUsed="0"/>
+    <w:lsdException w:name="Light List" w:semiHidden="0" w:uiPriority="61" w:unhideWhenUsed="0"/>
+    <w:lsdException w:name="Light Grid" w:semiHidden="0" w:uiPriority="62" w:unhideWhenUsed="0"/>
+    <w:lsdException w:name="Medium Shading 1" w:semiHidden="0" w:uiPriority="63" w:unhideWhenUsed="0"/>
+    <w:lsdException w:name="Medium Shading 2" w:semiHidden="0" w:uiPriority="64" w:unhideWhenUsed="0"/>
+    <w:lsdException w:name="Medium List 1" w:semiHidden="0" w:uiPriority="65" w:unhideWhenUsed="0"/>
+    <w:lsdException w:name="Medium List 2" w:semiHidden="0" w:uiPriority="66" w:unhideWhenUsed="0"/>
+    <w:lsdException w:name="Medium Grid 1" w:semiHidden="0" w:uiPriority="67" w:unhideWhenUsed="0"/>
+    <w:lsdException w:name="Medium Grid 2" w:semiHidden="0" w:uiPriority="68" w:unhideWhenUsed="0"/>
+    <w:lsdException w:name="Medium Grid 3" w:semiHidden="0" w:uiPriority="69" w:unhideWhenUsed="0"/>
+    <w:lsdException w:name="Dark List" w:semiHidden="0" w:uiPriority="70" w:unhideWhenUsed="0"/>
+    <w:lsdException w:name="Colorful Shading" w:semiHidden="0" w:uiPriority="71" w:unhideWhenUsed="0"/>
+    <w:lsdException w:name="Colorful List" w:semiHidden="0" w:uiPriority="72" w:unhideWhenUsed="0"/>
+    <w:lsdException w:name="Colorful Grid" w:semiHidden="0" w:uiPriority="73" w:unhideWhenUsed="0"/>
+    <w:lsdException w:name="Light Shading Accent 1" w:semiHidden="0" w:uiPriority="60" w:unhideWhenUsed="0"/>
+    <w:lsdException w:name="Light List Accent 1" w:semiHidden="0" w:uiPriority="61" w:unhideWhenUsed="0"/>
+    <w:lsdException w:name="Light Grid Accent 1" w:semiHidden="0" w:uiPriority="62" w:unhideWhenUsed="0"/>
+    <w:lsdException w:name="Medium Shading 1 Accent 1" w:semiHidden="0" w:uiPriority="63" w:unhideWhenUsed="0"/>
+    <w:lsdException w:name="Medium Shading 2 Accent 1" w:semiHidden="0" w:uiPriority="64" w:unhideWhenUsed="0"/>
+    <w:lsdException w:name="Medium List 1 Accent 1" w:semiHidden="0" w:uiPriority="65" w:unhideWhenUsed="0"/>
+    <w:lsdException w:name="Revision" w:unhideWhenUsed="0"/>
+    <w:lsdException w:name="List Paragraph" w:semiHidden="0" w:uiPriority="34" w:unhideWhenUsed="0" w:qFormat="1"/>
+    <w:lsdException w:name="Quote" w:semiHidden="0" w:uiPriority="29" w:unhideWhenUsed="0" w:qFormat="1"/>
+    <w:lsdException w:name="Intense Quote" w:semiHidden="0" w:uiPriority="30" w:unhideWhenUsed="0" w:qFormat="1"/>
+    <w:lsdException w:name="Medium List 2 Accent 1" w:semiHidden="0" w:uiPriority="66" w:unhideWhenUsed="0"/>
+    <w:lsdException w:name="Medium Grid 1 Accent 1" w:semiHidden="0" w:uiPriority="67" w:unhideWhenUsed="0"/>
+    <w:lsdException w:name="Medium Grid 2 Accent 1" w:semiHidden="0" w:uiPriority="68" w:unhideWhenUsed="0"/>
+    <w:lsdException w:name="Medium Grid 3 Accent 1" w:semiHidden="0" w:uiPriority="69" w:unhideWhenUsed="0"/>
+    <w:lsdException w:name="Dark List Accent 1" w:semiHidden="0" w:uiPriority="70" w:unhideWhenUsed="0"/>
+    <w:lsdException w:name="Colorful Shading Accent 1" w:semiHidden="0" w:uiPriority="71" w:unhideWhenUsed="0"/>
+    <w:lsdException w:name="Colorful List Accent 1" w:semiHidden="0" w:uiPriority="72" w:unhideWhenUsed="0"/>
+    <w:lsdException w:name="Colorful Grid Accent 1" w:semiHidden="0" w:uiPriority="73" w:unhideWhenUsed="0"/>
+    <w:lsdException w:name="Light Shading Accent 2" w:semiHidden="0" w:uiPriority="60" w:unhideWhenUsed="0"/>
+    <w:lsdException w:name="Light List Accent 2" w:semiHidden="0" w:uiPriority="61" w:unhideWhenUsed="0"/>
+    <w:lsdException w:name="Light Grid Accent 2" w:semiHidden="0" w:uiPriority="62" w:unhideWhenUsed="0"/>
+    <w:lsdException w:name="Medium Shading 1 Accent 2" w:semiHidden="0" w:uiPriority="63" w:unhideWhenUsed="0"/>
+    <w:lsdException w:name="Medium Shading 2 Accent 2" w:semiHidden="0" w:uiPriority="64" w:unhideWhenUsed="0"/>
+    <w:lsdException w:name="Medium List 1 Accent 2" w:semiHidden="0" w:uiPriority="65" w:unhideWhenUsed="0"/>
+    <w:lsdException w:name="Medium List 2 Accent 2" w:semiHidden="0" w:uiPriority="66" w:unhideWhenUsed="0"/>
+    <w:lsdException w:name="Medium Grid 1 Accent 2" w:semiHidden="0" w:uiPriority="67" w:unhideWhenUsed="0"/>
+    <w:lsdException w:name="Medium Grid 2 Accent 2" w:semiHidden="0" w:uiPriority="68" w:unhideWhenUsed="0"/>
+    <w:lsdException w:name="Medium Grid 3 Accent 2" w:semiHidden="0" w:uiPriority="69" w:unhideWhenUsed="0"/>
+    <w:lsdException w:name="Dark List Accent 2" w:semiHidden="0" w:uiPriority="70" w:unhideWhenUsed="0"/>
+    <w:lsdException w:name="Colorful Shading Accent 2" w:semiHidden="0" w:uiPriority="71" w:unhideWhenUsed="0"/>
+    <w:lsdException w:name="Colorful List Accent 2" w:semiHidden="0" w:uiPriority="72" w:unhideWhenUsed="0"/>
+    <w:lsdException w:name="Colorful Grid Accent 2" w:semiHidden="0" w:uiPriority="73" w:unhideWhenUsed="0"/>
+    <w:lsdException w:name="Light Shading Accent 3" w:semiHidden="0" w:uiPriority="60" w:unhideWhenUsed="0"/>
+    <w:lsdException w:name="Light List Accent 3" w:semiHidden="0" w:uiPriority="61" w:unhideWhenUsed="0"/>
+    <w:lsdException w:name="Light Grid Accent 3" w:semiHidden="0" w:uiPriority="62" w:unhideWhenUsed="0"/>
+    <w:lsdException w:name="Medium Shading 1 Accent 3" w:semiHidden="0" w:uiPriority="63" w:unhideWhenUsed="0"/>
+    <w:lsdException w:name="Medium Shading 2 Accent 3" w:semiHidden="0" w:uiPriority="64" w:unhideWhenUsed="0"/>
+    <w:lsdException w:name="Medium List 1 Accent 3" w:semiHidden="0" w:uiPriority="65" w:unhideWhenUsed="0"/>
+    <w:lsdException w:name="Medium List 2 Accent 3" w:semiHidden="0" w:uiPriority="66" w:unhideWhenUsed="0"/>
+    <w:lsdException w:name="Medium Grid 1 Accent 3" w:semiHidden="0" w:uiPriority="67" w:unhideWhenUsed="0"/>
+    <w:lsdException w:name="Medium Grid 2 Accent 3" w:semiHidden="0" w:uiPriority="68" w:unhideWhenUsed="0"/>
+    <w:lsdException w:name="Medium Grid 3 Accent 3" w:semiHidden="0" w:uiPriority="69" w:unhideWhenUsed="0"/>
+    <w:lsdException w:name="Dark List Accent 3" w:semiHidden="0" w:uiPriority="70" w:unhideWhenUsed="0"/>
+    <w:lsdException w:name="Colorful Shading Accent 3" w:semiHidden="0" w:uiPriority="71" w:unhideWhenUsed="0"/>
+    <w:lsdException w:name="Colorful List Accent 3" w:semiHidden="0" w:uiPriority="72" w:unhideWhenUsed="0"/>
+    <w:lsdException w:name="Colorful Grid Accent 3" w:semiHidden="0" w:uiPriority="73" w:unhideWhenUsed="0"/>
+    <w:lsdException w:name="Light Shading Accent 4" w:semiHidden="0" w:uiPriority="60" w:unhideWhenUsed="0"/>
+    <w:lsdException w:name="Light List Accent 4" w:semiHidden="0" w:uiPriority="61" w:unhideWhenUsed="0"/>
+    <w:lsdException w:name="Light Grid Accent 4" w:semiHidden="0" w:uiPriority="62" w:unhideWhenUsed="0"/>
+    <w:lsdException w:name="Medium Shading 1 Accent 4" w:semiHidden="0" w:uiPriority="63" w:unhideWhenUsed="0"/>
+    <w:lsdException w:name="Medium Shading 2 Accent 4" w:semiHidden="0" w:uiPriority="64" w:unhideWhenUsed="0"/>
+    <w:lsdException w:name="Medium List 1 Accent 4" w:semiHidden="0" w:uiPriority="65" w:unhideWhenUsed="0"/>
+    <w:lsdException w:name="Medium List 2 Accent 4" w:semiHidden="0" w:uiPriority="66" w:unhideWhenUsed="0"/>
+    <w:lsdException w:name="Medium Grid 1 Accent 4" w:semiHidden="0" w:uiPriority="67" w:unhideWhenUsed="0"/>
+    <w:lsdException w:name="Medium Grid 2 Accent 4" w:semiHidden="0" w:uiPriority="68" w:unhideWhenUsed="0"/>
+    <w:lsdException w:name="Medium Grid 3 Accent 4" w:semiHidden="0" w:uiPriority="69" w:unhideWhenUsed="0"/>
+    <w:lsdException w:name="Dark List Accent 4" w:semiHidden="0" w:uiPriority="70" w:unhideWhenUsed="0"/>
+    <w:lsdException w:name="Colorful Shading Accent 4" w:semiHidden="0" w:uiPriority="71" w:unhideWhenUsed="0"/>
+    <w:lsdException w:name="Colorful List Accent 4" w:semiHidden="0" w:uiPriority="72" w:unhideWhenUsed="0"/>
+    <w:lsdException w:name="Colorful Grid Accent 4" w:semiHidden="0" w:uiPriority="73" w:unhideWhenUsed="0"/>
+    <w:lsdException w:name="Light Shading Accent 5" w:semiHidden="0" w:uiPriority="60" w:unhideWhenUsed="0"/>
+    <w:lsdException w:name="Light List Accent 5" w:semiHidden="0" w:uiPriority="61" w:unhideWhenUsed="0"/>
+    <w:lsdException w:name="Light Grid Accent 5" w:semiHidden="0" w:uiPriority="62" w:unhideWhenUsed="0"/>
+    <w:lsdException w:name="Medium Shading 1 Accent 5" w:semiHidden="0" w:uiPriority="63" w:unhideWhenUsed="0"/>
+    <w:lsdException w:name="Medium Shading 2 Accent 5" w:semiHidden="0" w:uiPriority="64" w:unhideWhenUsed="0"/>
+    <w:lsdException w:name="Medium List 1 Accent 5" w:semiHidden="0" w:uiPriority="65" w:unhideWhenUsed="0"/>
+    <w:lsdException w:name="Medium List 2 Accent 5" w:semiHidden="0" w:uiPriority="66" w:unhideWhenUsed="0"/>
+    <w:lsdException w:name="Medium Grid 1 Accent 5" w:semiHidden="0" w:uiPriority="67" w:unhideWhenUsed="0"/>
+    <w:lsdException w:name="Medium Grid 2 Accent 5" w:semiHidden="0" w:uiPriority="68" w:unhideWhenUsed="0"/>
+    <w:lsdException w:name="Medium Grid 3 Accent 5" w:semiHidden="0" w:uiPriority="69" w:unhideWhenUsed="0"/>
+    <w:lsdException w:name="Dark List Accent 5" w:semiHidden="0" w:uiPriority="70" w:unhideWhenUsed="0"/>
+    <w:lsdException w:name="Colorful Shading Accent 5" w:semiHidden="0" w:uiPriority="71" w:unhideWhenUsed="0"/>
+    <w:lsdException w:name="Colorful List Accent 5" w:semiHidden="0" w:uiPriority="72" w:unhideWhenUsed="0"/>
+    <w:lsdException w:name="Colorful Grid Accent 5" w:semiHidden="0" w:uiPriority="73" w:unhideWhenUsed="0"/>
+    <w:lsdException w:name="Light Shading Accent 6" w:semiHidden="0" w:uiPriority="60" w:unhideWhenUsed="0"/>
+    <w:lsdException w:name="Light List Accent 6" w:semiHidden="0" w:uiPriority="61" w:unhideWhenUsed="0"/>
+    <w:lsdException w:name="Light Grid Accent 6" w:semiHidden="0" w:uiPriority="62" w:unhideWhenUsed="0"/>
+    <w:lsdException w:name="Medium Shading 1 Accent 6" w:semiHidden="0" w:uiPriority="63" w:unhideWhenUsed="0"/>
+    <w:lsdException w:name="Medium Shading 2 Accent 6" w:semiHidden="0" w:uiPriority="64" w:unhideWhenUsed="0"/>
+    <w:lsdException w:name="Medium List 1 Accent 6" w:semiHidden="0" w:uiPriority="65" w:unhideWhenUsed="0"/>
+    <w:lsdException w:name="Medium List 2 Accent 6" w:semiHidden="0" w:uiPriority="66" w:unhideWhenUsed="0"/>
+    <w:lsdException w:name="Medium Grid 1 Accent 6" w:semiHidden="0" w:uiPriority="67" w:unhideWhenUsed="0"/>
+    <w:lsdException w:name="Medium Grid 2 Accent 6" w:semiHidden="0" w:uiPriority="68" w:unhideWhenUsed="0"/>
+    <w:lsdException w:name="Medium Grid 3 Accent 6" w:semiHidden="0" w:uiPriority="69" w:unhideWhenUsed="0"/>
+    <w:lsdException w:name="Dark List Accent 6" w:semiHidden="0" w:uiPriority="70" w:unhideWhenUsed="0"/>
+    <w:lsdException w:name="Colorful Shading Accent 6" w:semiHidden="0" w:uiPriority="71" w:unhideWhenUsed="0"/>
+    <w:lsdException w:name="Colorful List Accent 6" w:semiHidden="0" w:uiPriority="72" w:unhideWhenUsed="0"/>
+    <w:lsdException w:name="Colorful Grid Accent 6" w:semiHidden="0" w:uiPriority="73" w:unhideWhenUsed="0"/>
+    <w:lsdException w:name="Subtle Emphasis" w:semiHidden="0" w:uiPriority="19" w:unhideWhenUsed="0" w:qFormat="1"/>
+    <w:lsdException w:name="Intense Emphasis" w:semiHidden="0" w:uiPriority="21" w:unhideWhenUsed="0" w:qFormat="1"/>
+    <w:lsdException w:name="Subtle Reference" w:semiHidden="0" w:uiPriority="31" w:unhideWhenUsed="0" w:qFormat="1"/>
+    <w:lsdException w:name="Intense Reference" w:semiHidden="0" w:uiPriority="32" w:unhideWhenUsed="0" w:qFormat="1"/>
+    <w:lsdException w:name="Book Title" w:semiHidden="0" w:uiPriority="33" w:unhideWhenUsed="0" w:qFormat="1"/>
+    <w:lsdException w:name="Bibliography" w:uiPriority="37"/>
+    <w:lsdException w:name="TOC Heading" w:uiPriority="39" w:qFormat="1"/>
   </w:latentStyles>
   <w:style w:type="paragraph" w:default="1" w:styleId="Standard">
     <w:name w:val="Normal"/>
@@ -18086,7 +17845,6 @@
       <w:spacing w:after="0" w:line="240" w:lineRule="auto"/>
     </w:pPr>
     <w:tblPr>
-      <w:tblInd w:w="0" w:type="dxa"/>
       <w:tblBorders>
         <w:top w:val="single" w:sz="4" w:space="0" w:color="auto"/>
         <w:left w:val="single" w:sz="4" w:space="0" w:color="auto"/>
@@ -18095,12 +17853,881 @@
         <w:insideH w:val="single" w:sz="4" w:space="0" w:color="auto"/>
         <w:insideV w:val="single" w:sz="4" w:space="0" w:color="auto"/>
       </w:tblBorders>
+    </w:tblPr>
+  </w:style>
+  <w:style w:type="paragraph" w:styleId="Sprechblasentext">
+    <w:name w:val="Balloon Text"/>
+    <w:basedOn w:val="Standard"/>
+    <w:link w:val="SprechblasentextZchn"/>
+    <w:uiPriority w:val="99"/>
+    <w:semiHidden/>
+    <w:unhideWhenUsed/>
+    <w:rsid w:val="00E053B4"/>
+    <w:pPr>
+      <w:spacing w:after="0" w:line="240" w:lineRule="auto"/>
+    </w:pPr>
+    <w:rPr>
+      <w:rFonts w:ascii="Tahoma" w:hAnsi="Tahoma" w:cs="Tahoma"/>
+      <w:sz w:val="16"/>
+      <w:szCs w:val="16"/>
+    </w:rPr>
+  </w:style>
+  <w:style w:type="character" w:customStyle="1" w:styleId="SprechblasentextZchn">
+    <w:name w:val="Sprechblasentext Zchn"/>
+    <w:basedOn w:val="Absatz-Standardschriftart"/>
+    <w:link w:val="Sprechblasentext"/>
+    <w:uiPriority w:val="99"/>
+    <w:semiHidden/>
+    <w:rsid w:val="00E053B4"/>
+    <w:rPr>
+      <w:rFonts w:ascii="Tahoma" w:hAnsi="Tahoma" w:cs="Tahoma"/>
+      <w:sz w:val="16"/>
+      <w:szCs w:val="16"/>
+    </w:rPr>
+  </w:style>
+  <w:style w:type="paragraph" w:styleId="Kopfzeile">
+    <w:name w:val="header"/>
+    <w:basedOn w:val="Standard"/>
+    <w:link w:val="KopfzeileZchn"/>
+    <w:uiPriority w:val="99"/>
+    <w:unhideWhenUsed/>
+    <w:rsid w:val="00B220B0"/>
+    <w:pPr>
+      <w:tabs>
+        <w:tab w:val="center" w:pos="4536"/>
+        <w:tab w:val="right" w:pos="9072"/>
+      </w:tabs>
+      <w:spacing w:after="0" w:line="240" w:lineRule="auto"/>
+    </w:pPr>
+  </w:style>
+  <w:style w:type="character" w:customStyle="1" w:styleId="KopfzeileZchn">
+    <w:name w:val="Kopfzeile Zchn"/>
+    <w:basedOn w:val="Absatz-Standardschriftart"/>
+    <w:link w:val="Kopfzeile"/>
+    <w:uiPriority w:val="99"/>
+    <w:rsid w:val="00B220B0"/>
+    <w:rPr>
+      <w:rFonts w:ascii="Trebuchet MS" w:hAnsi="Trebuchet MS"/>
+      <w:sz w:val="20"/>
+    </w:rPr>
+  </w:style>
+  <w:style w:type="paragraph" w:styleId="Fuzeile">
+    <w:name w:val="footer"/>
+    <w:basedOn w:val="Standard"/>
+    <w:link w:val="FuzeileZchn"/>
+    <w:uiPriority w:val="99"/>
+    <w:unhideWhenUsed/>
+    <w:rsid w:val="00B220B0"/>
+    <w:pPr>
+      <w:tabs>
+        <w:tab w:val="center" w:pos="4536"/>
+        <w:tab w:val="right" w:pos="9072"/>
+      </w:tabs>
+      <w:spacing w:after="0" w:line="240" w:lineRule="auto"/>
+    </w:pPr>
+  </w:style>
+  <w:style w:type="character" w:customStyle="1" w:styleId="FuzeileZchn">
+    <w:name w:val="Fußzeile Zchn"/>
+    <w:basedOn w:val="Absatz-Standardschriftart"/>
+    <w:link w:val="Fuzeile"/>
+    <w:uiPriority w:val="99"/>
+    <w:rsid w:val="00B220B0"/>
+    <w:rPr>
+      <w:rFonts w:ascii="Trebuchet MS" w:hAnsi="Trebuchet MS"/>
+      <w:sz w:val="20"/>
+    </w:rPr>
+  </w:style>
+  <w:style w:type="paragraph" w:customStyle="1" w:styleId="Default">
+    <w:name w:val="Default"/>
+    <w:rsid w:val="00C604EC"/>
+    <w:pPr>
+      <w:autoSpaceDE w:val="0"/>
+      <w:autoSpaceDN w:val="0"/>
+      <w:adjustRightInd w:val="0"/>
+      <w:spacing w:after="0" w:line="240" w:lineRule="auto"/>
+    </w:pPr>
+    <w:rPr>
+      <w:rFonts w:ascii="Arial" w:hAnsi="Arial" w:cs="Arial"/>
+      <w:color w:val="000000"/>
+      <w:sz w:val="24"/>
+      <w:szCs w:val="24"/>
+    </w:rPr>
+  </w:style>
+</w:styles>
+</file>
+
+<file path=word/stylesWithEffects.xml><?xml version="1.0" encoding="utf-8"?>
+<w:styles xmlns:wpc="http://schemas.microsoft.com/office/word/2010/wordprocessingCanvas" xmlns:mc="http://schemas.openxmlformats.org/markup-compatibility/2006" xmlns:o="urn:schemas-microsoft-com:office:office" xmlns:r="http://schemas.openxmlformats.org/officeDocument/2006/relationships" xmlns:m="http://schemas.openxmlformats.org/officeDocument/2006/math" xmlns:v="urn:schemas-microsoft-com:vml" xmlns:wp14="http://schemas.microsoft.com/office/word/2010/wordprocessingDrawing" xmlns:wp="http://schemas.openxmlformats.org/drawingml/2006/wordprocessingDrawing" xmlns:w10="urn:schemas-microsoft-com:office:word" xmlns:w="http://schemas.openxmlformats.org/wordprocessingml/2006/main" xmlns:w14="http://schemas.microsoft.com/office/word/2010/wordml" xmlns:wpg="http://schemas.microsoft.com/office/word/2010/wordprocessingGroup" xmlns:wpi="http://schemas.microsoft.com/office/word/2010/wordprocessingInk" xmlns:wne="http://schemas.microsoft.com/office/word/2006/wordml" xmlns:wps="http://schemas.microsoft.com/office/word/2010/wordprocessingShape" mc:Ignorable="w14 wp14">
+  <w:docDefaults>
+    <w:rPrDefault>
+      <w:rPr>
+        <w:rFonts w:asciiTheme="minorHAnsi" w:eastAsiaTheme="minorHAnsi" w:hAnsiTheme="minorHAnsi" w:cstheme="minorBidi"/>
+        <w:sz w:val="22"/>
+        <w:szCs w:val="22"/>
+        <w:lang w:val="de-CH" w:eastAsia="en-US" w:bidi="ar-SA"/>
+      </w:rPr>
+    </w:rPrDefault>
+    <w:pPrDefault>
+      <w:pPr>
+        <w:spacing w:after="200" w:line="276" w:lineRule="auto"/>
+      </w:pPr>
+    </w:pPrDefault>
+  </w:docDefaults>
+  <w:latentStyles w:defLockedState="0" w:defUIPriority="99" w:defSemiHidden="1" w:defUnhideWhenUsed="1" w:defQFormat="0" w:count="267">
+    <w:lsdException w:name="Normal" w:semiHidden="0" w:uiPriority="0" w:unhideWhenUsed="0" w:qFormat="1"/>
+    <w:lsdException w:name="heading 1" w:semiHidden="0" w:uiPriority="9" w:unhideWhenUsed="0" w:qFormat="1"/>
+    <w:lsdException w:name="heading 2" w:uiPriority="9" w:qFormat="1"/>
+    <w:lsdException w:name="heading 3" w:uiPriority="9" w:qFormat="1"/>
+    <w:lsdException w:name="heading 4" w:uiPriority="9" w:qFormat="1"/>
+    <w:lsdException w:name="heading 5" w:uiPriority="9"/>
+    <w:lsdException w:name="heading 6" w:uiPriority="9" w:qFormat="1"/>
+    <w:lsdException w:name="heading 7" w:uiPriority="9" w:qFormat="1"/>
+    <w:lsdException w:name="heading 8" w:uiPriority="9" w:qFormat="1"/>
+    <w:lsdException w:name="heading 9" w:uiPriority="9" w:qFormat="1"/>
+    <w:lsdException w:name="toc 1" w:uiPriority="39" w:qFormat="1"/>
+    <w:lsdException w:name="toc 2" w:uiPriority="39" w:qFormat="1"/>
+    <w:lsdException w:name="toc 3" w:uiPriority="39" w:qFormat="1"/>
+    <w:lsdException w:name="toc 4" w:uiPriority="39"/>
+    <w:lsdException w:name="toc 5" w:uiPriority="39"/>
+    <w:lsdException w:name="toc 6" w:uiPriority="39"/>
+    <w:lsdException w:name="toc 7" w:uiPriority="39"/>
+    <w:lsdException w:name="toc 8" w:uiPriority="39"/>
+    <w:lsdException w:name="toc 9" w:uiPriority="39"/>
+    <w:lsdException w:name="caption" w:uiPriority="35" w:qFormat="1"/>
+    <w:lsdException w:name="Title" w:semiHidden="0" w:uiPriority="10" w:unhideWhenUsed="0" w:qFormat="1"/>
+    <w:lsdException w:name="Default Paragraph Font" w:uiPriority="1"/>
+    <w:lsdException w:name="Subtitle" w:semiHidden="0" w:uiPriority="11" w:unhideWhenUsed="0" w:qFormat="1"/>
+    <w:lsdException w:name="Strong" w:semiHidden="0" w:uiPriority="22" w:unhideWhenUsed="0" w:qFormat="1"/>
+    <w:lsdException w:name="Emphasis" w:semiHidden="0" w:uiPriority="20" w:unhideWhenUsed="0" w:qFormat="1"/>
+    <w:lsdException w:name="Table Grid" w:semiHidden="0" w:uiPriority="0" w:unhideWhenUsed="0"/>
+    <w:lsdException w:name="Placeholder Text" w:unhideWhenUsed="0"/>
+    <w:lsdException w:name="No Spacing" w:semiHidden="0" w:uiPriority="1" w:unhideWhenUsed="0" w:qFormat="1"/>
+    <w:lsdException w:name="Light Shading" w:semiHidden="0" w:uiPriority="60" w:unhideWhenUsed="0"/>
+    <w:lsdException w:name="Light List" w:semiHidden="0" w:uiPriority="61" w:unhideWhenUsed="0"/>
+    <w:lsdException w:name="Light Grid" w:semiHidden="0" w:uiPriority="62" w:unhideWhenUsed="0"/>
+    <w:lsdException w:name="Medium Shading 1" w:semiHidden="0" w:uiPriority="63" w:unhideWhenUsed="0"/>
+    <w:lsdException w:name="Medium Shading 2" w:semiHidden="0" w:uiPriority="64" w:unhideWhenUsed="0"/>
+    <w:lsdException w:name="Medium List 1" w:semiHidden="0" w:uiPriority="65" w:unhideWhenUsed="0"/>
+    <w:lsdException w:name="Medium List 2" w:semiHidden="0" w:uiPriority="66" w:unhideWhenUsed="0"/>
+    <w:lsdException w:name="Medium Grid 1" w:semiHidden="0" w:uiPriority="67" w:unhideWhenUsed="0"/>
+    <w:lsdException w:name="Medium Grid 2" w:semiHidden="0" w:uiPriority="68" w:unhideWhenUsed="0"/>
+    <w:lsdException w:name="Medium Grid 3" w:semiHidden="0" w:uiPriority="69" w:unhideWhenUsed="0"/>
+    <w:lsdException w:name="Dark List" w:semiHidden="0" w:uiPriority="70" w:unhideWhenUsed="0"/>
+    <w:lsdException w:name="Colorful Shading" w:semiHidden="0" w:uiPriority="71" w:unhideWhenUsed="0"/>
+    <w:lsdException w:name="Colorful List" w:semiHidden="0" w:uiPriority="72" w:unhideWhenUsed="0"/>
+    <w:lsdException w:name="Colorful Grid" w:semiHidden="0" w:uiPriority="73" w:unhideWhenUsed="0"/>
+    <w:lsdException w:name="Light Shading Accent 1" w:semiHidden="0" w:uiPriority="60" w:unhideWhenUsed="0"/>
+    <w:lsdException w:name="Light List Accent 1" w:semiHidden="0" w:uiPriority="61" w:unhideWhenUsed="0"/>
+    <w:lsdException w:name="Light Grid Accent 1" w:semiHidden="0" w:uiPriority="62" w:unhideWhenUsed="0"/>
+    <w:lsdException w:name="Medium Shading 1 Accent 1" w:semiHidden="0" w:uiPriority="63" w:unhideWhenUsed="0"/>
+    <w:lsdException w:name="Medium Shading 2 Accent 1" w:semiHidden="0" w:uiPriority="64" w:unhideWhenUsed="0"/>
+    <w:lsdException w:name="Medium List 1 Accent 1" w:semiHidden="0" w:uiPriority="65" w:unhideWhenUsed="0"/>
+    <w:lsdException w:name="Revision" w:unhideWhenUsed="0"/>
+    <w:lsdException w:name="List Paragraph" w:semiHidden="0" w:uiPriority="34" w:unhideWhenUsed="0" w:qFormat="1"/>
+    <w:lsdException w:name="Quote" w:semiHidden="0" w:uiPriority="29" w:unhideWhenUsed="0" w:qFormat="1"/>
+    <w:lsdException w:name="Intense Quote" w:semiHidden="0" w:uiPriority="30" w:unhideWhenUsed="0" w:qFormat="1"/>
+    <w:lsdException w:name="Medium List 2 Accent 1" w:semiHidden="0" w:uiPriority="66" w:unhideWhenUsed="0"/>
+    <w:lsdException w:name="Medium Grid 1 Accent 1" w:semiHidden="0" w:uiPriority="67" w:unhideWhenUsed="0"/>
+    <w:lsdException w:name="Medium Grid 2 Accent 1" w:semiHidden="0" w:uiPriority="68" w:unhideWhenUsed="0"/>
+    <w:lsdException w:name="Medium Grid 3 Accent 1" w:semiHidden="0" w:uiPriority="69" w:unhideWhenUsed="0"/>
+    <w:lsdException w:name="Dark List Accent 1" w:semiHidden="0" w:uiPriority="70" w:unhideWhenUsed="0"/>
+    <w:lsdException w:name="Colorful Shading Accent 1" w:semiHidden="0" w:uiPriority="71" w:unhideWhenUsed="0"/>
+    <w:lsdException w:name="Colorful List Accent 1" w:semiHidden="0" w:uiPriority="72" w:unhideWhenUsed="0"/>
+    <w:lsdException w:name="Colorful Grid Accent 1" w:semiHidden="0" w:uiPriority="73" w:unhideWhenUsed="0"/>
+    <w:lsdException w:name="Light Shading Accent 2" w:semiHidden="0" w:uiPriority="60" w:unhideWhenUsed="0"/>
+    <w:lsdException w:name="Light List Accent 2" w:semiHidden="0" w:uiPriority="61" w:unhideWhenUsed="0"/>
+    <w:lsdException w:name="Light Grid Accent 2" w:semiHidden="0" w:uiPriority="62" w:unhideWhenUsed="0"/>
+    <w:lsdException w:name="Medium Shading 1 Accent 2" w:semiHidden="0" w:uiPriority="63" w:unhideWhenUsed="0"/>
+    <w:lsdException w:name="Medium Shading 2 Accent 2" w:semiHidden="0" w:uiPriority="64" w:unhideWhenUsed="0"/>
+    <w:lsdException w:name="Medium List 1 Accent 2" w:semiHidden="0" w:uiPriority="65" w:unhideWhenUsed="0"/>
+    <w:lsdException w:name="Medium List 2 Accent 2" w:semiHidden="0" w:uiPriority="66" w:unhideWhenUsed="0"/>
+    <w:lsdException w:name="Medium Grid 1 Accent 2" w:semiHidden="0" w:uiPriority="67" w:unhideWhenUsed="0"/>
+    <w:lsdException w:name="Medium Grid 2 Accent 2" w:semiHidden="0" w:uiPriority="68" w:unhideWhenUsed="0"/>
+    <w:lsdException w:name="Medium Grid 3 Accent 2" w:semiHidden="0" w:uiPriority="69" w:unhideWhenUsed="0"/>
+    <w:lsdException w:name="Dark List Accent 2" w:semiHidden="0" w:uiPriority="70" w:unhideWhenUsed="0"/>
+    <w:lsdException w:name="Colorful Shading Accent 2" w:semiHidden="0" w:uiPriority="71" w:unhideWhenUsed="0"/>
+    <w:lsdException w:name="Colorful List Accent 2" w:semiHidden="0" w:uiPriority="72" w:unhideWhenUsed="0"/>
+    <w:lsdException w:name="Colorful Grid Accent 2" w:semiHidden="0" w:uiPriority="73" w:unhideWhenUsed="0"/>
+    <w:lsdException w:name="Light Shading Accent 3" w:semiHidden="0" w:uiPriority="60" w:unhideWhenUsed="0"/>
+    <w:lsdException w:name="Light List Accent 3" w:semiHidden="0" w:uiPriority="61" w:unhideWhenUsed="0"/>
+    <w:lsdException w:name="Light Grid Accent 3" w:semiHidden="0" w:uiPriority="62" w:unhideWhenUsed="0"/>
+    <w:lsdException w:name="Medium Shading 1 Accent 3" w:semiHidden="0" w:uiPriority="63" w:unhideWhenUsed="0"/>
+    <w:lsdException w:name="Medium Shading 2 Accent 3" w:semiHidden="0" w:uiPriority="64" w:unhideWhenUsed="0"/>
+    <w:lsdException w:name="Medium List 1 Accent 3" w:semiHidden="0" w:uiPriority="65" w:unhideWhenUsed="0"/>
+    <w:lsdException w:name="Medium List 2 Accent 3" w:semiHidden="0" w:uiPriority="66" w:unhideWhenUsed="0"/>
+    <w:lsdException w:name="Medium Grid 1 Accent 3" w:semiHidden="0" w:uiPriority="67" w:unhideWhenUsed="0"/>
+    <w:lsdException w:name="Medium Grid 2 Accent 3" w:semiHidden="0" w:uiPriority="68" w:unhideWhenUsed="0"/>
+    <w:lsdException w:name="Medium Grid 3 Accent 3" w:semiHidden="0" w:uiPriority="69" w:unhideWhenUsed="0"/>
+    <w:lsdException w:name="Dark List Accent 3" w:semiHidden="0" w:uiPriority="70" w:unhideWhenUsed="0"/>
+    <w:lsdException w:name="Colorful Shading Accent 3" w:semiHidden="0" w:uiPriority="71" w:unhideWhenUsed="0"/>
+    <w:lsdException w:name="Colorful List Accent 3" w:semiHidden="0" w:uiPriority="72" w:unhideWhenUsed="0"/>
+    <w:lsdException w:name="Colorful Grid Accent 3" w:semiHidden="0" w:uiPriority="73" w:unhideWhenUsed="0"/>
+    <w:lsdException w:name="Light Shading Accent 4" w:semiHidden="0" w:uiPriority="60" w:unhideWhenUsed="0"/>
+    <w:lsdException w:name="Light List Accent 4" w:semiHidden="0" w:uiPriority="61" w:unhideWhenUsed="0"/>
+    <w:lsdException w:name="Light Grid Accent 4" w:semiHidden="0" w:uiPriority="62" w:unhideWhenUsed="0"/>
+    <w:lsdException w:name="Medium Shading 1 Accent 4" w:semiHidden="0" w:uiPriority="63" w:unhideWhenUsed="0"/>
+    <w:lsdException w:name="Medium Shading 2 Accent 4" w:semiHidden="0" w:uiPriority="64" w:unhideWhenUsed="0"/>
+    <w:lsdException w:name="Medium List 1 Accent 4" w:semiHidden="0" w:uiPriority="65" w:unhideWhenUsed="0"/>
+    <w:lsdException w:name="Medium List 2 Accent 4" w:semiHidden="0" w:uiPriority="66" w:unhideWhenUsed="0"/>
+    <w:lsdException w:name="Medium Grid 1 Accent 4" w:semiHidden="0" w:uiPriority="67" w:unhideWhenUsed="0"/>
+    <w:lsdException w:name="Medium Grid 2 Accent 4" w:semiHidden="0" w:uiPriority="68" w:unhideWhenUsed="0"/>
+    <w:lsdException w:name="Medium Grid 3 Accent 4" w:semiHidden="0" w:uiPriority="69" w:unhideWhenUsed="0"/>
+    <w:lsdException w:name="Dark List Accent 4" w:semiHidden="0" w:uiPriority="70" w:unhideWhenUsed="0"/>
+    <w:lsdException w:name="Colorful Shading Accent 4" w:semiHidden="0" w:uiPriority="71" w:unhideWhenUsed="0"/>
+    <w:lsdException w:name="Colorful List Accent 4" w:semiHidden="0" w:uiPriority="72" w:unhideWhenUsed="0"/>
+    <w:lsdException w:name="Colorful Grid Accent 4" w:semiHidden="0" w:uiPriority="73" w:unhideWhenUsed="0"/>
+    <w:lsdException w:name="Light Shading Accent 5" w:semiHidden="0" w:uiPriority="60" w:unhideWhenUsed="0"/>
+    <w:lsdException w:name="Light List Accent 5" w:semiHidden="0" w:uiPriority="61" w:unhideWhenUsed="0"/>
+    <w:lsdException w:name="Light Grid Accent 5" w:semiHidden="0" w:uiPriority="62" w:unhideWhenUsed="0"/>
+    <w:lsdException w:name="Medium Shading 1 Accent 5" w:semiHidden="0" w:uiPriority="63" w:unhideWhenUsed="0"/>
+    <w:lsdException w:name="Medium Shading 2 Accent 5" w:semiHidden="0" w:uiPriority="64" w:unhideWhenUsed="0"/>
+    <w:lsdException w:name="Medium List 1 Accent 5" w:semiHidden="0" w:uiPriority="65" w:unhideWhenUsed="0"/>
+    <w:lsdException w:name="Medium List 2 Accent 5" w:semiHidden="0" w:uiPriority="66" w:unhideWhenUsed="0"/>
+    <w:lsdException w:name="Medium Grid 1 Accent 5" w:semiHidden="0" w:uiPriority="67" w:unhideWhenUsed="0"/>
+    <w:lsdException w:name="Medium Grid 2 Accent 5" w:semiHidden="0" w:uiPriority="68" w:unhideWhenUsed="0"/>
+    <w:lsdException w:name="Medium Grid 3 Accent 5" w:semiHidden="0" w:uiPriority="69" w:unhideWhenUsed="0"/>
+    <w:lsdException w:name="Dark List Accent 5" w:semiHidden="0" w:uiPriority="70" w:unhideWhenUsed="0"/>
+    <w:lsdException w:name="Colorful Shading Accent 5" w:semiHidden="0" w:uiPriority="71" w:unhideWhenUsed="0"/>
+    <w:lsdException w:name="Colorful List Accent 5" w:semiHidden="0" w:uiPriority="72" w:unhideWhenUsed="0"/>
+    <w:lsdException w:name="Colorful Grid Accent 5" w:semiHidden="0" w:uiPriority="73" w:unhideWhenUsed="0"/>
+    <w:lsdException w:name="Light Shading Accent 6" w:semiHidden="0" w:uiPriority="60" w:unhideWhenUsed="0"/>
+    <w:lsdException w:name="Light List Accent 6" w:semiHidden="0" w:uiPriority="61" w:unhideWhenUsed="0"/>
+    <w:lsdException w:name="Light Grid Accent 6" w:semiHidden="0" w:uiPriority="62" w:unhideWhenUsed="0"/>
+    <w:lsdException w:name="Medium Shading 1 Accent 6" w:semiHidden="0" w:uiPriority="63" w:unhideWhenUsed="0"/>
+    <w:lsdException w:name="Medium Shading 2 Accent 6" w:semiHidden="0" w:uiPriority="64" w:unhideWhenUsed="0"/>
+    <w:lsdException w:name="Medium List 1 Accent 6" w:semiHidden="0" w:uiPriority="65" w:unhideWhenUsed="0"/>
+    <w:lsdException w:name="Medium List 2 Accent 6" w:semiHidden="0" w:uiPriority="66" w:unhideWhenUsed="0"/>
+    <w:lsdException w:name="Medium Grid 1 Accent 6" w:semiHidden="0" w:uiPriority="67" w:unhideWhenUsed="0"/>
+    <w:lsdException w:name="Medium Grid 2 Accent 6" w:semiHidden="0" w:uiPriority="68" w:unhideWhenUsed="0"/>
+    <w:lsdException w:name="Medium Grid 3 Accent 6" w:semiHidden="0" w:uiPriority="69" w:unhideWhenUsed="0"/>
+    <w:lsdException w:name="Dark List Accent 6" w:semiHidden="0" w:uiPriority="70" w:unhideWhenUsed="0"/>
+    <w:lsdException w:name="Colorful Shading Accent 6" w:semiHidden="0" w:uiPriority="71" w:unhideWhenUsed="0"/>
+    <w:lsdException w:name="Colorful List Accent 6" w:semiHidden="0" w:uiPriority="72" w:unhideWhenUsed="0"/>
+    <w:lsdException w:name="Colorful Grid Accent 6" w:semiHidden="0" w:uiPriority="73" w:unhideWhenUsed="0"/>
+    <w:lsdException w:name="Subtle Emphasis" w:semiHidden="0" w:uiPriority="19" w:unhideWhenUsed="0" w:qFormat="1"/>
+    <w:lsdException w:name="Intense Emphasis" w:semiHidden="0" w:uiPriority="21" w:unhideWhenUsed="0" w:qFormat="1"/>
+    <w:lsdException w:name="Subtle Reference" w:semiHidden="0" w:uiPriority="31" w:unhideWhenUsed="0" w:qFormat="1"/>
+    <w:lsdException w:name="Intense Reference" w:semiHidden="0" w:uiPriority="32" w:unhideWhenUsed="0" w:qFormat="1"/>
+    <w:lsdException w:name="Book Title" w:semiHidden="0" w:uiPriority="33" w:unhideWhenUsed="0" w:qFormat="1"/>
+    <w:lsdException w:name="Bibliography" w:uiPriority="37"/>
+    <w:lsdException w:name="TOC Heading" w:uiPriority="39" w:qFormat="1"/>
+  </w:latentStyles>
+  <w:style w:type="paragraph" w:default="1" w:styleId="Standard">
+    <w:name w:val="Normal"/>
+    <w:qFormat/>
+    <w:rsid w:val="00C73EF7"/>
+    <w:rPr>
+      <w:rFonts w:ascii="Trebuchet MS" w:hAnsi="Trebuchet MS"/>
+      <w:sz w:val="20"/>
+    </w:rPr>
+  </w:style>
+  <w:style w:type="paragraph" w:styleId="berschrift1">
+    <w:name w:val="heading 1"/>
+    <w:basedOn w:val="Standard"/>
+    <w:next w:val="Standard"/>
+    <w:link w:val="berschrift1Zchn"/>
+    <w:uiPriority w:val="9"/>
+    <w:qFormat/>
+    <w:rsid w:val="00C73EF7"/>
+    <w:pPr>
+      <w:keepNext/>
+      <w:keepLines/>
+      <w:pageBreakBefore/>
+      <w:numPr>
+        <w:numId w:val="9"/>
+      </w:numPr>
+      <w:spacing w:before="360" w:after="360"/>
+      <w:outlineLvl w:val="0"/>
+    </w:pPr>
+    <w:rPr>
+      <w:rFonts w:eastAsiaTheme="majorEastAsia" w:cstheme="majorBidi"/>
+      <w:b/>
+      <w:bCs/>
+      <w:caps/>
+      <w:color w:val="364459"/>
+      <w:sz w:val="48"/>
+      <w:szCs w:val="28"/>
+    </w:rPr>
+  </w:style>
+  <w:style w:type="paragraph" w:styleId="berschrift2">
+    <w:name w:val="heading 2"/>
+    <w:basedOn w:val="Standard"/>
+    <w:next w:val="Standard"/>
+    <w:link w:val="berschrift2Zchn"/>
+    <w:uiPriority w:val="9"/>
+    <w:unhideWhenUsed/>
+    <w:qFormat/>
+    <w:rsid w:val="00C73EF7"/>
+    <w:pPr>
+      <w:keepNext/>
+      <w:keepLines/>
+      <w:numPr>
+        <w:ilvl w:val="1"/>
+        <w:numId w:val="9"/>
+      </w:numPr>
+      <w:spacing w:before="360" w:after="240"/>
+      <w:outlineLvl w:val="1"/>
+    </w:pPr>
+    <w:rPr>
+      <w:rFonts w:eastAsiaTheme="majorEastAsia" w:cstheme="majorBidi"/>
+      <w:b/>
+      <w:bCs/>
+      <w:color w:val="364459"/>
+      <w:sz w:val="32"/>
+      <w:szCs w:val="26"/>
+    </w:rPr>
+  </w:style>
+  <w:style w:type="paragraph" w:styleId="berschrift3">
+    <w:name w:val="heading 3"/>
+    <w:basedOn w:val="Standard"/>
+    <w:next w:val="Standard"/>
+    <w:link w:val="berschrift3Zchn"/>
+    <w:uiPriority w:val="9"/>
+    <w:unhideWhenUsed/>
+    <w:qFormat/>
+    <w:rsid w:val="00C73EF7"/>
+    <w:pPr>
+      <w:keepNext/>
+      <w:keepLines/>
+      <w:numPr>
+        <w:ilvl w:val="2"/>
+        <w:numId w:val="9"/>
+      </w:numPr>
+      <w:spacing w:before="360" w:after="240"/>
+      <w:outlineLvl w:val="2"/>
+    </w:pPr>
+    <w:rPr>
+      <w:rFonts w:eastAsiaTheme="majorEastAsia" w:cstheme="majorBidi"/>
+      <w:b/>
+      <w:bCs/>
+      <w:color w:val="364459"/>
+      <w:sz w:val="28"/>
+    </w:rPr>
+  </w:style>
+  <w:style w:type="paragraph" w:styleId="berschrift4">
+    <w:name w:val="heading 4"/>
+    <w:basedOn w:val="Standard"/>
+    <w:next w:val="Standard"/>
+    <w:link w:val="berschrift4Zchn"/>
+    <w:uiPriority w:val="9"/>
+    <w:unhideWhenUsed/>
+    <w:qFormat/>
+    <w:rsid w:val="00C73EF7"/>
+    <w:pPr>
+      <w:keepNext/>
+      <w:keepLines/>
+      <w:numPr>
+        <w:ilvl w:val="3"/>
+        <w:numId w:val="9"/>
+      </w:numPr>
+      <w:spacing w:before="360" w:after="120"/>
+      <w:outlineLvl w:val="3"/>
+    </w:pPr>
+    <w:rPr>
+      <w:rFonts w:eastAsiaTheme="majorEastAsia" w:cstheme="majorBidi"/>
+      <w:b/>
+      <w:bCs/>
+      <w:iCs/>
+      <w:color w:val="364459"/>
+      <w:sz w:val="24"/>
+    </w:rPr>
+  </w:style>
+  <w:style w:type="paragraph" w:styleId="berschrift6">
+    <w:name w:val="heading 6"/>
+    <w:basedOn w:val="Standard"/>
+    <w:next w:val="Standard"/>
+    <w:link w:val="berschrift6Zchn"/>
+    <w:uiPriority w:val="9"/>
+    <w:semiHidden/>
+    <w:unhideWhenUsed/>
+    <w:qFormat/>
+    <w:rsid w:val="00C73EF7"/>
+    <w:pPr>
+      <w:keepNext/>
+      <w:keepLines/>
+      <w:numPr>
+        <w:ilvl w:val="5"/>
+        <w:numId w:val="9"/>
+      </w:numPr>
+      <w:spacing w:before="200" w:after="0"/>
+      <w:outlineLvl w:val="5"/>
+    </w:pPr>
+    <w:rPr>
+      <w:rFonts w:asciiTheme="majorHAnsi" w:eastAsiaTheme="majorEastAsia" w:hAnsiTheme="majorHAnsi" w:cstheme="majorBidi"/>
+      <w:i/>
+      <w:iCs/>
+      <w:color w:val="243F60" w:themeColor="accent1" w:themeShade="7F"/>
+    </w:rPr>
+  </w:style>
+  <w:style w:type="paragraph" w:styleId="berschrift7">
+    <w:name w:val="heading 7"/>
+    <w:basedOn w:val="Standard"/>
+    <w:next w:val="Standard"/>
+    <w:link w:val="berschrift7Zchn"/>
+    <w:uiPriority w:val="9"/>
+    <w:semiHidden/>
+    <w:unhideWhenUsed/>
+    <w:qFormat/>
+    <w:rsid w:val="00C73EF7"/>
+    <w:pPr>
+      <w:keepNext/>
+      <w:keepLines/>
+      <w:numPr>
+        <w:ilvl w:val="6"/>
+        <w:numId w:val="9"/>
+      </w:numPr>
+      <w:spacing w:before="200" w:after="0"/>
+      <w:outlineLvl w:val="6"/>
+    </w:pPr>
+    <w:rPr>
+      <w:rFonts w:asciiTheme="majorHAnsi" w:eastAsiaTheme="majorEastAsia" w:hAnsiTheme="majorHAnsi" w:cstheme="majorBidi"/>
+      <w:i/>
+      <w:iCs/>
+      <w:color w:val="404040" w:themeColor="text1" w:themeTint="BF"/>
+    </w:rPr>
+  </w:style>
+  <w:style w:type="paragraph" w:styleId="berschrift8">
+    <w:name w:val="heading 8"/>
+    <w:basedOn w:val="Standard"/>
+    <w:next w:val="Standard"/>
+    <w:link w:val="berschrift8Zchn"/>
+    <w:uiPriority w:val="9"/>
+    <w:semiHidden/>
+    <w:unhideWhenUsed/>
+    <w:qFormat/>
+    <w:rsid w:val="00C73EF7"/>
+    <w:pPr>
+      <w:keepNext/>
+      <w:keepLines/>
+      <w:numPr>
+        <w:ilvl w:val="7"/>
+        <w:numId w:val="9"/>
+      </w:numPr>
+      <w:spacing w:before="200" w:after="0"/>
+      <w:outlineLvl w:val="7"/>
+    </w:pPr>
+    <w:rPr>
+      <w:rFonts w:asciiTheme="majorHAnsi" w:eastAsiaTheme="majorEastAsia" w:hAnsiTheme="majorHAnsi" w:cstheme="majorBidi"/>
+      <w:color w:val="404040" w:themeColor="text1" w:themeTint="BF"/>
+      <w:szCs w:val="20"/>
+    </w:rPr>
+  </w:style>
+  <w:style w:type="paragraph" w:styleId="berschrift9">
+    <w:name w:val="heading 9"/>
+    <w:basedOn w:val="Standard"/>
+    <w:next w:val="Standard"/>
+    <w:link w:val="berschrift9Zchn"/>
+    <w:uiPriority w:val="9"/>
+    <w:semiHidden/>
+    <w:unhideWhenUsed/>
+    <w:qFormat/>
+    <w:rsid w:val="00C73EF7"/>
+    <w:pPr>
+      <w:keepNext/>
+      <w:keepLines/>
+      <w:numPr>
+        <w:ilvl w:val="8"/>
+        <w:numId w:val="9"/>
+      </w:numPr>
+      <w:spacing w:before="200" w:after="0"/>
+      <w:outlineLvl w:val="8"/>
+    </w:pPr>
+    <w:rPr>
+      <w:rFonts w:asciiTheme="majorHAnsi" w:eastAsiaTheme="majorEastAsia" w:hAnsiTheme="majorHAnsi" w:cstheme="majorBidi"/>
+      <w:i/>
+      <w:iCs/>
+      <w:color w:val="404040" w:themeColor="text1" w:themeTint="BF"/>
+      <w:szCs w:val="20"/>
+    </w:rPr>
+  </w:style>
+  <w:style w:type="character" w:default="1" w:styleId="Absatz-Standardschriftart">
+    <w:name w:val="Default Paragraph Font"/>
+    <w:uiPriority w:val="1"/>
+    <w:semiHidden/>
+    <w:unhideWhenUsed/>
+  </w:style>
+  <w:style w:type="table" w:default="1" w:styleId="NormaleTabelle">
+    <w:name w:val="Normal Table"/>
+    <w:uiPriority w:val="99"/>
+    <w:semiHidden/>
+    <w:unhideWhenUsed/>
+    <w:tblPr>
+      <w:tblInd w:w="0" w:type="dxa"/>
       <w:tblCellMar>
         <w:top w:w="0" w:type="dxa"/>
         <w:left w:w="108" w:type="dxa"/>
         <w:bottom w:w="0" w:type="dxa"/>
         <w:right w:w="108" w:type="dxa"/>
       </w:tblCellMar>
+    </w:tblPr>
+  </w:style>
+  <w:style w:type="numbering" w:default="1" w:styleId="KeineListe">
+    <w:name w:val="No List"/>
+    <w:uiPriority w:val="99"/>
+    <w:semiHidden/>
+    <w:unhideWhenUsed/>
+  </w:style>
+  <w:style w:type="paragraph" w:customStyle="1" w:styleId="TitelSub">
+    <w:name w:val="Titel_Sub"/>
+    <w:qFormat/>
+    <w:rsid w:val="00C73EF7"/>
+    <w:pPr>
+      <w:framePr w:hSpace="142" w:vSpace="142" w:wrap="notBeside" w:vAnchor="text" w:hAnchor="text" w:xAlign="center" w:y="1"/>
+      <w:spacing w:after="0" w:line="240" w:lineRule="auto"/>
+      <w:contextualSpacing/>
+      <w:jc w:val="center"/>
+    </w:pPr>
+    <w:rPr>
+      <w:rFonts w:ascii="Trebuchet MS" w:eastAsiaTheme="majorEastAsia" w:hAnsi="Trebuchet MS" w:cstheme="minorHAnsi"/>
+      <w:caps/>
+      <w:color w:val="FFFFFF" w:themeColor="background1"/>
+      <w:sz w:val="36"/>
+      <w:szCs w:val="40"/>
+      <w:lang w:eastAsia="de-DE"/>
+    </w:rPr>
+  </w:style>
+  <w:style w:type="paragraph" w:customStyle="1" w:styleId="Adressat">
+    <w:name w:val="Adressat"/>
+    <w:basedOn w:val="Standard"/>
+    <w:link w:val="AdressatZchn"/>
+    <w:qFormat/>
+    <w:rsid w:val="00C73EF7"/>
+    <w:pPr>
+      <w:spacing w:before="720" w:after="120"/>
+      <w:contextualSpacing/>
+    </w:pPr>
+    <w:rPr>
+      <w:color w:val="364459"/>
+      <w:sz w:val="28"/>
+    </w:rPr>
+  </w:style>
+  <w:style w:type="character" w:customStyle="1" w:styleId="AdressatZchn">
+    <w:name w:val="Adressat Zchn"/>
+    <w:basedOn w:val="Absatz-Standardschriftart"/>
+    <w:link w:val="Adressat"/>
+    <w:rsid w:val="00C73EF7"/>
+    <w:rPr>
+      <w:rFonts w:ascii="Trebuchet MS" w:hAnsi="Trebuchet MS"/>
+      <w:color w:val="364459"/>
+      <w:sz w:val="28"/>
+    </w:rPr>
+  </w:style>
+  <w:style w:type="paragraph" w:customStyle="1" w:styleId="Inhaltsverzeichnis">
+    <w:name w:val="Inhaltsverzeichnis"/>
+    <w:link w:val="InhaltsverzeichnisZchn"/>
+    <w:qFormat/>
+    <w:rsid w:val="00C73EF7"/>
+    <w:pPr>
+      <w:spacing w:before="360" w:after="360"/>
+    </w:pPr>
+    <w:rPr>
+      <w:rFonts w:ascii="Trebuchet MS" w:eastAsiaTheme="majorEastAsia" w:hAnsi="Trebuchet MS" w:cstheme="majorBidi"/>
+      <w:b/>
+      <w:bCs/>
+      <w:caps/>
+      <w:color w:val="364459"/>
+      <w:sz w:val="48"/>
+      <w:szCs w:val="28"/>
+    </w:rPr>
+  </w:style>
+  <w:style w:type="character" w:customStyle="1" w:styleId="InhaltsverzeichnisZchn">
+    <w:name w:val="Inhaltsverzeichnis Zchn"/>
+    <w:basedOn w:val="berschrift1Zchn"/>
+    <w:link w:val="Inhaltsverzeichnis"/>
+    <w:rsid w:val="00C73EF7"/>
+    <w:rPr>
+      <w:rFonts w:ascii="Trebuchet MS" w:eastAsiaTheme="majorEastAsia" w:hAnsi="Trebuchet MS" w:cstheme="majorBidi"/>
+      <w:b/>
+      <w:bCs/>
+      <w:caps/>
+      <w:color w:val="364459"/>
+      <w:sz w:val="48"/>
+      <w:szCs w:val="28"/>
+    </w:rPr>
+  </w:style>
+  <w:style w:type="character" w:customStyle="1" w:styleId="berschrift1Zchn">
+    <w:name w:val="Überschrift 1 Zchn"/>
+    <w:basedOn w:val="Absatz-Standardschriftart"/>
+    <w:link w:val="berschrift1"/>
+    <w:uiPriority w:val="9"/>
+    <w:rsid w:val="00C73EF7"/>
+    <w:rPr>
+      <w:rFonts w:ascii="Trebuchet MS" w:eastAsiaTheme="majorEastAsia" w:hAnsi="Trebuchet MS" w:cstheme="majorBidi"/>
+      <w:b/>
+      <w:bCs/>
+      <w:caps/>
+      <w:color w:val="364459"/>
+      <w:sz w:val="48"/>
+      <w:szCs w:val="28"/>
+    </w:rPr>
+  </w:style>
+  <w:style w:type="character" w:customStyle="1" w:styleId="berschrift2Zchn">
+    <w:name w:val="Überschrift 2 Zchn"/>
+    <w:basedOn w:val="Absatz-Standardschriftart"/>
+    <w:link w:val="berschrift2"/>
+    <w:uiPriority w:val="9"/>
+    <w:rsid w:val="00C73EF7"/>
+    <w:rPr>
+      <w:rFonts w:ascii="Trebuchet MS" w:eastAsiaTheme="majorEastAsia" w:hAnsi="Trebuchet MS" w:cstheme="majorBidi"/>
+      <w:b/>
+      <w:bCs/>
+      <w:color w:val="364459"/>
+      <w:sz w:val="32"/>
+      <w:szCs w:val="26"/>
+    </w:rPr>
+  </w:style>
+  <w:style w:type="character" w:customStyle="1" w:styleId="berschrift3Zchn">
+    <w:name w:val="Überschrift 3 Zchn"/>
+    <w:basedOn w:val="Absatz-Standardschriftart"/>
+    <w:link w:val="berschrift3"/>
+    <w:uiPriority w:val="9"/>
+    <w:rsid w:val="00C73EF7"/>
+    <w:rPr>
+      <w:rFonts w:ascii="Trebuchet MS" w:eastAsiaTheme="majorEastAsia" w:hAnsi="Trebuchet MS" w:cstheme="majorBidi"/>
+      <w:b/>
+      <w:bCs/>
+      <w:color w:val="364459"/>
+      <w:sz w:val="28"/>
+    </w:rPr>
+  </w:style>
+  <w:style w:type="character" w:customStyle="1" w:styleId="berschrift4Zchn">
+    <w:name w:val="Überschrift 4 Zchn"/>
+    <w:basedOn w:val="Absatz-Standardschriftart"/>
+    <w:link w:val="berschrift4"/>
+    <w:uiPriority w:val="9"/>
+    <w:rsid w:val="00C73EF7"/>
+    <w:rPr>
+      <w:rFonts w:ascii="Trebuchet MS" w:eastAsiaTheme="majorEastAsia" w:hAnsi="Trebuchet MS" w:cstheme="majorBidi"/>
+      <w:b/>
+      <w:bCs/>
+      <w:iCs/>
+      <w:color w:val="364459"/>
+      <w:sz w:val="24"/>
+    </w:rPr>
+  </w:style>
+  <w:style w:type="character" w:customStyle="1" w:styleId="berschrift6Zchn">
+    <w:name w:val="Überschrift 6 Zchn"/>
+    <w:basedOn w:val="Absatz-Standardschriftart"/>
+    <w:link w:val="berschrift6"/>
+    <w:uiPriority w:val="9"/>
+    <w:semiHidden/>
+    <w:rsid w:val="00C73EF7"/>
+    <w:rPr>
+      <w:rFonts w:asciiTheme="majorHAnsi" w:eastAsiaTheme="majorEastAsia" w:hAnsiTheme="majorHAnsi" w:cstheme="majorBidi"/>
+      <w:i/>
+      <w:iCs/>
+      <w:color w:val="243F60" w:themeColor="accent1" w:themeShade="7F"/>
+      <w:sz w:val="20"/>
+    </w:rPr>
+  </w:style>
+  <w:style w:type="character" w:customStyle="1" w:styleId="berschrift7Zchn">
+    <w:name w:val="Überschrift 7 Zchn"/>
+    <w:basedOn w:val="Absatz-Standardschriftart"/>
+    <w:link w:val="berschrift7"/>
+    <w:uiPriority w:val="9"/>
+    <w:semiHidden/>
+    <w:rsid w:val="00C73EF7"/>
+    <w:rPr>
+      <w:rFonts w:asciiTheme="majorHAnsi" w:eastAsiaTheme="majorEastAsia" w:hAnsiTheme="majorHAnsi" w:cstheme="majorBidi"/>
+      <w:i/>
+      <w:iCs/>
+      <w:color w:val="404040" w:themeColor="text1" w:themeTint="BF"/>
+      <w:sz w:val="20"/>
+    </w:rPr>
+  </w:style>
+  <w:style w:type="character" w:customStyle="1" w:styleId="berschrift8Zchn">
+    <w:name w:val="Überschrift 8 Zchn"/>
+    <w:basedOn w:val="Absatz-Standardschriftart"/>
+    <w:link w:val="berschrift8"/>
+    <w:uiPriority w:val="9"/>
+    <w:semiHidden/>
+    <w:rsid w:val="00C73EF7"/>
+    <w:rPr>
+      <w:rFonts w:asciiTheme="majorHAnsi" w:eastAsiaTheme="majorEastAsia" w:hAnsiTheme="majorHAnsi" w:cstheme="majorBidi"/>
+      <w:color w:val="404040" w:themeColor="text1" w:themeTint="BF"/>
+      <w:sz w:val="20"/>
+      <w:szCs w:val="20"/>
+    </w:rPr>
+  </w:style>
+  <w:style w:type="character" w:customStyle="1" w:styleId="berschrift9Zchn">
+    <w:name w:val="Überschrift 9 Zchn"/>
+    <w:basedOn w:val="Absatz-Standardschriftart"/>
+    <w:link w:val="berschrift9"/>
+    <w:uiPriority w:val="9"/>
+    <w:semiHidden/>
+    <w:rsid w:val="00C73EF7"/>
+    <w:rPr>
+      <w:rFonts w:asciiTheme="majorHAnsi" w:eastAsiaTheme="majorEastAsia" w:hAnsiTheme="majorHAnsi" w:cstheme="majorBidi"/>
+      <w:i/>
+      <w:iCs/>
+      <w:color w:val="404040" w:themeColor="text1" w:themeTint="BF"/>
+      <w:sz w:val="20"/>
+      <w:szCs w:val="20"/>
+    </w:rPr>
+  </w:style>
+  <w:style w:type="paragraph" w:styleId="Verzeichnis1">
+    <w:name w:val="toc 1"/>
+    <w:basedOn w:val="Standard"/>
+    <w:next w:val="Standard"/>
+    <w:autoRedefine/>
+    <w:uiPriority w:val="39"/>
+    <w:unhideWhenUsed/>
+    <w:qFormat/>
+    <w:rsid w:val="00C73EF7"/>
+    <w:pPr>
+      <w:tabs>
+        <w:tab w:val="left" w:pos="660"/>
+        <w:tab w:val="right" w:leader="dot" w:pos="9062"/>
+      </w:tabs>
+      <w:spacing w:before="240" w:after="120"/>
+    </w:pPr>
+    <w:rPr>
+      <w:b/>
+      <w:caps/>
+      <w:noProof/>
+      <w:color w:val="364459"/>
+    </w:rPr>
+  </w:style>
+  <w:style w:type="paragraph" w:styleId="Verzeichnis2">
+    <w:name w:val="toc 2"/>
+    <w:basedOn w:val="Standard"/>
+    <w:next w:val="Standard"/>
+    <w:autoRedefine/>
+    <w:uiPriority w:val="39"/>
+    <w:unhideWhenUsed/>
+    <w:qFormat/>
+    <w:rsid w:val="00C73EF7"/>
+    <w:pPr>
+      <w:spacing w:after="100"/>
+    </w:pPr>
+  </w:style>
+  <w:style w:type="paragraph" w:styleId="Verzeichnis3">
+    <w:name w:val="toc 3"/>
+    <w:basedOn w:val="Standard"/>
+    <w:next w:val="Standard"/>
+    <w:autoRedefine/>
+    <w:uiPriority w:val="39"/>
+    <w:unhideWhenUsed/>
+    <w:qFormat/>
+    <w:rsid w:val="00C73EF7"/>
+    <w:pPr>
+      <w:tabs>
+        <w:tab w:val="left" w:pos="660"/>
+        <w:tab w:val="left" w:pos="880"/>
+        <w:tab w:val="right" w:leader="dot" w:pos="9062"/>
+      </w:tabs>
+      <w:spacing w:after="100"/>
+    </w:pPr>
+    <w:rPr>
+      <w:noProof/>
+    </w:rPr>
+  </w:style>
+  <w:style w:type="paragraph" w:styleId="Titel">
+    <w:name w:val="Title"/>
+    <w:basedOn w:val="Standard"/>
+    <w:next w:val="Standard"/>
+    <w:link w:val="TitelZchn"/>
+    <w:uiPriority w:val="10"/>
+    <w:qFormat/>
+    <w:rsid w:val="00C73EF7"/>
+    <w:pPr>
+      <w:spacing w:after="0" w:line="240" w:lineRule="auto"/>
+      <w:contextualSpacing/>
+      <w:jc w:val="center"/>
+    </w:pPr>
+    <w:rPr>
+      <w:rFonts w:eastAsiaTheme="majorEastAsia" w:cstheme="majorBidi"/>
+      <w:b/>
+      <w:caps/>
+      <w:color w:val="FFFFFF" w:themeColor="background1"/>
+      <w:spacing w:val="5"/>
+      <w:kern w:val="28"/>
+      <w:sz w:val="72"/>
+      <w:szCs w:val="52"/>
+    </w:rPr>
+  </w:style>
+  <w:style w:type="character" w:customStyle="1" w:styleId="TitelZchn">
+    <w:name w:val="Titel Zchn"/>
+    <w:basedOn w:val="Absatz-Standardschriftart"/>
+    <w:link w:val="Titel"/>
+    <w:uiPriority w:val="10"/>
+    <w:rsid w:val="00C73EF7"/>
+    <w:rPr>
+      <w:rFonts w:ascii="Trebuchet MS" w:eastAsiaTheme="majorEastAsia" w:hAnsi="Trebuchet MS" w:cstheme="majorBidi"/>
+      <w:b/>
+      <w:caps/>
+      <w:color w:val="FFFFFF" w:themeColor="background1"/>
+      <w:spacing w:val="5"/>
+      <w:kern w:val="28"/>
+      <w:sz w:val="72"/>
+      <w:szCs w:val="52"/>
+    </w:rPr>
+  </w:style>
+  <w:style w:type="paragraph" w:styleId="Listenabsatz">
+    <w:name w:val="List Paragraph"/>
+    <w:basedOn w:val="Standard"/>
+    <w:uiPriority w:val="34"/>
+    <w:qFormat/>
+    <w:rsid w:val="00C73EF7"/>
+    <w:pPr>
+      <w:ind w:left="720"/>
+      <w:contextualSpacing/>
+    </w:pPr>
+  </w:style>
+  <w:style w:type="paragraph" w:styleId="Inhaltsverzeichnisberschrift">
+    <w:name w:val="TOC Heading"/>
+    <w:basedOn w:val="berschrift1"/>
+    <w:next w:val="Standard"/>
+    <w:uiPriority w:val="39"/>
+    <w:unhideWhenUsed/>
+    <w:qFormat/>
+    <w:rsid w:val="00C73EF7"/>
+    <w:pPr>
+      <w:pageBreakBefore w:val="0"/>
+      <w:numPr>
+        <w:numId w:val="0"/>
+      </w:numPr>
+      <w:spacing w:before="480" w:after="0"/>
+      <w:outlineLvl w:val="9"/>
+    </w:pPr>
+    <w:rPr>
+      <w:rFonts w:asciiTheme="majorHAnsi" w:hAnsiTheme="majorHAnsi"/>
+      <w:caps w:val="0"/>
+      <w:color w:val="365F91" w:themeColor="accent1" w:themeShade="BF"/>
+      <w:sz w:val="28"/>
+      <w:lang w:eastAsia="de-CH"/>
+    </w:rPr>
+  </w:style>
+  <w:style w:type="paragraph" w:customStyle="1" w:styleId="Text">
+    <w:name w:val="Text"/>
+    <w:basedOn w:val="Standard"/>
+    <w:rsid w:val="00911A0C"/>
+    <w:pPr>
+      <w:spacing w:after="0" w:line="280" w:lineRule="atLeast"/>
+    </w:pPr>
+    <w:rPr>
+      <w:rFonts w:ascii="Arial" w:eastAsia="Times New Roman" w:hAnsi="Arial" w:cs="Times New Roman"/>
+      <w:spacing w:val="8"/>
+      <w:szCs w:val="20"/>
+      <w:lang w:eastAsia="de-CH"/>
+    </w:rPr>
+  </w:style>
+  <w:style w:type="table" w:styleId="Tabellenraster">
+    <w:name w:val="Table Grid"/>
+    <w:basedOn w:val="NormaleTabelle"/>
+    <w:rsid w:val="00911A0C"/>
+    <w:pPr>
+      <w:spacing w:after="0" w:line="240" w:lineRule="auto"/>
+    </w:pPr>
+    <w:tblPr>
+      <w:tblBorders>
+        <w:top w:val="single" w:sz="4" w:space="0" w:color="auto"/>
+        <w:left w:val="single" w:sz="4" w:space="0" w:color="auto"/>
+        <w:bottom w:val="single" w:sz="4" w:space="0" w:color="auto"/>
+        <w:right w:val="single" w:sz="4" w:space="0" w:color="auto"/>
+        <w:insideH w:val="single" w:sz="4" w:space="0" w:color="auto"/>
+        <w:insideV w:val="single" w:sz="4" w:space="0" w:color="auto"/>
+      </w:tblBorders>
     </w:tblPr>
   </w:style>
   <w:style w:type="paragraph" w:styleId="Sprechblasentext">
@@ -18494,7 +19121,7 @@
 </file>
 
 <file path=customXml/itemProps1.xml><?xml version="1.0" encoding="utf-8"?>
-<ds:datastoreItem xmlns:ds="http://schemas.openxmlformats.org/officeDocument/2006/customXml" ds:itemID="{48A2AA0A-C686-499D-86D5-0E5342A16955}">
+<ds:datastoreItem xmlns:ds="http://schemas.openxmlformats.org/officeDocument/2006/customXml" ds:itemID="{97554E8F-63EA-4D21-BB4D-1C00B6513BD1}">
   <ds:schemaRefs>
     <ds:schemaRef ds:uri="http://schemas.openxmlformats.org/officeDocument/2006/bibliography"/>
   </ds:schemaRefs>

</xml_diff>

<commit_message>
EBEGU-555 - NPE beim Berechnen vom leeren EV wird jetzt nicht mehr geworfen. Dafuer kann der Wert  von "einkommensverschlechterungJahr1" und "ereignisseintritt" empty sein. Falls sie empty sind, wird im DOCX etwas anders angezeigt
</commit_message>
<xml_diff>
--- a/ebegu-server/src/main/resources/vorlagen/Berechnungsgrundlagen.docx
+++ b/ebegu-server/src/main/resources/vorlagen/Berechnungsgrundlagen.docx
@@ -1,6 +1,6 @@
 
 <file path=word/document.xml><?xml version="1.0" encoding="utf-8"?>
-<w:document xmlns:wpc="http://schemas.microsoft.com/office/word/2010/wordprocessingCanvas" xmlns:mc="http://schemas.openxmlformats.org/markup-compatibility/2006" xmlns:o="urn:schemas-microsoft-com:office:office" xmlns:r="http://schemas.openxmlformats.org/officeDocument/2006/relationships" xmlns:m="http://schemas.openxmlformats.org/officeDocument/2006/math" xmlns:v="urn:schemas-microsoft-com:vml" xmlns:wp14="http://schemas.microsoft.com/office/word/2010/wordprocessingDrawing" xmlns:wp="http://schemas.openxmlformats.org/drawingml/2006/wordprocessingDrawing" xmlns:w10="urn:schemas-microsoft-com:office:word" xmlns:w="http://schemas.openxmlformats.org/wordprocessingml/2006/main" xmlns:w14="http://schemas.microsoft.com/office/word/2010/wordml" xmlns:wpg="http://schemas.microsoft.com/office/word/2010/wordprocessingGroup" xmlns:wpi="http://schemas.microsoft.com/office/word/2010/wordprocessingInk" xmlns:wne="http://schemas.microsoft.com/office/word/2006/wordml" xmlns:wps="http://schemas.microsoft.com/office/word/2010/wordprocessingShape" mc:Ignorable="w14 wp14">
+<w:document xmlns:wpc="http://schemas.microsoft.com/office/word/2010/wordprocessingCanvas" xmlns:mc="http://schemas.openxmlformats.org/markup-compatibility/2006" xmlns:o="urn:schemas-microsoft-com:office:office" xmlns:r="http://schemas.openxmlformats.org/officeDocument/2006/relationships" xmlns:m="http://schemas.openxmlformats.org/officeDocument/2006/math" xmlns:v="urn:schemas-microsoft-com:vml" xmlns:wp14="http://schemas.microsoft.com/office/word/2010/wordprocessingDrawing" xmlns:wp="http://schemas.openxmlformats.org/drawingml/2006/wordprocessingDrawing" xmlns:w10="urn:schemas-microsoft-com:office:word" xmlns:w="http://schemas.openxmlformats.org/wordprocessingml/2006/main" xmlns:w14="http://schemas.microsoft.com/office/word/2010/wordml" xmlns:w15="http://schemas.microsoft.com/office/word/2012/wordml" xmlns:wpg="http://schemas.microsoft.com/office/word/2010/wordprocessingGroup" xmlns:wpi="http://schemas.microsoft.com/office/word/2010/wordprocessingInk" xmlns:wne="http://schemas.microsoft.com/office/word/2006/wordml" xmlns:wps="http://schemas.microsoft.com/office/word/2010/wordprocessingShape" mc:Ignorable="w14 w15 wp14">
   <w:body>
     <w:p>
       <w:pPr>
@@ -1623,8 +1623,6 @@
             </w:r>
           </w:p>
         </w:tc>
-        <w:bookmarkStart w:id="0" w:name="_GoBack"/>
-        <w:bookmarkEnd w:id="0"/>
         <w:tc>
           <w:tcPr>
             <w:tcW w:w="1539" w:type="dxa"/>
@@ -3277,7 +3275,6 @@
           <w:sz w:val="18"/>
           <w:szCs w:val="18"/>
         </w:rPr>
-        <w:lastRenderedPageBreak/>
         <w:fldChar w:fldCharType="begin"/>
       </w:r>
       <w:r>
@@ -5341,6 +5338,8 @@
         <w:br w:type="page"/>
       </w:r>
     </w:p>
+    <w:bookmarkStart w:id="0" w:name="_GoBack"/>
+    <w:bookmarkEnd w:id="0"/>
     <w:p>
       <w:pPr>
         <w:rPr>
@@ -5350,7 +5349,6 @@
           <w:szCs w:val="18"/>
         </w:rPr>
       </w:pPr>
-      <w:proofErr w:type="spellStart"/>
       <w:r>
         <w:rPr>
           <w:rFonts w:ascii="Arial" w:hAnsi="Arial" w:cs="Arial"/>
@@ -5359,25 +5357,6 @@
           <w:szCs w:val="18"/>
         </w:rPr>
         <w:lastRenderedPageBreak/>
-        <w:t>Einkommenverschlechterung</w:t>
-      </w:r>
-      <w:proofErr w:type="spellEnd"/>
-      <w:r>
-        <w:rPr>
-          <w:rFonts w:ascii="Arial" w:hAnsi="Arial" w:cs="Arial"/>
-          <w:b/>
-          <w:sz w:val="18"/>
-          <w:szCs w:val="18"/>
-        </w:rPr>
-        <w:t xml:space="preserve"> </w:t>
-      </w:r>
-      <w:r>
-        <w:rPr>
-          <w:rFonts w:ascii="Arial" w:hAnsi="Arial" w:cs="Arial"/>
-          <w:b/>
-          <w:sz w:val="18"/>
-          <w:szCs w:val="18"/>
-        </w:rPr>
         <w:fldChar w:fldCharType="begin"/>
       </w:r>
       <w:r>
@@ -5387,7 +5366,25 @@
           <w:sz w:val="18"/>
           <w:szCs w:val="18"/>
         </w:rPr>
-        <w:instrText xml:space="preserve"> DOCVARIABLE  FIELD_berechnung.Ev1.EinkommensverschlechterungJahr  \* MERGEFORMAT </w:instrText>
+        <w:instrText xml:space="preserve"> DOCVARIABLE  FIELD_berechnung.Ev1.</w:instrText>
+      </w:r>
+      <w:r>
+        <w:rPr>
+          <w:rFonts w:ascii="Arial" w:hAnsi="Arial" w:cs="Arial"/>
+          <w:b/>
+          <w:sz w:val="18"/>
+          <w:szCs w:val="18"/>
+        </w:rPr>
+        <w:instrText>EinkommensverschlechterungTitle</w:instrText>
+      </w:r>
+      <w:r>
+        <w:rPr>
+          <w:rFonts w:ascii="Arial" w:hAnsi="Arial" w:cs="Arial"/>
+          <w:b/>
+          <w:sz w:val="18"/>
+          <w:szCs w:val="18"/>
+        </w:rPr>
+        <w:instrText xml:space="preserve">  \* MERGEFORMAT </w:instrText>
       </w:r>
       <w:r>
         <w:rPr>
@@ -5451,12 +5448,66 @@
       </w:r>
       <w:r>
         <w:rPr>
+          <w:rFonts w:ascii="Arial" w:eastAsia="Times New Roman" w:hAnsi="Arial" w:cs="Arial"/>
+          <w:color w:val="000000" w:themeColor="text1"/>
+          <w:spacing w:val="8"/>
+          <w:sz w:val="18"/>
+          <w:szCs w:val="18"/>
+          <w:lang w:eastAsia="de-CH"/>
+        </w:rPr>
+        <w:br/>
+      </w:r>
+      <w:r>
+        <w:rPr>
+          <w:rFonts w:ascii="Arial" w:eastAsia="Times New Roman" w:hAnsi="Arial" w:cs="Arial"/>
+          <w:color w:val="000000" w:themeColor="text1"/>
+          <w:spacing w:val="8"/>
+          <w:sz w:val="18"/>
+          <w:szCs w:val="18"/>
+          <w:lang w:eastAsia="de-CH"/>
+        </w:rPr>
+        <w:fldChar w:fldCharType="begin"/>
+      </w:r>
+      <w:r>
+        <w:rPr>
+          <w:rFonts w:ascii="Arial" w:eastAsia="Times New Roman" w:hAnsi="Arial" w:cs="Arial"/>
+          <w:color w:val="000000" w:themeColor="text1"/>
+          <w:spacing w:val="8"/>
+          <w:sz w:val="18"/>
+          <w:szCs w:val="18"/>
+          <w:lang w:eastAsia="de-CH"/>
+        </w:rPr>
+        <w:instrText xml:space="preserve"> DOCVARIABLE  IF_berechnung.</w:instrText>
+      </w:r>
+      <w:r>
+        <w:rPr>
           <w:rFonts w:ascii="Arial" w:hAnsi="Arial" w:cs="Arial"/>
-          <w:color w:val="000000" w:themeColor="text1"/>
           <w:sz w:val="18"/>
           <w:szCs w:val="18"/>
         </w:rPr>
-        <w:br/>
+        <w:instrText>Ev1.ExistEreigniseintritt</w:instrText>
+      </w:r>
+      <w:r>
+        <w:rPr>
+          <w:rFonts w:ascii="Arial" w:eastAsia="Times New Roman" w:hAnsi="Arial" w:cs="Arial"/>
+          <w:color w:val="000000" w:themeColor="text1"/>
+          <w:spacing w:val="8"/>
+          <w:sz w:val="18"/>
+          <w:szCs w:val="18"/>
+          <w:lang w:eastAsia="de-CH"/>
+        </w:rPr>
+        <w:instrText xml:space="preserve">  \* MERGEFORMAT </w:instrText>
+      </w:r>
+      <w:r>
+        <w:rPr>
+          <w:rFonts w:ascii="Arial" w:eastAsia="Times New Roman" w:hAnsi="Arial" w:cs="Arial"/>
+          <w:color w:val="000000" w:themeColor="text1"/>
+          <w:spacing w:val="8"/>
+          <w:sz w:val="18"/>
+          <w:szCs w:val="18"/>
+          <w:lang w:eastAsia="de-CH"/>
+        </w:rPr>
+        <w:fldChar w:fldCharType="end"/>
       </w:r>
       <w:r>
         <w:rPr>
@@ -5502,6 +5553,14 @@
       </w:r>
       <w:r>
         <w:rPr>
+          <w:rFonts w:ascii="Arial" w:hAnsi="Arial" w:cs="Arial"/>
+          <w:sz w:val="18"/>
+          <w:szCs w:val="18"/>
+        </w:rPr>
+        <w:br/>
+      </w:r>
+      <w:r>
+        <w:rPr>
           <w:rFonts w:ascii="Arial" w:eastAsia="Times New Roman" w:hAnsi="Arial" w:cs="Arial"/>
           <w:color w:val="000000" w:themeColor="text1"/>
           <w:spacing w:val="8"/>
@@ -5509,7 +5568,100 @@
           <w:szCs w:val="18"/>
           <w:lang w:eastAsia="de-CH"/>
         </w:rPr>
-        <w:br/>
+        <w:fldChar w:fldCharType="begin"/>
+      </w:r>
+      <w:r>
+        <w:rPr>
+          <w:rFonts w:ascii="Arial" w:eastAsia="Times New Roman" w:hAnsi="Arial" w:cs="Arial"/>
+          <w:color w:val="000000" w:themeColor="text1"/>
+          <w:spacing w:val="8"/>
+          <w:sz w:val="18"/>
+          <w:szCs w:val="18"/>
+          <w:lang w:eastAsia="de-CH"/>
+        </w:rPr>
+        <w:instrText xml:space="preserve"> DOCVARIABLE  ENDIF_berechnung.</w:instrText>
+      </w:r>
+      <w:r>
+        <w:rPr>
+          <w:rFonts w:ascii="Arial" w:hAnsi="Arial" w:cs="Arial"/>
+          <w:sz w:val="18"/>
+          <w:szCs w:val="18"/>
+        </w:rPr>
+        <w:instrText>Ev1.ExistEreigniseintritt</w:instrText>
+      </w:r>
+      <w:r>
+        <w:rPr>
+          <w:rFonts w:ascii="Arial" w:eastAsia="Times New Roman" w:hAnsi="Arial" w:cs="Arial"/>
+          <w:color w:val="000000" w:themeColor="text1"/>
+          <w:spacing w:val="8"/>
+          <w:sz w:val="18"/>
+          <w:szCs w:val="18"/>
+          <w:lang w:eastAsia="de-CH"/>
+        </w:rPr>
+        <w:instrText xml:space="preserve">  \* MERGEFORMAT </w:instrText>
+      </w:r>
+      <w:r>
+        <w:rPr>
+          <w:rFonts w:ascii="Arial" w:eastAsia="Times New Roman" w:hAnsi="Arial" w:cs="Arial"/>
+          <w:color w:val="000000" w:themeColor="text1"/>
+          <w:spacing w:val="8"/>
+          <w:sz w:val="18"/>
+          <w:szCs w:val="18"/>
+          <w:lang w:eastAsia="de-CH"/>
+        </w:rPr>
+        <w:fldChar w:fldCharType="end"/>
+      </w:r>
+      <w:r>
+        <w:rPr>
+          <w:rFonts w:ascii="Arial" w:eastAsia="Times New Roman" w:hAnsi="Arial" w:cs="Arial"/>
+          <w:color w:val="000000" w:themeColor="text1"/>
+          <w:spacing w:val="8"/>
+          <w:sz w:val="18"/>
+          <w:szCs w:val="18"/>
+          <w:lang w:eastAsia="de-CH"/>
+        </w:rPr>
+        <w:fldChar w:fldCharType="begin"/>
+      </w:r>
+      <w:r>
+        <w:rPr>
+          <w:rFonts w:ascii="Arial" w:eastAsia="Times New Roman" w:hAnsi="Arial" w:cs="Arial"/>
+          <w:color w:val="000000" w:themeColor="text1"/>
+          <w:spacing w:val="8"/>
+          <w:sz w:val="18"/>
+          <w:szCs w:val="18"/>
+          <w:lang w:eastAsia="de-CH"/>
+        </w:rPr>
+        <w:instrText xml:space="preserve"> DOCVARIABLE  IF_berechnung.</w:instrText>
+      </w:r>
+      <w:r>
+        <w:rPr>
+          <w:rFonts w:ascii="Arial" w:hAnsi="Arial" w:cs="Arial"/>
+          <w:sz w:val="18"/>
+          <w:szCs w:val="18"/>
+        </w:rPr>
+        <w:instrText>Ev1.ExistGrund</w:instrText>
+      </w:r>
+      <w:r>
+        <w:rPr>
+          <w:rFonts w:ascii="Arial" w:eastAsia="Times New Roman" w:hAnsi="Arial" w:cs="Arial"/>
+          <w:color w:val="000000" w:themeColor="text1"/>
+          <w:spacing w:val="8"/>
+          <w:sz w:val="18"/>
+          <w:szCs w:val="18"/>
+          <w:lang w:eastAsia="de-CH"/>
+        </w:rPr>
+        <w:instrText xml:space="preserve">  \* MERGEFORMAT </w:instrText>
+      </w:r>
+      <w:r>
+        <w:rPr>
+          <w:rFonts w:ascii="Arial" w:eastAsia="Times New Roman" w:hAnsi="Arial" w:cs="Arial"/>
+          <w:color w:val="000000" w:themeColor="text1"/>
+          <w:spacing w:val="8"/>
+          <w:sz w:val="18"/>
+          <w:szCs w:val="18"/>
+          <w:lang w:eastAsia="de-CH"/>
+        </w:rPr>
+        <w:fldChar w:fldCharType="end"/>
       </w:r>
       <w:r>
         <w:rPr>
@@ -5550,6 +5702,66 @@
           <w:rFonts w:ascii="Arial" w:hAnsi="Arial" w:cs="Arial"/>
           <w:sz w:val="18"/>
           <w:szCs w:val="18"/>
+        </w:rPr>
+        <w:fldChar w:fldCharType="end"/>
+      </w:r>
+      <w:r>
+        <w:rPr>
+          <w:rFonts w:ascii="Arial" w:hAnsi="Arial" w:cs="Arial"/>
+          <w:sz w:val="18"/>
+          <w:szCs w:val="18"/>
+        </w:rPr>
+        <w:br/>
+      </w:r>
+      <w:r>
+        <w:rPr>
+          <w:rFonts w:ascii="Arial" w:eastAsia="Times New Roman" w:hAnsi="Arial" w:cs="Arial"/>
+          <w:color w:val="000000" w:themeColor="text1"/>
+          <w:spacing w:val="8"/>
+          <w:sz w:val="18"/>
+          <w:szCs w:val="18"/>
+          <w:lang w:eastAsia="de-CH"/>
+        </w:rPr>
+        <w:fldChar w:fldCharType="begin"/>
+      </w:r>
+      <w:r>
+        <w:rPr>
+          <w:rFonts w:ascii="Arial" w:eastAsia="Times New Roman" w:hAnsi="Arial" w:cs="Arial"/>
+          <w:color w:val="000000" w:themeColor="text1"/>
+          <w:spacing w:val="8"/>
+          <w:sz w:val="18"/>
+          <w:szCs w:val="18"/>
+          <w:lang w:eastAsia="de-CH"/>
+        </w:rPr>
+        <w:instrText xml:space="preserve"> DOCVARIABLE  ENDIF_berechnung.</w:instrText>
+      </w:r>
+      <w:r>
+        <w:rPr>
+          <w:rFonts w:ascii="Arial" w:hAnsi="Arial" w:cs="Arial"/>
+          <w:sz w:val="18"/>
+          <w:szCs w:val="18"/>
+        </w:rPr>
+        <w:instrText>Ev1.ExistGrund</w:instrText>
+      </w:r>
+      <w:r>
+        <w:rPr>
+          <w:rFonts w:ascii="Arial" w:eastAsia="Times New Roman" w:hAnsi="Arial" w:cs="Arial"/>
+          <w:color w:val="000000" w:themeColor="text1"/>
+          <w:spacing w:val="8"/>
+          <w:sz w:val="18"/>
+          <w:szCs w:val="18"/>
+          <w:lang w:eastAsia="de-CH"/>
+        </w:rPr>
+        <w:instrText xml:space="preserve">  \* MERGEFORMAT </w:instrText>
+      </w:r>
+      <w:r>
+        <w:rPr>
+          <w:rFonts w:ascii="Arial" w:eastAsia="Times New Roman" w:hAnsi="Arial" w:cs="Arial"/>
+          <w:color w:val="000000" w:themeColor="text1"/>
+          <w:spacing w:val="8"/>
+          <w:sz w:val="18"/>
+          <w:szCs w:val="18"/>
+          <w:lang w:eastAsia="de-CH"/>
         </w:rPr>
         <w:fldChar w:fldCharType="end"/>
       </w:r>
@@ -6185,7 +6397,7 @@
                 <w:sz w:val="17"/>
                 <w:szCs w:val="17"/>
               </w:rPr>
-              <w:instrText xml:space="preserve"> DOCVARIABLE  FIELD_berechnung.Ev1.UnterhaltsbeitraegeG1  \* </w:instrText>
+              <w:instrText xml:space="preserve"> DOCVARIABLE  FIELD_berechnu</w:instrText>
             </w:r>
             <w:r>
               <w:rPr>
@@ -6195,7 +6407,7 @@
                 <w:szCs w:val="17"/>
               </w:rPr>
               <w:lastRenderedPageBreak/>
-              <w:instrText xml:space="preserve">MERGEFORMAT </w:instrText>
+              <w:instrText xml:space="preserve">ng.Ev1.UnterhaltsbeitraegeG1  \* MERGEFORMAT </w:instrText>
             </w:r>
             <w:r>
               <w:rPr>
@@ -6243,7 +6455,7 @@
                 <w:sz w:val="17"/>
                 <w:szCs w:val="17"/>
               </w:rPr>
-              <w:instrText xml:space="preserve"> DOCVARIABLE  FIELD_berechnung.Ev1.Unterh</w:instrText>
+              <w:instrText xml:space="preserve"> DOCVARIABLE  </w:instrText>
             </w:r>
             <w:r>
               <w:rPr>
@@ -6253,7 +6465,7 @@
                 <w:szCs w:val="17"/>
               </w:rPr>
               <w:lastRenderedPageBreak/>
-              <w:instrText xml:space="preserve">altsbeitraegeG2  \* MERGEFORMAT </w:instrText>
+              <w:instrText xml:space="preserve">FIELD_berechnung.Ev1.UnterhaltsbeitraegeG2  \* MERGEFORMAT </w:instrText>
             </w:r>
             <w:r>
               <w:rPr>
@@ -6925,6 +7137,7 @@
                 <w:sz w:val="17"/>
                 <w:szCs w:val="17"/>
               </w:rPr>
+              <w:lastRenderedPageBreak/>
               <w:fldChar w:fldCharType="end"/>
             </w:r>
           </w:p>
@@ -6954,6 +7167,7 @@
                 <w:sz w:val="17"/>
                 <w:szCs w:val="17"/>
               </w:rPr>
+              <w:lastRenderedPageBreak/>
               <w:fldChar w:fldCharType="begin"/>
             </w:r>
             <w:r>
@@ -6963,7 +7177,7 @@
                 <w:sz w:val="17"/>
                 <w:szCs w:val="17"/>
               </w:rPr>
-              <w:instrText xml:space="preserve"> DOCVARIABLE  FIELD_berechnung.Ev1.BruttovermoegenG2  \* MERGEFORMA</w:instrText>
+              <w:instrText xml:space="preserve"> DOCVARIABLE  FIELD_berechnung.Ev1.BruttovermoegenG2  </w:instrText>
             </w:r>
             <w:r>
               <w:rPr>
@@ -6973,7 +7187,7 @@
                 <w:szCs w:val="17"/>
               </w:rPr>
               <w:lastRenderedPageBreak/>
-              <w:instrText xml:space="preserve">T </w:instrText>
+              <w:instrText xml:space="preserve">\* MERGEFORMAT </w:instrText>
             </w:r>
             <w:r>
               <w:rPr>
@@ -7718,6 +7932,7 @@
                 <w:sz w:val="17"/>
                 <w:szCs w:val="17"/>
               </w:rPr>
+              <w:lastRenderedPageBreak/>
               <w:t>Bezahlte Unterhaltsbeiträge</w:t>
             </w:r>
           </w:p>
@@ -7756,17 +7971,7 @@
                 <w:sz w:val="17"/>
                 <w:szCs w:val="17"/>
               </w:rPr>
-              <w:instrText xml:space="preserve"> DOCVARIABLE  </w:instrText>
-            </w:r>
-            <w:r>
-              <w:rPr>
-                <w:rFonts w:cs="Arial"/>
-                <w:color w:val="000000" w:themeColor="text1"/>
-                <w:sz w:val="17"/>
-                <w:szCs w:val="17"/>
-              </w:rPr>
-              <w:lastRenderedPageBreak/>
-              <w:instrText xml:space="preserve">FIELD_berechnung.Ev1.GeleisteteUnterhaltsbeitraegeG1  \* MERGEFORMAT </w:instrText>
+              <w:instrText xml:space="preserve"> DOCVARIABLE  FIELD_berechnung.Ev1.GeleisteteUnterhaltsbeitraegeG1  \* MERGEFORMAT </w:instrText>
             </w:r>
             <w:r>
               <w:rPr>
@@ -7802,7 +8007,6 @@
                 <w:sz w:val="17"/>
                 <w:szCs w:val="17"/>
               </w:rPr>
-              <w:lastRenderedPageBreak/>
               <w:fldChar w:fldCharType="begin"/>
             </w:r>
             <w:r>
@@ -7811,16 +8015,7 @@
                 <w:sz w:val="17"/>
                 <w:szCs w:val="17"/>
               </w:rPr>
-              <w:instrText xml:space="preserve"> DOCVARIABLE  </w:instrText>
-            </w:r>
-            <w:r>
-              <w:rPr>
-                <w:rFonts w:ascii="Arial" w:hAnsi="Arial" w:cs="Arial"/>
-                <w:sz w:val="17"/>
-                <w:szCs w:val="17"/>
-              </w:rPr>
-              <w:lastRenderedPageBreak/>
-              <w:instrText xml:space="preserve">FIELD_berechnung.Ev1.GeleisteteUnterhaltsbeitraegeG2  \* MERGEFORMAT </w:instrText>
+              <w:instrText xml:space="preserve"> DOCVARIABLE  FIELD_berechnung.Ev1.GeleisteteUnterhaltsbeitraegeG2  \* MERGEFORMAT </w:instrText>
             </w:r>
             <w:r>
               <w:rPr>
@@ -7864,7 +8059,6 @@
                 <w:sz w:val="17"/>
                 <w:szCs w:val="17"/>
               </w:rPr>
-              <w:lastRenderedPageBreak/>
               <w:t>Total Abzüge</w:t>
             </w:r>
           </w:p>
@@ -8517,7 +8711,7 @@
                 <w:sz w:val="17"/>
                 <w:szCs w:val="17"/>
               </w:rPr>
-              <w:instrText xml:space="preserve"> DOCVARIABLE  FIELD_berechnung.Ev1.MassgebendesEinkommen  \* MERGEFORMAT </w:instrText>
+              <w:instrText xml:space="preserve"> DOCVARIABLE  FIELD_berechnung.Ev1.MassgebendesEinkommen  \* </w:instrText>
             </w:r>
             <w:r>
               <w:rPr>
@@ -8528,6 +8722,16 @@
                 <w:szCs w:val="17"/>
               </w:rPr>
               <w:lastRenderedPageBreak/>
+              <w:instrText xml:space="preserve">MERGEFORMAT </w:instrText>
+            </w:r>
+            <w:r>
+              <w:rPr>
+                <w:rFonts w:cs="Arial"/>
+                <w:b/>
+                <w:color w:val="000000" w:themeColor="text1"/>
+                <w:sz w:val="17"/>
+                <w:szCs w:val="17"/>
+              </w:rPr>
               <w:fldChar w:fldCharType="end"/>
             </w:r>
           </w:p>
@@ -8574,7 +8778,6 @@
           <w:sz w:val="18"/>
           <w:szCs w:val="18"/>
         </w:rPr>
-        <w:lastRenderedPageBreak/>
         <w:fldChar w:fldCharType="begin"/>
       </w:r>
       <w:r>
@@ -9249,7 +9452,17 @@
                 <w:sz w:val="18"/>
                 <w:szCs w:val="18"/>
               </w:rPr>
-              <w:instrText xml:space="preserve"> DOCVARIABLE  FIELD_berechnung.Ev1.TotalEinkuenfte  \* MERGEFORMAT </w:instrText>
+              <w:instrText xml:space="preserve"> DOCVARIABLE  FIELD_berechnung.Ev1.TotalEinkuenfte  \* </w:instrText>
+            </w:r>
+            <w:r>
+              <w:rPr>
+                <w:rFonts w:cs="Arial"/>
+                <w:color w:val="000000" w:themeColor="text1"/>
+                <w:sz w:val="18"/>
+                <w:szCs w:val="18"/>
+              </w:rPr>
+              <w:lastRenderedPageBreak/>
+              <w:instrText xml:space="preserve">MERGEFORMAT </w:instrText>
             </w:r>
             <w:r>
               <w:rPr>
@@ -9998,7 +10211,7 @@
                 <w:sz w:val="18"/>
                 <w:szCs w:val="18"/>
               </w:rPr>
-              <w:instrText xml:space="preserve"> DOCVARIABLE  FIELD_berechnung.Ev1.GeleisteteUnterhaltsbeitraegeG1  \* </w:instrText>
+              <w:instrText xml:space="preserve"> DOCVARIABLE  FIELD_berechnung.Ev1.GeleisteteUnterhal</w:instrText>
             </w:r>
             <w:r>
               <w:rPr>
@@ -10008,7 +10221,7 @@
                 <w:szCs w:val="18"/>
               </w:rPr>
               <w:lastRenderedPageBreak/>
-              <w:instrText xml:space="preserve">MERGEFORMAT </w:instrText>
+              <w:instrText xml:space="preserve">tsbeitraegeG1  \* MERGEFORMAT </w:instrText>
             </w:r>
             <w:r>
               <w:rPr>
@@ -10691,7 +10904,6 @@
           <w:szCs w:val="18"/>
         </w:rPr>
       </w:pPr>
-      <w:proofErr w:type="spellStart"/>
       <w:r>
         <w:rPr>
           <w:rFonts w:ascii="Arial" w:hAnsi="Arial" w:cs="Arial"/>
@@ -10700,34 +10912,6 @@
           <w:szCs w:val="18"/>
         </w:rPr>
         <w:lastRenderedPageBreak/>
-        <w:t>Einkommenverschle</w:t>
-      </w:r>
-      <w:r>
-        <w:rPr>
-          <w:rFonts w:ascii="Arial" w:hAnsi="Arial" w:cs="Arial"/>
-          <w:b/>
-          <w:sz w:val="18"/>
-          <w:szCs w:val="18"/>
-        </w:rPr>
-        <w:t>chterung</w:t>
-      </w:r>
-      <w:proofErr w:type="spellEnd"/>
-      <w:r>
-        <w:rPr>
-          <w:rFonts w:ascii="Arial" w:hAnsi="Arial" w:cs="Arial"/>
-          <w:b/>
-          <w:sz w:val="18"/>
-          <w:szCs w:val="18"/>
-        </w:rPr>
-        <w:t xml:space="preserve"> </w:t>
-      </w:r>
-      <w:r>
-        <w:rPr>
-          <w:rFonts w:ascii="Arial" w:hAnsi="Arial" w:cs="Arial"/>
-          <w:b/>
-          <w:sz w:val="18"/>
-          <w:szCs w:val="18"/>
-        </w:rPr>
         <w:fldChar w:fldCharType="begin"/>
       </w:r>
       <w:r>
@@ -10737,7 +10921,25 @@
           <w:sz w:val="18"/>
           <w:szCs w:val="18"/>
         </w:rPr>
-        <w:instrText xml:space="preserve"> DOCVARIABLE  FIELD_berechnung.Ev2.EinkommensverschlechterungJahr  \* MERGEFORMAT </w:instrText>
+        <w:instrText xml:space="preserve"> DOCVARIABLE  FIELD_berechnung.Ev2.</w:instrText>
+      </w:r>
+      <w:r>
+        <w:rPr>
+          <w:rFonts w:ascii="Arial" w:hAnsi="Arial" w:cs="Arial"/>
+          <w:b/>
+          <w:sz w:val="18"/>
+          <w:szCs w:val="18"/>
+        </w:rPr>
+        <w:instrText>EinkommensverschlechterungTitle</w:instrText>
+      </w:r>
+      <w:r>
+        <w:rPr>
+          <w:rFonts w:ascii="Arial" w:hAnsi="Arial" w:cs="Arial"/>
+          <w:b/>
+          <w:sz w:val="18"/>
+          <w:szCs w:val="18"/>
+        </w:rPr>
+        <w:instrText xml:space="preserve">  \* MERGEFORMAT </w:instrText>
       </w:r>
       <w:r>
         <w:rPr>
@@ -10805,11 +11007,62 @@
       <w:r>
         <w:rPr>
           <w:rFonts w:ascii="Arial" w:hAnsi="Arial" w:cs="Arial"/>
-          <w:color w:val="000000" w:themeColor="text1"/>
           <w:sz w:val="18"/>
           <w:szCs w:val="18"/>
         </w:rPr>
         <w:br/>
+      </w:r>
+      <w:r>
+        <w:rPr>
+          <w:rFonts w:ascii="Arial" w:eastAsia="Times New Roman" w:hAnsi="Arial" w:cs="Arial"/>
+          <w:color w:val="000000" w:themeColor="text1"/>
+          <w:spacing w:val="8"/>
+          <w:sz w:val="18"/>
+          <w:szCs w:val="18"/>
+          <w:lang w:eastAsia="de-CH"/>
+        </w:rPr>
+        <w:fldChar w:fldCharType="begin"/>
+      </w:r>
+      <w:r>
+        <w:rPr>
+          <w:rFonts w:ascii="Arial" w:eastAsia="Times New Roman" w:hAnsi="Arial" w:cs="Arial"/>
+          <w:color w:val="000000" w:themeColor="text1"/>
+          <w:spacing w:val="8"/>
+          <w:sz w:val="18"/>
+          <w:szCs w:val="18"/>
+          <w:lang w:eastAsia="de-CH"/>
+        </w:rPr>
+        <w:instrText xml:space="preserve"> DOCVARIABLE  IF_berechnung.</w:instrText>
+      </w:r>
+      <w:r>
+        <w:rPr>
+          <w:rFonts w:ascii="Arial" w:hAnsi="Arial" w:cs="Arial"/>
+          <w:sz w:val="18"/>
+          <w:szCs w:val="18"/>
+        </w:rPr>
+        <w:instrText>Ev2.ExistEreigniseintritt</w:instrText>
+      </w:r>
+      <w:r>
+        <w:rPr>
+          <w:rFonts w:ascii="Arial" w:eastAsia="Times New Roman" w:hAnsi="Arial" w:cs="Arial"/>
+          <w:color w:val="000000" w:themeColor="text1"/>
+          <w:spacing w:val="8"/>
+          <w:sz w:val="18"/>
+          <w:szCs w:val="18"/>
+          <w:lang w:eastAsia="de-CH"/>
+        </w:rPr>
+        <w:instrText xml:space="preserve">  \* MERGEFORMAT </w:instrText>
+      </w:r>
+      <w:r>
+        <w:rPr>
+          <w:rFonts w:ascii="Arial" w:eastAsia="Times New Roman" w:hAnsi="Arial" w:cs="Arial"/>
+          <w:color w:val="000000" w:themeColor="text1"/>
+          <w:spacing w:val="8"/>
+          <w:sz w:val="18"/>
+          <w:szCs w:val="18"/>
+          <w:lang w:eastAsia="de-CH"/>
+        </w:rPr>
+        <w:fldChar w:fldCharType="end"/>
       </w:r>
       <w:r>
         <w:rPr>
@@ -10846,6 +11099,14 @@
       </w:r>
       <w:r>
         <w:rPr>
+          <w:rFonts w:ascii="Arial" w:hAnsi="Arial" w:cs="Arial"/>
+          <w:sz w:val="18"/>
+          <w:szCs w:val="18"/>
+        </w:rPr>
+        <w:br/>
+      </w:r>
+      <w:r>
+        <w:rPr>
           <w:rFonts w:ascii="Arial" w:eastAsia="Times New Roman" w:hAnsi="Arial" w:cs="Arial"/>
           <w:color w:val="000000" w:themeColor="text1"/>
           <w:spacing w:val="8"/>
@@ -10853,7 +11114,100 @@
           <w:szCs w:val="18"/>
           <w:lang w:eastAsia="de-CH"/>
         </w:rPr>
-        <w:br/>
+        <w:fldChar w:fldCharType="begin"/>
+      </w:r>
+      <w:r>
+        <w:rPr>
+          <w:rFonts w:ascii="Arial" w:eastAsia="Times New Roman" w:hAnsi="Arial" w:cs="Arial"/>
+          <w:color w:val="000000" w:themeColor="text1"/>
+          <w:spacing w:val="8"/>
+          <w:sz w:val="18"/>
+          <w:szCs w:val="18"/>
+          <w:lang w:eastAsia="de-CH"/>
+        </w:rPr>
+        <w:instrText xml:space="preserve"> DOCVARIABLE  ENDIF_berechnung.</w:instrText>
+      </w:r>
+      <w:r>
+        <w:rPr>
+          <w:rFonts w:ascii="Arial" w:hAnsi="Arial" w:cs="Arial"/>
+          <w:sz w:val="18"/>
+          <w:szCs w:val="18"/>
+        </w:rPr>
+        <w:instrText>Ev2.ExistEreigniseintritt</w:instrText>
+      </w:r>
+      <w:r>
+        <w:rPr>
+          <w:rFonts w:ascii="Arial" w:eastAsia="Times New Roman" w:hAnsi="Arial" w:cs="Arial"/>
+          <w:color w:val="000000" w:themeColor="text1"/>
+          <w:spacing w:val="8"/>
+          <w:sz w:val="18"/>
+          <w:szCs w:val="18"/>
+          <w:lang w:eastAsia="de-CH"/>
+        </w:rPr>
+        <w:instrText xml:space="preserve">  \* MERGEFORMAT </w:instrText>
+      </w:r>
+      <w:r>
+        <w:rPr>
+          <w:rFonts w:ascii="Arial" w:eastAsia="Times New Roman" w:hAnsi="Arial" w:cs="Arial"/>
+          <w:color w:val="000000" w:themeColor="text1"/>
+          <w:spacing w:val="8"/>
+          <w:sz w:val="18"/>
+          <w:szCs w:val="18"/>
+          <w:lang w:eastAsia="de-CH"/>
+        </w:rPr>
+        <w:fldChar w:fldCharType="end"/>
+      </w:r>
+      <w:r>
+        <w:rPr>
+          <w:rFonts w:ascii="Arial" w:eastAsia="Times New Roman" w:hAnsi="Arial" w:cs="Arial"/>
+          <w:color w:val="000000" w:themeColor="text1"/>
+          <w:spacing w:val="8"/>
+          <w:sz w:val="18"/>
+          <w:szCs w:val="18"/>
+          <w:lang w:eastAsia="de-CH"/>
+        </w:rPr>
+        <w:fldChar w:fldCharType="begin"/>
+      </w:r>
+      <w:r>
+        <w:rPr>
+          <w:rFonts w:ascii="Arial" w:eastAsia="Times New Roman" w:hAnsi="Arial" w:cs="Arial"/>
+          <w:color w:val="000000" w:themeColor="text1"/>
+          <w:spacing w:val="8"/>
+          <w:sz w:val="18"/>
+          <w:szCs w:val="18"/>
+          <w:lang w:eastAsia="de-CH"/>
+        </w:rPr>
+        <w:instrText xml:space="preserve"> DOCVARIABLE  IF_berechnung.</w:instrText>
+      </w:r>
+      <w:r>
+        <w:rPr>
+          <w:rFonts w:ascii="Arial" w:hAnsi="Arial" w:cs="Arial"/>
+          <w:sz w:val="18"/>
+          <w:szCs w:val="18"/>
+        </w:rPr>
+        <w:instrText>Ev2.ExistGrund</w:instrText>
+      </w:r>
+      <w:r>
+        <w:rPr>
+          <w:rFonts w:ascii="Arial" w:eastAsia="Times New Roman" w:hAnsi="Arial" w:cs="Arial"/>
+          <w:color w:val="000000" w:themeColor="text1"/>
+          <w:spacing w:val="8"/>
+          <w:sz w:val="18"/>
+          <w:szCs w:val="18"/>
+          <w:lang w:eastAsia="de-CH"/>
+        </w:rPr>
+        <w:instrText xml:space="preserve">  \* MERGEFORMAT </w:instrText>
+      </w:r>
+      <w:r>
+        <w:rPr>
+          <w:rFonts w:ascii="Arial" w:eastAsia="Times New Roman" w:hAnsi="Arial" w:cs="Arial"/>
+          <w:color w:val="000000" w:themeColor="text1"/>
+          <w:spacing w:val="8"/>
+          <w:sz w:val="18"/>
+          <w:szCs w:val="18"/>
+          <w:lang w:eastAsia="de-CH"/>
+        </w:rPr>
+        <w:fldChar w:fldCharType="end"/>
       </w:r>
       <w:r>
         <w:rPr>
@@ -10885,6 +11239,66 @@
           <w:rFonts w:ascii="Arial" w:hAnsi="Arial" w:cs="Arial"/>
           <w:sz w:val="18"/>
           <w:szCs w:val="18"/>
+        </w:rPr>
+        <w:fldChar w:fldCharType="end"/>
+      </w:r>
+      <w:r>
+        <w:rPr>
+          <w:rFonts w:ascii="Arial" w:hAnsi="Arial" w:cs="Arial"/>
+          <w:sz w:val="18"/>
+          <w:szCs w:val="18"/>
+        </w:rPr>
+        <w:br/>
+      </w:r>
+      <w:r>
+        <w:rPr>
+          <w:rFonts w:ascii="Arial" w:eastAsia="Times New Roman" w:hAnsi="Arial" w:cs="Arial"/>
+          <w:color w:val="000000" w:themeColor="text1"/>
+          <w:spacing w:val="8"/>
+          <w:sz w:val="18"/>
+          <w:szCs w:val="18"/>
+          <w:lang w:eastAsia="de-CH"/>
+        </w:rPr>
+        <w:fldChar w:fldCharType="begin"/>
+      </w:r>
+      <w:r>
+        <w:rPr>
+          <w:rFonts w:ascii="Arial" w:eastAsia="Times New Roman" w:hAnsi="Arial" w:cs="Arial"/>
+          <w:color w:val="000000" w:themeColor="text1"/>
+          <w:spacing w:val="8"/>
+          <w:sz w:val="18"/>
+          <w:szCs w:val="18"/>
+          <w:lang w:eastAsia="de-CH"/>
+        </w:rPr>
+        <w:instrText xml:space="preserve"> DOCVARIABLE  ENDIF_berechnung.</w:instrText>
+      </w:r>
+      <w:r>
+        <w:rPr>
+          <w:rFonts w:ascii="Arial" w:hAnsi="Arial" w:cs="Arial"/>
+          <w:sz w:val="18"/>
+          <w:szCs w:val="18"/>
+        </w:rPr>
+        <w:instrText>Ev2.ExistGrund</w:instrText>
+      </w:r>
+      <w:r>
+        <w:rPr>
+          <w:rFonts w:ascii="Arial" w:eastAsia="Times New Roman" w:hAnsi="Arial" w:cs="Arial"/>
+          <w:color w:val="000000" w:themeColor="text1"/>
+          <w:spacing w:val="8"/>
+          <w:sz w:val="18"/>
+          <w:szCs w:val="18"/>
+          <w:lang w:eastAsia="de-CH"/>
+        </w:rPr>
+        <w:instrText xml:space="preserve">  \* MERGEFORMAT </w:instrText>
+      </w:r>
+      <w:r>
+        <w:rPr>
+          <w:rFonts w:ascii="Arial" w:eastAsia="Times New Roman" w:hAnsi="Arial" w:cs="Arial"/>
+          <w:color w:val="000000" w:themeColor="text1"/>
+          <w:spacing w:val="8"/>
+          <w:sz w:val="18"/>
+          <w:szCs w:val="18"/>
+          <w:lang w:eastAsia="de-CH"/>
         </w:rPr>
         <w:fldChar w:fldCharType="end"/>
       </w:r>
@@ -11520,7 +11934,7 @@
                 <w:sz w:val="17"/>
                 <w:szCs w:val="17"/>
               </w:rPr>
-              <w:instrText xml:space="preserve"> DOCVARIABLE  FIELD_berechnung.Ev2.UnterhaltsbeitraegeG1  \* </w:instrText>
+              <w:instrText xml:space="preserve"> DOCVARIABLE  </w:instrText>
             </w:r>
             <w:r>
               <w:rPr>
@@ -11530,7 +11944,7 @@
                 <w:szCs w:val="17"/>
               </w:rPr>
               <w:lastRenderedPageBreak/>
-              <w:instrText xml:space="preserve">MERGEFORMAT </w:instrText>
+              <w:instrText xml:space="preserve">FIELD_berechnung.Ev2.UnterhaltsbeitraegeG1  \* MERGEFORMAT </w:instrText>
             </w:r>
             <w:r>
               <w:rPr>
@@ -11578,7 +11992,7 @@
                 <w:sz w:val="17"/>
                 <w:szCs w:val="17"/>
               </w:rPr>
-              <w:instrText xml:space="preserve"> DOCVARIABLE  FIELD_berechnung.Ev2.Unterh</w:instrText>
+              <w:instrText xml:space="preserve"> </w:instrText>
             </w:r>
             <w:r>
               <w:rPr>
@@ -11588,7 +12002,7 @@
                 <w:szCs w:val="17"/>
               </w:rPr>
               <w:lastRenderedPageBreak/>
-              <w:instrText xml:space="preserve">altsbeitraegeG2  \* MERGEFORMAT </w:instrText>
+              <w:instrText xml:space="preserve">DOCVARIABLE  FIELD_berechnung.Ev2.UnterhaltsbeitraegeG2  \* MERGEFORMAT </w:instrText>
             </w:r>
             <w:r>
               <w:rPr>
@@ -12251,7 +12665,17 @@
                 <w:sz w:val="17"/>
                 <w:szCs w:val="17"/>
               </w:rPr>
-              <w:instrText xml:space="preserve"> DOCVARIABLE  FIELD_berechnung.Ev2.BruttovermoegenG1  \* MERGEFORMAT </w:instrText>
+              <w:instrText xml:space="preserve"> DOCVARIABLE  FIELD_berechnung.Ev2.BruttovermoegenG1  \* </w:instrText>
+            </w:r>
+            <w:r>
+              <w:rPr>
+                <w:rFonts w:cs="Arial"/>
+                <w:color w:val="000000" w:themeColor="text1"/>
+                <w:sz w:val="17"/>
+                <w:szCs w:val="17"/>
+              </w:rPr>
+              <w:lastRenderedPageBreak/>
+              <w:instrText xml:space="preserve">MERGEFORMAT </w:instrText>
             </w:r>
             <w:r>
               <w:rPr>
@@ -12289,6 +12713,7 @@
                 <w:sz w:val="17"/>
                 <w:szCs w:val="17"/>
               </w:rPr>
+              <w:lastRenderedPageBreak/>
               <w:fldChar w:fldCharType="begin"/>
             </w:r>
             <w:r>
@@ -12298,7 +12723,7 @@
                 <w:sz w:val="17"/>
                 <w:szCs w:val="17"/>
               </w:rPr>
-              <w:instrText xml:space="preserve"> DOCVARIABLE  FIELD_berechnung.Ev2.BruttovermoegenG2  \* MERGEFORMA</w:instrText>
+              <w:instrText xml:space="preserve"> DOCVARIABLE  FIELD_berechnung.Ev2.Brutto</w:instrText>
             </w:r>
             <w:r>
               <w:rPr>
@@ -12308,7 +12733,7 @@
                 <w:szCs w:val="17"/>
               </w:rPr>
               <w:lastRenderedPageBreak/>
-              <w:instrText xml:space="preserve">T </w:instrText>
+              <w:instrText xml:space="preserve">vermoegenG2  \* MERGEFORMAT </w:instrText>
             </w:r>
             <w:r>
               <w:rPr>
@@ -13010,7 +13435,18 @@
                 <w:sz w:val="17"/>
                 <w:szCs w:val="17"/>
               </w:rPr>
-              <w:instrText xml:space="preserve"> DOCVARIABLE  FIELD_berechnung.Gesuchsteller2Name  \* MERGEFORMAT </w:instrText>
+              <w:instrText xml:space="preserve"> DOCVARIABLE  FIELD_berechnung.Gesuchsteller2Name  \* MERGEFORM</w:instrText>
+            </w:r>
+            <w:r>
+              <w:rPr>
+                <w:rFonts w:cs="Arial"/>
+                <w:b/>
+                <w:color w:val="000000" w:themeColor="text1"/>
+                <w:sz w:val="17"/>
+                <w:szCs w:val="17"/>
+              </w:rPr>
+              <w:lastRenderedPageBreak/>
+              <w:instrText xml:space="preserve">AT </w:instrText>
             </w:r>
             <w:r>
               <w:rPr>
@@ -13053,6 +13489,7 @@
                 <w:sz w:val="17"/>
                 <w:szCs w:val="17"/>
               </w:rPr>
+              <w:lastRenderedPageBreak/>
               <w:t>Bezahlte Unterhaltsbeiträge</w:t>
             </w:r>
           </w:p>
@@ -13091,17 +13528,7 @@
                 <w:sz w:val="17"/>
                 <w:szCs w:val="17"/>
               </w:rPr>
-              <w:instrText xml:space="preserve"> DOCVARIABLE  </w:instrText>
-            </w:r>
-            <w:r>
-              <w:rPr>
-                <w:rFonts w:cs="Arial"/>
-                <w:color w:val="000000" w:themeColor="text1"/>
-                <w:sz w:val="17"/>
-                <w:szCs w:val="17"/>
-              </w:rPr>
-              <w:lastRenderedPageBreak/>
-              <w:instrText xml:space="preserve">FIELD_berechnung.Ev2.GeleisteteUnterhaltsbeitraegeG1  \* MERGEFORMAT </w:instrText>
+              <w:instrText xml:space="preserve"> DOCVARIABLE  FIELD_berechnung.Ev2.GeleisteteUnterhaltsbeitraegeG1  \* MERGEFORMAT </w:instrText>
             </w:r>
             <w:r>
               <w:rPr>
@@ -13137,7 +13564,6 @@
                 <w:sz w:val="17"/>
                 <w:szCs w:val="17"/>
               </w:rPr>
-              <w:lastRenderedPageBreak/>
               <w:fldChar w:fldCharType="begin"/>
             </w:r>
             <w:r>
@@ -13146,16 +13572,7 @@
                 <w:sz w:val="17"/>
                 <w:szCs w:val="17"/>
               </w:rPr>
-              <w:instrText xml:space="preserve"> DOCVARIABLE  </w:instrText>
-            </w:r>
-            <w:r>
-              <w:rPr>
-                <w:rFonts w:ascii="Arial" w:hAnsi="Arial" w:cs="Arial"/>
-                <w:sz w:val="17"/>
-                <w:szCs w:val="17"/>
-              </w:rPr>
-              <w:lastRenderedPageBreak/>
-              <w:instrText xml:space="preserve">FIELD_berechnung.Ev2.GeleisteteUnterhaltsbeitraegeG2  \* MERGEFORMAT </w:instrText>
+              <w:instrText xml:space="preserve"> DOCVARIABLE  FIELD_berechnung.Ev2.GeleisteteUnterhaltsbeitraegeG2  \* MERGEFORMAT </w:instrText>
             </w:r>
             <w:r>
               <w:rPr>
@@ -13199,7 +13616,6 @@
                 <w:sz w:val="17"/>
                 <w:szCs w:val="17"/>
               </w:rPr>
-              <w:lastRenderedPageBreak/>
               <w:t>Total Abzüge</w:t>
             </w:r>
           </w:p>
@@ -13852,7 +14268,7 @@
                 <w:sz w:val="17"/>
                 <w:szCs w:val="17"/>
               </w:rPr>
-              <w:instrText xml:space="preserve"> DOCVARIABLE  FIELD_berechnung.Ev2.MassgebendesEinkommen  \* MERGEFORMAT </w:instrText>
+              <w:instrText xml:space="preserve"> DOCVARIABLE  FIELD_berechnung.Ev2.MassgebendesEinkomme</w:instrText>
             </w:r>
             <w:r>
               <w:rPr>
@@ -13863,6 +14279,16 @@
                 <w:szCs w:val="17"/>
               </w:rPr>
               <w:lastRenderedPageBreak/>
+              <w:instrText xml:space="preserve">n  \* MERGEFORMAT </w:instrText>
+            </w:r>
+            <w:r>
+              <w:rPr>
+                <w:rFonts w:cs="Arial"/>
+                <w:b/>
+                <w:color w:val="000000" w:themeColor="text1"/>
+                <w:sz w:val="17"/>
+                <w:szCs w:val="17"/>
+              </w:rPr>
               <w:fldChar w:fldCharType="end"/>
             </w:r>
           </w:p>
@@ -13909,7 +14335,6 @@
           <w:sz w:val="18"/>
           <w:szCs w:val="18"/>
         </w:rPr>
-        <w:lastRenderedPageBreak/>
         <w:fldChar w:fldCharType="begin"/>
       </w:r>
       <w:r>
@@ -14584,7 +15009,17 @@
                 <w:sz w:val="18"/>
                 <w:szCs w:val="18"/>
               </w:rPr>
-              <w:instrText xml:space="preserve"> DOCVARIABLE  FIELD_berechnung.Ev2.TotalEinkuenfte  \* MERGEFORMAT </w:instrText>
+              <w:instrText xml:space="preserve"> DOCVARIABLE  FIELD_berechnung.E</w:instrText>
+            </w:r>
+            <w:r>
+              <w:rPr>
+                <w:rFonts w:cs="Arial"/>
+                <w:color w:val="000000" w:themeColor="text1"/>
+                <w:sz w:val="18"/>
+                <w:szCs w:val="18"/>
+              </w:rPr>
+              <w:lastRenderedPageBreak/>
+              <w:instrText xml:space="preserve">v2.TotalEinkuenfte  \* MERGEFORMAT </w:instrText>
             </w:r>
             <w:r>
               <w:rPr>
@@ -15331,7 +15766,7 @@
                 <w:sz w:val="18"/>
                 <w:szCs w:val="18"/>
               </w:rPr>
-              <w:instrText xml:space="preserve"> DOCVARIABLE  FIELD_berechnung.Ev2.GeleisteteUnterhaltsbeitraegeG1  \* </w:instrText>
+              <w:instrText xml:space="preserve"> DOCVARIABLE  FIELD_berechnung.E</w:instrText>
             </w:r>
             <w:r>
               <w:rPr>
@@ -15341,7 +15776,7 @@
                 <w:szCs w:val="18"/>
               </w:rPr>
               <w:lastRenderedPageBreak/>
-              <w:instrText xml:space="preserve">MERGEFORMAT </w:instrText>
+              <w:instrText xml:space="preserve">v2.GeleisteteUnterhaltsbeitraegeG1  \* MERGEFORMAT </w:instrText>
             </w:r>
             <w:r>
               <w:rPr>
@@ -16785,8 +17220,8 @@
       </w:r>
     </w:p>
     <w:sectPr>
-      <w:headerReference w:type="default" r:id="rId9"/>
-      <w:footerReference w:type="default" r:id="rId10"/>
+      <w:headerReference w:type="default" r:id="rId8"/>
+      <w:footerReference w:type="default" r:id="rId9"/>
       <w:pgSz w:w="11906" w:h="16838"/>
       <w:pgMar w:top="1417" w:right="1417" w:bottom="1134" w:left="1417" w:header="708" w:footer="708" w:gutter="0"/>
       <w:cols w:space="708"/>
@@ -16797,7 +17232,7 @@
 </file>
 
 <file path=word/endnotes.xml><?xml version="1.0" encoding="utf-8"?>
-<w:endnotes xmlns:wpc="http://schemas.microsoft.com/office/word/2010/wordprocessingCanvas" xmlns:mc="http://schemas.openxmlformats.org/markup-compatibility/2006" xmlns:o="urn:schemas-microsoft-com:office:office" xmlns:r="http://schemas.openxmlformats.org/officeDocument/2006/relationships" xmlns:m="http://schemas.openxmlformats.org/officeDocument/2006/math" xmlns:v="urn:schemas-microsoft-com:vml" xmlns:wp14="http://schemas.microsoft.com/office/word/2010/wordprocessingDrawing" xmlns:wp="http://schemas.openxmlformats.org/drawingml/2006/wordprocessingDrawing" xmlns:w10="urn:schemas-microsoft-com:office:word" xmlns:w="http://schemas.openxmlformats.org/wordprocessingml/2006/main" xmlns:w14="http://schemas.microsoft.com/office/word/2010/wordml" xmlns:wpg="http://schemas.microsoft.com/office/word/2010/wordprocessingGroup" xmlns:wpi="http://schemas.microsoft.com/office/word/2010/wordprocessingInk" xmlns:wne="http://schemas.microsoft.com/office/word/2006/wordml" xmlns:wps="http://schemas.microsoft.com/office/word/2010/wordprocessingShape" mc:Ignorable="w14 wp14">
+<w:endnotes xmlns:wpc="http://schemas.microsoft.com/office/word/2010/wordprocessingCanvas" xmlns:mc="http://schemas.openxmlformats.org/markup-compatibility/2006" xmlns:o="urn:schemas-microsoft-com:office:office" xmlns:r="http://schemas.openxmlformats.org/officeDocument/2006/relationships" xmlns:m="http://schemas.openxmlformats.org/officeDocument/2006/math" xmlns:v="urn:schemas-microsoft-com:vml" xmlns:wp14="http://schemas.microsoft.com/office/word/2010/wordprocessingDrawing" xmlns:wp="http://schemas.openxmlformats.org/drawingml/2006/wordprocessingDrawing" xmlns:w10="urn:schemas-microsoft-com:office:word" xmlns:w="http://schemas.openxmlformats.org/wordprocessingml/2006/main" xmlns:w14="http://schemas.microsoft.com/office/word/2010/wordml" xmlns:w15="http://schemas.microsoft.com/office/word/2012/wordml" xmlns:wpg="http://schemas.microsoft.com/office/word/2010/wordprocessingGroup" xmlns:wpi="http://schemas.microsoft.com/office/word/2010/wordprocessingInk" xmlns:wne="http://schemas.microsoft.com/office/word/2006/wordml" xmlns:wps="http://schemas.microsoft.com/office/word/2010/wordprocessingShape" mc:Ignorable="w14 w15 wp14">
   <w:endnote w:type="separator" w:id="-1">
     <w:p>
       <w:pPr>
@@ -16822,7 +17257,7 @@
 </file>
 
 <file path=word/footer1.xml><?xml version="1.0" encoding="utf-8"?>
-<w:ftr xmlns:wpc="http://schemas.microsoft.com/office/word/2010/wordprocessingCanvas" xmlns:mc="http://schemas.openxmlformats.org/markup-compatibility/2006" xmlns:o="urn:schemas-microsoft-com:office:office" xmlns:r="http://schemas.openxmlformats.org/officeDocument/2006/relationships" xmlns:m="http://schemas.openxmlformats.org/officeDocument/2006/math" xmlns:v="urn:schemas-microsoft-com:vml" xmlns:wp14="http://schemas.microsoft.com/office/word/2010/wordprocessingDrawing" xmlns:wp="http://schemas.openxmlformats.org/drawingml/2006/wordprocessingDrawing" xmlns:w10="urn:schemas-microsoft-com:office:word" xmlns:w="http://schemas.openxmlformats.org/wordprocessingml/2006/main" xmlns:w14="http://schemas.microsoft.com/office/word/2010/wordml" xmlns:wpg="http://schemas.microsoft.com/office/word/2010/wordprocessingGroup" xmlns:wpi="http://schemas.microsoft.com/office/word/2010/wordprocessingInk" xmlns:wne="http://schemas.microsoft.com/office/word/2006/wordml" xmlns:wps="http://schemas.microsoft.com/office/word/2010/wordprocessingShape" mc:Ignorable="w14 wp14">
+<w:ftr xmlns:wpc="http://schemas.microsoft.com/office/word/2010/wordprocessingCanvas" xmlns:mc="http://schemas.openxmlformats.org/markup-compatibility/2006" xmlns:o="urn:schemas-microsoft-com:office:office" xmlns:r="http://schemas.openxmlformats.org/officeDocument/2006/relationships" xmlns:m="http://schemas.openxmlformats.org/officeDocument/2006/math" xmlns:v="urn:schemas-microsoft-com:vml" xmlns:wp14="http://schemas.microsoft.com/office/word/2010/wordprocessingDrawing" xmlns:wp="http://schemas.openxmlformats.org/drawingml/2006/wordprocessingDrawing" xmlns:w10="urn:schemas-microsoft-com:office:word" xmlns:w="http://schemas.openxmlformats.org/wordprocessingml/2006/main" xmlns:w14="http://schemas.microsoft.com/office/word/2010/wordml" xmlns:w15="http://schemas.microsoft.com/office/word/2012/wordml" xmlns:wpg="http://schemas.microsoft.com/office/word/2010/wordprocessingGroup" xmlns:wpi="http://schemas.microsoft.com/office/word/2010/wordprocessingInk" xmlns:wne="http://schemas.microsoft.com/office/word/2006/wordml" xmlns:wps="http://schemas.microsoft.com/office/word/2010/wordprocessingShape" mc:Ignorable="w14 w15 wp14">
   <w:p>
     <w:pPr>
       <w:pStyle w:val="Fuzeile"/>
@@ -16873,7 +17308,7 @@
 </file>
 
 <file path=word/footnotes.xml><?xml version="1.0" encoding="utf-8"?>
-<w:footnotes xmlns:wpc="http://schemas.microsoft.com/office/word/2010/wordprocessingCanvas" xmlns:mc="http://schemas.openxmlformats.org/markup-compatibility/2006" xmlns:o="urn:schemas-microsoft-com:office:office" xmlns:r="http://schemas.openxmlformats.org/officeDocument/2006/relationships" xmlns:m="http://schemas.openxmlformats.org/officeDocument/2006/math" xmlns:v="urn:schemas-microsoft-com:vml" xmlns:wp14="http://schemas.microsoft.com/office/word/2010/wordprocessingDrawing" xmlns:wp="http://schemas.openxmlformats.org/drawingml/2006/wordprocessingDrawing" xmlns:w10="urn:schemas-microsoft-com:office:word" xmlns:w="http://schemas.openxmlformats.org/wordprocessingml/2006/main" xmlns:w14="http://schemas.microsoft.com/office/word/2010/wordml" xmlns:wpg="http://schemas.microsoft.com/office/word/2010/wordprocessingGroup" xmlns:wpi="http://schemas.microsoft.com/office/word/2010/wordprocessingInk" xmlns:wne="http://schemas.microsoft.com/office/word/2006/wordml" xmlns:wps="http://schemas.microsoft.com/office/word/2010/wordprocessingShape" mc:Ignorable="w14 wp14">
+<w:footnotes xmlns:wpc="http://schemas.microsoft.com/office/word/2010/wordprocessingCanvas" xmlns:mc="http://schemas.openxmlformats.org/markup-compatibility/2006" xmlns:o="urn:schemas-microsoft-com:office:office" xmlns:r="http://schemas.openxmlformats.org/officeDocument/2006/relationships" xmlns:m="http://schemas.openxmlformats.org/officeDocument/2006/math" xmlns:v="urn:schemas-microsoft-com:vml" xmlns:wp14="http://schemas.microsoft.com/office/word/2010/wordprocessingDrawing" xmlns:wp="http://schemas.openxmlformats.org/drawingml/2006/wordprocessingDrawing" xmlns:w10="urn:schemas-microsoft-com:office:word" xmlns:w="http://schemas.openxmlformats.org/wordprocessingml/2006/main" xmlns:w14="http://schemas.microsoft.com/office/word/2010/wordml" xmlns:w15="http://schemas.microsoft.com/office/word/2012/wordml" xmlns:wpg="http://schemas.microsoft.com/office/word/2010/wordprocessingGroup" xmlns:wpi="http://schemas.microsoft.com/office/word/2010/wordprocessingInk" xmlns:wne="http://schemas.microsoft.com/office/word/2006/wordml" xmlns:wps="http://schemas.microsoft.com/office/word/2010/wordprocessingShape" mc:Ignorable="w14 w15 wp14">
   <w:footnote w:type="separator" w:id="-1">
     <w:p>
       <w:pPr>
@@ -16898,7 +17333,7 @@
 </file>
 
 <file path=word/header1.xml><?xml version="1.0" encoding="utf-8"?>
-<w:hdr xmlns:wpc="http://schemas.microsoft.com/office/word/2010/wordprocessingCanvas" xmlns:mc="http://schemas.openxmlformats.org/markup-compatibility/2006" xmlns:o="urn:schemas-microsoft-com:office:office" xmlns:r="http://schemas.openxmlformats.org/officeDocument/2006/relationships" xmlns:m="http://schemas.openxmlformats.org/officeDocument/2006/math" xmlns:v="urn:schemas-microsoft-com:vml" xmlns:wp14="http://schemas.microsoft.com/office/word/2010/wordprocessingDrawing" xmlns:wp="http://schemas.openxmlformats.org/drawingml/2006/wordprocessingDrawing" xmlns:w10="urn:schemas-microsoft-com:office:word" xmlns:w="http://schemas.openxmlformats.org/wordprocessingml/2006/main" xmlns:w14="http://schemas.microsoft.com/office/word/2010/wordml" xmlns:wpg="http://schemas.microsoft.com/office/word/2010/wordprocessingGroup" xmlns:wpi="http://schemas.microsoft.com/office/word/2010/wordprocessingInk" xmlns:wne="http://schemas.microsoft.com/office/word/2006/wordml" xmlns:wps="http://schemas.microsoft.com/office/word/2010/wordprocessingShape" mc:Ignorable="w14 wp14">
+<w:hdr xmlns:wpc="http://schemas.microsoft.com/office/word/2010/wordprocessingCanvas" xmlns:mc="http://schemas.openxmlformats.org/markup-compatibility/2006" xmlns:o="urn:schemas-microsoft-com:office:office" xmlns:r="http://schemas.openxmlformats.org/officeDocument/2006/relationships" xmlns:m="http://schemas.openxmlformats.org/officeDocument/2006/math" xmlns:v="urn:schemas-microsoft-com:vml" xmlns:wp14="http://schemas.microsoft.com/office/word/2010/wordprocessingDrawing" xmlns:wp="http://schemas.openxmlformats.org/drawingml/2006/wordprocessingDrawing" xmlns:w10="urn:schemas-microsoft-com:office:word" xmlns:w="http://schemas.openxmlformats.org/wordprocessingml/2006/main" xmlns:w14="http://schemas.microsoft.com/office/word/2010/wordml" xmlns:w15="http://schemas.microsoft.com/office/word/2012/wordml" xmlns:wpg="http://schemas.microsoft.com/office/word/2010/wordprocessingGroup" xmlns:wpi="http://schemas.microsoft.com/office/word/2010/wordprocessingInk" xmlns:wne="http://schemas.microsoft.com/office/word/2006/wordml" xmlns:wps="http://schemas.microsoft.com/office/word/2010/wordprocessingShape" mc:Ignorable="w14 w15 wp14">
   <w:p>
     <w:pPr>
       <w:pStyle w:val="Kopfzeile"/>
@@ -16956,8 +17391,8 @@
 </file>
 
 <file path=word/numbering.xml><?xml version="1.0" encoding="utf-8"?>
-<w:numbering xmlns:wpc="http://schemas.microsoft.com/office/word/2010/wordprocessingCanvas" xmlns:mc="http://schemas.openxmlformats.org/markup-compatibility/2006" xmlns:o="urn:schemas-microsoft-com:office:office" xmlns:r="http://schemas.openxmlformats.org/officeDocument/2006/relationships" xmlns:m="http://schemas.openxmlformats.org/officeDocument/2006/math" xmlns:v="urn:schemas-microsoft-com:vml" xmlns:wp14="http://schemas.microsoft.com/office/word/2010/wordprocessingDrawing" xmlns:wp="http://schemas.openxmlformats.org/drawingml/2006/wordprocessingDrawing" xmlns:w10="urn:schemas-microsoft-com:office:word" xmlns:w="http://schemas.openxmlformats.org/wordprocessingml/2006/main" xmlns:w14="http://schemas.microsoft.com/office/word/2010/wordml" xmlns:wpg="http://schemas.microsoft.com/office/word/2010/wordprocessingGroup" xmlns:wpi="http://schemas.microsoft.com/office/word/2010/wordprocessingInk" xmlns:wne="http://schemas.microsoft.com/office/word/2006/wordml" xmlns:wps="http://schemas.microsoft.com/office/word/2010/wordprocessingShape" mc:Ignorable="w14 wp14">
-  <w:abstractNum w:abstractNumId="0">
+<w:numbering xmlns:wpc="http://schemas.microsoft.com/office/word/2010/wordprocessingCanvas" xmlns:mc="http://schemas.openxmlformats.org/markup-compatibility/2006" xmlns:o="urn:schemas-microsoft-com:office:office" xmlns:r="http://schemas.openxmlformats.org/officeDocument/2006/relationships" xmlns:m="http://schemas.openxmlformats.org/officeDocument/2006/math" xmlns:v="urn:schemas-microsoft-com:vml" xmlns:wp14="http://schemas.microsoft.com/office/word/2010/wordprocessingDrawing" xmlns:wp="http://schemas.openxmlformats.org/drawingml/2006/wordprocessingDrawing" xmlns:w10="urn:schemas-microsoft-com:office:word" xmlns:w="http://schemas.openxmlformats.org/wordprocessingml/2006/main" xmlns:w14="http://schemas.microsoft.com/office/word/2010/wordml" xmlns:w15="http://schemas.microsoft.com/office/word/2012/wordml" xmlns:wpg="http://schemas.microsoft.com/office/word/2010/wordprocessingGroup" xmlns:wpi="http://schemas.microsoft.com/office/word/2010/wordprocessingInk" xmlns:wne="http://schemas.microsoft.com/office/word/2006/wordml" xmlns:wps="http://schemas.microsoft.com/office/word/2010/wordprocessingShape" mc:Ignorable="w14 w15 wp14">
+  <w:abstractNum w:abstractNumId="0" w15:restartNumberingAfterBreak="0">
     <w:nsid w:val="4DB2642F"/>
     <w:multiLevelType w:val="multilevel"/>
     <w:tmpl w:val="BBE2403E"/>
@@ -17082,7 +17517,7 @@
 </file>
 
 <file path=word/styles.xml><?xml version="1.0" encoding="utf-8"?>
-<w:styles xmlns:mc="http://schemas.openxmlformats.org/markup-compatibility/2006" xmlns:r="http://schemas.openxmlformats.org/officeDocument/2006/relationships" xmlns:w="http://schemas.openxmlformats.org/wordprocessingml/2006/main" xmlns:w14="http://schemas.microsoft.com/office/word/2010/wordml" mc:Ignorable="w14">
+<w:styles xmlns:mc="http://schemas.openxmlformats.org/markup-compatibility/2006" xmlns:r="http://schemas.openxmlformats.org/officeDocument/2006/relationships" xmlns:w="http://schemas.openxmlformats.org/wordprocessingml/2006/main" xmlns:w14="http://schemas.microsoft.com/office/word/2010/wordml" xmlns:w15="http://schemas.microsoft.com/office/word/2012/wordml" mc:Ignorable="w14 w15">
   <w:docDefaults>
     <w:rPrDefault>
       <w:rPr>
@@ -17098,1019 +17533,378 @@
       </w:pPr>
     </w:pPrDefault>
   </w:docDefaults>
-  <w:latentStyles w:defLockedState="0" w:defUIPriority="99" w:defSemiHidden="1" w:defUnhideWhenUsed="1" w:defQFormat="0" w:count="267">
-    <w:lsdException w:name="Normal" w:semiHidden="0" w:uiPriority="0" w:unhideWhenUsed="0" w:qFormat="1"/>
-    <w:lsdException w:name="heading 1" w:semiHidden="0" w:uiPriority="9" w:unhideWhenUsed="0" w:qFormat="1"/>
-    <w:lsdException w:name="heading 2" w:uiPriority="9" w:qFormat="1"/>
-    <w:lsdException w:name="heading 3" w:uiPriority="9" w:qFormat="1"/>
-    <w:lsdException w:name="heading 4" w:uiPriority="9" w:qFormat="1"/>
-    <w:lsdException w:name="heading 5" w:uiPriority="9"/>
-    <w:lsdException w:name="heading 6" w:uiPriority="9" w:qFormat="1"/>
-    <w:lsdException w:name="heading 7" w:uiPriority="9" w:qFormat="1"/>
-    <w:lsdException w:name="heading 8" w:uiPriority="9" w:qFormat="1"/>
-    <w:lsdException w:name="heading 9" w:uiPriority="9" w:qFormat="1"/>
-    <w:lsdException w:name="toc 1" w:uiPriority="39" w:qFormat="1"/>
-    <w:lsdException w:name="toc 2" w:uiPriority="39" w:qFormat="1"/>
-    <w:lsdException w:name="toc 3" w:uiPriority="39" w:qFormat="1"/>
-    <w:lsdException w:name="toc 4" w:uiPriority="39"/>
-    <w:lsdException w:name="toc 5" w:uiPriority="39"/>
-    <w:lsdException w:name="toc 6" w:uiPriority="39"/>
-    <w:lsdException w:name="toc 7" w:uiPriority="39"/>
-    <w:lsdException w:name="toc 8" w:uiPriority="39"/>
-    <w:lsdException w:name="toc 9" w:uiPriority="39"/>
-    <w:lsdException w:name="caption" w:uiPriority="35" w:qFormat="1"/>
-    <w:lsdException w:name="Title" w:semiHidden="0" w:uiPriority="10" w:unhideWhenUsed="0" w:qFormat="1"/>
-    <w:lsdException w:name="Default Paragraph Font" w:uiPriority="1"/>
-    <w:lsdException w:name="Subtitle" w:semiHidden="0" w:uiPriority="11" w:unhideWhenUsed="0" w:qFormat="1"/>
-    <w:lsdException w:name="Strong" w:semiHidden="0" w:uiPriority="22" w:unhideWhenUsed="0" w:qFormat="1"/>
-    <w:lsdException w:name="Emphasis" w:semiHidden="0" w:uiPriority="20" w:unhideWhenUsed="0" w:qFormat="1"/>
-    <w:lsdException w:name="Table Grid" w:semiHidden="0" w:uiPriority="0" w:unhideWhenUsed="0"/>
-    <w:lsdException w:name="Placeholder Text" w:unhideWhenUsed="0"/>
-    <w:lsdException w:name="No Spacing" w:semiHidden="0" w:uiPriority="1" w:unhideWhenUsed="0" w:qFormat="1"/>
-    <w:lsdException w:name="Light Shading" w:semiHidden="0" w:uiPriority="60" w:unhideWhenUsed="0"/>
-    <w:lsdException w:name="Light List" w:semiHidden="0" w:uiPriority="61" w:unhideWhenUsed="0"/>
-    <w:lsdException w:name="Light Grid" w:semiHidden="0" w:uiPriority="62" w:unhideWhenUsed="0"/>
-    <w:lsdException w:name="Medium Shading 1" w:semiHidden="0" w:uiPriority="63" w:unhideWhenUsed="0"/>
-    <w:lsdException w:name="Medium Shading 2" w:semiHidden="0" w:uiPriority="64" w:unhideWhenUsed="0"/>
-    <w:lsdException w:name="Medium List 1" w:semiHidden="0" w:uiPriority="65" w:unhideWhenUsed="0"/>
-    <w:lsdException w:name="Medium List 2" w:semiHidden="0" w:uiPriority="66" w:unhideWhenUsed="0"/>
-    <w:lsdException w:name="Medium Grid 1" w:semiHidden="0" w:uiPriority="67" w:unhideWhenUsed="0"/>
-    <w:lsdException w:name="Medium Grid 2" w:semiHidden="0" w:uiPriority="68" w:unhideWhenUsed="0"/>
-    <w:lsdException w:name="Medium Grid 3" w:semiHidden="0" w:uiPriority="69" w:unhideWhenUsed="0"/>
-    <w:lsdException w:name="Dark List" w:semiHidden="0" w:uiPriority="70" w:unhideWhenUsed="0"/>
-    <w:lsdException w:name="Colorful Shading" w:semiHidden="0" w:uiPriority="71" w:unhideWhenUsed="0"/>
-    <w:lsdException w:name="Colorful List" w:semiHidden="0" w:uiPriority="72" w:unhideWhenUsed="0"/>
-    <w:lsdException w:name="Colorful Grid" w:semiHidden="0" w:uiPriority="73" w:unhideWhenUsed="0"/>
-    <w:lsdException w:name="Light Shading Accent 1" w:semiHidden="0" w:uiPriority="60" w:unhideWhenUsed="0"/>
-    <w:lsdException w:name="Light List Accent 1" w:semiHidden="0" w:uiPriority="61" w:unhideWhenUsed="0"/>
-    <w:lsdException w:name="Light Grid Accent 1" w:semiHidden="0" w:uiPriority="62" w:unhideWhenUsed="0"/>
-    <w:lsdException w:name="Medium Shading 1 Accent 1" w:semiHidden="0" w:uiPriority="63" w:unhideWhenUsed="0"/>
-    <w:lsdException w:name="Medium Shading 2 Accent 1" w:semiHidden="0" w:uiPriority="64" w:unhideWhenUsed="0"/>
-    <w:lsdException w:name="Medium List 1 Accent 1" w:semiHidden="0" w:uiPriority="65" w:unhideWhenUsed="0"/>
-    <w:lsdException w:name="Revision" w:unhideWhenUsed="0"/>
-    <w:lsdException w:name="List Paragraph" w:semiHidden="0" w:uiPriority="34" w:unhideWhenUsed="0" w:qFormat="1"/>
-    <w:lsdException w:name="Quote" w:semiHidden="0" w:uiPriority="29" w:unhideWhenUsed="0" w:qFormat="1"/>
-    <w:lsdException w:name="Intense Quote" w:semiHidden="0" w:uiPriority="30" w:unhideWhenUsed="0" w:qFormat="1"/>
-    <w:lsdException w:name="Medium List 2 Accent 1" w:semiHidden="0" w:uiPriority="66" w:unhideWhenUsed="0"/>
-    <w:lsdException w:name="Medium Grid 1 Accent 1" w:semiHidden="0" w:uiPriority="67" w:unhideWhenUsed="0"/>
-    <w:lsdException w:name="Medium Grid 2 Accent 1" w:semiHidden="0" w:uiPriority="68" w:unhideWhenUsed="0"/>
-    <w:lsdException w:name="Medium Grid 3 Accent 1" w:semiHidden="0" w:uiPriority="69" w:unhideWhenUsed="0"/>
-    <w:lsdException w:name="Dark List Accent 1" w:semiHidden="0" w:uiPriority="70" w:unhideWhenUsed="0"/>
-    <w:lsdException w:name="Colorful Shading Accent 1" w:semiHidden="0" w:uiPriority="71" w:unhideWhenUsed="0"/>
-    <w:lsdException w:name="Colorful List Accent 1" w:semiHidden="0" w:uiPriority="72" w:unhideWhenUsed="0"/>
-    <w:lsdException w:name="Colorful Grid Accent 1" w:semiHidden="0" w:uiPriority="73" w:unhideWhenUsed="0"/>
-    <w:lsdException w:name="Light Shading Accent 2" w:semiHidden="0" w:uiPriority="60" w:unhideWhenUsed="0"/>
-    <w:lsdException w:name="Light List Accent 2" w:semiHidden="0" w:uiPriority="61" w:unhideWhenUsed="0"/>
-    <w:lsdException w:name="Light Grid Accent 2" w:semiHidden="0" w:uiPriority="62" w:unhideWhenUsed="0"/>
-    <w:lsdException w:name="Medium Shading 1 Accent 2" w:semiHidden="0" w:uiPriority="63" w:unhideWhenUsed="0"/>
-    <w:lsdException w:name="Medium Shading 2 Accent 2" w:semiHidden="0" w:uiPriority="64" w:unhideWhenUsed="0"/>
-    <w:lsdException w:name="Medium List 1 Accent 2" w:semiHidden="0" w:uiPriority="65" w:unhideWhenUsed="0"/>
-    <w:lsdException w:name="Medium List 2 Accent 2" w:semiHidden="0" w:uiPriority="66" w:unhideWhenUsed="0"/>
-    <w:lsdException w:name="Medium Grid 1 Accent 2" w:semiHidden="0" w:uiPriority="67" w:unhideWhenUsed="0"/>
-    <w:lsdException w:name="Medium Grid 2 Accent 2" w:semiHidden="0" w:uiPriority="68" w:unhideWhenUsed="0"/>
-    <w:lsdException w:name="Medium Grid 3 Accent 2" w:semiHidden="0" w:uiPriority="69" w:unhideWhenUsed="0"/>
-    <w:lsdException w:name="Dark List Accent 2" w:semiHidden="0" w:uiPriority="70" w:unhideWhenUsed="0"/>
-    <w:lsdException w:name="Colorful Shading Accent 2" w:semiHidden="0" w:uiPriority="71" w:unhideWhenUsed="0"/>
-    <w:lsdException w:name="Colorful List Accent 2" w:semiHidden="0" w:uiPriority="72" w:unhideWhenUsed="0"/>
-    <w:lsdException w:name="Colorful Grid Accent 2" w:semiHidden="0" w:uiPriority="73" w:unhideWhenUsed="0"/>
-    <w:lsdException w:name="Light Shading Accent 3" w:semiHidden="0" w:uiPriority="60" w:unhideWhenUsed="0"/>
-    <w:lsdException w:name="Light List Accent 3" w:semiHidden="0" w:uiPriority="61" w:unhideWhenUsed="0"/>
-    <w:lsdException w:name="Light Grid Accent 3" w:semiHidden="0" w:uiPriority="62" w:unhideWhenUsed="0"/>
-    <w:lsdException w:name="Medium Shading 1 Accent 3" w:semiHidden="0" w:uiPriority="63" w:unhideWhenUsed="0"/>
-    <w:lsdException w:name="Medium Shading 2 Accent 3" w:semiHidden="0" w:uiPriority="64" w:unhideWhenUsed="0"/>
-    <w:lsdException w:name="Medium List 1 Accent 3" w:semiHidden="0" w:uiPriority="65" w:unhideWhenUsed="0"/>
-    <w:lsdException w:name="Medium List 2 Accent 3" w:semiHidden="0" w:uiPriority="66" w:unhideWhenUsed="0"/>
-    <w:lsdException w:name="Medium Grid 1 Accent 3" w:semiHidden="0" w:uiPriority="67" w:unhideWhenUsed="0"/>
-    <w:lsdException w:name="Medium Grid 2 Accent 3" w:semiHidden="0" w:uiPriority="68" w:unhideWhenUsed="0"/>
-    <w:lsdException w:name="Medium Grid 3 Accent 3" w:semiHidden="0" w:uiPriority="69" w:unhideWhenUsed="0"/>
-    <w:lsdException w:name="Dark List Accent 3" w:semiHidden="0" w:uiPriority="70" w:unhideWhenUsed="0"/>
-    <w:lsdException w:name="Colorful Shading Accent 3" w:semiHidden="0" w:uiPriority="71" w:unhideWhenUsed="0"/>
-    <w:lsdException w:name="Colorful List Accent 3" w:semiHidden="0" w:uiPriority="72" w:unhideWhenUsed="0"/>
-    <w:lsdException w:name="Colorful Grid Accent 3" w:semiHidden="0" w:uiPriority="73" w:unhideWhenUsed="0"/>
-    <w:lsdException w:name="Light Shading Accent 4" w:semiHidden="0" w:uiPriority="60" w:unhideWhenUsed="0"/>
-    <w:lsdException w:name="Light List Accent 4" w:semiHidden="0" w:uiPriority="61" w:unhideWhenUsed="0"/>
-    <w:lsdException w:name="Light Grid Accent 4" w:semiHidden="0" w:uiPriority="62" w:unhideWhenUsed="0"/>
-    <w:lsdException w:name="Medium Shading 1 Accent 4" w:semiHidden="0" w:uiPriority="63" w:unhideWhenUsed="0"/>
-    <w:lsdException w:name="Medium Shading 2 Accent 4" w:semiHidden="0" w:uiPriority="64" w:unhideWhenUsed="0"/>
-    <w:lsdException w:name="Medium List 1 Accent 4" w:semiHidden="0" w:uiPriority="65" w:unhideWhenUsed="0"/>
-    <w:lsdException w:name="Medium List 2 Accent 4" w:semiHidden="0" w:uiPriority="66" w:unhideWhenUsed="0"/>
-    <w:lsdException w:name="Medium Grid 1 Accent 4" w:semiHidden="0" w:uiPriority="67" w:unhideWhenUsed="0"/>
-    <w:lsdException w:name="Medium Grid 2 Accent 4" w:semiHidden="0" w:uiPriority="68" w:unhideWhenUsed="0"/>
-    <w:lsdException w:name="Medium Grid 3 Accent 4" w:semiHidden="0" w:uiPriority="69" w:unhideWhenUsed="0"/>
-    <w:lsdException w:name="Dark List Accent 4" w:semiHidden="0" w:uiPriority="70" w:unhideWhenUsed="0"/>
-    <w:lsdException w:name="Colorful Shading Accent 4" w:semiHidden="0" w:uiPriority="71" w:unhideWhenUsed="0"/>
-    <w:lsdException w:name="Colorful List Accent 4" w:semiHidden="0" w:uiPriority="72" w:unhideWhenUsed="0"/>
-    <w:lsdException w:name="Colorful Grid Accent 4" w:semiHidden="0" w:uiPriority="73" w:unhideWhenUsed="0"/>
-    <w:lsdException w:name="Light Shading Accent 5" w:semiHidden="0" w:uiPriority="60" w:unhideWhenUsed="0"/>
-    <w:lsdException w:name="Light List Accent 5" w:semiHidden="0" w:uiPriority="61" w:unhideWhenUsed="0"/>
-    <w:lsdException w:name="Light Grid Accent 5" w:semiHidden="0" w:uiPriority="62" w:unhideWhenUsed="0"/>
-    <w:lsdException w:name="Medium Shading 1 Accent 5" w:semiHidden="0" w:uiPriority="63" w:unhideWhenUsed="0"/>
-    <w:lsdException w:name="Medium Shading 2 Accent 5" w:semiHidden="0" w:uiPriority="64" w:unhideWhenUsed="0"/>
-    <w:lsdException w:name="Medium List 1 Accent 5" w:semiHidden="0" w:uiPriority="65" w:unhideWhenUsed="0"/>
-    <w:lsdException w:name="Medium List 2 Accent 5" w:semiHidden="0" w:uiPriority="66" w:unhideWhenUsed="0"/>
-    <w:lsdException w:name="Medium Grid 1 Accent 5" w:semiHidden="0" w:uiPriority="67" w:unhideWhenUsed="0"/>
-    <w:lsdException w:name="Medium Grid 2 Accent 5" w:semiHidden="0" w:uiPriority="68" w:unhideWhenUsed="0"/>
-    <w:lsdException w:name="Medium Grid 3 Accent 5" w:semiHidden="0" w:uiPriority="69" w:unhideWhenUsed="0"/>
-    <w:lsdException w:name="Dark List Accent 5" w:semiHidden="0" w:uiPriority="70" w:unhideWhenUsed="0"/>
-    <w:lsdException w:name="Colorful Shading Accent 5" w:semiHidden="0" w:uiPriority="71" w:unhideWhenUsed="0"/>
-    <w:lsdException w:name="Colorful List Accent 5" w:semiHidden="0" w:uiPriority="72" w:unhideWhenUsed="0"/>
-    <w:lsdException w:name="Colorful Grid Accent 5" w:semiHidden="0" w:uiPriority="73" w:unhideWhenUsed="0"/>
-    <w:lsdException w:name="Light Shading Accent 6" w:semiHidden="0" w:uiPriority="60" w:unhideWhenUsed="0"/>
-    <w:lsdException w:name="Light List Accent 6" w:semiHidden="0" w:uiPriority="61" w:unhideWhenUsed="0"/>
-    <w:lsdException w:name="Light Grid Accent 6" w:semiHidden="0" w:uiPriority="62" w:unhideWhenUsed="0"/>
-    <w:lsdException w:name="Medium Shading 1 Accent 6" w:semiHidden="0" w:uiPriority="63" w:unhideWhenUsed="0"/>
-    <w:lsdException w:name="Medium Shading 2 Accent 6" w:semiHidden="0" w:uiPriority="64" w:unhideWhenUsed="0"/>
-    <w:lsdException w:name="Medium List 1 Accent 6" w:semiHidden="0" w:uiPriority="65" w:unhideWhenUsed="0"/>
-    <w:lsdException w:name="Medium List 2 Accent 6" w:semiHidden="0" w:uiPriority="66" w:unhideWhenUsed="0"/>
-    <w:lsdException w:name="Medium Grid 1 Accent 6" w:semiHidden="0" w:uiPriority="67" w:unhideWhenUsed="0"/>
-    <w:lsdException w:name="Medium Grid 2 Accent 6" w:semiHidden="0" w:uiPriority="68" w:unhideWhenUsed="0"/>
-    <w:lsdException w:name="Medium Grid 3 Accent 6" w:semiHidden="0" w:uiPriority="69" w:unhideWhenUsed="0"/>
-    <w:lsdException w:name="Dark List Accent 6" w:semiHidden="0" w:uiPriority="70" w:unhideWhenUsed="0"/>
-    <w:lsdException w:name="Colorful Shading Accent 6" w:semiHidden="0" w:uiPriority="71" w:unhideWhenUsed="0"/>
-    <w:lsdException w:name="Colorful List Accent 6" w:semiHidden="0" w:uiPriority="72" w:unhideWhenUsed="0"/>
-    <w:lsdException w:name="Colorful Grid Accent 6" w:semiHidden="0" w:uiPriority="73" w:unhideWhenUsed="0"/>
-    <w:lsdException w:name="Subtle Emphasis" w:semiHidden="0" w:uiPriority="19" w:unhideWhenUsed="0" w:qFormat="1"/>
-    <w:lsdException w:name="Intense Emphasis" w:semiHidden="0" w:uiPriority="21" w:unhideWhenUsed="0" w:qFormat="1"/>
-    <w:lsdException w:name="Subtle Reference" w:semiHidden="0" w:uiPriority="31" w:unhideWhenUsed="0" w:qFormat="1"/>
-    <w:lsdException w:name="Intense Reference" w:semiHidden="0" w:uiPriority="32" w:unhideWhenUsed="0" w:qFormat="1"/>
-    <w:lsdException w:name="Book Title" w:semiHidden="0" w:uiPriority="33" w:unhideWhenUsed="0" w:qFormat="1"/>
-    <w:lsdException w:name="Bibliography" w:uiPriority="37"/>
-    <w:lsdException w:name="TOC Heading" w:uiPriority="39" w:qFormat="1"/>
-  </w:latentStyles>
-  <w:style w:type="paragraph" w:default="1" w:styleId="Standard">
-    <w:name w:val="Normal"/>
-    <w:qFormat/>
-    <w:rsid w:val="00C73EF7"/>
-    <w:rPr>
-      <w:rFonts w:ascii="Trebuchet MS" w:hAnsi="Trebuchet MS"/>
-      <w:sz w:val="20"/>
-    </w:rPr>
-  </w:style>
-  <w:style w:type="paragraph" w:styleId="berschrift1">
-    <w:name w:val="heading 1"/>
-    <w:basedOn w:val="Standard"/>
-    <w:next w:val="Standard"/>
-    <w:link w:val="berschrift1Zchn"/>
-    <w:uiPriority w:val="9"/>
-    <w:qFormat/>
-    <w:rsid w:val="00C73EF7"/>
-    <w:pPr>
-      <w:keepNext/>
-      <w:keepLines/>
-      <w:pageBreakBefore/>
-      <w:numPr>
-        <w:numId w:val="9"/>
-      </w:numPr>
-      <w:spacing w:before="360" w:after="360"/>
-      <w:outlineLvl w:val="0"/>
-    </w:pPr>
-    <w:rPr>
-      <w:rFonts w:eastAsiaTheme="majorEastAsia" w:cstheme="majorBidi"/>
-      <w:b/>
-      <w:bCs/>
-      <w:caps/>
-      <w:color w:val="364459"/>
-      <w:sz w:val="48"/>
-      <w:szCs w:val="28"/>
-    </w:rPr>
-  </w:style>
-  <w:style w:type="paragraph" w:styleId="berschrift2">
-    <w:name w:val="heading 2"/>
-    <w:basedOn w:val="Standard"/>
-    <w:next w:val="Standard"/>
-    <w:link w:val="berschrift2Zchn"/>
-    <w:uiPriority w:val="9"/>
-    <w:unhideWhenUsed/>
-    <w:qFormat/>
-    <w:rsid w:val="00C73EF7"/>
-    <w:pPr>
-      <w:keepNext/>
-      <w:keepLines/>
-      <w:numPr>
-        <w:ilvl w:val="1"/>
-        <w:numId w:val="9"/>
-      </w:numPr>
-      <w:spacing w:before="360" w:after="240"/>
-      <w:outlineLvl w:val="1"/>
-    </w:pPr>
-    <w:rPr>
-      <w:rFonts w:eastAsiaTheme="majorEastAsia" w:cstheme="majorBidi"/>
-      <w:b/>
-      <w:bCs/>
-      <w:color w:val="364459"/>
-      <w:sz w:val="32"/>
-      <w:szCs w:val="26"/>
-    </w:rPr>
-  </w:style>
-  <w:style w:type="paragraph" w:styleId="berschrift3">
-    <w:name w:val="heading 3"/>
-    <w:basedOn w:val="Standard"/>
-    <w:next w:val="Standard"/>
-    <w:link w:val="berschrift3Zchn"/>
-    <w:uiPriority w:val="9"/>
-    <w:unhideWhenUsed/>
-    <w:qFormat/>
-    <w:rsid w:val="00C73EF7"/>
-    <w:pPr>
-      <w:keepNext/>
-      <w:keepLines/>
-      <w:numPr>
-        <w:ilvl w:val="2"/>
-        <w:numId w:val="9"/>
-      </w:numPr>
-      <w:spacing w:before="360" w:after="240"/>
-      <w:outlineLvl w:val="2"/>
-    </w:pPr>
-    <w:rPr>
-      <w:rFonts w:eastAsiaTheme="majorEastAsia" w:cstheme="majorBidi"/>
-      <w:b/>
-      <w:bCs/>
-      <w:color w:val="364459"/>
-      <w:sz w:val="28"/>
-    </w:rPr>
-  </w:style>
-  <w:style w:type="paragraph" w:styleId="berschrift4">
-    <w:name w:val="heading 4"/>
-    <w:basedOn w:val="Standard"/>
-    <w:next w:val="Standard"/>
-    <w:link w:val="berschrift4Zchn"/>
-    <w:uiPriority w:val="9"/>
-    <w:unhideWhenUsed/>
-    <w:qFormat/>
-    <w:rsid w:val="00C73EF7"/>
-    <w:pPr>
-      <w:keepNext/>
-      <w:keepLines/>
-      <w:numPr>
-        <w:ilvl w:val="3"/>
-        <w:numId w:val="9"/>
-      </w:numPr>
-      <w:spacing w:before="360" w:after="120"/>
-      <w:outlineLvl w:val="3"/>
-    </w:pPr>
-    <w:rPr>
-      <w:rFonts w:eastAsiaTheme="majorEastAsia" w:cstheme="majorBidi"/>
-      <w:b/>
-      <w:bCs/>
-      <w:iCs/>
-      <w:color w:val="364459"/>
-      <w:sz w:val="24"/>
-    </w:rPr>
-  </w:style>
-  <w:style w:type="paragraph" w:styleId="berschrift6">
-    <w:name w:val="heading 6"/>
-    <w:basedOn w:val="Standard"/>
-    <w:next w:val="Standard"/>
-    <w:link w:val="berschrift6Zchn"/>
-    <w:uiPriority w:val="9"/>
-    <w:semiHidden/>
-    <w:unhideWhenUsed/>
-    <w:qFormat/>
-    <w:rsid w:val="00C73EF7"/>
-    <w:pPr>
-      <w:keepNext/>
-      <w:keepLines/>
-      <w:numPr>
-        <w:ilvl w:val="5"/>
-        <w:numId w:val="9"/>
-      </w:numPr>
-      <w:spacing w:before="200" w:after="0"/>
-      <w:outlineLvl w:val="5"/>
-    </w:pPr>
-    <w:rPr>
-      <w:rFonts w:asciiTheme="majorHAnsi" w:eastAsiaTheme="majorEastAsia" w:hAnsiTheme="majorHAnsi" w:cstheme="majorBidi"/>
-      <w:i/>
-      <w:iCs/>
-      <w:color w:val="243F60" w:themeColor="accent1" w:themeShade="7F"/>
-    </w:rPr>
-  </w:style>
-  <w:style w:type="paragraph" w:styleId="berschrift7">
-    <w:name w:val="heading 7"/>
-    <w:basedOn w:val="Standard"/>
-    <w:next w:val="Standard"/>
-    <w:link w:val="berschrift7Zchn"/>
-    <w:uiPriority w:val="9"/>
-    <w:semiHidden/>
-    <w:unhideWhenUsed/>
-    <w:qFormat/>
-    <w:rsid w:val="00C73EF7"/>
-    <w:pPr>
-      <w:keepNext/>
-      <w:keepLines/>
-      <w:numPr>
-        <w:ilvl w:val="6"/>
-        <w:numId w:val="9"/>
-      </w:numPr>
-      <w:spacing w:before="200" w:after="0"/>
-      <w:outlineLvl w:val="6"/>
-    </w:pPr>
-    <w:rPr>
-      <w:rFonts w:asciiTheme="majorHAnsi" w:eastAsiaTheme="majorEastAsia" w:hAnsiTheme="majorHAnsi" w:cstheme="majorBidi"/>
-      <w:i/>
-      <w:iCs/>
-      <w:color w:val="404040" w:themeColor="text1" w:themeTint="BF"/>
-    </w:rPr>
-  </w:style>
-  <w:style w:type="paragraph" w:styleId="berschrift8">
-    <w:name w:val="heading 8"/>
-    <w:basedOn w:val="Standard"/>
-    <w:next w:val="Standard"/>
-    <w:link w:val="berschrift8Zchn"/>
-    <w:uiPriority w:val="9"/>
-    <w:semiHidden/>
-    <w:unhideWhenUsed/>
-    <w:qFormat/>
-    <w:rsid w:val="00C73EF7"/>
-    <w:pPr>
-      <w:keepNext/>
-      <w:keepLines/>
-      <w:numPr>
-        <w:ilvl w:val="7"/>
-        <w:numId w:val="9"/>
-      </w:numPr>
-      <w:spacing w:before="200" w:after="0"/>
-      <w:outlineLvl w:val="7"/>
-    </w:pPr>
-    <w:rPr>
-      <w:rFonts w:asciiTheme="majorHAnsi" w:eastAsiaTheme="majorEastAsia" w:hAnsiTheme="majorHAnsi" w:cstheme="majorBidi"/>
-      <w:color w:val="404040" w:themeColor="text1" w:themeTint="BF"/>
-      <w:szCs w:val="20"/>
-    </w:rPr>
-  </w:style>
-  <w:style w:type="paragraph" w:styleId="berschrift9">
-    <w:name w:val="heading 9"/>
-    <w:basedOn w:val="Standard"/>
-    <w:next w:val="Standard"/>
-    <w:link w:val="berschrift9Zchn"/>
-    <w:uiPriority w:val="9"/>
-    <w:semiHidden/>
-    <w:unhideWhenUsed/>
-    <w:qFormat/>
-    <w:rsid w:val="00C73EF7"/>
-    <w:pPr>
-      <w:keepNext/>
-      <w:keepLines/>
-      <w:numPr>
-        <w:ilvl w:val="8"/>
-        <w:numId w:val="9"/>
-      </w:numPr>
-      <w:spacing w:before="200" w:after="0"/>
-      <w:outlineLvl w:val="8"/>
-    </w:pPr>
-    <w:rPr>
-      <w:rFonts w:asciiTheme="majorHAnsi" w:eastAsiaTheme="majorEastAsia" w:hAnsiTheme="majorHAnsi" w:cstheme="majorBidi"/>
-      <w:i/>
-      <w:iCs/>
-      <w:color w:val="404040" w:themeColor="text1" w:themeTint="BF"/>
-      <w:szCs w:val="20"/>
-    </w:rPr>
-  </w:style>
-  <w:style w:type="character" w:default="1" w:styleId="Absatz-Standardschriftart">
-    <w:name w:val="Default Paragraph Font"/>
-    <w:uiPriority w:val="1"/>
-    <w:semiHidden/>
-    <w:unhideWhenUsed/>
-  </w:style>
-  <w:style w:type="table" w:default="1" w:styleId="NormaleTabelle">
-    <w:name w:val="Normal Table"/>
-    <w:uiPriority w:val="99"/>
-    <w:semiHidden/>
-    <w:unhideWhenUsed/>
-    <w:tblPr>
-      <w:tblInd w:w="0" w:type="dxa"/>
-      <w:tblCellMar>
-        <w:top w:w="0" w:type="dxa"/>
-        <w:left w:w="108" w:type="dxa"/>
-        <w:bottom w:w="0" w:type="dxa"/>
-        <w:right w:w="108" w:type="dxa"/>
-      </w:tblCellMar>
-    </w:tblPr>
-  </w:style>
-  <w:style w:type="numbering" w:default="1" w:styleId="KeineListe">
-    <w:name w:val="No List"/>
-    <w:uiPriority w:val="99"/>
-    <w:semiHidden/>
-    <w:unhideWhenUsed/>
-  </w:style>
-  <w:style w:type="paragraph" w:customStyle="1" w:styleId="TitelSub">
-    <w:name w:val="Titel_Sub"/>
-    <w:qFormat/>
-    <w:rsid w:val="00C73EF7"/>
-    <w:pPr>
-      <w:framePr w:hSpace="142" w:vSpace="142" w:wrap="notBeside" w:vAnchor="text" w:hAnchor="text" w:xAlign="center" w:y="1"/>
-      <w:spacing w:after="0" w:line="240" w:lineRule="auto"/>
-      <w:contextualSpacing/>
-      <w:jc w:val="center"/>
-    </w:pPr>
-    <w:rPr>
-      <w:rFonts w:ascii="Trebuchet MS" w:eastAsiaTheme="majorEastAsia" w:hAnsi="Trebuchet MS" w:cstheme="minorHAnsi"/>
-      <w:caps/>
-      <w:color w:val="FFFFFF" w:themeColor="background1"/>
-      <w:sz w:val="36"/>
-      <w:szCs w:val="40"/>
-      <w:lang w:eastAsia="de-DE"/>
-    </w:rPr>
-  </w:style>
-  <w:style w:type="paragraph" w:customStyle="1" w:styleId="Adressat">
-    <w:name w:val="Adressat"/>
-    <w:basedOn w:val="Standard"/>
-    <w:link w:val="AdressatZchn"/>
-    <w:qFormat/>
-    <w:rsid w:val="00C73EF7"/>
-    <w:pPr>
-      <w:spacing w:before="720" w:after="120"/>
-      <w:contextualSpacing/>
-    </w:pPr>
-    <w:rPr>
-      <w:color w:val="364459"/>
-      <w:sz w:val="28"/>
-    </w:rPr>
-  </w:style>
-  <w:style w:type="character" w:customStyle="1" w:styleId="AdressatZchn">
-    <w:name w:val="Adressat Zchn"/>
-    <w:basedOn w:val="Absatz-Standardschriftart"/>
-    <w:link w:val="Adressat"/>
-    <w:rsid w:val="00C73EF7"/>
-    <w:rPr>
-      <w:rFonts w:ascii="Trebuchet MS" w:hAnsi="Trebuchet MS"/>
-      <w:color w:val="364459"/>
-      <w:sz w:val="28"/>
-    </w:rPr>
-  </w:style>
-  <w:style w:type="paragraph" w:customStyle="1" w:styleId="Inhaltsverzeichnis">
-    <w:name w:val="Inhaltsverzeichnis"/>
-    <w:link w:val="InhaltsverzeichnisZchn"/>
-    <w:qFormat/>
-    <w:rsid w:val="00C73EF7"/>
-    <w:pPr>
-      <w:spacing w:before="360" w:after="360"/>
-    </w:pPr>
-    <w:rPr>
-      <w:rFonts w:ascii="Trebuchet MS" w:eastAsiaTheme="majorEastAsia" w:hAnsi="Trebuchet MS" w:cstheme="majorBidi"/>
-      <w:b/>
-      <w:bCs/>
-      <w:caps/>
-      <w:color w:val="364459"/>
-      <w:sz w:val="48"/>
-      <w:szCs w:val="28"/>
-    </w:rPr>
-  </w:style>
-  <w:style w:type="character" w:customStyle="1" w:styleId="InhaltsverzeichnisZchn">
-    <w:name w:val="Inhaltsverzeichnis Zchn"/>
-    <w:basedOn w:val="berschrift1Zchn"/>
-    <w:link w:val="Inhaltsverzeichnis"/>
-    <w:rsid w:val="00C73EF7"/>
-    <w:rPr>
-      <w:rFonts w:ascii="Trebuchet MS" w:eastAsiaTheme="majorEastAsia" w:hAnsi="Trebuchet MS" w:cstheme="majorBidi"/>
-      <w:b/>
-      <w:bCs/>
-      <w:caps/>
-      <w:color w:val="364459"/>
-      <w:sz w:val="48"/>
-      <w:szCs w:val="28"/>
-    </w:rPr>
-  </w:style>
-  <w:style w:type="character" w:customStyle="1" w:styleId="berschrift1Zchn">
-    <w:name w:val="Überschrift 1 Zchn"/>
-    <w:basedOn w:val="Absatz-Standardschriftart"/>
-    <w:link w:val="berschrift1"/>
-    <w:uiPriority w:val="9"/>
-    <w:rsid w:val="00C73EF7"/>
-    <w:rPr>
-      <w:rFonts w:ascii="Trebuchet MS" w:eastAsiaTheme="majorEastAsia" w:hAnsi="Trebuchet MS" w:cstheme="majorBidi"/>
-      <w:b/>
-      <w:bCs/>
-      <w:caps/>
-      <w:color w:val="364459"/>
-      <w:sz w:val="48"/>
-      <w:szCs w:val="28"/>
-    </w:rPr>
-  </w:style>
-  <w:style w:type="character" w:customStyle="1" w:styleId="berschrift2Zchn">
-    <w:name w:val="Überschrift 2 Zchn"/>
-    <w:basedOn w:val="Absatz-Standardschriftart"/>
-    <w:link w:val="berschrift2"/>
-    <w:uiPriority w:val="9"/>
-    <w:rsid w:val="00C73EF7"/>
-    <w:rPr>
-      <w:rFonts w:ascii="Trebuchet MS" w:eastAsiaTheme="majorEastAsia" w:hAnsi="Trebuchet MS" w:cstheme="majorBidi"/>
-      <w:b/>
-      <w:bCs/>
-      <w:color w:val="364459"/>
-      <w:sz w:val="32"/>
-      <w:szCs w:val="26"/>
-    </w:rPr>
-  </w:style>
-  <w:style w:type="character" w:customStyle="1" w:styleId="berschrift3Zchn">
-    <w:name w:val="Überschrift 3 Zchn"/>
-    <w:basedOn w:val="Absatz-Standardschriftart"/>
-    <w:link w:val="berschrift3"/>
-    <w:uiPriority w:val="9"/>
-    <w:rsid w:val="00C73EF7"/>
-    <w:rPr>
-      <w:rFonts w:ascii="Trebuchet MS" w:eastAsiaTheme="majorEastAsia" w:hAnsi="Trebuchet MS" w:cstheme="majorBidi"/>
-      <w:b/>
-      <w:bCs/>
-      <w:color w:val="364459"/>
-      <w:sz w:val="28"/>
-    </w:rPr>
-  </w:style>
-  <w:style w:type="character" w:customStyle="1" w:styleId="berschrift4Zchn">
-    <w:name w:val="Überschrift 4 Zchn"/>
-    <w:basedOn w:val="Absatz-Standardschriftart"/>
-    <w:link w:val="berschrift4"/>
-    <w:uiPriority w:val="9"/>
-    <w:rsid w:val="00C73EF7"/>
-    <w:rPr>
-      <w:rFonts w:ascii="Trebuchet MS" w:eastAsiaTheme="majorEastAsia" w:hAnsi="Trebuchet MS" w:cstheme="majorBidi"/>
-      <w:b/>
-      <w:bCs/>
-      <w:iCs/>
-      <w:color w:val="364459"/>
-      <w:sz w:val="24"/>
-    </w:rPr>
-  </w:style>
-  <w:style w:type="character" w:customStyle="1" w:styleId="berschrift6Zchn">
-    <w:name w:val="Überschrift 6 Zchn"/>
-    <w:basedOn w:val="Absatz-Standardschriftart"/>
-    <w:link w:val="berschrift6"/>
-    <w:uiPriority w:val="9"/>
-    <w:semiHidden/>
-    <w:rsid w:val="00C73EF7"/>
-    <w:rPr>
-      <w:rFonts w:asciiTheme="majorHAnsi" w:eastAsiaTheme="majorEastAsia" w:hAnsiTheme="majorHAnsi" w:cstheme="majorBidi"/>
-      <w:i/>
-      <w:iCs/>
-      <w:color w:val="243F60" w:themeColor="accent1" w:themeShade="7F"/>
-      <w:sz w:val="20"/>
-    </w:rPr>
-  </w:style>
-  <w:style w:type="character" w:customStyle="1" w:styleId="berschrift7Zchn">
-    <w:name w:val="Überschrift 7 Zchn"/>
-    <w:basedOn w:val="Absatz-Standardschriftart"/>
-    <w:link w:val="berschrift7"/>
-    <w:uiPriority w:val="9"/>
-    <w:semiHidden/>
-    <w:rsid w:val="00C73EF7"/>
-    <w:rPr>
-      <w:rFonts w:asciiTheme="majorHAnsi" w:eastAsiaTheme="majorEastAsia" w:hAnsiTheme="majorHAnsi" w:cstheme="majorBidi"/>
-      <w:i/>
-      <w:iCs/>
-      <w:color w:val="404040" w:themeColor="text1" w:themeTint="BF"/>
-      <w:sz w:val="20"/>
-    </w:rPr>
-  </w:style>
-  <w:style w:type="character" w:customStyle="1" w:styleId="berschrift8Zchn">
-    <w:name w:val="Überschrift 8 Zchn"/>
-    <w:basedOn w:val="Absatz-Standardschriftart"/>
-    <w:link w:val="berschrift8"/>
-    <w:uiPriority w:val="9"/>
-    <w:semiHidden/>
-    <w:rsid w:val="00C73EF7"/>
-    <w:rPr>
-      <w:rFonts w:asciiTheme="majorHAnsi" w:eastAsiaTheme="majorEastAsia" w:hAnsiTheme="majorHAnsi" w:cstheme="majorBidi"/>
-      <w:color w:val="404040" w:themeColor="text1" w:themeTint="BF"/>
-      <w:sz w:val="20"/>
-      <w:szCs w:val="20"/>
-    </w:rPr>
-  </w:style>
-  <w:style w:type="character" w:customStyle="1" w:styleId="berschrift9Zchn">
-    <w:name w:val="Überschrift 9 Zchn"/>
-    <w:basedOn w:val="Absatz-Standardschriftart"/>
-    <w:link w:val="berschrift9"/>
-    <w:uiPriority w:val="9"/>
-    <w:semiHidden/>
-    <w:rsid w:val="00C73EF7"/>
-    <w:rPr>
-      <w:rFonts w:asciiTheme="majorHAnsi" w:eastAsiaTheme="majorEastAsia" w:hAnsiTheme="majorHAnsi" w:cstheme="majorBidi"/>
-      <w:i/>
-      <w:iCs/>
-      <w:color w:val="404040" w:themeColor="text1" w:themeTint="BF"/>
-      <w:sz w:val="20"/>
-      <w:szCs w:val="20"/>
-    </w:rPr>
-  </w:style>
-  <w:style w:type="paragraph" w:styleId="Verzeichnis1">
-    <w:name w:val="toc 1"/>
-    <w:basedOn w:val="Standard"/>
-    <w:next w:val="Standard"/>
-    <w:autoRedefine/>
-    <w:uiPriority w:val="39"/>
-    <w:unhideWhenUsed/>
-    <w:qFormat/>
-    <w:rsid w:val="00C73EF7"/>
-    <w:pPr>
-      <w:tabs>
-        <w:tab w:val="left" w:pos="660"/>
-        <w:tab w:val="right" w:leader="dot" w:pos="9062"/>
-      </w:tabs>
-      <w:spacing w:before="240" w:after="120"/>
-    </w:pPr>
-    <w:rPr>
-      <w:b/>
-      <w:caps/>
-      <w:noProof/>
-      <w:color w:val="364459"/>
-    </w:rPr>
-  </w:style>
-  <w:style w:type="paragraph" w:styleId="Verzeichnis2">
-    <w:name w:val="toc 2"/>
-    <w:basedOn w:val="Standard"/>
-    <w:next w:val="Standard"/>
-    <w:autoRedefine/>
-    <w:uiPriority w:val="39"/>
-    <w:unhideWhenUsed/>
-    <w:qFormat/>
-    <w:rsid w:val="00C73EF7"/>
-    <w:pPr>
-      <w:spacing w:after="100"/>
-    </w:pPr>
-  </w:style>
-  <w:style w:type="paragraph" w:styleId="Verzeichnis3">
-    <w:name w:val="toc 3"/>
-    <w:basedOn w:val="Standard"/>
-    <w:next w:val="Standard"/>
-    <w:autoRedefine/>
-    <w:uiPriority w:val="39"/>
-    <w:unhideWhenUsed/>
-    <w:qFormat/>
-    <w:rsid w:val="00C73EF7"/>
-    <w:pPr>
-      <w:tabs>
-        <w:tab w:val="left" w:pos="660"/>
-        <w:tab w:val="left" w:pos="880"/>
-        <w:tab w:val="right" w:leader="dot" w:pos="9062"/>
-      </w:tabs>
-      <w:spacing w:after="100"/>
-    </w:pPr>
-    <w:rPr>
-      <w:noProof/>
-    </w:rPr>
-  </w:style>
-  <w:style w:type="paragraph" w:styleId="Titel">
-    <w:name w:val="Title"/>
-    <w:basedOn w:val="Standard"/>
-    <w:next w:val="Standard"/>
-    <w:link w:val="TitelZchn"/>
-    <w:uiPriority w:val="10"/>
-    <w:qFormat/>
-    <w:rsid w:val="00C73EF7"/>
-    <w:pPr>
-      <w:spacing w:after="0" w:line="240" w:lineRule="auto"/>
-      <w:contextualSpacing/>
-      <w:jc w:val="center"/>
-    </w:pPr>
-    <w:rPr>
-      <w:rFonts w:eastAsiaTheme="majorEastAsia" w:cstheme="majorBidi"/>
-      <w:b/>
-      <w:caps/>
-      <w:color w:val="FFFFFF" w:themeColor="background1"/>
-      <w:spacing w:val="5"/>
-      <w:kern w:val="28"/>
-      <w:sz w:val="72"/>
-      <w:szCs w:val="52"/>
-    </w:rPr>
-  </w:style>
-  <w:style w:type="character" w:customStyle="1" w:styleId="TitelZchn">
-    <w:name w:val="Titel Zchn"/>
-    <w:basedOn w:val="Absatz-Standardschriftart"/>
-    <w:link w:val="Titel"/>
-    <w:uiPriority w:val="10"/>
-    <w:rsid w:val="00C73EF7"/>
-    <w:rPr>
-      <w:rFonts w:ascii="Trebuchet MS" w:eastAsiaTheme="majorEastAsia" w:hAnsi="Trebuchet MS" w:cstheme="majorBidi"/>
-      <w:b/>
-      <w:caps/>
-      <w:color w:val="FFFFFF" w:themeColor="background1"/>
-      <w:spacing w:val="5"/>
-      <w:kern w:val="28"/>
-      <w:sz w:val="72"/>
-      <w:szCs w:val="52"/>
-    </w:rPr>
-  </w:style>
-  <w:style w:type="paragraph" w:styleId="Listenabsatz">
-    <w:name w:val="List Paragraph"/>
-    <w:basedOn w:val="Standard"/>
-    <w:uiPriority w:val="34"/>
-    <w:qFormat/>
-    <w:rsid w:val="00C73EF7"/>
-    <w:pPr>
-      <w:ind w:left="720"/>
-      <w:contextualSpacing/>
-    </w:pPr>
-  </w:style>
-  <w:style w:type="paragraph" w:styleId="Inhaltsverzeichnisberschrift">
-    <w:name w:val="TOC Heading"/>
-    <w:basedOn w:val="berschrift1"/>
-    <w:next w:val="Standard"/>
-    <w:uiPriority w:val="39"/>
-    <w:unhideWhenUsed/>
-    <w:qFormat/>
-    <w:rsid w:val="00C73EF7"/>
-    <w:pPr>
-      <w:pageBreakBefore w:val="0"/>
-      <w:numPr>
-        <w:numId w:val="0"/>
-      </w:numPr>
-      <w:spacing w:before="480" w:after="0"/>
-      <w:outlineLvl w:val="9"/>
-    </w:pPr>
-    <w:rPr>
-      <w:rFonts w:asciiTheme="majorHAnsi" w:hAnsiTheme="majorHAnsi"/>
-      <w:caps w:val="0"/>
-      <w:color w:val="365F91" w:themeColor="accent1" w:themeShade="BF"/>
-      <w:sz w:val="28"/>
-      <w:lang w:eastAsia="de-CH"/>
-    </w:rPr>
-  </w:style>
-  <w:style w:type="paragraph" w:customStyle="1" w:styleId="Text">
-    <w:name w:val="Text"/>
-    <w:basedOn w:val="Standard"/>
-    <w:rsid w:val="00911A0C"/>
-    <w:pPr>
-      <w:spacing w:after="0" w:line="280" w:lineRule="atLeast"/>
-    </w:pPr>
-    <w:rPr>
-      <w:rFonts w:ascii="Arial" w:eastAsia="Times New Roman" w:hAnsi="Arial" w:cs="Times New Roman"/>
-      <w:spacing w:val="8"/>
-      <w:szCs w:val="20"/>
-      <w:lang w:eastAsia="de-CH"/>
-    </w:rPr>
-  </w:style>
-  <w:style w:type="table" w:styleId="Tabellenraster">
-    <w:name w:val="Table Grid"/>
-    <w:basedOn w:val="NormaleTabelle"/>
-    <w:rsid w:val="00911A0C"/>
-    <w:pPr>
-      <w:spacing w:after="0" w:line="240" w:lineRule="auto"/>
-    </w:pPr>
-    <w:tblPr>
-      <w:tblBorders>
-        <w:top w:val="single" w:sz="4" w:space="0" w:color="auto"/>
-        <w:left w:val="single" w:sz="4" w:space="0" w:color="auto"/>
-        <w:bottom w:val="single" w:sz="4" w:space="0" w:color="auto"/>
-        <w:right w:val="single" w:sz="4" w:space="0" w:color="auto"/>
-        <w:insideH w:val="single" w:sz="4" w:space="0" w:color="auto"/>
-        <w:insideV w:val="single" w:sz="4" w:space="0" w:color="auto"/>
-      </w:tblBorders>
-    </w:tblPr>
-  </w:style>
-  <w:style w:type="paragraph" w:styleId="Sprechblasentext">
-    <w:name w:val="Balloon Text"/>
-    <w:basedOn w:val="Standard"/>
-    <w:link w:val="SprechblasentextZchn"/>
-    <w:uiPriority w:val="99"/>
-    <w:semiHidden/>
-    <w:unhideWhenUsed/>
-    <w:rsid w:val="00E053B4"/>
-    <w:pPr>
-      <w:spacing w:after="0" w:line="240" w:lineRule="auto"/>
-    </w:pPr>
-    <w:rPr>
-      <w:rFonts w:ascii="Tahoma" w:hAnsi="Tahoma" w:cs="Tahoma"/>
-      <w:sz w:val="16"/>
-      <w:szCs w:val="16"/>
-    </w:rPr>
-  </w:style>
-  <w:style w:type="character" w:customStyle="1" w:styleId="SprechblasentextZchn">
-    <w:name w:val="Sprechblasentext Zchn"/>
-    <w:basedOn w:val="Absatz-Standardschriftart"/>
-    <w:link w:val="Sprechblasentext"/>
-    <w:uiPriority w:val="99"/>
-    <w:semiHidden/>
-    <w:rsid w:val="00E053B4"/>
-    <w:rPr>
-      <w:rFonts w:ascii="Tahoma" w:hAnsi="Tahoma" w:cs="Tahoma"/>
-      <w:sz w:val="16"/>
-      <w:szCs w:val="16"/>
-    </w:rPr>
-  </w:style>
-  <w:style w:type="paragraph" w:styleId="Kopfzeile">
-    <w:name w:val="header"/>
-    <w:basedOn w:val="Standard"/>
-    <w:link w:val="KopfzeileZchn"/>
-    <w:uiPriority w:val="99"/>
-    <w:unhideWhenUsed/>
-    <w:rsid w:val="00B220B0"/>
-    <w:pPr>
-      <w:tabs>
-        <w:tab w:val="center" w:pos="4536"/>
-        <w:tab w:val="right" w:pos="9072"/>
-      </w:tabs>
-      <w:spacing w:after="0" w:line="240" w:lineRule="auto"/>
-    </w:pPr>
-  </w:style>
-  <w:style w:type="character" w:customStyle="1" w:styleId="KopfzeileZchn">
-    <w:name w:val="Kopfzeile Zchn"/>
-    <w:basedOn w:val="Absatz-Standardschriftart"/>
-    <w:link w:val="Kopfzeile"/>
-    <w:uiPriority w:val="99"/>
-    <w:rsid w:val="00B220B0"/>
-    <w:rPr>
-      <w:rFonts w:ascii="Trebuchet MS" w:hAnsi="Trebuchet MS"/>
-      <w:sz w:val="20"/>
-    </w:rPr>
-  </w:style>
-  <w:style w:type="paragraph" w:styleId="Fuzeile">
-    <w:name w:val="footer"/>
-    <w:basedOn w:val="Standard"/>
-    <w:link w:val="FuzeileZchn"/>
-    <w:uiPriority w:val="99"/>
-    <w:unhideWhenUsed/>
-    <w:rsid w:val="00B220B0"/>
-    <w:pPr>
-      <w:tabs>
-        <w:tab w:val="center" w:pos="4536"/>
-        <w:tab w:val="right" w:pos="9072"/>
-      </w:tabs>
-      <w:spacing w:after="0" w:line="240" w:lineRule="auto"/>
-    </w:pPr>
-  </w:style>
-  <w:style w:type="character" w:customStyle="1" w:styleId="FuzeileZchn">
-    <w:name w:val="Fußzeile Zchn"/>
-    <w:basedOn w:val="Absatz-Standardschriftart"/>
-    <w:link w:val="Fuzeile"/>
-    <w:uiPriority w:val="99"/>
-    <w:rsid w:val="00B220B0"/>
-    <w:rPr>
-      <w:rFonts w:ascii="Trebuchet MS" w:hAnsi="Trebuchet MS"/>
-      <w:sz w:val="20"/>
-    </w:rPr>
-  </w:style>
-  <w:style w:type="paragraph" w:customStyle="1" w:styleId="Default">
-    <w:name w:val="Default"/>
-    <w:rsid w:val="00C604EC"/>
-    <w:pPr>
-      <w:autoSpaceDE w:val="0"/>
-      <w:autoSpaceDN w:val="0"/>
-      <w:adjustRightInd w:val="0"/>
-      <w:spacing w:after="0" w:line="240" w:lineRule="auto"/>
-    </w:pPr>
-    <w:rPr>
-      <w:rFonts w:ascii="Arial" w:hAnsi="Arial" w:cs="Arial"/>
-      <w:color w:val="000000"/>
-      <w:sz w:val="24"/>
-      <w:szCs w:val="24"/>
-    </w:rPr>
-  </w:style>
-</w:styles>
-</file>
-
-<file path=word/stylesWithEffects.xml><?xml version="1.0" encoding="utf-8"?>
-<w:styles xmlns:wpc="http://schemas.microsoft.com/office/word/2010/wordprocessingCanvas" xmlns:mc="http://schemas.openxmlformats.org/markup-compatibility/2006" xmlns:o="urn:schemas-microsoft-com:office:office" xmlns:r="http://schemas.openxmlformats.org/officeDocument/2006/relationships" xmlns:m="http://schemas.openxmlformats.org/officeDocument/2006/math" xmlns:v="urn:schemas-microsoft-com:vml" xmlns:wp14="http://schemas.microsoft.com/office/word/2010/wordprocessingDrawing" xmlns:wp="http://schemas.openxmlformats.org/drawingml/2006/wordprocessingDrawing" xmlns:w10="urn:schemas-microsoft-com:office:word" xmlns:w="http://schemas.openxmlformats.org/wordprocessingml/2006/main" xmlns:w14="http://schemas.microsoft.com/office/word/2010/wordml" xmlns:wpg="http://schemas.microsoft.com/office/word/2010/wordprocessingGroup" xmlns:wpi="http://schemas.microsoft.com/office/word/2010/wordprocessingInk" xmlns:wne="http://schemas.microsoft.com/office/word/2006/wordml" xmlns:wps="http://schemas.microsoft.com/office/word/2010/wordprocessingShape" mc:Ignorable="w14 wp14">
-  <w:docDefaults>
-    <w:rPrDefault>
-      <w:rPr>
-        <w:rFonts w:asciiTheme="minorHAnsi" w:eastAsiaTheme="minorHAnsi" w:hAnsiTheme="minorHAnsi" w:cstheme="minorBidi"/>
-        <w:sz w:val="22"/>
-        <w:szCs w:val="22"/>
-        <w:lang w:val="de-CH" w:eastAsia="en-US" w:bidi="ar-SA"/>
-      </w:rPr>
-    </w:rPrDefault>
-    <w:pPrDefault>
-      <w:pPr>
-        <w:spacing w:after="200" w:line="276" w:lineRule="auto"/>
-      </w:pPr>
-    </w:pPrDefault>
-  </w:docDefaults>
-  <w:latentStyles w:defLockedState="0" w:defUIPriority="99" w:defSemiHidden="1" w:defUnhideWhenUsed="1" w:defQFormat="0" w:count="267">
-    <w:lsdException w:name="Normal" w:semiHidden="0" w:uiPriority="0" w:unhideWhenUsed="0" w:qFormat="1"/>
-    <w:lsdException w:name="heading 1" w:semiHidden="0" w:uiPriority="9" w:unhideWhenUsed="0" w:qFormat="1"/>
-    <w:lsdException w:name="heading 2" w:uiPriority="9" w:qFormat="1"/>
-    <w:lsdException w:name="heading 3" w:uiPriority="9" w:qFormat="1"/>
-    <w:lsdException w:name="heading 4" w:uiPriority="9" w:qFormat="1"/>
-    <w:lsdException w:name="heading 5" w:uiPriority="9"/>
-    <w:lsdException w:name="heading 6" w:uiPriority="9" w:qFormat="1"/>
-    <w:lsdException w:name="heading 7" w:uiPriority="9" w:qFormat="1"/>
-    <w:lsdException w:name="heading 8" w:uiPriority="9" w:qFormat="1"/>
-    <w:lsdException w:name="heading 9" w:uiPriority="9" w:qFormat="1"/>
-    <w:lsdException w:name="toc 1" w:uiPriority="39" w:qFormat="1"/>
-    <w:lsdException w:name="toc 2" w:uiPriority="39" w:qFormat="1"/>
-    <w:lsdException w:name="toc 3" w:uiPriority="39" w:qFormat="1"/>
-    <w:lsdException w:name="toc 4" w:uiPriority="39"/>
-    <w:lsdException w:name="toc 5" w:uiPriority="39"/>
-    <w:lsdException w:name="toc 6" w:uiPriority="39"/>
-    <w:lsdException w:name="toc 7" w:uiPriority="39"/>
-    <w:lsdException w:name="toc 8" w:uiPriority="39"/>
-    <w:lsdException w:name="toc 9" w:uiPriority="39"/>
-    <w:lsdException w:name="caption" w:uiPriority="35" w:qFormat="1"/>
-    <w:lsdException w:name="Title" w:semiHidden="0" w:uiPriority="10" w:unhideWhenUsed="0" w:qFormat="1"/>
-    <w:lsdException w:name="Default Paragraph Font" w:uiPriority="1"/>
-    <w:lsdException w:name="Subtitle" w:semiHidden="0" w:uiPriority="11" w:unhideWhenUsed="0" w:qFormat="1"/>
-    <w:lsdException w:name="Strong" w:semiHidden="0" w:uiPriority="22" w:unhideWhenUsed="0" w:qFormat="1"/>
-    <w:lsdException w:name="Emphasis" w:semiHidden="0" w:uiPriority="20" w:unhideWhenUsed="0" w:qFormat="1"/>
-    <w:lsdException w:name="Table Grid" w:semiHidden="0" w:uiPriority="0" w:unhideWhenUsed="0"/>
-    <w:lsdException w:name="Placeholder Text" w:unhideWhenUsed="0"/>
-    <w:lsdException w:name="No Spacing" w:semiHidden="0" w:uiPriority="1" w:unhideWhenUsed="0" w:qFormat="1"/>
-    <w:lsdException w:name="Light Shading" w:semiHidden="0" w:uiPriority="60" w:unhideWhenUsed="0"/>
-    <w:lsdException w:name="Light List" w:semiHidden="0" w:uiPriority="61" w:unhideWhenUsed="0"/>
-    <w:lsdException w:name="Light Grid" w:semiHidden="0" w:uiPriority="62" w:unhideWhenUsed="0"/>
-    <w:lsdException w:name="Medium Shading 1" w:semiHidden="0" w:uiPriority="63" w:unhideWhenUsed="0"/>
-    <w:lsdException w:name="Medium Shading 2" w:semiHidden="0" w:uiPriority="64" w:unhideWhenUsed="0"/>
-    <w:lsdException w:name="Medium List 1" w:semiHidden="0" w:uiPriority="65" w:unhideWhenUsed="0"/>
-    <w:lsdException w:name="Medium List 2" w:semiHidden="0" w:uiPriority="66" w:unhideWhenUsed="0"/>
-    <w:lsdException w:name="Medium Grid 1" w:semiHidden="0" w:uiPriority="67" w:unhideWhenUsed="0"/>
-    <w:lsdException w:name="Medium Grid 2" w:semiHidden="0" w:uiPriority="68" w:unhideWhenUsed="0"/>
-    <w:lsdException w:name="Medium Grid 3" w:semiHidden="0" w:uiPriority="69" w:unhideWhenUsed="0"/>
-    <w:lsdException w:name="Dark List" w:semiHidden="0" w:uiPriority="70" w:unhideWhenUsed="0"/>
-    <w:lsdException w:name="Colorful Shading" w:semiHidden="0" w:uiPriority="71" w:unhideWhenUsed="0"/>
-    <w:lsdException w:name="Colorful List" w:semiHidden="0" w:uiPriority="72" w:unhideWhenUsed="0"/>
-    <w:lsdException w:name="Colorful Grid" w:semiHidden="0" w:uiPriority="73" w:unhideWhenUsed="0"/>
-    <w:lsdException w:name="Light Shading Accent 1" w:semiHidden="0" w:uiPriority="60" w:unhideWhenUsed="0"/>
-    <w:lsdException w:name="Light List Accent 1" w:semiHidden="0" w:uiPriority="61" w:unhideWhenUsed="0"/>
-    <w:lsdException w:name="Light Grid Accent 1" w:semiHidden="0" w:uiPriority="62" w:unhideWhenUsed="0"/>
-    <w:lsdException w:name="Medium Shading 1 Accent 1" w:semiHidden="0" w:uiPriority="63" w:unhideWhenUsed="0"/>
-    <w:lsdException w:name="Medium Shading 2 Accent 1" w:semiHidden="0" w:uiPriority="64" w:unhideWhenUsed="0"/>
-    <w:lsdException w:name="Medium List 1 Accent 1" w:semiHidden="0" w:uiPriority="65" w:unhideWhenUsed="0"/>
-    <w:lsdException w:name="Revision" w:unhideWhenUsed="0"/>
-    <w:lsdException w:name="List Paragraph" w:semiHidden="0" w:uiPriority="34" w:unhideWhenUsed="0" w:qFormat="1"/>
-    <w:lsdException w:name="Quote" w:semiHidden="0" w:uiPriority="29" w:unhideWhenUsed="0" w:qFormat="1"/>
-    <w:lsdException w:name="Intense Quote" w:semiHidden="0" w:uiPriority="30" w:unhideWhenUsed="0" w:qFormat="1"/>
-    <w:lsdException w:name="Medium List 2 Accent 1" w:semiHidden="0" w:uiPriority="66" w:unhideWhenUsed="0"/>
-    <w:lsdException w:name="Medium Grid 1 Accent 1" w:semiHidden="0" w:uiPriority="67" w:unhideWhenUsed="0"/>
-    <w:lsdException w:name="Medium Grid 2 Accent 1" w:semiHidden="0" w:uiPriority="68" w:unhideWhenUsed="0"/>
-    <w:lsdException w:name="Medium Grid 3 Accent 1" w:semiHidden="0" w:uiPriority="69" w:unhideWhenUsed="0"/>
-    <w:lsdException w:name="Dark List Accent 1" w:semiHidden="0" w:uiPriority="70" w:unhideWhenUsed="0"/>
-    <w:lsdException w:name="Colorful Shading Accent 1" w:semiHidden="0" w:uiPriority="71" w:unhideWhenUsed="0"/>
-    <w:lsdException w:name="Colorful List Accent 1" w:semiHidden="0" w:uiPriority="72" w:unhideWhenUsed="0"/>
-    <w:lsdException w:name="Colorful Grid Accent 1" w:semiHidden="0" w:uiPriority="73" w:unhideWhenUsed="0"/>
-    <w:lsdException w:name="Light Shading Accent 2" w:semiHidden="0" w:uiPriority="60" w:unhideWhenUsed="0"/>
-    <w:lsdException w:name="Light List Accent 2" w:semiHidden="0" w:uiPriority="61" w:unhideWhenUsed="0"/>
-    <w:lsdException w:name="Light Grid Accent 2" w:semiHidden="0" w:uiPriority="62" w:unhideWhenUsed="0"/>
-    <w:lsdException w:name="Medium Shading 1 Accent 2" w:semiHidden="0" w:uiPriority="63" w:unhideWhenUsed="0"/>
-    <w:lsdException w:name="Medium Shading 2 Accent 2" w:semiHidden="0" w:uiPriority="64" w:unhideWhenUsed="0"/>
-    <w:lsdException w:name="Medium List 1 Accent 2" w:semiHidden="0" w:uiPriority="65" w:unhideWhenUsed="0"/>
-    <w:lsdException w:name="Medium List 2 Accent 2" w:semiHidden="0" w:uiPriority="66" w:unhideWhenUsed="0"/>
-    <w:lsdException w:name="Medium Grid 1 Accent 2" w:semiHidden="0" w:uiPriority="67" w:unhideWhenUsed="0"/>
-    <w:lsdException w:name="Medium Grid 2 Accent 2" w:semiHidden="0" w:uiPriority="68" w:unhideWhenUsed="0"/>
-    <w:lsdException w:name="Medium Grid 3 Accent 2" w:semiHidden="0" w:uiPriority="69" w:unhideWhenUsed="0"/>
-    <w:lsdException w:name="Dark List Accent 2" w:semiHidden="0" w:uiPriority="70" w:unhideWhenUsed="0"/>
-    <w:lsdException w:name="Colorful Shading Accent 2" w:semiHidden="0" w:uiPriority="71" w:unhideWhenUsed="0"/>
-    <w:lsdException w:name="Colorful List Accent 2" w:semiHidden="0" w:uiPriority="72" w:unhideWhenUsed="0"/>
-    <w:lsdException w:name="Colorful Grid Accent 2" w:semiHidden="0" w:uiPriority="73" w:unhideWhenUsed="0"/>
-    <w:lsdException w:name="Light Shading Accent 3" w:semiHidden="0" w:uiPriority="60" w:unhideWhenUsed="0"/>
-    <w:lsdException w:name="Light List Accent 3" w:semiHidden="0" w:uiPriority="61" w:unhideWhenUsed="0"/>
-    <w:lsdException w:name="Light Grid Accent 3" w:semiHidden="0" w:uiPriority="62" w:unhideWhenUsed="0"/>
-    <w:lsdException w:name="Medium Shading 1 Accent 3" w:semiHidden="0" w:uiPriority="63" w:unhideWhenUsed="0"/>
-    <w:lsdException w:name="Medium Shading 2 Accent 3" w:semiHidden="0" w:uiPriority="64" w:unhideWhenUsed="0"/>
-    <w:lsdException w:name="Medium List 1 Accent 3" w:semiHidden="0" w:uiPriority="65" w:unhideWhenUsed="0"/>
-    <w:lsdException w:name="Medium List 2 Accent 3" w:semiHidden="0" w:uiPriority="66" w:unhideWhenUsed="0"/>
-    <w:lsdException w:name="Medium Grid 1 Accent 3" w:semiHidden="0" w:uiPriority="67" w:unhideWhenUsed="0"/>
-    <w:lsdException w:name="Medium Grid 2 Accent 3" w:semiHidden="0" w:uiPriority="68" w:unhideWhenUsed="0"/>
-    <w:lsdException w:name="Medium Grid 3 Accent 3" w:semiHidden="0" w:uiPriority="69" w:unhideWhenUsed="0"/>
-    <w:lsdException w:name="Dark List Accent 3" w:semiHidden="0" w:uiPriority="70" w:unhideWhenUsed="0"/>
-    <w:lsdException w:name="Colorful Shading Accent 3" w:semiHidden="0" w:uiPriority="71" w:unhideWhenUsed="0"/>
-    <w:lsdException w:name="Colorful List Accent 3" w:semiHidden="0" w:uiPriority="72" w:unhideWhenUsed="0"/>
-    <w:lsdException w:name="Colorful Grid Accent 3" w:semiHidden="0" w:uiPriority="73" w:unhideWhenUsed="0"/>
-    <w:lsdException w:name="Light Shading Accent 4" w:semiHidden="0" w:uiPriority="60" w:unhideWhenUsed="0"/>
-    <w:lsdException w:name="Light List Accent 4" w:semiHidden="0" w:uiPriority="61" w:unhideWhenUsed="0"/>
-    <w:lsdException w:name="Light Grid Accent 4" w:semiHidden="0" w:uiPriority="62" w:unhideWhenUsed="0"/>
-    <w:lsdException w:name="Medium Shading 1 Accent 4" w:semiHidden="0" w:uiPriority="63" w:unhideWhenUsed="0"/>
-    <w:lsdException w:name="Medium Shading 2 Accent 4" w:semiHidden="0" w:uiPriority="64" w:unhideWhenUsed="0"/>
-    <w:lsdException w:name="Medium List 1 Accent 4" w:semiHidden="0" w:uiPriority="65" w:unhideWhenUsed="0"/>
-    <w:lsdException w:name="Medium List 2 Accent 4" w:semiHidden="0" w:uiPriority="66" w:unhideWhenUsed="0"/>
-    <w:lsdException w:name="Medium Grid 1 Accent 4" w:semiHidden="0" w:uiPriority="67" w:unhideWhenUsed="0"/>
-    <w:lsdException w:name="Medium Grid 2 Accent 4" w:semiHidden="0" w:uiPriority="68" w:unhideWhenUsed="0"/>
-    <w:lsdException w:name="Medium Grid 3 Accent 4" w:semiHidden="0" w:uiPriority="69" w:unhideWhenUsed="0"/>
-    <w:lsdException w:name="Dark List Accent 4" w:semiHidden="0" w:uiPriority="70" w:unhideWhenUsed="0"/>
-    <w:lsdException w:name="Colorful Shading Accent 4" w:semiHidden="0" w:uiPriority="71" w:unhideWhenUsed="0"/>
-    <w:lsdException w:name="Colorful List Accent 4" w:semiHidden="0" w:uiPriority="72" w:unhideWhenUsed="0"/>
-    <w:lsdException w:name="Colorful Grid Accent 4" w:semiHidden="0" w:uiPriority="73" w:unhideWhenUsed="0"/>
-    <w:lsdException w:name="Light Shading Accent 5" w:semiHidden="0" w:uiPriority="60" w:unhideWhenUsed="0"/>
-    <w:lsdException w:name="Light List Accent 5" w:semiHidden="0" w:uiPriority="61" w:unhideWhenUsed="0"/>
-    <w:lsdException w:name="Light Grid Accent 5" w:semiHidden="0" w:uiPriority="62" w:unhideWhenUsed="0"/>
-    <w:lsdException w:name="Medium Shading 1 Accent 5" w:semiHidden="0" w:uiPriority="63" w:unhideWhenUsed="0"/>
-    <w:lsdException w:name="Medium Shading 2 Accent 5" w:semiHidden="0" w:uiPriority="64" w:unhideWhenUsed="0"/>
-    <w:lsdException w:name="Medium List 1 Accent 5" w:semiHidden="0" w:uiPriority="65" w:unhideWhenUsed="0"/>
-    <w:lsdException w:name="Medium List 2 Accent 5" w:semiHidden="0" w:uiPriority="66" w:unhideWhenUsed="0"/>
-    <w:lsdException w:name="Medium Grid 1 Accent 5" w:semiHidden="0" w:uiPriority="67" w:unhideWhenUsed="0"/>
-    <w:lsdException w:name="Medium Grid 2 Accent 5" w:semiHidden="0" w:uiPriority="68" w:unhideWhenUsed="0"/>
-    <w:lsdException w:name="Medium Grid 3 Accent 5" w:semiHidden="0" w:uiPriority="69" w:unhideWhenUsed="0"/>
-    <w:lsdException w:name="Dark List Accent 5" w:semiHidden="0" w:uiPriority="70" w:unhideWhenUsed="0"/>
-    <w:lsdException w:name="Colorful Shading Accent 5" w:semiHidden="0" w:uiPriority="71" w:unhideWhenUsed="0"/>
-    <w:lsdException w:name="Colorful List Accent 5" w:semiHidden="0" w:uiPriority="72" w:unhideWhenUsed="0"/>
-    <w:lsdException w:name="Colorful Grid Accent 5" w:semiHidden="0" w:uiPriority="73" w:unhideWhenUsed="0"/>
-    <w:lsdException w:name="Light Shading Accent 6" w:semiHidden="0" w:uiPriority="60" w:unhideWhenUsed="0"/>
-    <w:lsdException w:name="Light List Accent 6" w:semiHidden="0" w:uiPriority="61" w:unhideWhenUsed="0"/>
-    <w:lsdException w:name="Light Grid Accent 6" w:semiHidden="0" w:uiPriority="62" w:unhideWhenUsed="0"/>
-    <w:lsdException w:name="Medium Shading 1 Accent 6" w:semiHidden="0" w:uiPriority="63" w:unhideWhenUsed="0"/>
-    <w:lsdException w:name="Medium Shading 2 Accent 6" w:semiHidden="0" w:uiPriority="64" w:unhideWhenUsed="0"/>
-    <w:lsdException w:name="Medium List 1 Accent 6" w:semiHidden="0" w:uiPriority="65" w:unhideWhenUsed="0"/>
-    <w:lsdException w:name="Medium List 2 Accent 6" w:semiHidden="0" w:uiPriority="66" w:unhideWhenUsed="0"/>
-    <w:lsdException w:name="Medium Grid 1 Accent 6" w:semiHidden="0" w:uiPriority="67" w:unhideWhenUsed="0"/>
-    <w:lsdException w:name="Medium Grid 2 Accent 6" w:semiHidden="0" w:uiPriority="68" w:unhideWhenUsed="0"/>
-    <w:lsdException w:name="Medium Grid 3 Accent 6" w:semiHidden="0" w:uiPriority="69" w:unhideWhenUsed="0"/>
-    <w:lsdException w:name="Dark List Accent 6" w:semiHidden="0" w:uiPriority="70" w:unhideWhenUsed="0"/>
-    <w:lsdException w:name="Colorful Shading Accent 6" w:semiHidden="0" w:uiPriority="71" w:unhideWhenUsed="0"/>
-    <w:lsdException w:name="Colorful List Accent 6" w:semiHidden="0" w:uiPriority="72" w:unhideWhenUsed="0"/>
-    <w:lsdException w:name="Colorful Grid Accent 6" w:semiHidden="0" w:uiPriority="73" w:unhideWhenUsed="0"/>
-    <w:lsdException w:name="Subtle Emphasis" w:semiHidden="0" w:uiPriority="19" w:unhideWhenUsed="0" w:qFormat="1"/>
-    <w:lsdException w:name="Intense Emphasis" w:semiHidden="0" w:uiPriority="21" w:unhideWhenUsed="0" w:qFormat="1"/>
-    <w:lsdException w:name="Subtle Reference" w:semiHidden="0" w:uiPriority="31" w:unhideWhenUsed="0" w:qFormat="1"/>
-    <w:lsdException w:name="Intense Reference" w:semiHidden="0" w:uiPriority="32" w:unhideWhenUsed="0" w:qFormat="1"/>
-    <w:lsdException w:name="Book Title" w:semiHidden="0" w:uiPriority="33" w:unhideWhenUsed="0" w:qFormat="1"/>
-    <w:lsdException w:name="Bibliography" w:uiPriority="37"/>
-    <w:lsdException w:name="TOC Heading" w:uiPriority="39" w:qFormat="1"/>
+  <w:latentStyles w:defLockedState="0" w:defUIPriority="99" w:defSemiHidden="0" w:defUnhideWhenUsed="0" w:defQFormat="0" w:count="371">
+    <w:lsdException w:name="Normal" w:uiPriority="0" w:qFormat="1"/>
+    <w:lsdException w:name="heading 1" w:uiPriority="9" w:qFormat="1"/>
+    <w:lsdException w:name="heading 2" w:semiHidden="1" w:uiPriority="9" w:unhideWhenUsed="1" w:qFormat="1"/>
+    <w:lsdException w:name="heading 3" w:semiHidden="1" w:uiPriority="9" w:unhideWhenUsed="1" w:qFormat="1"/>
+    <w:lsdException w:name="heading 4" w:semiHidden="1" w:uiPriority="9" w:unhideWhenUsed="1" w:qFormat="1"/>
+    <w:lsdException w:name="heading 5" w:semiHidden="1" w:uiPriority="9" w:unhideWhenUsed="1"/>
+    <w:lsdException w:name="heading 6" w:semiHidden="1" w:uiPriority="9" w:unhideWhenUsed="1" w:qFormat="1"/>
+    <w:lsdException w:name="heading 7" w:semiHidden="1" w:uiPriority="9" w:unhideWhenUsed="1" w:qFormat="1"/>
+    <w:lsdException w:name="heading 8" w:semiHidden="1" w:uiPriority="9" w:unhideWhenUsed="1" w:qFormat="1"/>
+    <w:lsdException w:name="heading 9" w:semiHidden="1" w:uiPriority="9" w:unhideWhenUsed="1" w:qFormat="1"/>
+    <w:lsdException w:name="index 1" w:semiHidden="1" w:unhideWhenUsed="1"/>
+    <w:lsdException w:name="index 2" w:semiHidden="1" w:unhideWhenUsed="1"/>
+    <w:lsdException w:name="index 3" w:semiHidden="1" w:unhideWhenUsed="1"/>
+    <w:lsdException w:name="index 4" w:semiHidden="1" w:unhideWhenUsed="1"/>
+    <w:lsdException w:name="index 5" w:semiHidden="1" w:unhideWhenUsed="1"/>
+    <w:lsdException w:name="index 6" w:semiHidden="1" w:unhideWhenUsed="1"/>
+    <w:lsdException w:name="index 7" w:semiHidden="1" w:unhideWhenUsed="1"/>
+    <w:lsdException w:name="index 8" w:semiHidden="1" w:unhideWhenUsed="1"/>
+    <w:lsdException w:name="index 9" w:semiHidden="1" w:unhideWhenUsed="1"/>
+    <w:lsdException w:name="toc 1" w:semiHidden="1" w:uiPriority="39" w:unhideWhenUsed="1" w:qFormat="1"/>
+    <w:lsdException w:name="toc 2" w:semiHidden="1" w:uiPriority="39" w:unhideWhenUsed="1" w:qFormat="1"/>
+    <w:lsdException w:name="toc 3" w:semiHidden="1" w:uiPriority="39" w:unhideWhenUsed="1" w:qFormat="1"/>
+    <w:lsdException w:name="toc 4" w:semiHidden="1" w:uiPriority="39" w:unhideWhenUsed="1"/>
+    <w:lsdException w:name="toc 5" w:semiHidden="1" w:uiPriority="39" w:unhideWhenUsed="1"/>
+    <w:lsdException w:name="toc 6" w:semiHidden="1" w:uiPriority="39" w:unhideWhenUsed="1"/>
+    <w:lsdException w:name="toc 7" w:semiHidden="1" w:uiPriority="39" w:unhideWhenUsed="1"/>
+    <w:lsdException w:name="toc 8" w:semiHidden="1" w:uiPriority="39" w:unhideWhenUsed="1"/>
+    <w:lsdException w:name="toc 9" w:semiHidden="1" w:uiPriority="39" w:unhideWhenUsed="1"/>
+    <w:lsdException w:name="Normal Indent" w:semiHidden="1" w:unhideWhenUsed="1"/>
+    <w:lsdException w:name="footnote text" w:semiHidden="1" w:unhideWhenUsed="1"/>
+    <w:lsdException w:name="annotation text" w:semiHidden="1" w:unhideWhenUsed="1"/>
+    <w:lsdException w:name="header" w:semiHidden="1" w:unhideWhenUsed="1"/>
+    <w:lsdException w:name="footer" w:semiHidden="1" w:unhideWhenUsed="1"/>
+    <w:lsdException w:name="index heading" w:semiHidden="1" w:unhideWhenUsed="1"/>
+    <w:lsdException w:name="caption" w:semiHidden="1" w:uiPriority="35" w:unhideWhenUsed="1" w:qFormat="1"/>
+    <w:lsdException w:name="table of figures" w:semiHidden="1" w:unhideWhenUsed="1"/>
+    <w:lsdException w:name="envelope address" w:semiHidden="1" w:unhideWhenUsed="1"/>
+    <w:lsdException w:name="envelope return" w:semiHidden="1" w:unhideWhenUsed="1"/>
+    <w:lsdException w:name="footnote reference" w:semiHidden="1" w:unhideWhenUsed="1"/>
+    <w:lsdException w:name="annotation reference" w:semiHidden="1" w:unhideWhenUsed="1"/>
+    <w:lsdException w:name="line number" w:semiHidden="1" w:unhideWhenUsed="1"/>
+    <w:lsdException w:name="page number" w:semiHidden="1" w:unhideWhenUsed="1"/>
+    <w:lsdException w:name="endnote reference" w:semiHidden="1" w:unhideWhenUsed="1"/>
+    <w:lsdException w:name="endnote text" w:semiHidden="1" w:unhideWhenUsed="1"/>
+    <w:lsdException w:name="table of authorities" w:semiHidden="1" w:unhideWhenUsed="1"/>
+    <w:lsdException w:name="macro" w:semiHidden="1" w:unhideWhenUsed="1"/>
+    <w:lsdException w:name="toa heading" w:semiHidden="1" w:unhideWhenUsed="1"/>
+    <w:lsdException w:name="List" w:semiHidden="1" w:unhideWhenUsed="1"/>
+    <w:lsdException w:name="List Bullet" w:semiHidden="1" w:unhideWhenUsed="1"/>
+    <w:lsdException w:name="List Number" w:semiHidden="1" w:unhideWhenUsed="1"/>
+    <w:lsdException w:name="List 2" w:semiHidden="1" w:unhideWhenUsed="1"/>
+    <w:lsdException w:name="List 3" w:semiHidden="1" w:unhideWhenUsed="1"/>
+    <w:lsdException w:name="List 4" w:semiHidden="1" w:unhideWhenUsed="1"/>
+    <w:lsdException w:name="List 5" w:semiHidden="1" w:unhideWhenUsed="1"/>
+    <w:lsdException w:name="List Bullet 2" w:semiHidden="1" w:unhideWhenUsed="1"/>
+    <w:lsdException w:name="List Bullet 3" w:semiHidden="1" w:unhideWhenUsed="1"/>
+    <w:lsdException w:name="List Bullet 4" w:semiHidden="1" w:unhideWhenUsed="1"/>
+    <w:lsdException w:name="List Bullet 5" w:semiHidden="1" w:unhideWhenUsed="1"/>
+    <w:lsdException w:name="List Number 2" w:semiHidden="1" w:unhideWhenUsed="1"/>
+    <w:lsdException w:name="List Number 3" w:semiHidden="1" w:unhideWhenUsed="1"/>
+    <w:lsdException w:name="List Number 4" w:semiHidden="1" w:unhideWhenUsed="1"/>
+    <w:lsdException w:name="List Number 5" w:semiHidden="1" w:unhideWhenUsed="1"/>
+    <w:lsdException w:name="Title" w:uiPriority="10" w:qFormat="1"/>
+    <w:lsdException w:name="Closing" w:semiHidden="1" w:unhideWhenUsed="1"/>
+    <w:lsdException w:name="Signature" w:semiHidden="1" w:unhideWhenUsed="1"/>
+    <w:lsdException w:name="Default Paragraph Font" w:semiHidden="1" w:uiPriority="1" w:unhideWhenUsed="1"/>
+    <w:lsdException w:name="Body Text" w:semiHidden="1" w:unhideWhenUsed="1"/>
+    <w:lsdException w:name="Body Text Indent" w:semiHidden="1" w:unhideWhenUsed="1"/>
+    <w:lsdException w:name="List Continue" w:semiHidden="1" w:unhideWhenUsed="1"/>
+    <w:lsdException w:name="List Continue 2" w:semiHidden="1" w:unhideWhenUsed="1"/>
+    <w:lsdException w:name="List Continue 3" w:semiHidden="1" w:unhideWhenUsed="1"/>
+    <w:lsdException w:name="List Continue 4" w:semiHidden="1" w:unhideWhenUsed="1"/>
+    <w:lsdException w:name="List Continue 5" w:semiHidden="1" w:unhideWhenUsed="1"/>
+    <w:lsdException w:name="Message Header" w:semiHidden="1" w:unhideWhenUsed="1"/>
+    <w:lsdException w:name="Subtitle" w:uiPriority="11" w:qFormat="1"/>
+    <w:lsdException w:name="Salutation" w:semiHidden="1" w:unhideWhenUsed="1"/>
+    <w:lsdException w:name="Date" w:semiHidden="1" w:unhideWhenUsed="1"/>
+    <w:lsdException w:name="Body Text First Indent" w:semiHidden="1" w:unhideWhenUsed="1"/>
+    <w:lsdException w:name="Body Text First Indent 2" w:semiHidden="1" w:unhideWhenUsed="1"/>
+    <w:lsdException w:name="Note Heading" w:semiHidden="1" w:unhideWhenUsed="1"/>
+    <w:lsdException w:name="Body Text 2" w:semiHidden="1" w:unhideWhenUsed="1"/>
+    <w:lsdException w:name="Body Text 3" w:semiHidden="1" w:unhideWhenUsed="1"/>
+    <w:lsdException w:name="Body Text Indent 2" w:semiHidden="1" w:unhideWhenUsed="1"/>
+    <w:lsdException w:name="Body Text Indent 3" w:semiHidden="1" w:unhideWhenUsed="1"/>
+    <w:lsdException w:name="Block Text" w:semiHidden="1" w:unhideWhenUsed="1"/>
+    <w:lsdException w:name="Hyperlink" w:semiHidden="1" w:unhideWhenUsed="1"/>
+    <w:lsdException w:name="FollowedHyperlink" w:semiHidden="1" w:unhideWhenUsed="1"/>
+    <w:lsdException w:name="Strong" w:uiPriority="22" w:qFormat="1"/>
+    <w:lsdException w:name="Emphasis" w:uiPriority="20" w:qFormat="1"/>
+    <w:lsdException w:name="Document Map" w:semiHidden="1" w:unhideWhenUsed="1"/>
+    <w:lsdException w:name="Plain Text" w:semiHidden="1" w:unhideWhenUsed="1"/>
+    <w:lsdException w:name="E-mail Signature" w:semiHidden="1" w:unhideWhenUsed="1"/>
+    <w:lsdException w:name="HTML Top of Form" w:semiHidden="1" w:unhideWhenUsed="1"/>
+    <w:lsdException w:name="HTML Bottom of Form" w:semiHidden="1" w:unhideWhenUsed="1"/>
+    <w:lsdException w:name="Normal (Web)" w:semiHidden="1" w:unhideWhenUsed="1"/>
+    <w:lsdException w:name="HTML Acronym" w:semiHidden="1" w:unhideWhenUsed="1"/>
+    <w:lsdException w:name="HTML Address" w:semiHidden="1" w:unhideWhenUsed="1"/>
+    <w:lsdException w:name="HTML Cite" w:semiHidden="1" w:unhideWhenUsed="1"/>
+    <w:lsdException w:name="HTML Code" w:semiHidden="1" w:unhideWhenUsed="1"/>
+    <w:lsdException w:name="HTML Definition" w:semiHidden="1" w:unhideWhenUsed="1"/>
+    <w:lsdException w:name="HTML Keyboard" w:semiHidden="1" w:unhideWhenUsed="1"/>
+    <w:lsdException w:name="HTML Preformatted" w:semiHidden="1" w:unhideWhenUsed="1"/>
+    <w:lsdException w:name="HTML Sample" w:semiHidden="1" w:unhideWhenUsed="1"/>
+    <w:lsdException w:name="HTML Typewriter" w:semiHidden="1" w:unhideWhenUsed="1"/>
+    <w:lsdException w:name="HTML Variable" w:semiHidden="1" w:unhideWhenUsed="1"/>
+    <w:lsdException w:name="Normal Table" w:semiHidden="1" w:unhideWhenUsed="1"/>
+    <w:lsdException w:name="annotation subject" w:semiHidden="1" w:unhideWhenUsed="1"/>
+    <w:lsdException w:name="No List" w:semiHidden="1" w:unhideWhenUsed="1"/>
+    <w:lsdException w:name="Outline List 1" w:semiHidden="1" w:unhideWhenUsed="1"/>
+    <w:lsdException w:name="Outline List 2" w:semiHidden="1" w:unhideWhenUsed="1"/>
+    <w:lsdException w:name="Outline List 3" w:semiHidden="1" w:unhideWhenUsed="1"/>
+    <w:lsdException w:name="Table Simple 1" w:semiHidden="1" w:unhideWhenUsed="1"/>
+    <w:lsdException w:name="Table Simple 2" w:semiHidden="1" w:unhideWhenUsed="1"/>
+    <w:lsdException w:name="Table Simple 3" w:semiHidden="1" w:unhideWhenUsed="1"/>
+    <w:lsdException w:name="Table Classic 1" w:semiHidden="1" w:unhideWhenUsed="1"/>
+    <w:lsdException w:name="Table Classic 2" w:semiHidden="1" w:unhideWhenUsed="1"/>
+    <w:lsdException w:name="Table Classic 3" w:semiHidden="1" w:unhideWhenUsed="1"/>
+    <w:lsdException w:name="Table Classic 4" w:semiHidden="1" w:unhideWhenUsed="1"/>
+    <w:lsdException w:name="Table Colorful 1" w:semiHidden="1" w:unhideWhenUsed="1"/>
+    <w:lsdException w:name="Table Colorful 2" w:semiHidden="1" w:unhideWhenUsed="1"/>
+    <w:lsdException w:name="Table Colorful 3" w:semiHidden="1" w:unhideWhenUsed="1"/>
+    <w:lsdException w:name="Table Columns 1" w:semiHidden="1" w:unhideWhenUsed="1"/>
+    <w:lsdException w:name="Table Columns 2" w:semiHidden="1" w:unhideWhenUsed="1"/>
+    <w:lsdException w:name="Table Columns 3" w:semiHidden="1" w:unhideWhenUsed="1"/>
+    <w:lsdException w:name="Table Columns 4" w:semiHidden="1" w:unhideWhenUsed="1"/>
+    <w:lsdException w:name="Table Columns 5" w:semiHidden="1" w:unhideWhenUsed="1"/>
+    <w:lsdException w:name="Table Grid 1" w:semiHidden="1" w:unhideWhenUsed="1"/>
+    <w:lsdException w:name="Table Grid 2" w:semiHidden="1" w:unhideWhenUsed="1"/>
+    <w:lsdException w:name="Table Grid 3" w:semiHidden="1" w:unhideWhenUsed="1"/>
+    <w:lsdException w:name="Table Grid 4" w:semiHidden="1" w:unhideWhenUsed="1"/>
+    <w:lsdException w:name="Table Grid 5" w:semiHidden="1" w:unhideWhenUsed="1"/>
+    <w:lsdException w:name="Table Grid 6" w:semiHidden="1" w:unhideWhenUsed="1"/>
+    <w:lsdException w:name="Table Grid 7" w:semiHidden="1" w:unhideWhenUsed="1"/>
+    <w:lsdException w:name="Table Grid 8" w:semiHidden="1" w:unhideWhenUsed="1"/>
+    <w:lsdException w:name="Table List 1" w:semiHidden="1" w:unhideWhenUsed="1"/>
+    <w:lsdException w:name="Table List 2" w:semiHidden="1" w:unhideWhenUsed="1"/>
+    <w:lsdException w:name="Table List 3" w:semiHidden="1" w:unhideWhenUsed="1"/>
+    <w:lsdException w:name="Table List 4" w:semiHidden="1" w:unhideWhenUsed="1"/>
+    <w:lsdException w:name="Table List 5" w:semiHidden="1" w:unhideWhenUsed="1"/>
+    <w:lsdException w:name="Table List 6" w:semiHidden="1" w:unhideWhenUsed="1"/>
+    <w:lsdException w:name="Table List 7" w:semiHidden="1" w:unhideWhenUsed="1"/>
+    <w:lsdException w:name="Table List 8" w:semiHidden="1" w:unhideWhenUsed="1"/>
+    <w:lsdException w:name="Table 3D effects 1" w:semiHidden="1" w:unhideWhenUsed="1"/>
+    <w:lsdException w:name="Table 3D effects 2" w:semiHidden="1" w:unhideWhenUsed="1"/>
+    <w:lsdException w:name="Table 3D effects 3" w:semiHidden="1" w:unhideWhenUsed="1"/>
+    <w:lsdException w:name="Table Contemporary" w:semiHidden="1" w:unhideWhenUsed="1"/>
+    <w:lsdException w:name="Table Elegant" w:semiHidden="1" w:unhideWhenUsed="1"/>
+    <w:lsdException w:name="Table Professional" w:semiHidden="1" w:unhideWhenUsed="1"/>
+    <w:lsdException w:name="Table Subtle 1" w:semiHidden="1" w:unhideWhenUsed="1"/>
+    <w:lsdException w:name="Table Subtle 2" w:semiHidden="1" w:unhideWhenUsed="1"/>
+    <w:lsdException w:name="Table Web 1" w:semiHidden="1" w:unhideWhenUsed="1"/>
+    <w:lsdException w:name="Table Web 2" w:semiHidden="1" w:unhideWhenUsed="1"/>
+    <w:lsdException w:name="Table Web 3" w:semiHidden="1" w:unhideWhenUsed="1"/>
+    <w:lsdException w:name="Balloon Text" w:semiHidden="1" w:unhideWhenUsed="1"/>
+    <w:lsdException w:name="Table Grid" w:uiPriority="0"/>
+    <w:lsdException w:name="Table Theme" w:semiHidden="1" w:unhideWhenUsed="1"/>
+    <w:lsdException w:name="Placeholder Text" w:semiHidden="1"/>
+    <w:lsdException w:name="No Spacing" w:uiPriority="1" w:qFormat="1"/>
+    <w:lsdException w:name="Light Shading" w:uiPriority="60"/>
+    <w:lsdException w:name="Light List" w:uiPriority="61"/>
+    <w:lsdException w:name="Light Grid" w:uiPriority="62"/>
+    <w:lsdException w:name="Medium Shading 1" w:uiPriority="63"/>
+    <w:lsdException w:name="Medium Shading 2" w:uiPriority="64"/>
+    <w:lsdException w:name="Medium List 1" w:uiPriority="65"/>
+    <w:lsdException w:name="Medium List 2" w:uiPriority="66"/>
+    <w:lsdException w:name="Medium Grid 1" w:uiPriority="67"/>
+    <w:lsdException w:name="Medium Grid 2" w:uiPriority="68"/>
+    <w:lsdException w:name="Medium Grid 3" w:uiPriority="69"/>
+    <w:lsdException w:name="Dark List" w:uiPriority="70"/>
+    <w:lsdException w:name="Colorful Shading" w:uiPriority="71"/>
+    <w:lsdException w:name="Colorful List" w:uiPriority="72"/>
+    <w:lsdException w:name="Colorful Grid" w:uiPriority="73"/>
+    <w:lsdException w:name="Light Shading Accent 1" w:uiPriority="60"/>
+    <w:lsdException w:name="Light List Accent 1" w:uiPriority="61"/>
+    <w:lsdException w:name="Light Grid Accent 1" w:uiPriority="62"/>
+    <w:lsdException w:name="Medium Shading 1 Accent 1" w:uiPriority="63"/>
+    <w:lsdException w:name="Medium Shading 2 Accent 1" w:uiPriority="64"/>
+    <w:lsdException w:name="Medium List 1 Accent 1" w:uiPriority="65"/>
+    <w:lsdException w:name="Revision" w:semiHidden="1"/>
+    <w:lsdException w:name="List Paragraph" w:uiPriority="34" w:qFormat="1"/>
+    <w:lsdException w:name="Quote" w:uiPriority="29" w:qFormat="1"/>
+    <w:lsdException w:name="Intense Quote" w:uiPriority="30" w:qFormat="1"/>
+    <w:lsdException w:name="Medium List 2 Accent 1" w:uiPriority="66"/>
+    <w:lsdException w:name="Medium Grid 1 Accent 1" w:uiPriority="67"/>
+    <w:lsdException w:name="Medium Grid 2 Accent 1" w:uiPriority="68"/>
+    <w:lsdException w:name="Medium Grid 3 Accent 1" w:uiPriority="69"/>
+    <w:lsdException w:name="Dark List Accent 1" w:uiPriority="70"/>
+    <w:lsdException w:name="Colorful Shading Accent 1" w:uiPriority="71"/>
+    <w:lsdException w:name="Colorful List Accent 1" w:uiPriority="72"/>
+    <w:lsdException w:name="Colorful Grid Accent 1" w:uiPriority="73"/>
+    <w:lsdException w:name="Light Shading Accent 2" w:uiPriority="60"/>
+    <w:lsdException w:name="Light List Accent 2" w:uiPriority="61"/>
+    <w:lsdException w:name="Light Grid Accent 2" w:uiPriority="62"/>
+    <w:lsdException w:name="Medium Shading 1 Accent 2" w:uiPriority="63"/>
+    <w:lsdException w:name="Medium Shading 2 Accent 2" w:uiPriority="64"/>
+    <w:lsdException w:name="Medium List 1 Accent 2" w:uiPriority="65"/>
+    <w:lsdException w:name="Medium List 2 Accent 2" w:uiPriority="66"/>
+    <w:lsdException w:name="Medium Grid 1 Accent 2" w:uiPriority="67"/>
+    <w:lsdException w:name="Medium Grid 2 Accent 2" w:uiPriority="68"/>
+    <w:lsdException w:name="Medium Grid 3 Accent 2" w:uiPriority="69"/>
+    <w:lsdException w:name="Dark List Accent 2" w:uiPriority="70"/>
+    <w:lsdException w:name="Colorful Shading Accent 2" w:uiPriority="71"/>
+    <w:lsdException w:name="Colorful List Accent 2" w:uiPriority="72"/>
+    <w:lsdException w:name="Colorful Grid Accent 2" w:uiPriority="73"/>
+    <w:lsdException w:name="Light Shading Accent 3" w:uiPriority="60"/>
+    <w:lsdException w:name="Light List Accent 3" w:uiPriority="61"/>
+    <w:lsdException w:name="Light Grid Accent 3" w:uiPriority="62"/>
+    <w:lsdException w:name="Medium Shading 1 Accent 3" w:uiPriority="63"/>
+    <w:lsdException w:name="Medium Shading 2 Accent 3" w:uiPriority="64"/>
+    <w:lsdException w:name="Medium List 1 Accent 3" w:uiPriority="65"/>
+    <w:lsdException w:name="Medium List 2 Accent 3" w:uiPriority="66"/>
+    <w:lsdException w:name="Medium Grid 1 Accent 3" w:uiPriority="67"/>
+    <w:lsdException w:name="Medium Grid 2 Accent 3" w:uiPriority="68"/>
+    <w:lsdException w:name="Medium Grid 3 Accent 3" w:uiPriority="69"/>
+    <w:lsdException w:name="Dark List Accent 3" w:uiPriority="70"/>
+    <w:lsdException w:name="Colorful Shading Accent 3" w:uiPriority="71"/>
+    <w:lsdException w:name="Colorful List Accent 3" w:uiPriority="72"/>
+    <w:lsdException w:name="Colorful Grid Accent 3" w:uiPriority="73"/>
+    <w:lsdException w:name="Light Shading Accent 4" w:uiPriority="60"/>
+    <w:lsdException w:name="Light List Accent 4" w:uiPriority="61"/>
+    <w:lsdException w:name="Light Grid Accent 4" w:uiPriority="62"/>
+    <w:lsdException w:name="Medium Shading 1 Accent 4" w:uiPriority="63"/>
+    <w:lsdException w:name="Medium Shading 2 Accent 4" w:uiPriority="64"/>
+    <w:lsdException w:name="Medium List 1 Accent 4" w:uiPriority="65"/>
+    <w:lsdException w:name="Medium List 2 Accent 4" w:uiPriority="66"/>
+    <w:lsdException w:name="Medium Grid 1 Accent 4" w:uiPriority="67"/>
+    <w:lsdException w:name="Medium Grid 2 Accent 4" w:uiPriority="68"/>
+    <w:lsdException w:name="Medium Grid 3 Accent 4" w:uiPriority="69"/>
+    <w:lsdException w:name="Dark List Accent 4" w:uiPriority="70"/>
+    <w:lsdException w:name="Colorful Shading Accent 4" w:uiPriority="71"/>
+    <w:lsdException w:name="Colorful List Accent 4" w:uiPriority="72"/>
+    <w:lsdException w:name="Colorful Grid Accent 4" w:uiPriority="73"/>
+    <w:lsdException w:name="Light Shading Accent 5" w:uiPriority="60"/>
+    <w:lsdException w:name="Light List Accent 5" w:uiPriority="61"/>
+    <w:lsdException w:name="Light Grid Accent 5" w:uiPriority="62"/>
+    <w:lsdException w:name="Medium Shading 1 Accent 5" w:uiPriority="63"/>
+    <w:lsdException w:name="Medium Shading 2 Accent 5" w:uiPriority="64"/>
+    <w:lsdException w:name="Medium List 1 Accent 5" w:uiPriority="65"/>
+    <w:lsdException w:name="Medium List 2 Accent 5" w:uiPriority="66"/>
+    <w:lsdException w:name="Medium Grid 1 Accent 5" w:uiPriority="67"/>
+    <w:lsdException w:name="Medium Grid 2 Accent 5" w:uiPriority="68"/>
+    <w:lsdException w:name="Medium Grid 3 Accent 5" w:uiPriority="69"/>
+    <w:lsdException w:name="Dark List Accent 5" w:uiPriority="70"/>
+    <w:lsdException w:name="Colorful Shading Accent 5" w:uiPriority="71"/>
+    <w:lsdException w:name="Colorful List Accent 5" w:uiPriority="72"/>
+    <w:lsdException w:name="Colorful Grid Accent 5" w:uiPriority="73"/>
+    <w:lsdException w:name="Light Shading Accent 6" w:uiPriority="60"/>
+    <w:lsdException w:name="Light List Accent 6" w:uiPriority="61"/>
+    <w:lsdException w:name="Light Grid Accent 6" w:uiPriority="62"/>
+    <w:lsdException w:name="Medium Shading 1 Accent 6" w:uiPriority="63"/>
+    <w:lsdException w:name="Medium Shading 2 Accent 6" w:uiPriority="64"/>
+    <w:lsdException w:name="Medium List 1 Accent 6" w:uiPriority="65"/>
+    <w:lsdException w:name="Medium List 2 Accent 6" w:uiPriority="66"/>
+    <w:lsdException w:name="Medium Grid 1 Accent 6" w:uiPriority="67"/>
+    <w:lsdException w:name="Medium Grid 2 Accent 6" w:uiPriority="68"/>
+    <w:lsdException w:name="Medium Grid 3 Accent 6" w:uiPriority="69"/>
+    <w:lsdException w:name="Dark List Accent 6" w:uiPriority="70"/>
+    <w:lsdException w:name="Colorful Shading Accent 6" w:uiPriority="71"/>
+    <w:lsdException w:name="Colorful List Accent 6" w:uiPriority="72"/>
+    <w:lsdException w:name="Colorful Grid Accent 6" w:uiPriority="73"/>
+    <w:lsdException w:name="Subtle Emphasis" w:uiPriority="19" w:qFormat="1"/>
+    <w:lsdException w:name="Intense Emphasis" w:uiPriority="21" w:qFormat="1"/>
+    <w:lsdException w:name="Subtle Reference" w:uiPriority="31" w:qFormat="1"/>
+    <w:lsdException w:name="Intense Reference" w:uiPriority="32" w:qFormat="1"/>
+    <w:lsdException w:name="Book Title" w:uiPriority="33" w:qFormat="1"/>
+    <w:lsdException w:name="Bibliography" w:semiHidden="1" w:uiPriority="37" w:unhideWhenUsed="1"/>
+    <w:lsdException w:name="TOC Heading" w:semiHidden="1" w:uiPriority="39" w:unhideWhenUsed="1" w:qFormat="1"/>
+    <w:lsdException w:name="Plain Table 1" w:uiPriority="41"/>
+    <w:lsdException w:name="Plain Table 2" w:uiPriority="42"/>
+    <w:lsdException w:name="Plain Table 3" w:uiPriority="43"/>
+    <w:lsdException w:name="Plain Table 4" w:uiPriority="44"/>
+    <w:lsdException w:name="Plain Table 5" w:uiPriority="45"/>
+    <w:lsdException w:name="Grid Table Light" w:uiPriority="40"/>
+    <w:lsdException w:name="Grid Table 1 Light" w:uiPriority="46"/>
+    <w:lsdException w:name="Grid Table 2" w:uiPriority="47"/>
+    <w:lsdException w:name="Grid Table 3" w:uiPriority="48"/>
+    <w:lsdException w:name="Grid Table 4" w:uiPriority="49"/>
+    <w:lsdException w:name="Grid Table 5 Dark" w:uiPriority="50"/>
+    <w:lsdException w:name="Grid Table 6 Colorful" w:uiPriority="51"/>
+    <w:lsdException w:name="Grid Table 7 Colorful" w:uiPriority="52"/>
+    <w:lsdException w:name="Grid Table 1 Light Accent 1" w:uiPriority="46"/>
+    <w:lsdException w:name="Grid Table 2 Accent 1" w:uiPriority="47"/>
+    <w:lsdException w:name="Grid Table 3 Accent 1" w:uiPriority="48"/>
+    <w:lsdException w:name="Grid Table 4 Accent 1" w:uiPriority="49"/>
+    <w:lsdException w:name="Grid Table 5 Dark Accent 1" w:uiPriority="50"/>
+    <w:lsdException w:name="Grid Table 6 Colorful Accent 1" w:uiPriority="51"/>
+    <w:lsdException w:name="Grid Table 7 Colorful Accent 1" w:uiPriority="52"/>
+    <w:lsdException w:name="Grid Table 1 Light Accent 2" w:uiPriority="46"/>
+    <w:lsdException w:name="Grid Table 2 Accent 2" w:uiPriority="47"/>
+    <w:lsdException w:name="Grid Table 3 Accent 2" w:uiPriority="48"/>
+    <w:lsdException w:name="Grid Table 4 Accent 2" w:uiPriority="49"/>
+    <w:lsdException w:name="Grid Table 5 Dark Accent 2" w:uiPriority="50"/>
+    <w:lsdException w:name="Grid Table 6 Colorful Accent 2" w:uiPriority="51"/>
+    <w:lsdException w:name="Grid Table 7 Colorful Accent 2" w:uiPriority="52"/>
+    <w:lsdException w:name="Grid Table 1 Light Accent 3" w:uiPriority="46"/>
+    <w:lsdException w:name="Grid Table 2 Accent 3" w:uiPriority="47"/>
+    <w:lsdException w:name="Grid Table 3 Accent 3" w:uiPriority="48"/>
+    <w:lsdException w:name="Grid Table 4 Accent 3" w:uiPriority="49"/>
+    <w:lsdException w:name="Grid Table 5 Dark Accent 3" w:uiPriority="50"/>
+    <w:lsdException w:name="Grid Table 6 Colorful Accent 3" w:uiPriority="51"/>
+    <w:lsdException w:name="Grid Table 7 Colorful Accent 3" w:uiPriority="52"/>
+    <w:lsdException w:name="Grid Table 1 Light Accent 4" w:uiPriority="46"/>
+    <w:lsdException w:name="Grid Table 2 Accent 4" w:uiPriority="47"/>
+    <w:lsdException w:name="Grid Table 3 Accent 4" w:uiPriority="48"/>
+    <w:lsdException w:name="Grid Table 4 Accent 4" w:uiPriority="49"/>
+    <w:lsdException w:name="Grid Table 5 Dark Accent 4" w:uiPriority="50"/>
+    <w:lsdException w:name="Grid Table 6 Colorful Accent 4" w:uiPriority="51"/>
+    <w:lsdException w:name="Grid Table 7 Colorful Accent 4" w:uiPriority="52"/>
+    <w:lsdException w:name="Grid Table 1 Light Accent 5" w:uiPriority="46"/>
+    <w:lsdException w:name="Grid Table 2 Accent 5" w:uiPriority="47"/>
+    <w:lsdException w:name="Grid Table 3 Accent 5" w:uiPriority="48"/>
+    <w:lsdException w:name="Grid Table 4 Accent 5" w:uiPriority="49"/>
+    <w:lsdException w:name="Grid Table 5 Dark Accent 5" w:uiPriority="50"/>
+    <w:lsdException w:name="Grid Table 6 Colorful Accent 5" w:uiPriority="51"/>
+    <w:lsdException w:name="Grid Table 7 Colorful Accent 5" w:uiPriority="52"/>
+    <w:lsdException w:name="Grid Table 1 Light Accent 6" w:uiPriority="46"/>
+    <w:lsdException w:name="Grid Table 2 Accent 6" w:uiPriority="47"/>
+    <w:lsdException w:name="Grid Table 3 Accent 6" w:uiPriority="48"/>
+    <w:lsdException w:name="Grid Table 4 Accent 6" w:uiPriority="49"/>
+    <w:lsdException w:name="Grid Table 5 Dark Accent 6" w:uiPriority="50"/>
+    <w:lsdException w:name="Grid Table 6 Colorful Accent 6" w:uiPriority="51"/>
+    <w:lsdException w:name="Grid Table 7 Colorful Accent 6" w:uiPriority="52"/>
+    <w:lsdException w:name="List Table 1 Light" w:uiPriority="46"/>
+    <w:lsdException w:name="List Table 2" w:uiPriority="47"/>
+    <w:lsdException w:name="List Table 3" w:uiPriority="48"/>
+    <w:lsdException w:name="List Table 4" w:uiPriority="49"/>
+    <w:lsdException w:name="List Table 5 Dark" w:uiPriority="50"/>
+    <w:lsdException w:name="List Table 6 Colorful" w:uiPriority="51"/>
+    <w:lsdException w:name="List Table 7 Colorful" w:uiPriority="52"/>
+    <w:lsdException w:name="List Table 1 Light Accent 1" w:uiPriority="46"/>
+    <w:lsdException w:name="List Table 2 Accent 1" w:uiPriority="47"/>
+    <w:lsdException w:name="List Table 3 Accent 1" w:uiPriority="48"/>
+    <w:lsdException w:name="List Table 4 Accent 1" w:uiPriority="49"/>
+    <w:lsdException w:name="List Table 5 Dark Accent 1" w:uiPriority="50"/>
+    <w:lsdException w:name="List Table 6 Colorful Accent 1" w:uiPriority="51"/>
+    <w:lsdException w:name="List Table 7 Colorful Accent 1" w:uiPriority="52"/>
+    <w:lsdException w:name="List Table 1 Light Accent 2" w:uiPriority="46"/>
+    <w:lsdException w:name="List Table 2 Accent 2" w:uiPriority="47"/>
+    <w:lsdException w:name="List Table 3 Accent 2" w:uiPriority="48"/>
+    <w:lsdException w:name="List Table 4 Accent 2" w:uiPriority="49"/>
+    <w:lsdException w:name="List Table 5 Dark Accent 2" w:uiPriority="50"/>
+    <w:lsdException w:name="List Table 6 Colorful Accent 2" w:uiPriority="51"/>
+    <w:lsdException w:name="List Table 7 Colorful Accent 2" w:uiPriority="52"/>
+    <w:lsdException w:name="List Table 1 Light Accent 3" w:uiPriority="46"/>
+    <w:lsdException w:name="List Table 2 Accent 3" w:uiPriority="47"/>
+    <w:lsdException w:name="List Table 3 Accent 3" w:uiPriority="48"/>
+    <w:lsdException w:name="List Table 4 Accent 3" w:uiPriority="49"/>
+    <w:lsdException w:name="List Table 5 Dark Accent 3" w:uiPriority="50"/>
+    <w:lsdException w:name="List Table 6 Colorful Accent 3" w:uiPriority="51"/>
+    <w:lsdException w:name="List Table 7 Colorful Accent 3" w:uiPriority="52"/>
+    <w:lsdException w:name="List Table 1 Light Accent 4" w:uiPriority="46"/>
+    <w:lsdException w:name="List Table 2 Accent 4" w:uiPriority="47"/>
+    <w:lsdException w:name="List Table 3 Accent 4" w:uiPriority="48"/>
+    <w:lsdException w:name="List Table 4 Accent 4" w:uiPriority="49"/>
+    <w:lsdException w:name="List Table 5 Dark Accent 4" w:uiPriority="50"/>
+    <w:lsdException w:name="List Table 6 Colorful Accent 4" w:uiPriority="51"/>
+    <w:lsdException w:name="List Table 7 Colorful Accent 4" w:uiPriority="52"/>
+    <w:lsdException w:name="List Table 1 Light Accent 5" w:uiPriority="46"/>
+    <w:lsdException w:name="List Table 2 Accent 5" w:uiPriority="47"/>
+    <w:lsdException w:name="List Table 3 Accent 5" w:uiPriority="48"/>
+    <w:lsdException w:name="List Table 4 Accent 5" w:uiPriority="49"/>
+    <w:lsdException w:name="List Table 5 Dark Accent 5" w:uiPriority="50"/>
+    <w:lsdException w:name="List Table 6 Colorful Accent 5" w:uiPriority="51"/>
+    <w:lsdException w:name="List Table 7 Colorful Accent 5" w:uiPriority="52"/>
+    <w:lsdException w:name="List Table 1 Light Accent 6" w:uiPriority="46"/>
+    <w:lsdException w:name="List Table 2 Accent 6" w:uiPriority="47"/>
+    <w:lsdException w:name="List Table 3 Accent 6" w:uiPriority="48"/>
+    <w:lsdException w:name="List Table 4 Accent 6" w:uiPriority="49"/>
+    <w:lsdException w:name="List Table 5 Dark Accent 6" w:uiPriority="50"/>
+    <w:lsdException w:name="List Table 6 Colorful Accent 6" w:uiPriority="51"/>
+    <w:lsdException w:name="List Table 7 Colorful Accent 6" w:uiPriority="52"/>
   </w:latentStyles>
   <w:style w:type="paragraph" w:default="1" w:styleId="Standard">
     <w:name w:val="Normal"/>
@@ -19121,7 +18915,7 @@
 </file>
 
 <file path=customXml/itemProps1.xml><?xml version="1.0" encoding="utf-8"?>
-<ds:datastoreItem xmlns:ds="http://schemas.openxmlformats.org/officeDocument/2006/customXml" ds:itemID="{97554E8F-63EA-4D21-BB4D-1C00B6513BD1}">
+<ds:datastoreItem xmlns:ds="http://schemas.openxmlformats.org/officeDocument/2006/customXml" ds:itemID="{49B17336-F28A-4B2E-A339-E91225366F1D}">
   <ds:schemaRefs>
     <ds:schemaRef ds:uri="http://schemas.openxmlformats.org/officeDocument/2006/bibliography"/>
   </ds:schemaRefs>

</xml_diff>

<commit_message>
direct2Dev: Feld FIELD_berechnung.Ev2.UnterhaltsbeitraegeG2 wird nun auch angezeigt
</commit_message>
<xml_diff>
--- a/ebegu-server/src/main/resources/vorlagen/Berechnungsgrundlagen.docx
+++ b/ebegu-server/src/main/resources/vorlagen/Berechnungsgrundlagen.docx
@@ -1,6 +1,6 @@
 
 <file path=word/document.xml><?xml version="1.0" encoding="utf-8"?>
-<w:document xmlns:wpc="http://schemas.microsoft.com/office/word/2010/wordprocessingCanvas" xmlns:mc="http://schemas.openxmlformats.org/markup-compatibility/2006" xmlns:o="urn:schemas-microsoft-com:office:office" xmlns:r="http://schemas.openxmlformats.org/officeDocument/2006/relationships" xmlns:m="http://schemas.openxmlformats.org/officeDocument/2006/math" xmlns:v="urn:schemas-microsoft-com:vml" xmlns:wp14="http://schemas.microsoft.com/office/word/2010/wordprocessingDrawing" xmlns:wp="http://schemas.openxmlformats.org/drawingml/2006/wordprocessingDrawing" xmlns:w10="urn:schemas-microsoft-com:office:word" xmlns:w="http://schemas.openxmlformats.org/wordprocessingml/2006/main" xmlns:w14="http://schemas.microsoft.com/office/word/2010/wordml" xmlns:w15="http://schemas.microsoft.com/office/word/2012/wordml" xmlns:wpg="http://schemas.microsoft.com/office/word/2010/wordprocessingGroup" xmlns:wpi="http://schemas.microsoft.com/office/word/2010/wordprocessingInk" xmlns:wne="http://schemas.microsoft.com/office/word/2006/wordml" xmlns:wps="http://schemas.microsoft.com/office/word/2010/wordprocessingShape" mc:Ignorable="w14 w15 wp14">
+<w:document xmlns:wpc="http://schemas.microsoft.com/office/word/2010/wordprocessingCanvas" xmlns:mc="http://schemas.openxmlformats.org/markup-compatibility/2006" xmlns:o="urn:schemas-microsoft-com:office:office" xmlns:r="http://schemas.openxmlformats.org/officeDocument/2006/relationships" xmlns:m="http://schemas.openxmlformats.org/officeDocument/2006/math" xmlns:v="urn:schemas-microsoft-com:vml" xmlns:wp14="http://schemas.microsoft.com/office/word/2010/wordprocessingDrawing" xmlns:wp="http://schemas.openxmlformats.org/drawingml/2006/wordprocessingDrawing" xmlns:w10="urn:schemas-microsoft-com:office:word" xmlns:w="http://schemas.openxmlformats.org/wordprocessingml/2006/main" xmlns:w14="http://schemas.microsoft.com/office/word/2010/wordml" xmlns:wpg="http://schemas.microsoft.com/office/word/2010/wordprocessingGroup" xmlns:wpi="http://schemas.microsoft.com/office/word/2010/wordprocessingInk" xmlns:wne="http://schemas.microsoft.com/office/word/2006/wordml" xmlns:wps="http://schemas.microsoft.com/office/word/2010/wordprocessingShape" mc:Ignorable="w14 wp14">
   <w:body>
     <w:p>
       <w:pPr>
@@ -3275,6 +3275,7 @@
           <w:sz w:val="18"/>
           <w:szCs w:val="18"/>
         </w:rPr>
+        <w:lastRenderedPageBreak/>
         <w:fldChar w:fldCharType="begin"/>
       </w:r>
       <w:r>
@@ -5338,8 +5339,6 @@
         <w:br w:type="page"/>
       </w:r>
     </w:p>
-    <w:bookmarkStart w:id="0" w:name="_GoBack"/>
-    <w:bookmarkEnd w:id="0"/>
     <w:p>
       <w:pPr>
         <w:rPr>
@@ -8778,6 +8777,7 @@
           <w:sz w:val="18"/>
           <w:szCs w:val="18"/>
         </w:rPr>
+        <w:lastRenderedPageBreak/>
         <w:fldChar w:fldCharType="begin"/>
       </w:r>
       <w:r>
@@ -11957,28 +11957,25 @@
             </w:r>
           </w:p>
         </w:tc>
+        <w:bookmarkStart w:id="0" w:name="_GoBack"/>
+        <w:bookmarkEnd w:id="0"/>
         <w:tc>
           <w:tcPr>
             <w:tcW w:w="1539" w:type="dxa"/>
           </w:tcPr>
           <w:p>
             <w:pPr>
-              <w:pStyle w:val="Text"/>
-              <w:tabs>
-                <w:tab w:val="left" w:pos="4253"/>
-              </w:tabs>
-              <w:jc w:val="right"/>
-              <w:rPr>
-                <w:rFonts w:cs="Arial"/>
-                <w:color w:val="000000" w:themeColor="text1"/>
-                <w:sz w:val="17"/>
-                <w:szCs w:val="17"/>
-              </w:rPr>
-            </w:pPr>
-            <w:r>
-              <w:rPr>
-                <w:rFonts w:cs="Arial"/>
-                <w:color w:val="000000" w:themeColor="text1"/>
+              <w:spacing w:line="280" w:lineRule="atLeast"/>
+              <w:jc w:val="right"/>
+              <w:rPr>
+                <w:rFonts w:ascii="Arial" w:hAnsi="Arial" w:cs="Arial"/>
+                <w:sz w:val="17"/>
+                <w:szCs w:val="17"/>
+              </w:rPr>
+            </w:pPr>
+            <w:r>
+              <w:rPr>
+                <w:rFonts w:ascii="Arial" w:hAnsi="Arial" w:cs="Arial"/>
                 <w:sz w:val="17"/>
                 <w:szCs w:val="17"/>
               </w:rPr>
@@ -11987,27 +11984,24 @@
             </w:r>
             <w:r>
               <w:rPr>
-                <w:rFonts w:cs="Arial"/>
-                <w:color w:val="000000" w:themeColor="text1"/>
-                <w:sz w:val="17"/>
-                <w:szCs w:val="17"/>
-              </w:rPr>
-              <w:instrText xml:space="preserve"> </w:instrText>
-            </w:r>
-            <w:r>
-              <w:rPr>
-                <w:rFonts w:cs="Arial"/>
-                <w:color w:val="000000" w:themeColor="text1"/>
+                <w:rFonts w:ascii="Arial" w:hAnsi="Arial" w:cs="Arial"/>
+                <w:sz w:val="17"/>
+                <w:szCs w:val="17"/>
+              </w:rPr>
+              <w:instrText xml:space="preserve"> DOCVARIABLE  </w:instrText>
+            </w:r>
+            <w:r>
+              <w:rPr>
+                <w:rFonts w:ascii="Arial" w:hAnsi="Arial" w:cs="Arial"/>
                 <w:sz w:val="17"/>
                 <w:szCs w:val="17"/>
               </w:rPr>
               <w:lastRenderedPageBreak/>
-              <w:instrText xml:space="preserve">DOCVARIABLE  FIELD_berechnung.Ev2.UnterhaltsbeitraegeG2  \* MERGEFORMAT </w:instrText>
-            </w:r>
-            <w:r>
-              <w:rPr>
-                <w:rFonts w:cs="Arial"/>
-                <w:color w:val="000000" w:themeColor="text1"/>
+              <w:instrText xml:space="preserve">FIELD_berechnung.Ev2.UnterhaltsbeitraegeG2  \* MERGEFORMAT </w:instrText>
+            </w:r>
+            <w:r>
+              <w:rPr>
+                <w:rFonts w:ascii="Arial" w:hAnsi="Arial" w:cs="Arial"/>
                 <w:sz w:val="17"/>
                 <w:szCs w:val="17"/>
               </w:rPr>
@@ -12665,7 +12659,54 @@
                 <w:sz w:val="17"/>
                 <w:szCs w:val="17"/>
               </w:rPr>
-              <w:instrText xml:space="preserve"> DOCVARIABLE  FIELD_berechnung.Ev2.BruttovermoegenG1  \* </w:instrText>
+              <w:instrText xml:space="preserve"> DOCVARIABLE  FIELD_berechnung.Ev2.BruttovermoegenG1  \* MERGEFORMAT </w:instrText>
+            </w:r>
+            <w:r>
+              <w:rPr>
+                <w:rFonts w:cs="Arial"/>
+                <w:color w:val="000000" w:themeColor="text1"/>
+                <w:sz w:val="17"/>
+                <w:szCs w:val="17"/>
+              </w:rPr>
+              <w:fldChar w:fldCharType="end"/>
+            </w:r>
+          </w:p>
+        </w:tc>
+        <w:tc>
+          <w:tcPr>
+            <w:tcW w:w="1539" w:type="dxa"/>
+          </w:tcPr>
+          <w:p>
+            <w:pPr>
+              <w:pStyle w:val="Text"/>
+              <w:tabs>
+                <w:tab w:val="left" w:pos="4253"/>
+              </w:tabs>
+              <w:jc w:val="right"/>
+              <w:rPr>
+                <w:rFonts w:cs="Arial"/>
+                <w:color w:val="000000" w:themeColor="text1"/>
+                <w:sz w:val="17"/>
+                <w:szCs w:val="17"/>
+              </w:rPr>
+            </w:pPr>
+            <w:r>
+              <w:rPr>
+                <w:rFonts w:cs="Arial"/>
+                <w:color w:val="000000" w:themeColor="text1"/>
+                <w:sz w:val="17"/>
+                <w:szCs w:val="17"/>
+              </w:rPr>
+              <w:fldChar w:fldCharType="begin"/>
+            </w:r>
+            <w:r>
+              <w:rPr>
+                <w:rFonts w:cs="Arial"/>
+                <w:color w:val="000000" w:themeColor="text1"/>
+                <w:sz w:val="17"/>
+                <w:szCs w:val="17"/>
+              </w:rPr>
+              <w:instrText xml:space="preserve"> DOCVARIABLE  FIELD_berechnung.Ev2.BruttovermoegenG2  \* </w:instrText>
             </w:r>
             <w:r>
               <w:rPr>
@@ -12676,64 +12717,6 @@
               </w:rPr>
               <w:lastRenderedPageBreak/>
               <w:instrText xml:space="preserve">MERGEFORMAT </w:instrText>
-            </w:r>
-            <w:r>
-              <w:rPr>
-                <w:rFonts w:cs="Arial"/>
-                <w:color w:val="000000" w:themeColor="text1"/>
-                <w:sz w:val="17"/>
-                <w:szCs w:val="17"/>
-              </w:rPr>
-              <w:fldChar w:fldCharType="end"/>
-            </w:r>
-          </w:p>
-        </w:tc>
-        <w:tc>
-          <w:tcPr>
-            <w:tcW w:w="1539" w:type="dxa"/>
-          </w:tcPr>
-          <w:p>
-            <w:pPr>
-              <w:pStyle w:val="Text"/>
-              <w:tabs>
-                <w:tab w:val="left" w:pos="4253"/>
-              </w:tabs>
-              <w:jc w:val="right"/>
-              <w:rPr>
-                <w:rFonts w:cs="Arial"/>
-                <w:color w:val="000000" w:themeColor="text1"/>
-                <w:sz w:val="17"/>
-                <w:szCs w:val="17"/>
-              </w:rPr>
-            </w:pPr>
-            <w:r>
-              <w:rPr>
-                <w:rFonts w:cs="Arial"/>
-                <w:color w:val="000000" w:themeColor="text1"/>
-                <w:sz w:val="17"/>
-                <w:szCs w:val="17"/>
-              </w:rPr>
-              <w:lastRenderedPageBreak/>
-              <w:fldChar w:fldCharType="begin"/>
-            </w:r>
-            <w:r>
-              <w:rPr>
-                <w:rFonts w:cs="Arial"/>
-                <w:color w:val="000000" w:themeColor="text1"/>
-                <w:sz w:val="17"/>
-                <w:szCs w:val="17"/>
-              </w:rPr>
-              <w:instrText xml:space="preserve"> DOCVARIABLE  FIELD_berechnung.Ev2.Brutto</w:instrText>
-            </w:r>
-            <w:r>
-              <w:rPr>
-                <w:rFonts w:cs="Arial"/>
-                <w:color w:val="000000" w:themeColor="text1"/>
-                <w:sz w:val="17"/>
-                <w:szCs w:val="17"/>
-              </w:rPr>
-              <w:lastRenderedPageBreak/>
-              <w:instrText xml:space="preserve">vermoegenG2  \* MERGEFORMAT </w:instrText>
             </w:r>
             <w:r>
               <w:rPr>
@@ -13435,18 +13418,7 @@
                 <w:sz w:val="17"/>
                 <w:szCs w:val="17"/>
               </w:rPr>
-              <w:instrText xml:space="preserve"> DOCVARIABLE  FIELD_berechnung.Gesuchsteller2Name  \* MERGEFORM</w:instrText>
-            </w:r>
-            <w:r>
-              <w:rPr>
-                <w:rFonts w:cs="Arial"/>
-                <w:b/>
-                <w:color w:val="000000" w:themeColor="text1"/>
-                <w:sz w:val="17"/>
-                <w:szCs w:val="17"/>
-              </w:rPr>
-              <w:lastRenderedPageBreak/>
-              <w:instrText xml:space="preserve">AT </w:instrText>
+              <w:instrText xml:space="preserve"> DOCVARIABLE  FIELD_berechnung.Gesuchsteller2Name  \* MERGEFORMAT </w:instrText>
             </w:r>
             <w:r>
               <w:rPr>
@@ -14268,7 +14240,7 @@
                 <w:sz w:val="17"/>
                 <w:szCs w:val="17"/>
               </w:rPr>
-              <w:instrText xml:space="preserve"> DOCVARIABLE  FIELD_berechnung.Ev2.MassgebendesEinkomme</w:instrText>
+              <w:instrText xml:space="preserve"> DOCVARIABLE  FIELD_berechnung.Ev2.MassgebendesEinkommen  \* </w:instrText>
             </w:r>
             <w:r>
               <w:rPr>
@@ -14279,7 +14251,7 @@
                 <w:szCs w:val="17"/>
               </w:rPr>
               <w:lastRenderedPageBreak/>
-              <w:instrText xml:space="preserve">n  \* MERGEFORMAT </w:instrText>
+              <w:instrText xml:space="preserve">MERGEFORMAT </w:instrText>
             </w:r>
             <w:r>
               <w:rPr>
@@ -14335,6 +14307,7 @@
           <w:sz w:val="18"/>
           <w:szCs w:val="18"/>
         </w:rPr>
+        <w:lastRenderedPageBreak/>
         <w:fldChar w:fldCharType="begin"/>
       </w:r>
       <w:r>
@@ -15009,7 +14982,7 @@
                 <w:sz w:val="18"/>
                 <w:szCs w:val="18"/>
               </w:rPr>
-              <w:instrText xml:space="preserve"> DOCVARIABLE  FIELD_berechnung.E</w:instrText>
+              <w:instrText xml:space="preserve"> DOCVARIABLE  FIELD_berechnung.Ev2.TotalEinkuenfte  \* </w:instrText>
             </w:r>
             <w:r>
               <w:rPr>
@@ -15019,7 +14992,7 @@
                 <w:szCs w:val="18"/>
               </w:rPr>
               <w:lastRenderedPageBreak/>
-              <w:instrText xml:space="preserve">v2.TotalEinkuenfte  \* MERGEFORMAT </w:instrText>
+              <w:instrText xml:space="preserve">MERGEFORMAT </w:instrText>
             </w:r>
             <w:r>
               <w:rPr>
@@ -15766,7 +15739,7 @@
                 <w:sz w:val="18"/>
                 <w:szCs w:val="18"/>
               </w:rPr>
-              <w:instrText xml:space="preserve"> DOCVARIABLE  FIELD_berechnung.E</w:instrText>
+              <w:instrText xml:space="preserve"> DOCVARIABLE  FIELD_berechnung.Ev2.GeleisteteUnterhal</w:instrText>
             </w:r>
             <w:r>
               <w:rPr>
@@ -15776,7 +15749,7 @@
                 <w:szCs w:val="18"/>
               </w:rPr>
               <w:lastRenderedPageBreak/>
-              <w:instrText xml:space="preserve">v2.GeleisteteUnterhaltsbeitraegeG1  \* MERGEFORMAT </w:instrText>
+              <w:instrText xml:space="preserve">tsbeitraegeG1  \* MERGEFORMAT </w:instrText>
             </w:r>
             <w:r>
               <w:rPr>
@@ -17220,8 +17193,8 @@
       </w:r>
     </w:p>
     <w:sectPr>
-      <w:headerReference w:type="default" r:id="rId8"/>
-      <w:footerReference w:type="default" r:id="rId9"/>
+      <w:headerReference w:type="default" r:id="rId9"/>
+      <w:footerReference w:type="default" r:id="rId10"/>
       <w:pgSz w:w="11906" w:h="16838"/>
       <w:pgMar w:top="1417" w:right="1417" w:bottom="1134" w:left="1417" w:header="708" w:footer="708" w:gutter="0"/>
       <w:cols w:space="708"/>
@@ -17232,7 +17205,7 @@
 </file>
 
 <file path=word/endnotes.xml><?xml version="1.0" encoding="utf-8"?>
-<w:endnotes xmlns:wpc="http://schemas.microsoft.com/office/word/2010/wordprocessingCanvas" xmlns:mc="http://schemas.openxmlformats.org/markup-compatibility/2006" xmlns:o="urn:schemas-microsoft-com:office:office" xmlns:r="http://schemas.openxmlformats.org/officeDocument/2006/relationships" xmlns:m="http://schemas.openxmlformats.org/officeDocument/2006/math" xmlns:v="urn:schemas-microsoft-com:vml" xmlns:wp14="http://schemas.microsoft.com/office/word/2010/wordprocessingDrawing" xmlns:wp="http://schemas.openxmlformats.org/drawingml/2006/wordprocessingDrawing" xmlns:w10="urn:schemas-microsoft-com:office:word" xmlns:w="http://schemas.openxmlformats.org/wordprocessingml/2006/main" xmlns:w14="http://schemas.microsoft.com/office/word/2010/wordml" xmlns:w15="http://schemas.microsoft.com/office/word/2012/wordml" xmlns:wpg="http://schemas.microsoft.com/office/word/2010/wordprocessingGroup" xmlns:wpi="http://schemas.microsoft.com/office/word/2010/wordprocessingInk" xmlns:wne="http://schemas.microsoft.com/office/word/2006/wordml" xmlns:wps="http://schemas.microsoft.com/office/word/2010/wordprocessingShape" mc:Ignorable="w14 w15 wp14">
+<w:endnotes xmlns:wpc="http://schemas.microsoft.com/office/word/2010/wordprocessingCanvas" xmlns:mc="http://schemas.openxmlformats.org/markup-compatibility/2006" xmlns:o="urn:schemas-microsoft-com:office:office" xmlns:r="http://schemas.openxmlformats.org/officeDocument/2006/relationships" xmlns:m="http://schemas.openxmlformats.org/officeDocument/2006/math" xmlns:v="urn:schemas-microsoft-com:vml" xmlns:wp14="http://schemas.microsoft.com/office/word/2010/wordprocessingDrawing" xmlns:wp="http://schemas.openxmlformats.org/drawingml/2006/wordprocessingDrawing" xmlns:w10="urn:schemas-microsoft-com:office:word" xmlns:w="http://schemas.openxmlformats.org/wordprocessingml/2006/main" xmlns:w14="http://schemas.microsoft.com/office/word/2010/wordml" xmlns:wpg="http://schemas.microsoft.com/office/word/2010/wordprocessingGroup" xmlns:wpi="http://schemas.microsoft.com/office/word/2010/wordprocessingInk" xmlns:wne="http://schemas.microsoft.com/office/word/2006/wordml" xmlns:wps="http://schemas.microsoft.com/office/word/2010/wordprocessingShape" mc:Ignorable="w14 wp14">
   <w:endnote w:type="separator" w:id="-1">
     <w:p>
       <w:pPr>
@@ -17257,7 +17230,7 @@
 </file>
 
 <file path=word/footer1.xml><?xml version="1.0" encoding="utf-8"?>
-<w:ftr xmlns:wpc="http://schemas.microsoft.com/office/word/2010/wordprocessingCanvas" xmlns:mc="http://schemas.openxmlformats.org/markup-compatibility/2006" xmlns:o="urn:schemas-microsoft-com:office:office" xmlns:r="http://schemas.openxmlformats.org/officeDocument/2006/relationships" xmlns:m="http://schemas.openxmlformats.org/officeDocument/2006/math" xmlns:v="urn:schemas-microsoft-com:vml" xmlns:wp14="http://schemas.microsoft.com/office/word/2010/wordprocessingDrawing" xmlns:wp="http://schemas.openxmlformats.org/drawingml/2006/wordprocessingDrawing" xmlns:w10="urn:schemas-microsoft-com:office:word" xmlns:w="http://schemas.openxmlformats.org/wordprocessingml/2006/main" xmlns:w14="http://schemas.microsoft.com/office/word/2010/wordml" xmlns:w15="http://schemas.microsoft.com/office/word/2012/wordml" xmlns:wpg="http://schemas.microsoft.com/office/word/2010/wordprocessingGroup" xmlns:wpi="http://schemas.microsoft.com/office/word/2010/wordprocessingInk" xmlns:wne="http://schemas.microsoft.com/office/word/2006/wordml" xmlns:wps="http://schemas.microsoft.com/office/word/2010/wordprocessingShape" mc:Ignorable="w14 w15 wp14">
+<w:ftr xmlns:wpc="http://schemas.microsoft.com/office/word/2010/wordprocessingCanvas" xmlns:mc="http://schemas.openxmlformats.org/markup-compatibility/2006" xmlns:o="urn:schemas-microsoft-com:office:office" xmlns:r="http://schemas.openxmlformats.org/officeDocument/2006/relationships" xmlns:m="http://schemas.openxmlformats.org/officeDocument/2006/math" xmlns:v="urn:schemas-microsoft-com:vml" xmlns:wp14="http://schemas.microsoft.com/office/word/2010/wordprocessingDrawing" xmlns:wp="http://schemas.openxmlformats.org/drawingml/2006/wordprocessingDrawing" xmlns:w10="urn:schemas-microsoft-com:office:word" xmlns:w="http://schemas.openxmlformats.org/wordprocessingml/2006/main" xmlns:w14="http://schemas.microsoft.com/office/word/2010/wordml" xmlns:wpg="http://schemas.microsoft.com/office/word/2010/wordprocessingGroup" xmlns:wpi="http://schemas.microsoft.com/office/word/2010/wordprocessingInk" xmlns:wne="http://schemas.microsoft.com/office/word/2006/wordml" xmlns:wps="http://schemas.microsoft.com/office/word/2010/wordprocessingShape" mc:Ignorable="w14 wp14">
   <w:p>
     <w:pPr>
       <w:pStyle w:val="Fuzeile"/>
@@ -17308,7 +17281,7 @@
 </file>
 
 <file path=word/footnotes.xml><?xml version="1.0" encoding="utf-8"?>
-<w:footnotes xmlns:wpc="http://schemas.microsoft.com/office/word/2010/wordprocessingCanvas" xmlns:mc="http://schemas.openxmlformats.org/markup-compatibility/2006" xmlns:o="urn:schemas-microsoft-com:office:office" xmlns:r="http://schemas.openxmlformats.org/officeDocument/2006/relationships" xmlns:m="http://schemas.openxmlformats.org/officeDocument/2006/math" xmlns:v="urn:schemas-microsoft-com:vml" xmlns:wp14="http://schemas.microsoft.com/office/word/2010/wordprocessingDrawing" xmlns:wp="http://schemas.openxmlformats.org/drawingml/2006/wordprocessingDrawing" xmlns:w10="urn:schemas-microsoft-com:office:word" xmlns:w="http://schemas.openxmlformats.org/wordprocessingml/2006/main" xmlns:w14="http://schemas.microsoft.com/office/word/2010/wordml" xmlns:w15="http://schemas.microsoft.com/office/word/2012/wordml" xmlns:wpg="http://schemas.microsoft.com/office/word/2010/wordprocessingGroup" xmlns:wpi="http://schemas.microsoft.com/office/word/2010/wordprocessingInk" xmlns:wne="http://schemas.microsoft.com/office/word/2006/wordml" xmlns:wps="http://schemas.microsoft.com/office/word/2010/wordprocessingShape" mc:Ignorable="w14 w15 wp14">
+<w:footnotes xmlns:wpc="http://schemas.microsoft.com/office/word/2010/wordprocessingCanvas" xmlns:mc="http://schemas.openxmlformats.org/markup-compatibility/2006" xmlns:o="urn:schemas-microsoft-com:office:office" xmlns:r="http://schemas.openxmlformats.org/officeDocument/2006/relationships" xmlns:m="http://schemas.openxmlformats.org/officeDocument/2006/math" xmlns:v="urn:schemas-microsoft-com:vml" xmlns:wp14="http://schemas.microsoft.com/office/word/2010/wordprocessingDrawing" xmlns:wp="http://schemas.openxmlformats.org/drawingml/2006/wordprocessingDrawing" xmlns:w10="urn:schemas-microsoft-com:office:word" xmlns:w="http://schemas.openxmlformats.org/wordprocessingml/2006/main" xmlns:w14="http://schemas.microsoft.com/office/word/2010/wordml" xmlns:wpg="http://schemas.microsoft.com/office/word/2010/wordprocessingGroup" xmlns:wpi="http://schemas.microsoft.com/office/word/2010/wordprocessingInk" xmlns:wne="http://schemas.microsoft.com/office/word/2006/wordml" xmlns:wps="http://schemas.microsoft.com/office/word/2010/wordprocessingShape" mc:Ignorable="w14 wp14">
   <w:footnote w:type="separator" w:id="-1">
     <w:p>
       <w:pPr>
@@ -17333,7 +17306,7 @@
 </file>
 
 <file path=word/header1.xml><?xml version="1.0" encoding="utf-8"?>
-<w:hdr xmlns:wpc="http://schemas.microsoft.com/office/word/2010/wordprocessingCanvas" xmlns:mc="http://schemas.openxmlformats.org/markup-compatibility/2006" xmlns:o="urn:schemas-microsoft-com:office:office" xmlns:r="http://schemas.openxmlformats.org/officeDocument/2006/relationships" xmlns:m="http://schemas.openxmlformats.org/officeDocument/2006/math" xmlns:v="urn:schemas-microsoft-com:vml" xmlns:wp14="http://schemas.microsoft.com/office/word/2010/wordprocessingDrawing" xmlns:wp="http://schemas.openxmlformats.org/drawingml/2006/wordprocessingDrawing" xmlns:w10="urn:schemas-microsoft-com:office:word" xmlns:w="http://schemas.openxmlformats.org/wordprocessingml/2006/main" xmlns:w14="http://schemas.microsoft.com/office/word/2010/wordml" xmlns:w15="http://schemas.microsoft.com/office/word/2012/wordml" xmlns:wpg="http://schemas.microsoft.com/office/word/2010/wordprocessingGroup" xmlns:wpi="http://schemas.microsoft.com/office/word/2010/wordprocessingInk" xmlns:wne="http://schemas.microsoft.com/office/word/2006/wordml" xmlns:wps="http://schemas.microsoft.com/office/word/2010/wordprocessingShape" mc:Ignorable="w14 w15 wp14">
+<w:hdr xmlns:wpc="http://schemas.microsoft.com/office/word/2010/wordprocessingCanvas" xmlns:mc="http://schemas.openxmlformats.org/markup-compatibility/2006" xmlns:o="urn:schemas-microsoft-com:office:office" xmlns:r="http://schemas.openxmlformats.org/officeDocument/2006/relationships" xmlns:m="http://schemas.openxmlformats.org/officeDocument/2006/math" xmlns:v="urn:schemas-microsoft-com:vml" xmlns:wp14="http://schemas.microsoft.com/office/word/2010/wordprocessingDrawing" xmlns:wp="http://schemas.openxmlformats.org/drawingml/2006/wordprocessingDrawing" xmlns:w10="urn:schemas-microsoft-com:office:word" xmlns:w="http://schemas.openxmlformats.org/wordprocessingml/2006/main" xmlns:w14="http://schemas.microsoft.com/office/word/2010/wordml" xmlns:wpg="http://schemas.microsoft.com/office/word/2010/wordprocessingGroup" xmlns:wpi="http://schemas.microsoft.com/office/word/2010/wordprocessingInk" xmlns:wne="http://schemas.microsoft.com/office/word/2006/wordml" xmlns:wps="http://schemas.microsoft.com/office/word/2010/wordprocessingShape" mc:Ignorable="w14 wp14">
   <w:p>
     <w:pPr>
       <w:pStyle w:val="Kopfzeile"/>
@@ -17391,8 +17364,8 @@
 </file>
 
 <file path=word/numbering.xml><?xml version="1.0" encoding="utf-8"?>
-<w:numbering xmlns:wpc="http://schemas.microsoft.com/office/word/2010/wordprocessingCanvas" xmlns:mc="http://schemas.openxmlformats.org/markup-compatibility/2006" xmlns:o="urn:schemas-microsoft-com:office:office" xmlns:r="http://schemas.openxmlformats.org/officeDocument/2006/relationships" xmlns:m="http://schemas.openxmlformats.org/officeDocument/2006/math" xmlns:v="urn:schemas-microsoft-com:vml" xmlns:wp14="http://schemas.microsoft.com/office/word/2010/wordprocessingDrawing" xmlns:wp="http://schemas.openxmlformats.org/drawingml/2006/wordprocessingDrawing" xmlns:w10="urn:schemas-microsoft-com:office:word" xmlns:w="http://schemas.openxmlformats.org/wordprocessingml/2006/main" xmlns:w14="http://schemas.microsoft.com/office/word/2010/wordml" xmlns:w15="http://schemas.microsoft.com/office/word/2012/wordml" xmlns:wpg="http://schemas.microsoft.com/office/word/2010/wordprocessingGroup" xmlns:wpi="http://schemas.microsoft.com/office/word/2010/wordprocessingInk" xmlns:wne="http://schemas.microsoft.com/office/word/2006/wordml" xmlns:wps="http://schemas.microsoft.com/office/word/2010/wordprocessingShape" mc:Ignorable="w14 w15 wp14">
-  <w:abstractNum w:abstractNumId="0" w15:restartNumberingAfterBreak="0">
+<w:numbering xmlns:wpc="http://schemas.microsoft.com/office/word/2010/wordprocessingCanvas" xmlns:mc="http://schemas.openxmlformats.org/markup-compatibility/2006" xmlns:o="urn:schemas-microsoft-com:office:office" xmlns:r="http://schemas.openxmlformats.org/officeDocument/2006/relationships" xmlns:m="http://schemas.openxmlformats.org/officeDocument/2006/math" xmlns:v="urn:schemas-microsoft-com:vml" xmlns:wp14="http://schemas.microsoft.com/office/word/2010/wordprocessingDrawing" xmlns:wp="http://schemas.openxmlformats.org/drawingml/2006/wordprocessingDrawing" xmlns:w10="urn:schemas-microsoft-com:office:word" xmlns:w="http://schemas.openxmlformats.org/wordprocessingml/2006/main" xmlns:w14="http://schemas.microsoft.com/office/word/2010/wordml" xmlns:wpg="http://schemas.microsoft.com/office/word/2010/wordprocessingGroup" xmlns:wpi="http://schemas.microsoft.com/office/word/2010/wordprocessingInk" xmlns:wne="http://schemas.microsoft.com/office/word/2006/wordml" xmlns:wps="http://schemas.microsoft.com/office/word/2010/wordprocessingShape" mc:Ignorable="w14 wp14">
+  <w:abstractNum w:abstractNumId="0">
     <w:nsid w:val="4DB2642F"/>
     <w:multiLevelType w:val="multilevel"/>
     <w:tmpl w:val="BBE2403E"/>
@@ -17517,7 +17490,7 @@
 </file>
 
 <file path=word/styles.xml><?xml version="1.0" encoding="utf-8"?>
-<w:styles xmlns:mc="http://schemas.openxmlformats.org/markup-compatibility/2006" xmlns:r="http://schemas.openxmlformats.org/officeDocument/2006/relationships" xmlns:w="http://schemas.openxmlformats.org/wordprocessingml/2006/main" xmlns:w14="http://schemas.microsoft.com/office/word/2010/wordml" xmlns:w15="http://schemas.microsoft.com/office/word/2012/wordml" mc:Ignorable="w14 w15">
+<w:styles xmlns:mc="http://schemas.openxmlformats.org/markup-compatibility/2006" xmlns:r="http://schemas.openxmlformats.org/officeDocument/2006/relationships" xmlns:w="http://schemas.openxmlformats.org/wordprocessingml/2006/main" xmlns:w14="http://schemas.microsoft.com/office/word/2010/wordml" mc:Ignorable="w14">
   <w:docDefaults>
     <w:rPrDefault>
       <w:rPr>
@@ -17533,378 +17506,1019 @@
       </w:pPr>
     </w:pPrDefault>
   </w:docDefaults>
-  <w:latentStyles w:defLockedState="0" w:defUIPriority="99" w:defSemiHidden="0" w:defUnhideWhenUsed="0" w:defQFormat="0" w:count="371">
-    <w:lsdException w:name="Normal" w:uiPriority="0" w:qFormat="1"/>
-    <w:lsdException w:name="heading 1" w:uiPriority="9" w:qFormat="1"/>
-    <w:lsdException w:name="heading 2" w:semiHidden="1" w:uiPriority="9" w:unhideWhenUsed="1" w:qFormat="1"/>
-    <w:lsdException w:name="heading 3" w:semiHidden="1" w:uiPriority="9" w:unhideWhenUsed="1" w:qFormat="1"/>
-    <w:lsdException w:name="heading 4" w:semiHidden="1" w:uiPriority="9" w:unhideWhenUsed="1" w:qFormat="1"/>
-    <w:lsdException w:name="heading 5" w:semiHidden="1" w:uiPriority="9" w:unhideWhenUsed="1"/>
-    <w:lsdException w:name="heading 6" w:semiHidden="1" w:uiPriority="9" w:unhideWhenUsed="1" w:qFormat="1"/>
-    <w:lsdException w:name="heading 7" w:semiHidden="1" w:uiPriority="9" w:unhideWhenUsed="1" w:qFormat="1"/>
-    <w:lsdException w:name="heading 8" w:semiHidden="1" w:uiPriority="9" w:unhideWhenUsed="1" w:qFormat="1"/>
-    <w:lsdException w:name="heading 9" w:semiHidden="1" w:uiPriority="9" w:unhideWhenUsed="1" w:qFormat="1"/>
-    <w:lsdException w:name="index 1" w:semiHidden="1" w:unhideWhenUsed="1"/>
-    <w:lsdException w:name="index 2" w:semiHidden="1" w:unhideWhenUsed="1"/>
-    <w:lsdException w:name="index 3" w:semiHidden="1" w:unhideWhenUsed="1"/>
-    <w:lsdException w:name="index 4" w:semiHidden="1" w:unhideWhenUsed="1"/>
-    <w:lsdException w:name="index 5" w:semiHidden="1" w:unhideWhenUsed="1"/>
-    <w:lsdException w:name="index 6" w:semiHidden="1" w:unhideWhenUsed="1"/>
-    <w:lsdException w:name="index 7" w:semiHidden="1" w:unhideWhenUsed="1"/>
-    <w:lsdException w:name="index 8" w:semiHidden="1" w:unhideWhenUsed="1"/>
-    <w:lsdException w:name="index 9" w:semiHidden="1" w:unhideWhenUsed="1"/>
-    <w:lsdException w:name="toc 1" w:semiHidden="1" w:uiPriority="39" w:unhideWhenUsed="1" w:qFormat="1"/>
-    <w:lsdException w:name="toc 2" w:semiHidden="1" w:uiPriority="39" w:unhideWhenUsed="1" w:qFormat="1"/>
-    <w:lsdException w:name="toc 3" w:semiHidden="1" w:uiPriority="39" w:unhideWhenUsed="1" w:qFormat="1"/>
-    <w:lsdException w:name="toc 4" w:semiHidden="1" w:uiPriority="39" w:unhideWhenUsed="1"/>
-    <w:lsdException w:name="toc 5" w:semiHidden="1" w:uiPriority="39" w:unhideWhenUsed="1"/>
-    <w:lsdException w:name="toc 6" w:semiHidden="1" w:uiPriority="39" w:unhideWhenUsed="1"/>
-    <w:lsdException w:name="toc 7" w:semiHidden="1" w:uiPriority="39" w:unhideWhenUsed="1"/>
-    <w:lsdException w:name="toc 8" w:semiHidden="1" w:uiPriority="39" w:unhideWhenUsed="1"/>
-    <w:lsdException w:name="toc 9" w:semiHidden="1" w:uiPriority="39" w:unhideWhenUsed="1"/>
-    <w:lsdException w:name="Normal Indent" w:semiHidden="1" w:unhideWhenUsed="1"/>
-    <w:lsdException w:name="footnote text" w:semiHidden="1" w:unhideWhenUsed="1"/>
-    <w:lsdException w:name="annotation text" w:semiHidden="1" w:unhideWhenUsed="1"/>
-    <w:lsdException w:name="header" w:semiHidden="1" w:unhideWhenUsed="1"/>
-    <w:lsdException w:name="footer" w:semiHidden="1" w:unhideWhenUsed="1"/>
-    <w:lsdException w:name="index heading" w:semiHidden="1" w:unhideWhenUsed="1"/>
-    <w:lsdException w:name="caption" w:semiHidden="1" w:uiPriority="35" w:unhideWhenUsed="1" w:qFormat="1"/>
-    <w:lsdException w:name="table of figures" w:semiHidden="1" w:unhideWhenUsed="1"/>
-    <w:lsdException w:name="envelope address" w:semiHidden="1" w:unhideWhenUsed="1"/>
-    <w:lsdException w:name="envelope return" w:semiHidden="1" w:unhideWhenUsed="1"/>
-    <w:lsdException w:name="footnote reference" w:semiHidden="1" w:unhideWhenUsed="1"/>
-    <w:lsdException w:name="annotation reference" w:semiHidden="1" w:unhideWhenUsed="1"/>
-    <w:lsdException w:name="line number" w:semiHidden="1" w:unhideWhenUsed="1"/>
-    <w:lsdException w:name="page number" w:semiHidden="1" w:unhideWhenUsed="1"/>
-    <w:lsdException w:name="endnote reference" w:semiHidden="1" w:unhideWhenUsed="1"/>
-    <w:lsdException w:name="endnote text" w:semiHidden="1" w:unhideWhenUsed="1"/>
-    <w:lsdException w:name="table of authorities" w:semiHidden="1" w:unhideWhenUsed="1"/>
-    <w:lsdException w:name="macro" w:semiHidden="1" w:unhideWhenUsed="1"/>
-    <w:lsdException w:name="toa heading" w:semiHidden="1" w:unhideWhenUsed="1"/>
-    <w:lsdException w:name="List" w:semiHidden="1" w:unhideWhenUsed="1"/>
-    <w:lsdException w:name="List Bullet" w:semiHidden="1" w:unhideWhenUsed="1"/>
-    <w:lsdException w:name="List Number" w:semiHidden="1" w:unhideWhenUsed="1"/>
-    <w:lsdException w:name="List 2" w:semiHidden="1" w:unhideWhenUsed="1"/>
-    <w:lsdException w:name="List 3" w:semiHidden="1" w:unhideWhenUsed="1"/>
-    <w:lsdException w:name="List 4" w:semiHidden="1" w:unhideWhenUsed="1"/>
-    <w:lsdException w:name="List 5" w:semiHidden="1" w:unhideWhenUsed="1"/>
-    <w:lsdException w:name="List Bullet 2" w:semiHidden="1" w:unhideWhenUsed="1"/>
-    <w:lsdException w:name="List Bullet 3" w:semiHidden="1" w:unhideWhenUsed="1"/>
-    <w:lsdException w:name="List Bullet 4" w:semiHidden="1" w:unhideWhenUsed="1"/>
-    <w:lsdException w:name="List Bullet 5" w:semiHidden="1" w:unhideWhenUsed="1"/>
-    <w:lsdException w:name="List Number 2" w:semiHidden="1" w:unhideWhenUsed="1"/>
-    <w:lsdException w:name="List Number 3" w:semiHidden="1" w:unhideWhenUsed="1"/>
-    <w:lsdException w:name="List Number 4" w:semiHidden="1" w:unhideWhenUsed="1"/>
-    <w:lsdException w:name="List Number 5" w:semiHidden="1" w:unhideWhenUsed="1"/>
-    <w:lsdException w:name="Title" w:uiPriority="10" w:qFormat="1"/>
-    <w:lsdException w:name="Closing" w:semiHidden="1" w:unhideWhenUsed="1"/>
-    <w:lsdException w:name="Signature" w:semiHidden="1" w:unhideWhenUsed="1"/>
-    <w:lsdException w:name="Default Paragraph Font" w:semiHidden="1" w:uiPriority="1" w:unhideWhenUsed="1"/>
-    <w:lsdException w:name="Body Text" w:semiHidden="1" w:unhideWhenUsed="1"/>
-    <w:lsdException w:name="Body Text Indent" w:semiHidden="1" w:unhideWhenUsed="1"/>
-    <w:lsdException w:name="List Continue" w:semiHidden="1" w:unhideWhenUsed="1"/>
-    <w:lsdException w:name="List Continue 2" w:semiHidden="1" w:unhideWhenUsed="1"/>
-    <w:lsdException w:name="List Continue 3" w:semiHidden="1" w:unhideWhenUsed="1"/>
-    <w:lsdException w:name="List Continue 4" w:semiHidden="1" w:unhideWhenUsed="1"/>
-    <w:lsdException w:name="List Continue 5" w:semiHidden="1" w:unhideWhenUsed="1"/>
-    <w:lsdException w:name="Message Header" w:semiHidden="1" w:unhideWhenUsed="1"/>
-    <w:lsdException w:name="Subtitle" w:uiPriority="11" w:qFormat="1"/>
-    <w:lsdException w:name="Salutation" w:semiHidden="1" w:unhideWhenUsed="1"/>
-    <w:lsdException w:name="Date" w:semiHidden="1" w:unhideWhenUsed="1"/>
-    <w:lsdException w:name="Body Text First Indent" w:semiHidden="1" w:unhideWhenUsed="1"/>
-    <w:lsdException w:name="Body Text First Indent 2" w:semiHidden="1" w:unhideWhenUsed="1"/>
-    <w:lsdException w:name="Note Heading" w:semiHidden="1" w:unhideWhenUsed="1"/>
-    <w:lsdException w:name="Body Text 2" w:semiHidden="1" w:unhideWhenUsed="1"/>
-    <w:lsdException w:name="Body Text 3" w:semiHidden="1" w:unhideWhenUsed="1"/>
-    <w:lsdException w:name="Body Text Indent 2" w:semiHidden="1" w:unhideWhenUsed="1"/>
-    <w:lsdException w:name="Body Text Indent 3" w:semiHidden="1" w:unhideWhenUsed="1"/>
-    <w:lsdException w:name="Block Text" w:semiHidden="1" w:unhideWhenUsed="1"/>
-    <w:lsdException w:name="Hyperlink" w:semiHidden="1" w:unhideWhenUsed="1"/>
-    <w:lsdException w:name="FollowedHyperlink" w:semiHidden="1" w:unhideWhenUsed="1"/>
-    <w:lsdException w:name="Strong" w:uiPriority="22" w:qFormat="1"/>
-    <w:lsdException w:name="Emphasis" w:uiPriority="20" w:qFormat="1"/>
-    <w:lsdException w:name="Document Map" w:semiHidden="1" w:unhideWhenUsed="1"/>
-    <w:lsdException w:name="Plain Text" w:semiHidden="1" w:unhideWhenUsed="1"/>
-    <w:lsdException w:name="E-mail Signature" w:semiHidden="1" w:unhideWhenUsed="1"/>
-    <w:lsdException w:name="HTML Top of Form" w:semiHidden="1" w:unhideWhenUsed="1"/>
-    <w:lsdException w:name="HTML Bottom of Form" w:semiHidden="1" w:unhideWhenUsed="1"/>
-    <w:lsdException w:name="Normal (Web)" w:semiHidden="1" w:unhideWhenUsed="1"/>
-    <w:lsdException w:name="HTML Acronym" w:semiHidden="1" w:unhideWhenUsed="1"/>
-    <w:lsdException w:name="HTML Address" w:semiHidden="1" w:unhideWhenUsed="1"/>
-    <w:lsdException w:name="HTML Cite" w:semiHidden="1" w:unhideWhenUsed="1"/>
-    <w:lsdException w:name="HTML Code" w:semiHidden="1" w:unhideWhenUsed="1"/>
-    <w:lsdException w:name="HTML Definition" w:semiHidden="1" w:unhideWhenUsed="1"/>
-    <w:lsdException w:name="HTML Keyboard" w:semiHidden="1" w:unhideWhenUsed="1"/>
-    <w:lsdException w:name="HTML Preformatted" w:semiHidden="1" w:unhideWhenUsed="1"/>
-    <w:lsdException w:name="HTML Sample" w:semiHidden="1" w:unhideWhenUsed="1"/>
-    <w:lsdException w:name="HTML Typewriter" w:semiHidden="1" w:unhideWhenUsed="1"/>
-    <w:lsdException w:name="HTML Variable" w:semiHidden="1" w:unhideWhenUsed="1"/>
-    <w:lsdException w:name="Normal Table" w:semiHidden="1" w:unhideWhenUsed="1"/>
-    <w:lsdException w:name="annotation subject" w:semiHidden="1" w:unhideWhenUsed="1"/>
-    <w:lsdException w:name="No List" w:semiHidden="1" w:unhideWhenUsed="1"/>
-    <w:lsdException w:name="Outline List 1" w:semiHidden="1" w:unhideWhenUsed="1"/>
-    <w:lsdException w:name="Outline List 2" w:semiHidden="1" w:unhideWhenUsed="1"/>
-    <w:lsdException w:name="Outline List 3" w:semiHidden="1" w:unhideWhenUsed="1"/>
-    <w:lsdException w:name="Table Simple 1" w:semiHidden="1" w:unhideWhenUsed="1"/>
-    <w:lsdException w:name="Table Simple 2" w:semiHidden="1" w:unhideWhenUsed="1"/>
-    <w:lsdException w:name="Table Simple 3" w:semiHidden="1" w:unhideWhenUsed="1"/>
-    <w:lsdException w:name="Table Classic 1" w:semiHidden="1" w:unhideWhenUsed="1"/>
-    <w:lsdException w:name="Table Classic 2" w:semiHidden="1" w:unhideWhenUsed="1"/>
-    <w:lsdException w:name="Table Classic 3" w:semiHidden="1" w:unhideWhenUsed="1"/>
-    <w:lsdException w:name="Table Classic 4" w:semiHidden="1" w:unhideWhenUsed="1"/>
-    <w:lsdException w:name="Table Colorful 1" w:semiHidden="1" w:unhideWhenUsed="1"/>
-    <w:lsdException w:name="Table Colorful 2" w:semiHidden="1" w:unhideWhenUsed="1"/>
-    <w:lsdException w:name="Table Colorful 3" w:semiHidden="1" w:unhideWhenUsed="1"/>
-    <w:lsdException w:name="Table Columns 1" w:semiHidden="1" w:unhideWhenUsed="1"/>
-    <w:lsdException w:name="Table Columns 2" w:semiHidden="1" w:unhideWhenUsed="1"/>
-    <w:lsdException w:name="Table Columns 3" w:semiHidden="1" w:unhideWhenUsed="1"/>
-    <w:lsdException w:name="Table Columns 4" w:semiHidden="1" w:unhideWhenUsed="1"/>
-    <w:lsdException w:name="Table Columns 5" w:semiHidden="1" w:unhideWhenUsed="1"/>
-    <w:lsdException w:name="Table Grid 1" w:semiHidden="1" w:unhideWhenUsed="1"/>
-    <w:lsdException w:name="Table Grid 2" w:semiHidden="1" w:unhideWhenUsed="1"/>
-    <w:lsdException w:name="Table Grid 3" w:semiHidden="1" w:unhideWhenUsed="1"/>
-    <w:lsdException w:name="Table Grid 4" w:semiHidden="1" w:unhideWhenUsed="1"/>
-    <w:lsdException w:name="Table Grid 5" w:semiHidden="1" w:unhideWhenUsed="1"/>
-    <w:lsdException w:name="Table Grid 6" w:semiHidden="1" w:unhideWhenUsed="1"/>
-    <w:lsdException w:name="Table Grid 7" w:semiHidden="1" w:unhideWhenUsed="1"/>
-    <w:lsdException w:name="Table Grid 8" w:semiHidden="1" w:unhideWhenUsed="1"/>
-    <w:lsdException w:name="Table List 1" w:semiHidden="1" w:unhideWhenUsed="1"/>
-    <w:lsdException w:name="Table List 2" w:semiHidden="1" w:unhideWhenUsed="1"/>
-    <w:lsdException w:name="Table List 3" w:semiHidden="1" w:unhideWhenUsed="1"/>
-    <w:lsdException w:name="Table List 4" w:semiHidden="1" w:unhideWhenUsed="1"/>
-    <w:lsdException w:name="Table List 5" w:semiHidden="1" w:unhideWhenUsed="1"/>
-    <w:lsdException w:name="Table List 6" w:semiHidden="1" w:unhideWhenUsed="1"/>
-    <w:lsdException w:name="Table List 7" w:semiHidden="1" w:unhideWhenUsed="1"/>
-    <w:lsdException w:name="Table List 8" w:semiHidden="1" w:unhideWhenUsed="1"/>
-    <w:lsdException w:name="Table 3D effects 1" w:semiHidden="1" w:unhideWhenUsed="1"/>
-    <w:lsdException w:name="Table 3D effects 2" w:semiHidden="1" w:unhideWhenUsed="1"/>
-    <w:lsdException w:name="Table 3D effects 3" w:semiHidden="1" w:unhideWhenUsed="1"/>
-    <w:lsdException w:name="Table Contemporary" w:semiHidden="1" w:unhideWhenUsed="1"/>
-    <w:lsdException w:name="Table Elegant" w:semiHidden="1" w:unhideWhenUsed="1"/>
-    <w:lsdException w:name="Table Professional" w:semiHidden="1" w:unhideWhenUsed="1"/>
-    <w:lsdException w:name="Table Subtle 1" w:semiHidden="1" w:unhideWhenUsed="1"/>
-    <w:lsdException w:name="Table Subtle 2" w:semiHidden="1" w:unhideWhenUsed="1"/>
-    <w:lsdException w:name="Table Web 1" w:semiHidden="1" w:unhideWhenUsed="1"/>
-    <w:lsdException w:name="Table Web 2" w:semiHidden="1" w:unhideWhenUsed="1"/>
-    <w:lsdException w:name="Table Web 3" w:semiHidden="1" w:unhideWhenUsed="1"/>
-    <w:lsdException w:name="Balloon Text" w:semiHidden="1" w:unhideWhenUsed="1"/>
-    <w:lsdException w:name="Table Grid" w:uiPriority="0"/>
-    <w:lsdException w:name="Table Theme" w:semiHidden="1" w:unhideWhenUsed="1"/>
-    <w:lsdException w:name="Placeholder Text" w:semiHidden="1"/>
-    <w:lsdException w:name="No Spacing" w:uiPriority="1" w:qFormat="1"/>
-    <w:lsdException w:name="Light Shading" w:uiPriority="60"/>
-    <w:lsdException w:name="Light List" w:uiPriority="61"/>
-    <w:lsdException w:name="Light Grid" w:uiPriority="62"/>
-    <w:lsdException w:name="Medium Shading 1" w:uiPriority="63"/>
-    <w:lsdException w:name="Medium Shading 2" w:uiPriority="64"/>
-    <w:lsdException w:name="Medium List 1" w:uiPriority="65"/>
-    <w:lsdException w:name="Medium List 2" w:uiPriority="66"/>
-    <w:lsdException w:name="Medium Grid 1" w:uiPriority="67"/>
-    <w:lsdException w:name="Medium Grid 2" w:uiPriority="68"/>
-    <w:lsdException w:name="Medium Grid 3" w:uiPriority="69"/>
-    <w:lsdException w:name="Dark List" w:uiPriority="70"/>
-    <w:lsdException w:name="Colorful Shading" w:uiPriority="71"/>
-    <w:lsdException w:name="Colorful List" w:uiPriority="72"/>
-    <w:lsdException w:name="Colorful Grid" w:uiPriority="73"/>
-    <w:lsdException w:name="Light Shading Accent 1" w:uiPriority="60"/>
-    <w:lsdException w:name="Light List Accent 1" w:uiPriority="61"/>
-    <w:lsdException w:name="Light Grid Accent 1" w:uiPriority="62"/>
-    <w:lsdException w:name="Medium Shading 1 Accent 1" w:uiPriority="63"/>
-    <w:lsdException w:name="Medium Shading 2 Accent 1" w:uiPriority="64"/>
-    <w:lsdException w:name="Medium List 1 Accent 1" w:uiPriority="65"/>
-    <w:lsdException w:name="Revision" w:semiHidden="1"/>
-    <w:lsdException w:name="List Paragraph" w:uiPriority="34" w:qFormat="1"/>
-    <w:lsdException w:name="Quote" w:uiPriority="29" w:qFormat="1"/>
-    <w:lsdException w:name="Intense Quote" w:uiPriority="30" w:qFormat="1"/>
-    <w:lsdException w:name="Medium List 2 Accent 1" w:uiPriority="66"/>
-    <w:lsdException w:name="Medium Grid 1 Accent 1" w:uiPriority="67"/>
-    <w:lsdException w:name="Medium Grid 2 Accent 1" w:uiPriority="68"/>
-    <w:lsdException w:name="Medium Grid 3 Accent 1" w:uiPriority="69"/>
-    <w:lsdException w:name="Dark List Accent 1" w:uiPriority="70"/>
-    <w:lsdException w:name="Colorful Shading Accent 1" w:uiPriority="71"/>
-    <w:lsdException w:name="Colorful List Accent 1" w:uiPriority="72"/>
-    <w:lsdException w:name="Colorful Grid Accent 1" w:uiPriority="73"/>
-    <w:lsdException w:name="Light Shading Accent 2" w:uiPriority="60"/>
-    <w:lsdException w:name="Light List Accent 2" w:uiPriority="61"/>
-    <w:lsdException w:name="Light Grid Accent 2" w:uiPriority="62"/>
-    <w:lsdException w:name="Medium Shading 1 Accent 2" w:uiPriority="63"/>
-    <w:lsdException w:name="Medium Shading 2 Accent 2" w:uiPriority="64"/>
-    <w:lsdException w:name="Medium List 1 Accent 2" w:uiPriority="65"/>
-    <w:lsdException w:name="Medium List 2 Accent 2" w:uiPriority="66"/>
-    <w:lsdException w:name="Medium Grid 1 Accent 2" w:uiPriority="67"/>
-    <w:lsdException w:name="Medium Grid 2 Accent 2" w:uiPriority="68"/>
-    <w:lsdException w:name="Medium Grid 3 Accent 2" w:uiPriority="69"/>
-    <w:lsdException w:name="Dark List Accent 2" w:uiPriority="70"/>
-    <w:lsdException w:name="Colorful Shading Accent 2" w:uiPriority="71"/>
-    <w:lsdException w:name="Colorful List Accent 2" w:uiPriority="72"/>
-    <w:lsdException w:name="Colorful Grid Accent 2" w:uiPriority="73"/>
-    <w:lsdException w:name="Light Shading Accent 3" w:uiPriority="60"/>
-    <w:lsdException w:name="Light List Accent 3" w:uiPriority="61"/>
-    <w:lsdException w:name="Light Grid Accent 3" w:uiPriority="62"/>
-    <w:lsdException w:name="Medium Shading 1 Accent 3" w:uiPriority="63"/>
-    <w:lsdException w:name="Medium Shading 2 Accent 3" w:uiPriority="64"/>
-    <w:lsdException w:name="Medium List 1 Accent 3" w:uiPriority="65"/>
-    <w:lsdException w:name="Medium List 2 Accent 3" w:uiPriority="66"/>
-    <w:lsdException w:name="Medium Grid 1 Accent 3" w:uiPriority="67"/>
-    <w:lsdException w:name="Medium Grid 2 Accent 3" w:uiPriority="68"/>
-    <w:lsdException w:name="Medium Grid 3 Accent 3" w:uiPriority="69"/>
-    <w:lsdException w:name="Dark List Accent 3" w:uiPriority="70"/>
-    <w:lsdException w:name="Colorful Shading Accent 3" w:uiPriority="71"/>
-    <w:lsdException w:name="Colorful List Accent 3" w:uiPriority="72"/>
-    <w:lsdException w:name="Colorful Grid Accent 3" w:uiPriority="73"/>
-    <w:lsdException w:name="Light Shading Accent 4" w:uiPriority="60"/>
-    <w:lsdException w:name="Light List Accent 4" w:uiPriority="61"/>
-    <w:lsdException w:name="Light Grid Accent 4" w:uiPriority="62"/>
-    <w:lsdException w:name="Medium Shading 1 Accent 4" w:uiPriority="63"/>
-    <w:lsdException w:name="Medium Shading 2 Accent 4" w:uiPriority="64"/>
-    <w:lsdException w:name="Medium List 1 Accent 4" w:uiPriority="65"/>
-    <w:lsdException w:name="Medium List 2 Accent 4" w:uiPriority="66"/>
-    <w:lsdException w:name="Medium Grid 1 Accent 4" w:uiPriority="67"/>
-    <w:lsdException w:name="Medium Grid 2 Accent 4" w:uiPriority="68"/>
-    <w:lsdException w:name="Medium Grid 3 Accent 4" w:uiPriority="69"/>
-    <w:lsdException w:name="Dark List Accent 4" w:uiPriority="70"/>
-    <w:lsdException w:name="Colorful Shading Accent 4" w:uiPriority="71"/>
-    <w:lsdException w:name="Colorful List Accent 4" w:uiPriority="72"/>
-    <w:lsdException w:name="Colorful Grid Accent 4" w:uiPriority="73"/>
-    <w:lsdException w:name="Light Shading Accent 5" w:uiPriority="60"/>
-    <w:lsdException w:name="Light List Accent 5" w:uiPriority="61"/>
-    <w:lsdException w:name="Light Grid Accent 5" w:uiPriority="62"/>
-    <w:lsdException w:name="Medium Shading 1 Accent 5" w:uiPriority="63"/>
-    <w:lsdException w:name="Medium Shading 2 Accent 5" w:uiPriority="64"/>
-    <w:lsdException w:name="Medium List 1 Accent 5" w:uiPriority="65"/>
-    <w:lsdException w:name="Medium List 2 Accent 5" w:uiPriority="66"/>
-    <w:lsdException w:name="Medium Grid 1 Accent 5" w:uiPriority="67"/>
-    <w:lsdException w:name="Medium Grid 2 Accent 5" w:uiPriority="68"/>
-    <w:lsdException w:name="Medium Grid 3 Accent 5" w:uiPriority="69"/>
-    <w:lsdException w:name="Dark List Accent 5" w:uiPriority="70"/>
-    <w:lsdException w:name="Colorful Shading Accent 5" w:uiPriority="71"/>
-    <w:lsdException w:name="Colorful List Accent 5" w:uiPriority="72"/>
-    <w:lsdException w:name="Colorful Grid Accent 5" w:uiPriority="73"/>
-    <w:lsdException w:name="Light Shading Accent 6" w:uiPriority="60"/>
-    <w:lsdException w:name="Light List Accent 6" w:uiPriority="61"/>
-    <w:lsdException w:name="Light Grid Accent 6" w:uiPriority="62"/>
-    <w:lsdException w:name="Medium Shading 1 Accent 6" w:uiPriority="63"/>
-    <w:lsdException w:name="Medium Shading 2 Accent 6" w:uiPriority="64"/>
-    <w:lsdException w:name="Medium List 1 Accent 6" w:uiPriority="65"/>
-    <w:lsdException w:name="Medium List 2 Accent 6" w:uiPriority="66"/>
-    <w:lsdException w:name="Medium Grid 1 Accent 6" w:uiPriority="67"/>
-    <w:lsdException w:name="Medium Grid 2 Accent 6" w:uiPriority="68"/>
-    <w:lsdException w:name="Medium Grid 3 Accent 6" w:uiPriority="69"/>
-    <w:lsdException w:name="Dark List Accent 6" w:uiPriority="70"/>
-    <w:lsdException w:name="Colorful Shading Accent 6" w:uiPriority="71"/>
-    <w:lsdException w:name="Colorful List Accent 6" w:uiPriority="72"/>
-    <w:lsdException w:name="Colorful Grid Accent 6" w:uiPriority="73"/>
-    <w:lsdException w:name="Subtle Emphasis" w:uiPriority="19" w:qFormat="1"/>
-    <w:lsdException w:name="Intense Emphasis" w:uiPriority="21" w:qFormat="1"/>
-    <w:lsdException w:name="Subtle Reference" w:uiPriority="31" w:qFormat="1"/>
-    <w:lsdException w:name="Intense Reference" w:uiPriority="32" w:qFormat="1"/>
-    <w:lsdException w:name="Book Title" w:uiPriority="33" w:qFormat="1"/>
-    <w:lsdException w:name="Bibliography" w:semiHidden="1" w:uiPriority="37" w:unhideWhenUsed="1"/>
-    <w:lsdException w:name="TOC Heading" w:semiHidden="1" w:uiPriority="39" w:unhideWhenUsed="1" w:qFormat="1"/>
-    <w:lsdException w:name="Plain Table 1" w:uiPriority="41"/>
-    <w:lsdException w:name="Plain Table 2" w:uiPriority="42"/>
-    <w:lsdException w:name="Plain Table 3" w:uiPriority="43"/>
-    <w:lsdException w:name="Plain Table 4" w:uiPriority="44"/>
-    <w:lsdException w:name="Plain Table 5" w:uiPriority="45"/>
-    <w:lsdException w:name="Grid Table Light" w:uiPriority="40"/>
-    <w:lsdException w:name="Grid Table 1 Light" w:uiPriority="46"/>
-    <w:lsdException w:name="Grid Table 2" w:uiPriority="47"/>
-    <w:lsdException w:name="Grid Table 3" w:uiPriority="48"/>
-    <w:lsdException w:name="Grid Table 4" w:uiPriority="49"/>
-    <w:lsdException w:name="Grid Table 5 Dark" w:uiPriority="50"/>
-    <w:lsdException w:name="Grid Table 6 Colorful" w:uiPriority="51"/>
-    <w:lsdException w:name="Grid Table 7 Colorful" w:uiPriority="52"/>
-    <w:lsdException w:name="Grid Table 1 Light Accent 1" w:uiPriority="46"/>
-    <w:lsdException w:name="Grid Table 2 Accent 1" w:uiPriority="47"/>
-    <w:lsdException w:name="Grid Table 3 Accent 1" w:uiPriority="48"/>
-    <w:lsdException w:name="Grid Table 4 Accent 1" w:uiPriority="49"/>
-    <w:lsdException w:name="Grid Table 5 Dark Accent 1" w:uiPriority="50"/>
-    <w:lsdException w:name="Grid Table 6 Colorful Accent 1" w:uiPriority="51"/>
-    <w:lsdException w:name="Grid Table 7 Colorful Accent 1" w:uiPriority="52"/>
-    <w:lsdException w:name="Grid Table 1 Light Accent 2" w:uiPriority="46"/>
-    <w:lsdException w:name="Grid Table 2 Accent 2" w:uiPriority="47"/>
-    <w:lsdException w:name="Grid Table 3 Accent 2" w:uiPriority="48"/>
-    <w:lsdException w:name="Grid Table 4 Accent 2" w:uiPriority="49"/>
-    <w:lsdException w:name="Grid Table 5 Dark Accent 2" w:uiPriority="50"/>
-    <w:lsdException w:name="Grid Table 6 Colorful Accent 2" w:uiPriority="51"/>
-    <w:lsdException w:name="Grid Table 7 Colorful Accent 2" w:uiPriority="52"/>
-    <w:lsdException w:name="Grid Table 1 Light Accent 3" w:uiPriority="46"/>
-    <w:lsdException w:name="Grid Table 2 Accent 3" w:uiPriority="47"/>
-    <w:lsdException w:name="Grid Table 3 Accent 3" w:uiPriority="48"/>
-    <w:lsdException w:name="Grid Table 4 Accent 3" w:uiPriority="49"/>
-    <w:lsdException w:name="Grid Table 5 Dark Accent 3" w:uiPriority="50"/>
-    <w:lsdException w:name="Grid Table 6 Colorful Accent 3" w:uiPriority="51"/>
-    <w:lsdException w:name="Grid Table 7 Colorful Accent 3" w:uiPriority="52"/>
-    <w:lsdException w:name="Grid Table 1 Light Accent 4" w:uiPriority="46"/>
-    <w:lsdException w:name="Grid Table 2 Accent 4" w:uiPriority="47"/>
-    <w:lsdException w:name="Grid Table 3 Accent 4" w:uiPriority="48"/>
-    <w:lsdException w:name="Grid Table 4 Accent 4" w:uiPriority="49"/>
-    <w:lsdException w:name="Grid Table 5 Dark Accent 4" w:uiPriority="50"/>
-    <w:lsdException w:name="Grid Table 6 Colorful Accent 4" w:uiPriority="51"/>
-    <w:lsdException w:name="Grid Table 7 Colorful Accent 4" w:uiPriority="52"/>
-    <w:lsdException w:name="Grid Table 1 Light Accent 5" w:uiPriority="46"/>
-    <w:lsdException w:name="Grid Table 2 Accent 5" w:uiPriority="47"/>
-    <w:lsdException w:name="Grid Table 3 Accent 5" w:uiPriority="48"/>
-    <w:lsdException w:name="Grid Table 4 Accent 5" w:uiPriority="49"/>
-    <w:lsdException w:name="Grid Table 5 Dark Accent 5" w:uiPriority="50"/>
-    <w:lsdException w:name="Grid Table 6 Colorful Accent 5" w:uiPriority="51"/>
-    <w:lsdException w:name="Grid Table 7 Colorful Accent 5" w:uiPriority="52"/>
-    <w:lsdException w:name="Grid Table 1 Light Accent 6" w:uiPriority="46"/>
-    <w:lsdException w:name="Grid Table 2 Accent 6" w:uiPriority="47"/>
-    <w:lsdException w:name="Grid Table 3 Accent 6" w:uiPriority="48"/>
-    <w:lsdException w:name="Grid Table 4 Accent 6" w:uiPriority="49"/>
-    <w:lsdException w:name="Grid Table 5 Dark Accent 6" w:uiPriority="50"/>
-    <w:lsdException w:name="Grid Table 6 Colorful Accent 6" w:uiPriority="51"/>
-    <w:lsdException w:name="Grid Table 7 Colorful Accent 6" w:uiPriority="52"/>
-    <w:lsdException w:name="List Table 1 Light" w:uiPriority="46"/>
-    <w:lsdException w:name="List Table 2" w:uiPriority="47"/>
-    <w:lsdException w:name="List Table 3" w:uiPriority="48"/>
-    <w:lsdException w:name="List Table 4" w:uiPriority="49"/>
-    <w:lsdException w:name="List Table 5 Dark" w:uiPriority="50"/>
-    <w:lsdException w:name="List Table 6 Colorful" w:uiPriority="51"/>
-    <w:lsdException w:name="List Table 7 Colorful" w:uiPriority="52"/>
-    <w:lsdException w:name="List Table 1 Light Accent 1" w:uiPriority="46"/>
-    <w:lsdException w:name="List Table 2 Accent 1" w:uiPriority="47"/>
-    <w:lsdException w:name="List Table 3 Accent 1" w:uiPriority="48"/>
-    <w:lsdException w:name="List Table 4 Accent 1" w:uiPriority="49"/>
-    <w:lsdException w:name="List Table 5 Dark Accent 1" w:uiPriority="50"/>
-    <w:lsdException w:name="List Table 6 Colorful Accent 1" w:uiPriority="51"/>
-    <w:lsdException w:name="List Table 7 Colorful Accent 1" w:uiPriority="52"/>
-    <w:lsdException w:name="List Table 1 Light Accent 2" w:uiPriority="46"/>
-    <w:lsdException w:name="List Table 2 Accent 2" w:uiPriority="47"/>
-    <w:lsdException w:name="List Table 3 Accent 2" w:uiPriority="48"/>
-    <w:lsdException w:name="List Table 4 Accent 2" w:uiPriority="49"/>
-    <w:lsdException w:name="List Table 5 Dark Accent 2" w:uiPriority="50"/>
-    <w:lsdException w:name="List Table 6 Colorful Accent 2" w:uiPriority="51"/>
-    <w:lsdException w:name="List Table 7 Colorful Accent 2" w:uiPriority="52"/>
-    <w:lsdException w:name="List Table 1 Light Accent 3" w:uiPriority="46"/>
-    <w:lsdException w:name="List Table 2 Accent 3" w:uiPriority="47"/>
-    <w:lsdException w:name="List Table 3 Accent 3" w:uiPriority="48"/>
-    <w:lsdException w:name="List Table 4 Accent 3" w:uiPriority="49"/>
-    <w:lsdException w:name="List Table 5 Dark Accent 3" w:uiPriority="50"/>
-    <w:lsdException w:name="List Table 6 Colorful Accent 3" w:uiPriority="51"/>
-    <w:lsdException w:name="List Table 7 Colorful Accent 3" w:uiPriority="52"/>
-    <w:lsdException w:name="List Table 1 Light Accent 4" w:uiPriority="46"/>
-    <w:lsdException w:name="List Table 2 Accent 4" w:uiPriority="47"/>
-    <w:lsdException w:name="List Table 3 Accent 4" w:uiPriority="48"/>
-    <w:lsdException w:name="List Table 4 Accent 4" w:uiPriority="49"/>
-    <w:lsdException w:name="List Table 5 Dark Accent 4" w:uiPriority="50"/>
-    <w:lsdException w:name="List Table 6 Colorful Accent 4" w:uiPriority="51"/>
-    <w:lsdException w:name="List Table 7 Colorful Accent 4" w:uiPriority="52"/>
-    <w:lsdException w:name="List Table 1 Light Accent 5" w:uiPriority="46"/>
-    <w:lsdException w:name="List Table 2 Accent 5" w:uiPriority="47"/>
-    <w:lsdException w:name="List Table 3 Accent 5" w:uiPriority="48"/>
-    <w:lsdException w:name="List Table 4 Accent 5" w:uiPriority="49"/>
-    <w:lsdException w:name="List Table 5 Dark Accent 5" w:uiPriority="50"/>
-    <w:lsdException w:name="List Table 6 Colorful Accent 5" w:uiPriority="51"/>
-    <w:lsdException w:name="List Table 7 Colorful Accent 5" w:uiPriority="52"/>
-    <w:lsdException w:name="List Table 1 Light Accent 6" w:uiPriority="46"/>
-    <w:lsdException w:name="List Table 2 Accent 6" w:uiPriority="47"/>
-    <w:lsdException w:name="List Table 3 Accent 6" w:uiPriority="48"/>
-    <w:lsdException w:name="List Table 4 Accent 6" w:uiPriority="49"/>
-    <w:lsdException w:name="List Table 5 Dark Accent 6" w:uiPriority="50"/>
-    <w:lsdException w:name="List Table 6 Colorful Accent 6" w:uiPriority="51"/>
-    <w:lsdException w:name="List Table 7 Colorful Accent 6" w:uiPriority="52"/>
+  <w:latentStyles w:defLockedState="0" w:defUIPriority="99" w:defSemiHidden="1" w:defUnhideWhenUsed="1" w:defQFormat="0" w:count="267">
+    <w:lsdException w:name="Normal" w:semiHidden="0" w:uiPriority="0" w:unhideWhenUsed="0" w:qFormat="1"/>
+    <w:lsdException w:name="heading 1" w:semiHidden="0" w:uiPriority="9" w:unhideWhenUsed="0" w:qFormat="1"/>
+    <w:lsdException w:name="heading 2" w:uiPriority="9" w:qFormat="1"/>
+    <w:lsdException w:name="heading 3" w:uiPriority="9" w:qFormat="1"/>
+    <w:lsdException w:name="heading 4" w:uiPriority="9" w:qFormat="1"/>
+    <w:lsdException w:name="heading 5" w:uiPriority="9"/>
+    <w:lsdException w:name="heading 6" w:uiPriority="9" w:qFormat="1"/>
+    <w:lsdException w:name="heading 7" w:uiPriority="9" w:qFormat="1"/>
+    <w:lsdException w:name="heading 8" w:uiPriority="9" w:qFormat="1"/>
+    <w:lsdException w:name="heading 9" w:uiPriority="9" w:qFormat="1"/>
+    <w:lsdException w:name="toc 1" w:uiPriority="39" w:qFormat="1"/>
+    <w:lsdException w:name="toc 2" w:uiPriority="39" w:qFormat="1"/>
+    <w:lsdException w:name="toc 3" w:uiPriority="39" w:qFormat="1"/>
+    <w:lsdException w:name="toc 4" w:uiPriority="39"/>
+    <w:lsdException w:name="toc 5" w:uiPriority="39"/>
+    <w:lsdException w:name="toc 6" w:uiPriority="39"/>
+    <w:lsdException w:name="toc 7" w:uiPriority="39"/>
+    <w:lsdException w:name="toc 8" w:uiPriority="39"/>
+    <w:lsdException w:name="toc 9" w:uiPriority="39"/>
+    <w:lsdException w:name="caption" w:uiPriority="35" w:qFormat="1"/>
+    <w:lsdException w:name="Title" w:semiHidden="0" w:uiPriority="10" w:unhideWhenUsed="0" w:qFormat="1"/>
+    <w:lsdException w:name="Default Paragraph Font" w:uiPriority="1"/>
+    <w:lsdException w:name="Subtitle" w:semiHidden="0" w:uiPriority="11" w:unhideWhenUsed="0" w:qFormat="1"/>
+    <w:lsdException w:name="Strong" w:semiHidden="0" w:uiPriority="22" w:unhideWhenUsed="0" w:qFormat="1"/>
+    <w:lsdException w:name="Emphasis" w:semiHidden="0" w:uiPriority="20" w:unhideWhenUsed="0" w:qFormat="1"/>
+    <w:lsdException w:name="Table Grid" w:semiHidden="0" w:uiPriority="0" w:unhideWhenUsed="0"/>
+    <w:lsdException w:name="Placeholder Text" w:unhideWhenUsed="0"/>
+    <w:lsdException w:name="No Spacing" w:semiHidden="0" w:uiPriority="1" w:unhideWhenUsed="0" w:qFormat="1"/>
+    <w:lsdException w:name="Light Shading" w:semiHidden="0" w:uiPriority="60" w:unhideWhenUsed="0"/>
+    <w:lsdException w:name="Light List" w:semiHidden="0" w:uiPriority="61" w:unhideWhenUsed="0"/>
+    <w:lsdException w:name="Light Grid" w:semiHidden="0" w:uiPriority="62" w:unhideWhenUsed="0"/>
+    <w:lsdException w:name="Medium Shading 1" w:semiHidden="0" w:uiPriority="63" w:unhideWhenUsed="0"/>
+    <w:lsdException w:name="Medium Shading 2" w:semiHidden="0" w:uiPriority="64" w:unhideWhenUsed="0"/>
+    <w:lsdException w:name="Medium List 1" w:semiHidden="0" w:uiPriority="65" w:unhideWhenUsed="0"/>
+    <w:lsdException w:name="Medium List 2" w:semiHidden="0" w:uiPriority="66" w:unhideWhenUsed="0"/>
+    <w:lsdException w:name="Medium Grid 1" w:semiHidden="0" w:uiPriority="67" w:unhideWhenUsed="0"/>
+    <w:lsdException w:name="Medium Grid 2" w:semiHidden="0" w:uiPriority="68" w:unhideWhenUsed="0"/>
+    <w:lsdException w:name="Medium Grid 3" w:semiHidden="0" w:uiPriority="69" w:unhideWhenUsed="0"/>
+    <w:lsdException w:name="Dark List" w:semiHidden="0" w:uiPriority="70" w:unhideWhenUsed="0"/>
+    <w:lsdException w:name="Colorful Shading" w:semiHidden="0" w:uiPriority="71" w:unhideWhenUsed="0"/>
+    <w:lsdException w:name="Colorful List" w:semiHidden="0" w:uiPriority="72" w:unhideWhenUsed="0"/>
+    <w:lsdException w:name="Colorful Grid" w:semiHidden="0" w:uiPriority="73" w:unhideWhenUsed="0"/>
+    <w:lsdException w:name="Light Shading Accent 1" w:semiHidden="0" w:uiPriority="60" w:unhideWhenUsed="0"/>
+    <w:lsdException w:name="Light List Accent 1" w:semiHidden="0" w:uiPriority="61" w:unhideWhenUsed="0"/>
+    <w:lsdException w:name="Light Grid Accent 1" w:semiHidden="0" w:uiPriority="62" w:unhideWhenUsed="0"/>
+    <w:lsdException w:name="Medium Shading 1 Accent 1" w:semiHidden="0" w:uiPriority="63" w:unhideWhenUsed="0"/>
+    <w:lsdException w:name="Medium Shading 2 Accent 1" w:semiHidden="0" w:uiPriority="64" w:unhideWhenUsed="0"/>
+    <w:lsdException w:name="Medium List 1 Accent 1" w:semiHidden="0" w:uiPriority="65" w:unhideWhenUsed="0"/>
+    <w:lsdException w:name="Revision" w:unhideWhenUsed="0"/>
+    <w:lsdException w:name="List Paragraph" w:semiHidden="0" w:uiPriority="34" w:unhideWhenUsed="0" w:qFormat="1"/>
+    <w:lsdException w:name="Quote" w:semiHidden="0" w:uiPriority="29" w:unhideWhenUsed="0" w:qFormat="1"/>
+    <w:lsdException w:name="Intense Quote" w:semiHidden="0" w:uiPriority="30" w:unhideWhenUsed="0" w:qFormat="1"/>
+    <w:lsdException w:name="Medium List 2 Accent 1" w:semiHidden="0" w:uiPriority="66" w:unhideWhenUsed="0"/>
+    <w:lsdException w:name="Medium Grid 1 Accent 1" w:semiHidden="0" w:uiPriority="67" w:unhideWhenUsed="0"/>
+    <w:lsdException w:name="Medium Grid 2 Accent 1" w:semiHidden="0" w:uiPriority="68" w:unhideWhenUsed="0"/>
+    <w:lsdException w:name="Medium Grid 3 Accent 1" w:semiHidden="0" w:uiPriority="69" w:unhideWhenUsed="0"/>
+    <w:lsdException w:name="Dark List Accent 1" w:semiHidden="0" w:uiPriority="70" w:unhideWhenUsed="0"/>
+    <w:lsdException w:name="Colorful Shading Accent 1" w:semiHidden="0" w:uiPriority="71" w:unhideWhenUsed="0"/>
+    <w:lsdException w:name="Colorful List Accent 1" w:semiHidden="0" w:uiPriority="72" w:unhideWhenUsed="0"/>
+    <w:lsdException w:name="Colorful Grid Accent 1" w:semiHidden="0" w:uiPriority="73" w:unhideWhenUsed="0"/>
+    <w:lsdException w:name="Light Shading Accent 2" w:semiHidden="0" w:uiPriority="60" w:unhideWhenUsed="0"/>
+    <w:lsdException w:name="Light List Accent 2" w:semiHidden="0" w:uiPriority="61" w:unhideWhenUsed="0"/>
+    <w:lsdException w:name="Light Grid Accent 2" w:semiHidden="0" w:uiPriority="62" w:unhideWhenUsed="0"/>
+    <w:lsdException w:name="Medium Shading 1 Accent 2" w:semiHidden="0" w:uiPriority="63" w:unhideWhenUsed="0"/>
+    <w:lsdException w:name="Medium Shading 2 Accent 2" w:semiHidden="0" w:uiPriority="64" w:unhideWhenUsed="0"/>
+    <w:lsdException w:name="Medium List 1 Accent 2" w:semiHidden="0" w:uiPriority="65" w:unhideWhenUsed="0"/>
+    <w:lsdException w:name="Medium List 2 Accent 2" w:semiHidden="0" w:uiPriority="66" w:unhideWhenUsed="0"/>
+    <w:lsdException w:name="Medium Grid 1 Accent 2" w:semiHidden="0" w:uiPriority="67" w:unhideWhenUsed="0"/>
+    <w:lsdException w:name="Medium Grid 2 Accent 2" w:semiHidden="0" w:uiPriority="68" w:unhideWhenUsed="0"/>
+    <w:lsdException w:name="Medium Grid 3 Accent 2" w:semiHidden="0" w:uiPriority="69" w:unhideWhenUsed="0"/>
+    <w:lsdException w:name="Dark List Accent 2" w:semiHidden="0" w:uiPriority="70" w:unhideWhenUsed="0"/>
+    <w:lsdException w:name="Colorful Shading Accent 2" w:semiHidden="0" w:uiPriority="71" w:unhideWhenUsed="0"/>
+    <w:lsdException w:name="Colorful List Accent 2" w:semiHidden="0" w:uiPriority="72" w:unhideWhenUsed="0"/>
+    <w:lsdException w:name="Colorful Grid Accent 2" w:semiHidden="0" w:uiPriority="73" w:unhideWhenUsed="0"/>
+    <w:lsdException w:name="Light Shading Accent 3" w:semiHidden="0" w:uiPriority="60" w:unhideWhenUsed="0"/>
+    <w:lsdException w:name="Light List Accent 3" w:semiHidden="0" w:uiPriority="61" w:unhideWhenUsed="0"/>
+    <w:lsdException w:name="Light Grid Accent 3" w:semiHidden="0" w:uiPriority="62" w:unhideWhenUsed="0"/>
+    <w:lsdException w:name="Medium Shading 1 Accent 3" w:semiHidden="0" w:uiPriority="63" w:unhideWhenUsed="0"/>
+    <w:lsdException w:name="Medium Shading 2 Accent 3" w:semiHidden="0" w:uiPriority="64" w:unhideWhenUsed="0"/>
+    <w:lsdException w:name="Medium List 1 Accent 3" w:semiHidden="0" w:uiPriority="65" w:unhideWhenUsed="0"/>
+    <w:lsdException w:name="Medium List 2 Accent 3" w:semiHidden="0" w:uiPriority="66" w:unhideWhenUsed="0"/>
+    <w:lsdException w:name="Medium Grid 1 Accent 3" w:semiHidden="0" w:uiPriority="67" w:unhideWhenUsed="0"/>
+    <w:lsdException w:name="Medium Grid 2 Accent 3" w:semiHidden="0" w:uiPriority="68" w:unhideWhenUsed="0"/>
+    <w:lsdException w:name="Medium Grid 3 Accent 3" w:semiHidden="0" w:uiPriority="69" w:unhideWhenUsed="0"/>
+    <w:lsdException w:name="Dark List Accent 3" w:semiHidden="0" w:uiPriority="70" w:unhideWhenUsed="0"/>
+    <w:lsdException w:name="Colorful Shading Accent 3" w:semiHidden="0" w:uiPriority="71" w:unhideWhenUsed="0"/>
+    <w:lsdException w:name="Colorful List Accent 3" w:semiHidden="0" w:uiPriority="72" w:unhideWhenUsed="0"/>
+    <w:lsdException w:name="Colorful Grid Accent 3" w:semiHidden="0" w:uiPriority="73" w:unhideWhenUsed="0"/>
+    <w:lsdException w:name="Light Shading Accent 4" w:semiHidden="0" w:uiPriority="60" w:unhideWhenUsed="0"/>
+    <w:lsdException w:name="Light List Accent 4" w:semiHidden="0" w:uiPriority="61" w:unhideWhenUsed="0"/>
+    <w:lsdException w:name="Light Grid Accent 4" w:semiHidden="0" w:uiPriority="62" w:unhideWhenUsed="0"/>
+    <w:lsdException w:name="Medium Shading 1 Accent 4" w:semiHidden="0" w:uiPriority="63" w:unhideWhenUsed="0"/>
+    <w:lsdException w:name="Medium Shading 2 Accent 4" w:semiHidden="0" w:uiPriority="64" w:unhideWhenUsed="0"/>
+    <w:lsdException w:name="Medium List 1 Accent 4" w:semiHidden="0" w:uiPriority="65" w:unhideWhenUsed="0"/>
+    <w:lsdException w:name="Medium List 2 Accent 4" w:semiHidden="0" w:uiPriority="66" w:unhideWhenUsed="0"/>
+    <w:lsdException w:name="Medium Grid 1 Accent 4" w:semiHidden="0" w:uiPriority="67" w:unhideWhenUsed="0"/>
+    <w:lsdException w:name="Medium Grid 2 Accent 4" w:semiHidden="0" w:uiPriority="68" w:unhideWhenUsed="0"/>
+    <w:lsdException w:name="Medium Grid 3 Accent 4" w:semiHidden="0" w:uiPriority="69" w:unhideWhenUsed="0"/>
+    <w:lsdException w:name="Dark List Accent 4" w:semiHidden="0" w:uiPriority="70" w:unhideWhenUsed="0"/>
+    <w:lsdException w:name="Colorful Shading Accent 4" w:semiHidden="0" w:uiPriority="71" w:unhideWhenUsed="0"/>
+    <w:lsdException w:name="Colorful List Accent 4" w:semiHidden="0" w:uiPriority="72" w:unhideWhenUsed="0"/>
+    <w:lsdException w:name="Colorful Grid Accent 4" w:semiHidden="0" w:uiPriority="73" w:unhideWhenUsed="0"/>
+    <w:lsdException w:name="Light Shading Accent 5" w:semiHidden="0" w:uiPriority="60" w:unhideWhenUsed="0"/>
+    <w:lsdException w:name="Light List Accent 5" w:semiHidden="0" w:uiPriority="61" w:unhideWhenUsed="0"/>
+    <w:lsdException w:name="Light Grid Accent 5" w:semiHidden="0" w:uiPriority="62" w:unhideWhenUsed="0"/>
+    <w:lsdException w:name="Medium Shading 1 Accent 5" w:semiHidden="0" w:uiPriority="63" w:unhideWhenUsed="0"/>
+    <w:lsdException w:name="Medium Shading 2 Accent 5" w:semiHidden="0" w:uiPriority="64" w:unhideWhenUsed="0"/>
+    <w:lsdException w:name="Medium List 1 Accent 5" w:semiHidden="0" w:uiPriority="65" w:unhideWhenUsed="0"/>
+    <w:lsdException w:name="Medium List 2 Accent 5" w:semiHidden="0" w:uiPriority="66" w:unhideWhenUsed="0"/>
+    <w:lsdException w:name="Medium Grid 1 Accent 5" w:semiHidden="0" w:uiPriority="67" w:unhideWhenUsed="0"/>
+    <w:lsdException w:name="Medium Grid 2 Accent 5" w:semiHidden="0" w:uiPriority="68" w:unhideWhenUsed="0"/>
+    <w:lsdException w:name="Medium Grid 3 Accent 5" w:semiHidden="0" w:uiPriority="69" w:unhideWhenUsed="0"/>
+    <w:lsdException w:name="Dark List Accent 5" w:semiHidden="0" w:uiPriority="70" w:unhideWhenUsed="0"/>
+    <w:lsdException w:name="Colorful Shading Accent 5" w:semiHidden="0" w:uiPriority="71" w:unhideWhenUsed="0"/>
+    <w:lsdException w:name="Colorful List Accent 5" w:semiHidden="0" w:uiPriority="72" w:unhideWhenUsed="0"/>
+    <w:lsdException w:name="Colorful Grid Accent 5" w:semiHidden="0" w:uiPriority="73" w:unhideWhenUsed="0"/>
+    <w:lsdException w:name="Light Shading Accent 6" w:semiHidden="0" w:uiPriority="60" w:unhideWhenUsed="0"/>
+    <w:lsdException w:name="Light List Accent 6" w:semiHidden="0" w:uiPriority="61" w:unhideWhenUsed="0"/>
+    <w:lsdException w:name="Light Grid Accent 6" w:semiHidden="0" w:uiPriority="62" w:unhideWhenUsed="0"/>
+    <w:lsdException w:name="Medium Shading 1 Accent 6" w:semiHidden="0" w:uiPriority="63" w:unhideWhenUsed="0"/>
+    <w:lsdException w:name="Medium Shading 2 Accent 6" w:semiHidden="0" w:uiPriority="64" w:unhideWhenUsed="0"/>
+    <w:lsdException w:name="Medium List 1 Accent 6" w:semiHidden="0" w:uiPriority="65" w:unhideWhenUsed="0"/>
+    <w:lsdException w:name="Medium List 2 Accent 6" w:semiHidden="0" w:uiPriority="66" w:unhideWhenUsed="0"/>
+    <w:lsdException w:name="Medium Grid 1 Accent 6" w:semiHidden="0" w:uiPriority="67" w:unhideWhenUsed="0"/>
+    <w:lsdException w:name="Medium Grid 2 Accent 6" w:semiHidden="0" w:uiPriority="68" w:unhideWhenUsed="0"/>
+    <w:lsdException w:name="Medium Grid 3 Accent 6" w:semiHidden="0" w:uiPriority="69" w:unhideWhenUsed="0"/>
+    <w:lsdException w:name="Dark List Accent 6" w:semiHidden="0" w:uiPriority="70" w:unhideWhenUsed="0"/>
+    <w:lsdException w:name="Colorful Shading Accent 6" w:semiHidden="0" w:uiPriority="71" w:unhideWhenUsed="0"/>
+    <w:lsdException w:name="Colorful List Accent 6" w:semiHidden="0" w:uiPriority="72" w:unhideWhenUsed="0"/>
+    <w:lsdException w:name="Colorful Grid Accent 6" w:semiHidden="0" w:uiPriority="73" w:unhideWhenUsed="0"/>
+    <w:lsdException w:name="Subtle Emphasis" w:semiHidden="0" w:uiPriority="19" w:unhideWhenUsed="0" w:qFormat="1"/>
+    <w:lsdException w:name="Intense Emphasis" w:semiHidden="0" w:uiPriority="21" w:unhideWhenUsed="0" w:qFormat="1"/>
+    <w:lsdException w:name="Subtle Reference" w:semiHidden="0" w:uiPriority="31" w:unhideWhenUsed="0" w:qFormat="1"/>
+    <w:lsdException w:name="Intense Reference" w:semiHidden="0" w:uiPriority="32" w:unhideWhenUsed="0" w:qFormat="1"/>
+    <w:lsdException w:name="Book Title" w:semiHidden="0" w:uiPriority="33" w:unhideWhenUsed="0" w:qFormat="1"/>
+    <w:lsdException w:name="Bibliography" w:uiPriority="37"/>
+    <w:lsdException w:name="TOC Heading" w:uiPriority="39" w:qFormat="1"/>
+  </w:latentStyles>
+  <w:style w:type="paragraph" w:default="1" w:styleId="Standard">
+    <w:name w:val="Normal"/>
+    <w:qFormat/>
+    <w:rsid w:val="00C73EF7"/>
+    <w:rPr>
+      <w:rFonts w:ascii="Trebuchet MS" w:hAnsi="Trebuchet MS"/>
+      <w:sz w:val="20"/>
+    </w:rPr>
+  </w:style>
+  <w:style w:type="paragraph" w:styleId="berschrift1">
+    <w:name w:val="heading 1"/>
+    <w:basedOn w:val="Standard"/>
+    <w:next w:val="Standard"/>
+    <w:link w:val="berschrift1Zchn"/>
+    <w:uiPriority w:val="9"/>
+    <w:qFormat/>
+    <w:rsid w:val="00C73EF7"/>
+    <w:pPr>
+      <w:keepNext/>
+      <w:keepLines/>
+      <w:pageBreakBefore/>
+      <w:numPr>
+        <w:numId w:val="9"/>
+      </w:numPr>
+      <w:spacing w:before="360" w:after="360"/>
+      <w:outlineLvl w:val="0"/>
+    </w:pPr>
+    <w:rPr>
+      <w:rFonts w:eastAsiaTheme="majorEastAsia" w:cstheme="majorBidi"/>
+      <w:b/>
+      <w:bCs/>
+      <w:caps/>
+      <w:color w:val="364459"/>
+      <w:sz w:val="48"/>
+      <w:szCs w:val="28"/>
+    </w:rPr>
+  </w:style>
+  <w:style w:type="paragraph" w:styleId="berschrift2">
+    <w:name w:val="heading 2"/>
+    <w:basedOn w:val="Standard"/>
+    <w:next w:val="Standard"/>
+    <w:link w:val="berschrift2Zchn"/>
+    <w:uiPriority w:val="9"/>
+    <w:unhideWhenUsed/>
+    <w:qFormat/>
+    <w:rsid w:val="00C73EF7"/>
+    <w:pPr>
+      <w:keepNext/>
+      <w:keepLines/>
+      <w:numPr>
+        <w:ilvl w:val="1"/>
+        <w:numId w:val="9"/>
+      </w:numPr>
+      <w:spacing w:before="360" w:after="240"/>
+      <w:outlineLvl w:val="1"/>
+    </w:pPr>
+    <w:rPr>
+      <w:rFonts w:eastAsiaTheme="majorEastAsia" w:cstheme="majorBidi"/>
+      <w:b/>
+      <w:bCs/>
+      <w:color w:val="364459"/>
+      <w:sz w:val="32"/>
+      <w:szCs w:val="26"/>
+    </w:rPr>
+  </w:style>
+  <w:style w:type="paragraph" w:styleId="berschrift3">
+    <w:name w:val="heading 3"/>
+    <w:basedOn w:val="Standard"/>
+    <w:next w:val="Standard"/>
+    <w:link w:val="berschrift3Zchn"/>
+    <w:uiPriority w:val="9"/>
+    <w:unhideWhenUsed/>
+    <w:qFormat/>
+    <w:rsid w:val="00C73EF7"/>
+    <w:pPr>
+      <w:keepNext/>
+      <w:keepLines/>
+      <w:numPr>
+        <w:ilvl w:val="2"/>
+        <w:numId w:val="9"/>
+      </w:numPr>
+      <w:spacing w:before="360" w:after="240"/>
+      <w:outlineLvl w:val="2"/>
+    </w:pPr>
+    <w:rPr>
+      <w:rFonts w:eastAsiaTheme="majorEastAsia" w:cstheme="majorBidi"/>
+      <w:b/>
+      <w:bCs/>
+      <w:color w:val="364459"/>
+      <w:sz w:val="28"/>
+    </w:rPr>
+  </w:style>
+  <w:style w:type="paragraph" w:styleId="berschrift4">
+    <w:name w:val="heading 4"/>
+    <w:basedOn w:val="Standard"/>
+    <w:next w:val="Standard"/>
+    <w:link w:val="berschrift4Zchn"/>
+    <w:uiPriority w:val="9"/>
+    <w:unhideWhenUsed/>
+    <w:qFormat/>
+    <w:rsid w:val="00C73EF7"/>
+    <w:pPr>
+      <w:keepNext/>
+      <w:keepLines/>
+      <w:numPr>
+        <w:ilvl w:val="3"/>
+        <w:numId w:val="9"/>
+      </w:numPr>
+      <w:spacing w:before="360" w:after="120"/>
+      <w:outlineLvl w:val="3"/>
+    </w:pPr>
+    <w:rPr>
+      <w:rFonts w:eastAsiaTheme="majorEastAsia" w:cstheme="majorBidi"/>
+      <w:b/>
+      <w:bCs/>
+      <w:iCs/>
+      <w:color w:val="364459"/>
+      <w:sz w:val="24"/>
+    </w:rPr>
+  </w:style>
+  <w:style w:type="paragraph" w:styleId="berschrift6">
+    <w:name w:val="heading 6"/>
+    <w:basedOn w:val="Standard"/>
+    <w:next w:val="Standard"/>
+    <w:link w:val="berschrift6Zchn"/>
+    <w:uiPriority w:val="9"/>
+    <w:semiHidden/>
+    <w:unhideWhenUsed/>
+    <w:qFormat/>
+    <w:rsid w:val="00C73EF7"/>
+    <w:pPr>
+      <w:keepNext/>
+      <w:keepLines/>
+      <w:numPr>
+        <w:ilvl w:val="5"/>
+        <w:numId w:val="9"/>
+      </w:numPr>
+      <w:spacing w:before="200" w:after="0"/>
+      <w:outlineLvl w:val="5"/>
+    </w:pPr>
+    <w:rPr>
+      <w:rFonts w:asciiTheme="majorHAnsi" w:eastAsiaTheme="majorEastAsia" w:hAnsiTheme="majorHAnsi" w:cstheme="majorBidi"/>
+      <w:i/>
+      <w:iCs/>
+      <w:color w:val="243F60" w:themeColor="accent1" w:themeShade="7F"/>
+    </w:rPr>
+  </w:style>
+  <w:style w:type="paragraph" w:styleId="berschrift7">
+    <w:name w:val="heading 7"/>
+    <w:basedOn w:val="Standard"/>
+    <w:next w:val="Standard"/>
+    <w:link w:val="berschrift7Zchn"/>
+    <w:uiPriority w:val="9"/>
+    <w:semiHidden/>
+    <w:unhideWhenUsed/>
+    <w:qFormat/>
+    <w:rsid w:val="00C73EF7"/>
+    <w:pPr>
+      <w:keepNext/>
+      <w:keepLines/>
+      <w:numPr>
+        <w:ilvl w:val="6"/>
+        <w:numId w:val="9"/>
+      </w:numPr>
+      <w:spacing w:before="200" w:after="0"/>
+      <w:outlineLvl w:val="6"/>
+    </w:pPr>
+    <w:rPr>
+      <w:rFonts w:asciiTheme="majorHAnsi" w:eastAsiaTheme="majorEastAsia" w:hAnsiTheme="majorHAnsi" w:cstheme="majorBidi"/>
+      <w:i/>
+      <w:iCs/>
+      <w:color w:val="404040" w:themeColor="text1" w:themeTint="BF"/>
+    </w:rPr>
+  </w:style>
+  <w:style w:type="paragraph" w:styleId="berschrift8">
+    <w:name w:val="heading 8"/>
+    <w:basedOn w:val="Standard"/>
+    <w:next w:val="Standard"/>
+    <w:link w:val="berschrift8Zchn"/>
+    <w:uiPriority w:val="9"/>
+    <w:semiHidden/>
+    <w:unhideWhenUsed/>
+    <w:qFormat/>
+    <w:rsid w:val="00C73EF7"/>
+    <w:pPr>
+      <w:keepNext/>
+      <w:keepLines/>
+      <w:numPr>
+        <w:ilvl w:val="7"/>
+        <w:numId w:val="9"/>
+      </w:numPr>
+      <w:spacing w:before="200" w:after="0"/>
+      <w:outlineLvl w:val="7"/>
+    </w:pPr>
+    <w:rPr>
+      <w:rFonts w:asciiTheme="majorHAnsi" w:eastAsiaTheme="majorEastAsia" w:hAnsiTheme="majorHAnsi" w:cstheme="majorBidi"/>
+      <w:color w:val="404040" w:themeColor="text1" w:themeTint="BF"/>
+      <w:szCs w:val="20"/>
+    </w:rPr>
+  </w:style>
+  <w:style w:type="paragraph" w:styleId="berschrift9">
+    <w:name w:val="heading 9"/>
+    <w:basedOn w:val="Standard"/>
+    <w:next w:val="Standard"/>
+    <w:link w:val="berschrift9Zchn"/>
+    <w:uiPriority w:val="9"/>
+    <w:semiHidden/>
+    <w:unhideWhenUsed/>
+    <w:qFormat/>
+    <w:rsid w:val="00C73EF7"/>
+    <w:pPr>
+      <w:keepNext/>
+      <w:keepLines/>
+      <w:numPr>
+        <w:ilvl w:val="8"/>
+        <w:numId w:val="9"/>
+      </w:numPr>
+      <w:spacing w:before="200" w:after="0"/>
+      <w:outlineLvl w:val="8"/>
+    </w:pPr>
+    <w:rPr>
+      <w:rFonts w:asciiTheme="majorHAnsi" w:eastAsiaTheme="majorEastAsia" w:hAnsiTheme="majorHAnsi" w:cstheme="majorBidi"/>
+      <w:i/>
+      <w:iCs/>
+      <w:color w:val="404040" w:themeColor="text1" w:themeTint="BF"/>
+      <w:szCs w:val="20"/>
+    </w:rPr>
+  </w:style>
+  <w:style w:type="character" w:default="1" w:styleId="Absatz-Standardschriftart">
+    <w:name w:val="Default Paragraph Font"/>
+    <w:uiPriority w:val="1"/>
+    <w:semiHidden/>
+    <w:unhideWhenUsed/>
+  </w:style>
+  <w:style w:type="table" w:default="1" w:styleId="NormaleTabelle">
+    <w:name w:val="Normal Table"/>
+    <w:uiPriority w:val="99"/>
+    <w:semiHidden/>
+    <w:unhideWhenUsed/>
+    <w:tblPr>
+      <w:tblInd w:w="0" w:type="dxa"/>
+      <w:tblCellMar>
+        <w:top w:w="0" w:type="dxa"/>
+        <w:left w:w="108" w:type="dxa"/>
+        <w:bottom w:w="0" w:type="dxa"/>
+        <w:right w:w="108" w:type="dxa"/>
+      </w:tblCellMar>
+    </w:tblPr>
+  </w:style>
+  <w:style w:type="numbering" w:default="1" w:styleId="KeineListe">
+    <w:name w:val="No List"/>
+    <w:uiPriority w:val="99"/>
+    <w:semiHidden/>
+    <w:unhideWhenUsed/>
+  </w:style>
+  <w:style w:type="paragraph" w:customStyle="1" w:styleId="TitelSub">
+    <w:name w:val="Titel_Sub"/>
+    <w:qFormat/>
+    <w:rsid w:val="00C73EF7"/>
+    <w:pPr>
+      <w:framePr w:hSpace="142" w:vSpace="142" w:wrap="notBeside" w:vAnchor="text" w:hAnchor="text" w:xAlign="center" w:y="1"/>
+      <w:spacing w:after="0" w:line="240" w:lineRule="auto"/>
+      <w:contextualSpacing/>
+      <w:jc w:val="center"/>
+    </w:pPr>
+    <w:rPr>
+      <w:rFonts w:ascii="Trebuchet MS" w:eastAsiaTheme="majorEastAsia" w:hAnsi="Trebuchet MS" w:cstheme="minorHAnsi"/>
+      <w:caps/>
+      <w:color w:val="FFFFFF" w:themeColor="background1"/>
+      <w:sz w:val="36"/>
+      <w:szCs w:val="40"/>
+      <w:lang w:eastAsia="de-DE"/>
+    </w:rPr>
+  </w:style>
+  <w:style w:type="paragraph" w:customStyle="1" w:styleId="Adressat">
+    <w:name w:val="Adressat"/>
+    <w:basedOn w:val="Standard"/>
+    <w:link w:val="AdressatZchn"/>
+    <w:qFormat/>
+    <w:rsid w:val="00C73EF7"/>
+    <w:pPr>
+      <w:spacing w:before="720" w:after="120"/>
+      <w:contextualSpacing/>
+    </w:pPr>
+    <w:rPr>
+      <w:color w:val="364459"/>
+      <w:sz w:val="28"/>
+    </w:rPr>
+  </w:style>
+  <w:style w:type="character" w:customStyle="1" w:styleId="AdressatZchn">
+    <w:name w:val="Adressat Zchn"/>
+    <w:basedOn w:val="Absatz-Standardschriftart"/>
+    <w:link w:val="Adressat"/>
+    <w:rsid w:val="00C73EF7"/>
+    <w:rPr>
+      <w:rFonts w:ascii="Trebuchet MS" w:hAnsi="Trebuchet MS"/>
+      <w:color w:val="364459"/>
+      <w:sz w:val="28"/>
+    </w:rPr>
+  </w:style>
+  <w:style w:type="paragraph" w:customStyle="1" w:styleId="Inhaltsverzeichnis">
+    <w:name w:val="Inhaltsverzeichnis"/>
+    <w:link w:val="InhaltsverzeichnisZchn"/>
+    <w:qFormat/>
+    <w:rsid w:val="00C73EF7"/>
+    <w:pPr>
+      <w:spacing w:before="360" w:after="360"/>
+    </w:pPr>
+    <w:rPr>
+      <w:rFonts w:ascii="Trebuchet MS" w:eastAsiaTheme="majorEastAsia" w:hAnsi="Trebuchet MS" w:cstheme="majorBidi"/>
+      <w:b/>
+      <w:bCs/>
+      <w:caps/>
+      <w:color w:val="364459"/>
+      <w:sz w:val="48"/>
+      <w:szCs w:val="28"/>
+    </w:rPr>
+  </w:style>
+  <w:style w:type="character" w:customStyle="1" w:styleId="InhaltsverzeichnisZchn">
+    <w:name w:val="Inhaltsverzeichnis Zchn"/>
+    <w:basedOn w:val="berschrift1Zchn"/>
+    <w:link w:val="Inhaltsverzeichnis"/>
+    <w:rsid w:val="00C73EF7"/>
+    <w:rPr>
+      <w:rFonts w:ascii="Trebuchet MS" w:eastAsiaTheme="majorEastAsia" w:hAnsi="Trebuchet MS" w:cstheme="majorBidi"/>
+      <w:b/>
+      <w:bCs/>
+      <w:caps/>
+      <w:color w:val="364459"/>
+      <w:sz w:val="48"/>
+      <w:szCs w:val="28"/>
+    </w:rPr>
+  </w:style>
+  <w:style w:type="character" w:customStyle="1" w:styleId="berschrift1Zchn">
+    <w:name w:val="Überschrift 1 Zchn"/>
+    <w:basedOn w:val="Absatz-Standardschriftart"/>
+    <w:link w:val="berschrift1"/>
+    <w:uiPriority w:val="9"/>
+    <w:rsid w:val="00C73EF7"/>
+    <w:rPr>
+      <w:rFonts w:ascii="Trebuchet MS" w:eastAsiaTheme="majorEastAsia" w:hAnsi="Trebuchet MS" w:cstheme="majorBidi"/>
+      <w:b/>
+      <w:bCs/>
+      <w:caps/>
+      <w:color w:val="364459"/>
+      <w:sz w:val="48"/>
+      <w:szCs w:val="28"/>
+    </w:rPr>
+  </w:style>
+  <w:style w:type="character" w:customStyle="1" w:styleId="berschrift2Zchn">
+    <w:name w:val="Überschrift 2 Zchn"/>
+    <w:basedOn w:val="Absatz-Standardschriftart"/>
+    <w:link w:val="berschrift2"/>
+    <w:uiPriority w:val="9"/>
+    <w:rsid w:val="00C73EF7"/>
+    <w:rPr>
+      <w:rFonts w:ascii="Trebuchet MS" w:eastAsiaTheme="majorEastAsia" w:hAnsi="Trebuchet MS" w:cstheme="majorBidi"/>
+      <w:b/>
+      <w:bCs/>
+      <w:color w:val="364459"/>
+      <w:sz w:val="32"/>
+      <w:szCs w:val="26"/>
+    </w:rPr>
+  </w:style>
+  <w:style w:type="character" w:customStyle="1" w:styleId="berschrift3Zchn">
+    <w:name w:val="Überschrift 3 Zchn"/>
+    <w:basedOn w:val="Absatz-Standardschriftart"/>
+    <w:link w:val="berschrift3"/>
+    <w:uiPriority w:val="9"/>
+    <w:rsid w:val="00C73EF7"/>
+    <w:rPr>
+      <w:rFonts w:ascii="Trebuchet MS" w:eastAsiaTheme="majorEastAsia" w:hAnsi="Trebuchet MS" w:cstheme="majorBidi"/>
+      <w:b/>
+      <w:bCs/>
+      <w:color w:val="364459"/>
+      <w:sz w:val="28"/>
+    </w:rPr>
+  </w:style>
+  <w:style w:type="character" w:customStyle="1" w:styleId="berschrift4Zchn">
+    <w:name w:val="Überschrift 4 Zchn"/>
+    <w:basedOn w:val="Absatz-Standardschriftart"/>
+    <w:link w:val="berschrift4"/>
+    <w:uiPriority w:val="9"/>
+    <w:rsid w:val="00C73EF7"/>
+    <w:rPr>
+      <w:rFonts w:ascii="Trebuchet MS" w:eastAsiaTheme="majorEastAsia" w:hAnsi="Trebuchet MS" w:cstheme="majorBidi"/>
+      <w:b/>
+      <w:bCs/>
+      <w:iCs/>
+      <w:color w:val="364459"/>
+      <w:sz w:val="24"/>
+    </w:rPr>
+  </w:style>
+  <w:style w:type="character" w:customStyle="1" w:styleId="berschrift6Zchn">
+    <w:name w:val="Überschrift 6 Zchn"/>
+    <w:basedOn w:val="Absatz-Standardschriftart"/>
+    <w:link w:val="berschrift6"/>
+    <w:uiPriority w:val="9"/>
+    <w:semiHidden/>
+    <w:rsid w:val="00C73EF7"/>
+    <w:rPr>
+      <w:rFonts w:asciiTheme="majorHAnsi" w:eastAsiaTheme="majorEastAsia" w:hAnsiTheme="majorHAnsi" w:cstheme="majorBidi"/>
+      <w:i/>
+      <w:iCs/>
+      <w:color w:val="243F60" w:themeColor="accent1" w:themeShade="7F"/>
+      <w:sz w:val="20"/>
+    </w:rPr>
+  </w:style>
+  <w:style w:type="character" w:customStyle="1" w:styleId="berschrift7Zchn">
+    <w:name w:val="Überschrift 7 Zchn"/>
+    <w:basedOn w:val="Absatz-Standardschriftart"/>
+    <w:link w:val="berschrift7"/>
+    <w:uiPriority w:val="9"/>
+    <w:semiHidden/>
+    <w:rsid w:val="00C73EF7"/>
+    <w:rPr>
+      <w:rFonts w:asciiTheme="majorHAnsi" w:eastAsiaTheme="majorEastAsia" w:hAnsiTheme="majorHAnsi" w:cstheme="majorBidi"/>
+      <w:i/>
+      <w:iCs/>
+      <w:color w:val="404040" w:themeColor="text1" w:themeTint="BF"/>
+      <w:sz w:val="20"/>
+    </w:rPr>
+  </w:style>
+  <w:style w:type="character" w:customStyle="1" w:styleId="berschrift8Zchn">
+    <w:name w:val="Überschrift 8 Zchn"/>
+    <w:basedOn w:val="Absatz-Standardschriftart"/>
+    <w:link w:val="berschrift8"/>
+    <w:uiPriority w:val="9"/>
+    <w:semiHidden/>
+    <w:rsid w:val="00C73EF7"/>
+    <w:rPr>
+      <w:rFonts w:asciiTheme="majorHAnsi" w:eastAsiaTheme="majorEastAsia" w:hAnsiTheme="majorHAnsi" w:cstheme="majorBidi"/>
+      <w:color w:val="404040" w:themeColor="text1" w:themeTint="BF"/>
+      <w:sz w:val="20"/>
+      <w:szCs w:val="20"/>
+    </w:rPr>
+  </w:style>
+  <w:style w:type="character" w:customStyle="1" w:styleId="berschrift9Zchn">
+    <w:name w:val="Überschrift 9 Zchn"/>
+    <w:basedOn w:val="Absatz-Standardschriftart"/>
+    <w:link w:val="berschrift9"/>
+    <w:uiPriority w:val="9"/>
+    <w:semiHidden/>
+    <w:rsid w:val="00C73EF7"/>
+    <w:rPr>
+      <w:rFonts w:asciiTheme="majorHAnsi" w:eastAsiaTheme="majorEastAsia" w:hAnsiTheme="majorHAnsi" w:cstheme="majorBidi"/>
+      <w:i/>
+      <w:iCs/>
+      <w:color w:val="404040" w:themeColor="text1" w:themeTint="BF"/>
+      <w:sz w:val="20"/>
+      <w:szCs w:val="20"/>
+    </w:rPr>
+  </w:style>
+  <w:style w:type="paragraph" w:styleId="Verzeichnis1">
+    <w:name w:val="toc 1"/>
+    <w:basedOn w:val="Standard"/>
+    <w:next w:val="Standard"/>
+    <w:autoRedefine/>
+    <w:uiPriority w:val="39"/>
+    <w:unhideWhenUsed/>
+    <w:qFormat/>
+    <w:rsid w:val="00C73EF7"/>
+    <w:pPr>
+      <w:tabs>
+        <w:tab w:val="left" w:pos="660"/>
+        <w:tab w:val="right" w:leader="dot" w:pos="9062"/>
+      </w:tabs>
+      <w:spacing w:before="240" w:after="120"/>
+    </w:pPr>
+    <w:rPr>
+      <w:b/>
+      <w:caps/>
+      <w:noProof/>
+      <w:color w:val="364459"/>
+    </w:rPr>
+  </w:style>
+  <w:style w:type="paragraph" w:styleId="Verzeichnis2">
+    <w:name w:val="toc 2"/>
+    <w:basedOn w:val="Standard"/>
+    <w:next w:val="Standard"/>
+    <w:autoRedefine/>
+    <w:uiPriority w:val="39"/>
+    <w:unhideWhenUsed/>
+    <w:qFormat/>
+    <w:rsid w:val="00C73EF7"/>
+    <w:pPr>
+      <w:spacing w:after="100"/>
+    </w:pPr>
+  </w:style>
+  <w:style w:type="paragraph" w:styleId="Verzeichnis3">
+    <w:name w:val="toc 3"/>
+    <w:basedOn w:val="Standard"/>
+    <w:next w:val="Standard"/>
+    <w:autoRedefine/>
+    <w:uiPriority w:val="39"/>
+    <w:unhideWhenUsed/>
+    <w:qFormat/>
+    <w:rsid w:val="00C73EF7"/>
+    <w:pPr>
+      <w:tabs>
+        <w:tab w:val="left" w:pos="660"/>
+        <w:tab w:val="left" w:pos="880"/>
+        <w:tab w:val="right" w:leader="dot" w:pos="9062"/>
+      </w:tabs>
+      <w:spacing w:after="100"/>
+    </w:pPr>
+    <w:rPr>
+      <w:noProof/>
+    </w:rPr>
+  </w:style>
+  <w:style w:type="paragraph" w:styleId="Titel">
+    <w:name w:val="Title"/>
+    <w:basedOn w:val="Standard"/>
+    <w:next w:val="Standard"/>
+    <w:link w:val="TitelZchn"/>
+    <w:uiPriority w:val="10"/>
+    <w:qFormat/>
+    <w:rsid w:val="00C73EF7"/>
+    <w:pPr>
+      <w:spacing w:after="0" w:line="240" w:lineRule="auto"/>
+      <w:contextualSpacing/>
+      <w:jc w:val="center"/>
+    </w:pPr>
+    <w:rPr>
+      <w:rFonts w:eastAsiaTheme="majorEastAsia" w:cstheme="majorBidi"/>
+      <w:b/>
+      <w:caps/>
+      <w:color w:val="FFFFFF" w:themeColor="background1"/>
+      <w:spacing w:val="5"/>
+      <w:kern w:val="28"/>
+      <w:sz w:val="72"/>
+      <w:szCs w:val="52"/>
+    </w:rPr>
+  </w:style>
+  <w:style w:type="character" w:customStyle="1" w:styleId="TitelZchn">
+    <w:name w:val="Titel Zchn"/>
+    <w:basedOn w:val="Absatz-Standardschriftart"/>
+    <w:link w:val="Titel"/>
+    <w:uiPriority w:val="10"/>
+    <w:rsid w:val="00C73EF7"/>
+    <w:rPr>
+      <w:rFonts w:ascii="Trebuchet MS" w:eastAsiaTheme="majorEastAsia" w:hAnsi="Trebuchet MS" w:cstheme="majorBidi"/>
+      <w:b/>
+      <w:caps/>
+      <w:color w:val="FFFFFF" w:themeColor="background1"/>
+      <w:spacing w:val="5"/>
+      <w:kern w:val="28"/>
+      <w:sz w:val="72"/>
+      <w:szCs w:val="52"/>
+    </w:rPr>
+  </w:style>
+  <w:style w:type="paragraph" w:styleId="Listenabsatz">
+    <w:name w:val="List Paragraph"/>
+    <w:basedOn w:val="Standard"/>
+    <w:uiPriority w:val="34"/>
+    <w:qFormat/>
+    <w:rsid w:val="00C73EF7"/>
+    <w:pPr>
+      <w:ind w:left="720"/>
+      <w:contextualSpacing/>
+    </w:pPr>
+  </w:style>
+  <w:style w:type="paragraph" w:styleId="Inhaltsverzeichnisberschrift">
+    <w:name w:val="TOC Heading"/>
+    <w:basedOn w:val="berschrift1"/>
+    <w:next w:val="Standard"/>
+    <w:uiPriority w:val="39"/>
+    <w:unhideWhenUsed/>
+    <w:qFormat/>
+    <w:rsid w:val="00C73EF7"/>
+    <w:pPr>
+      <w:pageBreakBefore w:val="0"/>
+      <w:numPr>
+        <w:numId w:val="0"/>
+      </w:numPr>
+      <w:spacing w:before="480" w:after="0"/>
+      <w:outlineLvl w:val="9"/>
+    </w:pPr>
+    <w:rPr>
+      <w:rFonts w:asciiTheme="majorHAnsi" w:hAnsiTheme="majorHAnsi"/>
+      <w:caps w:val="0"/>
+      <w:color w:val="365F91" w:themeColor="accent1" w:themeShade="BF"/>
+      <w:sz w:val="28"/>
+      <w:lang w:eastAsia="de-CH"/>
+    </w:rPr>
+  </w:style>
+  <w:style w:type="paragraph" w:customStyle="1" w:styleId="Text">
+    <w:name w:val="Text"/>
+    <w:basedOn w:val="Standard"/>
+    <w:rsid w:val="00911A0C"/>
+    <w:pPr>
+      <w:spacing w:after="0" w:line="280" w:lineRule="atLeast"/>
+    </w:pPr>
+    <w:rPr>
+      <w:rFonts w:ascii="Arial" w:eastAsia="Times New Roman" w:hAnsi="Arial" w:cs="Times New Roman"/>
+      <w:spacing w:val="8"/>
+      <w:szCs w:val="20"/>
+      <w:lang w:eastAsia="de-CH"/>
+    </w:rPr>
+  </w:style>
+  <w:style w:type="table" w:styleId="Tabellenraster">
+    <w:name w:val="Table Grid"/>
+    <w:basedOn w:val="NormaleTabelle"/>
+    <w:rsid w:val="00911A0C"/>
+    <w:pPr>
+      <w:spacing w:after="0" w:line="240" w:lineRule="auto"/>
+    </w:pPr>
+    <w:tblPr>
+      <w:tblBorders>
+        <w:top w:val="single" w:sz="4" w:space="0" w:color="auto"/>
+        <w:left w:val="single" w:sz="4" w:space="0" w:color="auto"/>
+        <w:bottom w:val="single" w:sz="4" w:space="0" w:color="auto"/>
+        <w:right w:val="single" w:sz="4" w:space="0" w:color="auto"/>
+        <w:insideH w:val="single" w:sz="4" w:space="0" w:color="auto"/>
+        <w:insideV w:val="single" w:sz="4" w:space="0" w:color="auto"/>
+      </w:tblBorders>
+    </w:tblPr>
+  </w:style>
+  <w:style w:type="paragraph" w:styleId="Sprechblasentext">
+    <w:name w:val="Balloon Text"/>
+    <w:basedOn w:val="Standard"/>
+    <w:link w:val="SprechblasentextZchn"/>
+    <w:uiPriority w:val="99"/>
+    <w:semiHidden/>
+    <w:unhideWhenUsed/>
+    <w:rsid w:val="00E053B4"/>
+    <w:pPr>
+      <w:spacing w:after="0" w:line="240" w:lineRule="auto"/>
+    </w:pPr>
+    <w:rPr>
+      <w:rFonts w:ascii="Tahoma" w:hAnsi="Tahoma" w:cs="Tahoma"/>
+      <w:sz w:val="16"/>
+      <w:szCs w:val="16"/>
+    </w:rPr>
+  </w:style>
+  <w:style w:type="character" w:customStyle="1" w:styleId="SprechblasentextZchn">
+    <w:name w:val="Sprechblasentext Zchn"/>
+    <w:basedOn w:val="Absatz-Standardschriftart"/>
+    <w:link w:val="Sprechblasentext"/>
+    <w:uiPriority w:val="99"/>
+    <w:semiHidden/>
+    <w:rsid w:val="00E053B4"/>
+    <w:rPr>
+      <w:rFonts w:ascii="Tahoma" w:hAnsi="Tahoma" w:cs="Tahoma"/>
+      <w:sz w:val="16"/>
+      <w:szCs w:val="16"/>
+    </w:rPr>
+  </w:style>
+  <w:style w:type="paragraph" w:styleId="Kopfzeile">
+    <w:name w:val="header"/>
+    <w:basedOn w:val="Standard"/>
+    <w:link w:val="KopfzeileZchn"/>
+    <w:uiPriority w:val="99"/>
+    <w:unhideWhenUsed/>
+    <w:rsid w:val="00B220B0"/>
+    <w:pPr>
+      <w:tabs>
+        <w:tab w:val="center" w:pos="4536"/>
+        <w:tab w:val="right" w:pos="9072"/>
+      </w:tabs>
+      <w:spacing w:after="0" w:line="240" w:lineRule="auto"/>
+    </w:pPr>
+  </w:style>
+  <w:style w:type="character" w:customStyle="1" w:styleId="KopfzeileZchn">
+    <w:name w:val="Kopfzeile Zchn"/>
+    <w:basedOn w:val="Absatz-Standardschriftart"/>
+    <w:link w:val="Kopfzeile"/>
+    <w:uiPriority w:val="99"/>
+    <w:rsid w:val="00B220B0"/>
+    <w:rPr>
+      <w:rFonts w:ascii="Trebuchet MS" w:hAnsi="Trebuchet MS"/>
+      <w:sz w:val="20"/>
+    </w:rPr>
+  </w:style>
+  <w:style w:type="paragraph" w:styleId="Fuzeile">
+    <w:name w:val="footer"/>
+    <w:basedOn w:val="Standard"/>
+    <w:link w:val="FuzeileZchn"/>
+    <w:uiPriority w:val="99"/>
+    <w:unhideWhenUsed/>
+    <w:rsid w:val="00B220B0"/>
+    <w:pPr>
+      <w:tabs>
+        <w:tab w:val="center" w:pos="4536"/>
+        <w:tab w:val="right" w:pos="9072"/>
+      </w:tabs>
+      <w:spacing w:after="0" w:line="240" w:lineRule="auto"/>
+    </w:pPr>
+  </w:style>
+  <w:style w:type="character" w:customStyle="1" w:styleId="FuzeileZchn">
+    <w:name w:val="Fußzeile Zchn"/>
+    <w:basedOn w:val="Absatz-Standardschriftart"/>
+    <w:link w:val="Fuzeile"/>
+    <w:uiPriority w:val="99"/>
+    <w:rsid w:val="00B220B0"/>
+    <w:rPr>
+      <w:rFonts w:ascii="Trebuchet MS" w:hAnsi="Trebuchet MS"/>
+      <w:sz w:val="20"/>
+    </w:rPr>
+  </w:style>
+  <w:style w:type="paragraph" w:customStyle="1" w:styleId="Default">
+    <w:name w:val="Default"/>
+    <w:rsid w:val="00C604EC"/>
+    <w:pPr>
+      <w:autoSpaceDE w:val="0"/>
+      <w:autoSpaceDN w:val="0"/>
+      <w:adjustRightInd w:val="0"/>
+      <w:spacing w:after="0" w:line="240" w:lineRule="auto"/>
+    </w:pPr>
+    <w:rPr>
+      <w:rFonts w:ascii="Arial" w:hAnsi="Arial" w:cs="Arial"/>
+      <w:color w:val="000000"/>
+      <w:sz w:val="24"/>
+      <w:szCs w:val="24"/>
+    </w:rPr>
+  </w:style>
+</w:styles>
+</file>
+
+<file path=word/stylesWithEffects.xml><?xml version="1.0" encoding="utf-8"?>
+<w:styles xmlns:wpc="http://schemas.microsoft.com/office/word/2010/wordprocessingCanvas" xmlns:mc="http://schemas.openxmlformats.org/markup-compatibility/2006" xmlns:o="urn:schemas-microsoft-com:office:office" xmlns:r="http://schemas.openxmlformats.org/officeDocument/2006/relationships" xmlns:m="http://schemas.openxmlformats.org/officeDocument/2006/math" xmlns:v="urn:schemas-microsoft-com:vml" xmlns:wp14="http://schemas.microsoft.com/office/word/2010/wordprocessingDrawing" xmlns:wp="http://schemas.openxmlformats.org/drawingml/2006/wordprocessingDrawing" xmlns:w10="urn:schemas-microsoft-com:office:word" xmlns:w="http://schemas.openxmlformats.org/wordprocessingml/2006/main" xmlns:w14="http://schemas.microsoft.com/office/word/2010/wordml" xmlns:wpg="http://schemas.microsoft.com/office/word/2010/wordprocessingGroup" xmlns:wpi="http://schemas.microsoft.com/office/word/2010/wordprocessingInk" xmlns:wne="http://schemas.microsoft.com/office/word/2006/wordml" xmlns:wps="http://schemas.microsoft.com/office/word/2010/wordprocessingShape" mc:Ignorable="w14 wp14">
+  <w:docDefaults>
+    <w:rPrDefault>
+      <w:rPr>
+        <w:rFonts w:asciiTheme="minorHAnsi" w:eastAsiaTheme="minorHAnsi" w:hAnsiTheme="minorHAnsi" w:cstheme="minorBidi"/>
+        <w:sz w:val="22"/>
+        <w:szCs w:val="22"/>
+        <w:lang w:val="de-CH" w:eastAsia="en-US" w:bidi="ar-SA"/>
+      </w:rPr>
+    </w:rPrDefault>
+    <w:pPrDefault>
+      <w:pPr>
+        <w:spacing w:after="200" w:line="276" w:lineRule="auto"/>
+      </w:pPr>
+    </w:pPrDefault>
+  </w:docDefaults>
+  <w:latentStyles w:defLockedState="0" w:defUIPriority="99" w:defSemiHidden="1" w:defUnhideWhenUsed="1" w:defQFormat="0" w:count="267">
+    <w:lsdException w:name="Normal" w:semiHidden="0" w:uiPriority="0" w:unhideWhenUsed="0" w:qFormat="1"/>
+    <w:lsdException w:name="heading 1" w:semiHidden="0" w:uiPriority="9" w:unhideWhenUsed="0" w:qFormat="1"/>
+    <w:lsdException w:name="heading 2" w:uiPriority="9" w:qFormat="1"/>
+    <w:lsdException w:name="heading 3" w:uiPriority="9" w:qFormat="1"/>
+    <w:lsdException w:name="heading 4" w:uiPriority="9" w:qFormat="1"/>
+    <w:lsdException w:name="heading 5" w:uiPriority="9"/>
+    <w:lsdException w:name="heading 6" w:uiPriority="9" w:qFormat="1"/>
+    <w:lsdException w:name="heading 7" w:uiPriority="9" w:qFormat="1"/>
+    <w:lsdException w:name="heading 8" w:uiPriority="9" w:qFormat="1"/>
+    <w:lsdException w:name="heading 9" w:uiPriority="9" w:qFormat="1"/>
+    <w:lsdException w:name="toc 1" w:uiPriority="39" w:qFormat="1"/>
+    <w:lsdException w:name="toc 2" w:uiPriority="39" w:qFormat="1"/>
+    <w:lsdException w:name="toc 3" w:uiPriority="39" w:qFormat="1"/>
+    <w:lsdException w:name="toc 4" w:uiPriority="39"/>
+    <w:lsdException w:name="toc 5" w:uiPriority="39"/>
+    <w:lsdException w:name="toc 6" w:uiPriority="39"/>
+    <w:lsdException w:name="toc 7" w:uiPriority="39"/>
+    <w:lsdException w:name="toc 8" w:uiPriority="39"/>
+    <w:lsdException w:name="toc 9" w:uiPriority="39"/>
+    <w:lsdException w:name="caption" w:uiPriority="35" w:qFormat="1"/>
+    <w:lsdException w:name="Title" w:semiHidden="0" w:uiPriority="10" w:unhideWhenUsed="0" w:qFormat="1"/>
+    <w:lsdException w:name="Default Paragraph Font" w:uiPriority="1"/>
+    <w:lsdException w:name="Subtitle" w:semiHidden="0" w:uiPriority="11" w:unhideWhenUsed="0" w:qFormat="1"/>
+    <w:lsdException w:name="Strong" w:semiHidden="0" w:uiPriority="22" w:unhideWhenUsed="0" w:qFormat="1"/>
+    <w:lsdException w:name="Emphasis" w:semiHidden="0" w:uiPriority="20" w:unhideWhenUsed="0" w:qFormat="1"/>
+    <w:lsdException w:name="Table Grid" w:semiHidden="0" w:uiPriority="0" w:unhideWhenUsed="0"/>
+    <w:lsdException w:name="Placeholder Text" w:unhideWhenUsed="0"/>
+    <w:lsdException w:name="No Spacing" w:semiHidden="0" w:uiPriority="1" w:unhideWhenUsed="0" w:qFormat="1"/>
+    <w:lsdException w:name="Light Shading" w:semiHidden="0" w:uiPriority="60" w:unhideWhenUsed="0"/>
+    <w:lsdException w:name="Light List" w:semiHidden="0" w:uiPriority="61" w:unhideWhenUsed="0"/>
+    <w:lsdException w:name="Light Grid" w:semiHidden="0" w:uiPriority="62" w:unhideWhenUsed="0"/>
+    <w:lsdException w:name="Medium Shading 1" w:semiHidden="0" w:uiPriority="63" w:unhideWhenUsed="0"/>
+    <w:lsdException w:name="Medium Shading 2" w:semiHidden="0" w:uiPriority="64" w:unhideWhenUsed="0"/>
+    <w:lsdException w:name="Medium List 1" w:semiHidden="0" w:uiPriority="65" w:unhideWhenUsed="0"/>
+    <w:lsdException w:name="Medium List 2" w:semiHidden="0" w:uiPriority="66" w:unhideWhenUsed="0"/>
+    <w:lsdException w:name="Medium Grid 1" w:semiHidden="0" w:uiPriority="67" w:unhideWhenUsed="0"/>
+    <w:lsdException w:name="Medium Grid 2" w:semiHidden="0" w:uiPriority="68" w:unhideWhenUsed="0"/>
+    <w:lsdException w:name="Medium Grid 3" w:semiHidden="0" w:uiPriority="69" w:unhideWhenUsed="0"/>
+    <w:lsdException w:name="Dark List" w:semiHidden="0" w:uiPriority="70" w:unhideWhenUsed="0"/>
+    <w:lsdException w:name="Colorful Shading" w:semiHidden="0" w:uiPriority="71" w:unhideWhenUsed="0"/>
+    <w:lsdException w:name="Colorful List" w:semiHidden="0" w:uiPriority="72" w:unhideWhenUsed="0"/>
+    <w:lsdException w:name="Colorful Grid" w:semiHidden="0" w:uiPriority="73" w:unhideWhenUsed="0"/>
+    <w:lsdException w:name="Light Shading Accent 1" w:semiHidden="0" w:uiPriority="60" w:unhideWhenUsed="0"/>
+    <w:lsdException w:name="Light List Accent 1" w:semiHidden="0" w:uiPriority="61" w:unhideWhenUsed="0"/>
+    <w:lsdException w:name="Light Grid Accent 1" w:semiHidden="0" w:uiPriority="62" w:unhideWhenUsed="0"/>
+    <w:lsdException w:name="Medium Shading 1 Accent 1" w:semiHidden="0" w:uiPriority="63" w:unhideWhenUsed="0"/>
+    <w:lsdException w:name="Medium Shading 2 Accent 1" w:semiHidden="0" w:uiPriority="64" w:unhideWhenUsed="0"/>
+    <w:lsdException w:name="Medium List 1 Accent 1" w:semiHidden="0" w:uiPriority="65" w:unhideWhenUsed="0"/>
+    <w:lsdException w:name="Revision" w:unhideWhenUsed="0"/>
+    <w:lsdException w:name="List Paragraph" w:semiHidden="0" w:uiPriority="34" w:unhideWhenUsed="0" w:qFormat="1"/>
+    <w:lsdException w:name="Quote" w:semiHidden="0" w:uiPriority="29" w:unhideWhenUsed="0" w:qFormat="1"/>
+    <w:lsdException w:name="Intense Quote" w:semiHidden="0" w:uiPriority="30" w:unhideWhenUsed="0" w:qFormat="1"/>
+    <w:lsdException w:name="Medium List 2 Accent 1" w:semiHidden="0" w:uiPriority="66" w:unhideWhenUsed="0"/>
+    <w:lsdException w:name="Medium Grid 1 Accent 1" w:semiHidden="0" w:uiPriority="67" w:unhideWhenUsed="0"/>
+    <w:lsdException w:name="Medium Grid 2 Accent 1" w:semiHidden="0" w:uiPriority="68" w:unhideWhenUsed="0"/>
+    <w:lsdException w:name="Medium Grid 3 Accent 1" w:semiHidden="0" w:uiPriority="69" w:unhideWhenUsed="0"/>
+    <w:lsdException w:name="Dark List Accent 1" w:semiHidden="0" w:uiPriority="70" w:unhideWhenUsed="0"/>
+    <w:lsdException w:name="Colorful Shading Accent 1" w:semiHidden="0" w:uiPriority="71" w:unhideWhenUsed="0"/>
+    <w:lsdException w:name="Colorful List Accent 1" w:semiHidden="0" w:uiPriority="72" w:unhideWhenUsed="0"/>
+    <w:lsdException w:name="Colorful Grid Accent 1" w:semiHidden="0" w:uiPriority="73" w:unhideWhenUsed="0"/>
+    <w:lsdException w:name="Light Shading Accent 2" w:semiHidden="0" w:uiPriority="60" w:unhideWhenUsed="0"/>
+    <w:lsdException w:name="Light List Accent 2" w:semiHidden="0" w:uiPriority="61" w:unhideWhenUsed="0"/>
+    <w:lsdException w:name="Light Grid Accent 2" w:semiHidden="0" w:uiPriority="62" w:unhideWhenUsed="0"/>
+    <w:lsdException w:name="Medium Shading 1 Accent 2" w:semiHidden="0" w:uiPriority="63" w:unhideWhenUsed="0"/>
+    <w:lsdException w:name="Medium Shading 2 Accent 2" w:semiHidden="0" w:uiPriority="64" w:unhideWhenUsed="0"/>
+    <w:lsdException w:name="Medium List 1 Accent 2" w:semiHidden="0" w:uiPriority="65" w:unhideWhenUsed="0"/>
+    <w:lsdException w:name="Medium List 2 Accent 2" w:semiHidden="0" w:uiPriority="66" w:unhideWhenUsed="0"/>
+    <w:lsdException w:name="Medium Grid 1 Accent 2" w:semiHidden="0" w:uiPriority="67" w:unhideWhenUsed="0"/>
+    <w:lsdException w:name="Medium Grid 2 Accent 2" w:semiHidden="0" w:uiPriority="68" w:unhideWhenUsed="0"/>
+    <w:lsdException w:name="Medium Grid 3 Accent 2" w:semiHidden="0" w:uiPriority="69" w:unhideWhenUsed="0"/>
+    <w:lsdException w:name="Dark List Accent 2" w:semiHidden="0" w:uiPriority="70" w:unhideWhenUsed="0"/>
+    <w:lsdException w:name="Colorful Shading Accent 2" w:semiHidden="0" w:uiPriority="71" w:unhideWhenUsed="0"/>
+    <w:lsdException w:name="Colorful List Accent 2" w:semiHidden="0" w:uiPriority="72" w:unhideWhenUsed="0"/>
+    <w:lsdException w:name="Colorful Grid Accent 2" w:semiHidden="0" w:uiPriority="73" w:unhideWhenUsed="0"/>
+    <w:lsdException w:name="Light Shading Accent 3" w:semiHidden="0" w:uiPriority="60" w:unhideWhenUsed="0"/>
+    <w:lsdException w:name="Light List Accent 3" w:semiHidden="0" w:uiPriority="61" w:unhideWhenUsed="0"/>
+    <w:lsdException w:name="Light Grid Accent 3" w:semiHidden="0" w:uiPriority="62" w:unhideWhenUsed="0"/>
+    <w:lsdException w:name="Medium Shading 1 Accent 3" w:semiHidden="0" w:uiPriority="63" w:unhideWhenUsed="0"/>
+    <w:lsdException w:name="Medium Shading 2 Accent 3" w:semiHidden="0" w:uiPriority="64" w:unhideWhenUsed="0"/>
+    <w:lsdException w:name="Medium List 1 Accent 3" w:semiHidden="0" w:uiPriority="65" w:unhideWhenUsed="0"/>
+    <w:lsdException w:name="Medium List 2 Accent 3" w:semiHidden="0" w:uiPriority="66" w:unhideWhenUsed="0"/>
+    <w:lsdException w:name="Medium Grid 1 Accent 3" w:semiHidden="0" w:uiPriority="67" w:unhideWhenUsed="0"/>
+    <w:lsdException w:name="Medium Grid 2 Accent 3" w:semiHidden="0" w:uiPriority="68" w:unhideWhenUsed="0"/>
+    <w:lsdException w:name="Medium Grid 3 Accent 3" w:semiHidden="0" w:uiPriority="69" w:unhideWhenUsed="0"/>
+    <w:lsdException w:name="Dark List Accent 3" w:semiHidden="0" w:uiPriority="70" w:unhideWhenUsed="0"/>
+    <w:lsdException w:name="Colorful Shading Accent 3" w:semiHidden="0" w:uiPriority="71" w:unhideWhenUsed="0"/>
+    <w:lsdException w:name="Colorful List Accent 3" w:semiHidden="0" w:uiPriority="72" w:unhideWhenUsed="0"/>
+    <w:lsdException w:name="Colorful Grid Accent 3" w:semiHidden="0" w:uiPriority="73" w:unhideWhenUsed="0"/>
+    <w:lsdException w:name="Light Shading Accent 4" w:semiHidden="0" w:uiPriority="60" w:unhideWhenUsed="0"/>
+    <w:lsdException w:name="Light List Accent 4" w:semiHidden="0" w:uiPriority="61" w:unhideWhenUsed="0"/>
+    <w:lsdException w:name="Light Grid Accent 4" w:semiHidden="0" w:uiPriority="62" w:unhideWhenUsed="0"/>
+    <w:lsdException w:name="Medium Shading 1 Accent 4" w:semiHidden="0" w:uiPriority="63" w:unhideWhenUsed="0"/>
+    <w:lsdException w:name="Medium Shading 2 Accent 4" w:semiHidden="0" w:uiPriority="64" w:unhideWhenUsed="0"/>
+    <w:lsdException w:name="Medium List 1 Accent 4" w:semiHidden="0" w:uiPriority="65" w:unhideWhenUsed="0"/>
+    <w:lsdException w:name="Medium List 2 Accent 4" w:semiHidden="0" w:uiPriority="66" w:unhideWhenUsed="0"/>
+    <w:lsdException w:name="Medium Grid 1 Accent 4" w:semiHidden="0" w:uiPriority="67" w:unhideWhenUsed="0"/>
+    <w:lsdException w:name="Medium Grid 2 Accent 4" w:semiHidden="0" w:uiPriority="68" w:unhideWhenUsed="0"/>
+    <w:lsdException w:name="Medium Grid 3 Accent 4" w:semiHidden="0" w:uiPriority="69" w:unhideWhenUsed="0"/>
+    <w:lsdException w:name="Dark List Accent 4" w:semiHidden="0" w:uiPriority="70" w:unhideWhenUsed="0"/>
+    <w:lsdException w:name="Colorful Shading Accent 4" w:semiHidden="0" w:uiPriority="71" w:unhideWhenUsed="0"/>
+    <w:lsdException w:name="Colorful List Accent 4" w:semiHidden="0" w:uiPriority="72" w:unhideWhenUsed="0"/>
+    <w:lsdException w:name="Colorful Grid Accent 4" w:semiHidden="0" w:uiPriority="73" w:unhideWhenUsed="0"/>
+    <w:lsdException w:name="Light Shading Accent 5" w:semiHidden="0" w:uiPriority="60" w:unhideWhenUsed="0"/>
+    <w:lsdException w:name="Light List Accent 5" w:semiHidden="0" w:uiPriority="61" w:unhideWhenUsed="0"/>
+    <w:lsdException w:name="Light Grid Accent 5" w:semiHidden="0" w:uiPriority="62" w:unhideWhenUsed="0"/>
+    <w:lsdException w:name="Medium Shading 1 Accent 5" w:semiHidden="0" w:uiPriority="63" w:unhideWhenUsed="0"/>
+    <w:lsdException w:name="Medium Shading 2 Accent 5" w:semiHidden="0" w:uiPriority="64" w:unhideWhenUsed="0"/>
+    <w:lsdException w:name="Medium List 1 Accent 5" w:semiHidden="0" w:uiPriority="65" w:unhideWhenUsed="0"/>
+    <w:lsdException w:name="Medium List 2 Accent 5" w:semiHidden="0" w:uiPriority="66" w:unhideWhenUsed="0"/>
+    <w:lsdException w:name="Medium Grid 1 Accent 5" w:semiHidden="0" w:uiPriority="67" w:unhideWhenUsed="0"/>
+    <w:lsdException w:name="Medium Grid 2 Accent 5" w:semiHidden="0" w:uiPriority="68" w:unhideWhenUsed="0"/>
+    <w:lsdException w:name="Medium Grid 3 Accent 5" w:semiHidden="0" w:uiPriority="69" w:unhideWhenUsed="0"/>
+    <w:lsdException w:name="Dark List Accent 5" w:semiHidden="0" w:uiPriority="70" w:unhideWhenUsed="0"/>
+    <w:lsdException w:name="Colorful Shading Accent 5" w:semiHidden="0" w:uiPriority="71" w:unhideWhenUsed="0"/>
+    <w:lsdException w:name="Colorful List Accent 5" w:semiHidden="0" w:uiPriority="72" w:unhideWhenUsed="0"/>
+    <w:lsdException w:name="Colorful Grid Accent 5" w:semiHidden="0" w:uiPriority="73" w:unhideWhenUsed="0"/>
+    <w:lsdException w:name="Light Shading Accent 6" w:semiHidden="0" w:uiPriority="60" w:unhideWhenUsed="0"/>
+    <w:lsdException w:name="Light List Accent 6" w:semiHidden="0" w:uiPriority="61" w:unhideWhenUsed="0"/>
+    <w:lsdException w:name="Light Grid Accent 6" w:semiHidden="0" w:uiPriority="62" w:unhideWhenUsed="0"/>
+    <w:lsdException w:name="Medium Shading 1 Accent 6" w:semiHidden="0" w:uiPriority="63" w:unhideWhenUsed="0"/>
+    <w:lsdException w:name="Medium Shading 2 Accent 6" w:semiHidden="0" w:uiPriority="64" w:unhideWhenUsed="0"/>
+    <w:lsdException w:name="Medium List 1 Accent 6" w:semiHidden="0" w:uiPriority="65" w:unhideWhenUsed="0"/>
+    <w:lsdException w:name="Medium List 2 Accent 6" w:semiHidden="0" w:uiPriority="66" w:unhideWhenUsed="0"/>
+    <w:lsdException w:name="Medium Grid 1 Accent 6" w:semiHidden="0" w:uiPriority="67" w:unhideWhenUsed="0"/>
+    <w:lsdException w:name="Medium Grid 2 Accent 6" w:semiHidden="0" w:uiPriority="68" w:unhideWhenUsed="0"/>
+    <w:lsdException w:name="Medium Grid 3 Accent 6" w:semiHidden="0" w:uiPriority="69" w:unhideWhenUsed="0"/>
+    <w:lsdException w:name="Dark List Accent 6" w:semiHidden="0" w:uiPriority="70" w:unhideWhenUsed="0"/>
+    <w:lsdException w:name="Colorful Shading Accent 6" w:semiHidden="0" w:uiPriority="71" w:unhideWhenUsed="0"/>
+    <w:lsdException w:name="Colorful List Accent 6" w:semiHidden="0" w:uiPriority="72" w:unhideWhenUsed="0"/>
+    <w:lsdException w:name="Colorful Grid Accent 6" w:semiHidden="0" w:uiPriority="73" w:unhideWhenUsed="0"/>
+    <w:lsdException w:name="Subtle Emphasis" w:semiHidden="0" w:uiPriority="19" w:unhideWhenUsed="0" w:qFormat="1"/>
+    <w:lsdException w:name="Intense Emphasis" w:semiHidden="0" w:uiPriority="21" w:unhideWhenUsed="0" w:qFormat="1"/>
+    <w:lsdException w:name="Subtle Reference" w:semiHidden="0" w:uiPriority="31" w:unhideWhenUsed="0" w:qFormat="1"/>
+    <w:lsdException w:name="Intense Reference" w:semiHidden="0" w:uiPriority="32" w:unhideWhenUsed="0" w:qFormat="1"/>
+    <w:lsdException w:name="Book Title" w:semiHidden="0" w:uiPriority="33" w:unhideWhenUsed="0" w:qFormat="1"/>
+    <w:lsdException w:name="Bibliography" w:uiPriority="37"/>
+    <w:lsdException w:name="TOC Heading" w:uiPriority="39" w:qFormat="1"/>
   </w:latentStyles>
   <w:style w:type="paragraph" w:default="1" w:styleId="Standard">
     <w:name w:val="Normal"/>
@@ -18915,7 +19529,7 @@
 </file>
 
 <file path=customXml/itemProps1.xml><?xml version="1.0" encoding="utf-8"?>
-<ds:datastoreItem xmlns:ds="http://schemas.openxmlformats.org/officeDocument/2006/customXml" ds:itemID="{49B17336-F28A-4B2E-A339-E91225366F1D}">
+<ds:datastoreItem xmlns:ds="http://schemas.openxmlformats.org/officeDocument/2006/customXml" ds:itemID="{19D1F87C-59DC-4D51-8E2B-CD806BB0FA15}">
   <ds:schemaRefs>
     <ds:schemaRef ds:uri="http://schemas.openxmlformats.org/officeDocument/2006/bibliography"/>
   </ds:schemaRefs>

</xml_diff>

<commit_message>
EBEGU-717 * Adding new checkbox for generation of Finanzelle Situation Dokument * Adding checkbox persistence to Gesuch entity
</commit_message>
<xml_diff>
--- a/ebegu-server/src/main/resources/vorlagen/Berechnungsgrundlagen.docx
+++ b/ebegu-server/src/main/resources/vorlagen/Berechnungsgrundlagen.docx
@@ -1,6 +1,6 @@
 
 <file path=word/document.xml><?xml version="1.0" encoding="utf-8"?>
-<w:document xmlns:wpc="http://schemas.microsoft.com/office/word/2010/wordprocessingCanvas" xmlns:mc="http://schemas.openxmlformats.org/markup-compatibility/2006" xmlns:o="urn:schemas-microsoft-com:office:office" xmlns:r="http://schemas.openxmlformats.org/officeDocument/2006/relationships" xmlns:m="http://schemas.openxmlformats.org/officeDocument/2006/math" xmlns:v="urn:schemas-microsoft-com:vml" xmlns:wp14="http://schemas.microsoft.com/office/word/2010/wordprocessingDrawing" xmlns:wp="http://schemas.openxmlformats.org/drawingml/2006/wordprocessingDrawing" xmlns:w10="urn:schemas-microsoft-com:office:word" xmlns:w="http://schemas.openxmlformats.org/wordprocessingml/2006/main" xmlns:w14="http://schemas.microsoft.com/office/word/2010/wordml" xmlns:wpg="http://schemas.microsoft.com/office/word/2010/wordprocessingGroup" xmlns:wpi="http://schemas.microsoft.com/office/word/2010/wordprocessingInk" xmlns:wne="http://schemas.microsoft.com/office/word/2006/wordml" xmlns:wps="http://schemas.microsoft.com/office/word/2010/wordprocessingShape" mc:Ignorable="w14 wp14">
+<w:document xmlns:wpc="http://schemas.microsoft.com/office/word/2010/wordprocessingCanvas" xmlns:cx="http://schemas.microsoft.com/office/drawing/2014/chartex" xmlns:cx1="http://schemas.microsoft.com/office/drawing/2015/9/8/chartex" xmlns:cx2="http://schemas.microsoft.com/office/drawing/2015/10/21/chartex" xmlns:cx3="http://schemas.microsoft.com/office/drawing/2016/5/9/chartex" xmlns:cx4="http://schemas.microsoft.com/office/drawing/2016/5/10/chartex" xmlns:cx5="http://schemas.microsoft.com/office/drawing/2016/5/11/chartex" xmlns:mc="http://schemas.openxmlformats.org/markup-compatibility/2006" xmlns:o="urn:schemas-microsoft-com:office:office" xmlns:r="http://schemas.openxmlformats.org/officeDocument/2006/relationships" xmlns:m="http://schemas.openxmlformats.org/officeDocument/2006/math" xmlns:v="urn:schemas-microsoft-com:vml" xmlns:wp14="http://schemas.microsoft.com/office/word/2010/wordprocessingDrawing" xmlns:wp="http://schemas.openxmlformats.org/drawingml/2006/wordprocessingDrawing" xmlns:w10="urn:schemas-microsoft-com:office:word" xmlns:w="http://schemas.openxmlformats.org/wordprocessingml/2006/main" xmlns:w14="http://schemas.microsoft.com/office/word/2010/wordml" xmlns:w15="http://schemas.microsoft.com/office/word/2012/wordml" xmlns:w16se="http://schemas.microsoft.com/office/word/2015/wordml/symex" xmlns:wpg="http://schemas.microsoft.com/office/word/2010/wordprocessingGroup" xmlns:wpi="http://schemas.microsoft.com/office/word/2010/wordprocessingInk" xmlns:wne="http://schemas.microsoft.com/office/word/2006/wordml" xmlns:wps="http://schemas.microsoft.com/office/word/2010/wordprocessingShape" mc:Ignorable="w14 w15 w16se wp14">
   <w:body>
     <w:p>
       <w:pPr>
@@ -25,43 +25,7 @@
           <w:szCs w:val="18"/>
           <w:lang w:eastAsia="de-CH"/>
         </w:rPr>
-        <w:t>Berechnungsgrundlagen</w:t>
-      </w:r>
-      <w:r>
-        <w:rPr>
-          <w:rFonts w:ascii="Arial" w:eastAsia="Times New Roman" w:hAnsi="Arial" w:cs="Arial"/>
-          <w:b/>
-          <w:bCs/>
-          <w:color w:val="000000"/>
-          <w:sz w:val="18"/>
-          <w:szCs w:val="18"/>
-          <w:lang w:eastAsia="de-CH"/>
-        </w:rPr>
-        <w:t xml:space="preserve"> </w:t>
-      </w:r>
-      <w:r>
-        <w:rPr>
-          <w:rFonts w:ascii="Arial" w:eastAsia="Times New Roman" w:hAnsi="Arial" w:cs="Arial"/>
-          <w:b/>
-          <w:bCs/>
-          <w:color w:val="000000"/>
-          <w:sz w:val="18"/>
-          <w:szCs w:val="18"/>
-          <w:lang w:eastAsia="de-CH"/>
-        </w:rPr>
-        <w:t>der</w:t>
-      </w:r>
-      <w:r>
-        <w:rPr>
-          <w:rFonts w:ascii="Arial" w:eastAsia="Times New Roman" w:hAnsi="Arial" w:cs="Arial"/>
-          <w:b/>
-          <w:bCs/>
-          <w:color w:val="000000"/>
-          <w:sz w:val="18"/>
-          <w:szCs w:val="18"/>
-          <w:lang w:eastAsia="de-CH"/>
-        </w:rPr>
-        <w:t xml:space="preserve"> Finanziellen Situation</w:t>
+        <w:t>Berechnung der finanziellen Situation</w:t>
       </w:r>
       <w:r>
         <w:rPr>
@@ -218,7 +182,19 @@
           <w:szCs w:val="18"/>
           <w:lang w:eastAsia="de-CH"/>
         </w:rPr>
-        <w:instrText xml:space="preserve"> DOCVARIABLE  FIELD_berechnung.Finanz.dateCreate  \* MERGEFORMAT </w:instrText>
+        <w:instrText xml:space="preserve"> DOCVARIABLE  FIEL</w:instrText>
+      </w:r>
+      <w:bookmarkStart w:id="0" w:name="_GoBack"/>
+      <w:bookmarkEnd w:id="0"/>
+      <w:r>
+        <w:rPr>
+          <w:rFonts w:eastAsia="Times New Roman"/>
+          <w:bCs/>
+          <w:sz w:val="18"/>
+          <w:szCs w:val="18"/>
+          <w:lang w:eastAsia="de-CH"/>
+        </w:rPr>
+        <w:instrText xml:space="preserve">D_berechnung.Finanz.dateCreate  \* MERGEFORMAT </w:instrText>
       </w:r>
       <w:r>
         <w:rPr>
@@ -265,7 +241,7 @@
     </w:p>
     <w:tbl>
       <w:tblPr>
-        <w:tblStyle w:val="Tabellenraster"/>
+        <w:tblStyle w:val="TableGrid"/>
         <w:tblW w:w="0" w:type="auto"/>
         <w:jc w:val="center"/>
         <w:tblLook w:val="04A0" w:firstRow="1" w:lastRow="0" w:firstColumn="1" w:lastColumn="0" w:noHBand="0" w:noVBand="1"/>
@@ -3275,7 +3251,6 @@
           <w:sz w:val="18"/>
           <w:szCs w:val="18"/>
         </w:rPr>
-        <w:lastRenderedPageBreak/>
         <w:fldChar w:fldCharType="begin"/>
       </w:r>
       <w:r>
@@ -3321,7 +3296,7 @@
     </w:p>
     <w:tbl>
       <w:tblPr>
-        <w:tblStyle w:val="Tabellenraster"/>
+        <w:tblStyle w:val="TableGrid"/>
         <w:tblW w:w="0" w:type="auto"/>
         <w:tblLook w:val="04A0" w:firstRow="1" w:lastRow="0" w:firstColumn="1" w:lastColumn="0" w:noHBand="0" w:noVBand="1"/>
       </w:tblPr>
@@ -5800,7 +5775,7 @@
     </w:p>
     <w:tbl>
       <w:tblPr>
-        <w:tblStyle w:val="Tabellenraster"/>
+        <w:tblStyle w:val="TableGrid"/>
         <w:tblW w:w="0" w:type="auto"/>
         <w:jc w:val="center"/>
         <w:tblLook w:val="04A0" w:firstRow="1" w:lastRow="0" w:firstColumn="1" w:lastColumn="0" w:noHBand="0" w:noVBand="1"/>
@@ -8777,7 +8752,6 @@
           <w:sz w:val="18"/>
           <w:szCs w:val="18"/>
         </w:rPr>
-        <w:lastRenderedPageBreak/>
         <w:fldChar w:fldCharType="begin"/>
       </w:r>
       <w:r>
@@ -8823,7 +8797,7 @@
     </w:p>
     <w:tbl>
       <w:tblPr>
-        <w:tblStyle w:val="Tabellenraster"/>
+        <w:tblStyle w:val="TableGrid"/>
         <w:tblW w:w="0" w:type="auto"/>
         <w:tblLook w:val="04A0" w:firstRow="1" w:lastRow="0" w:firstColumn="1" w:lastColumn="0" w:noHBand="0" w:noVBand="1"/>
       </w:tblPr>
@@ -11338,7 +11312,7 @@
     </w:p>
     <w:tbl>
       <w:tblPr>
-        <w:tblStyle w:val="Tabellenraster"/>
+        <w:tblStyle w:val="TableGrid"/>
         <w:tblW w:w="0" w:type="auto"/>
         <w:jc w:val="center"/>
         <w:tblLook w:val="04A0" w:firstRow="1" w:lastRow="0" w:firstColumn="1" w:lastColumn="0" w:noHBand="0" w:noVBand="1"/>
@@ -11957,8 +11931,6 @@
             </w:r>
           </w:p>
         </w:tc>
-        <w:bookmarkStart w:id="0" w:name="_GoBack"/>
-        <w:bookmarkEnd w:id="0"/>
         <w:tc>
           <w:tcPr>
             <w:tcW w:w="1539" w:type="dxa"/>
@@ -14307,7 +14279,6 @@
           <w:sz w:val="18"/>
           <w:szCs w:val="18"/>
         </w:rPr>
-        <w:lastRenderedPageBreak/>
         <w:fldChar w:fldCharType="begin"/>
       </w:r>
       <w:r>
@@ -14353,7 +14324,7 @@
     </w:p>
     <w:tbl>
       <w:tblPr>
-        <w:tblStyle w:val="Tabellenraster"/>
+        <w:tblStyle w:val="TableGrid"/>
         <w:tblW w:w="0" w:type="auto"/>
         <w:tblLook w:val="04A0" w:firstRow="1" w:lastRow="0" w:firstColumn="1" w:lastColumn="0" w:noHBand="0" w:noVBand="1"/>
       </w:tblPr>
@@ -16445,7 +16416,7 @@
     </w:p>
     <w:tbl>
       <w:tblPr>
-        <w:tblStyle w:val="Tabellenraster"/>
+        <w:tblStyle w:val="TableGrid"/>
         <w:tblW w:w="9526" w:type="dxa"/>
         <w:tblLayout w:type="fixed"/>
         <w:tblLook w:val="04A0" w:firstRow="1" w:lastRow="0" w:firstColumn="1" w:lastColumn="0" w:noHBand="0" w:noVBand="1"/>
@@ -17193,8 +17164,8 @@
       </w:r>
     </w:p>
     <w:sectPr>
-      <w:headerReference w:type="default" r:id="rId9"/>
-      <w:footerReference w:type="default" r:id="rId10"/>
+      <w:headerReference w:type="default" r:id="rId8"/>
+      <w:footerReference w:type="default" r:id="rId9"/>
       <w:pgSz w:w="11906" w:h="16838"/>
       <w:pgMar w:top="1417" w:right="1417" w:bottom="1134" w:left="1417" w:header="708" w:footer="708" w:gutter="0"/>
       <w:cols w:space="708"/>
@@ -17205,7 +17176,7 @@
 </file>
 
 <file path=word/endnotes.xml><?xml version="1.0" encoding="utf-8"?>
-<w:endnotes xmlns:wpc="http://schemas.microsoft.com/office/word/2010/wordprocessingCanvas" xmlns:mc="http://schemas.openxmlformats.org/markup-compatibility/2006" xmlns:o="urn:schemas-microsoft-com:office:office" xmlns:r="http://schemas.openxmlformats.org/officeDocument/2006/relationships" xmlns:m="http://schemas.openxmlformats.org/officeDocument/2006/math" xmlns:v="urn:schemas-microsoft-com:vml" xmlns:wp14="http://schemas.microsoft.com/office/word/2010/wordprocessingDrawing" xmlns:wp="http://schemas.openxmlformats.org/drawingml/2006/wordprocessingDrawing" xmlns:w10="urn:schemas-microsoft-com:office:word" xmlns:w="http://schemas.openxmlformats.org/wordprocessingml/2006/main" xmlns:w14="http://schemas.microsoft.com/office/word/2010/wordml" xmlns:wpg="http://schemas.microsoft.com/office/word/2010/wordprocessingGroup" xmlns:wpi="http://schemas.microsoft.com/office/word/2010/wordprocessingInk" xmlns:wne="http://schemas.microsoft.com/office/word/2006/wordml" xmlns:wps="http://schemas.microsoft.com/office/word/2010/wordprocessingShape" mc:Ignorable="w14 wp14">
+<w:endnotes xmlns:wpc="http://schemas.microsoft.com/office/word/2010/wordprocessingCanvas" xmlns:cx="http://schemas.microsoft.com/office/drawing/2014/chartex" xmlns:cx1="http://schemas.microsoft.com/office/drawing/2015/9/8/chartex" xmlns:cx2="http://schemas.microsoft.com/office/drawing/2015/10/21/chartex" xmlns:cx3="http://schemas.microsoft.com/office/drawing/2016/5/9/chartex" xmlns:cx4="http://schemas.microsoft.com/office/drawing/2016/5/10/chartex" xmlns:cx5="http://schemas.microsoft.com/office/drawing/2016/5/11/chartex" xmlns:mc="http://schemas.openxmlformats.org/markup-compatibility/2006" xmlns:o="urn:schemas-microsoft-com:office:office" xmlns:r="http://schemas.openxmlformats.org/officeDocument/2006/relationships" xmlns:m="http://schemas.openxmlformats.org/officeDocument/2006/math" xmlns:v="urn:schemas-microsoft-com:vml" xmlns:wp14="http://schemas.microsoft.com/office/word/2010/wordprocessingDrawing" xmlns:wp="http://schemas.openxmlformats.org/drawingml/2006/wordprocessingDrawing" xmlns:w10="urn:schemas-microsoft-com:office:word" xmlns:w="http://schemas.openxmlformats.org/wordprocessingml/2006/main" xmlns:w14="http://schemas.microsoft.com/office/word/2010/wordml" xmlns:w15="http://schemas.microsoft.com/office/word/2012/wordml" xmlns:w16se="http://schemas.microsoft.com/office/word/2015/wordml/symex" xmlns:wpg="http://schemas.microsoft.com/office/word/2010/wordprocessingGroup" xmlns:wpi="http://schemas.microsoft.com/office/word/2010/wordprocessingInk" xmlns:wne="http://schemas.microsoft.com/office/word/2006/wordml" xmlns:wps="http://schemas.microsoft.com/office/word/2010/wordprocessingShape" mc:Ignorable="w14 w15 w16se wp14">
   <w:endnote w:type="separator" w:id="-1">
     <w:p>
       <w:pPr>
@@ -17230,10 +17201,10 @@
 </file>
 
 <file path=word/footer1.xml><?xml version="1.0" encoding="utf-8"?>
-<w:ftr xmlns:wpc="http://schemas.microsoft.com/office/word/2010/wordprocessingCanvas" xmlns:mc="http://schemas.openxmlformats.org/markup-compatibility/2006" xmlns:o="urn:schemas-microsoft-com:office:office" xmlns:r="http://schemas.openxmlformats.org/officeDocument/2006/relationships" xmlns:m="http://schemas.openxmlformats.org/officeDocument/2006/math" xmlns:v="urn:schemas-microsoft-com:vml" xmlns:wp14="http://schemas.microsoft.com/office/word/2010/wordprocessingDrawing" xmlns:wp="http://schemas.openxmlformats.org/drawingml/2006/wordprocessingDrawing" xmlns:w10="urn:schemas-microsoft-com:office:word" xmlns:w="http://schemas.openxmlformats.org/wordprocessingml/2006/main" xmlns:w14="http://schemas.microsoft.com/office/word/2010/wordml" xmlns:wpg="http://schemas.microsoft.com/office/word/2010/wordprocessingGroup" xmlns:wpi="http://schemas.microsoft.com/office/word/2010/wordprocessingInk" xmlns:wne="http://schemas.microsoft.com/office/word/2006/wordml" xmlns:wps="http://schemas.microsoft.com/office/word/2010/wordprocessingShape" mc:Ignorable="w14 wp14">
+<w:ftr xmlns:wpc="http://schemas.microsoft.com/office/word/2010/wordprocessingCanvas" xmlns:cx="http://schemas.microsoft.com/office/drawing/2014/chartex" xmlns:cx1="http://schemas.microsoft.com/office/drawing/2015/9/8/chartex" xmlns:cx2="http://schemas.microsoft.com/office/drawing/2015/10/21/chartex" xmlns:cx3="http://schemas.microsoft.com/office/drawing/2016/5/9/chartex" xmlns:cx4="http://schemas.microsoft.com/office/drawing/2016/5/10/chartex" xmlns:cx5="http://schemas.microsoft.com/office/drawing/2016/5/11/chartex" xmlns:mc="http://schemas.openxmlformats.org/markup-compatibility/2006" xmlns:o="urn:schemas-microsoft-com:office:office" xmlns:r="http://schemas.openxmlformats.org/officeDocument/2006/relationships" xmlns:m="http://schemas.openxmlformats.org/officeDocument/2006/math" xmlns:v="urn:schemas-microsoft-com:vml" xmlns:wp14="http://schemas.microsoft.com/office/word/2010/wordprocessingDrawing" xmlns:wp="http://schemas.openxmlformats.org/drawingml/2006/wordprocessingDrawing" xmlns:w10="urn:schemas-microsoft-com:office:word" xmlns:w="http://schemas.openxmlformats.org/wordprocessingml/2006/main" xmlns:w14="http://schemas.microsoft.com/office/word/2010/wordml" xmlns:w15="http://schemas.microsoft.com/office/word/2012/wordml" xmlns:w16se="http://schemas.microsoft.com/office/word/2015/wordml/symex" xmlns:wpg="http://schemas.microsoft.com/office/word/2010/wordprocessingGroup" xmlns:wpi="http://schemas.microsoft.com/office/word/2010/wordprocessingInk" xmlns:wne="http://schemas.microsoft.com/office/word/2006/wordml" xmlns:wps="http://schemas.microsoft.com/office/word/2010/wordprocessingShape" mc:Ignorable="w14 w15 w16se wp14">
   <w:p>
     <w:pPr>
-      <w:pStyle w:val="Fuzeile"/>
+      <w:pStyle w:val="Footer"/>
       <w:rPr>
         <w:sz w:val="16"/>
         <w:szCs w:val="16"/>
@@ -17249,7 +17220,7 @@
   </w:p>
   <w:p>
     <w:pPr>
-      <w:pStyle w:val="Fuzeile"/>
+      <w:pStyle w:val="Footer"/>
       <w:rPr>
         <w:sz w:val="16"/>
         <w:szCs w:val="16"/>
@@ -17281,7 +17252,7 @@
 </file>
 
 <file path=word/footnotes.xml><?xml version="1.0" encoding="utf-8"?>
-<w:footnotes xmlns:wpc="http://schemas.microsoft.com/office/word/2010/wordprocessingCanvas" xmlns:mc="http://schemas.openxmlformats.org/markup-compatibility/2006" xmlns:o="urn:schemas-microsoft-com:office:office" xmlns:r="http://schemas.openxmlformats.org/officeDocument/2006/relationships" xmlns:m="http://schemas.openxmlformats.org/officeDocument/2006/math" xmlns:v="urn:schemas-microsoft-com:vml" xmlns:wp14="http://schemas.microsoft.com/office/word/2010/wordprocessingDrawing" xmlns:wp="http://schemas.openxmlformats.org/drawingml/2006/wordprocessingDrawing" xmlns:w10="urn:schemas-microsoft-com:office:word" xmlns:w="http://schemas.openxmlformats.org/wordprocessingml/2006/main" xmlns:w14="http://schemas.microsoft.com/office/word/2010/wordml" xmlns:wpg="http://schemas.microsoft.com/office/word/2010/wordprocessingGroup" xmlns:wpi="http://schemas.microsoft.com/office/word/2010/wordprocessingInk" xmlns:wne="http://schemas.microsoft.com/office/word/2006/wordml" xmlns:wps="http://schemas.microsoft.com/office/word/2010/wordprocessingShape" mc:Ignorable="w14 wp14">
+<w:footnotes xmlns:wpc="http://schemas.microsoft.com/office/word/2010/wordprocessingCanvas" xmlns:cx="http://schemas.microsoft.com/office/drawing/2014/chartex" xmlns:cx1="http://schemas.microsoft.com/office/drawing/2015/9/8/chartex" xmlns:cx2="http://schemas.microsoft.com/office/drawing/2015/10/21/chartex" xmlns:cx3="http://schemas.microsoft.com/office/drawing/2016/5/9/chartex" xmlns:cx4="http://schemas.microsoft.com/office/drawing/2016/5/10/chartex" xmlns:cx5="http://schemas.microsoft.com/office/drawing/2016/5/11/chartex" xmlns:mc="http://schemas.openxmlformats.org/markup-compatibility/2006" xmlns:o="urn:schemas-microsoft-com:office:office" xmlns:r="http://schemas.openxmlformats.org/officeDocument/2006/relationships" xmlns:m="http://schemas.openxmlformats.org/officeDocument/2006/math" xmlns:v="urn:schemas-microsoft-com:vml" xmlns:wp14="http://schemas.microsoft.com/office/word/2010/wordprocessingDrawing" xmlns:wp="http://schemas.openxmlformats.org/drawingml/2006/wordprocessingDrawing" xmlns:w10="urn:schemas-microsoft-com:office:word" xmlns:w="http://schemas.openxmlformats.org/wordprocessingml/2006/main" xmlns:w14="http://schemas.microsoft.com/office/word/2010/wordml" xmlns:w15="http://schemas.microsoft.com/office/word/2012/wordml" xmlns:w16se="http://schemas.microsoft.com/office/word/2015/wordml/symex" xmlns:wpg="http://schemas.microsoft.com/office/word/2010/wordprocessingGroup" xmlns:wpi="http://schemas.microsoft.com/office/word/2010/wordprocessingInk" xmlns:wne="http://schemas.microsoft.com/office/word/2006/wordml" xmlns:wps="http://schemas.microsoft.com/office/word/2010/wordprocessingShape" mc:Ignorable="w14 w15 w16se wp14">
   <w:footnote w:type="separator" w:id="-1">
     <w:p>
       <w:pPr>
@@ -17306,10 +17277,10 @@
 </file>
 
 <file path=word/header1.xml><?xml version="1.0" encoding="utf-8"?>
-<w:hdr xmlns:wpc="http://schemas.microsoft.com/office/word/2010/wordprocessingCanvas" xmlns:mc="http://schemas.openxmlformats.org/markup-compatibility/2006" xmlns:o="urn:schemas-microsoft-com:office:office" xmlns:r="http://schemas.openxmlformats.org/officeDocument/2006/relationships" xmlns:m="http://schemas.openxmlformats.org/officeDocument/2006/math" xmlns:v="urn:schemas-microsoft-com:vml" xmlns:wp14="http://schemas.microsoft.com/office/word/2010/wordprocessingDrawing" xmlns:wp="http://schemas.openxmlformats.org/drawingml/2006/wordprocessingDrawing" xmlns:w10="urn:schemas-microsoft-com:office:word" xmlns:w="http://schemas.openxmlformats.org/wordprocessingml/2006/main" xmlns:w14="http://schemas.microsoft.com/office/word/2010/wordml" xmlns:wpg="http://schemas.microsoft.com/office/word/2010/wordprocessingGroup" xmlns:wpi="http://schemas.microsoft.com/office/word/2010/wordprocessingInk" xmlns:wne="http://schemas.microsoft.com/office/word/2006/wordml" xmlns:wps="http://schemas.microsoft.com/office/word/2010/wordprocessingShape" mc:Ignorable="w14 wp14">
+<w:hdr xmlns:wpc="http://schemas.microsoft.com/office/word/2010/wordprocessingCanvas" xmlns:cx="http://schemas.microsoft.com/office/drawing/2014/chartex" xmlns:cx1="http://schemas.microsoft.com/office/drawing/2015/9/8/chartex" xmlns:cx2="http://schemas.microsoft.com/office/drawing/2015/10/21/chartex" xmlns:cx3="http://schemas.microsoft.com/office/drawing/2016/5/9/chartex" xmlns:cx4="http://schemas.microsoft.com/office/drawing/2016/5/10/chartex" xmlns:cx5="http://schemas.microsoft.com/office/drawing/2016/5/11/chartex" xmlns:mc="http://schemas.openxmlformats.org/markup-compatibility/2006" xmlns:o="urn:schemas-microsoft-com:office:office" xmlns:r="http://schemas.openxmlformats.org/officeDocument/2006/relationships" xmlns:m="http://schemas.openxmlformats.org/officeDocument/2006/math" xmlns:v="urn:schemas-microsoft-com:vml" xmlns:wp14="http://schemas.microsoft.com/office/word/2010/wordprocessingDrawing" xmlns:wp="http://schemas.openxmlformats.org/drawingml/2006/wordprocessingDrawing" xmlns:w10="urn:schemas-microsoft-com:office:word" xmlns:w="http://schemas.openxmlformats.org/wordprocessingml/2006/main" xmlns:w14="http://schemas.microsoft.com/office/word/2010/wordml" xmlns:w15="http://schemas.microsoft.com/office/word/2012/wordml" xmlns:w16se="http://schemas.microsoft.com/office/word/2015/wordml/symex" xmlns:wpg="http://schemas.microsoft.com/office/word/2010/wordprocessingGroup" xmlns:wpi="http://schemas.microsoft.com/office/word/2010/wordprocessingInk" xmlns:wne="http://schemas.microsoft.com/office/word/2006/wordml" xmlns:wps="http://schemas.microsoft.com/office/word/2010/wordprocessingShape" mc:Ignorable="w14 w15 w16se wp14">
   <w:p>
     <w:pPr>
-      <w:pStyle w:val="Kopfzeile"/>
+      <w:pStyle w:val="Header"/>
       <w:jc w:val="right"/>
     </w:pPr>
     <w:r>
@@ -17364,15 +17335,15 @@
 </file>
 
 <file path=word/numbering.xml><?xml version="1.0" encoding="utf-8"?>
-<w:numbering xmlns:wpc="http://schemas.microsoft.com/office/word/2010/wordprocessingCanvas" xmlns:mc="http://schemas.openxmlformats.org/markup-compatibility/2006" xmlns:o="urn:schemas-microsoft-com:office:office" xmlns:r="http://schemas.openxmlformats.org/officeDocument/2006/relationships" xmlns:m="http://schemas.openxmlformats.org/officeDocument/2006/math" xmlns:v="urn:schemas-microsoft-com:vml" xmlns:wp14="http://schemas.microsoft.com/office/word/2010/wordprocessingDrawing" xmlns:wp="http://schemas.openxmlformats.org/drawingml/2006/wordprocessingDrawing" xmlns:w10="urn:schemas-microsoft-com:office:word" xmlns:w="http://schemas.openxmlformats.org/wordprocessingml/2006/main" xmlns:w14="http://schemas.microsoft.com/office/word/2010/wordml" xmlns:wpg="http://schemas.microsoft.com/office/word/2010/wordprocessingGroup" xmlns:wpi="http://schemas.microsoft.com/office/word/2010/wordprocessingInk" xmlns:wne="http://schemas.microsoft.com/office/word/2006/wordml" xmlns:wps="http://schemas.microsoft.com/office/word/2010/wordprocessingShape" mc:Ignorable="w14 wp14">
-  <w:abstractNum w:abstractNumId="0">
+<w:numbering xmlns:wpc="http://schemas.microsoft.com/office/word/2010/wordprocessingCanvas" xmlns:cx="http://schemas.microsoft.com/office/drawing/2014/chartex" xmlns:cx1="http://schemas.microsoft.com/office/drawing/2015/9/8/chartex" xmlns:cx2="http://schemas.microsoft.com/office/drawing/2015/10/21/chartex" xmlns:cx3="http://schemas.microsoft.com/office/drawing/2016/5/9/chartex" xmlns:cx4="http://schemas.microsoft.com/office/drawing/2016/5/10/chartex" xmlns:cx5="http://schemas.microsoft.com/office/drawing/2016/5/11/chartex" xmlns:mc="http://schemas.openxmlformats.org/markup-compatibility/2006" xmlns:o="urn:schemas-microsoft-com:office:office" xmlns:r="http://schemas.openxmlformats.org/officeDocument/2006/relationships" xmlns:m="http://schemas.openxmlformats.org/officeDocument/2006/math" xmlns:v="urn:schemas-microsoft-com:vml" xmlns:wp14="http://schemas.microsoft.com/office/word/2010/wordprocessingDrawing" xmlns:wp="http://schemas.openxmlformats.org/drawingml/2006/wordprocessingDrawing" xmlns:w10="urn:schemas-microsoft-com:office:word" xmlns:w="http://schemas.openxmlformats.org/wordprocessingml/2006/main" xmlns:w14="http://schemas.microsoft.com/office/word/2010/wordml" xmlns:w15="http://schemas.microsoft.com/office/word/2012/wordml" xmlns:w16se="http://schemas.microsoft.com/office/word/2015/wordml/symex" xmlns:wpg="http://schemas.microsoft.com/office/word/2010/wordprocessingGroup" xmlns:wpi="http://schemas.microsoft.com/office/word/2010/wordprocessingInk" xmlns:wne="http://schemas.microsoft.com/office/word/2006/wordml" xmlns:wps="http://schemas.microsoft.com/office/word/2010/wordprocessingShape" mc:Ignorable="w14 w15 w16se wp14">
+  <w:abstractNum w:abstractNumId="0" w15:restartNumberingAfterBreak="0">
     <w:nsid w:val="4DB2642F"/>
     <w:multiLevelType w:val="multilevel"/>
     <w:tmpl w:val="BBE2403E"/>
     <w:lvl w:ilvl="0">
       <w:start w:val="1"/>
       <w:numFmt w:val="decimal"/>
-      <w:pStyle w:val="berschrift1"/>
+      <w:pStyle w:val="Heading1"/>
       <w:lvlText w:val="%1"/>
       <w:lvlJc w:val="left"/>
       <w:pPr>
@@ -17382,7 +17353,7 @@
     <w:lvl w:ilvl="1">
       <w:start w:val="1"/>
       <w:numFmt w:val="decimal"/>
-      <w:pStyle w:val="berschrift2"/>
+      <w:pStyle w:val="Heading2"/>
       <w:lvlText w:val="%1.%2"/>
       <w:lvlJc w:val="left"/>
       <w:pPr>
@@ -17392,7 +17363,7 @@
     <w:lvl w:ilvl="2">
       <w:start w:val="1"/>
       <w:numFmt w:val="decimal"/>
-      <w:pStyle w:val="berschrift3"/>
+      <w:pStyle w:val="Heading3"/>
       <w:lvlText w:val="%1.%2.%3"/>
       <w:lvlJc w:val="left"/>
       <w:pPr>
@@ -17402,7 +17373,7 @@
     <w:lvl w:ilvl="3">
       <w:start w:val="1"/>
       <w:numFmt w:val="decimal"/>
-      <w:pStyle w:val="berschrift4"/>
+      <w:pStyle w:val="Heading4"/>
       <w:lvlText w:val="%1.%2.%3.%4"/>
       <w:lvlJc w:val="left"/>
       <w:pPr>
@@ -17421,7 +17392,7 @@
     <w:lvl w:ilvl="5">
       <w:start w:val="1"/>
       <w:numFmt w:val="decimal"/>
-      <w:pStyle w:val="berschrift6"/>
+      <w:pStyle w:val="Heading6"/>
       <w:lvlText w:val="%1.%2.%3.%4.%5.%6"/>
       <w:lvlJc w:val="left"/>
       <w:pPr>
@@ -17431,7 +17402,7 @@
     <w:lvl w:ilvl="6">
       <w:start w:val="1"/>
       <w:numFmt w:val="decimal"/>
-      <w:pStyle w:val="berschrift7"/>
+      <w:pStyle w:val="Heading7"/>
       <w:lvlText w:val="%1.%2.%3.%4.%5.%6.%7"/>
       <w:lvlJc w:val="left"/>
       <w:pPr>
@@ -17441,7 +17412,7 @@
     <w:lvl w:ilvl="7">
       <w:start w:val="1"/>
       <w:numFmt w:val="decimal"/>
-      <w:pStyle w:val="berschrift8"/>
+      <w:pStyle w:val="Heading8"/>
       <w:lvlText w:val="%1.%2.%3.%4.%5.%6.%7.%8"/>
       <w:lvlJc w:val="left"/>
       <w:pPr>
@@ -17451,7 +17422,7 @@
     <w:lvl w:ilvl="8">
       <w:start w:val="1"/>
       <w:numFmt w:val="decimal"/>
-      <w:pStyle w:val="berschrift9"/>
+      <w:pStyle w:val="Heading9"/>
       <w:lvlText w:val="%1.%2.%3.%4.%5.%6.%7.%8.%9"/>
       <w:lvlJc w:val="left"/>
       <w:pPr>
@@ -17490,7 +17461,7 @@
 </file>
 
 <file path=word/styles.xml><?xml version="1.0" encoding="utf-8"?>
-<w:styles xmlns:mc="http://schemas.openxmlformats.org/markup-compatibility/2006" xmlns:r="http://schemas.openxmlformats.org/officeDocument/2006/relationships" xmlns:w="http://schemas.openxmlformats.org/wordprocessingml/2006/main" xmlns:w14="http://schemas.microsoft.com/office/word/2010/wordml" mc:Ignorable="w14">
+<w:styles xmlns:mc="http://schemas.openxmlformats.org/markup-compatibility/2006" xmlns:r="http://schemas.openxmlformats.org/officeDocument/2006/relationships" xmlns:w="http://schemas.openxmlformats.org/wordprocessingml/2006/main" xmlns:w14="http://schemas.microsoft.com/office/word/2010/wordml" xmlns:w15="http://schemas.microsoft.com/office/word/2012/wordml" xmlns:w16se="http://schemas.microsoft.com/office/word/2015/wordml/symex" mc:Ignorable="w14 w15 w16se">
   <w:docDefaults>
     <w:rPrDefault>
       <w:rPr>
@@ -17506,146 +17477,383 @@
       </w:pPr>
     </w:pPrDefault>
   </w:docDefaults>
-  <w:latentStyles w:defLockedState="0" w:defUIPriority="99" w:defSemiHidden="1" w:defUnhideWhenUsed="1" w:defQFormat="0" w:count="267">
-    <w:lsdException w:name="Normal" w:semiHidden="0" w:uiPriority="0" w:unhideWhenUsed="0" w:qFormat="1"/>
-    <w:lsdException w:name="heading 1" w:semiHidden="0" w:uiPriority="9" w:unhideWhenUsed="0" w:qFormat="1"/>
-    <w:lsdException w:name="heading 2" w:uiPriority="9" w:qFormat="1"/>
-    <w:lsdException w:name="heading 3" w:uiPriority="9" w:qFormat="1"/>
-    <w:lsdException w:name="heading 4" w:uiPriority="9" w:qFormat="1"/>
-    <w:lsdException w:name="heading 5" w:uiPriority="9"/>
-    <w:lsdException w:name="heading 6" w:uiPriority="9" w:qFormat="1"/>
-    <w:lsdException w:name="heading 7" w:uiPriority="9" w:qFormat="1"/>
-    <w:lsdException w:name="heading 8" w:uiPriority="9" w:qFormat="1"/>
-    <w:lsdException w:name="heading 9" w:uiPriority="9" w:qFormat="1"/>
-    <w:lsdException w:name="toc 1" w:uiPriority="39" w:qFormat="1"/>
-    <w:lsdException w:name="toc 2" w:uiPriority="39" w:qFormat="1"/>
-    <w:lsdException w:name="toc 3" w:uiPriority="39" w:qFormat="1"/>
-    <w:lsdException w:name="toc 4" w:uiPriority="39"/>
-    <w:lsdException w:name="toc 5" w:uiPriority="39"/>
-    <w:lsdException w:name="toc 6" w:uiPriority="39"/>
-    <w:lsdException w:name="toc 7" w:uiPriority="39"/>
-    <w:lsdException w:name="toc 8" w:uiPriority="39"/>
-    <w:lsdException w:name="toc 9" w:uiPriority="39"/>
-    <w:lsdException w:name="caption" w:uiPriority="35" w:qFormat="1"/>
-    <w:lsdException w:name="Title" w:semiHidden="0" w:uiPriority="10" w:unhideWhenUsed="0" w:qFormat="1"/>
-    <w:lsdException w:name="Default Paragraph Font" w:uiPriority="1"/>
-    <w:lsdException w:name="Subtitle" w:semiHidden="0" w:uiPriority="11" w:unhideWhenUsed="0" w:qFormat="1"/>
-    <w:lsdException w:name="Strong" w:semiHidden="0" w:uiPriority="22" w:unhideWhenUsed="0" w:qFormat="1"/>
-    <w:lsdException w:name="Emphasis" w:semiHidden="0" w:uiPriority="20" w:unhideWhenUsed="0" w:qFormat="1"/>
-    <w:lsdException w:name="Table Grid" w:semiHidden="0" w:uiPriority="0" w:unhideWhenUsed="0"/>
-    <w:lsdException w:name="Placeholder Text" w:unhideWhenUsed="0"/>
-    <w:lsdException w:name="No Spacing" w:semiHidden="0" w:uiPriority="1" w:unhideWhenUsed="0" w:qFormat="1"/>
-    <w:lsdException w:name="Light Shading" w:semiHidden="0" w:uiPriority="60" w:unhideWhenUsed="0"/>
-    <w:lsdException w:name="Light List" w:semiHidden="0" w:uiPriority="61" w:unhideWhenUsed="0"/>
-    <w:lsdException w:name="Light Grid" w:semiHidden="0" w:uiPriority="62" w:unhideWhenUsed="0"/>
-    <w:lsdException w:name="Medium Shading 1" w:semiHidden="0" w:uiPriority="63" w:unhideWhenUsed="0"/>
-    <w:lsdException w:name="Medium Shading 2" w:semiHidden="0" w:uiPriority="64" w:unhideWhenUsed="0"/>
-    <w:lsdException w:name="Medium List 1" w:semiHidden="0" w:uiPriority="65" w:unhideWhenUsed="0"/>
-    <w:lsdException w:name="Medium List 2" w:semiHidden="0" w:uiPriority="66" w:unhideWhenUsed="0"/>
-    <w:lsdException w:name="Medium Grid 1" w:semiHidden="0" w:uiPriority="67" w:unhideWhenUsed="0"/>
-    <w:lsdException w:name="Medium Grid 2" w:semiHidden="0" w:uiPriority="68" w:unhideWhenUsed="0"/>
-    <w:lsdException w:name="Medium Grid 3" w:semiHidden="0" w:uiPriority="69" w:unhideWhenUsed="0"/>
-    <w:lsdException w:name="Dark List" w:semiHidden="0" w:uiPriority="70" w:unhideWhenUsed="0"/>
-    <w:lsdException w:name="Colorful Shading" w:semiHidden="0" w:uiPriority="71" w:unhideWhenUsed="0"/>
-    <w:lsdException w:name="Colorful List" w:semiHidden="0" w:uiPriority="72" w:unhideWhenUsed="0"/>
-    <w:lsdException w:name="Colorful Grid" w:semiHidden="0" w:uiPriority="73" w:unhideWhenUsed="0"/>
-    <w:lsdException w:name="Light Shading Accent 1" w:semiHidden="0" w:uiPriority="60" w:unhideWhenUsed="0"/>
-    <w:lsdException w:name="Light List Accent 1" w:semiHidden="0" w:uiPriority="61" w:unhideWhenUsed="0"/>
-    <w:lsdException w:name="Light Grid Accent 1" w:semiHidden="0" w:uiPriority="62" w:unhideWhenUsed="0"/>
-    <w:lsdException w:name="Medium Shading 1 Accent 1" w:semiHidden="0" w:uiPriority="63" w:unhideWhenUsed="0"/>
-    <w:lsdException w:name="Medium Shading 2 Accent 1" w:semiHidden="0" w:uiPriority="64" w:unhideWhenUsed="0"/>
-    <w:lsdException w:name="Medium List 1 Accent 1" w:semiHidden="0" w:uiPriority="65" w:unhideWhenUsed="0"/>
-    <w:lsdException w:name="Revision" w:unhideWhenUsed="0"/>
-    <w:lsdException w:name="List Paragraph" w:semiHidden="0" w:uiPriority="34" w:unhideWhenUsed="0" w:qFormat="1"/>
-    <w:lsdException w:name="Quote" w:semiHidden="0" w:uiPriority="29" w:unhideWhenUsed="0" w:qFormat="1"/>
-    <w:lsdException w:name="Intense Quote" w:semiHidden="0" w:uiPriority="30" w:unhideWhenUsed="0" w:qFormat="1"/>
-    <w:lsdException w:name="Medium List 2 Accent 1" w:semiHidden="0" w:uiPriority="66" w:unhideWhenUsed="0"/>
-    <w:lsdException w:name="Medium Grid 1 Accent 1" w:semiHidden="0" w:uiPriority="67" w:unhideWhenUsed="0"/>
-    <w:lsdException w:name="Medium Grid 2 Accent 1" w:semiHidden="0" w:uiPriority="68" w:unhideWhenUsed="0"/>
-    <w:lsdException w:name="Medium Grid 3 Accent 1" w:semiHidden="0" w:uiPriority="69" w:unhideWhenUsed="0"/>
-    <w:lsdException w:name="Dark List Accent 1" w:semiHidden="0" w:uiPriority="70" w:unhideWhenUsed="0"/>
-    <w:lsdException w:name="Colorful Shading Accent 1" w:semiHidden="0" w:uiPriority="71" w:unhideWhenUsed="0"/>
-    <w:lsdException w:name="Colorful List Accent 1" w:semiHidden="0" w:uiPriority="72" w:unhideWhenUsed="0"/>
-    <w:lsdException w:name="Colorful Grid Accent 1" w:semiHidden="0" w:uiPriority="73" w:unhideWhenUsed="0"/>
-    <w:lsdException w:name="Light Shading Accent 2" w:semiHidden="0" w:uiPriority="60" w:unhideWhenUsed="0"/>
-    <w:lsdException w:name="Light List Accent 2" w:semiHidden="0" w:uiPriority="61" w:unhideWhenUsed="0"/>
-    <w:lsdException w:name="Light Grid Accent 2" w:semiHidden="0" w:uiPriority="62" w:unhideWhenUsed="0"/>
-    <w:lsdException w:name="Medium Shading 1 Accent 2" w:semiHidden="0" w:uiPriority="63" w:unhideWhenUsed="0"/>
-    <w:lsdException w:name="Medium Shading 2 Accent 2" w:semiHidden="0" w:uiPriority="64" w:unhideWhenUsed="0"/>
-    <w:lsdException w:name="Medium List 1 Accent 2" w:semiHidden="0" w:uiPriority="65" w:unhideWhenUsed="0"/>
-    <w:lsdException w:name="Medium List 2 Accent 2" w:semiHidden="0" w:uiPriority="66" w:unhideWhenUsed="0"/>
-    <w:lsdException w:name="Medium Grid 1 Accent 2" w:semiHidden="0" w:uiPriority="67" w:unhideWhenUsed="0"/>
-    <w:lsdException w:name="Medium Grid 2 Accent 2" w:semiHidden="0" w:uiPriority="68" w:unhideWhenUsed="0"/>
-    <w:lsdException w:name="Medium Grid 3 Accent 2" w:semiHidden="0" w:uiPriority="69" w:unhideWhenUsed="0"/>
-    <w:lsdException w:name="Dark List Accent 2" w:semiHidden="0" w:uiPriority="70" w:unhideWhenUsed="0"/>
-    <w:lsdException w:name="Colorful Shading Accent 2" w:semiHidden="0" w:uiPriority="71" w:unhideWhenUsed="0"/>
-    <w:lsdException w:name="Colorful List Accent 2" w:semiHidden="0" w:uiPriority="72" w:unhideWhenUsed="0"/>
-    <w:lsdException w:name="Colorful Grid Accent 2" w:semiHidden="0" w:uiPriority="73" w:unhideWhenUsed="0"/>
-    <w:lsdException w:name="Light Shading Accent 3" w:semiHidden="0" w:uiPriority="60" w:unhideWhenUsed="0"/>
-    <w:lsdException w:name="Light List Accent 3" w:semiHidden="0" w:uiPriority="61" w:unhideWhenUsed="0"/>
-    <w:lsdException w:name="Light Grid Accent 3" w:semiHidden="0" w:uiPriority="62" w:unhideWhenUsed="0"/>
-    <w:lsdException w:name="Medium Shading 1 Accent 3" w:semiHidden="0" w:uiPriority="63" w:unhideWhenUsed="0"/>
-    <w:lsdException w:name="Medium Shading 2 Accent 3" w:semiHidden="0" w:uiPriority="64" w:unhideWhenUsed="0"/>
-    <w:lsdException w:name="Medium List 1 Accent 3" w:semiHidden="0" w:uiPriority="65" w:unhideWhenUsed="0"/>
-    <w:lsdException w:name="Medium List 2 Accent 3" w:semiHidden="0" w:uiPriority="66" w:unhideWhenUsed="0"/>
-    <w:lsdException w:name="Medium Grid 1 Accent 3" w:semiHidden="0" w:uiPriority="67" w:unhideWhenUsed="0"/>
-    <w:lsdException w:name="Medium Grid 2 Accent 3" w:semiHidden="0" w:uiPriority="68" w:unhideWhenUsed="0"/>
-    <w:lsdException w:name="Medium Grid 3 Accent 3" w:semiHidden="0" w:uiPriority="69" w:unhideWhenUsed="0"/>
-    <w:lsdException w:name="Dark List Accent 3" w:semiHidden="0" w:uiPriority="70" w:unhideWhenUsed="0"/>
-    <w:lsdException w:name="Colorful Shading Accent 3" w:semiHidden="0" w:uiPriority="71" w:unhideWhenUsed="0"/>
-    <w:lsdException w:name="Colorful List Accent 3" w:semiHidden="0" w:uiPriority="72" w:unhideWhenUsed="0"/>
-    <w:lsdException w:name="Colorful Grid Accent 3" w:semiHidden="0" w:uiPriority="73" w:unhideWhenUsed="0"/>
-    <w:lsdException w:name="Light Shading Accent 4" w:semiHidden="0" w:uiPriority="60" w:unhideWhenUsed="0"/>
-    <w:lsdException w:name="Light List Accent 4" w:semiHidden="0" w:uiPriority="61" w:unhideWhenUsed="0"/>
-    <w:lsdException w:name="Light Grid Accent 4" w:semiHidden="0" w:uiPriority="62" w:unhideWhenUsed="0"/>
-    <w:lsdException w:name="Medium Shading 1 Accent 4" w:semiHidden="0" w:uiPriority="63" w:unhideWhenUsed="0"/>
-    <w:lsdException w:name="Medium Shading 2 Accent 4" w:semiHidden="0" w:uiPriority="64" w:unhideWhenUsed="0"/>
-    <w:lsdException w:name="Medium List 1 Accent 4" w:semiHidden="0" w:uiPriority="65" w:unhideWhenUsed="0"/>
-    <w:lsdException w:name="Medium List 2 Accent 4" w:semiHidden="0" w:uiPriority="66" w:unhideWhenUsed="0"/>
-    <w:lsdException w:name="Medium Grid 1 Accent 4" w:semiHidden="0" w:uiPriority="67" w:unhideWhenUsed="0"/>
-    <w:lsdException w:name="Medium Grid 2 Accent 4" w:semiHidden="0" w:uiPriority="68" w:unhideWhenUsed="0"/>
-    <w:lsdException w:name="Medium Grid 3 Accent 4" w:semiHidden="0" w:uiPriority="69" w:unhideWhenUsed="0"/>
-    <w:lsdException w:name="Dark List Accent 4" w:semiHidden="0" w:uiPriority="70" w:unhideWhenUsed="0"/>
-    <w:lsdException w:name="Colorful Shading Accent 4" w:semiHidden="0" w:uiPriority="71" w:unhideWhenUsed="0"/>
-    <w:lsdException w:name="Colorful List Accent 4" w:semiHidden="0" w:uiPriority="72" w:unhideWhenUsed="0"/>
-    <w:lsdException w:name="Colorful Grid Accent 4" w:semiHidden="0" w:uiPriority="73" w:unhideWhenUsed="0"/>
-    <w:lsdException w:name="Light Shading Accent 5" w:semiHidden="0" w:uiPriority="60" w:unhideWhenUsed="0"/>
-    <w:lsdException w:name="Light List Accent 5" w:semiHidden="0" w:uiPriority="61" w:unhideWhenUsed="0"/>
-    <w:lsdException w:name="Light Grid Accent 5" w:semiHidden="0" w:uiPriority="62" w:unhideWhenUsed="0"/>
-    <w:lsdException w:name="Medium Shading 1 Accent 5" w:semiHidden="0" w:uiPriority="63" w:unhideWhenUsed="0"/>
-    <w:lsdException w:name="Medium Shading 2 Accent 5" w:semiHidden="0" w:uiPriority="64" w:unhideWhenUsed="0"/>
-    <w:lsdException w:name="Medium List 1 Accent 5" w:semiHidden="0" w:uiPriority="65" w:unhideWhenUsed="0"/>
-    <w:lsdException w:name="Medium List 2 Accent 5" w:semiHidden="0" w:uiPriority="66" w:unhideWhenUsed="0"/>
-    <w:lsdException w:name="Medium Grid 1 Accent 5" w:semiHidden="0" w:uiPriority="67" w:unhideWhenUsed="0"/>
-    <w:lsdException w:name="Medium Grid 2 Accent 5" w:semiHidden="0" w:uiPriority="68" w:unhideWhenUsed="0"/>
-    <w:lsdException w:name="Medium Grid 3 Accent 5" w:semiHidden="0" w:uiPriority="69" w:unhideWhenUsed="0"/>
-    <w:lsdException w:name="Dark List Accent 5" w:semiHidden="0" w:uiPriority="70" w:unhideWhenUsed="0"/>
-    <w:lsdException w:name="Colorful Shading Accent 5" w:semiHidden="0" w:uiPriority="71" w:unhideWhenUsed="0"/>
-    <w:lsdException w:name="Colorful List Accent 5" w:semiHidden="0" w:uiPriority="72" w:unhideWhenUsed="0"/>
-    <w:lsdException w:name="Colorful Grid Accent 5" w:semiHidden="0" w:uiPriority="73" w:unhideWhenUsed="0"/>
-    <w:lsdException w:name="Light Shading Accent 6" w:semiHidden="0" w:uiPriority="60" w:unhideWhenUsed="0"/>
-    <w:lsdException w:name="Light List Accent 6" w:semiHidden="0" w:uiPriority="61" w:unhideWhenUsed="0"/>
-    <w:lsdException w:name="Light Grid Accent 6" w:semiHidden="0" w:uiPriority="62" w:unhideWhenUsed="0"/>
-    <w:lsdException w:name="Medium Shading 1 Accent 6" w:semiHidden="0" w:uiPriority="63" w:unhideWhenUsed="0"/>
-    <w:lsdException w:name="Medium Shading 2 Accent 6" w:semiHidden="0" w:uiPriority="64" w:unhideWhenUsed="0"/>
-    <w:lsdException w:name="Medium List 1 Accent 6" w:semiHidden="0" w:uiPriority="65" w:unhideWhenUsed="0"/>
-    <w:lsdException w:name="Medium List 2 Accent 6" w:semiHidden="0" w:uiPriority="66" w:unhideWhenUsed="0"/>
-    <w:lsdException w:name="Medium Grid 1 Accent 6" w:semiHidden="0" w:uiPriority="67" w:unhideWhenUsed="0"/>
-    <w:lsdException w:name="Medium Grid 2 Accent 6" w:semiHidden="0" w:uiPriority="68" w:unhideWhenUsed="0"/>
-    <w:lsdException w:name="Medium Grid 3 Accent 6" w:semiHidden="0" w:uiPriority="69" w:unhideWhenUsed="0"/>
-    <w:lsdException w:name="Dark List Accent 6" w:semiHidden="0" w:uiPriority="70" w:unhideWhenUsed="0"/>
-    <w:lsdException w:name="Colorful Shading Accent 6" w:semiHidden="0" w:uiPriority="71" w:unhideWhenUsed="0"/>
-    <w:lsdException w:name="Colorful List Accent 6" w:semiHidden="0" w:uiPriority="72" w:unhideWhenUsed="0"/>
-    <w:lsdException w:name="Colorful Grid Accent 6" w:semiHidden="0" w:uiPriority="73" w:unhideWhenUsed="0"/>
-    <w:lsdException w:name="Subtle Emphasis" w:semiHidden="0" w:uiPriority="19" w:unhideWhenUsed="0" w:qFormat="1"/>
-    <w:lsdException w:name="Intense Emphasis" w:semiHidden="0" w:uiPriority="21" w:unhideWhenUsed="0" w:qFormat="1"/>
-    <w:lsdException w:name="Subtle Reference" w:semiHidden="0" w:uiPriority="31" w:unhideWhenUsed="0" w:qFormat="1"/>
-    <w:lsdException w:name="Intense Reference" w:semiHidden="0" w:uiPriority="32" w:unhideWhenUsed="0" w:qFormat="1"/>
-    <w:lsdException w:name="Book Title" w:semiHidden="0" w:uiPriority="33" w:unhideWhenUsed="0" w:qFormat="1"/>
-    <w:lsdException w:name="Bibliography" w:uiPriority="37"/>
-    <w:lsdException w:name="TOC Heading" w:uiPriority="39" w:qFormat="1"/>
+  <w:latentStyles w:defLockedState="0" w:defUIPriority="99" w:defSemiHidden="0" w:defUnhideWhenUsed="0" w:defQFormat="0" w:count="374">
+    <w:lsdException w:name="Normal" w:uiPriority="0" w:qFormat="1"/>
+    <w:lsdException w:name="heading 1" w:uiPriority="9" w:qFormat="1"/>
+    <w:lsdException w:name="heading 2" w:semiHidden="1" w:uiPriority="9" w:unhideWhenUsed="1" w:qFormat="1"/>
+    <w:lsdException w:name="heading 3" w:semiHidden="1" w:uiPriority="9" w:unhideWhenUsed="1" w:qFormat="1"/>
+    <w:lsdException w:name="heading 4" w:semiHidden="1" w:uiPriority="9" w:unhideWhenUsed="1" w:qFormat="1"/>
+    <w:lsdException w:name="heading 5" w:semiHidden="1" w:uiPriority="9" w:unhideWhenUsed="1"/>
+    <w:lsdException w:name="heading 6" w:semiHidden="1" w:uiPriority="9" w:unhideWhenUsed="1" w:qFormat="1"/>
+    <w:lsdException w:name="heading 7" w:semiHidden="1" w:uiPriority="9" w:unhideWhenUsed="1" w:qFormat="1"/>
+    <w:lsdException w:name="heading 8" w:semiHidden="1" w:uiPriority="9" w:unhideWhenUsed="1" w:qFormat="1"/>
+    <w:lsdException w:name="heading 9" w:semiHidden="1" w:uiPriority="9" w:unhideWhenUsed="1" w:qFormat="1"/>
+    <w:lsdException w:name="index 1" w:semiHidden="1" w:unhideWhenUsed="1"/>
+    <w:lsdException w:name="index 2" w:semiHidden="1" w:unhideWhenUsed="1"/>
+    <w:lsdException w:name="index 3" w:semiHidden="1" w:unhideWhenUsed="1"/>
+    <w:lsdException w:name="index 4" w:semiHidden="1" w:unhideWhenUsed="1"/>
+    <w:lsdException w:name="index 5" w:semiHidden="1" w:unhideWhenUsed="1"/>
+    <w:lsdException w:name="index 6" w:semiHidden="1" w:unhideWhenUsed="1"/>
+    <w:lsdException w:name="index 7" w:semiHidden="1" w:unhideWhenUsed="1"/>
+    <w:lsdException w:name="index 8" w:semiHidden="1" w:unhideWhenUsed="1"/>
+    <w:lsdException w:name="index 9" w:semiHidden="1" w:unhideWhenUsed="1"/>
+    <w:lsdException w:name="toc 1" w:semiHidden="1" w:uiPriority="39" w:unhideWhenUsed="1" w:qFormat="1"/>
+    <w:lsdException w:name="toc 2" w:semiHidden="1" w:uiPriority="39" w:unhideWhenUsed="1" w:qFormat="1"/>
+    <w:lsdException w:name="toc 3" w:semiHidden="1" w:uiPriority="39" w:unhideWhenUsed="1" w:qFormat="1"/>
+    <w:lsdException w:name="toc 4" w:semiHidden="1" w:uiPriority="39" w:unhideWhenUsed="1"/>
+    <w:lsdException w:name="toc 5" w:semiHidden="1" w:uiPriority="39" w:unhideWhenUsed="1"/>
+    <w:lsdException w:name="toc 6" w:semiHidden="1" w:uiPriority="39" w:unhideWhenUsed="1"/>
+    <w:lsdException w:name="toc 7" w:semiHidden="1" w:uiPriority="39" w:unhideWhenUsed="1"/>
+    <w:lsdException w:name="toc 8" w:semiHidden="1" w:uiPriority="39" w:unhideWhenUsed="1"/>
+    <w:lsdException w:name="toc 9" w:semiHidden="1" w:uiPriority="39" w:unhideWhenUsed="1"/>
+    <w:lsdException w:name="Normal Indent" w:semiHidden="1" w:unhideWhenUsed="1"/>
+    <w:lsdException w:name="footnote text" w:semiHidden="1" w:unhideWhenUsed="1"/>
+    <w:lsdException w:name="annotation text" w:semiHidden="1" w:unhideWhenUsed="1"/>
+    <w:lsdException w:name="header" w:semiHidden="1" w:unhideWhenUsed="1"/>
+    <w:lsdException w:name="footer" w:semiHidden="1" w:unhideWhenUsed="1"/>
+    <w:lsdException w:name="index heading" w:semiHidden="1" w:unhideWhenUsed="1"/>
+    <w:lsdException w:name="caption" w:semiHidden="1" w:uiPriority="35" w:unhideWhenUsed="1" w:qFormat="1"/>
+    <w:lsdException w:name="table of figures" w:semiHidden="1" w:unhideWhenUsed="1"/>
+    <w:lsdException w:name="envelope address" w:semiHidden="1" w:unhideWhenUsed="1"/>
+    <w:lsdException w:name="envelope return" w:semiHidden="1" w:unhideWhenUsed="1"/>
+    <w:lsdException w:name="footnote reference" w:semiHidden="1" w:unhideWhenUsed="1"/>
+    <w:lsdException w:name="annotation reference" w:semiHidden="1" w:unhideWhenUsed="1"/>
+    <w:lsdException w:name="line number" w:semiHidden="1" w:unhideWhenUsed="1"/>
+    <w:lsdException w:name="page number" w:semiHidden="1" w:unhideWhenUsed="1"/>
+    <w:lsdException w:name="endnote reference" w:semiHidden="1" w:unhideWhenUsed="1"/>
+    <w:lsdException w:name="endnote text" w:semiHidden="1" w:unhideWhenUsed="1"/>
+    <w:lsdException w:name="table of authorities" w:semiHidden="1" w:unhideWhenUsed="1"/>
+    <w:lsdException w:name="macro" w:semiHidden="1" w:unhideWhenUsed="1"/>
+    <w:lsdException w:name="toa heading" w:semiHidden="1" w:unhideWhenUsed="1"/>
+    <w:lsdException w:name="List" w:semiHidden="1" w:unhideWhenUsed="1"/>
+    <w:lsdException w:name="List Bullet" w:semiHidden="1" w:unhideWhenUsed="1"/>
+    <w:lsdException w:name="List Number" w:semiHidden="1" w:unhideWhenUsed="1"/>
+    <w:lsdException w:name="List 2" w:semiHidden="1" w:unhideWhenUsed="1"/>
+    <w:lsdException w:name="List 3" w:semiHidden="1" w:unhideWhenUsed="1"/>
+    <w:lsdException w:name="List 4" w:semiHidden="1" w:unhideWhenUsed="1"/>
+    <w:lsdException w:name="List 5" w:semiHidden="1" w:unhideWhenUsed="1"/>
+    <w:lsdException w:name="List Bullet 2" w:semiHidden="1" w:unhideWhenUsed="1"/>
+    <w:lsdException w:name="List Bullet 3" w:semiHidden="1" w:unhideWhenUsed="1"/>
+    <w:lsdException w:name="List Bullet 4" w:semiHidden="1" w:unhideWhenUsed="1"/>
+    <w:lsdException w:name="List Bullet 5" w:semiHidden="1" w:unhideWhenUsed="1"/>
+    <w:lsdException w:name="List Number 2" w:semiHidden="1" w:unhideWhenUsed="1"/>
+    <w:lsdException w:name="List Number 3" w:semiHidden="1" w:unhideWhenUsed="1"/>
+    <w:lsdException w:name="List Number 4" w:semiHidden="1" w:unhideWhenUsed="1"/>
+    <w:lsdException w:name="List Number 5" w:semiHidden="1" w:unhideWhenUsed="1"/>
+    <w:lsdException w:name="Title" w:uiPriority="10" w:qFormat="1"/>
+    <w:lsdException w:name="Closing" w:semiHidden="1" w:unhideWhenUsed="1"/>
+    <w:lsdException w:name="Signature" w:semiHidden="1" w:unhideWhenUsed="1"/>
+    <w:lsdException w:name="Default Paragraph Font" w:semiHidden="1" w:uiPriority="1" w:unhideWhenUsed="1"/>
+    <w:lsdException w:name="Body Text" w:semiHidden="1" w:unhideWhenUsed="1"/>
+    <w:lsdException w:name="Body Text Indent" w:semiHidden="1" w:unhideWhenUsed="1"/>
+    <w:lsdException w:name="List Continue" w:semiHidden="1" w:unhideWhenUsed="1"/>
+    <w:lsdException w:name="List Continue 2" w:semiHidden="1" w:unhideWhenUsed="1"/>
+    <w:lsdException w:name="List Continue 3" w:semiHidden="1" w:unhideWhenUsed="1"/>
+    <w:lsdException w:name="List Continue 4" w:semiHidden="1" w:unhideWhenUsed="1"/>
+    <w:lsdException w:name="List Continue 5" w:semiHidden="1" w:unhideWhenUsed="1"/>
+    <w:lsdException w:name="Message Header" w:semiHidden="1" w:unhideWhenUsed="1"/>
+    <w:lsdException w:name="Subtitle" w:uiPriority="11" w:qFormat="1"/>
+    <w:lsdException w:name="Salutation" w:semiHidden="1" w:unhideWhenUsed="1"/>
+    <w:lsdException w:name="Date" w:semiHidden="1" w:unhideWhenUsed="1"/>
+    <w:lsdException w:name="Body Text First Indent" w:semiHidden="1" w:unhideWhenUsed="1"/>
+    <w:lsdException w:name="Body Text First Indent 2" w:semiHidden="1" w:unhideWhenUsed="1"/>
+    <w:lsdException w:name="Note Heading" w:semiHidden="1" w:unhideWhenUsed="1"/>
+    <w:lsdException w:name="Body Text 2" w:semiHidden="1" w:unhideWhenUsed="1"/>
+    <w:lsdException w:name="Body Text 3" w:semiHidden="1" w:unhideWhenUsed="1"/>
+    <w:lsdException w:name="Body Text Indent 2" w:semiHidden="1" w:unhideWhenUsed="1"/>
+    <w:lsdException w:name="Body Text Indent 3" w:semiHidden="1" w:unhideWhenUsed="1"/>
+    <w:lsdException w:name="Block Text" w:semiHidden="1" w:unhideWhenUsed="1"/>
+    <w:lsdException w:name="Hyperlink" w:semiHidden="1" w:unhideWhenUsed="1"/>
+    <w:lsdException w:name="FollowedHyperlink" w:semiHidden="1" w:unhideWhenUsed="1"/>
+    <w:lsdException w:name="Strong" w:uiPriority="22" w:qFormat="1"/>
+    <w:lsdException w:name="Emphasis" w:uiPriority="20" w:qFormat="1"/>
+    <w:lsdException w:name="Document Map" w:semiHidden="1" w:unhideWhenUsed="1"/>
+    <w:lsdException w:name="Plain Text" w:semiHidden="1" w:unhideWhenUsed="1"/>
+    <w:lsdException w:name="E-mail Signature" w:semiHidden="1" w:unhideWhenUsed="1"/>
+    <w:lsdException w:name="HTML Top of Form" w:semiHidden="1" w:unhideWhenUsed="1"/>
+    <w:lsdException w:name="HTML Bottom of Form" w:semiHidden="1" w:unhideWhenUsed="1"/>
+    <w:lsdException w:name="Normal (Web)" w:semiHidden="1" w:unhideWhenUsed="1"/>
+    <w:lsdException w:name="HTML Acronym" w:semiHidden="1" w:unhideWhenUsed="1"/>
+    <w:lsdException w:name="HTML Address" w:semiHidden="1" w:unhideWhenUsed="1"/>
+    <w:lsdException w:name="HTML Cite" w:semiHidden="1" w:unhideWhenUsed="1"/>
+    <w:lsdException w:name="HTML Code" w:semiHidden="1" w:unhideWhenUsed="1"/>
+    <w:lsdException w:name="HTML Definition" w:semiHidden="1" w:unhideWhenUsed="1"/>
+    <w:lsdException w:name="HTML Keyboard" w:semiHidden="1" w:unhideWhenUsed="1"/>
+    <w:lsdException w:name="HTML Preformatted" w:semiHidden="1" w:unhideWhenUsed="1"/>
+    <w:lsdException w:name="HTML Sample" w:semiHidden="1" w:unhideWhenUsed="1"/>
+    <w:lsdException w:name="HTML Typewriter" w:semiHidden="1" w:unhideWhenUsed="1"/>
+    <w:lsdException w:name="HTML Variable" w:semiHidden="1" w:unhideWhenUsed="1"/>
+    <w:lsdException w:name="Normal Table" w:semiHidden="1" w:unhideWhenUsed="1"/>
+    <w:lsdException w:name="annotation subject" w:semiHidden="1" w:unhideWhenUsed="1"/>
+    <w:lsdException w:name="No List" w:semiHidden="1" w:unhideWhenUsed="1"/>
+    <w:lsdException w:name="Outline List 1" w:semiHidden="1" w:unhideWhenUsed="1"/>
+    <w:lsdException w:name="Outline List 2" w:semiHidden="1" w:unhideWhenUsed="1"/>
+    <w:lsdException w:name="Outline List 3" w:semiHidden="1" w:unhideWhenUsed="1"/>
+    <w:lsdException w:name="Table Simple 1" w:semiHidden="1" w:unhideWhenUsed="1"/>
+    <w:lsdException w:name="Table Simple 2" w:semiHidden="1" w:unhideWhenUsed="1"/>
+    <w:lsdException w:name="Table Simple 3" w:semiHidden="1" w:unhideWhenUsed="1"/>
+    <w:lsdException w:name="Table Classic 1" w:semiHidden="1" w:unhideWhenUsed="1"/>
+    <w:lsdException w:name="Table Classic 2" w:semiHidden="1" w:unhideWhenUsed="1"/>
+    <w:lsdException w:name="Table Classic 3" w:semiHidden="1" w:unhideWhenUsed="1"/>
+    <w:lsdException w:name="Table Classic 4" w:semiHidden="1" w:unhideWhenUsed="1"/>
+    <w:lsdException w:name="Table Colorful 1" w:semiHidden="1" w:unhideWhenUsed="1"/>
+    <w:lsdException w:name="Table Colorful 2" w:semiHidden="1" w:unhideWhenUsed="1"/>
+    <w:lsdException w:name="Table Colorful 3" w:semiHidden="1" w:unhideWhenUsed="1"/>
+    <w:lsdException w:name="Table Columns 1" w:semiHidden="1" w:unhideWhenUsed="1"/>
+    <w:lsdException w:name="Table Columns 2" w:semiHidden="1" w:unhideWhenUsed="1"/>
+    <w:lsdException w:name="Table Columns 3" w:semiHidden="1" w:unhideWhenUsed="1"/>
+    <w:lsdException w:name="Table Columns 4" w:semiHidden="1" w:unhideWhenUsed="1"/>
+    <w:lsdException w:name="Table Columns 5" w:semiHidden="1" w:unhideWhenUsed="1"/>
+    <w:lsdException w:name="Table Grid 1" w:semiHidden="1" w:unhideWhenUsed="1"/>
+    <w:lsdException w:name="Table Grid 2" w:semiHidden="1" w:unhideWhenUsed="1"/>
+    <w:lsdException w:name="Table Grid 3" w:semiHidden="1" w:unhideWhenUsed="1"/>
+    <w:lsdException w:name="Table Grid 4" w:semiHidden="1" w:unhideWhenUsed="1"/>
+    <w:lsdException w:name="Table Grid 5" w:semiHidden="1" w:unhideWhenUsed="1"/>
+    <w:lsdException w:name="Table Grid 6" w:semiHidden="1" w:unhideWhenUsed="1"/>
+    <w:lsdException w:name="Table Grid 7" w:semiHidden="1" w:unhideWhenUsed="1"/>
+    <w:lsdException w:name="Table Grid 8" w:semiHidden="1" w:unhideWhenUsed="1"/>
+    <w:lsdException w:name="Table List 1" w:semiHidden="1" w:unhideWhenUsed="1"/>
+    <w:lsdException w:name="Table List 2" w:semiHidden="1" w:unhideWhenUsed="1"/>
+    <w:lsdException w:name="Table List 3" w:semiHidden="1" w:unhideWhenUsed="1"/>
+    <w:lsdException w:name="Table List 4" w:semiHidden="1" w:unhideWhenUsed="1"/>
+    <w:lsdException w:name="Table List 5" w:semiHidden="1" w:unhideWhenUsed="1"/>
+    <w:lsdException w:name="Table List 6" w:semiHidden="1" w:unhideWhenUsed="1"/>
+    <w:lsdException w:name="Table List 7" w:semiHidden="1" w:unhideWhenUsed="1"/>
+    <w:lsdException w:name="Table List 8" w:semiHidden="1" w:unhideWhenUsed="1"/>
+    <w:lsdException w:name="Table 3D effects 1" w:semiHidden="1" w:unhideWhenUsed="1"/>
+    <w:lsdException w:name="Table 3D effects 2" w:semiHidden="1" w:unhideWhenUsed="1"/>
+    <w:lsdException w:name="Table 3D effects 3" w:semiHidden="1" w:unhideWhenUsed="1"/>
+    <w:lsdException w:name="Table Contemporary" w:semiHidden="1" w:unhideWhenUsed="1"/>
+    <w:lsdException w:name="Table Elegant" w:semiHidden="1" w:unhideWhenUsed="1"/>
+    <w:lsdException w:name="Table Professional" w:semiHidden="1" w:unhideWhenUsed="1"/>
+    <w:lsdException w:name="Table Subtle 1" w:semiHidden="1" w:unhideWhenUsed="1"/>
+    <w:lsdException w:name="Table Subtle 2" w:semiHidden="1" w:unhideWhenUsed="1"/>
+    <w:lsdException w:name="Table Web 1" w:semiHidden="1" w:unhideWhenUsed="1"/>
+    <w:lsdException w:name="Table Web 2" w:semiHidden="1" w:unhideWhenUsed="1"/>
+    <w:lsdException w:name="Table Web 3" w:semiHidden="1" w:unhideWhenUsed="1"/>
+    <w:lsdException w:name="Balloon Text" w:semiHidden="1" w:unhideWhenUsed="1"/>
+    <w:lsdException w:name="Table Grid" w:semiHidden="1" w:uiPriority="0" w:unhideWhenUsed="1"/>
+    <w:lsdException w:name="Table Theme" w:semiHidden="1" w:unhideWhenUsed="1"/>
+    <w:lsdException w:name="Placeholder Text" w:semiHidden="1"/>
+    <w:lsdException w:name="No Spacing" w:uiPriority="1" w:qFormat="1"/>
+    <w:lsdException w:name="Light Shading" w:uiPriority="60"/>
+    <w:lsdException w:name="Light List" w:uiPriority="61"/>
+    <w:lsdException w:name="Light Grid" w:uiPriority="62"/>
+    <w:lsdException w:name="Medium Shading 1" w:uiPriority="63"/>
+    <w:lsdException w:name="Medium Shading 2" w:uiPriority="64"/>
+    <w:lsdException w:name="Medium List 1" w:uiPriority="65"/>
+    <w:lsdException w:name="Medium List 2" w:uiPriority="66"/>
+    <w:lsdException w:name="Medium Grid 1" w:uiPriority="67"/>
+    <w:lsdException w:name="Medium Grid 2" w:uiPriority="68"/>
+    <w:lsdException w:name="Medium Grid 3" w:uiPriority="69"/>
+    <w:lsdException w:name="Dark List" w:uiPriority="70"/>
+    <w:lsdException w:name="Colorful Shading" w:uiPriority="71"/>
+    <w:lsdException w:name="Colorful List" w:uiPriority="72"/>
+    <w:lsdException w:name="Colorful Grid" w:uiPriority="73"/>
+    <w:lsdException w:name="Light Shading Accent 1" w:uiPriority="60"/>
+    <w:lsdException w:name="Light List Accent 1" w:uiPriority="61"/>
+    <w:lsdException w:name="Light Grid Accent 1" w:uiPriority="62"/>
+    <w:lsdException w:name="Medium Shading 1 Accent 1" w:uiPriority="63"/>
+    <w:lsdException w:name="Medium Shading 2 Accent 1" w:uiPriority="64"/>
+    <w:lsdException w:name="Medium List 1 Accent 1" w:uiPriority="65"/>
+    <w:lsdException w:name="Revision" w:semiHidden="1"/>
+    <w:lsdException w:name="List Paragraph" w:uiPriority="34" w:qFormat="1"/>
+    <w:lsdException w:name="Quote" w:uiPriority="29" w:qFormat="1"/>
+    <w:lsdException w:name="Intense Quote" w:uiPriority="30" w:qFormat="1"/>
+    <w:lsdException w:name="Medium List 2 Accent 1" w:uiPriority="66"/>
+    <w:lsdException w:name="Medium Grid 1 Accent 1" w:uiPriority="67"/>
+    <w:lsdException w:name="Medium Grid 2 Accent 1" w:uiPriority="68"/>
+    <w:lsdException w:name="Medium Grid 3 Accent 1" w:uiPriority="69"/>
+    <w:lsdException w:name="Dark List Accent 1" w:uiPriority="70"/>
+    <w:lsdException w:name="Colorful Shading Accent 1" w:uiPriority="71"/>
+    <w:lsdException w:name="Colorful List Accent 1" w:uiPriority="72"/>
+    <w:lsdException w:name="Colorful Grid Accent 1" w:uiPriority="73"/>
+    <w:lsdException w:name="Light Shading Accent 2" w:uiPriority="60"/>
+    <w:lsdException w:name="Light List Accent 2" w:uiPriority="61"/>
+    <w:lsdException w:name="Light Grid Accent 2" w:uiPriority="62"/>
+    <w:lsdException w:name="Medium Shading 1 Accent 2" w:uiPriority="63"/>
+    <w:lsdException w:name="Medium Shading 2 Accent 2" w:uiPriority="64"/>
+    <w:lsdException w:name="Medium List 1 Accent 2" w:uiPriority="65"/>
+    <w:lsdException w:name="Medium List 2 Accent 2" w:uiPriority="66"/>
+    <w:lsdException w:name="Medium Grid 1 Accent 2" w:uiPriority="67"/>
+    <w:lsdException w:name="Medium Grid 2 Accent 2" w:uiPriority="68"/>
+    <w:lsdException w:name="Medium Grid 3 Accent 2" w:uiPriority="69"/>
+    <w:lsdException w:name="Dark List Accent 2" w:uiPriority="70"/>
+    <w:lsdException w:name="Colorful Shading Accent 2" w:uiPriority="71"/>
+    <w:lsdException w:name="Colorful List Accent 2" w:uiPriority="72"/>
+    <w:lsdException w:name="Colorful Grid Accent 2" w:uiPriority="73"/>
+    <w:lsdException w:name="Light Shading Accent 3" w:uiPriority="60"/>
+    <w:lsdException w:name="Light List Accent 3" w:uiPriority="61"/>
+    <w:lsdException w:name="Light Grid Accent 3" w:uiPriority="62"/>
+    <w:lsdException w:name="Medium Shading 1 Accent 3" w:uiPriority="63"/>
+    <w:lsdException w:name="Medium Shading 2 Accent 3" w:uiPriority="64"/>
+    <w:lsdException w:name="Medium List 1 Accent 3" w:uiPriority="65"/>
+    <w:lsdException w:name="Medium List 2 Accent 3" w:uiPriority="66"/>
+    <w:lsdException w:name="Medium Grid 1 Accent 3" w:uiPriority="67"/>
+    <w:lsdException w:name="Medium Grid 2 Accent 3" w:uiPriority="68"/>
+    <w:lsdException w:name="Medium Grid 3 Accent 3" w:uiPriority="69"/>
+    <w:lsdException w:name="Dark List Accent 3" w:uiPriority="70"/>
+    <w:lsdException w:name="Colorful Shading Accent 3" w:uiPriority="71"/>
+    <w:lsdException w:name="Colorful List Accent 3" w:uiPriority="72"/>
+    <w:lsdException w:name="Colorful Grid Accent 3" w:uiPriority="73"/>
+    <w:lsdException w:name="Light Shading Accent 4" w:uiPriority="60"/>
+    <w:lsdException w:name="Light List Accent 4" w:uiPriority="61"/>
+    <w:lsdException w:name="Light Grid Accent 4" w:uiPriority="62"/>
+    <w:lsdException w:name="Medium Shading 1 Accent 4" w:uiPriority="63"/>
+    <w:lsdException w:name="Medium Shading 2 Accent 4" w:uiPriority="64"/>
+    <w:lsdException w:name="Medium List 1 Accent 4" w:uiPriority="65"/>
+    <w:lsdException w:name="Medium List 2 Accent 4" w:uiPriority="66"/>
+    <w:lsdException w:name="Medium Grid 1 Accent 4" w:uiPriority="67"/>
+    <w:lsdException w:name="Medium Grid 2 Accent 4" w:uiPriority="68"/>
+    <w:lsdException w:name="Medium Grid 3 Accent 4" w:uiPriority="69"/>
+    <w:lsdException w:name="Dark List Accent 4" w:uiPriority="70"/>
+    <w:lsdException w:name="Colorful Shading Accent 4" w:uiPriority="71"/>
+    <w:lsdException w:name="Colorful List Accent 4" w:uiPriority="72"/>
+    <w:lsdException w:name="Colorful Grid Accent 4" w:uiPriority="73"/>
+    <w:lsdException w:name="Light Shading Accent 5" w:uiPriority="60"/>
+    <w:lsdException w:name="Light List Accent 5" w:uiPriority="61"/>
+    <w:lsdException w:name="Light Grid Accent 5" w:uiPriority="62"/>
+    <w:lsdException w:name="Medium Shading 1 Accent 5" w:uiPriority="63"/>
+    <w:lsdException w:name="Medium Shading 2 Accent 5" w:uiPriority="64"/>
+    <w:lsdException w:name="Medium List 1 Accent 5" w:uiPriority="65"/>
+    <w:lsdException w:name="Medium List 2 Accent 5" w:uiPriority="66"/>
+    <w:lsdException w:name="Medium Grid 1 Accent 5" w:uiPriority="67"/>
+    <w:lsdException w:name="Medium Grid 2 Accent 5" w:uiPriority="68"/>
+    <w:lsdException w:name="Medium Grid 3 Accent 5" w:uiPriority="69"/>
+    <w:lsdException w:name="Dark List Accent 5" w:uiPriority="70"/>
+    <w:lsdException w:name="Colorful Shading Accent 5" w:uiPriority="71"/>
+    <w:lsdException w:name="Colorful List Accent 5" w:uiPriority="72"/>
+    <w:lsdException w:name="Colorful Grid Accent 5" w:uiPriority="73"/>
+    <w:lsdException w:name="Light Shading Accent 6" w:uiPriority="60"/>
+    <w:lsdException w:name="Light List Accent 6" w:uiPriority="61"/>
+    <w:lsdException w:name="Light Grid Accent 6" w:uiPriority="62"/>
+    <w:lsdException w:name="Medium Shading 1 Accent 6" w:uiPriority="63"/>
+    <w:lsdException w:name="Medium Shading 2 Accent 6" w:uiPriority="64"/>
+    <w:lsdException w:name="Medium List 1 Accent 6" w:uiPriority="65"/>
+    <w:lsdException w:name="Medium List 2 Accent 6" w:uiPriority="66"/>
+    <w:lsdException w:name="Medium Grid 1 Accent 6" w:uiPriority="67"/>
+    <w:lsdException w:name="Medium Grid 2 Accent 6" w:uiPriority="68"/>
+    <w:lsdException w:name="Medium Grid 3 Accent 6" w:uiPriority="69"/>
+    <w:lsdException w:name="Dark List Accent 6" w:uiPriority="70"/>
+    <w:lsdException w:name="Colorful Shading Accent 6" w:uiPriority="71"/>
+    <w:lsdException w:name="Colorful List Accent 6" w:uiPriority="72"/>
+    <w:lsdException w:name="Colorful Grid Accent 6" w:uiPriority="73"/>
+    <w:lsdException w:name="Subtle Emphasis" w:uiPriority="19" w:qFormat="1"/>
+    <w:lsdException w:name="Intense Emphasis" w:uiPriority="21" w:qFormat="1"/>
+    <w:lsdException w:name="Subtle Reference" w:uiPriority="31" w:qFormat="1"/>
+    <w:lsdException w:name="Intense Reference" w:uiPriority="32" w:qFormat="1"/>
+    <w:lsdException w:name="Book Title" w:uiPriority="33" w:qFormat="1"/>
+    <w:lsdException w:name="Bibliography" w:semiHidden="1" w:uiPriority="37" w:unhideWhenUsed="1"/>
+    <w:lsdException w:name="TOC Heading" w:semiHidden="1" w:uiPriority="39" w:unhideWhenUsed="1" w:qFormat="1"/>
+    <w:lsdException w:name="Plain Table 1" w:uiPriority="41"/>
+    <w:lsdException w:name="Plain Table 2" w:uiPriority="42"/>
+    <w:lsdException w:name="Plain Table 3" w:uiPriority="43"/>
+    <w:lsdException w:name="Plain Table 4" w:uiPriority="44"/>
+    <w:lsdException w:name="Plain Table 5" w:uiPriority="45"/>
+    <w:lsdException w:name="Grid Table Light" w:uiPriority="40"/>
+    <w:lsdException w:name="Grid Table 1 Light" w:uiPriority="46"/>
+    <w:lsdException w:name="Grid Table 2" w:uiPriority="47"/>
+    <w:lsdException w:name="Grid Table 3" w:uiPriority="48"/>
+    <w:lsdException w:name="Grid Table 4" w:uiPriority="49"/>
+    <w:lsdException w:name="Grid Table 5 Dark" w:uiPriority="50"/>
+    <w:lsdException w:name="Grid Table 6 Colorful" w:uiPriority="51"/>
+    <w:lsdException w:name="Grid Table 7 Colorful" w:uiPriority="52"/>
+    <w:lsdException w:name="Grid Table 1 Light Accent 1" w:uiPriority="46"/>
+    <w:lsdException w:name="Grid Table 2 Accent 1" w:uiPriority="47"/>
+    <w:lsdException w:name="Grid Table 3 Accent 1" w:uiPriority="48"/>
+    <w:lsdException w:name="Grid Table 4 Accent 1" w:uiPriority="49"/>
+    <w:lsdException w:name="Grid Table 5 Dark Accent 1" w:uiPriority="50"/>
+    <w:lsdException w:name="Grid Table 6 Colorful Accent 1" w:uiPriority="51"/>
+    <w:lsdException w:name="Grid Table 7 Colorful Accent 1" w:uiPriority="52"/>
+    <w:lsdException w:name="Grid Table 1 Light Accent 2" w:uiPriority="46"/>
+    <w:lsdException w:name="Grid Table 2 Accent 2" w:uiPriority="47"/>
+    <w:lsdException w:name="Grid Table 3 Accent 2" w:uiPriority="48"/>
+    <w:lsdException w:name="Grid Table 4 Accent 2" w:uiPriority="49"/>
+    <w:lsdException w:name="Grid Table 5 Dark Accent 2" w:uiPriority="50"/>
+    <w:lsdException w:name="Grid Table 6 Colorful Accent 2" w:uiPriority="51"/>
+    <w:lsdException w:name="Grid Table 7 Colorful Accent 2" w:uiPriority="52"/>
+    <w:lsdException w:name="Grid Table 1 Light Accent 3" w:uiPriority="46"/>
+    <w:lsdException w:name="Grid Table 2 Accent 3" w:uiPriority="47"/>
+    <w:lsdException w:name="Grid Table 3 Accent 3" w:uiPriority="48"/>
+    <w:lsdException w:name="Grid Table 4 Accent 3" w:uiPriority="49"/>
+    <w:lsdException w:name="Grid Table 5 Dark Accent 3" w:uiPriority="50"/>
+    <w:lsdException w:name="Grid Table 6 Colorful Accent 3" w:uiPriority="51"/>
+    <w:lsdException w:name="Grid Table 7 Colorful Accent 3" w:uiPriority="52"/>
+    <w:lsdException w:name="Grid Table 1 Light Accent 4" w:uiPriority="46"/>
+    <w:lsdException w:name="Grid Table 2 Accent 4" w:uiPriority="47"/>
+    <w:lsdException w:name="Grid Table 3 Accent 4" w:uiPriority="48"/>
+    <w:lsdException w:name="Grid Table 4 Accent 4" w:uiPriority="49"/>
+    <w:lsdException w:name="Grid Table 5 Dark Accent 4" w:uiPriority="50"/>
+    <w:lsdException w:name="Grid Table 6 Colorful Accent 4" w:uiPriority="51"/>
+    <w:lsdException w:name="Grid Table 7 Colorful Accent 4" w:uiPriority="52"/>
+    <w:lsdException w:name="Grid Table 1 Light Accent 5" w:uiPriority="46"/>
+    <w:lsdException w:name="Grid Table 2 Accent 5" w:uiPriority="47"/>
+    <w:lsdException w:name="Grid Table 3 Accent 5" w:uiPriority="48"/>
+    <w:lsdException w:name="Grid Table 4 Accent 5" w:uiPriority="49"/>
+    <w:lsdException w:name="Grid Table 5 Dark Accent 5" w:uiPriority="50"/>
+    <w:lsdException w:name="Grid Table 6 Colorful Accent 5" w:uiPriority="51"/>
+    <w:lsdException w:name="Grid Table 7 Colorful Accent 5" w:uiPriority="52"/>
+    <w:lsdException w:name="Grid Table 1 Light Accent 6" w:uiPriority="46"/>
+    <w:lsdException w:name="Grid Table 2 Accent 6" w:uiPriority="47"/>
+    <w:lsdException w:name="Grid Table 3 Accent 6" w:uiPriority="48"/>
+    <w:lsdException w:name="Grid Table 4 Accent 6" w:uiPriority="49"/>
+    <w:lsdException w:name="Grid Table 5 Dark Accent 6" w:uiPriority="50"/>
+    <w:lsdException w:name="Grid Table 6 Colorful Accent 6" w:uiPriority="51"/>
+    <w:lsdException w:name="Grid Table 7 Colorful Accent 6" w:uiPriority="52"/>
+    <w:lsdException w:name="List Table 1 Light" w:uiPriority="46"/>
+    <w:lsdException w:name="List Table 2" w:uiPriority="47"/>
+    <w:lsdException w:name="List Table 3" w:uiPriority="48"/>
+    <w:lsdException w:name="List Table 4" w:uiPriority="49"/>
+    <w:lsdException w:name="List Table 5 Dark" w:uiPriority="50"/>
+    <w:lsdException w:name="List Table 6 Colorful" w:uiPriority="51"/>
+    <w:lsdException w:name="List Table 7 Colorful" w:uiPriority="52"/>
+    <w:lsdException w:name="List Table 1 Light Accent 1" w:uiPriority="46"/>
+    <w:lsdException w:name="List Table 2 Accent 1" w:uiPriority="47"/>
+    <w:lsdException w:name="List Table 3 Accent 1" w:uiPriority="48"/>
+    <w:lsdException w:name="List Table 4 Accent 1" w:uiPriority="49"/>
+    <w:lsdException w:name="List Table 5 Dark Accent 1" w:uiPriority="50"/>
+    <w:lsdException w:name="List Table 6 Colorful Accent 1" w:uiPriority="51"/>
+    <w:lsdException w:name="List Table 7 Colorful Accent 1" w:uiPriority="52"/>
+    <w:lsdException w:name="List Table 1 Light Accent 2" w:uiPriority="46"/>
+    <w:lsdException w:name="List Table 2 Accent 2" w:uiPriority="47"/>
+    <w:lsdException w:name="List Table 3 Accent 2" w:uiPriority="48"/>
+    <w:lsdException w:name="List Table 4 Accent 2" w:uiPriority="49"/>
+    <w:lsdException w:name="List Table 5 Dark Accent 2" w:uiPriority="50"/>
+    <w:lsdException w:name="List Table 6 Colorful Accent 2" w:uiPriority="51"/>
+    <w:lsdException w:name="List Table 7 Colorful Accent 2" w:uiPriority="52"/>
+    <w:lsdException w:name="List Table 1 Light Accent 3" w:uiPriority="46"/>
+    <w:lsdException w:name="List Table 2 Accent 3" w:uiPriority="47"/>
+    <w:lsdException w:name="List Table 3 Accent 3" w:uiPriority="48"/>
+    <w:lsdException w:name="List Table 4 Accent 3" w:uiPriority="49"/>
+    <w:lsdException w:name="List Table 5 Dark Accent 3" w:uiPriority="50"/>
+    <w:lsdException w:name="List Table 6 Colorful Accent 3" w:uiPriority="51"/>
+    <w:lsdException w:name="List Table 7 Colorful Accent 3" w:uiPriority="52"/>
+    <w:lsdException w:name="List Table 1 Light Accent 4" w:uiPriority="46"/>
+    <w:lsdException w:name="List Table 2 Accent 4" w:uiPriority="47"/>
+    <w:lsdException w:name="List Table 3 Accent 4" w:uiPriority="48"/>
+    <w:lsdException w:name="List Table 4 Accent 4" w:uiPriority="49"/>
+    <w:lsdException w:name="List Table 5 Dark Accent 4" w:uiPriority="50"/>
+    <w:lsdException w:name="List Table 6 Colorful Accent 4" w:uiPriority="51"/>
+    <w:lsdException w:name="List Table 7 Colorful Accent 4" w:uiPriority="52"/>
+    <w:lsdException w:name="List Table 1 Light Accent 5" w:uiPriority="46"/>
+    <w:lsdException w:name="List Table 2 Accent 5" w:uiPriority="47"/>
+    <w:lsdException w:name="List Table 3 Accent 5" w:uiPriority="48"/>
+    <w:lsdException w:name="List Table 4 Accent 5" w:uiPriority="49"/>
+    <w:lsdException w:name="List Table 5 Dark Accent 5" w:uiPriority="50"/>
+    <w:lsdException w:name="List Table 6 Colorful Accent 5" w:uiPriority="51"/>
+    <w:lsdException w:name="List Table 7 Colorful Accent 5" w:uiPriority="52"/>
+    <w:lsdException w:name="List Table 1 Light Accent 6" w:uiPriority="46"/>
+    <w:lsdException w:name="List Table 2 Accent 6" w:uiPriority="47"/>
+    <w:lsdException w:name="List Table 3 Accent 6" w:uiPriority="48"/>
+    <w:lsdException w:name="List Table 4 Accent 6" w:uiPriority="49"/>
+    <w:lsdException w:name="List Table 5 Dark Accent 6" w:uiPriority="50"/>
+    <w:lsdException w:name="List Table 6 Colorful Accent 6" w:uiPriority="51"/>
+    <w:lsdException w:name="List Table 7 Colorful Accent 6" w:uiPriority="52"/>
+    <w:lsdException w:name="Mention" w:semiHidden="1" w:unhideWhenUsed="1"/>
+    <w:lsdException w:name="Smart Hyperlink" w:semiHidden="1" w:unhideWhenUsed="1"/>
+    <w:lsdException w:name="Hashtag" w:semiHidden="1" w:unhideWhenUsed="1"/>
   </w:latentStyles>
-  <w:style w:type="paragraph" w:default="1" w:styleId="Standard">
+  <w:style w:type="paragraph" w:default="1" w:styleId="Normal">
     <w:name w:val="Normal"/>
     <w:qFormat/>
     <w:rsid w:val="00C73EF7"/>
@@ -17654,11 +17862,11 @@
       <w:sz w:val="20"/>
     </w:rPr>
   </w:style>
-  <w:style w:type="paragraph" w:styleId="berschrift1">
+  <w:style w:type="paragraph" w:styleId="Heading1">
     <w:name w:val="heading 1"/>
-    <w:basedOn w:val="Standard"/>
-    <w:next w:val="Standard"/>
-    <w:link w:val="berschrift1Zchn"/>
+    <w:basedOn w:val="Normal"/>
+    <w:next w:val="Normal"/>
+    <w:link w:val="Heading1Char"/>
     <w:uiPriority w:val="9"/>
     <w:qFormat/>
     <w:rsid w:val="00C73EF7"/>
@@ -17682,11 +17890,11 @@
       <w:szCs w:val="28"/>
     </w:rPr>
   </w:style>
-  <w:style w:type="paragraph" w:styleId="berschrift2">
+  <w:style w:type="paragraph" w:styleId="Heading2">
     <w:name w:val="heading 2"/>
-    <w:basedOn w:val="Standard"/>
-    <w:next w:val="Standard"/>
-    <w:link w:val="berschrift2Zchn"/>
+    <w:basedOn w:val="Normal"/>
+    <w:next w:val="Normal"/>
+    <w:link w:val="Heading2Char"/>
     <w:uiPriority w:val="9"/>
     <w:unhideWhenUsed/>
     <w:qFormat/>
@@ -17710,11 +17918,11 @@
       <w:szCs w:val="26"/>
     </w:rPr>
   </w:style>
-  <w:style w:type="paragraph" w:styleId="berschrift3">
+  <w:style w:type="paragraph" w:styleId="Heading3">
     <w:name w:val="heading 3"/>
-    <w:basedOn w:val="Standard"/>
-    <w:next w:val="Standard"/>
-    <w:link w:val="berschrift3Zchn"/>
+    <w:basedOn w:val="Normal"/>
+    <w:next w:val="Normal"/>
+    <w:link w:val="Heading3Char"/>
     <w:uiPriority w:val="9"/>
     <w:unhideWhenUsed/>
     <w:qFormat/>
@@ -17737,11 +17945,11 @@
       <w:sz w:val="28"/>
     </w:rPr>
   </w:style>
-  <w:style w:type="paragraph" w:styleId="berschrift4">
+  <w:style w:type="paragraph" w:styleId="Heading4">
     <w:name w:val="heading 4"/>
-    <w:basedOn w:val="Standard"/>
-    <w:next w:val="Standard"/>
-    <w:link w:val="berschrift4Zchn"/>
+    <w:basedOn w:val="Normal"/>
+    <w:next w:val="Normal"/>
+    <w:link w:val="Heading4Char"/>
     <w:uiPriority w:val="9"/>
     <w:unhideWhenUsed/>
     <w:qFormat/>
@@ -17765,11 +17973,11 @@
       <w:sz w:val="24"/>
     </w:rPr>
   </w:style>
-  <w:style w:type="paragraph" w:styleId="berschrift6">
+  <w:style w:type="paragraph" w:styleId="Heading6">
     <w:name w:val="heading 6"/>
-    <w:basedOn w:val="Standard"/>
-    <w:next w:val="Standard"/>
-    <w:link w:val="berschrift6Zchn"/>
+    <w:basedOn w:val="Normal"/>
+    <w:next w:val="Normal"/>
+    <w:link w:val="Heading6Char"/>
     <w:uiPriority w:val="9"/>
     <w:semiHidden/>
     <w:unhideWhenUsed/>
@@ -17792,11 +18000,11 @@
       <w:color w:val="243F60" w:themeColor="accent1" w:themeShade="7F"/>
     </w:rPr>
   </w:style>
-  <w:style w:type="paragraph" w:styleId="berschrift7">
+  <w:style w:type="paragraph" w:styleId="Heading7">
     <w:name w:val="heading 7"/>
-    <w:basedOn w:val="Standard"/>
-    <w:next w:val="Standard"/>
-    <w:link w:val="berschrift7Zchn"/>
+    <w:basedOn w:val="Normal"/>
+    <w:next w:val="Normal"/>
+    <w:link w:val="Heading7Char"/>
     <w:uiPriority w:val="9"/>
     <w:semiHidden/>
     <w:unhideWhenUsed/>
@@ -17819,11 +18027,11 @@
       <w:color w:val="404040" w:themeColor="text1" w:themeTint="BF"/>
     </w:rPr>
   </w:style>
-  <w:style w:type="paragraph" w:styleId="berschrift8">
+  <w:style w:type="paragraph" w:styleId="Heading8">
     <w:name w:val="heading 8"/>
-    <w:basedOn w:val="Standard"/>
-    <w:next w:val="Standard"/>
-    <w:link w:val="berschrift8Zchn"/>
+    <w:basedOn w:val="Normal"/>
+    <w:next w:val="Normal"/>
+    <w:link w:val="Heading8Char"/>
     <w:uiPriority w:val="9"/>
     <w:semiHidden/>
     <w:unhideWhenUsed/>
@@ -17845,11 +18053,11 @@
       <w:szCs w:val="20"/>
     </w:rPr>
   </w:style>
-  <w:style w:type="paragraph" w:styleId="berschrift9">
+  <w:style w:type="paragraph" w:styleId="Heading9">
     <w:name w:val="heading 9"/>
-    <w:basedOn w:val="Standard"/>
-    <w:next w:val="Standard"/>
-    <w:link w:val="berschrift9Zchn"/>
+    <w:basedOn w:val="Normal"/>
+    <w:next w:val="Normal"/>
+    <w:link w:val="Heading9Char"/>
     <w:uiPriority w:val="9"/>
     <w:semiHidden/>
     <w:unhideWhenUsed/>
@@ -17873,13 +18081,13 @@
       <w:szCs w:val="20"/>
     </w:rPr>
   </w:style>
-  <w:style w:type="character" w:default="1" w:styleId="Absatz-Standardschriftart">
+  <w:style w:type="character" w:default="1" w:styleId="DefaultParagraphFont">
     <w:name w:val="Default Paragraph Font"/>
     <w:uiPriority w:val="1"/>
     <w:semiHidden/>
     <w:unhideWhenUsed/>
   </w:style>
-  <w:style w:type="table" w:default="1" w:styleId="NormaleTabelle">
+  <w:style w:type="table" w:default="1" w:styleId="TableNormal">
     <w:name w:val="Normal Table"/>
     <w:uiPriority w:val="99"/>
     <w:semiHidden/>
@@ -17894,7 +18102,7 @@
       </w:tblCellMar>
     </w:tblPr>
   </w:style>
-  <w:style w:type="numbering" w:default="1" w:styleId="KeineListe">
+  <w:style w:type="numbering" w:default="1" w:styleId="NoList">
     <w:name w:val="No List"/>
     <w:uiPriority w:val="99"/>
     <w:semiHidden/>
@@ -17921,7 +18129,7 @@
   </w:style>
   <w:style w:type="paragraph" w:customStyle="1" w:styleId="Adressat">
     <w:name w:val="Adressat"/>
-    <w:basedOn w:val="Standard"/>
+    <w:basedOn w:val="Normal"/>
     <w:link w:val="AdressatZchn"/>
     <w:qFormat/>
     <w:rsid w:val="00C73EF7"/>
@@ -17936,7 +18144,7 @@
   </w:style>
   <w:style w:type="character" w:customStyle="1" w:styleId="AdressatZchn">
     <w:name w:val="Adressat Zchn"/>
-    <w:basedOn w:val="Absatz-Standardschriftart"/>
+    <w:basedOn w:val="DefaultParagraphFont"/>
     <w:link w:val="Adressat"/>
     <w:rsid w:val="00C73EF7"/>
     <w:rPr>
@@ -17965,7 +18173,7 @@
   </w:style>
   <w:style w:type="character" w:customStyle="1" w:styleId="InhaltsverzeichnisZchn">
     <w:name w:val="Inhaltsverzeichnis Zchn"/>
-    <w:basedOn w:val="berschrift1Zchn"/>
+    <w:basedOn w:val="Heading1Char"/>
     <w:link w:val="Inhaltsverzeichnis"/>
     <w:rsid w:val="00C73EF7"/>
     <w:rPr>
@@ -17978,10 +18186,10 @@
       <w:szCs w:val="28"/>
     </w:rPr>
   </w:style>
-  <w:style w:type="character" w:customStyle="1" w:styleId="berschrift1Zchn">
-    <w:name w:val="Überschrift 1 Zchn"/>
-    <w:basedOn w:val="Absatz-Standardschriftart"/>
-    <w:link w:val="berschrift1"/>
+  <w:style w:type="character" w:customStyle="1" w:styleId="Heading1Char">
+    <w:name w:val="Heading 1 Char"/>
+    <w:basedOn w:val="DefaultParagraphFont"/>
+    <w:link w:val="Heading1"/>
     <w:uiPriority w:val="9"/>
     <w:rsid w:val="00C73EF7"/>
     <w:rPr>
@@ -17994,10 +18202,10 @@
       <w:szCs w:val="28"/>
     </w:rPr>
   </w:style>
-  <w:style w:type="character" w:customStyle="1" w:styleId="berschrift2Zchn">
-    <w:name w:val="Überschrift 2 Zchn"/>
-    <w:basedOn w:val="Absatz-Standardschriftart"/>
-    <w:link w:val="berschrift2"/>
+  <w:style w:type="character" w:customStyle="1" w:styleId="Heading2Char">
+    <w:name w:val="Heading 2 Char"/>
+    <w:basedOn w:val="DefaultParagraphFont"/>
+    <w:link w:val="Heading2"/>
     <w:uiPriority w:val="9"/>
     <w:rsid w:val="00C73EF7"/>
     <w:rPr>
@@ -18009,10 +18217,10 @@
       <w:szCs w:val="26"/>
     </w:rPr>
   </w:style>
-  <w:style w:type="character" w:customStyle="1" w:styleId="berschrift3Zchn">
-    <w:name w:val="Überschrift 3 Zchn"/>
-    <w:basedOn w:val="Absatz-Standardschriftart"/>
-    <w:link w:val="berschrift3"/>
+  <w:style w:type="character" w:customStyle="1" w:styleId="Heading3Char">
+    <w:name w:val="Heading 3 Char"/>
+    <w:basedOn w:val="DefaultParagraphFont"/>
+    <w:link w:val="Heading3"/>
     <w:uiPriority w:val="9"/>
     <w:rsid w:val="00C73EF7"/>
     <w:rPr>
@@ -18023,10 +18231,10 @@
       <w:sz w:val="28"/>
     </w:rPr>
   </w:style>
-  <w:style w:type="character" w:customStyle="1" w:styleId="berschrift4Zchn">
-    <w:name w:val="Überschrift 4 Zchn"/>
-    <w:basedOn w:val="Absatz-Standardschriftart"/>
-    <w:link w:val="berschrift4"/>
+  <w:style w:type="character" w:customStyle="1" w:styleId="Heading4Char">
+    <w:name w:val="Heading 4 Char"/>
+    <w:basedOn w:val="DefaultParagraphFont"/>
+    <w:link w:val="Heading4"/>
     <w:uiPriority w:val="9"/>
     <w:rsid w:val="00C73EF7"/>
     <w:rPr>
@@ -18038,10 +18246,10 @@
       <w:sz w:val="24"/>
     </w:rPr>
   </w:style>
-  <w:style w:type="character" w:customStyle="1" w:styleId="berschrift6Zchn">
-    <w:name w:val="Überschrift 6 Zchn"/>
-    <w:basedOn w:val="Absatz-Standardschriftart"/>
-    <w:link w:val="berschrift6"/>
+  <w:style w:type="character" w:customStyle="1" w:styleId="Heading6Char">
+    <w:name w:val="Heading 6 Char"/>
+    <w:basedOn w:val="DefaultParagraphFont"/>
+    <w:link w:val="Heading6"/>
     <w:uiPriority w:val="9"/>
     <w:semiHidden/>
     <w:rsid w:val="00C73EF7"/>
@@ -18053,10 +18261,10 @@
       <w:sz w:val="20"/>
     </w:rPr>
   </w:style>
-  <w:style w:type="character" w:customStyle="1" w:styleId="berschrift7Zchn">
-    <w:name w:val="Überschrift 7 Zchn"/>
-    <w:basedOn w:val="Absatz-Standardschriftart"/>
-    <w:link w:val="berschrift7"/>
+  <w:style w:type="character" w:customStyle="1" w:styleId="Heading7Char">
+    <w:name w:val="Heading 7 Char"/>
+    <w:basedOn w:val="DefaultParagraphFont"/>
+    <w:link w:val="Heading7"/>
     <w:uiPriority w:val="9"/>
     <w:semiHidden/>
     <w:rsid w:val="00C73EF7"/>
@@ -18068,10 +18276,10 @@
       <w:sz w:val="20"/>
     </w:rPr>
   </w:style>
-  <w:style w:type="character" w:customStyle="1" w:styleId="berschrift8Zchn">
-    <w:name w:val="Überschrift 8 Zchn"/>
-    <w:basedOn w:val="Absatz-Standardschriftart"/>
-    <w:link w:val="berschrift8"/>
+  <w:style w:type="character" w:customStyle="1" w:styleId="Heading8Char">
+    <w:name w:val="Heading 8 Char"/>
+    <w:basedOn w:val="DefaultParagraphFont"/>
+    <w:link w:val="Heading8"/>
     <w:uiPriority w:val="9"/>
     <w:semiHidden/>
     <w:rsid w:val="00C73EF7"/>
@@ -18082,10 +18290,10 @@
       <w:szCs w:val="20"/>
     </w:rPr>
   </w:style>
-  <w:style w:type="character" w:customStyle="1" w:styleId="berschrift9Zchn">
-    <w:name w:val="Überschrift 9 Zchn"/>
-    <w:basedOn w:val="Absatz-Standardschriftart"/>
-    <w:link w:val="berschrift9"/>
+  <w:style w:type="character" w:customStyle="1" w:styleId="Heading9Char">
+    <w:name w:val="Heading 9 Char"/>
+    <w:basedOn w:val="DefaultParagraphFont"/>
+    <w:link w:val="Heading9"/>
     <w:uiPriority w:val="9"/>
     <w:semiHidden/>
     <w:rsid w:val="00C73EF7"/>
@@ -18098,10 +18306,10 @@
       <w:szCs w:val="20"/>
     </w:rPr>
   </w:style>
-  <w:style w:type="paragraph" w:styleId="Verzeichnis1">
+  <w:style w:type="paragraph" w:styleId="TOC1">
     <w:name w:val="toc 1"/>
-    <w:basedOn w:val="Standard"/>
-    <w:next w:val="Standard"/>
+    <w:basedOn w:val="Normal"/>
+    <w:next w:val="Normal"/>
     <w:autoRedefine/>
     <w:uiPriority w:val="39"/>
     <w:unhideWhenUsed/>
@@ -18121,10 +18329,10 @@
       <w:color w:val="364459"/>
     </w:rPr>
   </w:style>
-  <w:style w:type="paragraph" w:styleId="Verzeichnis2">
+  <w:style w:type="paragraph" w:styleId="TOC2">
     <w:name w:val="toc 2"/>
-    <w:basedOn w:val="Standard"/>
-    <w:next w:val="Standard"/>
+    <w:basedOn w:val="Normal"/>
+    <w:next w:val="Normal"/>
     <w:autoRedefine/>
     <w:uiPriority w:val="39"/>
     <w:unhideWhenUsed/>
@@ -18134,10 +18342,10 @@
       <w:spacing w:after="100"/>
     </w:pPr>
   </w:style>
-  <w:style w:type="paragraph" w:styleId="Verzeichnis3">
+  <w:style w:type="paragraph" w:styleId="TOC3">
     <w:name w:val="toc 3"/>
-    <w:basedOn w:val="Standard"/>
-    <w:next w:val="Standard"/>
+    <w:basedOn w:val="Normal"/>
+    <w:next w:val="Normal"/>
     <w:autoRedefine/>
     <w:uiPriority w:val="39"/>
     <w:unhideWhenUsed/>
@@ -18155,11 +18363,11 @@
       <w:noProof/>
     </w:rPr>
   </w:style>
-  <w:style w:type="paragraph" w:styleId="Titel">
+  <w:style w:type="paragraph" w:styleId="Title">
     <w:name w:val="Title"/>
-    <w:basedOn w:val="Standard"/>
-    <w:next w:val="Standard"/>
-    <w:link w:val="TitelZchn"/>
+    <w:basedOn w:val="Normal"/>
+    <w:next w:val="Normal"/>
+    <w:link w:val="TitleChar"/>
     <w:uiPriority w:val="10"/>
     <w:qFormat/>
     <w:rsid w:val="00C73EF7"/>
@@ -18179,10 +18387,10 @@
       <w:szCs w:val="52"/>
     </w:rPr>
   </w:style>
-  <w:style w:type="character" w:customStyle="1" w:styleId="TitelZchn">
-    <w:name w:val="Titel Zchn"/>
-    <w:basedOn w:val="Absatz-Standardschriftart"/>
-    <w:link w:val="Titel"/>
+  <w:style w:type="character" w:customStyle="1" w:styleId="TitleChar">
+    <w:name w:val="Title Char"/>
+    <w:basedOn w:val="DefaultParagraphFont"/>
+    <w:link w:val="Title"/>
     <w:uiPriority w:val="10"/>
     <w:rsid w:val="00C73EF7"/>
     <w:rPr>
@@ -18196,9 +18404,9 @@
       <w:szCs w:val="52"/>
     </w:rPr>
   </w:style>
-  <w:style w:type="paragraph" w:styleId="Listenabsatz">
+  <w:style w:type="paragraph" w:styleId="ListParagraph">
     <w:name w:val="List Paragraph"/>
-    <w:basedOn w:val="Standard"/>
+    <w:basedOn w:val="Normal"/>
     <w:uiPriority w:val="34"/>
     <w:qFormat/>
     <w:rsid w:val="00C73EF7"/>
@@ -18207,10 +18415,10 @@
       <w:contextualSpacing/>
     </w:pPr>
   </w:style>
-  <w:style w:type="paragraph" w:styleId="Inhaltsverzeichnisberschrift">
+  <w:style w:type="paragraph" w:styleId="TOCHeading">
     <w:name w:val="TOC Heading"/>
-    <w:basedOn w:val="berschrift1"/>
-    <w:next w:val="Standard"/>
+    <w:basedOn w:val="Heading1"/>
+    <w:next w:val="Normal"/>
     <w:uiPriority w:val="39"/>
     <w:unhideWhenUsed/>
     <w:qFormat/>
@@ -18233,7 +18441,7 @@
   </w:style>
   <w:style w:type="paragraph" w:customStyle="1" w:styleId="Text">
     <w:name w:val="Text"/>
-    <w:basedOn w:val="Standard"/>
+    <w:basedOn w:val="Normal"/>
     <w:rsid w:val="00911A0C"/>
     <w:pPr>
       <w:spacing w:after="0" w:line="280" w:lineRule="atLeast"/>
@@ -18245,9 +18453,9 @@
       <w:lang w:eastAsia="de-CH"/>
     </w:rPr>
   </w:style>
-  <w:style w:type="table" w:styleId="Tabellenraster">
+  <w:style w:type="table" w:styleId="TableGrid">
     <w:name w:val="Table Grid"/>
-    <w:basedOn w:val="NormaleTabelle"/>
+    <w:basedOn w:val="TableNormal"/>
     <w:rsid w:val="00911A0C"/>
     <w:pPr>
       <w:spacing w:after="0" w:line="240" w:lineRule="auto"/>
@@ -18263,10 +18471,10 @@
       </w:tblBorders>
     </w:tblPr>
   </w:style>
-  <w:style w:type="paragraph" w:styleId="Sprechblasentext">
+  <w:style w:type="paragraph" w:styleId="BalloonText">
     <w:name w:val="Balloon Text"/>
-    <w:basedOn w:val="Standard"/>
-    <w:link w:val="SprechblasentextZchn"/>
+    <w:basedOn w:val="Normal"/>
+    <w:link w:val="BalloonTextChar"/>
     <w:uiPriority w:val="99"/>
     <w:semiHidden/>
     <w:unhideWhenUsed/>
@@ -18280,10 +18488,10 @@
       <w:szCs w:val="16"/>
     </w:rPr>
   </w:style>
-  <w:style w:type="character" w:customStyle="1" w:styleId="SprechblasentextZchn">
-    <w:name w:val="Sprechblasentext Zchn"/>
-    <w:basedOn w:val="Absatz-Standardschriftart"/>
-    <w:link w:val="Sprechblasentext"/>
+  <w:style w:type="character" w:customStyle="1" w:styleId="BalloonTextChar">
+    <w:name w:val="Balloon Text Char"/>
+    <w:basedOn w:val="DefaultParagraphFont"/>
+    <w:link w:val="BalloonText"/>
     <w:uiPriority w:val="99"/>
     <w:semiHidden/>
     <w:rsid w:val="00E053B4"/>
@@ -18293,10 +18501,10 @@
       <w:szCs w:val="16"/>
     </w:rPr>
   </w:style>
-  <w:style w:type="paragraph" w:styleId="Kopfzeile">
+  <w:style w:type="paragraph" w:styleId="Header">
     <w:name w:val="header"/>
-    <w:basedOn w:val="Standard"/>
-    <w:link w:val="KopfzeileZchn"/>
+    <w:basedOn w:val="Normal"/>
+    <w:link w:val="HeaderChar"/>
     <w:uiPriority w:val="99"/>
     <w:unhideWhenUsed/>
     <w:rsid w:val="00B220B0"/>
@@ -18308,10 +18516,10 @@
       <w:spacing w:after="0" w:line="240" w:lineRule="auto"/>
     </w:pPr>
   </w:style>
-  <w:style w:type="character" w:customStyle="1" w:styleId="KopfzeileZchn">
-    <w:name w:val="Kopfzeile Zchn"/>
-    <w:basedOn w:val="Absatz-Standardschriftart"/>
-    <w:link w:val="Kopfzeile"/>
+  <w:style w:type="character" w:customStyle="1" w:styleId="HeaderChar">
+    <w:name w:val="Header Char"/>
+    <w:basedOn w:val="DefaultParagraphFont"/>
+    <w:link w:val="Header"/>
     <w:uiPriority w:val="99"/>
     <w:rsid w:val="00B220B0"/>
     <w:rPr>
@@ -18319,10 +18527,10 @@
       <w:sz w:val="20"/>
     </w:rPr>
   </w:style>
-  <w:style w:type="paragraph" w:styleId="Fuzeile">
+  <w:style w:type="paragraph" w:styleId="Footer">
     <w:name w:val="footer"/>
-    <w:basedOn w:val="Standard"/>
-    <w:link w:val="FuzeileZchn"/>
+    <w:basedOn w:val="Normal"/>
+    <w:link w:val="FooterChar"/>
     <w:uiPriority w:val="99"/>
     <w:unhideWhenUsed/>
     <w:rsid w:val="00B220B0"/>
@@ -18334,885 +18542,10 @@
       <w:spacing w:after="0" w:line="240" w:lineRule="auto"/>
     </w:pPr>
   </w:style>
-  <w:style w:type="character" w:customStyle="1" w:styleId="FuzeileZchn">
-    <w:name w:val="Fußzeile Zchn"/>
-    <w:basedOn w:val="Absatz-Standardschriftart"/>
-    <w:link w:val="Fuzeile"/>
-    <w:uiPriority w:val="99"/>
-    <w:rsid w:val="00B220B0"/>
-    <w:rPr>
-      <w:rFonts w:ascii="Trebuchet MS" w:hAnsi="Trebuchet MS"/>
-      <w:sz w:val="20"/>
-    </w:rPr>
-  </w:style>
-  <w:style w:type="paragraph" w:customStyle="1" w:styleId="Default">
-    <w:name w:val="Default"/>
-    <w:rsid w:val="00C604EC"/>
-    <w:pPr>
-      <w:autoSpaceDE w:val="0"/>
-      <w:autoSpaceDN w:val="0"/>
-      <w:adjustRightInd w:val="0"/>
-      <w:spacing w:after="0" w:line="240" w:lineRule="auto"/>
-    </w:pPr>
-    <w:rPr>
-      <w:rFonts w:ascii="Arial" w:hAnsi="Arial" w:cs="Arial"/>
-      <w:color w:val="000000"/>
-      <w:sz w:val="24"/>
-      <w:szCs w:val="24"/>
-    </w:rPr>
-  </w:style>
-</w:styles>
-</file>
-
-<file path=word/stylesWithEffects.xml><?xml version="1.0" encoding="utf-8"?>
-<w:styles xmlns:wpc="http://schemas.microsoft.com/office/word/2010/wordprocessingCanvas" xmlns:mc="http://schemas.openxmlformats.org/markup-compatibility/2006" xmlns:o="urn:schemas-microsoft-com:office:office" xmlns:r="http://schemas.openxmlformats.org/officeDocument/2006/relationships" xmlns:m="http://schemas.openxmlformats.org/officeDocument/2006/math" xmlns:v="urn:schemas-microsoft-com:vml" xmlns:wp14="http://schemas.microsoft.com/office/word/2010/wordprocessingDrawing" xmlns:wp="http://schemas.openxmlformats.org/drawingml/2006/wordprocessingDrawing" xmlns:w10="urn:schemas-microsoft-com:office:word" xmlns:w="http://schemas.openxmlformats.org/wordprocessingml/2006/main" xmlns:w14="http://schemas.microsoft.com/office/word/2010/wordml" xmlns:wpg="http://schemas.microsoft.com/office/word/2010/wordprocessingGroup" xmlns:wpi="http://schemas.microsoft.com/office/word/2010/wordprocessingInk" xmlns:wne="http://schemas.microsoft.com/office/word/2006/wordml" xmlns:wps="http://schemas.microsoft.com/office/word/2010/wordprocessingShape" mc:Ignorable="w14 wp14">
-  <w:docDefaults>
-    <w:rPrDefault>
-      <w:rPr>
-        <w:rFonts w:asciiTheme="minorHAnsi" w:eastAsiaTheme="minorHAnsi" w:hAnsiTheme="minorHAnsi" w:cstheme="minorBidi"/>
-        <w:sz w:val="22"/>
-        <w:szCs w:val="22"/>
-        <w:lang w:val="de-CH" w:eastAsia="en-US" w:bidi="ar-SA"/>
-      </w:rPr>
-    </w:rPrDefault>
-    <w:pPrDefault>
-      <w:pPr>
-        <w:spacing w:after="200" w:line="276" w:lineRule="auto"/>
-      </w:pPr>
-    </w:pPrDefault>
-  </w:docDefaults>
-  <w:latentStyles w:defLockedState="0" w:defUIPriority="99" w:defSemiHidden="1" w:defUnhideWhenUsed="1" w:defQFormat="0" w:count="267">
-    <w:lsdException w:name="Normal" w:semiHidden="0" w:uiPriority="0" w:unhideWhenUsed="0" w:qFormat="1"/>
-    <w:lsdException w:name="heading 1" w:semiHidden="0" w:uiPriority="9" w:unhideWhenUsed="0" w:qFormat="1"/>
-    <w:lsdException w:name="heading 2" w:uiPriority="9" w:qFormat="1"/>
-    <w:lsdException w:name="heading 3" w:uiPriority="9" w:qFormat="1"/>
-    <w:lsdException w:name="heading 4" w:uiPriority="9" w:qFormat="1"/>
-    <w:lsdException w:name="heading 5" w:uiPriority="9"/>
-    <w:lsdException w:name="heading 6" w:uiPriority="9" w:qFormat="1"/>
-    <w:lsdException w:name="heading 7" w:uiPriority="9" w:qFormat="1"/>
-    <w:lsdException w:name="heading 8" w:uiPriority="9" w:qFormat="1"/>
-    <w:lsdException w:name="heading 9" w:uiPriority="9" w:qFormat="1"/>
-    <w:lsdException w:name="toc 1" w:uiPriority="39" w:qFormat="1"/>
-    <w:lsdException w:name="toc 2" w:uiPriority="39" w:qFormat="1"/>
-    <w:lsdException w:name="toc 3" w:uiPriority="39" w:qFormat="1"/>
-    <w:lsdException w:name="toc 4" w:uiPriority="39"/>
-    <w:lsdException w:name="toc 5" w:uiPriority="39"/>
-    <w:lsdException w:name="toc 6" w:uiPriority="39"/>
-    <w:lsdException w:name="toc 7" w:uiPriority="39"/>
-    <w:lsdException w:name="toc 8" w:uiPriority="39"/>
-    <w:lsdException w:name="toc 9" w:uiPriority="39"/>
-    <w:lsdException w:name="caption" w:uiPriority="35" w:qFormat="1"/>
-    <w:lsdException w:name="Title" w:semiHidden="0" w:uiPriority="10" w:unhideWhenUsed="0" w:qFormat="1"/>
-    <w:lsdException w:name="Default Paragraph Font" w:uiPriority="1"/>
-    <w:lsdException w:name="Subtitle" w:semiHidden="0" w:uiPriority="11" w:unhideWhenUsed="0" w:qFormat="1"/>
-    <w:lsdException w:name="Strong" w:semiHidden="0" w:uiPriority="22" w:unhideWhenUsed="0" w:qFormat="1"/>
-    <w:lsdException w:name="Emphasis" w:semiHidden="0" w:uiPriority="20" w:unhideWhenUsed="0" w:qFormat="1"/>
-    <w:lsdException w:name="Table Grid" w:semiHidden="0" w:uiPriority="0" w:unhideWhenUsed="0"/>
-    <w:lsdException w:name="Placeholder Text" w:unhideWhenUsed="0"/>
-    <w:lsdException w:name="No Spacing" w:semiHidden="0" w:uiPriority="1" w:unhideWhenUsed="0" w:qFormat="1"/>
-    <w:lsdException w:name="Light Shading" w:semiHidden="0" w:uiPriority="60" w:unhideWhenUsed="0"/>
-    <w:lsdException w:name="Light List" w:semiHidden="0" w:uiPriority="61" w:unhideWhenUsed="0"/>
-    <w:lsdException w:name="Light Grid" w:semiHidden="0" w:uiPriority="62" w:unhideWhenUsed="0"/>
-    <w:lsdException w:name="Medium Shading 1" w:semiHidden="0" w:uiPriority="63" w:unhideWhenUsed="0"/>
-    <w:lsdException w:name="Medium Shading 2" w:semiHidden="0" w:uiPriority="64" w:unhideWhenUsed="0"/>
-    <w:lsdException w:name="Medium List 1" w:semiHidden="0" w:uiPriority="65" w:unhideWhenUsed="0"/>
-    <w:lsdException w:name="Medium List 2" w:semiHidden="0" w:uiPriority="66" w:unhideWhenUsed="0"/>
-    <w:lsdException w:name="Medium Grid 1" w:semiHidden="0" w:uiPriority="67" w:unhideWhenUsed="0"/>
-    <w:lsdException w:name="Medium Grid 2" w:semiHidden="0" w:uiPriority="68" w:unhideWhenUsed="0"/>
-    <w:lsdException w:name="Medium Grid 3" w:semiHidden="0" w:uiPriority="69" w:unhideWhenUsed="0"/>
-    <w:lsdException w:name="Dark List" w:semiHidden="0" w:uiPriority="70" w:unhideWhenUsed="0"/>
-    <w:lsdException w:name="Colorful Shading" w:semiHidden="0" w:uiPriority="71" w:unhideWhenUsed="0"/>
-    <w:lsdException w:name="Colorful List" w:semiHidden="0" w:uiPriority="72" w:unhideWhenUsed="0"/>
-    <w:lsdException w:name="Colorful Grid" w:semiHidden="0" w:uiPriority="73" w:unhideWhenUsed="0"/>
-    <w:lsdException w:name="Light Shading Accent 1" w:semiHidden="0" w:uiPriority="60" w:unhideWhenUsed="0"/>
-    <w:lsdException w:name="Light List Accent 1" w:semiHidden="0" w:uiPriority="61" w:unhideWhenUsed="0"/>
-    <w:lsdException w:name="Light Grid Accent 1" w:semiHidden="0" w:uiPriority="62" w:unhideWhenUsed="0"/>
-    <w:lsdException w:name="Medium Shading 1 Accent 1" w:semiHidden="0" w:uiPriority="63" w:unhideWhenUsed="0"/>
-    <w:lsdException w:name="Medium Shading 2 Accent 1" w:semiHidden="0" w:uiPriority="64" w:unhideWhenUsed="0"/>
-    <w:lsdException w:name="Medium List 1 Accent 1" w:semiHidden="0" w:uiPriority="65" w:unhideWhenUsed="0"/>
-    <w:lsdException w:name="Revision" w:unhideWhenUsed="0"/>
-    <w:lsdException w:name="List Paragraph" w:semiHidden="0" w:uiPriority="34" w:unhideWhenUsed="0" w:qFormat="1"/>
-    <w:lsdException w:name="Quote" w:semiHidden="0" w:uiPriority="29" w:unhideWhenUsed="0" w:qFormat="1"/>
-    <w:lsdException w:name="Intense Quote" w:semiHidden="0" w:uiPriority="30" w:unhideWhenUsed="0" w:qFormat="1"/>
-    <w:lsdException w:name="Medium List 2 Accent 1" w:semiHidden="0" w:uiPriority="66" w:unhideWhenUsed="0"/>
-    <w:lsdException w:name="Medium Grid 1 Accent 1" w:semiHidden="0" w:uiPriority="67" w:unhideWhenUsed="0"/>
-    <w:lsdException w:name="Medium Grid 2 Accent 1" w:semiHidden="0" w:uiPriority="68" w:unhideWhenUsed="0"/>
-    <w:lsdException w:name="Medium Grid 3 Accent 1" w:semiHidden="0" w:uiPriority="69" w:unhideWhenUsed="0"/>
-    <w:lsdException w:name="Dark List Accent 1" w:semiHidden="0" w:uiPriority="70" w:unhideWhenUsed="0"/>
-    <w:lsdException w:name="Colorful Shading Accent 1" w:semiHidden="0" w:uiPriority="71" w:unhideWhenUsed="0"/>
-    <w:lsdException w:name="Colorful List Accent 1" w:semiHidden="0" w:uiPriority="72" w:unhideWhenUsed="0"/>
-    <w:lsdException w:name="Colorful Grid Accent 1" w:semiHidden="0" w:uiPriority="73" w:unhideWhenUsed="0"/>
-    <w:lsdException w:name="Light Shading Accent 2" w:semiHidden="0" w:uiPriority="60" w:unhideWhenUsed="0"/>
-    <w:lsdException w:name="Light List Accent 2" w:semiHidden="0" w:uiPriority="61" w:unhideWhenUsed="0"/>
-    <w:lsdException w:name="Light Grid Accent 2" w:semiHidden="0" w:uiPriority="62" w:unhideWhenUsed="0"/>
-    <w:lsdException w:name="Medium Shading 1 Accent 2" w:semiHidden="0" w:uiPriority="63" w:unhideWhenUsed="0"/>
-    <w:lsdException w:name="Medium Shading 2 Accent 2" w:semiHidden="0" w:uiPriority="64" w:unhideWhenUsed="0"/>
-    <w:lsdException w:name="Medium List 1 Accent 2" w:semiHidden="0" w:uiPriority="65" w:unhideWhenUsed="0"/>
-    <w:lsdException w:name="Medium List 2 Accent 2" w:semiHidden="0" w:uiPriority="66" w:unhideWhenUsed="0"/>
-    <w:lsdException w:name="Medium Grid 1 Accent 2" w:semiHidden="0" w:uiPriority="67" w:unhideWhenUsed="0"/>
-    <w:lsdException w:name="Medium Grid 2 Accent 2" w:semiHidden="0" w:uiPriority="68" w:unhideWhenUsed="0"/>
-    <w:lsdException w:name="Medium Grid 3 Accent 2" w:semiHidden="0" w:uiPriority="69" w:unhideWhenUsed="0"/>
-    <w:lsdException w:name="Dark List Accent 2" w:semiHidden="0" w:uiPriority="70" w:unhideWhenUsed="0"/>
-    <w:lsdException w:name="Colorful Shading Accent 2" w:semiHidden="0" w:uiPriority="71" w:unhideWhenUsed="0"/>
-    <w:lsdException w:name="Colorful List Accent 2" w:semiHidden="0" w:uiPriority="72" w:unhideWhenUsed="0"/>
-    <w:lsdException w:name="Colorful Grid Accent 2" w:semiHidden="0" w:uiPriority="73" w:unhideWhenUsed="0"/>
-    <w:lsdException w:name="Light Shading Accent 3" w:semiHidden="0" w:uiPriority="60" w:unhideWhenUsed="0"/>
-    <w:lsdException w:name="Light List Accent 3" w:semiHidden="0" w:uiPriority="61" w:unhideWhenUsed="0"/>
-    <w:lsdException w:name="Light Grid Accent 3" w:semiHidden="0" w:uiPriority="62" w:unhideWhenUsed="0"/>
-    <w:lsdException w:name="Medium Shading 1 Accent 3" w:semiHidden="0" w:uiPriority="63" w:unhideWhenUsed="0"/>
-    <w:lsdException w:name="Medium Shading 2 Accent 3" w:semiHidden="0" w:uiPriority="64" w:unhideWhenUsed="0"/>
-    <w:lsdException w:name="Medium List 1 Accent 3" w:semiHidden="0" w:uiPriority="65" w:unhideWhenUsed="0"/>
-    <w:lsdException w:name="Medium List 2 Accent 3" w:semiHidden="0" w:uiPriority="66" w:unhideWhenUsed="0"/>
-    <w:lsdException w:name="Medium Grid 1 Accent 3" w:semiHidden="0" w:uiPriority="67" w:unhideWhenUsed="0"/>
-    <w:lsdException w:name="Medium Grid 2 Accent 3" w:semiHidden="0" w:uiPriority="68" w:unhideWhenUsed="0"/>
-    <w:lsdException w:name="Medium Grid 3 Accent 3" w:semiHidden="0" w:uiPriority="69" w:unhideWhenUsed="0"/>
-    <w:lsdException w:name="Dark List Accent 3" w:semiHidden="0" w:uiPriority="70" w:unhideWhenUsed="0"/>
-    <w:lsdException w:name="Colorful Shading Accent 3" w:semiHidden="0" w:uiPriority="71" w:unhideWhenUsed="0"/>
-    <w:lsdException w:name="Colorful List Accent 3" w:semiHidden="0" w:uiPriority="72" w:unhideWhenUsed="0"/>
-    <w:lsdException w:name="Colorful Grid Accent 3" w:semiHidden="0" w:uiPriority="73" w:unhideWhenUsed="0"/>
-    <w:lsdException w:name="Light Shading Accent 4" w:semiHidden="0" w:uiPriority="60" w:unhideWhenUsed="0"/>
-    <w:lsdException w:name="Light List Accent 4" w:semiHidden="0" w:uiPriority="61" w:unhideWhenUsed="0"/>
-    <w:lsdException w:name="Light Grid Accent 4" w:semiHidden="0" w:uiPriority="62" w:unhideWhenUsed="0"/>
-    <w:lsdException w:name="Medium Shading 1 Accent 4" w:semiHidden="0" w:uiPriority="63" w:unhideWhenUsed="0"/>
-    <w:lsdException w:name="Medium Shading 2 Accent 4" w:semiHidden="0" w:uiPriority="64" w:unhideWhenUsed="0"/>
-    <w:lsdException w:name="Medium List 1 Accent 4" w:semiHidden="0" w:uiPriority="65" w:unhideWhenUsed="0"/>
-    <w:lsdException w:name="Medium List 2 Accent 4" w:semiHidden="0" w:uiPriority="66" w:unhideWhenUsed="0"/>
-    <w:lsdException w:name="Medium Grid 1 Accent 4" w:semiHidden="0" w:uiPriority="67" w:unhideWhenUsed="0"/>
-    <w:lsdException w:name="Medium Grid 2 Accent 4" w:semiHidden="0" w:uiPriority="68" w:unhideWhenUsed="0"/>
-    <w:lsdException w:name="Medium Grid 3 Accent 4" w:semiHidden="0" w:uiPriority="69" w:unhideWhenUsed="0"/>
-    <w:lsdException w:name="Dark List Accent 4" w:semiHidden="0" w:uiPriority="70" w:unhideWhenUsed="0"/>
-    <w:lsdException w:name="Colorful Shading Accent 4" w:semiHidden="0" w:uiPriority="71" w:unhideWhenUsed="0"/>
-    <w:lsdException w:name="Colorful List Accent 4" w:semiHidden="0" w:uiPriority="72" w:unhideWhenUsed="0"/>
-    <w:lsdException w:name="Colorful Grid Accent 4" w:semiHidden="0" w:uiPriority="73" w:unhideWhenUsed="0"/>
-    <w:lsdException w:name="Light Shading Accent 5" w:semiHidden="0" w:uiPriority="60" w:unhideWhenUsed="0"/>
-    <w:lsdException w:name="Light List Accent 5" w:semiHidden="0" w:uiPriority="61" w:unhideWhenUsed="0"/>
-    <w:lsdException w:name="Light Grid Accent 5" w:semiHidden="0" w:uiPriority="62" w:unhideWhenUsed="0"/>
-    <w:lsdException w:name="Medium Shading 1 Accent 5" w:semiHidden="0" w:uiPriority="63" w:unhideWhenUsed="0"/>
-    <w:lsdException w:name="Medium Shading 2 Accent 5" w:semiHidden="0" w:uiPriority="64" w:unhideWhenUsed="0"/>
-    <w:lsdException w:name="Medium List 1 Accent 5" w:semiHidden="0" w:uiPriority="65" w:unhideWhenUsed="0"/>
-    <w:lsdException w:name="Medium List 2 Accent 5" w:semiHidden="0" w:uiPriority="66" w:unhideWhenUsed="0"/>
-    <w:lsdException w:name="Medium Grid 1 Accent 5" w:semiHidden="0" w:uiPriority="67" w:unhideWhenUsed="0"/>
-    <w:lsdException w:name="Medium Grid 2 Accent 5" w:semiHidden="0" w:uiPriority="68" w:unhideWhenUsed="0"/>
-    <w:lsdException w:name="Medium Grid 3 Accent 5" w:semiHidden="0" w:uiPriority="69" w:unhideWhenUsed="0"/>
-    <w:lsdException w:name="Dark List Accent 5" w:semiHidden="0" w:uiPriority="70" w:unhideWhenUsed="0"/>
-    <w:lsdException w:name="Colorful Shading Accent 5" w:semiHidden="0" w:uiPriority="71" w:unhideWhenUsed="0"/>
-    <w:lsdException w:name="Colorful List Accent 5" w:semiHidden="0" w:uiPriority="72" w:unhideWhenUsed="0"/>
-    <w:lsdException w:name="Colorful Grid Accent 5" w:semiHidden="0" w:uiPriority="73" w:unhideWhenUsed="0"/>
-    <w:lsdException w:name="Light Shading Accent 6" w:semiHidden="0" w:uiPriority="60" w:unhideWhenUsed="0"/>
-    <w:lsdException w:name="Light List Accent 6" w:semiHidden="0" w:uiPriority="61" w:unhideWhenUsed="0"/>
-    <w:lsdException w:name="Light Grid Accent 6" w:semiHidden="0" w:uiPriority="62" w:unhideWhenUsed="0"/>
-    <w:lsdException w:name="Medium Shading 1 Accent 6" w:semiHidden="0" w:uiPriority="63" w:unhideWhenUsed="0"/>
-    <w:lsdException w:name="Medium Shading 2 Accent 6" w:semiHidden="0" w:uiPriority="64" w:unhideWhenUsed="0"/>
-    <w:lsdException w:name="Medium List 1 Accent 6" w:semiHidden="0" w:uiPriority="65" w:unhideWhenUsed="0"/>
-    <w:lsdException w:name="Medium List 2 Accent 6" w:semiHidden="0" w:uiPriority="66" w:unhideWhenUsed="0"/>
-    <w:lsdException w:name="Medium Grid 1 Accent 6" w:semiHidden="0" w:uiPriority="67" w:unhideWhenUsed="0"/>
-    <w:lsdException w:name="Medium Grid 2 Accent 6" w:semiHidden="0" w:uiPriority="68" w:unhideWhenUsed="0"/>
-    <w:lsdException w:name="Medium Grid 3 Accent 6" w:semiHidden="0" w:uiPriority="69" w:unhideWhenUsed="0"/>
-    <w:lsdException w:name="Dark List Accent 6" w:semiHidden="0" w:uiPriority="70" w:unhideWhenUsed="0"/>
-    <w:lsdException w:name="Colorful Shading Accent 6" w:semiHidden="0" w:uiPriority="71" w:unhideWhenUsed="0"/>
-    <w:lsdException w:name="Colorful List Accent 6" w:semiHidden="0" w:uiPriority="72" w:unhideWhenUsed="0"/>
-    <w:lsdException w:name="Colorful Grid Accent 6" w:semiHidden="0" w:uiPriority="73" w:unhideWhenUsed="0"/>
-    <w:lsdException w:name="Subtle Emphasis" w:semiHidden="0" w:uiPriority="19" w:unhideWhenUsed="0" w:qFormat="1"/>
-    <w:lsdException w:name="Intense Emphasis" w:semiHidden="0" w:uiPriority="21" w:unhideWhenUsed="0" w:qFormat="1"/>
-    <w:lsdException w:name="Subtle Reference" w:semiHidden="0" w:uiPriority="31" w:unhideWhenUsed="0" w:qFormat="1"/>
-    <w:lsdException w:name="Intense Reference" w:semiHidden="0" w:uiPriority="32" w:unhideWhenUsed="0" w:qFormat="1"/>
-    <w:lsdException w:name="Book Title" w:semiHidden="0" w:uiPriority="33" w:unhideWhenUsed="0" w:qFormat="1"/>
-    <w:lsdException w:name="Bibliography" w:uiPriority="37"/>
-    <w:lsdException w:name="TOC Heading" w:uiPriority="39" w:qFormat="1"/>
-  </w:latentStyles>
-  <w:style w:type="paragraph" w:default="1" w:styleId="Standard">
-    <w:name w:val="Normal"/>
-    <w:qFormat/>
-    <w:rsid w:val="00C73EF7"/>
-    <w:rPr>
-      <w:rFonts w:ascii="Trebuchet MS" w:hAnsi="Trebuchet MS"/>
-      <w:sz w:val="20"/>
-    </w:rPr>
-  </w:style>
-  <w:style w:type="paragraph" w:styleId="berschrift1">
-    <w:name w:val="heading 1"/>
-    <w:basedOn w:val="Standard"/>
-    <w:next w:val="Standard"/>
-    <w:link w:val="berschrift1Zchn"/>
-    <w:uiPriority w:val="9"/>
-    <w:qFormat/>
-    <w:rsid w:val="00C73EF7"/>
-    <w:pPr>
-      <w:keepNext/>
-      <w:keepLines/>
-      <w:pageBreakBefore/>
-      <w:numPr>
-        <w:numId w:val="9"/>
-      </w:numPr>
-      <w:spacing w:before="360" w:after="360"/>
-      <w:outlineLvl w:val="0"/>
-    </w:pPr>
-    <w:rPr>
-      <w:rFonts w:eastAsiaTheme="majorEastAsia" w:cstheme="majorBidi"/>
-      <w:b/>
-      <w:bCs/>
-      <w:caps/>
-      <w:color w:val="364459"/>
-      <w:sz w:val="48"/>
-      <w:szCs w:val="28"/>
-    </w:rPr>
-  </w:style>
-  <w:style w:type="paragraph" w:styleId="berschrift2">
-    <w:name w:val="heading 2"/>
-    <w:basedOn w:val="Standard"/>
-    <w:next w:val="Standard"/>
-    <w:link w:val="berschrift2Zchn"/>
-    <w:uiPriority w:val="9"/>
-    <w:unhideWhenUsed/>
-    <w:qFormat/>
-    <w:rsid w:val="00C73EF7"/>
-    <w:pPr>
-      <w:keepNext/>
-      <w:keepLines/>
-      <w:numPr>
-        <w:ilvl w:val="1"/>
-        <w:numId w:val="9"/>
-      </w:numPr>
-      <w:spacing w:before="360" w:after="240"/>
-      <w:outlineLvl w:val="1"/>
-    </w:pPr>
-    <w:rPr>
-      <w:rFonts w:eastAsiaTheme="majorEastAsia" w:cstheme="majorBidi"/>
-      <w:b/>
-      <w:bCs/>
-      <w:color w:val="364459"/>
-      <w:sz w:val="32"/>
-      <w:szCs w:val="26"/>
-    </w:rPr>
-  </w:style>
-  <w:style w:type="paragraph" w:styleId="berschrift3">
-    <w:name w:val="heading 3"/>
-    <w:basedOn w:val="Standard"/>
-    <w:next w:val="Standard"/>
-    <w:link w:val="berschrift3Zchn"/>
-    <w:uiPriority w:val="9"/>
-    <w:unhideWhenUsed/>
-    <w:qFormat/>
-    <w:rsid w:val="00C73EF7"/>
-    <w:pPr>
-      <w:keepNext/>
-      <w:keepLines/>
-      <w:numPr>
-        <w:ilvl w:val="2"/>
-        <w:numId w:val="9"/>
-      </w:numPr>
-      <w:spacing w:before="360" w:after="240"/>
-      <w:outlineLvl w:val="2"/>
-    </w:pPr>
-    <w:rPr>
-      <w:rFonts w:eastAsiaTheme="majorEastAsia" w:cstheme="majorBidi"/>
-      <w:b/>
-      <w:bCs/>
-      <w:color w:val="364459"/>
-      <w:sz w:val="28"/>
-    </w:rPr>
-  </w:style>
-  <w:style w:type="paragraph" w:styleId="berschrift4">
-    <w:name w:val="heading 4"/>
-    <w:basedOn w:val="Standard"/>
-    <w:next w:val="Standard"/>
-    <w:link w:val="berschrift4Zchn"/>
-    <w:uiPriority w:val="9"/>
-    <w:unhideWhenUsed/>
-    <w:qFormat/>
-    <w:rsid w:val="00C73EF7"/>
-    <w:pPr>
-      <w:keepNext/>
-      <w:keepLines/>
-      <w:numPr>
-        <w:ilvl w:val="3"/>
-        <w:numId w:val="9"/>
-      </w:numPr>
-      <w:spacing w:before="360" w:after="120"/>
-      <w:outlineLvl w:val="3"/>
-    </w:pPr>
-    <w:rPr>
-      <w:rFonts w:eastAsiaTheme="majorEastAsia" w:cstheme="majorBidi"/>
-      <w:b/>
-      <w:bCs/>
-      <w:iCs/>
-      <w:color w:val="364459"/>
-      <w:sz w:val="24"/>
-    </w:rPr>
-  </w:style>
-  <w:style w:type="paragraph" w:styleId="berschrift6">
-    <w:name w:val="heading 6"/>
-    <w:basedOn w:val="Standard"/>
-    <w:next w:val="Standard"/>
-    <w:link w:val="berschrift6Zchn"/>
-    <w:uiPriority w:val="9"/>
-    <w:semiHidden/>
-    <w:unhideWhenUsed/>
-    <w:qFormat/>
-    <w:rsid w:val="00C73EF7"/>
-    <w:pPr>
-      <w:keepNext/>
-      <w:keepLines/>
-      <w:numPr>
-        <w:ilvl w:val="5"/>
-        <w:numId w:val="9"/>
-      </w:numPr>
-      <w:spacing w:before="200" w:after="0"/>
-      <w:outlineLvl w:val="5"/>
-    </w:pPr>
-    <w:rPr>
-      <w:rFonts w:asciiTheme="majorHAnsi" w:eastAsiaTheme="majorEastAsia" w:hAnsiTheme="majorHAnsi" w:cstheme="majorBidi"/>
-      <w:i/>
-      <w:iCs/>
-      <w:color w:val="243F60" w:themeColor="accent1" w:themeShade="7F"/>
-    </w:rPr>
-  </w:style>
-  <w:style w:type="paragraph" w:styleId="berschrift7">
-    <w:name w:val="heading 7"/>
-    <w:basedOn w:val="Standard"/>
-    <w:next w:val="Standard"/>
-    <w:link w:val="berschrift7Zchn"/>
-    <w:uiPriority w:val="9"/>
-    <w:semiHidden/>
-    <w:unhideWhenUsed/>
-    <w:qFormat/>
-    <w:rsid w:val="00C73EF7"/>
-    <w:pPr>
-      <w:keepNext/>
-      <w:keepLines/>
-      <w:numPr>
-        <w:ilvl w:val="6"/>
-        <w:numId w:val="9"/>
-      </w:numPr>
-      <w:spacing w:before="200" w:after="0"/>
-      <w:outlineLvl w:val="6"/>
-    </w:pPr>
-    <w:rPr>
-      <w:rFonts w:asciiTheme="majorHAnsi" w:eastAsiaTheme="majorEastAsia" w:hAnsiTheme="majorHAnsi" w:cstheme="majorBidi"/>
-      <w:i/>
-      <w:iCs/>
-      <w:color w:val="404040" w:themeColor="text1" w:themeTint="BF"/>
-    </w:rPr>
-  </w:style>
-  <w:style w:type="paragraph" w:styleId="berschrift8">
-    <w:name w:val="heading 8"/>
-    <w:basedOn w:val="Standard"/>
-    <w:next w:val="Standard"/>
-    <w:link w:val="berschrift8Zchn"/>
-    <w:uiPriority w:val="9"/>
-    <w:semiHidden/>
-    <w:unhideWhenUsed/>
-    <w:qFormat/>
-    <w:rsid w:val="00C73EF7"/>
-    <w:pPr>
-      <w:keepNext/>
-      <w:keepLines/>
-      <w:numPr>
-        <w:ilvl w:val="7"/>
-        <w:numId w:val="9"/>
-      </w:numPr>
-      <w:spacing w:before="200" w:after="0"/>
-      <w:outlineLvl w:val="7"/>
-    </w:pPr>
-    <w:rPr>
-      <w:rFonts w:asciiTheme="majorHAnsi" w:eastAsiaTheme="majorEastAsia" w:hAnsiTheme="majorHAnsi" w:cstheme="majorBidi"/>
-      <w:color w:val="404040" w:themeColor="text1" w:themeTint="BF"/>
-      <w:szCs w:val="20"/>
-    </w:rPr>
-  </w:style>
-  <w:style w:type="paragraph" w:styleId="berschrift9">
-    <w:name w:val="heading 9"/>
-    <w:basedOn w:val="Standard"/>
-    <w:next w:val="Standard"/>
-    <w:link w:val="berschrift9Zchn"/>
-    <w:uiPriority w:val="9"/>
-    <w:semiHidden/>
-    <w:unhideWhenUsed/>
-    <w:qFormat/>
-    <w:rsid w:val="00C73EF7"/>
-    <w:pPr>
-      <w:keepNext/>
-      <w:keepLines/>
-      <w:numPr>
-        <w:ilvl w:val="8"/>
-        <w:numId w:val="9"/>
-      </w:numPr>
-      <w:spacing w:before="200" w:after="0"/>
-      <w:outlineLvl w:val="8"/>
-    </w:pPr>
-    <w:rPr>
-      <w:rFonts w:asciiTheme="majorHAnsi" w:eastAsiaTheme="majorEastAsia" w:hAnsiTheme="majorHAnsi" w:cstheme="majorBidi"/>
-      <w:i/>
-      <w:iCs/>
-      <w:color w:val="404040" w:themeColor="text1" w:themeTint="BF"/>
-      <w:szCs w:val="20"/>
-    </w:rPr>
-  </w:style>
-  <w:style w:type="character" w:default="1" w:styleId="Absatz-Standardschriftart">
-    <w:name w:val="Default Paragraph Font"/>
-    <w:uiPriority w:val="1"/>
-    <w:semiHidden/>
-    <w:unhideWhenUsed/>
-  </w:style>
-  <w:style w:type="table" w:default="1" w:styleId="NormaleTabelle">
-    <w:name w:val="Normal Table"/>
-    <w:uiPriority w:val="99"/>
-    <w:semiHidden/>
-    <w:unhideWhenUsed/>
-    <w:tblPr>
-      <w:tblInd w:w="0" w:type="dxa"/>
-      <w:tblCellMar>
-        <w:top w:w="0" w:type="dxa"/>
-        <w:left w:w="108" w:type="dxa"/>
-        <w:bottom w:w="0" w:type="dxa"/>
-        <w:right w:w="108" w:type="dxa"/>
-      </w:tblCellMar>
-    </w:tblPr>
-  </w:style>
-  <w:style w:type="numbering" w:default="1" w:styleId="KeineListe">
-    <w:name w:val="No List"/>
-    <w:uiPriority w:val="99"/>
-    <w:semiHidden/>
-    <w:unhideWhenUsed/>
-  </w:style>
-  <w:style w:type="paragraph" w:customStyle="1" w:styleId="TitelSub">
-    <w:name w:val="Titel_Sub"/>
-    <w:qFormat/>
-    <w:rsid w:val="00C73EF7"/>
-    <w:pPr>
-      <w:framePr w:hSpace="142" w:vSpace="142" w:wrap="notBeside" w:vAnchor="text" w:hAnchor="text" w:xAlign="center" w:y="1"/>
-      <w:spacing w:after="0" w:line="240" w:lineRule="auto"/>
-      <w:contextualSpacing/>
-      <w:jc w:val="center"/>
-    </w:pPr>
-    <w:rPr>
-      <w:rFonts w:ascii="Trebuchet MS" w:eastAsiaTheme="majorEastAsia" w:hAnsi="Trebuchet MS" w:cstheme="minorHAnsi"/>
-      <w:caps/>
-      <w:color w:val="FFFFFF" w:themeColor="background1"/>
-      <w:sz w:val="36"/>
-      <w:szCs w:val="40"/>
-      <w:lang w:eastAsia="de-DE"/>
-    </w:rPr>
-  </w:style>
-  <w:style w:type="paragraph" w:customStyle="1" w:styleId="Adressat">
-    <w:name w:val="Adressat"/>
-    <w:basedOn w:val="Standard"/>
-    <w:link w:val="AdressatZchn"/>
-    <w:qFormat/>
-    <w:rsid w:val="00C73EF7"/>
-    <w:pPr>
-      <w:spacing w:before="720" w:after="120"/>
-      <w:contextualSpacing/>
-    </w:pPr>
-    <w:rPr>
-      <w:color w:val="364459"/>
-      <w:sz w:val="28"/>
-    </w:rPr>
-  </w:style>
-  <w:style w:type="character" w:customStyle="1" w:styleId="AdressatZchn">
-    <w:name w:val="Adressat Zchn"/>
-    <w:basedOn w:val="Absatz-Standardschriftart"/>
-    <w:link w:val="Adressat"/>
-    <w:rsid w:val="00C73EF7"/>
-    <w:rPr>
-      <w:rFonts w:ascii="Trebuchet MS" w:hAnsi="Trebuchet MS"/>
-      <w:color w:val="364459"/>
-      <w:sz w:val="28"/>
-    </w:rPr>
-  </w:style>
-  <w:style w:type="paragraph" w:customStyle="1" w:styleId="Inhaltsverzeichnis">
-    <w:name w:val="Inhaltsverzeichnis"/>
-    <w:link w:val="InhaltsverzeichnisZchn"/>
-    <w:qFormat/>
-    <w:rsid w:val="00C73EF7"/>
-    <w:pPr>
-      <w:spacing w:before="360" w:after="360"/>
-    </w:pPr>
-    <w:rPr>
-      <w:rFonts w:ascii="Trebuchet MS" w:eastAsiaTheme="majorEastAsia" w:hAnsi="Trebuchet MS" w:cstheme="majorBidi"/>
-      <w:b/>
-      <w:bCs/>
-      <w:caps/>
-      <w:color w:val="364459"/>
-      <w:sz w:val="48"/>
-      <w:szCs w:val="28"/>
-    </w:rPr>
-  </w:style>
-  <w:style w:type="character" w:customStyle="1" w:styleId="InhaltsverzeichnisZchn">
-    <w:name w:val="Inhaltsverzeichnis Zchn"/>
-    <w:basedOn w:val="berschrift1Zchn"/>
-    <w:link w:val="Inhaltsverzeichnis"/>
-    <w:rsid w:val="00C73EF7"/>
-    <w:rPr>
-      <w:rFonts w:ascii="Trebuchet MS" w:eastAsiaTheme="majorEastAsia" w:hAnsi="Trebuchet MS" w:cstheme="majorBidi"/>
-      <w:b/>
-      <w:bCs/>
-      <w:caps/>
-      <w:color w:val="364459"/>
-      <w:sz w:val="48"/>
-      <w:szCs w:val="28"/>
-    </w:rPr>
-  </w:style>
-  <w:style w:type="character" w:customStyle="1" w:styleId="berschrift1Zchn">
-    <w:name w:val="Überschrift 1 Zchn"/>
-    <w:basedOn w:val="Absatz-Standardschriftart"/>
-    <w:link w:val="berschrift1"/>
-    <w:uiPriority w:val="9"/>
-    <w:rsid w:val="00C73EF7"/>
-    <w:rPr>
-      <w:rFonts w:ascii="Trebuchet MS" w:eastAsiaTheme="majorEastAsia" w:hAnsi="Trebuchet MS" w:cstheme="majorBidi"/>
-      <w:b/>
-      <w:bCs/>
-      <w:caps/>
-      <w:color w:val="364459"/>
-      <w:sz w:val="48"/>
-      <w:szCs w:val="28"/>
-    </w:rPr>
-  </w:style>
-  <w:style w:type="character" w:customStyle="1" w:styleId="berschrift2Zchn">
-    <w:name w:val="Überschrift 2 Zchn"/>
-    <w:basedOn w:val="Absatz-Standardschriftart"/>
-    <w:link w:val="berschrift2"/>
-    <w:uiPriority w:val="9"/>
-    <w:rsid w:val="00C73EF7"/>
-    <w:rPr>
-      <w:rFonts w:ascii="Trebuchet MS" w:eastAsiaTheme="majorEastAsia" w:hAnsi="Trebuchet MS" w:cstheme="majorBidi"/>
-      <w:b/>
-      <w:bCs/>
-      <w:color w:val="364459"/>
-      <w:sz w:val="32"/>
-      <w:szCs w:val="26"/>
-    </w:rPr>
-  </w:style>
-  <w:style w:type="character" w:customStyle="1" w:styleId="berschrift3Zchn">
-    <w:name w:val="Überschrift 3 Zchn"/>
-    <w:basedOn w:val="Absatz-Standardschriftart"/>
-    <w:link w:val="berschrift3"/>
-    <w:uiPriority w:val="9"/>
-    <w:rsid w:val="00C73EF7"/>
-    <w:rPr>
-      <w:rFonts w:ascii="Trebuchet MS" w:eastAsiaTheme="majorEastAsia" w:hAnsi="Trebuchet MS" w:cstheme="majorBidi"/>
-      <w:b/>
-      <w:bCs/>
-      <w:color w:val="364459"/>
-      <w:sz w:val="28"/>
-    </w:rPr>
-  </w:style>
-  <w:style w:type="character" w:customStyle="1" w:styleId="berschrift4Zchn">
-    <w:name w:val="Überschrift 4 Zchn"/>
-    <w:basedOn w:val="Absatz-Standardschriftart"/>
-    <w:link w:val="berschrift4"/>
-    <w:uiPriority w:val="9"/>
-    <w:rsid w:val="00C73EF7"/>
-    <w:rPr>
-      <w:rFonts w:ascii="Trebuchet MS" w:eastAsiaTheme="majorEastAsia" w:hAnsi="Trebuchet MS" w:cstheme="majorBidi"/>
-      <w:b/>
-      <w:bCs/>
-      <w:iCs/>
-      <w:color w:val="364459"/>
-      <w:sz w:val="24"/>
-    </w:rPr>
-  </w:style>
-  <w:style w:type="character" w:customStyle="1" w:styleId="berschrift6Zchn">
-    <w:name w:val="Überschrift 6 Zchn"/>
-    <w:basedOn w:val="Absatz-Standardschriftart"/>
-    <w:link w:val="berschrift6"/>
-    <w:uiPriority w:val="9"/>
-    <w:semiHidden/>
-    <w:rsid w:val="00C73EF7"/>
-    <w:rPr>
-      <w:rFonts w:asciiTheme="majorHAnsi" w:eastAsiaTheme="majorEastAsia" w:hAnsiTheme="majorHAnsi" w:cstheme="majorBidi"/>
-      <w:i/>
-      <w:iCs/>
-      <w:color w:val="243F60" w:themeColor="accent1" w:themeShade="7F"/>
-      <w:sz w:val="20"/>
-    </w:rPr>
-  </w:style>
-  <w:style w:type="character" w:customStyle="1" w:styleId="berschrift7Zchn">
-    <w:name w:val="Überschrift 7 Zchn"/>
-    <w:basedOn w:val="Absatz-Standardschriftart"/>
-    <w:link w:val="berschrift7"/>
-    <w:uiPriority w:val="9"/>
-    <w:semiHidden/>
-    <w:rsid w:val="00C73EF7"/>
-    <w:rPr>
-      <w:rFonts w:asciiTheme="majorHAnsi" w:eastAsiaTheme="majorEastAsia" w:hAnsiTheme="majorHAnsi" w:cstheme="majorBidi"/>
-      <w:i/>
-      <w:iCs/>
-      <w:color w:val="404040" w:themeColor="text1" w:themeTint="BF"/>
-      <w:sz w:val="20"/>
-    </w:rPr>
-  </w:style>
-  <w:style w:type="character" w:customStyle="1" w:styleId="berschrift8Zchn">
-    <w:name w:val="Überschrift 8 Zchn"/>
-    <w:basedOn w:val="Absatz-Standardschriftart"/>
-    <w:link w:val="berschrift8"/>
-    <w:uiPriority w:val="9"/>
-    <w:semiHidden/>
-    <w:rsid w:val="00C73EF7"/>
-    <w:rPr>
-      <w:rFonts w:asciiTheme="majorHAnsi" w:eastAsiaTheme="majorEastAsia" w:hAnsiTheme="majorHAnsi" w:cstheme="majorBidi"/>
-      <w:color w:val="404040" w:themeColor="text1" w:themeTint="BF"/>
-      <w:sz w:val="20"/>
-      <w:szCs w:val="20"/>
-    </w:rPr>
-  </w:style>
-  <w:style w:type="character" w:customStyle="1" w:styleId="berschrift9Zchn">
-    <w:name w:val="Überschrift 9 Zchn"/>
-    <w:basedOn w:val="Absatz-Standardschriftart"/>
-    <w:link w:val="berschrift9"/>
-    <w:uiPriority w:val="9"/>
-    <w:semiHidden/>
-    <w:rsid w:val="00C73EF7"/>
-    <w:rPr>
-      <w:rFonts w:asciiTheme="majorHAnsi" w:eastAsiaTheme="majorEastAsia" w:hAnsiTheme="majorHAnsi" w:cstheme="majorBidi"/>
-      <w:i/>
-      <w:iCs/>
-      <w:color w:val="404040" w:themeColor="text1" w:themeTint="BF"/>
-      <w:sz w:val="20"/>
-      <w:szCs w:val="20"/>
-    </w:rPr>
-  </w:style>
-  <w:style w:type="paragraph" w:styleId="Verzeichnis1">
-    <w:name w:val="toc 1"/>
-    <w:basedOn w:val="Standard"/>
-    <w:next w:val="Standard"/>
-    <w:autoRedefine/>
-    <w:uiPriority w:val="39"/>
-    <w:unhideWhenUsed/>
-    <w:qFormat/>
-    <w:rsid w:val="00C73EF7"/>
-    <w:pPr>
-      <w:tabs>
-        <w:tab w:val="left" w:pos="660"/>
-        <w:tab w:val="right" w:leader="dot" w:pos="9062"/>
-      </w:tabs>
-      <w:spacing w:before="240" w:after="120"/>
-    </w:pPr>
-    <w:rPr>
-      <w:b/>
-      <w:caps/>
-      <w:noProof/>
-      <w:color w:val="364459"/>
-    </w:rPr>
-  </w:style>
-  <w:style w:type="paragraph" w:styleId="Verzeichnis2">
-    <w:name w:val="toc 2"/>
-    <w:basedOn w:val="Standard"/>
-    <w:next w:val="Standard"/>
-    <w:autoRedefine/>
-    <w:uiPriority w:val="39"/>
-    <w:unhideWhenUsed/>
-    <w:qFormat/>
-    <w:rsid w:val="00C73EF7"/>
-    <w:pPr>
-      <w:spacing w:after="100"/>
-    </w:pPr>
-  </w:style>
-  <w:style w:type="paragraph" w:styleId="Verzeichnis3">
-    <w:name w:val="toc 3"/>
-    <w:basedOn w:val="Standard"/>
-    <w:next w:val="Standard"/>
-    <w:autoRedefine/>
-    <w:uiPriority w:val="39"/>
-    <w:unhideWhenUsed/>
-    <w:qFormat/>
-    <w:rsid w:val="00C73EF7"/>
-    <w:pPr>
-      <w:tabs>
-        <w:tab w:val="left" w:pos="660"/>
-        <w:tab w:val="left" w:pos="880"/>
-        <w:tab w:val="right" w:leader="dot" w:pos="9062"/>
-      </w:tabs>
-      <w:spacing w:after="100"/>
-    </w:pPr>
-    <w:rPr>
-      <w:noProof/>
-    </w:rPr>
-  </w:style>
-  <w:style w:type="paragraph" w:styleId="Titel">
-    <w:name w:val="Title"/>
-    <w:basedOn w:val="Standard"/>
-    <w:next w:val="Standard"/>
-    <w:link w:val="TitelZchn"/>
-    <w:uiPriority w:val="10"/>
-    <w:qFormat/>
-    <w:rsid w:val="00C73EF7"/>
-    <w:pPr>
-      <w:spacing w:after="0" w:line="240" w:lineRule="auto"/>
-      <w:contextualSpacing/>
-      <w:jc w:val="center"/>
-    </w:pPr>
-    <w:rPr>
-      <w:rFonts w:eastAsiaTheme="majorEastAsia" w:cstheme="majorBidi"/>
-      <w:b/>
-      <w:caps/>
-      <w:color w:val="FFFFFF" w:themeColor="background1"/>
-      <w:spacing w:val="5"/>
-      <w:kern w:val="28"/>
-      <w:sz w:val="72"/>
-      <w:szCs w:val="52"/>
-    </w:rPr>
-  </w:style>
-  <w:style w:type="character" w:customStyle="1" w:styleId="TitelZchn">
-    <w:name w:val="Titel Zchn"/>
-    <w:basedOn w:val="Absatz-Standardschriftart"/>
-    <w:link w:val="Titel"/>
-    <w:uiPriority w:val="10"/>
-    <w:rsid w:val="00C73EF7"/>
-    <w:rPr>
-      <w:rFonts w:ascii="Trebuchet MS" w:eastAsiaTheme="majorEastAsia" w:hAnsi="Trebuchet MS" w:cstheme="majorBidi"/>
-      <w:b/>
-      <w:caps/>
-      <w:color w:val="FFFFFF" w:themeColor="background1"/>
-      <w:spacing w:val="5"/>
-      <w:kern w:val="28"/>
-      <w:sz w:val="72"/>
-      <w:szCs w:val="52"/>
-    </w:rPr>
-  </w:style>
-  <w:style w:type="paragraph" w:styleId="Listenabsatz">
-    <w:name w:val="List Paragraph"/>
-    <w:basedOn w:val="Standard"/>
-    <w:uiPriority w:val="34"/>
-    <w:qFormat/>
-    <w:rsid w:val="00C73EF7"/>
-    <w:pPr>
-      <w:ind w:left="720"/>
-      <w:contextualSpacing/>
-    </w:pPr>
-  </w:style>
-  <w:style w:type="paragraph" w:styleId="Inhaltsverzeichnisberschrift">
-    <w:name w:val="TOC Heading"/>
-    <w:basedOn w:val="berschrift1"/>
-    <w:next w:val="Standard"/>
-    <w:uiPriority w:val="39"/>
-    <w:unhideWhenUsed/>
-    <w:qFormat/>
-    <w:rsid w:val="00C73EF7"/>
-    <w:pPr>
-      <w:pageBreakBefore w:val="0"/>
-      <w:numPr>
-        <w:numId w:val="0"/>
-      </w:numPr>
-      <w:spacing w:before="480" w:after="0"/>
-      <w:outlineLvl w:val="9"/>
-    </w:pPr>
-    <w:rPr>
-      <w:rFonts w:asciiTheme="majorHAnsi" w:hAnsiTheme="majorHAnsi"/>
-      <w:caps w:val="0"/>
-      <w:color w:val="365F91" w:themeColor="accent1" w:themeShade="BF"/>
-      <w:sz w:val="28"/>
-      <w:lang w:eastAsia="de-CH"/>
-    </w:rPr>
-  </w:style>
-  <w:style w:type="paragraph" w:customStyle="1" w:styleId="Text">
-    <w:name w:val="Text"/>
-    <w:basedOn w:val="Standard"/>
-    <w:rsid w:val="00911A0C"/>
-    <w:pPr>
-      <w:spacing w:after="0" w:line="280" w:lineRule="atLeast"/>
-    </w:pPr>
-    <w:rPr>
-      <w:rFonts w:ascii="Arial" w:eastAsia="Times New Roman" w:hAnsi="Arial" w:cs="Times New Roman"/>
-      <w:spacing w:val="8"/>
-      <w:szCs w:val="20"/>
-      <w:lang w:eastAsia="de-CH"/>
-    </w:rPr>
-  </w:style>
-  <w:style w:type="table" w:styleId="Tabellenraster">
-    <w:name w:val="Table Grid"/>
-    <w:basedOn w:val="NormaleTabelle"/>
-    <w:rsid w:val="00911A0C"/>
-    <w:pPr>
-      <w:spacing w:after="0" w:line="240" w:lineRule="auto"/>
-    </w:pPr>
-    <w:tblPr>
-      <w:tblBorders>
-        <w:top w:val="single" w:sz="4" w:space="0" w:color="auto"/>
-        <w:left w:val="single" w:sz="4" w:space="0" w:color="auto"/>
-        <w:bottom w:val="single" w:sz="4" w:space="0" w:color="auto"/>
-        <w:right w:val="single" w:sz="4" w:space="0" w:color="auto"/>
-        <w:insideH w:val="single" w:sz="4" w:space="0" w:color="auto"/>
-        <w:insideV w:val="single" w:sz="4" w:space="0" w:color="auto"/>
-      </w:tblBorders>
-    </w:tblPr>
-  </w:style>
-  <w:style w:type="paragraph" w:styleId="Sprechblasentext">
-    <w:name w:val="Balloon Text"/>
-    <w:basedOn w:val="Standard"/>
-    <w:link w:val="SprechblasentextZchn"/>
-    <w:uiPriority w:val="99"/>
-    <w:semiHidden/>
-    <w:unhideWhenUsed/>
-    <w:rsid w:val="00E053B4"/>
-    <w:pPr>
-      <w:spacing w:after="0" w:line="240" w:lineRule="auto"/>
-    </w:pPr>
-    <w:rPr>
-      <w:rFonts w:ascii="Tahoma" w:hAnsi="Tahoma" w:cs="Tahoma"/>
-      <w:sz w:val="16"/>
-      <w:szCs w:val="16"/>
-    </w:rPr>
-  </w:style>
-  <w:style w:type="character" w:customStyle="1" w:styleId="SprechblasentextZchn">
-    <w:name w:val="Sprechblasentext Zchn"/>
-    <w:basedOn w:val="Absatz-Standardschriftart"/>
-    <w:link w:val="Sprechblasentext"/>
-    <w:uiPriority w:val="99"/>
-    <w:semiHidden/>
-    <w:rsid w:val="00E053B4"/>
-    <w:rPr>
-      <w:rFonts w:ascii="Tahoma" w:hAnsi="Tahoma" w:cs="Tahoma"/>
-      <w:sz w:val="16"/>
-      <w:szCs w:val="16"/>
-    </w:rPr>
-  </w:style>
-  <w:style w:type="paragraph" w:styleId="Kopfzeile">
-    <w:name w:val="header"/>
-    <w:basedOn w:val="Standard"/>
-    <w:link w:val="KopfzeileZchn"/>
-    <w:uiPriority w:val="99"/>
-    <w:unhideWhenUsed/>
-    <w:rsid w:val="00B220B0"/>
-    <w:pPr>
-      <w:tabs>
-        <w:tab w:val="center" w:pos="4536"/>
-        <w:tab w:val="right" w:pos="9072"/>
-      </w:tabs>
-      <w:spacing w:after="0" w:line="240" w:lineRule="auto"/>
-    </w:pPr>
-  </w:style>
-  <w:style w:type="character" w:customStyle="1" w:styleId="KopfzeileZchn">
-    <w:name w:val="Kopfzeile Zchn"/>
-    <w:basedOn w:val="Absatz-Standardschriftart"/>
-    <w:link w:val="Kopfzeile"/>
-    <w:uiPriority w:val="99"/>
-    <w:rsid w:val="00B220B0"/>
-    <w:rPr>
-      <w:rFonts w:ascii="Trebuchet MS" w:hAnsi="Trebuchet MS"/>
-      <w:sz w:val="20"/>
-    </w:rPr>
-  </w:style>
-  <w:style w:type="paragraph" w:styleId="Fuzeile">
-    <w:name w:val="footer"/>
-    <w:basedOn w:val="Standard"/>
-    <w:link w:val="FuzeileZchn"/>
-    <w:uiPriority w:val="99"/>
-    <w:unhideWhenUsed/>
-    <w:rsid w:val="00B220B0"/>
-    <w:pPr>
-      <w:tabs>
-        <w:tab w:val="center" w:pos="4536"/>
-        <w:tab w:val="right" w:pos="9072"/>
-      </w:tabs>
-      <w:spacing w:after="0" w:line="240" w:lineRule="auto"/>
-    </w:pPr>
-  </w:style>
-  <w:style w:type="character" w:customStyle="1" w:styleId="FuzeileZchn">
-    <w:name w:val="Fußzeile Zchn"/>
-    <w:basedOn w:val="Absatz-Standardschriftart"/>
-    <w:link w:val="Fuzeile"/>
+  <w:style w:type="character" w:customStyle="1" w:styleId="FooterChar">
+    <w:name w:val="Footer Char"/>
+    <w:basedOn w:val="DefaultParagraphFont"/>
+    <w:link w:val="Footer"/>
     <w:uiPriority w:val="99"/>
     <w:rsid w:val="00B220B0"/>
     <w:rPr>
@@ -19529,7 +18862,7 @@
 </file>
 
 <file path=customXml/itemProps1.xml><?xml version="1.0" encoding="utf-8"?>
-<ds:datastoreItem xmlns:ds="http://schemas.openxmlformats.org/officeDocument/2006/customXml" ds:itemID="{19D1F87C-59DC-4D51-8E2B-CD806BB0FA15}">
+<ds:datastoreItem xmlns:ds="http://schemas.openxmlformats.org/officeDocument/2006/customXml" ds:itemID="{4F8BC127-98B4-4F32-94AF-43C7258CF8A8}">
   <ds:schemaRefs>
     <ds:schemaRef ds:uri="http://schemas.openxmlformats.org/officeDocument/2006/bibliography"/>
   </ds:schemaRefs>

</xml_diff>

<commit_message>
*Adding Einkommensjahr to table "Massegebendes Einkommen nach Abzug der Familiengrösse" *Refactoring PDFService and Unit Tests
</commit_message>
<xml_diff>
--- a/ebegu-server/src/main/resources/vorlagen/Berechnungsgrundlagen.docx
+++ b/ebegu-server/src/main/resources/vorlagen/Berechnungsgrundlagen.docx
@@ -1,6 +1,6 @@
 
 <file path=word/document.xml><?xml version="1.0" encoding="utf-8"?>
-<w:document xmlns:wpc="http://schemas.microsoft.com/office/word/2010/wordprocessingCanvas" xmlns:mc="http://schemas.openxmlformats.org/markup-compatibility/2006" xmlns:o="urn:schemas-microsoft-com:office:office" xmlns:r="http://schemas.openxmlformats.org/officeDocument/2006/relationships" xmlns:m="http://schemas.openxmlformats.org/officeDocument/2006/math" xmlns:v="urn:schemas-microsoft-com:vml" xmlns:wp14="http://schemas.microsoft.com/office/word/2010/wordprocessingDrawing" xmlns:wp="http://schemas.openxmlformats.org/drawingml/2006/wordprocessingDrawing" xmlns:w10="urn:schemas-microsoft-com:office:word" xmlns:w="http://schemas.openxmlformats.org/wordprocessingml/2006/main" xmlns:w14="http://schemas.microsoft.com/office/word/2010/wordml" xmlns:wpg="http://schemas.microsoft.com/office/word/2010/wordprocessingGroup" xmlns:wpi="http://schemas.microsoft.com/office/word/2010/wordprocessingInk" xmlns:wne="http://schemas.microsoft.com/office/word/2006/wordml" xmlns:wps="http://schemas.microsoft.com/office/word/2010/wordprocessingShape" mc:Ignorable="w14 wp14">
+<w:document xmlns:wpc="http://schemas.microsoft.com/office/word/2010/wordprocessingCanvas" xmlns:cx="http://schemas.microsoft.com/office/drawing/2014/chartex" xmlns:cx1="http://schemas.microsoft.com/office/drawing/2015/9/8/chartex" xmlns:cx2="http://schemas.microsoft.com/office/drawing/2015/10/21/chartex" xmlns:cx3="http://schemas.microsoft.com/office/drawing/2016/5/9/chartex" xmlns:cx4="http://schemas.microsoft.com/office/drawing/2016/5/10/chartex" xmlns:cx5="http://schemas.microsoft.com/office/drawing/2016/5/11/chartex" xmlns:mc="http://schemas.openxmlformats.org/markup-compatibility/2006" xmlns:o="urn:schemas-microsoft-com:office:office" xmlns:r="http://schemas.openxmlformats.org/officeDocument/2006/relationships" xmlns:m="http://schemas.openxmlformats.org/officeDocument/2006/math" xmlns:v="urn:schemas-microsoft-com:vml" xmlns:wp14="http://schemas.microsoft.com/office/word/2010/wordprocessingDrawing" xmlns:wp="http://schemas.openxmlformats.org/drawingml/2006/wordprocessingDrawing" xmlns:w10="urn:schemas-microsoft-com:office:word" xmlns:w="http://schemas.openxmlformats.org/wordprocessingml/2006/main" xmlns:w14="http://schemas.microsoft.com/office/word/2010/wordml" xmlns:w15="http://schemas.microsoft.com/office/word/2012/wordml" xmlns:w16se="http://schemas.microsoft.com/office/word/2015/wordml/symex" xmlns:wpg="http://schemas.microsoft.com/office/word/2010/wordprocessingGroup" xmlns:wpi="http://schemas.microsoft.com/office/word/2010/wordprocessingInk" xmlns:wne="http://schemas.microsoft.com/office/word/2006/wordml" xmlns:wps="http://schemas.microsoft.com/office/word/2010/wordprocessingShape" mc:Ignorable="w14 w15 w16se wp14">
   <w:body>
     <w:p>
       <w:pPr>
@@ -265,7 +265,7 @@
     </w:p>
     <w:tbl>
       <w:tblPr>
-        <w:tblStyle w:val="Tabellenraster"/>
+        <w:tblStyle w:val="TableGrid"/>
         <w:tblW w:w="0" w:type="auto"/>
         <w:jc w:val="center"/>
         <w:tblLook w:val="04A0" w:firstRow="1" w:lastRow="0" w:firstColumn="1" w:lastColumn="0" w:noHBand="0" w:noVBand="1"/>
@@ -870,17 +870,7 @@
                 <w:sz w:val="17"/>
                 <w:szCs w:val="17"/>
               </w:rPr>
-              <w:instrText xml:space="preserve"> DOCVARIABLE  FIELD_berechnung.Finanz.UnterhaltsbeitraegeG1  \* </w:instrText>
-            </w:r>
-            <w:r>
-              <w:rPr>
-                <w:rFonts w:cs="Arial"/>
-                <w:color w:val="000000" w:themeColor="text1"/>
-                <w:sz w:val="17"/>
-                <w:szCs w:val="17"/>
-              </w:rPr>
-              <w:lastRenderedPageBreak/>
-              <w:instrText xml:space="preserve">MERGEFORMAT </w:instrText>
+              <w:instrText xml:space="preserve"> DOCVARIABLE  FIELD_berechnung.Finanz.UnterhaltsbeitraegeG1  \* MERGEFORMAT </w:instrText>
             </w:r>
             <w:r>
               <w:rPr>
@@ -918,7 +908,6 @@
                 <w:sz w:val="17"/>
                 <w:szCs w:val="17"/>
               </w:rPr>
-              <w:lastRenderedPageBreak/>
               <w:fldChar w:fldCharType="begin"/>
             </w:r>
             <w:r>
@@ -928,17 +917,7 @@
                 <w:sz w:val="17"/>
                 <w:szCs w:val="17"/>
               </w:rPr>
-              <w:instrText xml:space="preserve"> DOCVARIABLE  FIELD_berechnung.Finanz.Unterhaltsbeitraeg</w:instrText>
-            </w:r>
-            <w:r>
-              <w:rPr>
-                <w:rFonts w:cs="Arial"/>
-                <w:color w:val="000000" w:themeColor="text1"/>
-                <w:sz w:val="17"/>
-                <w:szCs w:val="17"/>
-              </w:rPr>
-              <w:lastRenderedPageBreak/>
-              <w:instrText xml:space="preserve">eG2  \* MERGEFORMAT </w:instrText>
+              <w:instrText xml:space="preserve"> DOCVARIABLE  FIELD_berechnung.Finanz.UnterhaltsbeitraegeG2  \* MERGEFORMAT </w:instrText>
             </w:r>
             <w:r>
               <w:rPr>
@@ -980,45 +959,102 @@
                 <w:sz w:val="17"/>
                 <w:szCs w:val="17"/>
               </w:rPr>
+              <w:t>In der Steuererklärung ausgewiesener Geschäftsgewinn (Durchschnitt der vergangenen drei Jahre)</w:t>
+            </w:r>
+            <w:r>
+              <w:rPr>
+                <w:rFonts w:cs="Arial"/>
+                <w:color w:val="000000" w:themeColor="text1"/>
+                <w:sz w:val="17"/>
+                <w:szCs w:val="17"/>
+              </w:rPr>
+              <w:t xml:space="preserve"> [1]</w:t>
+            </w:r>
+          </w:p>
+        </w:tc>
+        <w:tc>
+          <w:tcPr>
+            <w:tcW w:w="1701" w:type="dxa"/>
+          </w:tcPr>
+          <w:p>
+            <w:pPr>
+              <w:pStyle w:val="Text"/>
+              <w:tabs>
+                <w:tab w:val="left" w:pos="4253"/>
+              </w:tabs>
+              <w:jc w:val="right"/>
+              <w:rPr>
+                <w:rFonts w:cs="Arial"/>
+                <w:color w:val="000000" w:themeColor="text1"/>
+                <w:sz w:val="17"/>
+                <w:szCs w:val="17"/>
+              </w:rPr>
+            </w:pPr>
+            <w:r>
+              <w:rPr>
+                <w:rFonts w:cs="Arial"/>
+                <w:color w:val="000000" w:themeColor="text1"/>
+                <w:sz w:val="17"/>
+                <w:szCs w:val="17"/>
+              </w:rPr>
+              <w:fldChar w:fldCharType="begin"/>
+            </w:r>
+            <w:r>
+              <w:rPr>
+                <w:rFonts w:cs="Arial"/>
+                <w:color w:val="000000" w:themeColor="text1"/>
+                <w:sz w:val="17"/>
+                <w:szCs w:val="17"/>
+              </w:rPr>
+              <w:instrText xml:space="preserve"> DOCVARIABLE  FIELD_berechnu</w:instrText>
+            </w:r>
+            <w:r>
+              <w:rPr>
+                <w:rFonts w:cs="Arial"/>
+                <w:color w:val="000000" w:themeColor="text1"/>
+                <w:sz w:val="17"/>
+                <w:szCs w:val="17"/>
+              </w:rPr>
               <w:lastRenderedPageBreak/>
-              <w:t>In der Steuererklärung ausgewiesener Geschäftsgewinn (Durchschnitt der vergangenen drei Jahre)</w:t>
-            </w:r>
-            <w:r>
-              <w:rPr>
-                <w:rFonts w:cs="Arial"/>
-                <w:color w:val="000000" w:themeColor="text1"/>
-                <w:sz w:val="17"/>
-                <w:szCs w:val="17"/>
-              </w:rPr>
-              <w:t xml:space="preserve"> [1]</w:t>
-            </w:r>
-          </w:p>
-        </w:tc>
-        <w:tc>
-          <w:tcPr>
-            <w:tcW w:w="1701" w:type="dxa"/>
-          </w:tcPr>
-          <w:p>
-            <w:pPr>
-              <w:pStyle w:val="Text"/>
-              <w:tabs>
-                <w:tab w:val="left" w:pos="4253"/>
-              </w:tabs>
-              <w:jc w:val="right"/>
-              <w:rPr>
-                <w:rFonts w:cs="Arial"/>
-                <w:color w:val="000000" w:themeColor="text1"/>
-                <w:sz w:val="17"/>
-                <w:szCs w:val="17"/>
-              </w:rPr>
-            </w:pPr>
-            <w:r>
-              <w:rPr>
-                <w:rFonts w:cs="Arial"/>
-                <w:color w:val="000000" w:themeColor="text1"/>
-                <w:sz w:val="17"/>
-                <w:szCs w:val="17"/>
-              </w:rPr>
+              <w:instrText xml:space="preserve">ng.Finanz.GeschaeftsgewinnG1  \* MERGEFORMAT </w:instrText>
+            </w:r>
+            <w:r>
+              <w:rPr>
+                <w:rFonts w:cs="Arial"/>
+                <w:color w:val="000000" w:themeColor="text1"/>
+                <w:sz w:val="17"/>
+                <w:szCs w:val="17"/>
+              </w:rPr>
+              <w:fldChar w:fldCharType="end"/>
+            </w:r>
+          </w:p>
+        </w:tc>
+        <w:tc>
+          <w:tcPr>
+            <w:tcW w:w="1539" w:type="dxa"/>
+          </w:tcPr>
+          <w:p>
+            <w:pPr>
+              <w:pStyle w:val="Text"/>
+              <w:tabs>
+                <w:tab w:val="left" w:pos="4253"/>
+              </w:tabs>
+              <w:jc w:val="right"/>
+              <w:rPr>
+                <w:rFonts w:cs="Arial"/>
+                <w:color w:val="000000" w:themeColor="text1"/>
+                <w:sz w:val="17"/>
+                <w:szCs w:val="17"/>
+              </w:rPr>
+            </w:pPr>
+            <w:r>
+              <w:rPr>
+                <w:rFonts w:cs="Arial"/>
+                <w:color w:val="000000" w:themeColor="text1"/>
+                <w:sz w:val="17"/>
+                <w:szCs w:val="17"/>
+              </w:rPr>
+              <w:lastRenderedPageBreak/>
               <w:fldChar w:fldCharType="begin"/>
             </w:r>
             <w:r>
@@ -1028,54 +1064,17 @@
                 <w:sz w:val="17"/>
                 <w:szCs w:val="17"/>
               </w:rPr>
-              <w:instrText xml:space="preserve"> DOCVARIABLE  FIELD_berechnung.Finanz.GeschaeftsgewinnG1  \* MERGEFORMAT </w:instrText>
-            </w:r>
-            <w:r>
-              <w:rPr>
-                <w:rFonts w:cs="Arial"/>
-                <w:color w:val="000000" w:themeColor="text1"/>
-                <w:sz w:val="17"/>
-                <w:szCs w:val="17"/>
-              </w:rPr>
-              <w:fldChar w:fldCharType="end"/>
-            </w:r>
-          </w:p>
-        </w:tc>
-        <w:tc>
-          <w:tcPr>
-            <w:tcW w:w="1539" w:type="dxa"/>
-          </w:tcPr>
-          <w:p>
-            <w:pPr>
-              <w:pStyle w:val="Text"/>
-              <w:tabs>
-                <w:tab w:val="left" w:pos="4253"/>
-              </w:tabs>
-              <w:jc w:val="right"/>
-              <w:rPr>
-                <w:rFonts w:cs="Arial"/>
-                <w:color w:val="000000" w:themeColor="text1"/>
-                <w:sz w:val="17"/>
-                <w:szCs w:val="17"/>
-              </w:rPr>
-            </w:pPr>
-            <w:r>
-              <w:rPr>
-                <w:rFonts w:cs="Arial"/>
-                <w:color w:val="000000" w:themeColor="text1"/>
-                <w:sz w:val="17"/>
-                <w:szCs w:val="17"/>
-              </w:rPr>
-              <w:fldChar w:fldCharType="begin"/>
-            </w:r>
-            <w:r>
-              <w:rPr>
-                <w:rFonts w:cs="Arial"/>
-                <w:color w:val="000000" w:themeColor="text1"/>
-                <w:sz w:val="17"/>
-                <w:szCs w:val="17"/>
-              </w:rPr>
-              <w:instrText xml:space="preserve"> DOCVARIABLE  FIELD_berechnung.Finanz.GeschaeftsgewinnG2  \* MERGEFORMAT </w:instrText>
+              <w:instrText xml:space="preserve"> DOCVARIABLE  </w:instrText>
+            </w:r>
+            <w:r>
+              <w:rPr>
+                <w:rFonts w:cs="Arial"/>
+                <w:color w:val="000000" w:themeColor="text1"/>
+                <w:sz w:val="17"/>
+                <w:szCs w:val="17"/>
+              </w:rPr>
+              <w:lastRenderedPageBreak/>
+              <w:instrText xml:space="preserve">FIELD_berechnung.Finanz.GeschaeftsgewinnG2  \* MERGEFORMAT </w:instrText>
             </w:r>
             <w:r>
               <w:rPr>
@@ -1117,6 +1116,7 @@
                 <w:sz w:val="17"/>
                 <w:szCs w:val="17"/>
               </w:rPr>
+              <w:lastRenderedPageBreak/>
               <w:t>Zwischentotal Einkünfte beider Gesuchsteller</w:t>
             </w:r>
           </w:p>
@@ -1699,7 +1699,6 @@
                 <w:sz w:val="17"/>
                 <w:szCs w:val="17"/>
               </w:rPr>
-              <w:lastRenderedPageBreak/>
               <w:t>Schulden</w:t>
             </w:r>
           </w:p>
@@ -1868,7 +1867,17 @@
                 <w:sz w:val="17"/>
                 <w:szCs w:val="17"/>
               </w:rPr>
-              <w:instrText xml:space="preserve"> DOCVARIABLE  FIELD_berechnung.Finanz.ZwischentotalNettovermoegenBeiderGesuchsteller1  \* MERGEFORMAT </w:instrText>
+              <w:instrText xml:space="preserve"> DOCVARIABLE  FIELD_berechnu</w:instrText>
+            </w:r>
+            <w:r>
+              <w:rPr>
+                <w:rFonts w:cs="Arial"/>
+                <w:color w:val="000000" w:themeColor="text1"/>
+                <w:sz w:val="17"/>
+                <w:szCs w:val="17"/>
+              </w:rPr>
+              <w:lastRenderedPageBreak/>
+              <w:instrText xml:space="preserve">ng.Finanz.ZwischentotalNettovermoegenBeiderGesuchsteller1  \* MERGEFORMAT </w:instrText>
             </w:r>
             <w:r>
               <w:rPr>
@@ -1909,6 +1918,7 @@
                 <w:sz w:val="17"/>
                 <w:szCs w:val="17"/>
               </w:rPr>
+              <w:lastRenderedPageBreak/>
               <w:fldChar w:fldCharType="begin"/>
             </w:r>
             <w:r>
@@ -1918,7 +1928,17 @@
                 <w:sz w:val="17"/>
                 <w:szCs w:val="17"/>
               </w:rPr>
-              <w:instrText xml:space="preserve"> DOCVARIABLE  FIELD_berechnung.Finanz.ZwischentotalNettovermoegenBeiderGesuchsteller2  \* MERGEFORMAT </w:instrText>
+              <w:instrText xml:space="preserve"> DOCVARIABLE  </w:instrText>
+            </w:r>
+            <w:r>
+              <w:rPr>
+                <w:rFonts w:cs="Arial"/>
+                <w:color w:val="000000" w:themeColor="text1"/>
+                <w:sz w:val="17"/>
+                <w:szCs w:val="17"/>
+              </w:rPr>
+              <w:lastRenderedPageBreak/>
+              <w:instrText xml:space="preserve">FIELD_berechnung.Finanz.ZwischentotalNettovermoegenBeiderGesuchsteller2  \* MERGEFORMAT </w:instrText>
             </w:r>
             <w:r>
               <w:rPr>
@@ -1960,6 +1980,7 @@
                 <w:sz w:val="17"/>
                 <w:szCs w:val="17"/>
               </w:rPr>
+              <w:lastRenderedPageBreak/>
               <w:t>Zwischentotal Nettovermögen insgesamt</w:t>
             </w:r>
             <w:r>
@@ -2449,17 +2470,7 @@
                 <w:sz w:val="17"/>
                 <w:szCs w:val="17"/>
               </w:rPr>
-              <w:instrText xml:space="preserve"> DOCVARIABLE  FIELD_berechnu</w:instrText>
-            </w:r>
-            <w:r>
-              <w:rPr>
-                <w:rFonts w:cs="Arial"/>
-                <w:color w:val="000000" w:themeColor="text1"/>
-                <w:sz w:val="17"/>
-                <w:szCs w:val="17"/>
-              </w:rPr>
-              <w:lastRenderedPageBreak/>
-              <w:instrText xml:space="preserve">ng.finanz.GeleisteteUnterhaltsbeitraegeG1  \* MERGEFORMAT </w:instrText>
+              <w:instrText xml:space="preserve"> DOCVARIABLE  FIELD_berechnung.finanz.GeleisteteUnterhaltsbeitraegeG1  \* MERGEFORMAT </w:instrText>
             </w:r>
             <w:r>
               <w:rPr>
@@ -2500,7 +2511,6 @@
                 <w:sz w:val="17"/>
                 <w:szCs w:val="17"/>
               </w:rPr>
-              <w:lastRenderedPageBreak/>
               <w:fldChar w:fldCharType="begin"/>
             </w:r>
             <w:r>
@@ -2510,17 +2520,7 @@
                 <w:sz w:val="17"/>
                 <w:szCs w:val="17"/>
               </w:rPr>
-              <w:instrText xml:space="preserve"> DOCVARIABLE  </w:instrText>
-            </w:r>
-            <w:r>
-              <w:rPr>
-                <w:rFonts w:cs="Arial"/>
-                <w:color w:val="000000" w:themeColor="text1"/>
-                <w:sz w:val="17"/>
-                <w:szCs w:val="17"/>
-              </w:rPr>
-              <w:lastRenderedPageBreak/>
-              <w:instrText xml:space="preserve">FIELD_berechnung.finanz.GeleisteteUnterhaltsbeitraegeG2  \* MERGEFORMAT </w:instrText>
+              <w:instrText xml:space="preserve"> DOCVARIABLE  FIELD_berechnung.finanz.GeleisteteUnterhaltsbeitraegeG2  \* MERGEFORMAT </w:instrText>
             </w:r>
             <w:r>
               <w:rPr>
@@ -2565,7 +2565,6 @@
                 <w:sz w:val="17"/>
                 <w:szCs w:val="17"/>
               </w:rPr>
-              <w:lastRenderedPageBreak/>
               <w:t>Total Abzüge</w:t>
             </w:r>
           </w:p>
@@ -2756,6 +2755,7 @@
                 <w:sz w:val="17"/>
                 <w:szCs w:val="17"/>
               </w:rPr>
+              <w:lastRenderedPageBreak/>
               <w:t>Zusammenzug</w:t>
             </w:r>
           </w:p>
@@ -3228,7 +3228,6 @@
                 <w:sz w:val="17"/>
                 <w:szCs w:val="17"/>
               </w:rPr>
-              <w:lastRenderedPageBreak/>
               <w:fldChar w:fldCharType="end"/>
             </w:r>
           </w:p>
@@ -3275,7 +3274,6 @@
           <w:sz w:val="18"/>
           <w:szCs w:val="18"/>
         </w:rPr>
-        <w:lastRenderedPageBreak/>
         <w:fldChar w:fldCharType="begin"/>
       </w:r>
       <w:r>
@@ -3321,7 +3319,7 @@
     </w:p>
     <w:tbl>
       <w:tblPr>
-        <w:tblStyle w:val="Tabellenraster"/>
+        <w:tblStyle w:val="TableGrid"/>
         <w:tblW w:w="0" w:type="auto"/>
         <w:tblLook w:val="04A0" w:firstRow="1" w:lastRow="0" w:firstColumn="1" w:lastColumn="0" w:noHBand="0" w:noVBand="1"/>
       </w:tblPr>
@@ -3595,6 +3593,7 @@
                 <w:sz w:val="18"/>
                 <w:szCs w:val="18"/>
               </w:rPr>
+              <w:lastRenderedPageBreak/>
               <w:t>Steuerpflichtiges Ersatzeinkommen (Leistungen aus AHV, IV, ALV, KV, UV, EO usw.)</w:t>
             </w:r>
           </w:p>
@@ -4359,6 +4358,7 @@
                 <w:sz w:val="18"/>
                 <w:szCs w:val="18"/>
               </w:rPr>
+              <w:lastRenderedPageBreak/>
               <w:t>Zwischentotal Nettovermögen insgesamt</w:t>
             </w:r>
             <w:r>
@@ -4709,17 +4709,7 @@
                 <w:sz w:val="18"/>
                 <w:szCs w:val="18"/>
               </w:rPr>
-              <w:instrText xml:space="preserve"> DOCVARIABLE  FIELD_berechnung.fi</w:instrText>
-            </w:r>
-            <w:r>
-              <w:rPr>
-                <w:rFonts w:cs="Arial"/>
-                <w:color w:val="000000" w:themeColor="text1"/>
-                <w:sz w:val="18"/>
-                <w:szCs w:val="18"/>
-              </w:rPr>
-              <w:lastRenderedPageBreak/>
-              <w:instrText xml:space="preserve">nanz.GeleisteteUnterhaltsbeitraegeG1  \* MERGEFORMAT </w:instrText>
+              <w:instrText xml:space="preserve"> DOCVARIABLE  FIELD_berechnung.finanz.GeleisteteUnterhaltsbeitraegeG1  \* MERGEFORMAT </w:instrText>
             </w:r>
             <w:r>
               <w:rPr>
@@ -4761,7 +4751,6 @@
                 <w:sz w:val="18"/>
                 <w:szCs w:val="18"/>
               </w:rPr>
-              <w:lastRenderedPageBreak/>
               <w:t>Total Abzüge</w:t>
             </w:r>
           </w:p>
@@ -5240,7 +5229,18 @@
                 <w:sz w:val="18"/>
                 <w:szCs w:val="18"/>
               </w:rPr>
-              <w:instrText xml:space="preserve"> DOCVARIABLE  FIELD_berechnung.Finanz.MassgebendesEinkommen  \* MERGEFORMAT </w:instrText>
+              <w:instrText xml:space="preserve"> DOCVARIABLE  FIELD_berechnung.Finanz.Massgebend</w:instrText>
+            </w:r>
+            <w:r>
+              <w:rPr>
+                <w:rFonts w:cs="Arial"/>
+                <w:b/>
+                <w:color w:val="000000" w:themeColor="text1"/>
+                <w:sz w:val="18"/>
+                <w:szCs w:val="18"/>
+              </w:rPr>
+              <w:lastRenderedPageBreak/>
+              <w:instrText xml:space="preserve">esEinkommen  \* MERGEFORMAT </w:instrText>
             </w:r>
             <w:r>
               <w:rPr>
@@ -5270,6 +5270,7 @@
           <w:sz w:val="18"/>
           <w:szCs w:val="18"/>
         </w:rPr>
+        <w:lastRenderedPageBreak/>
         <w:fldChar w:fldCharType="begin"/>
       </w:r>
       <w:r>
@@ -5800,7 +5801,7 @@
     </w:p>
     <w:tbl>
       <w:tblPr>
-        <w:tblStyle w:val="Tabellenraster"/>
+        <w:tblStyle w:val="TableGrid"/>
         <w:tblW w:w="0" w:type="auto"/>
         <w:jc w:val="center"/>
         <w:tblLook w:val="04A0" w:firstRow="1" w:lastRow="0" w:firstColumn="1" w:lastColumn="0" w:noHBand="0" w:noVBand="1"/>
@@ -6396,7 +6397,54 @@
                 <w:sz w:val="17"/>
                 <w:szCs w:val="17"/>
               </w:rPr>
-              <w:instrText xml:space="preserve"> DOCVARIABLE  FIELD_berechnu</w:instrText>
+              <w:instrText xml:space="preserve"> DOCVARIABLE  FIELD_berechnung.Ev1.UnterhaltsbeitraegeG1  \* MERGEFORMAT </w:instrText>
+            </w:r>
+            <w:r>
+              <w:rPr>
+                <w:rFonts w:cs="Arial"/>
+                <w:color w:val="000000" w:themeColor="text1"/>
+                <w:sz w:val="17"/>
+                <w:szCs w:val="17"/>
+              </w:rPr>
+              <w:fldChar w:fldCharType="end"/>
+            </w:r>
+          </w:p>
+        </w:tc>
+        <w:tc>
+          <w:tcPr>
+            <w:tcW w:w="1539" w:type="dxa"/>
+          </w:tcPr>
+          <w:p>
+            <w:pPr>
+              <w:pStyle w:val="Text"/>
+              <w:tabs>
+                <w:tab w:val="left" w:pos="4253"/>
+              </w:tabs>
+              <w:jc w:val="right"/>
+              <w:rPr>
+                <w:rFonts w:cs="Arial"/>
+                <w:color w:val="000000" w:themeColor="text1"/>
+                <w:sz w:val="17"/>
+                <w:szCs w:val="17"/>
+              </w:rPr>
+            </w:pPr>
+            <w:r>
+              <w:rPr>
+                <w:rFonts w:cs="Arial"/>
+                <w:color w:val="000000" w:themeColor="text1"/>
+                <w:sz w:val="17"/>
+                <w:szCs w:val="17"/>
+              </w:rPr>
+              <w:fldChar w:fldCharType="begin"/>
+            </w:r>
+            <w:r>
+              <w:rPr>
+                <w:rFonts w:cs="Arial"/>
+                <w:color w:val="000000" w:themeColor="text1"/>
+                <w:sz w:val="17"/>
+                <w:szCs w:val="17"/>
+              </w:rPr>
+              <w:instrText xml:space="preserve"> DOCVARIABLE  FIELD_berechnung.Ev1.UnterhaltsbeitraegeG2  \* </w:instrText>
             </w:r>
             <w:r>
               <w:rPr>
@@ -6406,65 +6454,7 @@
                 <w:szCs w:val="17"/>
               </w:rPr>
               <w:lastRenderedPageBreak/>
-              <w:instrText xml:space="preserve">ng.Ev1.UnterhaltsbeitraegeG1  \* MERGEFORMAT </w:instrText>
-            </w:r>
-            <w:r>
-              <w:rPr>
-                <w:rFonts w:cs="Arial"/>
-                <w:color w:val="000000" w:themeColor="text1"/>
-                <w:sz w:val="17"/>
-                <w:szCs w:val="17"/>
-              </w:rPr>
-              <w:fldChar w:fldCharType="end"/>
-            </w:r>
-          </w:p>
-        </w:tc>
-        <w:tc>
-          <w:tcPr>
-            <w:tcW w:w="1539" w:type="dxa"/>
-          </w:tcPr>
-          <w:p>
-            <w:pPr>
-              <w:pStyle w:val="Text"/>
-              <w:tabs>
-                <w:tab w:val="left" w:pos="4253"/>
-              </w:tabs>
-              <w:jc w:val="right"/>
-              <w:rPr>
-                <w:rFonts w:cs="Arial"/>
-                <w:color w:val="000000" w:themeColor="text1"/>
-                <w:sz w:val="17"/>
-                <w:szCs w:val="17"/>
-              </w:rPr>
-            </w:pPr>
-            <w:r>
-              <w:rPr>
-                <w:rFonts w:cs="Arial"/>
-                <w:color w:val="000000" w:themeColor="text1"/>
-                <w:sz w:val="17"/>
-                <w:szCs w:val="17"/>
-              </w:rPr>
-              <w:lastRenderedPageBreak/>
-              <w:fldChar w:fldCharType="begin"/>
-            </w:r>
-            <w:r>
-              <w:rPr>
-                <w:rFonts w:cs="Arial"/>
-                <w:color w:val="000000" w:themeColor="text1"/>
-                <w:sz w:val="17"/>
-                <w:szCs w:val="17"/>
-              </w:rPr>
-              <w:instrText xml:space="preserve"> DOCVARIABLE  </w:instrText>
-            </w:r>
-            <w:r>
-              <w:rPr>
-                <w:rFonts w:cs="Arial"/>
-                <w:color w:val="000000" w:themeColor="text1"/>
-                <w:sz w:val="17"/>
-                <w:szCs w:val="17"/>
-              </w:rPr>
-              <w:lastRenderedPageBreak/>
-              <w:instrText xml:space="preserve">FIELD_berechnung.Ev1.UnterhaltsbeitraegeG2  \* MERGEFORMAT </w:instrText>
+              <w:instrText xml:space="preserve">MERGEFORMAT </w:instrText>
             </w:r>
             <w:r>
               <w:rPr>
@@ -7136,7 +7126,6 @@
                 <w:sz w:val="17"/>
                 <w:szCs w:val="17"/>
               </w:rPr>
-              <w:lastRenderedPageBreak/>
               <w:fldChar w:fldCharType="end"/>
             </w:r>
           </w:p>
@@ -7166,7 +7155,6 @@
                 <w:sz w:val="17"/>
                 <w:szCs w:val="17"/>
               </w:rPr>
-              <w:lastRenderedPageBreak/>
               <w:fldChar w:fldCharType="begin"/>
             </w:r>
             <w:r>
@@ -7176,17 +7164,7 @@
                 <w:sz w:val="17"/>
                 <w:szCs w:val="17"/>
               </w:rPr>
-              <w:instrText xml:space="preserve"> DOCVARIABLE  FIELD_berechnung.Ev1.BruttovermoegenG2  </w:instrText>
-            </w:r>
-            <w:r>
-              <w:rPr>
-                <w:rFonts w:cs="Arial"/>
-                <w:color w:val="000000" w:themeColor="text1"/>
-                <w:sz w:val="17"/>
-                <w:szCs w:val="17"/>
-              </w:rPr>
-              <w:lastRenderedPageBreak/>
-              <w:instrText xml:space="preserve">\* MERGEFORMAT </w:instrText>
+              <w:instrText xml:space="preserve"> DOCVARIABLE  FIELD_berechnung.Ev1.BruttovermoegenG2  \* MERGEFORMAT </w:instrText>
             </w:r>
             <w:r>
               <w:rPr>
@@ -7228,46 +7206,55 @@
                 <w:sz w:val="17"/>
                 <w:szCs w:val="17"/>
               </w:rPr>
+              <w:t>Schulden</w:t>
+            </w:r>
+          </w:p>
+        </w:tc>
+        <w:tc>
+          <w:tcPr>
+            <w:tcW w:w="1701" w:type="dxa"/>
+          </w:tcPr>
+          <w:p>
+            <w:pPr>
+              <w:pStyle w:val="Text"/>
+              <w:tabs>
+                <w:tab w:val="left" w:pos="4253"/>
+              </w:tabs>
+              <w:jc w:val="right"/>
+              <w:rPr>
+                <w:rFonts w:cs="Arial"/>
+                <w:color w:val="000000" w:themeColor="text1"/>
+                <w:sz w:val="17"/>
+                <w:szCs w:val="17"/>
+              </w:rPr>
+            </w:pPr>
+            <w:r>
+              <w:rPr>
+                <w:rFonts w:cs="Arial"/>
+                <w:color w:val="000000" w:themeColor="text1"/>
+                <w:sz w:val="17"/>
+                <w:szCs w:val="17"/>
+              </w:rPr>
+              <w:fldChar w:fldCharType="begin"/>
+            </w:r>
+            <w:r>
+              <w:rPr>
+                <w:rFonts w:cs="Arial"/>
+                <w:color w:val="000000" w:themeColor="text1"/>
+                <w:sz w:val="17"/>
+                <w:szCs w:val="17"/>
+              </w:rPr>
+              <w:instrText xml:space="preserve"> DOCVARIABLE  FIELD_berechnung.Ev1.SchuldenG1  \* </w:instrText>
+            </w:r>
+            <w:r>
+              <w:rPr>
+                <w:rFonts w:cs="Arial"/>
+                <w:color w:val="000000" w:themeColor="text1"/>
+                <w:sz w:val="17"/>
+                <w:szCs w:val="17"/>
+              </w:rPr>
               <w:lastRenderedPageBreak/>
-              <w:t>Schulden</w:t>
-            </w:r>
-          </w:p>
-        </w:tc>
-        <w:tc>
-          <w:tcPr>
-            <w:tcW w:w="1701" w:type="dxa"/>
-          </w:tcPr>
-          <w:p>
-            <w:pPr>
-              <w:pStyle w:val="Text"/>
-              <w:tabs>
-                <w:tab w:val="left" w:pos="4253"/>
-              </w:tabs>
-              <w:jc w:val="right"/>
-              <w:rPr>
-                <w:rFonts w:cs="Arial"/>
-                <w:color w:val="000000" w:themeColor="text1"/>
-                <w:sz w:val="17"/>
-                <w:szCs w:val="17"/>
-              </w:rPr>
-            </w:pPr>
-            <w:r>
-              <w:rPr>
-                <w:rFonts w:cs="Arial"/>
-                <w:color w:val="000000" w:themeColor="text1"/>
-                <w:sz w:val="17"/>
-                <w:szCs w:val="17"/>
-              </w:rPr>
-              <w:fldChar w:fldCharType="begin"/>
-            </w:r>
-            <w:r>
-              <w:rPr>
-                <w:rFonts w:cs="Arial"/>
-                <w:color w:val="000000" w:themeColor="text1"/>
-                <w:sz w:val="17"/>
-                <w:szCs w:val="17"/>
-              </w:rPr>
-              <w:instrText xml:space="preserve"> DOCVARIABLE  FIELD_berechnung.Ev1.SchuldenG1  \* MERGEFORMAT </w:instrText>
+              <w:instrText xml:space="preserve">MERGEFORMAT </w:instrText>
             </w:r>
             <w:r>
               <w:rPr>
@@ -7308,6 +7295,7 @@
                 <w:sz w:val="17"/>
                 <w:szCs w:val="17"/>
               </w:rPr>
+              <w:lastRenderedPageBreak/>
               <w:fldChar w:fldCharType="begin"/>
             </w:r>
             <w:r>
@@ -7317,7 +7305,17 @@
                 <w:sz w:val="17"/>
                 <w:szCs w:val="17"/>
               </w:rPr>
-              <w:instrText xml:space="preserve"> DOCVARIABLE  FIELD_berechnung.Ev1.SchuldenG2  \* MERGEFORMAT </w:instrText>
+              <w:instrText xml:space="preserve"> DOCVARIABLE  FIELD_berechnung.Ev1.SchuldenG2  \* </w:instrText>
+            </w:r>
+            <w:r>
+              <w:rPr>
+                <w:rFonts w:cs="Arial"/>
+                <w:color w:val="000000" w:themeColor="text1"/>
+                <w:sz w:val="17"/>
+                <w:szCs w:val="17"/>
+              </w:rPr>
+              <w:lastRenderedPageBreak/>
+              <w:instrText xml:space="preserve">MERGEFORMAT </w:instrText>
             </w:r>
             <w:r>
               <w:rPr>
@@ -7359,6 +7357,7 @@
                 <w:sz w:val="17"/>
                 <w:szCs w:val="17"/>
               </w:rPr>
+              <w:lastRenderedPageBreak/>
               <w:t>Zwischentotal Nettovermögen beider Gesuchsteller</w:t>
             </w:r>
           </w:p>
@@ -7931,7 +7930,6 @@
                 <w:sz w:val="17"/>
                 <w:szCs w:val="17"/>
               </w:rPr>
-              <w:lastRenderedPageBreak/>
               <w:t>Bezahlte Unterhaltsbeiträge</w:t>
             </w:r>
           </w:p>
@@ -8099,7 +8097,17 @@
                 <w:sz w:val="17"/>
                 <w:szCs w:val="17"/>
               </w:rPr>
-              <w:instrText xml:space="preserve"> DOCVARIABLE  FIELD_berechnung.Ev1.TotalAbzuege  \* MERGEFORMAT </w:instrText>
+              <w:instrText xml:space="preserve"> DOCVARIABLE  FIELD_berechnung.Ev1.TotalAbzuege  \* </w:instrText>
+            </w:r>
+            <w:r>
+              <w:rPr>
+                <w:rFonts w:cs="Arial"/>
+                <w:color w:val="000000" w:themeColor="text1"/>
+                <w:sz w:val="17"/>
+                <w:szCs w:val="17"/>
+              </w:rPr>
+              <w:lastRenderedPageBreak/>
+              <w:instrText xml:space="preserve">MERGEFORMAT </w:instrText>
             </w:r>
             <w:r>
               <w:rPr>
@@ -8710,18 +8718,7 @@
                 <w:sz w:val="17"/>
                 <w:szCs w:val="17"/>
               </w:rPr>
-              <w:instrText xml:space="preserve"> DOCVARIABLE  FIELD_berechnung.Ev1.MassgebendesEinkommen  \* </w:instrText>
-            </w:r>
-            <w:r>
-              <w:rPr>
-                <w:rFonts w:cs="Arial"/>
-                <w:b/>
-                <w:color w:val="000000" w:themeColor="text1"/>
-                <w:sz w:val="17"/>
-                <w:szCs w:val="17"/>
-              </w:rPr>
-              <w:lastRenderedPageBreak/>
-              <w:instrText xml:space="preserve">MERGEFORMAT </w:instrText>
+              <w:instrText xml:space="preserve"> DOCVARIABLE  FIELD_berechnung.Ev1.MassgebendesEinkommen  \* MERGEFORMAT </w:instrText>
             </w:r>
             <w:r>
               <w:rPr>
@@ -8777,7 +8774,6 @@
           <w:sz w:val="18"/>
           <w:szCs w:val="18"/>
         </w:rPr>
-        <w:lastRenderedPageBreak/>
         <w:fldChar w:fldCharType="begin"/>
       </w:r>
       <w:r>
@@ -8823,7 +8819,7 @@
     </w:p>
     <w:tbl>
       <w:tblPr>
-        <w:tblStyle w:val="Tabellenraster"/>
+        <w:tblStyle w:val="TableGrid"/>
         <w:tblW w:w="0" w:type="auto"/>
         <w:tblLook w:val="04A0" w:firstRow="1" w:lastRow="0" w:firstColumn="1" w:lastColumn="0" w:noHBand="0" w:noVBand="1"/>
       </w:tblPr>
@@ -9055,7 +9051,17 @@
                 <w:sz w:val="18"/>
                 <w:szCs w:val="18"/>
               </w:rPr>
-              <w:instrText xml:space="preserve"> DOCVARIABLE  FIELD_berechnung.Ev1.FamilienzulagenG1  \* MERGEFORMAT </w:instrText>
+              <w:instrText xml:space="preserve"> DOCVARIABLE  FIELD_berechnung.Ev1.FamilienzulagenG</w:instrText>
+            </w:r>
+            <w:r>
+              <w:rPr>
+                <w:rFonts w:cs="Arial"/>
+                <w:color w:val="000000" w:themeColor="text1"/>
+                <w:sz w:val="18"/>
+                <w:szCs w:val="18"/>
+              </w:rPr>
+              <w:lastRenderedPageBreak/>
+              <w:instrText xml:space="preserve">1  \* MERGEFORMAT </w:instrText>
             </w:r>
             <w:r>
               <w:rPr>
@@ -9097,6 +9103,7 @@
                 <w:sz w:val="18"/>
                 <w:szCs w:val="18"/>
               </w:rPr>
+              <w:lastRenderedPageBreak/>
               <w:t>Steuerpflichtiges Ersatzeinkommen (Leistungen aus AHV, IV, ALV, KV, UV, EO usw.)</w:t>
             </w:r>
           </w:p>
@@ -9452,17 +9459,7 @@
                 <w:sz w:val="18"/>
                 <w:szCs w:val="18"/>
               </w:rPr>
-              <w:instrText xml:space="preserve"> DOCVARIABLE  FIELD_berechnung.Ev1.TotalEinkuenfte  \* </w:instrText>
-            </w:r>
-            <w:r>
-              <w:rPr>
-                <w:rFonts w:cs="Arial"/>
-                <w:color w:val="000000" w:themeColor="text1"/>
-                <w:sz w:val="18"/>
-                <w:szCs w:val="18"/>
-              </w:rPr>
-              <w:lastRenderedPageBreak/>
-              <w:instrText xml:space="preserve">MERGEFORMAT </w:instrText>
+              <w:instrText xml:space="preserve"> DOCVARIABLE  FIELD_berechnung.Ev1.TotalEinkuenfte  \* MERGEFORMAT </w:instrText>
             </w:r>
             <w:r>
               <w:rPr>
@@ -9831,7 +9828,17 @@
                 <w:sz w:val="18"/>
                 <w:szCs w:val="18"/>
               </w:rPr>
-              <w:instrText xml:space="preserve"> DOCVARIABLE  FIELD_berechnung.Ev1.ZwischentotalNettovermoegenBeiderGesuchsteller1  \* MERGEFORMAT </w:instrText>
+              <w:instrText xml:space="preserve"> DOCVARIABLE  FIELD_berechnung.Ev1.ZwischentotalNettovermoegenBeiderGe</w:instrText>
+            </w:r>
+            <w:r>
+              <w:rPr>
+                <w:rFonts w:cs="Arial"/>
+                <w:color w:val="000000" w:themeColor="text1"/>
+                <w:sz w:val="18"/>
+                <w:szCs w:val="18"/>
+              </w:rPr>
+              <w:lastRenderedPageBreak/>
+              <w:instrText xml:space="preserve">suchsteller1  \* MERGEFORMAT </w:instrText>
             </w:r>
             <w:r>
               <w:rPr>
@@ -9870,6 +9877,7 @@
                 <w:sz w:val="18"/>
                 <w:szCs w:val="18"/>
               </w:rPr>
+              <w:lastRenderedPageBreak/>
               <w:t>Zwischentotal Nettovermögen insgesamt[2]</w:t>
             </w:r>
           </w:p>
@@ -10211,17 +10219,7 @@
                 <w:sz w:val="18"/>
                 <w:szCs w:val="18"/>
               </w:rPr>
-              <w:instrText xml:space="preserve"> DOCVARIABLE  FIELD_berechnung.Ev1.GeleisteteUnterhal</w:instrText>
-            </w:r>
-            <w:r>
-              <w:rPr>
-                <w:rFonts w:cs="Arial"/>
-                <w:color w:val="000000" w:themeColor="text1"/>
-                <w:sz w:val="18"/>
-                <w:szCs w:val="18"/>
-              </w:rPr>
-              <w:lastRenderedPageBreak/>
-              <w:instrText xml:space="preserve">tsbeitraegeG1  \* MERGEFORMAT </w:instrText>
+              <w:instrText xml:space="preserve"> DOCVARIABLE  FIELD_berechnung.Ev1.GeleisteteUnterhaltsbeitraegeG1  \* MERGEFORMAT </w:instrText>
             </w:r>
             <w:r>
               <w:rPr>
@@ -10263,7 +10261,6 @@
                 <w:sz w:val="18"/>
                 <w:szCs w:val="18"/>
               </w:rPr>
-              <w:lastRenderedPageBreak/>
               <w:t>Total Abzüge</w:t>
             </w:r>
           </w:p>
@@ -10742,7 +10739,18 @@
                 <w:sz w:val="18"/>
                 <w:szCs w:val="18"/>
               </w:rPr>
-              <w:instrText xml:space="preserve"> DOCVARIABLE  FIELD_berechnung.Ev1.MassgebendesEinkommen  \* MERGEFORMAT </w:instrText>
+              <w:instrText xml:space="preserve"> DOCVARIABLE  FIELD_berechnung.</w:instrText>
+            </w:r>
+            <w:r>
+              <w:rPr>
+                <w:rFonts w:cs="Arial"/>
+                <w:b/>
+                <w:color w:val="000000" w:themeColor="text1"/>
+                <w:sz w:val="18"/>
+                <w:szCs w:val="18"/>
+              </w:rPr>
+              <w:lastRenderedPageBreak/>
+              <w:instrText xml:space="preserve">Ev1.MassgebendesEinkommen  \* MERGEFORMAT </w:instrText>
             </w:r>
             <w:r>
               <w:rPr>
@@ -10775,6 +10783,7 @@
           <w:sz w:val="18"/>
           <w:szCs w:val="18"/>
         </w:rPr>
+        <w:lastRenderedPageBreak/>
         <w:fldChar w:fldCharType="begin"/>
       </w:r>
       <w:r>
@@ -11338,7 +11347,7 @@
     </w:p>
     <w:tbl>
       <w:tblPr>
-        <w:tblStyle w:val="Tabellenraster"/>
+        <w:tblStyle w:val="TableGrid"/>
         <w:tblW w:w="0" w:type="auto"/>
         <w:jc w:val="center"/>
         <w:tblLook w:val="04A0" w:firstRow="1" w:lastRow="0" w:firstColumn="1" w:lastColumn="0" w:noHBand="0" w:noVBand="1"/>
@@ -11934,17 +11943,7 @@
                 <w:sz w:val="17"/>
                 <w:szCs w:val="17"/>
               </w:rPr>
-              <w:instrText xml:space="preserve"> DOCVARIABLE  </w:instrText>
-            </w:r>
-            <w:r>
-              <w:rPr>
-                <w:rFonts w:cs="Arial"/>
-                <w:color w:val="000000" w:themeColor="text1"/>
-                <w:sz w:val="17"/>
-                <w:szCs w:val="17"/>
-              </w:rPr>
-              <w:lastRenderedPageBreak/>
-              <w:instrText xml:space="preserve">FIELD_berechnung.Ev2.UnterhaltsbeitraegeG1  \* MERGEFORMAT </w:instrText>
+              <w:instrText xml:space="preserve"> DOCVARIABLE  FIELD_berechnung.Ev2.UnterhaltsbeitraegeG1  \* MERGEFORMAT </w:instrText>
             </w:r>
             <w:r>
               <w:rPr>
@@ -11957,8 +11956,6 @@
             </w:r>
           </w:p>
         </w:tc>
-        <w:bookmarkStart w:id="0" w:name="_GoBack"/>
-        <w:bookmarkEnd w:id="0"/>
         <w:tc>
           <w:tcPr>
             <w:tcW w:w="1539" w:type="dxa"/>
@@ -11979,7 +11976,6 @@
                 <w:sz w:val="17"/>
                 <w:szCs w:val="17"/>
               </w:rPr>
-              <w:lastRenderedPageBreak/>
               <w:fldChar w:fldCharType="begin"/>
             </w:r>
             <w:r>
@@ -11988,16 +11984,7 @@
                 <w:sz w:val="17"/>
                 <w:szCs w:val="17"/>
               </w:rPr>
-              <w:instrText xml:space="preserve"> DOCVARIABLE  </w:instrText>
-            </w:r>
-            <w:r>
-              <w:rPr>
-                <w:rFonts w:ascii="Arial" w:hAnsi="Arial" w:cs="Arial"/>
-                <w:sz w:val="17"/>
-                <w:szCs w:val="17"/>
-              </w:rPr>
-              <w:lastRenderedPageBreak/>
-              <w:instrText xml:space="preserve">FIELD_berechnung.Ev2.UnterhaltsbeitraegeG2  \* MERGEFORMAT </w:instrText>
+              <w:instrText xml:space="preserve"> DOCVARIABLE  FIELD_berechnung.Ev2.UnterhaltsbeitraegeG2  \* MERGEFORMAT </w:instrText>
             </w:r>
             <w:r>
               <w:rPr>
@@ -12706,17 +12693,7 @@
                 <w:sz w:val="17"/>
                 <w:szCs w:val="17"/>
               </w:rPr>
-              <w:instrText xml:space="preserve"> DOCVARIABLE  FIELD_berechnung.Ev2.BruttovermoegenG2  \* </w:instrText>
-            </w:r>
-            <w:r>
-              <w:rPr>
-                <w:rFonts w:cs="Arial"/>
-                <w:color w:val="000000" w:themeColor="text1"/>
-                <w:sz w:val="17"/>
-                <w:szCs w:val="17"/>
-              </w:rPr>
-              <w:lastRenderedPageBreak/>
-              <w:instrText xml:space="preserve">MERGEFORMAT </w:instrText>
+              <w:instrText xml:space="preserve"> DOCVARIABLE  FIELD_berechnung.Ev2.BruttovermoegenG2  \* MERGEFORMAT </w:instrText>
             </w:r>
             <w:r>
               <w:rPr>
@@ -12758,7 +12735,6 @@
                 <w:sz w:val="17"/>
                 <w:szCs w:val="17"/>
               </w:rPr>
-              <w:lastRenderedPageBreak/>
               <w:t>Schulden</w:t>
             </w:r>
           </w:p>
@@ -12889,6 +12865,7 @@
                 <w:sz w:val="17"/>
                 <w:szCs w:val="17"/>
               </w:rPr>
+              <w:lastRenderedPageBreak/>
               <w:t>Zwischentotal Nettovermögen beider Gesuchsteller</w:t>
             </w:r>
           </w:p>
@@ -13461,7 +13438,6 @@
                 <w:sz w:val="17"/>
                 <w:szCs w:val="17"/>
               </w:rPr>
-              <w:lastRenderedPageBreak/>
               <w:t>Bezahlte Unterhaltsbeiträge</w:t>
             </w:r>
           </w:p>
@@ -13778,6 +13754,7 @@
                 <w:sz w:val="17"/>
                 <w:szCs w:val="17"/>
               </w:rPr>
+              <w:lastRenderedPageBreak/>
               <w:t>Zusammenzug</w:t>
             </w:r>
           </w:p>
@@ -14240,18 +14217,7 @@
                 <w:sz w:val="17"/>
                 <w:szCs w:val="17"/>
               </w:rPr>
-              <w:instrText xml:space="preserve"> DOCVARIABLE  FIELD_berechnung.Ev2.MassgebendesEinkommen  \* </w:instrText>
-            </w:r>
-            <w:r>
-              <w:rPr>
-                <w:rFonts w:cs="Arial"/>
-                <w:b/>
-                <w:color w:val="000000" w:themeColor="text1"/>
-                <w:sz w:val="17"/>
-                <w:szCs w:val="17"/>
-              </w:rPr>
-              <w:lastRenderedPageBreak/>
-              <w:instrText xml:space="preserve">MERGEFORMAT </w:instrText>
+              <w:instrText xml:space="preserve"> DOCVARIABLE  FIELD_berechnung.Ev2.MassgebendesEinkommen  \* MERGEFORMAT </w:instrText>
             </w:r>
             <w:r>
               <w:rPr>
@@ -14307,7 +14273,6 @@
           <w:sz w:val="18"/>
           <w:szCs w:val="18"/>
         </w:rPr>
-        <w:lastRenderedPageBreak/>
         <w:fldChar w:fldCharType="begin"/>
       </w:r>
       <w:r>
@@ -14353,7 +14318,7 @@
     </w:p>
     <w:tbl>
       <w:tblPr>
-        <w:tblStyle w:val="Tabellenraster"/>
+        <w:tblStyle w:val="TableGrid"/>
         <w:tblW w:w="0" w:type="auto"/>
         <w:tblLook w:val="04A0" w:firstRow="1" w:lastRow="0" w:firstColumn="1" w:lastColumn="0" w:noHBand="0" w:noVBand="1"/>
       </w:tblPr>
@@ -14627,6 +14592,7 @@
                 <w:sz w:val="18"/>
                 <w:szCs w:val="18"/>
               </w:rPr>
+              <w:lastRenderedPageBreak/>
               <w:t>Steuerpflichtiges Ersatzeinkommen (Leistungen aus AHV, IV, ALV, KV, UV, EO usw.)</w:t>
             </w:r>
           </w:p>
@@ -14982,17 +14948,7 @@
                 <w:sz w:val="18"/>
                 <w:szCs w:val="18"/>
               </w:rPr>
-              <w:instrText xml:space="preserve"> DOCVARIABLE  FIELD_berechnung.Ev2.TotalEinkuenfte  \* </w:instrText>
-            </w:r>
-            <w:r>
-              <w:rPr>
-                <w:rFonts w:cs="Arial"/>
-                <w:color w:val="000000" w:themeColor="text1"/>
-                <w:sz w:val="18"/>
-                <w:szCs w:val="18"/>
-              </w:rPr>
-              <w:lastRenderedPageBreak/>
-              <w:instrText xml:space="preserve">MERGEFORMAT </w:instrText>
+              <w:instrText xml:space="preserve"> DOCVARIABLE  FIELD_berechnung.Ev2.TotalEinkuenfte  \* MERGEFORMAT </w:instrText>
             </w:r>
             <w:r>
               <w:rPr>
@@ -15398,6 +15354,7 @@
                 <w:sz w:val="18"/>
                 <w:szCs w:val="18"/>
               </w:rPr>
+              <w:lastRenderedPageBreak/>
               <w:t>Zwischentotal Nettovermögen insgesamt[2]</w:t>
             </w:r>
           </w:p>
@@ -15739,17 +15696,7 @@
                 <w:sz w:val="18"/>
                 <w:szCs w:val="18"/>
               </w:rPr>
-              <w:instrText xml:space="preserve"> DOCVARIABLE  FIELD_berechnung.Ev2.GeleisteteUnterhal</w:instrText>
-            </w:r>
-            <w:r>
-              <w:rPr>
-                <w:rFonts w:cs="Arial"/>
-                <w:color w:val="000000" w:themeColor="text1"/>
-                <w:sz w:val="18"/>
-                <w:szCs w:val="18"/>
-              </w:rPr>
-              <w:lastRenderedPageBreak/>
-              <w:instrText xml:space="preserve">tsbeitraegeG1  \* MERGEFORMAT </w:instrText>
+              <w:instrText xml:space="preserve"> DOCVARIABLE  FIELD_berechnung.Ev2.GeleisteteUnterhaltsbeitraegeG1  \* MERGEFORMAT </w:instrText>
             </w:r>
             <w:r>
               <w:rPr>
@@ -15791,7 +15738,6 @@
                 <w:sz w:val="18"/>
                 <w:szCs w:val="18"/>
               </w:rPr>
-              <w:lastRenderedPageBreak/>
               <w:t>Total Abzüge</w:t>
             </w:r>
           </w:p>
@@ -16270,7 +16216,18 @@
                 <w:sz w:val="18"/>
                 <w:szCs w:val="18"/>
               </w:rPr>
-              <w:instrText xml:space="preserve"> DOCVARIABLE  FIELD_berechnung.Ev2.MassgebendesEinkommen  \* MERGEFORMAT </w:instrText>
+              <w:instrText xml:space="preserve"> DOCVARIABLE  FIELD_berechnung.Ev2.Massgebendes</w:instrText>
+            </w:r>
+            <w:r>
+              <w:rPr>
+                <w:rFonts w:cs="Arial"/>
+                <w:b/>
+                <w:color w:val="000000" w:themeColor="text1"/>
+                <w:sz w:val="18"/>
+                <w:szCs w:val="18"/>
+              </w:rPr>
+              <w:lastRenderedPageBreak/>
+              <w:instrText xml:space="preserve">Einkommen  \* MERGEFORMAT </w:instrText>
             </w:r>
             <w:r>
               <w:rPr>
@@ -16303,6 +16260,7 @@
           <w:sz w:val="18"/>
           <w:szCs w:val="18"/>
         </w:rPr>
+        <w:lastRenderedPageBreak/>
         <w:fldChar w:fldCharType="begin"/>
       </w:r>
       <w:r>
@@ -16366,6 +16324,32 @@
         </w:rPr>
         <w:fldChar w:fldCharType="end"/>
       </w:r>
+    </w:p>
+    <w:bookmarkStart w:id="0" w:name="_GoBack"/>
+    <w:bookmarkEnd w:id="0"/>
+    <w:p>
+      <w:pPr>
+        <w:rPr>
+          <w:rFonts w:ascii="Arial" w:eastAsia="Times New Roman" w:hAnsi="Arial" w:cs="Arial"/>
+          <w:color w:val="000000" w:themeColor="text1"/>
+          <w:spacing w:val="8"/>
+          <w:sz w:val="18"/>
+          <w:szCs w:val="18"/>
+          <w:lang w:eastAsia="de-CH"/>
+        </w:rPr>
+        <w:sectPr>
+          <w:headerReference w:type="even" r:id="rId8"/>
+          <w:headerReference w:type="default" r:id="rId9"/>
+          <w:footerReference w:type="even" r:id="rId10"/>
+          <w:footerReference w:type="default" r:id="rId11"/>
+          <w:headerReference w:type="first" r:id="rId12"/>
+          <w:footerReference w:type="first" r:id="rId13"/>
+          <w:pgSz w:w="11906" w:h="16838"/>
+          <w:pgMar w:top="2269" w:right="1417" w:bottom="1134" w:left="1418" w:header="0" w:footer="708" w:gutter="0"/>
+          <w:cols w:space="708"/>
+          <w:docGrid w:linePitch="360"/>
+        </w:sectPr>
+      </w:pPr>
       <w:r>
         <w:rPr>
           <w:rFonts w:ascii="Arial" w:eastAsia="Times New Roman" w:hAnsi="Arial" w:cs="Arial"/>
@@ -16404,29 +16388,6 @@
       <w:pPr>
         <w:rPr>
           <w:rFonts w:ascii="Arial" w:eastAsia="Times New Roman" w:hAnsi="Arial" w:cs="Arial"/>
-          <w:color w:val="000000" w:themeColor="text1"/>
-          <w:spacing w:val="8"/>
-          <w:sz w:val="18"/>
-          <w:szCs w:val="18"/>
-          <w:lang w:eastAsia="de-CH"/>
-        </w:rPr>
-      </w:pPr>
-      <w:r>
-        <w:rPr>
-          <w:rFonts w:ascii="Arial" w:eastAsia="Times New Roman" w:hAnsi="Arial" w:cs="Arial"/>
-          <w:color w:val="000000" w:themeColor="text1"/>
-          <w:spacing w:val="8"/>
-          <w:sz w:val="18"/>
-          <w:szCs w:val="18"/>
-          <w:lang w:eastAsia="de-CH"/>
-        </w:rPr>
-        <w:br w:type="page"/>
-      </w:r>
-    </w:p>
-    <w:p>
-      <w:pPr>
-        <w:rPr>
-          <w:rFonts w:ascii="Arial" w:eastAsia="Times New Roman" w:hAnsi="Arial" w:cs="Arial"/>
           <w:b/>
           <w:color w:val="000000" w:themeColor="text1"/>
           <w:spacing w:val="8"/>
@@ -16445,19 +16406,20 @@
     </w:p>
     <w:tbl>
       <w:tblPr>
-        <w:tblStyle w:val="Tabellenraster"/>
-        <w:tblW w:w="9526" w:type="dxa"/>
+        <w:tblStyle w:val="TableGrid"/>
+        <w:tblW w:w="15984" w:type="dxa"/>
         <w:tblLayout w:type="fixed"/>
         <w:tblLook w:val="04A0" w:firstRow="1" w:lastRow="0" w:firstColumn="1" w:lastColumn="0" w:noHBand="0" w:noVBand="1"/>
       </w:tblPr>
       <w:tblGrid>
         <w:gridCol w:w="1196"/>
         <w:gridCol w:w="1197"/>
-        <w:gridCol w:w="1684"/>
-        <w:gridCol w:w="1560"/>
-        <w:gridCol w:w="1559"/>
-        <w:gridCol w:w="1683"/>
-        <w:gridCol w:w="647"/>
+        <w:gridCol w:w="1826"/>
+        <w:gridCol w:w="3260"/>
+        <w:gridCol w:w="1701"/>
+        <w:gridCol w:w="2268"/>
+        <w:gridCol w:w="3119"/>
+        <w:gridCol w:w="1417"/>
       </w:tblGrid>
       <w:tr>
         <w:trPr>
@@ -16535,7 +16497,46 @@
         </w:tc>
         <w:tc>
           <w:tcPr>
-            <w:tcW w:w="1684" w:type="dxa"/>
+            <w:tcW w:w="1826" w:type="dxa"/>
+            <w:tcBorders>
+              <w:top w:val="single" w:sz="4" w:space="0" w:color="auto"/>
+              <w:left w:val="single" w:sz="4" w:space="0" w:color="auto"/>
+              <w:bottom w:val="single" w:sz="4" w:space="0" w:color="auto"/>
+              <w:right w:val="single" w:sz="4" w:space="0" w:color="auto"/>
+            </w:tcBorders>
+            <w:shd w:val="clear" w:color="auto" w:fill="F2F2F2" w:themeFill="background1" w:themeFillShade="F2"/>
+          </w:tcPr>
+          <w:p>
+            <w:pPr>
+              <w:pStyle w:val="Text"/>
+              <w:tabs>
+                <w:tab w:val="left" w:pos="4253"/>
+              </w:tabs>
+              <w:jc w:val="right"/>
+              <w:rPr>
+                <w:sz w:val="18"/>
+                <w:szCs w:val="18"/>
+              </w:rPr>
+            </w:pPr>
+            <w:r>
+              <w:rPr>
+                <w:sz w:val="18"/>
+                <w:szCs w:val="18"/>
+              </w:rPr>
+              <w:t>Einkommens</w:t>
+            </w:r>
+            <w:r>
+              <w:rPr>
+                <w:sz w:val="18"/>
+                <w:szCs w:val="18"/>
+              </w:rPr>
+              <w:t>jahr</w:t>
+            </w:r>
+          </w:p>
+        </w:tc>
+        <w:tc>
+          <w:tcPr>
+            <w:tcW w:w="3260" w:type="dxa"/>
             <w:tcBorders>
               <w:top w:val="single" w:sz="4" w:space="0" w:color="auto"/>
               <w:left w:val="single" w:sz="4" w:space="0" w:color="auto"/>
@@ -16549,8 +16550,8 @@
             <w:pPr>
               <w:pStyle w:val="Text"/>
               <w:rPr>
-                <w:sz w:val="18"/>
-                <w:szCs w:val="18"/>
+                <w:sz w:val="17"/>
+                <w:szCs w:val="17"/>
               </w:rPr>
             </w:pPr>
             <w:r>
@@ -16574,18 +16575,6 @@
               </w:rPr>
               <w:t xml:space="preserve">kommen vor Abzug der </w:t>
             </w:r>
-          </w:p>
-          <w:p>
-            <w:pPr>
-              <w:pStyle w:val="Text"/>
-              <w:tabs>
-                <w:tab w:val="left" w:pos="4253"/>
-              </w:tabs>
-              <w:rPr>
-                <w:sz w:val="17"/>
-                <w:szCs w:val="17"/>
-              </w:rPr>
-            </w:pPr>
             <w:r>
               <w:rPr>
                 <w:sz w:val="18"/>
@@ -16597,7 +16586,7 @@
         </w:tc>
         <w:tc>
           <w:tcPr>
-            <w:tcW w:w="1560" w:type="dxa"/>
+            <w:tcW w:w="1701" w:type="dxa"/>
             <w:tcBorders>
               <w:top w:val="single" w:sz="4" w:space="0" w:color="auto"/>
               <w:left w:val="single" w:sz="4" w:space="0" w:color="auto"/>
@@ -16630,7 +16619,7 @@
         </w:tc>
         <w:tc>
           <w:tcPr>
-            <w:tcW w:w="1559" w:type="dxa"/>
+            <w:tcW w:w="2268" w:type="dxa"/>
             <w:tcBorders>
               <w:top w:val="single" w:sz="4" w:space="0" w:color="auto"/>
               <w:left w:val="single" w:sz="4" w:space="0" w:color="auto"/>
@@ -16663,7 +16652,7 @@
         </w:tc>
         <w:tc>
           <w:tcPr>
-            <w:tcW w:w="1683" w:type="dxa"/>
+            <w:tcW w:w="3119" w:type="dxa"/>
             <w:tcBorders>
               <w:top w:val="single" w:sz="4" w:space="0" w:color="auto"/>
               <w:left w:val="single" w:sz="4" w:space="0" w:color="auto"/>
@@ -16677,53 +16666,6 @@
             <w:pPr>
               <w:pStyle w:val="Text"/>
               <w:rPr>
-                <w:sz w:val="18"/>
-                <w:szCs w:val="18"/>
-              </w:rPr>
-            </w:pPr>
-            <w:r>
-              <w:rPr>
-                <w:sz w:val="18"/>
-                <w:szCs w:val="18"/>
-              </w:rPr>
-              <w:t>Massegebendes Ei</w:t>
-            </w:r>
-            <w:r>
-              <w:rPr>
-                <w:sz w:val="18"/>
-                <w:szCs w:val="18"/>
-              </w:rPr>
-              <w:t>n</w:t>
-            </w:r>
-            <w:r>
-              <w:rPr>
-                <w:sz w:val="18"/>
-                <w:szCs w:val="18"/>
-              </w:rPr>
-              <w:t xml:space="preserve">kommen </w:t>
-            </w:r>
-            <w:r>
-              <w:rPr>
-                <w:sz w:val="18"/>
-                <w:szCs w:val="18"/>
-              </w:rPr>
-              <w:t>nach</w:t>
-            </w:r>
-            <w:r>
-              <w:rPr>
-                <w:sz w:val="18"/>
-                <w:szCs w:val="18"/>
-              </w:rPr>
-              <w:t xml:space="preserve"> Abzug der </w:t>
-            </w:r>
-          </w:p>
-          <w:p>
-            <w:pPr>
-              <w:pStyle w:val="Text"/>
-              <w:tabs>
-                <w:tab w:val="left" w:pos="4253"/>
-              </w:tabs>
-              <w:rPr>
                 <w:color w:val="000000" w:themeColor="text1"/>
                 <w:sz w:val="16"/>
                 <w:szCs w:val="16"/>
@@ -16734,13 +16676,55 @@
                 <w:sz w:val="18"/>
                 <w:szCs w:val="18"/>
               </w:rPr>
+              <w:t xml:space="preserve">Massegebendes </w:t>
+            </w:r>
+            <w:r>
+              <w:rPr>
+                <w:sz w:val="18"/>
+                <w:szCs w:val="18"/>
+              </w:rPr>
+              <w:t>Ei</w:t>
+            </w:r>
+            <w:r>
+              <w:rPr>
+                <w:sz w:val="18"/>
+                <w:szCs w:val="18"/>
+              </w:rPr>
+              <w:t>n</w:t>
+            </w:r>
+            <w:r>
+              <w:rPr>
+                <w:sz w:val="18"/>
+                <w:szCs w:val="18"/>
+              </w:rPr>
+              <w:t xml:space="preserve">kommen </w:t>
+            </w:r>
+            <w:r>
+              <w:rPr>
+                <w:sz w:val="18"/>
+                <w:szCs w:val="18"/>
+              </w:rPr>
+              <w:t>nach</w:t>
+            </w:r>
+            <w:r>
+              <w:rPr>
+                <w:sz w:val="18"/>
+                <w:szCs w:val="18"/>
+              </w:rPr>
+              <w:t xml:space="preserve"> Abzug der </w:t>
+            </w:r>
+            <w:r>
+              <w:rPr>
+                <w:sz w:val="18"/>
+                <w:szCs w:val="18"/>
+              </w:rPr>
               <w:t>Familiengrösse</w:t>
             </w:r>
           </w:p>
         </w:tc>
         <w:tc>
           <w:tcPr>
-            <w:tcW w:w="647" w:type="dxa"/>
+            <w:tcW w:w="1417" w:type="dxa"/>
             <w:tcBorders>
               <w:top w:val="nil"/>
               <w:left w:val="single" w:sz="4" w:space="0" w:color="auto"/>
@@ -16894,7 +16878,57 @@
         </w:tc>
         <w:tc>
           <w:tcPr>
-            <w:tcW w:w="1684" w:type="dxa"/>
+            <w:tcW w:w="1826" w:type="dxa"/>
+            <w:tcBorders>
+              <w:top w:val="single" w:sz="4" w:space="0" w:color="auto"/>
+              <w:left w:val="single" w:sz="4" w:space="0" w:color="auto"/>
+              <w:bottom w:val="single" w:sz="4" w:space="0" w:color="auto"/>
+              <w:right w:val="single" w:sz="4" w:space="0" w:color="auto"/>
+            </w:tcBorders>
+          </w:tcPr>
+          <w:p>
+            <w:pPr>
+              <w:pStyle w:val="Text"/>
+              <w:tabs>
+                <w:tab w:val="left" w:pos="4253"/>
+              </w:tabs>
+              <w:jc w:val="right"/>
+              <w:rPr>
+                <w:color w:val="000000" w:themeColor="text1"/>
+                <w:sz w:val="17"/>
+                <w:szCs w:val="17"/>
+                <w:lang w:val="fr-CH"/>
+              </w:rPr>
+            </w:pPr>
+            <w:r>
+              <w:rPr>
+                <w:color w:val="000000" w:themeColor="text1"/>
+                <w:sz w:val="17"/>
+                <w:szCs w:val="17"/>
+              </w:rPr>
+              <w:fldChar w:fldCharType="begin"/>
+            </w:r>
+            <w:r>
+              <w:rPr>
+                <w:color w:val="000000" w:themeColor="text1"/>
+                <w:sz w:val="17"/>
+                <w:szCs w:val="17"/>
+              </w:rPr>
+              <w:instrText xml:space="preserve"> DOCVARIABLE  FIELD_berechnungsblaetter.berechnungsblatt.jahr  \* MERGEFORMAT </w:instrText>
+            </w:r>
+            <w:r>
+              <w:rPr>
+                <w:color w:val="000000" w:themeColor="text1"/>
+                <w:sz w:val="17"/>
+                <w:szCs w:val="17"/>
+              </w:rPr>
+              <w:fldChar w:fldCharType="end"/>
+            </w:r>
+          </w:p>
+        </w:tc>
+        <w:tc>
+          <w:tcPr>
+            <w:tcW w:w="3260" w:type="dxa"/>
             <w:tcBorders>
               <w:top w:val="single" w:sz="4" w:space="0" w:color="auto"/>
               <w:left w:val="single" w:sz="4" w:space="0" w:color="auto"/>
@@ -16948,7 +16982,7 @@
         </w:tc>
         <w:tc>
           <w:tcPr>
-            <w:tcW w:w="1560" w:type="dxa"/>
+            <w:tcW w:w="1701" w:type="dxa"/>
             <w:tcBorders>
               <w:top w:val="single" w:sz="4" w:space="0" w:color="auto"/>
               <w:left w:val="single" w:sz="4" w:space="0" w:color="auto"/>
@@ -16998,7 +17032,7 @@
         </w:tc>
         <w:tc>
           <w:tcPr>
-            <w:tcW w:w="1559" w:type="dxa"/>
+            <w:tcW w:w="2268" w:type="dxa"/>
             <w:tcBorders>
               <w:top w:val="single" w:sz="4" w:space="0" w:color="auto"/>
               <w:left w:val="single" w:sz="4" w:space="0" w:color="auto"/>
@@ -17048,7 +17082,7 @@
         </w:tc>
         <w:tc>
           <w:tcPr>
-            <w:tcW w:w="1683" w:type="dxa"/>
+            <w:tcW w:w="3119" w:type="dxa"/>
             <w:tcBorders>
               <w:top w:val="single" w:sz="4" w:space="0" w:color="auto"/>
               <w:left w:val="single" w:sz="4" w:space="0" w:color="auto"/>
@@ -17098,7 +17132,7 @@
         </w:tc>
         <w:tc>
           <w:tcPr>
-            <w:tcW w:w="647" w:type="dxa"/>
+            <w:tcW w:w="1417" w:type="dxa"/>
             <w:tcBorders>
               <w:top w:val="nil"/>
               <w:left w:val="single" w:sz="4" w:space="0" w:color="auto"/>
@@ -17193,10 +17227,10 @@
       </w:r>
     </w:p>
     <w:sectPr>
-      <w:headerReference w:type="default" r:id="rId9"/>
-      <w:footerReference w:type="default" r:id="rId10"/>
-      <w:pgSz w:w="11906" w:h="16838"/>
-      <w:pgMar w:top="1417" w:right="1417" w:bottom="1134" w:left="1417" w:header="708" w:footer="708" w:gutter="0"/>
+      <w:headerReference w:type="default" r:id="rId14"/>
+      <w:footerReference w:type="default" r:id="rId15"/>
+      <w:pgSz w:w="16838" w:h="11906" w:orient="landscape"/>
+      <w:pgMar w:top="2268" w:right="1418" w:bottom="1418" w:left="1134" w:header="0" w:footer="709" w:gutter="0"/>
       <w:cols w:space="708"/>
       <w:docGrid w:linePitch="360"/>
     </w:sectPr>
@@ -17205,7 +17239,7 @@
 </file>
 
 <file path=word/endnotes.xml><?xml version="1.0" encoding="utf-8"?>
-<w:endnotes xmlns:wpc="http://schemas.microsoft.com/office/word/2010/wordprocessingCanvas" xmlns:mc="http://schemas.openxmlformats.org/markup-compatibility/2006" xmlns:o="urn:schemas-microsoft-com:office:office" xmlns:r="http://schemas.openxmlformats.org/officeDocument/2006/relationships" xmlns:m="http://schemas.openxmlformats.org/officeDocument/2006/math" xmlns:v="urn:schemas-microsoft-com:vml" xmlns:wp14="http://schemas.microsoft.com/office/word/2010/wordprocessingDrawing" xmlns:wp="http://schemas.openxmlformats.org/drawingml/2006/wordprocessingDrawing" xmlns:w10="urn:schemas-microsoft-com:office:word" xmlns:w="http://schemas.openxmlformats.org/wordprocessingml/2006/main" xmlns:w14="http://schemas.microsoft.com/office/word/2010/wordml" xmlns:wpg="http://schemas.microsoft.com/office/word/2010/wordprocessingGroup" xmlns:wpi="http://schemas.microsoft.com/office/word/2010/wordprocessingInk" xmlns:wne="http://schemas.microsoft.com/office/word/2006/wordml" xmlns:wps="http://schemas.microsoft.com/office/word/2010/wordprocessingShape" mc:Ignorable="w14 wp14">
+<w:endnotes xmlns:wpc="http://schemas.microsoft.com/office/word/2010/wordprocessingCanvas" xmlns:cx="http://schemas.microsoft.com/office/drawing/2014/chartex" xmlns:cx1="http://schemas.microsoft.com/office/drawing/2015/9/8/chartex" xmlns:cx2="http://schemas.microsoft.com/office/drawing/2015/10/21/chartex" xmlns:cx3="http://schemas.microsoft.com/office/drawing/2016/5/9/chartex" xmlns:cx4="http://schemas.microsoft.com/office/drawing/2016/5/10/chartex" xmlns:cx5="http://schemas.microsoft.com/office/drawing/2016/5/11/chartex" xmlns:mc="http://schemas.openxmlformats.org/markup-compatibility/2006" xmlns:o="urn:schemas-microsoft-com:office:office" xmlns:r="http://schemas.openxmlformats.org/officeDocument/2006/relationships" xmlns:m="http://schemas.openxmlformats.org/officeDocument/2006/math" xmlns:v="urn:schemas-microsoft-com:vml" xmlns:wp14="http://schemas.microsoft.com/office/word/2010/wordprocessingDrawing" xmlns:wp="http://schemas.openxmlformats.org/drawingml/2006/wordprocessingDrawing" xmlns:w10="urn:schemas-microsoft-com:office:word" xmlns:w="http://schemas.openxmlformats.org/wordprocessingml/2006/main" xmlns:w14="http://schemas.microsoft.com/office/word/2010/wordml" xmlns:w15="http://schemas.microsoft.com/office/word/2012/wordml" xmlns:w16se="http://schemas.microsoft.com/office/word/2015/wordml/symex" xmlns:wpg="http://schemas.microsoft.com/office/word/2010/wordprocessingGroup" xmlns:wpi="http://schemas.microsoft.com/office/word/2010/wordprocessingInk" xmlns:wne="http://schemas.microsoft.com/office/word/2006/wordml" xmlns:wps="http://schemas.microsoft.com/office/word/2010/wordprocessingShape" mc:Ignorable="w14 w15 w16se wp14">
   <w:endnote w:type="separator" w:id="-1">
     <w:p>
       <w:pPr>
@@ -17230,10 +17264,20 @@
 </file>
 
 <file path=word/footer1.xml><?xml version="1.0" encoding="utf-8"?>
-<w:ftr xmlns:wpc="http://schemas.microsoft.com/office/word/2010/wordprocessingCanvas" xmlns:mc="http://schemas.openxmlformats.org/markup-compatibility/2006" xmlns:o="urn:schemas-microsoft-com:office:office" xmlns:r="http://schemas.openxmlformats.org/officeDocument/2006/relationships" xmlns:m="http://schemas.openxmlformats.org/officeDocument/2006/math" xmlns:v="urn:schemas-microsoft-com:vml" xmlns:wp14="http://schemas.microsoft.com/office/word/2010/wordprocessingDrawing" xmlns:wp="http://schemas.openxmlformats.org/drawingml/2006/wordprocessingDrawing" xmlns:w10="urn:schemas-microsoft-com:office:word" xmlns:w="http://schemas.openxmlformats.org/wordprocessingml/2006/main" xmlns:w14="http://schemas.microsoft.com/office/word/2010/wordml" xmlns:wpg="http://schemas.microsoft.com/office/word/2010/wordprocessingGroup" xmlns:wpi="http://schemas.microsoft.com/office/word/2010/wordprocessingInk" xmlns:wne="http://schemas.microsoft.com/office/word/2006/wordml" xmlns:wps="http://schemas.microsoft.com/office/word/2010/wordprocessingShape" mc:Ignorable="w14 wp14">
+<w:ftr xmlns:wpc="http://schemas.microsoft.com/office/word/2010/wordprocessingCanvas" xmlns:cx="http://schemas.microsoft.com/office/drawing/2014/chartex" xmlns:cx1="http://schemas.microsoft.com/office/drawing/2015/9/8/chartex" xmlns:cx2="http://schemas.microsoft.com/office/drawing/2015/10/21/chartex" xmlns:cx3="http://schemas.microsoft.com/office/drawing/2016/5/9/chartex" xmlns:cx4="http://schemas.microsoft.com/office/drawing/2016/5/10/chartex" xmlns:cx5="http://schemas.microsoft.com/office/drawing/2016/5/11/chartex" xmlns:mc="http://schemas.openxmlformats.org/markup-compatibility/2006" xmlns:o="urn:schemas-microsoft-com:office:office" xmlns:r="http://schemas.openxmlformats.org/officeDocument/2006/relationships" xmlns:m="http://schemas.openxmlformats.org/officeDocument/2006/math" xmlns:v="urn:schemas-microsoft-com:vml" xmlns:wp14="http://schemas.microsoft.com/office/word/2010/wordprocessingDrawing" xmlns:wp="http://schemas.openxmlformats.org/drawingml/2006/wordprocessingDrawing" xmlns:w10="urn:schemas-microsoft-com:office:word" xmlns:w="http://schemas.openxmlformats.org/wordprocessingml/2006/main" xmlns:w14="http://schemas.microsoft.com/office/word/2010/wordml" xmlns:w15="http://schemas.microsoft.com/office/word/2012/wordml" xmlns:w16se="http://schemas.microsoft.com/office/word/2015/wordml/symex" xmlns:wpg="http://schemas.microsoft.com/office/word/2010/wordprocessingGroup" xmlns:wpi="http://schemas.microsoft.com/office/word/2010/wordprocessingInk" xmlns:wne="http://schemas.microsoft.com/office/word/2006/wordml" xmlns:wps="http://schemas.microsoft.com/office/word/2010/wordprocessingShape" mc:Ignorable="w14 w15 w16se wp14">
   <w:p>
     <w:pPr>
-      <w:pStyle w:val="Fuzeile"/>
+      <w:pStyle w:val="Footer"/>
+    </w:pPr>
+  </w:p>
+</w:ftr>
+</file>
+
+<file path=word/footer2.xml><?xml version="1.0" encoding="utf-8"?>
+<w:ftr xmlns:wpc="http://schemas.microsoft.com/office/word/2010/wordprocessingCanvas" xmlns:cx="http://schemas.microsoft.com/office/drawing/2014/chartex" xmlns:cx1="http://schemas.microsoft.com/office/drawing/2015/9/8/chartex" xmlns:cx2="http://schemas.microsoft.com/office/drawing/2015/10/21/chartex" xmlns:cx3="http://schemas.microsoft.com/office/drawing/2016/5/9/chartex" xmlns:cx4="http://schemas.microsoft.com/office/drawing/2016/5/10/chartex" xmlns:cx5="http://schemas.microsoft.com/office/drawing/2016/5/11/chartex" xmlns:mc="http://schemas.openxmlformats.org/markup-compatibility/2006" xmlns:o="urn:schemas-microsoft-com:office:office" xmlns:r="http://schemas.openxmlformats.org/officeDocument/2006/relationships" xmlns:m="http://schemas.openxmlformats.org/officeDocument/2006/math" xmlns:v="urn:schemas-microsoft-com:vml" xmlns:wp14="http://schemas.microsoft.com/office/word/2010/wordprocessingDrawing" xmlns:wp="http://schemas.openxmlformats.org/drawingml/2006/wordprocessingDrawing" xmlns:w10="urn:schemas-microsoft-com:office:word" xmlns:w="http://schemas.openxmlformats.org/wordprocessingml/2006/main" xmlns:w14="http://schemas.microsoft.com/office/word/2010/wordml" xmlns:w15="http://schemas.microsoft.com/office/word/2012/wordml" xmlns:w16se="http://schemas.microsoft.com/office/word/2015/wordml/symex" xmlns:wpg="http://schemas.microsoft.com/office/word/2010/wordprocessingGroup" xmlns:wpi="http://schemas.microsoft.com/office/word/2010/wordprocessingInk" xmlns:wne="http://schemas.microsoft.com/office/word/2006/wordml" xmlns:wps="http://schemas.microsoft.com/office/word/2010/wordprocessingShape" mc:Ignorable="w14 w15 w16se wp14">
+  <w:p>
+    <w:pPr>
+      <w:pStyle w:val="Footer"/>
       <w:rPr>
         <w:sz w:val="16"/>
         <w:szCs w:val="16"/>
@@ -17249,39 +17293,41 @@
   </w:p>
   <w:p>
     <w:pPr>
-      <w:pStyle w:val="Fuzeile"/>
-      <w:rPr>
-        <w:sz w:val="16"/>
-        <w:szCs w:val="16"/>
-      </w:rPr>
+      <w:pStyle w:val="Footer"/>
     </w:pPr>
     <w:r>
       <w:rPr>
         <w:sz w:val="16"/>
         <w:szCs w:val="16"/>
       </w:rPr>
-      <w:t>[2]Vermögen und Schulden von Partnerin / Partner I und II können miteinander verrechnet werden. Wenn der Gesamtwert negativ ist, beträgt der zu</w:t>
-    </w:r>
-    <w:r>
-      <w:rPr>
-        <w:sz w:val="16"/>
-        <w:szCs w:val="16"/>
-      </w:rPr>
-      <w:t xml:space="preserve"> </w:t>
-    </w:r>
-    <w:r>
-      <w:rPr>
-        <w:sz w:val="16"/>
-        <w:szCs w:val="16"/>
-      </w:rPr>
-      <w:t>berücksichtigende Wert 0 Franken.</w:t>
+      <w:t>[2]Vermögen und Schulden von Partnerin / Partner I und II können miteinander verrechnet werden. Wenn der Gesamtwert negativ ist, beträgt der zu berücksichtigende Wert 0 Franken.</w:t>
     </w:r>
   </w:p>
 </w:ftr>
 </file>
 
+<file path=word/footer3.xml><?xml version="1.0" encoding="utf-8"?>
+<w:ftr xmlns:wpc="http://schemas.microsoft.com/office/word/2010/wordprocessingCanvas" xmlns:cx="http://schemas.microsoft.com/office/drawing/2014/chartex" xmlns:cx1="http://schemas.microsoft.com/office/drawing/2015/9/8/chartex" xmlns:cx2="http://schemas.microsoft.com/office/drawing/2015/10/21/chartex" xmlns:cx3="http://schemas.microsoft.com/office/drawing/2016/5/9/chartex" xmlns:cx4="http://schemas.microsoft.com/office/drawing/2016/5/10/chartex" xmlns:cx5="http://schemas.microsoft.com/office/drawing/2016/5/11/chartex" xmlns:mc="http://schemas.openxmlformats.org/markup-compatibility/2006" xmlns:o="urn:schemas-microsoft-com:office:office" xmlns:r="http://schemas.openxmlformats.org/officeDocument/2006/relationships" xmlns:m="http://schemas.openxmlformats.org/officeDocument/2006/math" xmlns:v="urn:schemas-microsoft-com:vml" xmlns:wp14="http://schemas.microsoft.com/office/word/2010/wordprocessingDrawing" xmlns:wp="http://schemas.openxmlformats.org/drawingml/2006/wordprocessingDrawing" xmlns:w10="urn:schemas-microsoft-com:office:word" xmlns:w="http://schemas.openxmlformats.org/wordprocessingml/2006/main" xmlns:w14="http://schemas.microsoft.com/office/word/2010/wordml" xmlns:w15="http://schemas.microsoft.com/office/word/2012/wordml" xmlns:w16se="http://schemas.microsoft.com/office/word/2015/wordml/symex" xmlns:wpg="http://schemas.microsoft.com/office/word/2010/wordprocessingGroup" xmlns:wpi="http://schemas.microsoft.com/office/word/2010/wordprocessingInk" xmlns:wne="http://schemas.microsoft.com/office/word/2006/wordml" xmlns:wps="http://schemas.microsoft.com/office/word/2010/wordprocessingShape" mc:Ignorable="w14 w15 w16se wp14">
+  <w:p>
+    <w:pPr>
+      <w:pStyle w:val="Footer"/>
+    </w:pPr>
+  </w:p>
+</w:ftr>
+</file>
+
+<file path=word/footer4.xml><?xml version="1.0" encoding="utf-8"?>
+<w:ftr xmlns:wpc="http://schemas.microsoft.com/office/word/2010/wordprocessingCanvas" xmlns:cx="http://schemas.microsoft.com/office/drawing/2014/chartex" xmlns:cx1="http://schemas.microsoft.com/office/drawing/2015/9/8/chartex" xmlns:cx2="http://schemas.microsoft.com/office/drawing/2015/10/21/chartex" xmlns:cx3="http://schemas.microsoft.com/office/drawing/2016/5/9/chartex" xmlns:cx4="http://schemas.microsoft.com/office/drawing/2016/5/10/chartex" xmlns:cx5="http://schemas.microsoft.com/office/drawing/2016/5/11/chartex" xmlns:mc="http://schemas.openxmlformats.org/markup-compatibility/2006" xmlns:o="urn:schemas-microsoft-com:office:office" xmlns:r="http://schemas.openxmlformats.org/officeDocument/2006/relationships" xmlns:m="http://schemas.openxmlformats.org/officeDocument/2006/math" xmlns:v="urn:schemas-microsoft-com:vml" xmlns:wp14="http://schemas.microsoft.com/office/word/2010/wordprocessingDrawing" xmlns:wp="http://schemas.openxmlformats.org/drawingml/2006/wordprocessingDrawing" xmlns:w10="urn:schemas-microsoft-com:office:word" xmlns:w="http://schemas.openxmlformats.org/wordprocessingml/2006/main" xmlns:w14="http://schemas.microsoft.com/office/word/2010/wordml" xmlns:w15="http://schemas.microsoft.com/office/word/2012/wordml" xmlns:w16se="http://schemas.microsoft.com/office/word/2015/wordml/symex" xmlns:wpg="http://schemas.microsoft.com/office/word/2010/wordprocessingGroup" xmlns:wpi="http://schemas.microsoft.com/office/word/2010/wordprocessingInk" xmlns:wne="http://schemas.microsoft.com/office/word/2006/wordml" xmlns:wps="http://schemas.microsoft.com/office/word/2010/wordprocessingShape" mc:Ignorable="w14 w15 w16se wp14">
+  <w:p>
+    <w:pPr>
+      <w:pStyle w:val="Footer"/>
+    </w:pPr>
+  </w:p>
+</w:ftr>
+</file>
+
 <file path=word/footnotes.xml><?xml version="1.0" encoding="utf-8"?>
-<w:footnotes xmlns:wpc="http://schemas.microsoft.com/office/word/2010/wordprocessingCanvas" xmlns:mc="http://schemas.openxmlformats.org/markup-compatibility/2006" xmlns:o="urn:schemas-microsoft-com:office:office" xmlns:r="http://schemas.openxmlformats.org/officeDocument/2006/relationships" xmlns:m="http://schemas.openxmlformats.org/officeDocument/2006/math" xmlns:v="urn:schemas-microsoft-com:vml" xmlns:wp14="http://schemas.microsoft.com/office/word/2010/wordprocessingDrawing" xmlns:wp="http://schemas.openxmlformats.org/drawingml/2006/wordprocessingDrawing" xmlns:w10="urn:schemas-microsoft-com:office:word" xmlns:w="http://schemas.openxmlformats.org/wordprocessingml/2006/main" xmlns:w14="http://schemas.microsoft.com/office/word/2010/wordml" xmlns:wpg="http://schemas.microsoft.com/office/word/2010/wordprocessingGroup" xmlns:wpi="http://schemas.microsoft.com/office/word/2010/wordprocessingInk" xmlns:wne="http://schemas.microsoft.com/office/word/2006/wordml" xmlns:wps="http://schemas.microsoft.com/office/word/2010/wordprocessingShape" mc:Ignorable="w14 wp14">
+<w:footnotes xmlns:wpc="http://schemas.microsoft.com/office/word/2010/wordprocessingCanvas" xmlns:cx="http://schemas.microsoft.com/office/drawing/2014/chartex" xmlns:cx1="http://schemas.microsoft.com/office/drawing/2015/9/8/chartex" xmlns:cx2="http://schemas.microsoft.com/office/drawing/2015/10/21/chartex" xmlns:cx3="http://schemas.microsoft.com/office/drawing/2016/5/9/chartex" xmlns:cx4="http://schemas.microsoft.com/office/drawing/2016/5/10/chartex" xmlns:cx5="http://schemas.microsoft.com/office/drawing/2016/5/11/chartex" xmlns:mc="http://schemas.openxmlformats.org/markup-compatibility/2006" xmlns:o="urn:schemas-microsoft-com:office:office" xmlns:r="http://schemas.openxmlformats.org/officeDocument/2006/relationships" xmlns:m="http://schemas.openxmlformats.org/officeDocument/2006/math" xmlns:v="urn:schemas-microsoft-com:vml" xmlns:wp14="http://schemas.microsoft.com/office/word/2010/wordprocessingDrawing" xmlns:wp="http://schemas.openxmlformats.org/drawingml/2006/wordprocessingDrawing" xmlns:w10="urn:schemas-microsoft-com:office:word" xmlns:w="http://schemas.openxmlformats.org/wordprocessingml/2006/main" xmlns:w14="http://schemas.microsoft.com/office/word/2010/wordml" xmlns:w15="http://schemas.microsoft.com/office/word/2012/wordml" xmlns:w16se="http://schemas.microsoft.com/office/word/2015/wordml/symex" xmlns:wpg="http://schemas.microsoft.com/office/word/2010/wordprocessingGroup" xmlns:wpi="http://schemas.microsoft.com/office/word/2010/wordprocessingInk" xmlns:wne="http://schemas.microsoft.com/office/word/2006/wordml" xmlns:wps="http://schemas.microsoft.com/office/word/2010/wordprocessingShape" mc:Ignorable="w14 w15 w16se wp14">
   <w:footnote w:type="separator" w:id="-1">
     <w:p>
       <w:pPr>
@@ -17306,11 +17352,21 @@
 </file>
 
 <file path=word/header1.xml><?xml version="1.0" encoding="utf-8"?>
-<w:hdr xmlns:wpc="http://schemas.microsoft.com/office/word/2010/wordprocessingCanvas" xmlns:mc="http://schemas.openxmlformats.org/markup-compatibility/2006" xmlns:o="urn:schemas-microsoft-com:office:office" xmlns:r="http://schemas.openxmlformats.org/officeDocument/2006/relationships" xmlns:m="http://schemas.openxmlformats.org/officeDocument/2006/math" xmlns:v="urn:schemas-microsoft-com:vml" xmlns:wp14="http://schemas.microsoft.com/office/word/2010/wordprocessingDrawing" xmlns:wp="http://schemas.openxmlformats.org/drawingml/2006/wordprocessingDrawing" xmlns:w10="urn:schemas-microsoft-com:office:word" xmlns:w="http://schemas.openxmlformats.org/wordprocessingml/2006/main" xmlns:w14="http://schemas.microsoft.com/office/word/2010/wordml" xmlns:wpg="http://schemas.microsoft.com/office/word/2010/wordprocessingGroup" xmlns:wpi="http://schemas.microsoft.com/office/word/2010/wordprocessingInk" xmlns:wne="http://schemas.microsoft.com/office/word/2006/wordml" xmlns:wps="http://schemas.microsoft.com/office/word/2010/wordprocessingShape" mc:Ignorable="w14 wp14">
+<w:hdr xmlns:wpc="http://schemas.microsoft.com/office/word/2010/wordprocessingCanvas" xmlns:cx="http://schemas.microsoft.com/office/drawing/2014/chartex" xmlns:cx1="http://schemas.microsoft.com/office/drawing/2015/9/8/chartex" xmlns:cx2="http://schemas.microsoft.com/office/drawing/2015/10/21/chartex" xmlns:cx3="http://schemas.microsoft.com/office/drawing/2016/5/9/chartex" xmlns:cx4="http://schemas.microsoft.com/office/drawing/2016/5/10/chartex" xmlns:cx5="http://schemas.microsoft.com/office/drawing/2016/5/11/chartex" xmlns:mc="http://schemas.openxmlformats.org/markup-compatibility/2006" xmlns:o="urn:schemas-microsoft-com:office:office" xmlns:r="http://schemas.openxmlformats.org/officeDocument/2006/relationships" xmlns:m="http://schemas.openxmlformats.org/officeDocument/2006/math" xmlns:v="urn:schemas-microsoft-com:vml" xmlns:wp14="http://schemas.microsoft.com/office/word/2010/wordprocessingDrawing" xmlns:wp="http://schemas.openxmlformats.org/drawingml/2006/wordprocessingDrawing" xmlns:w10="urn:schemas-microsoft-com:office:word" xmlns:w="http://schemas.openxmlformats.org/wordprocessingml/2006/main" xmlns:w14="http://schemas.microsoft.com/office/word/2010/wordml" xmlns:w15="http://schemas.microsoft.com/office/word/2012/wordml" xmlns:w16se="http://schemas.microsoft.com/office/word/2015/wordml/symex" xmlns:wpg="http://schemas.microsoft.com/office/word/2010/wordprocessingGroup" xmlns:wpi="http://schemas.microsoft.com/office/word/2010/wordprocessingInk" xmlns:wne="http://schemas.microsoft.com/office/word/2006/wordml" xmlns:wps="http://schemas.microsoft.com/office/word/2010/wordprocessingShape" mc:Ignorable="w14 w15 w16se wp14">
   <w:p>
     <w:pPr>
-      <w:pStyle w:val="Kopfzeile"/>
-      <w:jc w:val="right"/>
+      <w:pStyle w:val="Header"/>
+    </w:pPr>
+  </w:p>
+</w:hdr>
+</file>
+
+<file path=word/header2.xml><?xml version="1.0" encoding="utf-8"?>
+<w:hdr xmlns:wpc="http://schemas.microsoft.com/office/word/2010/wordprocessingCanvas" xmlns:cx="http://schemas.microsoft.com/office/drawing/2014/chartex" xmlns:cx1="http://schemas.microsoft.com/office/drawing/2015/9/8/chartex" xmlns:cx2="http://schemas.microsoft.com/office/drawing/2015/10/21/chartex" xmlns:cx3="http://schemas.microsoft.com/office/drawing/2016/5/9/chartex" xmlns:cx4="http://schemas.microsoft.com/office/drawing/2016/5/10/chartex" xmlns:cx5="http://schemas.microsoft.com/office/drawing/2016/5/11/chartex" xmlns:mc="http://schemas.openxmlformats.org/markup-compatibility/2006" xmlns:o="urn:schemas-microsoft-com:office:office" xmlns:r="http://schemas.openxmlformats.org/officeDocument/2006/relationships" xmlns:m="http://schemas.openxmlformats.org/officeDocument/2006/math" xmlns:v="urn:schemas-microsoft-com:vml" xmlns:wp14="http://schemas.microsoft.com/office/word/2010/wordprocessingDrawing" xmlns:wp="http://schemas.openxmlformats.org/drawingml/2006/wordprocessingDrawing" xmlns:w10="urn:schemas-microsoft-com:office:word" xmlns:w="http://schemas.openxmlformats.org/wordprocessingml/2006/main" xmlns:w14="http://schemas.microsoft.com/office/word/2010/wordml" xmlns:w15="http://schemas.microsoft.com/office/word/2012/wordml" xmlns:w16se="http://schemas.microsoft.com/office/word/2015/wordml/symex" xmlns:wpg="http://schemas.microsoft.com/office/word/2010/wordprocessingGroup" xmlns:wpi="http://schemas.microsoft.com/office/word/2010/wordprocessingInk" xmlns:wne="http://schemas.microsoft.com/office/word/2006/wordml" xmlns:wps="http://schemas.microsoft.com/office/word/2010/wordprocessingShape" mc:Ignorable="w14 w15 w16se wp14">
+  <w:p>
+    <w:pPr>
+      <w:pStyle w:val="Header"/>
+      <w:ind w:firstLine="4395"/>
     </w:pPr>
     <w:r>
       <w:rPr>
@@ -17318,10 +17374,10 @@
         <w:lang w:eastAsia="de-CH"/>
       </w:rPr>
       <w:drawing>
-        <wp:inline distT="0" distB="0" distL="0" distR="0" wp14:anchorId="2106AFED" wp14:editId="1897D285">
-          <wp:extent cx="1801372" cy="1801372"/>
-          <wp:effectExtent l="0" t="0" r="0" b="0"/>
-          <wp:docPr id="1" name="Grafik 1"/>
+        <wp:inline distT="0" distB="0" distL="0" distR="0">
+          <wp:extent cx="1306800" cy="925200"/>
+          <wp:effectExtent l="0" t="0" r="8255" b="8255"/>
+          <wp:docPr id="25" name="Picture 25"/>
           <wp:cNvGraphicFramePr>
             <a:graphicFrameLocks xmlns:a="http://schemas.openxmlformats.org/drawingml/2006/main" noChangeAspect="1"/>
           </wp:cNvGraphicFramePr>
@@ -17329,11 +17385,11 @@
             <a:graphicData uri="http://schemas.openxmlformats.org/drawingml/2006/picture">
               <pic:pic xmlns:pic="http://schemas.openxmlformats.org/drawingml/2006/picture">
                 <pic:nvPicPr>
-                  <pic:cNvPr id="0" name="logo_stadt_bern_kinderbetreuung.png"/>
+                  <pic:cNvPr id="1" name="bernwappen.png"/>
                   <pic:cNvPicPr/>
                 </pic:nvPicPr>
                 <pic:blipFill>
-                  <a:blip r:embed="rId1" cstate="print">
+                  <a:blip r:embed="rId1">
                     <a:extLst>
                       <a:ext uri="{28A0092B-C50C-407E-A947-70E740481C1C}">
                         <a14:useLocalDpi xmlns:a14="http://schemas.microsoft.com/office/drawing/2010/main" val="0"/>
@@ -17347,7 +17403,75 @@
                 <pic:spPr>
                   <a:xfrm>
                     <a:off x="0" y="0"/>
-                    <a:ext cx="1801372" cy="1801372"/>
+                    <a:ext cx="1306800" cy="925200"/>
+                  </a:xfrm>
+                  <a:prstGeom prst="rect">
+                    <a:avLst/>
+                  </a:prstGeom>
+                </pic:spPr>
+              </pic:pic>
+            </a:graphicData>
+          </a:graphic>
+        </wp:inline>
+      </w:drawing>
+    </w:r>
+  </w:p>
+</w:hdr>
+</file>
+
+<file path=word/header3.xml><?xml version="1.0" encoding="utf-8"?>
+<w:hdr xmlns:wpc="http://schemas.microsoft.com/office/word/2010/wordprocessingCanvas" xmlns:cx="http://schemas.microsoft.com/office/drawing/2014/chartex" xmlns:cx1="http://schemas.microsoft.com/office/drawing/2015/9/8/chartex" xmlns:cx2="http://schemas.microsoft.com/office/drawing/2015/10/21/chartex" xmlns:cx3="http://schemas.microsoft.com/office/drawing/2016/5/9/chartex" xmlns:cx4="http://schemas.microsoft.com/office/drawing/2016/5/10/chartex" xmlns:cx5="http://schemas.microsoft.com/office/drawing/2016/5/11/chartex" xmlns:mc="http://schemas.openxmlformats.org/markup-compatibility/2006" xmlns:o="urn:schemas-microsoft-com:office:office" xmlns:r="http://schemas.openxmlformats.org/officeDocument/2006/relationships" xmlns:m="http://schemas.openxmlformats.org/officeDocument/2006/math" xmlns:v="urn:schemas-microsoft-com:vml" xmlns:wp14="http://schemas.microsoft.com/office/word/2010/wordprocessingDrawing" xmlns:wp="http://schemas.openxmlformats.org/drawingml/2006/wordprocessingDrawing" xmlns:w10="urn:schemas-microsoft-com:office:word" xmlns:w="http://schemas.openxmlformats.org/wordprocessingml/2006/main" xmlns:w14="http://schemas.microsoft.com/office/word/2010/wordml" xmlns:w15="http://schemas.microsoft.com/office/word/2012/wordml" xmlns:w16se="http://schemas.microsoft.com/office/word/2015/wordml/symex" xmlns:wpg="http://schemas.microsoft.com/office/word/2010/wordprocessingGroup" xmlns:wpi="http://schemas.microsoft.com/office/word/2010/wordprocessingInk" xmlns:wne="http://schemas.microsoft.com/office/word/2006/wordml" xmlns:wps="http://schemas.microsoft.com/office/word/2010/wordprocessingShape" mc:Ignorable="w14 w15 w16se wp14">
+  <w:p>
+    <w:pPr>
+      <w:pStyle w:val="Header"/>
+    </w:pPr>
+  </w:p>
+</w:hdr>
+</file>
+
+<file path=word/header4.xml><?xml version="1.0" encoding="utf-8"?>
+<w:hdr xmlns:wpc="http://schemas.microsoft.com/office/word/2010/wordprocessingCanvas" xmlns:cx="http://schemas.microsoft.com/office/drawing/2014/chartex" xmlns:cx1="http://schemas.microsoft.com/office/drawing/2015/9/8/chartex" xmlns:cx2="http://schemas.microsoft.com/office/drawing/2015/10/21/chartex" xmlns:cx3="http://schemas.microsoft.com/office/drawing/2016/5/9/chartex" xmlns:cx4="http://schemas.microsoft.com/office/drawing/2016/5/10/chartex" xmlns:cx5="http://schemas.microsoft.com/office/drawing/2016/5/11/chartex" xmlns:mc="http://schemas.openxmlformats.org/markup-compatibility/2006" xmlns:o="urn:schemas-microsoft-com:office:office" xmlns:r="http://schemas.openxmlformats.org/officeDocument/2006/relationships" xmlns:m="http://schemas.openxmlformats.org/officeDocument/2006/math" xmlns:v="urn:schemas-microsoft-com:vml" xmlns:wp14="http://schemas.microsoft.com/office/word/2010/wordprocessingDrawing" xmlns:wp="http://schemas.openxmlformats.org/drawingml/2006/wordprocessingDrawing" xmlns:w10="urn:schemas-microsoft-com:office:word" xmlns:w="http://schemas.openxmlformats.org/wordprocessingml/2006/main" xmlns:w14="http://schemas.microsoft.com/office/word/2010/wordml" xmlns:w15="http://schemas.microsoft.com/office/word/2012/wordml" xmlns:w16se="http://schemas.microsoft.com/office/word/2015/wordml/symex" xmlns:wpg="http://schemas.microsoft.com/office/word/2010/wordprocessingGroup" xmlns:wpi="http://schemas.microsoft.com/office/word/2010/wordprocessingInk" xmlns:wne="http://schemas.microsoft.com/office/word/2006/wordml" xmlns:wps="http://schemas.microsoft.com/office/word/2010/wordprocessingShape" mc:Ignorable="w14 w15 w16se wp14">
+  <w:p>
+    <w:pPr>
+      <w:pStyle w:val="Header"/>
+      <w:ind w:firstLine="9072"/>
+    </w:pPr>
+    <w:r>
+      <w:rPr>
+        <w:noProof/>
+        <w:lang w:eastAsia="de-CH"/>
+      </w:rPr>
+      <w:drawing>
+        <wp:inline distT="0" distB="0" distL="0" distR="0">
+          <wp:extent cx="1306800" cy="925200"/>
+          <wp:effectExtent l="0" t="0" r="8255" b="8255"/>
+          <wp:docPr id="2" name="Picture 2"/>
+          <wp:cNvGraphicFramePr>
+            <a:graphicFrameLocks xmlns:a="http://schemas.openxmlformats.org/drawingml/2006/main" noChangeAspect="1"/>
+          </wp:cNvGraphicFramePr>
+          <a:graphic xmlns:a="http://schemas.openxmlformats.org/drawingml/2006/main">
+            <a:graphicData uri="http://schemas.openxmlformats.org/drawingml/2006/picture">
+              <pic:pic xmlns:pic="http://schemas.openxmlformats.org/drawingml/2006/picture">
+                <pic:nvPicPr>
+                  <pic:cNvPr id="2" name="bernwappen.png"/>
+                  <pic:cNvPicPr/>
+                </pic:nvPicPr>
+                <pic:blipFill>
+                  <a:blip r:embed="rId1">
+                    <a:extLst>
+                      <a:ext uri="{28A0092B-C50C-407E-A947-70E740481C1C}">
+                        <a14:useLocalDpi xmlns:a14="http://schemas.microsoft.com/office/drawing/2010/main" val="0"/>
+                      </a:ext>
+                    </a:extLst>
+                  </a:blip>
+                  <a:stretch>
+                    <a:fillRect/>
+                  </a:stretch>
+                </pic:blipFill>
+                <pic:spPr>
+                  <a:xfrm>
+                    <a:off x="0" y="0"/>
+                    <a:ext cx="1306800" cy="925200"/>
                   </a:xfrm>
                   <a:prstGeom prst="rect">
                     <a:avLst/>
@@ -17364,15 +17488,15 @@
 </file>
 
 <file path=word/numbering.xml><?xml version="1.0" encoding="utf-8"?>
-<w:numbering xmlns:wpc="http://schemas.microsoft.com/office/word/2010/wordprocessingCanvas" xmlns:mc="http://schemas.openxmlformats.org/markup-compatibility/2006" xmlns:o="urn:schemas-microsoft-com:office:office" xmlns:r="http://schemas.openxmlformats.org/officeDocument/2006/relationships" xmlns:m="http://schemas.openxmlformats.org/officeDocument/2006/math" xmlns:v="urn:schemas-microsoft-com:vml" xmlns:wp14="http://schemas.microsoft.com/office/word/2010/wordprocessingDrawing" xmlns:wp="http://schemas.openxmlformats.org/drawingml/2006/wordprocessingDrawing" xmlns:w10="urn:schemas-microsoft-com:office:word" xmlns:w="http://schemas.openxmlformats.org/wordprocessingml/2006/main" xmlns:w14="http://schemas.microsoft.com/office/word/2010/wordml" xmlns:wpg="http://schemas.microsoft.com/office/word/2010/wordprocessingGroup" xmlns:wpi="http://schemas.microsoft.com/office/word/2010/wordprocessingInk" xmlns:wne="http://schemas.microsoft.com/office/word/2006/wordml" xmlns:wps="http://schemas.microsoft.com/office/word/2010/wordprocessingShape" mc:Ignorable="w14 wp14">
-  <w:abstractNum w:abstractNumId="0">
+<w:numbering xmlns:wpc="http://schemas.microsoft.com/office/word/2010/wordprocessingCanvas" xmlns:cx="http://schemas.microsoft.com/office/drawing/2014/chartex" xmlns:cx1="http://schemas.microsoft.com/office/drawing/2015/9/8/chartex" xmlns:cx2="http://schemas.microsoft.com/office/drawing/2015/10/21/chartex" xmlns:cx3="http://schemas.microsoft.com/office/drawing/2016/5/9/chartex" xmlns:cx4="http://schemas.microsoft.com/office/drawing/2016/5/10/chartex" xmlns:cx5="http://schemas.microsoft.com/office/drawing/2016/5/11/chartex" xmlns:mc="http://schemas.openxmlformats.org/markup-compatibility/2006" xmlns:o="urn:schemas-microsoft-com:office:office" xmlns:r="http://schemas.openxmlformats.org/officeDocument/2006/relationships" xmlns:m="http://schemas.openxmlformats.org/officeDocument/2006/math" xmlns:v="urn:schemas-microsoft-com:vml" xmlns:wp14="http://schemas.microsoft.com/office/word/2010/wordprocessingDrawing" xmlns:wp="http://schemas.openxmlformats.org/drawingml/2006/wordprocessingDrawing" xmlns:w10="urn:schemas-microsoft-com:office:word" xmlns:w="http://schemas.openxmlformats.org/wordprocessingml/2006/main" xmlns:w14="http://schemas.microsoft.com/office/word/2010/wordml" xmlns:w15="http://schemas.microsoft.com/office/word/2012/wordml" xmlns:w16se="http://schemas.microsoft.com/office/word/2015/wordml/symex" xmlns:wpg="http://schemas.microsoft.com/office/word/2010/wordprocessingGroup" xmlns:wpi="http://schemas.microsoft.com/office/word/2010/wordprocessingInk" xmlns:wne="http://schemas.microsoft.com/office/word/2006/wordml" xmlns:wps="http://schemas.microsoft.com/office/word/2010/wordprocessingShape" mc:Ignorable="w14 w15 w16se wp14">
+  <w:abstractNum w:abstractNumId="0" w15:restartNumberingAfterBreak="0">
     <w:nsid w:val="4DB2642F"/>
     <w:multiLevelType w:val="multilevel"/>
     <w:tmpl w:val="BBE2403E"/>
     <w:lvl w:ilvl="0">
       <w:start w:val="1"/>
       <w:numFmt w:val="decimal"/>
-      <w:pStyle w:val="berschrift1"/>
+      <w:pStyle w:val="Heading1"/>
       <w:lvlText w:val="%1"/>
       <w:lvlJc w:val="left"/>
       <w:pPr>
@@ -17382,7 +17506,7 @@
     <w:lvl w:ilvl="1">
       <w:start w:val="1"/>
       <w:numFmt w:val="decimal"/>
-      <w:pStyle w:val="berschrift2"/>
+      <w:pStyle w:val="Heading2"/>
       <w:lvlText w:val="%1.%2"/>
       <w:lvlJc w:val="left"/>
       <w:pPr>
@@ -17392,7 +17516,7 @@
     <w:lvl w:ilvl="2">
       <w:start w:val="1"/>
       <w:numFmt w:val="decimal"/>
-      <w:pStyle w:val="berschrift3"/>
+      <w:pStyle w:val="Heading3"/>
       <w:lvlText w:val="%1.%2.%3"/>
       <w:lvlJc w:val="left"/>
       <w:pPr>
@@ -17402,7 +17526,7 @@
     <w:lvl w:ilvl="3">
       <w:start w:val="1"/>
       <w:numFmt w:val="decimal"/>
-      <w:pStyle w:val="berschrift4"/>
+      <w:pStyle w:val="Heading4"/>
       <w:lvlText w:val="%1.%2.%3.%4"/>
       <w:lvlJc w:val="left"/>
       <w:pPr>
@@ -17421,7 +17545,7 @@
     <w:lvl w:ilvl="5">
       <w:start w:val="1"/>
       <w:numFmt w:val="decimal"/>
-      <w:pStyle w:val="berschrift6"/>
+      <w:pStyle w:val="Heading6"/>
       <w:lvlText w:val="%1.%2.%3.%4.%5.%6"/>
       <w:lvlJc w:val="left"/>
       <w:pPr>
@@ -17431,7 +17555,7 @@
     <w:lvl w:ilvl="6">
       <w:start w:val="1"/>
       <w:numFmt w:val="decimal"/>
-      <w:pStyle w:val="berschrift7"/>
+      <w:pStyle w:val="Heading7"/>
       <w:lvlText w:val="%1.%2.%3.%4.%5.%6.%7"/>
       <w:lvlJc w:val="left"/>
       <w:pPr>
@@ -17441,7 +17565,7 @@
     <w:lvl w:ilvl="7">
       <w:start w:val="1"/>
       <w:numFmt w:val="decimal"/>
-      <w:pStyle w:val="berschrift8"/>
+      <w:pStyle w:val="Heading8"/>
       <w:lvlText w:val="%1.%2.%3.%4.%5.%6.%7.%8"/>
       <w:lvlJc w:val="left"/>
       <w:pPr>
@@ -17451,7 +17575,7 @@
     <w:lvl w:ilvl="8">
       <w:start w:val="1"/>
       <w:numFmt w:val="decimal"/>
-      <w:pStyle w:val="berschrift9"/>
+      <w:pStyle w:val="Heading9"/>
       <w:lvlText w:val="%1.%2.%3.%4.%5.%6.%7.%8.%9"/>
       <w:lvlJc w:val="left"/>
       <w:pPr>
@@ -17490,7 +17614,7 @@
 </file>
 
 <file path=word/styles.xml><?xml version="1.0" encoding="utf-8"?>
-<w:styles xmlns:mc="http://schemas.openxmlformats.org/markup-compatibility/2006" xmlns:r="http://schemas.openxmlformats.org/officeDocument/2006/relationships" xmlns:w="http://schemas.openxmlformats.org/wordprocessingml/2006/main" xmlns:w14="http://schemas.microsoft.com/office/word/2010/wordml" mc:Ignorable="w14">
+<w:styles xmlns:mc="http://schemas.openxmlformats.org/markup-compatibility/2006" xmlns:r="http://schemas.openxmlformats.org/officeDocument/2006/relationships" xmlns:w="http://schemas.openxmlformats.org/wordprocessingml/2006/main" xmlns:w14="http://schemas.microsoft.com/office/word/2010/wordml" xmlns:w15="http://schemas.microsoft.com/office/word/2012/wordml" xmlns:w16se="http://schemas.microsoft.com/office/word/2015/wordml/symex" mc:Ignorable="w14 w15 w16se">
   <w:docDefaults>
     <w:rPrDefault>
       <w:rPr>
@@ -17506,146 +17630,383 @@
       </w:pPr>
     </w:pPrDefault>
   </w:docDefaults>
-  <w:latentStyles w:defLockedState="0" w:defUIPriority="99" w:defSemiHidden="1" w:defUnhideWhenUsed="1" w:defQFormat="0" w:count="267">
-    <w:lsdException w:name="Normal" w:semiHidden="0" w:uiPriority="0" w:unhideWhenUsed="0" w:qFormat="1"/>
-    <w:lsdException w:name="heading 1" w:semiHidden="0" w:uiPriority="9" w:unhideWhenUsed="0" w:qFormat="1"/>
-    <w:lsdException w:name="heading 2" w:uiPriority="9" w:qFormat="1"/>
-    <w:lsdException w:name="heading 3" w:uiPriority="9" w:qFormat="1"/>
-    <w:lsdException w:name="heading 4" w:uiPriority="9" w:qFormat="1"/>
-    <w:lsdException w:name="heading 5" w:uiPriority="9"/>
-    <w:lsdException w:name="heading 6" w:uiPriority="9" w:qFormat="1"/>
-    <w:lsdException w:name="heading 7" w:uiPriority="9" w:qFormat="1"/>
-    <w:lsdException w:name="heading 8" w:uiPriority="9" w:qFormat="1"/>
-    <w:lsdException w:name="heading 9" w:uiPriority="9" w:qFormat="1"/>
-    <w:lsdException w:name="toc 1" w:uiPriority="39" w:qFormat="1"/>
-    <w:lsdException w:name="toc 2" w:uiPriority="39" w:qFormat="1"/>
-    <w:lsdException w:name="toc 3" w:uiPriority="39" w:qFormat="1"/>
-    <w:lsdException w:name="toc 4" w:uiPriority="39"/>
-    <w:lsdException w:name="toc 5" w:uiPriority="39"/>
-    <w:lsdException w:name="toc 6" w:uiPriority="39"/>
-    <w:lsdException w:name="toc 7" w:uiPriority="39"/>
-    <w:lsdException w:name="toc 8" w:uiPriority="39"/>
-    <w:lsdException w:name="toc 9" w:uiPriority="39"/>
-    <w:lsdException w:name="caption" w:uiPriority="35" w:qFormat="1"/>
-    <w:lsdException w:name="Title" w:semiHidden="0" w:uiPriority="10" w:unhideWhenUsed="0" w:qFormat="1"/>
-    <w:lsdException w:name="Default Paragraph Font" w:uiPriority="1"/>
-    <w:lsdException w:name="Subtitle" w:semiHidden="0" w:uiPriority="11" w:unhideWhenUsed="0" w:qFormat="1"/>
-    <w:lsdException w:name="Strong" w:semiHidden="0" w:uiPriority="22" w:unhideWhenUsed="0" w:qFormat="1"/>
-    <w:lsdException w:name="Emphasis" w:semiHidden="0" w:uiPriority="20" w:unhideWhenUsed="0" w:qFormat="1"/>
-    <w:lsdException w:name="Table Grid" w:semiHidden="0" w:uiPriority="0" w:unhideWhenUsed="0"/>
-    <w:lsdException w:name="Placeholder Text" w:unhideWhenUsed="0"/>
-    <w:lsdException w:name="No Spacing" w:semiHidden="0" w:uiPriority="1" w:unhideWhenUsed="0" w:qFormat="1"/>
-    <w:lsdException w:name="Light Shading" w:semiHidden="0" w:uiPriority="60" w:unhideWhenUsed="0"/>
-    <w:lsdException w:name="Light List" w:semiHidden="0" w:uiPriority="61" w:unhideWhenUsed="0"/>
-    <w:lsdException w:name="Light Grid" w:semiHidden="0" w:uiPriority="62" w:unhideWhenUsed="0"/>
-    <w:lsdException w:name="Medium Shading 1" w:semiHidden="0" w:uiPriority="63" w:unhideWhenUsed="0"/>
-    <w:lsdException w:name="Medium Shading 2" w:semiHidden="0" w:uiPriority="64" w:unhideWhenUsed="0"/>
-    <w:lsdException w:name="Medium List 1" w:semiHidden="0" w:uiPriority="65" w:unhideWhenUsed="0"/>
-    <w:lsdException w:name="Medium List 2" w:semiHidden="0" w:uiPriority="66" w:unhideWhenUsed="0"/>
-    <w:lsdException w:name="Medium Grid 1" w:semiHidden="0" w:uiPriority="67" w:unhideWhenUsed="0"/>
-    <w:lsdException w:name="Medium Grid 2" w:semiHidden="0" w:uiPriority="68" w:unhideWhenUsed="0"/>
-    <w:lsdException w:name="Medium Grid 3" w:semiHidden="0" w:uiPriority="69" w:unhideWhenUsed="0"/>
-    <w:lsdException w:name="Dark List" w:semiHidden="0" w:uiPriority="70" w:unhideWhenUsed="0"/>
-    <w:lsdException w:name="Colorful Shading" w:semiHidden="0" w:uiPriority="71" w:unhideWhenUsed="0"/>
-    <w:lsdException w:name="Colorful List" w:semiHidden="0" w:uiPriority="72" w:unhideWhenUsed="0"/>
-    <w:lsdException w:name="Colorful Grid" w:semiHidden="0" w:uiPriority="73" w:unhideWhenUsed="0"/>
-    <w:lsdException w:name="Light Shading Accent 1" w:semiHidden="0" w:uiPriority="60" w:unhideWhenUsed="0"/>
-    <w:lsdException w:name="Light List Accent 1" w:semiHidden="0" w:uiPriority="61" w:unhideWhenUsed="0"/>
-    <w:lsdException w:name="Light Grid Accent 1" w:semiHidden="0" w:uiPriority="62" w:unhideWhenUsed="0"/>
-    <w:lsdException w:name="Medium Shading 1 Accent 1" w:semiHidden="0" w:uiPriority="63" w:unhideWhenUsed="0"/>
-    <w:lsdException w:name="Medium Shading 2 Accent 1" w:semiHidden="0" w:uiPriority="64" w:unhideWhenUsed="0"/>
-    <w:lsdException w:name="Medium List 1 Accent 1" w:semiHidden="0" w:uiPriority="65" w:unhideWhenUsed="0"/>
-    <w:lsdException w:name="Revision" w:unhideWhenUsed="0"/>
-    <w:lsdException w:name="List Paragraph" w:semiHidden="0" w:uiPriority="34" w:unhideWhenUsed="0" w:qFormat="1"/>
-    <w:lsdException w:name="Quote" w:semiHidden="0" w:uiPriority="29" w:unhideWhenUsed="0" w:qFormat="1"/>
-    <w:lsdException w:name="Intense Quote" w:semiHidden="0" w:uiPriority="30" w:unhideWhenUsed="0" w:qFormat="1"/>
-    <w:lsdException w:name="Medium List 2 Accent 1" w:semiHidden="0" w:uiPriority="66" w:unhideWhenUsed="0"/>
-    <w:lsdException w:name="Medium Grid 1 Accent 1" w:semiHidden="0" w:uiPriority="67" w:unhideWhenUsed="0"/>
-    <w:lsdException w:name="Medium Grid 2 Accent 1" w:semiHidden="0" w:uiPriority="68" w:unhideWhenUsed="0"/>
-    <w:lsdException w:name="Medium Grid 3 Accent 1" w:semiHidden="0" w:uiPriority="69" w:unhideWhenUsed="0"/>
-    <w:lsdException w:name="Dark List Accent 1" w:semiHidden="0" w:uiPriority="70" w:unhideWhenUsed="0"/>
-    <w:lsdException w:name="Colorful Shading Accent 1" w:semiHidden="0" w:uiPriority="71" w:unhideWhenUsed="0"/>
-    <w:lsdException w:name="Colorful List Accent 1" w:semiHidden="0" w:uiPriority="72" w:unhideWhenUsed="0"/>
-    <w:lsdException w:name="Colorful Grid Accent 1" w:semiHidden="0" w:uiPriority="73" w:unhideWhenUsed="0"/>
-    <w:lsdException w:name="Light Shading Accent 2" w:semiHidden="0" w:uiPriority="60" w:unhideWhenUsed="0"/>
-    <w:lsdException w:name="Light List Accent 2" w:semiHidden="0" w:uiPriority="61" w:unhideWhenUsed="0"/>
-    <w:lsdException w:name="Light Grid Accent 2" w:semiHidden="0" w:uiPriority="62" w:unhideWhenUsed="0"/>
-    <w:lsdException w:name="Medium Shading 1 Accent 2" w:semiHidden="0" w:uiPriority="63" w:unhideWhenUsed="0"/>
-    <w:lsdException w:name="Medium Shading 2 Accent 2" w:semiHidden="0" w:uiPriority="64" w:unhideWhenUsed="0"/>
-    <w:lsdException w:name="Medium List 1 Accent 2" w:semiHidden="0" w:uiPriority="65" w:unhideWhenUsed="0"/>
-    <w:lsdException w:name="Medium List 2 Accent 2" w:semiHidden="0" w:uiPriority="66" w:unhideWhenUsed="0"/>
-    <w:lsdException w:name="Medium Grid 1 Accent 2" w:semiHidden="0" w:uiPriority="67" w:unhideWhenUsed="0"/>
-    <w:lsdException w:name="Medium Grid 2 Accent 2" w:semiHidden="0" w:uiPriority="68" w:unhideWhenUsed="0"/>
-    <w:lsdException w:name="Medium Grid 3 Accent 2" w:semiHidden="0" w:uiPriority="69" w:unhideWhenUsed="0"/>
-    <w:lsdException w:name="Dark List Accent 2" w:semiHidden="0" w:uiPriority="70" w:unhideWhenUsed="0"/>
-    <w:lsdException w:name="Colorful Shading Accent 2" w:semiHidden="0" w:uiPriority="71" w:unhideWhenUsed="0"/>
-    <w:lsdException w:name="Colorful List Accent 2" w:semiHidden="0" w:uiPriority="72" w:unhideWhenUsed="0"/>
-    <w:lsdException w:name="Colorful Grid Accent 2" w:semiHidden="0" w:uiPriority="73" w:unhideWhenUsed="0"/>
-    <w:lsdException w:name="Light Shading Accent 3" w:semiHidden="0" w:uiPriority="60" w:unhideWhenUsed="0"/>
-    <w:lsdException w:name="Light List Accent 3" w:semiHidden="0" w:uiPriority="61" w:unhideWhenUsed="0"/>
-    <w:lsdException w:name="Light Grid Accent 3" w:semiHidden="0" w:uiPriority="62" w:unhideWhenUsed="0"/>
-    <w:lsdException w:name="Medium Shading 1 Accent 3" w:semiHidden="0" w:uiPriority="63" w:unhideWhenUsed="0"/>
-    <w:lsdException w:name="Medium Shading 2 Accent 3" w:semiHidden="0" w:uiPriority="64" w:unhideWhenUsed="0"/>
-    <w:lsdException w:name="Medium List 1 Accent 3" w:semiHidden="0" w:uiPriority="65" w:unhideWhenUsed="0"/>
-    <w:lsdException w:name="Medium List 2 Accent 3" w:semiHidden="0" w:uiPriority="66" w:unhideWhenUsed="0"/>
-    <w:lsdException w:name="Medium Grid 1 Accent 3" w:semiHidden="0" w:uiPriority="67" w:unhideWhenUsed="0"/>
-    <w:lsdException w:name="Medium Grid 2 Accent 3" w:semiHidden="0" w:uiPriority="68" w:unhideWhenUsed="0"/>
-    <w:lsdException w:name="Medium Grid 3 Accent 3" w:semiHidden="0" w:uiPriority="69" w:unhideWhenUsed="0"/>
-    <w:lsdException w:name="Dark List Accent 3" w:semiHidden="0" w:uiPriority="70" w:unhideWhenUsed="0"/>
-    <w:lsdException w:name="Colorful Shading Accent 3" w:semiHidden="0" w:uiPriority="71" w:unhideWhenUsed="0"/>
-    <w:lsdException w:name="Colorful List Accent 3" w:semiHidden="0" w:uiPriority="72" w:unhideWhenUsed="0"/>
-    <w:lsdException w:name="Colorful Grid Accent 3" w:semiHidden="0" w:uiPriority="73" w:unhideWhenUsed="0"/>
-    <w:lsdException w:name="Light Shading Accent 4" w:semiHidden="0" w:uiPriority="60" w:unhideWhenUsed="0"/>
-    <w:lsdException w:name="Light List Accent 4" w:semiHidden="0" w:uiPriority="61" w:unhideWhenUsed="0"/>
-    <w:lsdException w:name="Light Grid Accent 4" w:semiHidden="0" w:uiPriority="62" w:unhideWhenUsed="0"/>
-    <w:lsdException w:name="Medium Shading 1 Accent 4" w:semiHidden="0" w:uiPriority="63" w:unhideWhenUsed="0"/>
-    <w:lsdException w:name="Medium Shading 2 Accent 4" w:semiHidden="0" w:uiPriority="64" w:unhideWhenUsed="0"/>
-    <w:lsdException w:name="Medium List 1 Accent 4" w:semiHidden="0" w:uiPriority="65" w:unhideWhenUsed="0"/>
-    <w:lsdException w:name="Medium List 2 Accent 4" w:semiHidden="0" w:uiPriority="66" w:unhideWhenUsed="0"/>
-    <w:lsdException w:name="Medium Grid 1 Accent 4" w:semiHidden="0" w:uiPriority="67" w:unhideWhenUsed="0"/>
-    <w:lsdException w:name="Medium Grid 2 Accent 4" w:semiHidden="0" w:uiPriority="68" w:unhideWhenUsed="0"/>
-    <w:lsdException w:name="Medium Grid 3 Accent 4" w:semiHidden="0" w:uiPriority="69" w:unhideWhenUsed="0"/>
-    <w:lsdException w:name="Dark List Accent 4" w:semiHidden="0" w:uiPriority="70" w:unhideWhenUsed="0"/>
-    <w:lsdException w:name="Colorful Shading Accent 4" w:semiHidden="0" w:uiPriority="71" w:unhideWhenUsed="0"/>
-    <w:lsdException w:name="Colorful List Accent 4" w:semiHidden="0" w:uiPriority="72" w:unhideWhenUsed="0"/>
-    <w:lsdException w:name="Colorful Grid Accent 4" w:semiHidden="0" w:uiPriority="73" w:unhideWhenUsed="0"/>
-    <w:lsdException w:name="Light Shading Accent 5" w:semiHidden="0" w:uiPriority="60" w:unhideWhenUsed="0"/>
-    <w:lsdException w:name="Light List Accent 5" w:semiHidden="0" w:uiPriority="61" w:unhideWhenUsed="0"/>
-    <w:lsdException w:name="Light Grid Accent 5" w:semiHidden="0" w:uiPriority="62" w:unhideWhenUsed="0"/>
-    <w:lsdException w:name="Medium Shading 1 Accent 5" w:semiHidden="0" w:uiPriority="63" w:unhideWhenUsed="0"/>
-    <w:lsdException w:name="Medium Shading 2 Accent 5" w:semiHidden="0" w:uiPriority="64" w:unhideWhenUsed="0"/>
-    <w:lsdException w:name="Medium List 1 Accent 5" w:semiHidden="0" w:uiPriority="65" w:unhideWhenUsed="0"/>
-    <w:lsdException w:name="Medium List 2 Accent 5" w:semiHidden="0" w:uiPriority="66" w:unhideWhenUsed="0"/>
-    <w:lsdException w:name="Medium Grid 1 Accent 5" w:semiHidden="0" w:uiPriority="67" w:unhideWhenUsed="0"/>
-    <w:lsdException w:name="Medium Grid 2 Accent 5" w:semiHidden="0" w:uiPriority="68" w:unhideWhenUsed="0"/>
-    <w:lsdException w:name="Medium Grid 3 Accent 5" w:semiHidden="0" w:uiPriority="69" w:unhideWhenUsed="0"/>
-    <w:lsdException w:name="Dark List Accent 5" w:semiHidden="0" w:uiPriority="70" w:unhideWhenUsed="0"/>
-    <w:lsdException w:name="Colorful Shading Accent 5" w:semiHidden="0" w:uiPriority="71" w:unhideWhenUsed="0"/>
-    <w:lsdException w:name="Colorful List Accent 5" w:semiHidden="0" w:uiPriority="72" w:unhideWhenUsed="0"/>
-    <w:lsdException w:name="Colorful Grid Accent 5" w:semiHidden="0" w:uiPriority="73" w:unhideWhenUsed="0"/>
-    <w:lsdException w:name="Light Shading Accent 6" w:semiHidden="0" w:uiPriority="60" w:unhideWhenUsed="0"/>
-    <w:lsdException w:name="Light List Accent 6" w:semiHidden="0" w:uiPriority="61" w:unhideWhenUsed="0"/>
-    <w:lsdException w:name="Light Grid Accent 6" w:semiHidden="0" w:uiPriority="62" w:unhideWhenUsed="0"/>
-    <w:lsdException w:name="Medium Shading 1 Accent 6" w:semiHidden="0" w:uiPriority="63" w:unhideWhenUsed="0"/>
-    <w:lsdException w:name="Medium Shading 2 Accent 6" w:semiHidden="0" w:uiPriority="64" w:unhideWhenUsed="0"/>
-    <w:lsdException w:name="Medium List 1 Accent 6" w:semiHidden="0" w:uiPriority="65" w:unhideWhenUsed="0"/>
-    <w:lsdException w:name="Medium List 2 Accent 6" w:semiHidden="0" w:uiPriority="66" w:unhideWhenUsed="0"/>
-    <w:lsdException w:name="Medium Grid 1 Accent 6" w:semiHidden="0" w:uiPriority="67" w:unhideWhenUsed="0"/>
-    <w:lsdException w:name="Medium Grid 2 Accent 6" w:semiHidden="0" w:uiPriority="68" w:unhideWhenUsed="0"/>
-    <w:lsdException w:name="Medium Grid 3 Accent 6" w:semiHidden="0" w:uiPriority="69" w:unhideWhenUsed="0"/>
-    <w:lsdException w:name="Dark List Accent 6" w:semiHidden="0" w:uiPriority="70" w:unhideWhenUsed="0"/>
-    <w:lsdException w:name="Colorful Shading Accent 6" w:semiHidden="0" w:uiPriority="71" w:unhideWhenUsed="0"/>
-    <w:lsdException w:name="Colorful List Accent 6" w:semiHidden="0" w:uiPriority="72" w:unhideWhenUsed="0"/>
-    <w:lsdException w:name="Colorful Grid Accent 6" w:semiHidden="0" w:uiPriority="73" w:unhideWhenUsed="0"/>
-    <w:lsdException w:name="Subtle Emphasis" w:semiHidden="0" w:uiPriority="19" w:unhideWhenUsed="0" w:qFormat="1"/>
-    <w:lsdException w:name="Intense Emphasis" w:semiHidden="0" w:uiPriority="21" w:unhideWhenUsed="0" w:qFormat="1"/>
-    <w:lsdException w:name="Subtle Reference" w:semiHidden="0" w:uiPriority="31" w:unhideWhenUsed="0" w:qFormat="1"/>
-    <w:lsdException w:name="Intense Reference" w:semiHidden="0" w:uiPriority="32" w:unhideWhenUsed="0" w:qFormat="1"/>
-    <w:lsdException w:name="Book Title" w:semiHidden="0" w:uiPriority="33" w:unhideWhenUsed="0" w:qFormat="1"/>
-    <w:lsdException w:name="Bibliography" w:uiPriority="37"/>
-    <w:lsdException w:name="TOC Heading" w:uiPriority="39" w:qFormat="1"/>
+  <w:latentStyles w:defLockedState="0" w:defUIPriority="99" w:defSemiHidden="0" w:defUnhideWhenUsed="0" w:defQFormat="0" w:count="374">
+    <w:lsdException w:name="Normal" w:uiPriority="0" w:qFormat="1"/>
+    <w:lsdException w:name="heading 1" w:uiPriority="9" w:qFormat="1"/>
+    <w:lsdException w:name="heading 2" w:semiHidden="1" w:uiPriority="9" w:unhideWhenUsed="1" w:qFormat="1"/>
+    <w:lsdException w:name="heading 3" w:semiHidden="1" w:uiPriority="9" w:unhideWhenUsed="1" w:qFormat="1"/>
+    <w:lsdException w:name="heading 4" w:semiHidden="1" w:uiPriority="9" w:unhideWhenUsed="1" w:qFormat="1"/>
+    <w:lsdException w:name="heading 5" w:semiHidden="1" w:uiPriority="9" w:unhideWhenUsed="1"/>
+    <w:lsdException w:name="heading 6" w:semiHidden="1" w:uiPriority="9" w:unhideWhenUsed="1" w:qFormat="1"/>
+    <w:lsdException w:name="heading 7" w:semiHidden="1" w:uiPriority="9" w:unhideWhenUsed="1" w:qFormat="1"/>
+    <w:lsdException w:name="heading 8" w:semiHidden="1" w:uiPriority="9" w:unhideWhenUsed="1" w:qFormat="1"/>
+    <w:lsdException w:name="heading 9" w:semiHidden="1" w:uiPriority="9" w:unhideWhenUsed="1" w:qFormat="1"/>
+    <w:lsdException w:name="index 1" w:semiHidden="1" w:unhideWhenUsed="1"/>
+    <w:lsdException w:name="index 2" w:semiHidden="1" w:unhideWhenUsed="1"/>
+    <w:lsdException w:name="index 3" w:semiHidden="1" w:unhideWhenUsed="1"/>
+    <w:lsdException w:name="index 4" w:semiHidden="1" w:unhideWhenUsed="1"/>
+    <w:lsdException w:name="index 5" w:semiHidden="1" w:unhideWhenUsed="1"/>
+    <w:lsdException w:name="index 6" w:semiHidden="1" w:unhideWhenUsed="1"/>
+    <w:lsdException w:name="index 7" w:semiHidden="1" w:unhideWhenUsed="1"/>
+    <w:lsdException w:name="index 8" w:semiHidden="1" w:unhideWhenUsed="1"/>
+    <w:lsdException w:name="index 9" w:semiHidden="1" w:unhideWhenUsed="1"/>
+    <w:lsdException w:name="toc 1" w:semiHidden="1" w:uiPriority="39" w:unhideWhenUsed="1" w:qFormat="1"/>
+    <w:lsdException w:name="toc 2" w:semiHidden="1" w:uiPriority="39" w:unhideWhenUsed="1" w:qFormat="1"/>
+    <w:lsdException w:name="toc 3" w:semiHidden="1" w:uiPriority="39" w:unhideWhenUsed="1" w:qFormat="1"/>
+    <w:lsdException w:name="toc 4" w:semiHidden="1" w:uiPriority="39" w:unhideWhenUsed="1"/>
+    <w:lsdException w:name="toc 5" w:semiHidden="1" w:uiPriority="39" w:unhideWhenUsed="1"/>
+    <w:lsdException w:name="toc 6" w:semiHidden="1" w:uiPriority="39" w:unhideWhenUsed="1"/>
+    <w:lsdException w:name="toc 7" w:semiHidden="1" w:uiPriority="39" w:unhideWhenUsed="1"/>
+    <w:lsdException w:name="toc 8" w:semiHidden="1" w:uiPriority="39" w:unhideWhenUsed="1"/>
+    <w:lsdException w:name="toc 9" w:semiHidden="1" w:uiPriority="39" w:unhideWhenUsed="1"/>
+    <w:lsdException w:name="Normal Indent" w:semiHidden="1" w:unhideWhenUsed="1"/>
+    <w:lsdException w:name="footnote text" w:semiHidden="1" w:unhideWhenUsed="1"/>
+    <w:lsdException w:name="annotation text" w:semiHidden="1" w:unhideWhenUsed="1"/>
+    <w:lsdException w:name="header" w:semiHidden="1" w:unhideWhenUsed="1"/>
+    <w:lsdException w:name="footer" w:semiHidden="1" w:unhideWhenUsed="1"/>
+    <w:lsdException w:name="index heading" w:semiHidden="1" w:unhideWhenUsed="1"/>
+    <w:lsdException w:name="caption" w:semiHidden="1" w:uiPriority="35" w:unhideWhenUsed="1" w:qFormat="1"/>
+    <w:lsdException w:name="table of figures" w:semiHidden="1" w:unhideWhenUsed="1"/>
+    <w:lsdException w:name="envelope address" w:semiHidden="1" w:unhideWhenUsed="1"/>
+    <w:lsdException w:name="envelope return" w:semiHidden="1" w:unhideWhenUsed="1"/>
+    <w:lsdException w:name="footnote reference" w:semiHidden="1" w:unhideWhenUsed="1"/>
+    <w:lsdException w:name="annotation reference" w:semiHidden="1" w:unhideWhenUsed="1"/>
+    <w:lsdException w:name="line number" w:semiHidden="1" w:unhideWhenUsed="1"/>
+    <w:lsdException w:name="page number" w:semiHidden="1" w:unhideWhenUsed="1"/>
+    <w:lsdException w:name="endnote reference" w:semiHidden="1" w:unhideWhenUsed="1"/>
+    <w:lsdException w:name="endnote text" w:semiHidden="1" w:unhideWhenUsed="1"/>
+    <w:lsdException w:name="table of authorities" w:semiHidden="1" w:unhideWhenUsed="1"/>
+    <w:lsdException w:name="macro" w:semiHidden="1" w:unhideWhenUsed="1"/>
+    <w:lsdException w:name="toa heading" w:semiHidden="1" w:unhideWhenUsed="1"/>
+    <w:lsdException w:name="List" w:semiHidden="1" w:unhideWhenUsed="1"/>
+    <w:lsdException w:name="List Bullet" w:semiHidden="1" w:unhideWhenUsed="1"/>
+    <w:lsdException w:name="List Number" w:semiHidden="1" w:unhideWhenUsed="1"/>
+    <w:lsdException w:name="List 2" w:semiHidden="1" w:unhideWhenUsed="1"/>
+    <w:lsdException w:name="List 3" w:semiHidden="1" w:unhideWhenUsed="1"/>
+    <w:lsdException w:name="List 4" w:semiHidden="1" w:unhideWhenUsed="1"/>
+    <w:lsdException w:name="List 5" w:semiHidden="1" w:unhideWhenUsed="1"/>
+    <w:lsdException w:name="List Bullet 2" w:semiHidden="1" w:unhideWhenUsed="1"/>
+    <w:lsdException w:name="List Bullet 3" w:semiHidden="1" w:unhideWhenUsed="1"/>
+    <w:lsdException w:name="List Bullet 4" w:semiHidden="1" w:unhideWhenUsed="1"/>
+    <w:lsdException w:name="List Bullet 5" w:semiHidden="1" w:unhideWhenUsed="1"/>
+    <w:lsdException w:name="List Number 2" w:semiHidden="1" w:unhideWhenUsed="1"/>
+    <w:lsdException w:name="List Number 3" w:semiHidden="1" w:unhideWhenUsed="1"/>
+    <w:lsdException w:name="List Number 4" w:semiHidden="1" w:unhideWhenUsed="1"/>
+    <w:lsdException w:name="List Number 5" w:semiHidden="1" w:unhideWhenUsed="1"/>
+    <w:lsdException w:name="Title" w:uiPriority="10" w:qFormat="1"/>
+    <w:lsdException w:name="Closing" w:semiHidden="1" w:unhideWhenUsed="1"/>
+    <w:lsdException w:name="Signature" w:semiHidden="1" w:unhideWhenUsed="1"/>
+    <w:lsdException w:name="Default Paragraph Font" w:semiHidden="1" w:uiPriority="1" w:unhideWhenUsed="1"/>
+    <w:lsdException w:name="Body Text" w:semiHidden="1" w:unhideWhenUsed="1"/>
+    <w:lsdException w:name="Body Text Indent" w:semiHidden="1" w:unhideWhenUsed="1"/>
+    <w:lsdException w:name="List Continue" w:semiHidden="1" w:unhideWhenUsed="1"/>
+    <w:lsdException w:name="List Continue 2" w:semiHidden="1" w:unhideWhenUsed="1"/>
+    <w:lsdException w:name="List Continue 3" w:semiHidden="1" w:unhideWhenUsed="1"/>
+    <w:lsdException w:name="List Continue 4" w:semiHidden="1" w:unhideWhenUsed="1"/>
+    <w:lsdException w:name="List Continue 5" w:semiHidden="1" w:unhideWhenUsed="1"/>
+    <w:lsdException w:name="Message Header" w:semiHidden="1" w:unhideWhenUsed="1"/>
+    <w:lsdException w:name="Subtitle" w:uiPriority="11" w:qFormat="1"/>
+    <w:lsdException w:name="Salutation" w:semiHidden="1" w:unhideWhenUsed="1"/>
+    <w:lsdException w:name="Date" w:semiHidden="1" w:unhideWhenUsed="1"/>
+    <w:lsdException w:name="Body Text First Indent" w:semiHidden="1" w:unhideWhenUsed="1"/>
+    <w:lsdException w:name="Body Text First Indent 2" w:semiHidden="1" w:unhideWhenUsed="1"/>
+    <w:lsdException w:name="Note Heading" w:semiHidden="1" w:unhideWhenUsed="1"/>
+    <w:lsdException w:name="Body Text 2" w:semiHidden="1" w:unhideWhenUsed="1"/>
+    <w:lsdException w:name="Body Text 3" w:semiHidden="1" w:unhideWhenUsed="1"/>
+    <w:lsdException w:name="Body Text Indent 2" w:semiHidden="1" w:unhideWhenUsed="1"/>
+    <w:lsdException w:name="Body Text Indent 3" w:semiHidden="1" w:unhideWhenUsed="1"/>
+    <w:lsdException w:name="Block Text" w:semiHidden="1" w:unhideWhenUsed="1"/>
+    <w:lsdException w:name="Hyperlink" w:semiHidden="1" w:unhideWhenUsed="1"/>
+    <w:lsdException w:name="FollowedHyperlink" w:semiHidden="1" w:unhideWhenUsed="1"/>
+    <w:lsdException w:name="Strong" w:uiPriority="22" w:qFormat="1"/>
+    <w:lsdException w:name="Emphasis" w:uiPriority="20" w:qFormat="1"/>
+    <w:lsdException w:name="Document Map" w:semiHidden="1" w:unhideWhenUsed="1"/>
+    <w:lsdException w:name="Plain Text" w:semiHidden="1" w:unhideWhenUsed="1"/>
+    <w:lsdException w:name="E-mail Signature" w:semiHidden="1" w:unhideWhenUsed="1"/>
+    <w:lsdException w:name="HTML Top of Form" w:semiHidden="1" w:unhideWhenUsed="1"/>
+    <w:lsdException w:name="HTML Bottom of Form" w:semiHidden="1" w:unhideWhenUsed="1"/>
+    <w:lsdException w:name="Normal (Web)" w:semiHidden="1" w:unhideWhenUsed="1"/>
+    <w:lsdException w:name="HTML Acronym" w:semiHidden="1" w:unhideWhenUsed="1"/>
+    <w:lsdException w:name="HTML Address" w:semiHidden="1" w:unhideWhenUsed="1"/>
+    <w:lsdException w:name="HTML Cite" w:semiHidden="1" w:unhideWhenUsed="1"/>
+    <w:lsdException w:name="HTML Code" w:semiHidden="1" w:unhideWhenUsed="1"/>
+    <w:lsdException w:name="HTML Definition" w:semiHidden="1" w:unhideWhenUsed="1"/>
+    <w:lsdException w:name="HTML Keyboard" w:semiHidden="1" w:unhideWhenUsed="1"/>
+    <w:lsdException w:name="HTML Preformatted" w:semiHidden="1" w:unhideWhenUsed="1"/>
+    <w:lsdException w:name="HTML Sample" w:semiHidden="1" w:unhideWhenUsed="1"/>
+    <w:lsdException w:name="HTML Typewriter" w:semiHidden="1" w:unhideWhenUsed="1"/>
+    <w:lsdException w:name="HTML Variable" w:semiHidden="1" w:unhideWhenUsed="1"/>
+    <w:lsdException w:name="Normal Table" w:semiHidden="1" w:unhideWhenUsed="1"/>
+    <w:lsdException w:name="annotation subject" w:semiHidden="1" w:unhideWhenUsed="1"/>
+    <w:lsdException w:name="No List" w:semiHidden="1" w:unhideWhenUsed="1"/>
+    <w:lsdException w:name="Outline List 1" w:semiHidden="1" w:unhideWhenUsed="1"/>
+    <w:lsdException w:name="Outline List 2" w:semiHidden="1" w:unhideWhenUsed="1"/>
+    <w:lsdException w:name="Outline List 3" w:semiHidden="1" w:unhideWhenUsed="1"/>
+    <w:lsdException w:name="Table Simple 1" w:semiHidden="1" w:unhideWhenUsed="1"/>
+    <w:lsdException w:name="Table Simple 2" w:semiHidden="1" w:unhideWhenUsed="1"/>
+    <w:lsdException w:name="Table Simple 3" w:semiHidden="1" w:unhideWhenUsed="1"/>
+    <w:lsdException w:name="Table Classic 1" w:semiHidden="1" w:unhideWhenUsed="1"/>
+    <w:lsdException w:name="Table Classic 2" w:semiHidden="1" w:unhideWhenUsed="1"/>
+    <w:lsdException w:name="Table Classic 3" w:semiHidden="1" w:unhideWhenUsed="1"/>
+    <w:lsdException w:name="Table Classic 4" w:semiHidden="1" w:unhideWhenUsed="1"/>
+    <w:lsdException w:name="Table Colorful 1" w:semiHidden="1" w:unhideWhenUsed="1"/>
+    <w:lsdException w:name="Table Colorful 2" w:semiHidden="1" w:unhideWhenUsed="1"/>
+    <w:lsdException w:name="Table Colorful 3" w:semiHidden="1" w:unhideWhenUsed="1"/>
+    <w:lsdException w:name="Table Columns 1" w:semiHidden="1" w:unhideWhenUsed="1"/>
+    <w:lsdException w:name="Table Columns 2" w:semiHidden="1" w:unhideWhenUsed="1"/>
+    <w:lsdException w:name="Table Columns 3" w:semiHidden="1" w:unhideWhenUsed="1"/>
+    <w:lsdException w:name="Table Columns 4" w:semiHidden="1" w:unhideWhenUsed="1"/>
+    <w:lsdException w:name="Table Columns 5" w:semiHidden="1" w:unhideWhenUsed="1"/>
+    <w:lsdException w:name="Table Grid 1" w:semiHidden="1" w:unhideWhenUsed="1"/>
+    <w:lsdException w:name="Table Grid 2" w:semiHidden="1" w:unhideWhenUsed="1"/>
+    <w:lsdException w:name="Table Grid 3" w:semiHidden="1" w:unhideWhenUsed="1"/>
+    <w:lsdException w:name="Table Grid 4" w:semiHidden="1" w:unhideWhenUsed="1"/>
+    <w:lsdException w:name="Table Grid 5" w:semiHidden="1" w:unhideWhenUsed="1"/>
+    <w:lsdException w:name="Table Grid 6" w:semiHidden="1" w:unhideWhenUsed="1"/>
+    <w:lsdException w:name="Table Grid 7" w:semiHidden="1" w:unhideWhenUsed="1"/>
+    <w:lsdException w:name="Table Grid 8" w:semiHidden="1" w:unhideWhenUsed="1"/>
+    <w:lsdException w:name="Table List 1" w:semiHidden="1" w:unhideWhenUsed="1"/>
+    <w:lsdException w:name="Table List 2" w:semiHidden="1" w:unhideWhenUsed="1"/>
+    <w:lsdException w:name="Table List 3" w:semiHidden="1" w:unhideWhenUsed="1"/>
+    <w:lsdException w:name="Table List 4" w:semiHidden="1" w:unhideWhenUsed="1"/>
+    <w:lsdException w:name="Table List 5" w:semiHidden="1" w:unhideWhenUsed="1"/>
+    <w:lsdException w:name="Table List 6" w:semiHidden="1" w:unhideWhenUsed="1"/>
+    <w:lsdException w:name="Table List 7" w:semiHidden="1" w:unhideWhenUsed="1"/>
+    <w:lsdException w:name="Table List 8" w:semiHidden="1" w:unhideWhenUsed="1"/>
+    <w:lsdException w:name="Table 3D effects 1" w:semiHidden="1" w:unhideWhenUsed="1"/>
+    <w:lsdException w:name="Table 3D effects 2" w:semiHidden="1" w:unhideWhenUsed="1"/>
+    <w:lsdException w:name="Table 3D effects 3" w:semiHidden="1" w:unhideWhenUsed="1"/>
+    <w:lsdException w:name="Table Contemporary" w:semiHidden="1" w:unhideWhenUsed="1"/>
+    <w:lsdException w:name="Table Elegant" w:semiHidden="1" w:unhideWhenUsed="1"/>
+    <w:lsdException w:name="Table Professional" w:semiHidden="1" w:unhideWhenUsed="1"/>
+    <w:lsdException w:name="Table Subtle 1" w:semiHidden="1" w:unhideWhenUsed="1"/>
+    <w:lsdException w:name="Table Subtle 2" w:semiHidden="1" w:unhideWhenUsed="1"/>
+    <w:lsdException w:name="Table Web 1" w:semiHidden="1" w:unhideWhenUsed="1"/>
+    <w:lsdException w:name="Table Web 2" w:semiHidden="1" w:unhideWhenUsed="1"/>
+    <w:lsdException w:name="Table Web 3" w:semiHidden="1" w:unhideWhenUsed="1"/>
+    <w:lsdException w:name="Balloon Text" w:semiHidden="1" w:unhideWhenUsed="1"/>
+    <w:lsdException w:name="Table Grid" w:uiPriority="0"/>
+    <w:lsdException w:name="Table Theme" w:semiHidden="1" w:unhideWhenUsed="1"/>
+    <w:lsdException w:name="Placeholder Text" w:semiHidden="1"/>
+    <w:lsdException w:name="No Spacing" w:uiPriority="1" w:qFormat="1"/>
+    <w:lsdException w:name="Light Shading" w:uiPriority="60"/>
+    <w:lsdException w:name="Light List" w:uiPriority="61"/>
+    <w:lsdException w:name="Light Grid" w:uiPriority="62"/>
+    <w:lsdException w:name="Medium Shading 1" w:uiPriority="63"/>
+    <w:lsdException w:name="Medium Shading 2" w:uiPriority="64"/>
+    <w:lsdException w:name="Medium List 1" w:uiPriority="65"/>
+    <w:lsdException w:name="Medium List 2" w:uiPriority="66"/>
+    <w:lsdException w:name="Medium Grid 1" w:uiPriority="67"/>
+    <w:lsdException w:name="Medium Grid 2" w:uiPriority="68"/>
+    <w:lsdException w:name="Medium Grid 3" w:uiPriority="69"/>
+    <w:lsdException w:name="Dark List" w:uiPriority="70"/>
+    <w:lsdException w:name="Colorful Shading" w:uiPriority="71"/>
+    <w:lsdException w:name="Colorful List" w:uiPriority="72"/>
+    <w:lsdException w:name="Colorful Grid" w:uiPriority="73"/>
+    <w:lsdException w:name="Light Shading Accent 1" w:uiPriority="60"/>
+    <w:lsdException w:name="Light List Accent 1" w:uiPriority="61"/>
+    <w:lsdException w:name="Light Grid Accent 1" w:uiPriority="62"/>
+    <w:lsdException w:name="Medium Shading 1 Accent 1" w:uiPriority="63"/>
+    <w:lsdException w:name="Medium Shading 2 Accent 1" w:uiPriority="64"/>
+    <w:lsdException w:name="Medium List 1 Accent 1" w:uiPriority="65"/>
+    <w:lsdException w:name="Revision" w:semiHidden="1"/>
+    <w:lsdException w:name="List Paragraph" w:uiPriority="34" w:qFormat="1"/>
+    <w:lsdException w:name="Quote" w:uiPriority="29" w:qFormat="1"/>
+    <w:lsdException w:name="Intense Quote" w:uiPriority="30" w:qFormat="1"/>
+    <w:lsdException w:name="Medium List 2 Accent 1" w:uiPriority="66"/>
+    <w:lsdException w:name="Medium Grid 1 Accent 1" w:uiPriority="67"/>
+    <w:lsdException w:name="Medium Grid 2 Accent 1" w:uiPriority="68"/>
+    <w:lsdException w:name="Medium Grid 3 Accent 1" w:uiPriority="69"/>
+    <w:lsdException w:name="Dark List Accent 1" w:uiPriority="70"/>
+    <w:lsdException w:name="Colorful Shading Accent 1" w:uiPriority="71"/>
+    <w:lsdException w:name="Colorful List Accent 1" w:uiPriority="72"/>
+    <w:lsdException w:name="Colorful Grid Accent 1" w:uiPriority="73"/>
+    <w:lsdException w:name="Light Shading Accent 2" w:uiPriority="60"/>
+    <w:lsdException w:name="Light List Accent 2" w:uiPriority="61"/>
+    <w:lsdException w:name="Light Grid Accent 2" w:uiPriority="62"/>
+    <w:lsdException w:name="Medium Shading 1 Accent 2" w:uiPriority="63"/>
+    <w:lsdException w:name="Medium Shading 2 Accent 2" w:uiPriority="64"/>
+    <w:lsdException w:name="Medium List 1 Accent 2" w:uiPriority="65"/>
+    <w:lsdException w:name="Medium List 2 Accent 2" w:uiPriority="66"/>
+    <w:lsdException w:name="Medium Grid 1 Accent 2" w:uiPriority="67"/>
+    <w:lsdException w:name="Medium Grid 2 Accent 2" w:uiPriority="68"/>
+    <w:lsdException w:name="Medium Grid 3 Accent 2" w:uiPriority="69"/>
+    <w:lsdException w:name="Dark List Accent 2" w:uiPriority="70"/>
+    <w:lsdException w:name="Colorful Shading Accent 2" w:uiPriority="71"/>
+    <w:lsdException w:name="Colorful List Accent 2" w:uiPriority="72"/>
+    <w:lsdException w:name="Colorful Grid Accent 2" w:uiPriority="73"/>
+    <w:lsdException w:name="Light Shading Accent 3" w:uiPriority="60"/>
+    <w:lsdException w:name="Light List Accent 3" w:uiPriority="61"/>
+    <w:lsdException w:name="Light Grid Accent 3" w:uiPriority="62"/>
+    <w:lsdException w:name="Medium Shading 1 Accent 3" w:uiPriority="63"/>
+    <w:lsdException w:name="Medium Shading 2 Accent 3" w:uiPriority="64"/>
+    <w:lsdException w:name="Medium List 1 Accent 3" w:uiPriority="65"/>
+    <w:lsdException w:name="Medium List 2 Accent 3" w:uiPriority="66"/>
+    <w:lsdException w:name="Medium Grid 1 Accent 3" w:uiPriority="67"/>
+    <w:lsdException w:name="Medium Grid 2 Accent 3" w:uiPriority="68"/>
+    <w:lsdException w:name="Medium Grid 3 Accent 3" w:uiPriority="69"/>
+    <w:lsdException w:name="Dark List Accent 3" w:uiPriority="70"/>
+    <w:lsdException w:name="Colorful Shading Accent 3" w:uiPriority="71"/>
+    <w:lsdException w:name="Colorful List Accent 3" w:uiPriority="72"/>
+    <w:lsdException w:name="Colorful Grid Accent 3" w:uiPriority="73"/>
+    <w:lsdException w:name="Light Shading Accent 4" w:uiPriority="60"/>
+    <w:lsdException w:name="Light List Accent 4" w:uiPriority="61"/>
+    <w:lsdException w:name="Light Grid Accent 4" w:uiPriority="62"/>
+    <w:lsdException w:name="Medium Shading 1 Accent 4" w:uiPriority="63"/>
+    <w:lsdException w:name="Medium Shading 2 Accent 4" w:uiPriority="64"/>
+    <w:lsdException w:name="Medium List 1 Accent 4" w:uiPriority="65"/>
+    <w:lsdException w:name="Medium List 2 Accent 4" w:uiPriority="66"/>
+    <w:lsdException w:name="Medium Grid 1 Accent 4" w:uiPriority="67"/>
+    <w:lsdException w:name="Medium Grid 2 Accent 4" w:uiPriority="68"/>
+    <w:lsdException w:name="Medium Grid 3 Accent 4" w:uiPriority="69"/>
+    <w:lsdException w:name="Dark List Accent 4" w:uiPriority="70"/>
+    <w:lsdException w:name="Colorful Shading Accent 4" w:uiPriority="71"/>
+    <w:lsdException w:name="Colorful List Accent 4" w:uiPriority="72"/>
+    <w:lsdException w:name="Colorful Grid Accent 4" w:uiPriority="73"/>
+    <w:lsdException w:name="Light Shading Accent 5" w:uiPriority="60"/>
+    <w:lsdException w:name="Light List Accent 5" w:uiPriority="61"/>
+    <w:lsdException w:name="Light Grid Accent 5" w:uiPriority="62"/>
+    <w:lsdException w:name="Medium Shading 1 Accent 5" w:uiPriority="63"/>
+    <w:lsdException w:name="Medium Shading 2 Accent 5" w:uiPriority="64"/>
+    <w:lsdException w:name="Medium List 1 Accent 5" w:uiPriority="65"/>
+    <w:lsdException w:name="Medium List 2 Accent 5" w:uiPriority="66"/>
+    <w:lsdException w:name="Medium Grid 1 Accent 5" w:uiPriority="67"/>
+    <w:lsdException w:name="Medium Grid 2 Accent 5" w:uiPriority="68"/>
+    <w:lsdException w:name="Medium Grid 3 Accent 5" w:uiPriority="69"/>
+    <w:lsdException w:name="Dark List Accent 5" w:uiPriority="70"/>
+    <w:lsdException w:name="Colorful Shading Accent 5" w:uiPriority="71"/>
+    <w:lsdException w:name="Colorful List Accent 5" w:uiPriority="72"/>
+    <w:lsdException w:name="Colorful Grid Accent 5" w:uiPriority="73"/>
+    <w:lsdException w:name="Light Shading Accent 6" w:uiPriority="60"/>
+    <w:lsdException w:name="Light List Accent 6" w:uiPriority="61"/>
+    <w:lsdException w:name="Light Grid Accent 6" w:uiPriority="62"/>
+    <w:lsdException w:name="Medium Shading 1 Accent 6" w:uiPriority="63"/>
+    <w:lsdException w:name="Medium Shading 2 Accent 6" w:uiPriority="64"/>
+    <w:lsdException w:name="Medium List 1 Accent 6" w:uiPriority="65"/>
+    <w:lsdException w:name="Medium List 2 Accent 6" w:uiPriority="66"/>
+    <w:lsdException w:name="Medium Grid 1 Accent 6" w:uiPriority="67"/>
+    <w:lsdException w:name="Medium Grid 2 Accent 6" w:uiPriority="68"/>
+    <w:lsdException w:name="Medium Grid 3 Accent 6" w:uiPriority="69"/>
+    <w:lsdException w:name="Dark List Accent 6" w:uiPriority="70"/>
+    <w:lsdException w:name="Colorful Shading Accent 6" w:uiPriority="71"/>
+    <w:lsdException w:name="Colorful List Accent 6" w:uiPriority="72"/>
+    <w:lsdException w:name="Colorful Grid Accent 6" w:uiPriority="73"/>
+    <w:lsdException w:name="Subtle Emphasis" w:uiPriority="19" w:qFormat="1"/>
+    <w:lsdException w:name="Intense Emphasis" w:uiPriority="21" w:qFormat="1"/>
+    <w:lsdException w:name="Subtle Reference" w:uiPriority="31" w:qFormat="1"/>
+    <w:lsdException w:name="Intense Reference" w:uiPriority="32" w:qFormat="1"/>
+    <w:lsdException w:name="Book Title" w:uiPriority="33" w:qFormat="1"/>
+    <w:lsdException w:name="Bibliography" w:semiHidden="1" w:uiPriority="37" w:unhideWhenUsed="1"/>
+    <w:lsdException w:name="TOC Heading" w:semiHidden="1" w:uiPriority="39" w:unhideWhenUsed="1" w:qFormat="1"/>
+    <w:lsdException w:name="Plain Table 1" w:uiPriority="41"/>
+    <w:lsdException w:name="Plain Table 2" w:uiPriority="42"/>
+    <w:lsdException w:name="Plain Table 3" w:uiPriority="43"/>
+    <w:lsdException w:name="Plain Table 4" w:uiPriority="44"/>
+    <w:lsdException w:name="Plain Table 5" w:uiPriority="45"/>
+    <w:lsdException w:name="Grid Table Light" w:uiPriority="40"/>
+    <w:lsdException w:name="Grid Table 1 Light" w:uiPriority="46"/>
+    <w:lsdException w:name="Grid Table 2" w:uiPriority="47"/>
+    <w:lsdException w:name="Grid Table 3" w:uiPriority="48"/>
+    <w:lsdException w:name="Grid Table 4" w:uiPriority="49"/>
+    <w:lsdException w:name="Grid Table 5 Dark" w:uiPriority="50"/>
+    <w:lsdException w:name="Grid Table 6 Colorful" w:uiPriority="51"/>
+    <w:lsdException w:name="Grid Table 7 Colorful" w:uiPriority="52"/>
+    <w:lsdException w:name="Grid Table 1 Light Accent 1" w:uiPriority="46"/>
+    <w:lsdException w:name="Grid Table 2 Accent 1" w:uiPriority="47"/>
+    <w:lsdException w:name="Grid Table 3 Accent 1" w:uiPriority="48"/>
+    <w:lsdException w:name="Grid Table 4 Accent 1" w:uiPriority="49"/>
+    <w:lsdException w:name="Grid Table 5 Dark Accent 1" w:uiPriority="50"/>
+    <w:lsdException w:name="Grid Table 6 Colorful Accent 1" w:uiPriority="51"/>
+    <w:lsdException w:name="Grid Table 7 Colorful Accent 1" w:uiPriority="52"/>
+    <w:lsdException w:name="Grid Table 1 Light Accent 2" w:uiPriority="46"/>
+    <w:lsdException w:name="Grid Table 2 Accent 2" w:uiPriority="47"/>
+    <w:lsdException w:name="Grid Table 3 Accent 2" w:uiPriority="48"/>
+    <w:lsdException w:name="Grid Table 4 Accent 2" w:uiPriority="49"/>
+    <w:lsdException w:name="Grid Table 5 Dark Accent 2" w:uiPriority="50"/>
+    <w:lsdException w:name="Grid Table 6 Colorful Accent 2" w:uiPriority="51"/>
+    <w:lsdException w:name="Grid Table 7 Colorful Accent 2" w:uiPriority="52"/>
+    <w:lsdException w:name="Grid Table 1 Light Accent 3" w:uiPriority="46"/>
+    <w:lsdException w:name="Grid Table 2 Accent 3" w:uiPriority="47"/>
+    <w:lsdException w:name="Grid Table 3 Accent 3" w:uiPriority="48"/>
+    <w:lsdException w:name="Grid Table 4 Accent 3" w:uiPriority="49"/>
+    <w:lsdException w:name="Grid Table 5 Dark Accent 3" w:uiPriority="50"/>
+    <w:lsdException w:name="Grid Table 6 Colorful Accent 3" w:uiPriority="51"/>
+    <w:lsdException w:name="Grid Table 7 Colorful Accent 3" w:uiPriority="52"/>
+    <w:lsdException w:name="Grid Table 1 Light Accent 4" w:uiPriority="46"/>
+    <w:lsdException w:name="Grid Table 2 Accent 4" w:uiPriority="47"/>
+    <w:lsdException w:name="Grid Table 3 Accent 4" w:uiPriority="48"/>
+    <w:lsdException w:name="Grid Table 4 Accent 4" w:uiPriority="49"/>
+    <w:lsdException w:name="Grid Table 5 Dark Accent 4" w:uiPriority="50"/>
+    <w:lsdException w:name="Grid Table 6 Colorful Accent 4" w:uiPriority="51"/>
+    <w:lsdException w:name="Grid Table 7 Colorful Accent 4" w:uiPriority="52"/>
+    <w:lsdException w:name="Grid Table 1 Light Accent 5" w:uiPriority="46"/>
+    <w:lsdException w:name="Grid Table 2 Accent 5" w:uiPriority="47"/>
+    <w:lsdException w:name="Grid Table 3 Accent 5" w:uiPriority="48"/>
+    <w:lsdException w:name="Grid Table 4 Accent 5" w:uiPriority="49"/>
+    <w:lsdException w:name="Grid Table 5 Dark Accent 5" w:uiPriority="50"/>
+    <w:lsdException w:name="Grid Table 6 Colorful Accent 5" w:uiPriority="51"/>
+    <w:lsdException w:name="Grid Table 7 Colorful Accent 5" w:uiPriority="52"/>
+    <w:lsdException w:name="Grid Table 1 Light Accent 6" w:uiPriority="46"/>
+    <w:lsdException w:name="Grid Table 2 Accent 6" w:uiPriority="47"/>
+    <w:lsdException w:name="Grid Table 3 Accent 6" w:uiPriority="48"/>
+    <w:lsdException w:name="Grid Table 4 Accent 6" w:uiPriority="49"/>
+    <w:lsdException w:name="Grid Table 5 Dark Accent 6" w:uiPriority="50"/>
+    <w:lsdException w:name="Grid Table 6 Colorful Accent 6" w:uiPriority="51"/>
+    <w:lsdException w:name="Grid Table 7 Colorful Accent 6" w:uiPriority="52"/>
+    <w:lsdException w:name="List Table 1 Light" w:uiPriority="46"/>
+    <w:lsdException w:name="List Table 2" w:uiPriority="47"/>
+    <w:lsdException w:name="List Table 3" w:uiPriority="48"/>
+    <w:lsdException w:name="List Table 4" w:uiPriority="49"/>
+    <w:lsdException w:name="List Table 5 Dark" w:uiPriority="50"/>
+    <w:lsdException w:name="List Table 6 Colorful" w:uiPriority="51"/>
+    <w:lsdException w:name="List Table 7 Colorful" w:uiPriority="52"/>
+    <w:lsdException w:name="List Table 1 Light Accent 1" w:uiPriority="46"/>
+    <w:lsdException w:name="List Table 2 Accent 1" w:uiPriority="47"/>
+    <w:lsdException w:name="List Table 3 Accent 1" w:uiPriority="48"/>
+    <w:lsdException w:name="List Table 4 Accent 1" w:uiPriority="49"/>
+    <w:lsdException w:name="List Table 5 Dark Accent 1" w:uiPriority="50"/>
+    <w:lsdException w:name="List Table 6 Colorful Accent 1" w:uiPriority="51"/>
+    <w:lsdException w:name="List Table 7 Colorful Accent 1" w:uiPriority="52"/>
+    <w:lsdException w:name="List Table 1 Light Accent 2" w:uiPriority="46"/>
+    <w:lsdException w:name="List Table 2 Accent 2" w:uiPriority="47"/>
+    <w:lsdException w:name="List Table 3 Accent 2" w:uiPriority="48"/>
+    <w:lsdException w:name="List Table 4 Accent 2" w:uiPriority="49"/>
+    <w:lsdException w:name="List Table 5 Dark Accent 2" w:uiPriority="50"/>
+    <w:lsdException w:name="List Table 6 Colorful Accent 2" w:uiPriority="51"/>
+    <w:lsdException w:name="List Table 7 Colorful Accent 2" w:uiPriority="52"/>
+    <w:lsdException w:name="List Table 1 Light Accent 3" w:uiPriority="46"/>
+    <w:lsdException w:name="List Table 2 Accent 3" w:uiPriority="47"/>
+    <w:lsdException w:name="List Table 3 Accent 3" w:uiPriority="48"/>
+    <w:lsdException w:name="List Table 4 Accent 3" w:uiPriority="49"/>
+    <w:lsdException w:name="List Table 5 Dark Accent 3" w:uiPriority="50"/>
+    <w:lsdException w:name="List Table 6 Colorful Accent 3" w:uiPriority="51"/>
+    <w:lsdException w:name="List Table 7 Colorful Accent 3" w:uiPriority="52"/>
+    <w:lsdException w:name="List Table 1 Light Accent 4" w:uiPriority="46"/>
+    <w:lsdException w:name="List Table 2 Accent 4" w:uiPriority="47"/>
+    <w:lsdException w:name="List Table 3 Accent 4" w:uiPriority="48"/>
+    <w:lsdException w:name="List Table 4 Accent 4" w:uiPriority="49"/>
+    <w:lsdException w:name="List Table 5 Dark Accent 4" w:uiPriority="50"/>
+    <w:lsdException w:name="List Table 6 Colorful Accent 4" w:uiPriority="51"/>
+    <w:lsdException w:name="List Table 7 Colorful Accent 4" w:uiPriority="52"/>
+    <w:lsdException w:name="List Table 1 Light Accent 5" w:uiPriority="46"/>
+    <w:lsdException w:name="List Table 2 Accent 5" w:uiPriority="47"/>
+    <w:lsdException w:name="List Table 3 Accent 5" w:uiPriority="48"/>
+    <w:lsdException w:name="List Table 4 Accent 5" w:uiPriority="49"/>
+    <w:lsdException w:name="List Table 5 Dark Accent 5" w:uiPriority="50"/>
+    <w:lsdException w:name="List Table 6 Colorful Accent 5" w:uiPriority="51"/>
+    <w:lsdException w:name="List Table 7 Colorful Accent 5" w:uiPriority="52"/>
+    <w:lsdException w:name="List Table 1 Light Accent 6" w:uiPriority="46"/>
+    <w:lsdException w:name="List Table 2 Accent 6" w:uiPriority="47"/>
+    <w:lsdException w:name="List Table 3 Accent 6" w:uiPriority="48"/>
+    <w:lsdException w:name="List Table 4 Accent 6" w:uiPriority="49"/>
+    <w:lsdException w:name="List Table 5 Dark Accent 6" w:uiPriority="50"/>
+    <w:lsdException w:name="List Table 6 Colorful Accent 6" w:uiPriority="51"/>
+    <w:lsdException w:name="List Table 7 Colorful Accent 6" w:uiPriority="52"/>
+    <w:lsdException w:name="Mention" w:semiHidden="1" w:unhideWhenUsed="1"/>
+    <w:lsdException w:name="Smart Hyperlink" w:semiHidden="1" w:unhideWhenUsed="1"/>
+    <w:lsdException w:name="Hashtag" w:semiHidden="1" w:unhideWhenUsed="1"/>
   </w:latentStyles>
-  <w:style w:type="paragraph" w:default="1" w:styleId="Standard">
+  <w:style w:type="paragraph" w:default="1" w:styleId="Normal">
     <w:name w:val="Normal"/>
     <w:qFormat/>
     <w:rsid w:val="00C73EF7"/>
@@ -17654,11 +18015,11 @@
       <w:sz w:val="20"/>
     </w:rPr>
   </w:style>
-  <w:style w:type="paragraph" w:styleId="berschrift1">
+  <w:style w:type="paragraph" w:styleId="Heading1">
     <w:name w:val="heading 1"/>
-    <w:basedOn w:val="Standard"/>
-    <w:next w:val="Standard"/>
-    <w:link w:val="berschrift1Zchn"/>
+    <w:basedOn w:val="Normal"/>
+    <w:next w:val="Normal"/>
+    <w:link w:val="Heading1Char"/>
     <w:uiPriority w:val="9"/>
     <w:qFormat/>
     <w:rsid w:val="00C73EF7"/>
@@ -17682,11 +18043,11 @@
       <w:szCs w:val="28"/>
     </w:rPr>
   </w:style>
-  <w:style w:type="paragraph" w:styleId="berschrift2">
+  <w:style w:type="paragraph" w:styleId="Heading2">
     <w:name w:val="heading 2"/>
-    <w:basedOn w:val="Standard"/>
-    <w:next w:val="Standard"/>
-    <w:link w:val="berschrift2Zchn"/>
+    <w:basedOn w:val="Normal"/>
+    <w:next w:val="Normal"/>
+    <w:link w:val="Heading2Char"/>
     <w:uiPriority w:val="9"/>
     <w:unhideWhenUsed/>
     <w:qFormat/>
@@ -17710,11 +18071,11 @@
       <w:szCs w:val="26"/>
     </w:rPr>
   </w:style>
-  <w:style w:type="paragraph" w:styleId="berschrift3">
+  <w:style w:type="paragraph" w:styleId="Heading3">
     <w:name w:val="heading 3"/>
-    <w:basedOn w:val="Standard"/>
-    <w:next w:val="Standard"/>
-    <w:link w:val="berschrift3Zchn"/>
+    <w:basedOn w:val="Normal"/>
+    <w:next w:val="Normal"/>
+    <w:link w:val="Heading3Char"/>
     <w:uiPriority w:val="9"/>
     <w:unhideWhenUsed/>
     <w:qFormat/>
@@ -17737,11 +18098,11 @@
       <w:sz w:val="28"/>
     </w:rPr>
   </w:style>
-  <w:style w:type="paragraph" w:styleId="berschrift4">
+  <w:style w:type="paragraph" w:styleId="Heading4">
     <w:name w:val="heading 4"/>
-    <w:basedOn w:val="Standard"/>
-    <w:next w:val="Standard"/>
-    <w:link w:val="berschrift4Zchn"/>
+    <w:basedOn w:val="Normal"/>
+    <w:next w:val="Normal"/>
+    <w:link w:val="Heading4Char"/>
     <w:uiPriority w:val="9"/>
     <w:unhideWhenUsed/>
     <w:qFormat/>
@@ -17765,11 +18126,11 @@
       <w:sz w:val="24"/>
     </w:rPr>
   </w:style>
-  <w:style w:type="paragraph" w:styleId="berschrift6">
+  <w:style w:type="paragraph" w:styleId="Heading6">
     <w:name w:val="heading 6"/>
-    <w:basedOn w:val="Standard"/>
-    <w:next w:val="Standard"/>
-    <w:link w:val="berschrift6Zchn"/>
+    <w:basedOn w:val="Normal"/>
+    <w:next w:val="Normal"/>
+    <w:link w:val="Heading6Char"/>
     <w:uiPriority w:val="9"/>
     <w:semiHidden/>
     <w:unhideWhenUsed/>
@@ -17792,11 +18153,11 @@
       <w:color w:val="243F60" w:themeColor="accent1" w:themeShade="7F"/>
     </w:rPr>
   </w:style>
-  <w:style w:type="paragraph" w:styleId="berschrift7">
+  <w:style w:type="paragraph" w:styleId="Heading7">
     <w:name w:val="heading 7"/>
-    <w:basedOn w:val="Standard"/>
-    <w:next w:val="Standard"/>
-    <w:link w:val="berschrift7Zchn"/>
+    <w:basedOn w:val="Normal"/>
+    <w:next w:val="Normal"/>
+    <w:link w:val="Heading7Char"/>
     <w:uiPriority w:val="9"/>
     <w:semiHidden/>
     <w:unhideWhenUsed/>
@@ -17819,11 +18180,11 @@
       <w:color w:val="404040" w:themeColor="text1" w:themeTint="BF"/>
     </w:rPr>
   </w:style>
-  <w:style w:type="paragraph" w:styleId="berschrift8">
+  <w:style w:type="paragraph" w:styleId="Heading8">
     <w:name w:val="heading 8"/>
-    <w:basedOn w:val="Standard"/>
-    <w:next w:val="Standard"/>
-    <w:link w:val="berschrift8Zchn"/>
+    <w:basedOn w:val="Normal"/>
+    <w:next w:val="Normal"/>
+    <w:link w:val="Heading8Char"/>
     <w:uiPriority w:val="9"/>
     <w:semiHidden/>
     <w:unhideWhenUsed/>
@@ -17845,11 +18206,11 @@
       <w:szCs w:val="20"/>
     </w:rPr>
   </w:style>
-  <w:style w:type="paragraph" w:styleId="berschrift9">
+  <w:style w:type="paragraph" w:styleId="Heading9">
     <w:name w:val="heading 9"/>
-    <w:basedOn w:val="Standard"/>
-    <w:next w:val="Standard"/>
-    <w:link w:val="berschrift9Zchn"/>
+    <w:basedOn w:val="Normal"/>
+    <w:next w:val="Normal"/>
+    <w:link w:val="Heading9Char"/>
     <w:uiPriority w:val="9"/>
     <w:semiHidden/>
     <w:unhideWhenUsed/>
@@ -17873,13 +18234,13 @@
       <w:szCs w:val="20"/>
     </w:rPr>
   </w:style>
-  <w:style w:type="character" w:default="1" w:styleId="Absatz-Standardschriftart">
+  <w:style w:type="character" w:default="1" w:styleId="DefaultParagraphFont">
     <w:name w:val="Default Paragraph Font"/>
     <w:uiPriority w:val="1"/>
     <w:semiHidden/>
     <w:unhideWhenUsed/>
   </w:style>
-  <w:style w:type="table" w:default="1" w:styleId="NormaleTabelle">
+  <w:style w:type="table" w:default="1" w:styleId="TableNormal">
     <w:name w:val="Normal Table"/>
     <w:uiPriority w:val="99"/>
     <w:semiHidden/>
@@ -17894,7 +18255,7 @@
       </w:tblCellMar>
     </w:tblPr>
   </w:style>
-  <w:style w:type="numbering" w:default="1" w:styleId="KeineListe">
+  <w:style w:type="numbering" w:default="1" w:styleId="NoList">
     <w:name w:val="No List"/>
     <w:uiPriority w:val="99"/>
     <w:semiHidden/>
@@ -17921,7 +18282,7 @@
   </w:style>
   <w:style w:type="paragraph" w:customStyle="1" w:styleId="Adressat">
     <w:name w:val="Adressat"/>
-    <w:basedOn w:val="Standard"/>
+    <w:basedOn w:val="Normal"/>
     <w:link w:val="AdressatZchn"/>
     <w:qFormat/>
     <w:rsid w:val="00C73EF7"/>
@@ -17936,7 +18297,7 @@
   </w:style>
   <w:style w:type="character" w:customStyle="1" w:styleId="AdressatZchn">
     <w:name w:val="Adressat Zchn"/>
-    <w:basedOn w:val="Absatz-Standardschriftart"/>
+    <w:basedOn w:val="DefaultParagraphFont"/>
     <w:link w:val="Adressat"/>
     <w:rsid w:val="00C73EF7"/>
     <w:rPr>
@@ -17965,7 +18326,7 @@
   </w:style>
   <w:style w:type="character" w:customStyle="1" w:styleId="InhaltsverzeichnisZchn">
     <w:name w:val="Inhaltsverzeichnis Zchn"/>
-    <w:basedOn w:val="berschrift1Zchn"/>
+    <w:basedOn w:val="Heading1Char"/>
     <w:link w:val="Inhaltsverzeichnis"/>
     <w:rsid w:val="00C73EF7"/>
     <w:rPr>
@@ -17978,10 +18339,10 @@
       <w:szCs w:val="28"/>
     </w:rPr>
   </w:style>
-  <w:style w:type="character" w:customStyle="1" w:styleId="berschrift1Zchn">
-    <w:name w:val="Überschrift 1 Zchn"/>
-    <w:basedOn w:val="Absatz-Standardschriftart"/>
-    <w:link w:val="berschrift1"/>
+  <w:style w:type="character" w:customStyle="1" w:styleId="Heading1Char">
+    <w:name w:val="Heading 1 Char"/>
+    <w:basedOn w:val="DefaultParagraphFont"/>
+    <w:link w:val="Heading1"/>
     <w:uiPriority w:val="9"/>
     <w:rsid w:val="00C73EF7"/>
     <w:rPr>
@@ -17994,10 +18355,10 @@
       <w:szCs w:val="28"/>
     </w:rPr>
   </w:style>
-  <w:style w:type="character" w:customStyle="1" w:styleId="berschrift2Zchn">
-    <w:name w:val="Überschrift 2 Zchn"/>
-    <w:basedOn w:val="Absatz-Standardschriftart"/>
-    <w:link w:val="berschrift2"/>
+  <w:style w:type="character" w:customStyle="1" w:styleId="Heading2Char">
+    <w:name w:val="Heading 2 Char"/>
+    <w:basedOn w:val="DefaultParagraphFont"/>
+    <w:link w:val="Heading2"/>
     <w:uiPriority w:val="9"/>
     <w:rsid w:val="00C73EF7"/>
     <w:rPr>
@@ -18009,10 +18370,10 @@
       <w:szCs w:val="26"/>
     </w:rPr>
   </w:style>
-  <w:style w:type="character" w:customStyle="1" w:styleId="berschrift3Zchn">
-    <w:name w:val="Überschrift 3 Zchn"/>
-    <w:basedOn w:val="Absatz-Standardschriftart"/>
-    <w:link w:val="berschrift3"/>
+  <w:style w:type="character" w:customStyle="1" w:styleId="Heading3Char">
+    <w:name w:val="Heading 3 Char"/>
+    <w:basedOn w:val="DefaultParagraphFont"/>
+    <w:link w:val="Heading3"/>
     <w:uiPriority w:val="9"/>
     <w:rsid w:val="00C73EF7"/>
     <w:rPr>
@@ -18023,10 +18384,10 @@
       <w:sz w:val="28"/>
     </w:rPr>
   </w:style>
-  <w:style w:type="character" w:customStyle="1" w:styleId="berschrift4Zchn">
-    <w:name w:val="Überschrift 4 Zchn"/>
-    <w:basedOn w:val="Absatz-Standardschriftart"/>
-    <w:link w:val="berschrift4"/>
+  <w:style w:type="character" w:customStyle="1" w:styleId="Heading4Char">
+    <w:name w:val="Heading 4 Char"/>
+    <w:basedOn w:val="DefaultParagraphFont"/>
+    <w:link w:val="Heading4"/>
     <w:uiPriority w:val="9"/>
     <w:rsid w:val="00C73EF7"/>
     <w:rPr>
@@ -18038,10 +18399,10 @@
       <w:sz w:val="24"/>
     </w:rPr>
   </w:style>
-  <w:style w:type="character" w:customStyle="1" w:styleId="berschrift6Zchn">
-    <w:name w:val="Überschrift 6 Zchn"/>
-    <w:basedOn w:val="Absatz-Standardschriftart"/>
-    <w:link w:val="berschrift6"/>
+  <w:style w:type="character" w:customStyle="1" w:styleId="Heading6Char">
+    <w:name w:val="Heading 6 Char"/>
+    <w:basedOn w:val="DefaultParagraphFont"/>
+    <w:link w:val="Heading6"/>
     <w:uiPriority w:val="9"/>
     <w:semiHidden/>
     <w:rsid w:val="00C73EF7"/>
@@ -18053,10 +18414,10 @@
       <w:sz w:val="20"/>
     </w:rPr>
   </w:style>
-  <w:style w:type="character" w:customStyle="1" w:styleId="berschrift7Zchn">
-    <w:name w:val="Überschrift 7 Zchn"/>
-    <w:basedOn w:val="Absatz-Standardschriftart"/>
-    <w:link w:val="berschrift7"/>
+  <w:style w:type="character" w:customStyle="1" w:styleId="Heading7Char">
+    <w:name w:val="Heading 7 Char"/>
+    <w:basedOn w:val="DefaultParagraphFont"/>
+    <w:link w:val="Heading7"/>
     <w:uiPriority w:val="9"/>
     <w:semiHidden/>
     <w:rsid w:val="00C73EF7"/>
@@ -18068,10 +18429,10 @@
       <w:sz w:val="20"/>
     </w:rPr>
   </w:style>
-  <w:style w:type="character" w:customStyle="1" w:styleId="berschrift8Zchn">
-    <w:name w:val="Überschrift 8 Zchn"/>
-    <w:basedOn w:val="Absatz-Standardschriftart"/>
-    <w:link w:val="berschrift8"/>
+  <w:style w:type="character" w:customStyle="1" w:styleId="Heading8Char">
+    <w:name w:val="Heading 8 Char"/>
+    <w:basedOn w:val="DefaultParagraphFont"/>
+    <w:link w:val="Heading8"/>
     <w:uiPriority w:val="9"/>
     <w:semiHidden/>
     <w:rsid w:val="00C73EF7"/>
@@ -18082,10 +18443,10 @@
       <w:szCs w:val="20"/>
     </w:rPr>
   </w:style>
-  <w:style w:type="character" w:customStyle="1" w:styleId="berschrift9Zchn">
-    <w:name w:val="Überschrift 9 Zchn"/>
-    <w:basedOn w:val="Absatz-Standardschriftart"/>
-    <w:link w:val="berschrift9"/>
+  <w:style w:type="character" w:customStyle="1" w:styleId="Heading9Char">
+    <w:name w:val="Heading 9 Char"/>
+    <w:basedOn w:val="DefaultParagraphFont"/>
+    <w:link w:val="Heading9"/>
     <w:uiPriority w:val="9"/>
     <w:semiHidden/>
     <w:rsid w:val="00C73EF7"/>
@@ -18098,10 +18459,10 @@
       <w:szCs w:val="20"/>
     </w:rPr>
   </w:style>
-  <w:style w:type="paragraph" w:styleId="Verzeichnis1">
+  <w:style w:type="paragraph" w:styleId="TOC1">
     <w:name w:val="toc 1"/>
-    <w:basedOn w:val="Standard"/>
-    <w:next w:val="Standard"/>
+    <w:basedOn w:val="Normal"/>
+    <w:next w:val="Normal"/>
     <w:autoRedefine/>
     <w:uiPriority w:val="39"/>
     <w:unhideWhenUsed/>
@@ -18121,10 +18482,10 @@
       <w:color w:val="364459"/>
     </w:rPr>
   </w:style>
-  <w:style w:type="paragraph" w:styleId="Verzeichnis2">
+  <w:style w:type="paragraph" w:styleId="TOC2">
     <w:name w:val="toc 2"/>
-    <w:basedOn w:val="Standard"/>
-    <w:next w:val="Standard"/>
+    <w:basedOn w:val="Normal"/>
+    <w:next w:val="Normal"/>
     <w:autoRedefine/>
     <w:uiPriority w:val="39"/>
     <w:unhideWhenUsed/>
@@ -18134,10 +18495,10 @@
       <w:spacing w:after="100"/>
     </w:pPr>
   </w:style>
-  <w:style w:type="paragraph" w:styleId="Verzeichnis3">
+  <w:style w:type="paragraph" w:styleId="TOC3">
     <w:name w:val="toc 3"/>
-    <w:basedOn w:val="Standard"/>
-    <w:next w:val="Standard"/>
+    <w:basedOn w:val="Normal"/>
+    <w:next w:val="Normal"/>
     <w:autoRedefine/>
     <w:uiPriority w:val="39"/>
     <w:unhideWhenUsed/>
@@ -18155,11 +18516,11 @@
       <w:noProof/>
     </w:rPr>
   </w:style>
-  <w:style w:type="paragraph" w:styleId="Titel">
+  <w:style w:type="paragraph" w:styleId="Title">
     <w:name w:val="Title"/>
-    <w:basedOn w:val="Standard"/>
-    <w:next w:val="Standard"/>
-    <w:link w:val="TitelZchn"/>
+    <w:basedOn w:val="Normal"/>
+    <w:next w:val="Normal"/>
+    <w:link w:val="TitleChar"/>
     <w:uiPriority w:val="10"/>
     <w:qFormat/>
     <w:rsid w:val="00C73EF7"/>
@@ -18179,10 +18540,10 @@
       <w:szCs w:val="52"/>
     </w:rPr>
   </w:style>
-  <w:style w:type="character" w:customStyle="1" w:styleId="TitelZchn">
-    <w:name w:val="Titel Zchn"/>
-    <w:basedOn w:val="Absatz-Standardschriftart"/>
-    <w:link w:val="Titel"/>
+  <w:style w:type="character" w:customStyle="1" w:styleId="TitleChar">
+    <w:name w:val="Title Char"/>
+    <w:basedOn w:val="DefaultParagraphFont"/>
+    <w:link w:val="Title"/>
     <w:uiPriority w:val="10"/>
     <w:rsid w:val="00C73EF7"/>
     <w:rPr>
@@ -18196,9 +18557,9 @@
       <w:szCs w:val="52"/>
     </w:rPr>
   </w:style>
-  <w:style w:type="paragraph" w:styleId="Listenabsatz">
+  <w:style w:type="paragraph" w:styleId="ListParagraph">
     <w:name w:val="List Paragraph"/>
-    <w:basedOn w:val="Standard"/>
+    <w:basedOn w:val="Normal"/>
     <w:uiPriority w:val="34"/>
     <w:qFormat/>
     <w:rsid w:val="00C73EF7"/>
@@ -18207,10 +18568,10 @@
       <w:contextualSpacing/>
     </w:pPr>
   </w:style>
-  <w:style w:type="paragraph" w:styleId="Inhaltsverzeichnisberschrift">
+  <w:style w:type="paragraph" w:styleId="TOCHeading">
     <w:name w:val="TOC Heading"/>
-    <w:basedOn w:val="berschrift1"/>
-    <w:next w:val="Standard"/>
+    <w:basedOn w:val="Heading1"/>
+    <w:next w:val="Normal"/>
     <w:uiPriority w:val="39"/>
     <w:unhideWhenUsed/>
     <w:qFormat/>
@@ -18233,7 +18594,7 @@
   </w:style>
   <w:style w:type="paragraph" w:customStyle="1" w:styleId="Text">
     <w:name w:val="Text"/>
-    <w:basedOn w:val="Standard"/>
+    <w:basedOn w:val="Normal"/>
     <w:rsid w:val="00911A0C"/>
     <w:pPr>
       <w:spacing w:after="0" w:line="280" w:lineRule="atLeast"/>
@@ -18245,9 +18606,9 @@
       <w:lang w:eastAsia="de-CH"/>
     </w:rPr>
   </w:style>
-  <w:style w:type="table" w:styleId="Tabellenraster">
+  <w:style w:type="table" w:styleId="TableGrid">
     <w:name w:val="Table Grid"/>
-    <w:basedOn w:val="NormaleTabelle"/>
+    <w:basedOn w:val="TableNormal"/>
     <w:rsid w:val="00911A0C"/>
     <w:pPr>
       <w:spacing w:after="0" w:line="240" w:lineRule="auto"/>
@@ -18263,10 +18624,10 @@
       </w:tblBorders>
     </w:tblPr>
   </w:style>
-  <w:style w:type="paragraph" w:styleId="Sprechblasentext">
+  <w:style w:type="paragraph" w:styleId="BalloonText">
     <w:name w:val="Balloon Text"/>
-    <w:basedOn w:val="Standard"/>
-    <w:link w:val="SprechblasentextZchn"/>
+    <w:basedOn w:val="Normal"/>
+    <w:link w:val="BalloonTextChar"/>
     <w:uiPriority w:val="99"/>
     <w:semiHidden/>
     <w:unhideWhenUsed/>
@@ -18280,10 +18641,10 @@
       <w:szCs w:val="16"/>
     </w:rPr>
   </w:style>
-  <w:style w:type="character" w:customStyle="1" w:styleId="SprechblasentextZchn">
-    <w:name w:val="Sprechblasentext Zchn"/>
-    <w:basedOn w:val="Absatz-Standardschriftart"/>
-    <w:link w:val="Sprechblasentext"/>
+  <w:style w:type="character" w:customStyle="1" w:styleId="BalloonTextChar">
+    <w:name w:val="Balloon Text Char"/>
+    <w:basedOn w:val="DefaultParagraphFont"/>
+    <w:link w:val="BalloonText"/>
     <w:uiPriority w:val="99"/>
     <w:semiHidden/>
     <w:rsid w:val="00E053B4"/>
@@ -18293,10 +18654,10 @@
       <w:szCs w:val="16"/>
     </w:rPr>
   </w:style>
-  <w:style w:type="paragraph" w:styleId="Kopfzeile">
+  <w:style w:type="paragraph" w:styleId="Header">
     <w:name w:val="header"/>
-    <w:basedOn w:val="Standard"/>
-    <w:link w:val="KopfzeileZchn"/>
+    <w:basedOn w:val="Normal"/>
+    <w:link w:val="HeaderChar"/>
     <w:uiPriority w:val="99"/>
     <w:unhideWhenUsed/>
     <w:rsid w:val="00B220B0"/>
@@ -18308,10 +18669,10 @@
       <w:spacing w:after="0" w:line="240" w:lineRule="auto"/>
     </w:pPr>
   </w:style>
-  <w:style w:type="character" w:customStyle="1" w:styleId="KopfzeileZchn">
-    <w:name w:val="Kopfzeile Zchn"/>
-    <w:basedOn w:val="Absatz-Standardschriftart"/>
-    <w:link w:val="Kopfzeile"/>
+  <w:style w:type="character" w:customStyle="1" w:styleId="HeaderChar">
+    <w:name w:val="Header Char"/>
+    <w:basedOn w:val="DefaultParagraphFont"/>
+    <w:link w:val="Header"/>
     <w:uiPriority w:val="99"/>
     <w:rsid w:val="00B220B0"/>
     <w:rPr>
@@ -18319,10 +18680,10 @@
       <w:sz w:val="20"/>
     </w:rPr>
   </w:style>
-  <w:style w:type="paragraph" w:styleId="Fuzeile">
+  <w:style w:type="paragraph" w:styleId="Footer">
     <w:name w:val="footer"/>
-    <w:basedOn w:val="Standard"/>
-    <w:link w:val="FuzeileZchn"/>
+    <w:basedOn w:val="Normal"/>
+    <w:link w:val="FooterChar"/>
     <w:uiPriority w:val="99"/>
     <w:unhideWhenUsed/>
     <w:rsid w:val="00B220B0"/>
@@ -18334,885 +18695,10 @@
       <w:spacing w:after="0" w:line="240" w:lineRule="auto"/>
     </w:pPr>
   </w:style>
-  <w:style w:type="character" w:customStyle="1" w:styleId="FuzeileZchn">
-    <w:name w:val="Fußzeile Zchn"/>
-    <w:basedOn w:val="Absatz-Standardschriftart"/>
-    <w:link w:val="Fuzeile"/>
-    <w:uiPriority w:val="99"/>
-    <w:rsid w:val="00B220B0"/>
-    <w:rPr>
-      <w:rFonts w:ascii="Trebuchet MS" w:hAnsi="Trebuchet MS"/>
-      <w:sz w:val="20"/>
-    </w:rPr>
-  </w:style>
-  <w:style w:type="paragraph" w:customStyle="1" w:styleId="Default">
-    <w:name w:val="Default"/>
-    <w:rsid w:val="00C604EC"/>
-    <w:pPr>
-      <w:autoSpaceDE w:val="0"/>
-      <w:autoSpaceDN w:val="0"/>
-      <w:adjustRightInd w:val="0"/>
-      <w:spacing w:after="0" w:line="240" w:lineRule="auto"/>
-    </w:pPr>
-    <w:rPr>
-      <w:rFonts w:ascii="Arial" w:hAnsi="Arial" w:cs="Arial"/>
-      <w:color w:val="000000"/>
-      <w:sz w:val="24"/>
-      <w:szCs w:val="24"/>
-    </w:rPr>
-  </w:style>
-</w:styles>
-</file>
-
-<file path=word/stylesWithEffects.xml><?xml version="1.0" encoding="utf-8"?>
-<w:styles xmlns:wpc="http://schemas.microsoft.com/office/word/2010/wordprocessingCanvas" xmlns:mc="http://schemas.openxmlformats.org/markup-compatibility/2006" xmlns:o="urn:schemas-microsoft-com:office:office" xmlns:r="http://schemas.openxmlformats.org/officeDocument/2006/relationships" xmlns:m="http://schemas.openxmlformats.org/officeDocument/2006/math" xmlns:v="urn:schemas-microsoft-com:vml" xmlns:wp14="http://schemas.microsoft.com/office/word/2010/wordprocessingDrawing" xmlns:wp="http://schemas.openxmlformats.org/drawingml/2006/wordprocessingDrawing" xmlns:w10="urn:schemas-microsoft-com:office:word" xmlns:w="http://schemas.openxmlformats.org/wordprocessingml/2006/main" xmlns:w14="http://schemas.microsoft.com/office/word/2010/wordml" xmlns:wpg="http://schemas.microsoft.com/office/word/2010/wordprocessingGroup" xmlns:wpi="http://schemas.microsoft.com/office/word/2010/wordprocessingInk" xmlns:wne="http://schemas.microsoft.com/office/word/2006/wordml" xmlns:wps="http://schemas.microsoft.com/office/word/2010/wordprocessingShape" mc:Ignorable="w14 wp14">
-  <w:docDefaults>
-    <w:rPrDefault>
-      <w:rPr>
-        <w:rFonts w:asciiTheme="minorHAnsi" w:eastAsiaTheme="minorHAnsi" w:hAnsiTheme="minorHAnsi" w:cstheme="minorBidi"/>
-        <w:sz w:val="22"/>
-        <w:szCs w:val="22"/>
-        <w:lang w:val="de-CH" w:eastAsia="en-US" w:bidi="ar-SA"/>
-      </w:rPr>
-    </w:rPrDefault>
-    <w:pPrDefault>
-      <w:pPr>
-        <w:spacing w:after="200" w:line="276" w:lineRule="auto"/>
-      </w:pPr>
-    </w:pPrDefault>
-  </w:docDefaults>
-  <w:latentStyles w:defLockedState="0" w:defUIPriority="99" w:defSemiHidden="1" w:defUnhideWhenUsed="1" w:defQFormat="0" w:count="267">
-    <w:lsdException w:name="Normal" w:semiHidden="0" w:uiPriority="0" w:unhideWhenUsed="0" w:qFormat="1"/>
-    <w:lsdException w:name="heading 1" w:semiHidden="0" w:uiPriority="9" w:unhideWhenUsed="0" w:qFormat="1"/>
-    <w:lsdException w:name="heading 2" w:uiPriority="9" w:qFormat="1"/>
-    <w:lsdException w:name="heading 3" w:uiPriority="9" w:qFormat="1"/>
-    <w:lsdException w:name="heading 4" w:uiPriority="9" w:qFormat="1"/>
-    <w:lsdException w:name="heading 5" w:uiPriority="9"/>
-    <w:lsdException w:name="heading 6" w:uiPriority="9" w:qFormat="1"/>
-    <w:lsdException w:name="heading 7" w:uiPriority="9" w:qFormat="1"/>
-    <w:lsdException w:name="heading 8" w:uiPriority="9" w:qFormat="1"/>
-    <w:lsdException w:name="heading 9" w:uiPriority="9" w:qFormat="1"/>
-    <w:lsdException w:name="toc 1" w:uiPriority="39" w:qFormat="1"/>
-    <w:lsdException w:name="toc 2" w:uiPriority="39" w:qFormat="1"/>
-    <w:lsdException w:name="toc 3" w:uiPriority="39" w:qFormat="1"/>
-    <w:lsdException w:name="toc 4" w:uiPriority="39"/>
-    <w:lsdException w:name="toc 5" w:uiPriority="39"/>
-    <w:lsdException w:name="toc 6" w:uiPriority="39"/>
-    <w:lsdException w:name="toc 7" w:uiPriority="39"/>
-    <w:lsdException w:name="toc 8" w:uiPriority="39"/>
-    <w:lsdException w:name="toc 9" w:uiPriority="39"/>
-    <w:lsdException w:name="caption" w:uiPriority="35" w:qFormat="1"/>
-    <w:lsdException w:name="Title" w:semiHidden="0" w:uiPriority="10" w:unhideWhenUsed="0" w:qFormat="1"/>
-    <w:lsdException w:name="Default Paragraph Font" w:uiPriority="1"/>
-    <w:lsdException w:name="Subtitle" w:semiHidden="0" w:uiPriority="11" w:unhideWhenUsed="0" w:qFormat="1"/>
-    <w:lsdException w:name="Strong" w:semiHidden="0" w:uiPriority="22" w:unhideWhenUsed="0" w:qFormat="1"/>
-    <w:lsdException w:name="Emphasis" w:semiHidden="0" w:uiPriority="20" w:unhideWhenUsed="0" w:qFormat="1"/>
-    <w:lsdException w:name="Table Grid" w:semiHidden="0" w:uiPriority="0" w:unhideWhenUsed="0"/>
-    <w:lsdException w:name="Placeholder Text" w:unhideWhenUsed="0"/>
-    <w:lsdException w:name="No Spacing" w:semiHidden="0" w:uiPriority="1" w:unhideWhenUsed="0" w:qFormat="1"/>
-    <w:lsdException w:name="Light Shading" w:semiHidden="0" w:uiPriority="60" w:unhideWhenUsed="0"/>
-    <w:lsdException w:name="Light List" w:semiHidden="0" w:uiPriority="61" w:unhideWhenUsed="0"/>
-    <w:lsdException w:name="Light Grid" w:semiHidden="0" w:uiPriority="62" w:unhideWhenUsed="0"/>
-    <w:lsdException w:name="Medium Shading 1" w:semiHidden="0" w:uiPriority="63" w:unhideWhenUsed="0"/>
-    <w:lsdException w:name="Medium Shading 2" w:semiHidden="0" w:uiPriority="64" w:unhideWhenUsed="0"/>
-    <w:lsdException w:name="Medium List 1" w:semiHidden="0" w:uiPriority="65" w:unhideWhenUsed="0"/>
-    <w:lsdException w:name="Medium List 2" w:semiHidden="0" w:uiPriority="66" w:unhideWhenUsed="0"/>
-    <w:lsdException w:name="Medium Grid 1" w:semiHidden="0" w:uiPriority="67" w:unhideWhenUsed="0"/>
-    <w:lsdException w:name="Medium Grid 2" w:semiHidden="0" w:uiPriority="68" w:unhideWhenUsed="0"/>
-    <w:lsdException w:name="Medium Grid 3" w:semiHidden="0" w:uiPriority="69" w:unhideWhenUsed="0"/>
-    <w:lsdException w:name="Dark List" w:semiHidden="0" w:uiPriority="70" w:unhideWhenUsed="0"/>
-    <w:lsdException w:name="Colorful Shading" w:semiHidden="0" w:uiPriority="71" w:unhideWhenUsed="0"/>
-    <w:lsdException w:name="Colorful List" w:semiHidden="0" w:uiPriority="72" w:unhideWhenUsed="0"/>
-    <w:lsdException w:name="Colorful Grid" w:semiHidden="0" w:uiPriority="73" w:unhideWhenUsed="0"/>
-    <w:lsdException w:name="Light Shading Accent 1" w:semiHidden="0" w:uiPriority="60" w:unhideWhenUsed="0"/>
-    <w:lsdException w:name="Light List Accent 1" w:semiHidden="0" w:uiPriority="61" w:unhideWhenUsed="0"/>
-    <w:lsdException w:name="Light Grid Accent 1" w:semiHidden="0" w:uiPriority="62" w:unhideWhenUsed="0"/>
-    <w:lsdException w:name="Medium Shading 1 Accent 1" w:semiHidden="0" w:uiPriority="63" w:unhideWhenUsed="0"/>
-    <w:lsdException w:name="Medium Shading 2 Accent 1" w:semiHidden="0" w:uiPriority="64" w:unhideWhenUsed="0"/>
-    <w:lsdException w:name="Medium List 1 Accent 1" w:semiHidden="0" w:uiPriority="65" w:unhideWhenUsed="0"/>
-    <w:lsdException w:name="Revision" w:unhideWhenUsed="0"/>
-    <w:lsdException w:name="List Paragraph" w:semiHidden="0" w:uiPriority="34" w:unhideWhenUsed="0" w:qFormat="1"/>
-    <w:lsdException w:name="Quote" w:semiHidden="0" w:uiPriority="29" w:unhideWhenUsed="0" w:qFormat="1"/>
-    <w:lsdException w:name="Intense Quote" w:semiHidden="0" w:uiPriority="30" w:unhideWhenUsed="0" w:qFormat="1"/>
-    <w:lsdException w:name="Medium List 2 Accent 1" w:semiHidden="0" w:uiPriority="66" w:unhideWhenUsed="0"/>
-    <w:lsdException w:name="Medium Grid 1 Accent 1" w:semiHidden="0" w:uiPriority="67" w:unhideWhenUsed="0"/>
-    <w:lsdException w:name="Medium Grid 2 Accent 1" w:semiHidden="0" w:uiPriority="68" w:unhideWhenUsed="0"/>
-    <w:lsdException w:name="Medium Grid 3 Accent 1" w:semiHidden="0" w:uiPriority="69" w:unhideWhenUsed="0"/>
-    <w:lsdException w:name="Dark List Accent 1" w:semiHidden="0" w:uiPriority="70" w:unhideWhenUsed="0"/>
-    <w:lsdException w:name="Colorful Shading Accent 1" w:semiHidden="0" w:uiPriority="71" w:unhideWhenUsed="0"/>
-    <w:lsdException w:name="Colorful List Accent 1" w:semiHidden="0" w:uiPriority="72" w:unhideWhenUsed="0"/>
-    <w:lsdException w:name="Colorful Grid Accent 1" w:semiHidden="0" w:uiPriority="73" w:unhideWhenUsed="0"/>
-    <w:lsdException w:name="Light Shading Accent 2" w:semiHidden="0" w:uiPriority="60" w:unhideWhenUsed="0"/>
-    <w:lsdException w:name="Light List Accent 2" w:semiHidden="0" w:uiPriority="61" w:unhideWhenUsed="0"/>
-    <w:lsdException w:name="Light Grid Accent 2" w:semiHidden="0" w:uiPriority="62" w:unhideWhenUsed="0"/>
-    <w:lsdException w:name="Medium Shading 1 Accent 2" w:semiHidden="0" w:uiPriority="63" w:unhideWhenUsed="0"/>
-    <w:lsdException w:name="Medium Shading 2 Accent 2" w:semiHidden="0" w:uiPriority="64" w:unhideWhenUsed="0"/>
-    <w:lsdException w:name="Medium List 1 Accent 2" w:semiHidden="0" w:uiPriority="65" w:unhideWhenUsed="0"/>
-    <w:lsdException w:name="Medium List 2 Accent 2" w:semiHidden="0" w:uiPriority="66" w:unhideWhenUsed="0"/>
-    <w:lsdException w:name="Medium Grid 1 Accent 2" w:semiHidden="0" w:uiPriority="67" w:unhideWhenUsed="0"/>
-    <w:lsdException w:name="Medium Grid 2 Accent 2" w:semiHidden="0" w:uiPriority="68" w:unhideWhenUsed="0"/>
-    <w:lsdException w:name="Medium Grid 3 Accent 2" w:semiHidden="0" w:uiPriority="69" w:unhideWhenUsed="0"/>
-    <w:lsdException w:name="Dark List Accent 2" w:semiHidden="0" w:uiPriority="70" w:unhideWhenUsed="0"/>
-    <w:lsdException w:name="Colorful Shading Accent 2" w:semiHidden="0" w:uiPriority="71" w:unhideWhenUsed="0"/>
-    <w:lsdException w:name="Colorful List Accent 2" w:semiHidden="0" w:uiPriority="72" w:unhideWhenUsed="0"/>
-    <w:lsdException w:name="Colorful Grid Accent 2" w:semiHidden="0" w:uiPriority="73" w:unhideWhenUsed="0"/>
-    <w:lsdException w:name="Light Shading Accent 3" w:semiHidden="0" w:uiPriority="60" w:unhideWhenUsed="0"/>
-    <w:lsdException w:name="Light List Accent 3" w:semiHidden="0" w:uiPriority="61" w:unhideWhenUsed="0"/>
-    <w:lsdException w:name="Light Grid Accent 3" w:semiHidden="0" w:uiPriority="62" w:unhideWhenUsed="0"/>
-    <w:lsdException w:name="Medium Shading 1 Accent 3" w:semiHidden="0" w:uiPriority="63" w:unhideWhenUsed="0"/>
-    <w:lsdException w:name="Medium Shading 2 Accent 3" w:semiHidden="0" w:uiPriority="64" w:unhideWhenUsed="0"/>
-    <w:lsdException w:name="Medium List 1 Accent 3" w:semiHidden="0" w:uiPriority="65" w:unhideWhenUsed="0"/>
-    <w:lsdException w:name="Medium List 2 Accent 3" w:semiHidden="0" w:uiPriority="66" w:unhideWhenUsed="0"/>
-    <w:lsdException w:name="Medium Grid 1 Accent 3" w:semiHidden="0" w:uiPriority="67" w:unhideWhenUsed="0"/>
-    <w:lsdException w:name="Medium Grid 2 Accent 3" w:semiHidden="0" w:uiPriority="68" w:unhideWhenUsed="0"/>
-    <w:lsdException w:name="Medium Grid 3 Accent 3" w:semiHidden="0" w:uiPriority="69" w:unhideWhenUsed="0"/>
-    <w:lsdException w:name="Dark List Accent 3" w:semiHidden="0" w:uiPriority="70" w:unhideWhenUsed="0"/>
-    <w:lsdException w:name="Colorful Shading Accent 3" w:semiHidden="0" w:uiPriority="71" w:unhideWhenUsed="0"/>
-    <w:lsdException w:name="Colorful List Accent 3" w:semiHidden="0" w:uiPriority="72" w:unhideWhenUsed="0"/>
-    <w:lsdException w:name="Colorful Grid Accent 3" w:semiHidden="0" w:uiPriority="73" w:unhideWhenUsed="0"/>
-    <w:lsdException w:name="Light Shading Accent 4" w:semiHidden="0" w:uiPriority="60" w:unhideWhenUsed="0"/>
-    <w:lsdException w:name="Light List Accent 4" w:semiHidden="0" w:uiPriority="61" w:unhideWhenUsed="0"/>
-    <w:lsdException w:name="Light Grid Accent 4" w:semiHidden="0" w:uiPriority="62" w:unhideWhenUsed="0"/>
-    <w:lsdException w:name="Medium Shading 1 Accent 4" w:semiHidden="0" w:uiPriority="63" w:unhideWhenUsed="0"/>
-    <w:lsdException w:name="Medium Shading 2 Accent 4" w:semiHidden="0" w:uiPriority="64" w:unhideWhenUsed="0"/>
-    <w:lsdException w:name="Medium List 1 Accent 4" w:semiHidden="0" w:uiPriority="65" w:unhideWhenUsed="0"/>
-    <w:lsdException w:name="Medium List 2 Accent 4" w:semiHidden="0" w:uiPriority="66" w:unhideWhenUsed="0"/>
-    <w:lsdException w:name="Medium Grid 1 Accent 4" w:semiHidden="0" w:uiPriority="67" w:unhideWhenUsed="0"/>
-    <w:lsdException w:name="Medium Grid 2 Accent 4" w:semiHidden="0" w:uiPriority="68" w:unhideWhenUsed="0"/>
-    <w:lsdException w:name="Medium Grid 3 Accent 4" w:semiHidden="0" w:uiPriority="69" w:unhideWhenUsed="0"/>
-    <w:lsdException w:name="Dark List Accent 4" w:semiHidden="0" w:uiPriority="70" w:unhideWhenUsed="0"/>
-    <w:lsdException w:name="Colorful Shading Accent 4" w:semiHidden="0" w:uiPriority="71" w:unhideWhenUsed="0"/>
-    <w:lsdException w:name="Colorful List Accent 4" w:semiHidden="0" w:uiPriority="72" w:unhideWhenUsed="0"/>
-    <w:lsdException w:name="Colorful Grid Accent 4" w:semiHidden="0" w:uiPriority="73" w:unhideWhenUsed="0"/>
-    <w:lsdException w:name="Light Shading Accent 5" w:semiHidden="0" w:uiPriority="60" w:unhideWhenUsed="0"/>
-    <w:lsdException w:name="Light List Accent 5" w:semiHidden="0" w:uiPriority="61" w:unhideWhenUsed="0"/>
-    <w:lsdException w:name="Light Grid Accent 5" w:semiHidden="0" w:uiPriority="62" w:unhideWhenUsed="0"/>
-    <w:lsdException w:name="Medium Shading 1 Accent 5" w:semiHidden="0" w:uiPriority="63" w:unhideWhenUsed="0"/>
-    <w:lsdException w:name="Medium Shading 2 Accent 5" w:semiHidden="0" w:uiPriority="64" w:unhideWhenUsed="0"/>
-    <w:lsdException w:name="Medium List 1 Accent 5" w:semiHidden="0" w:uiPriority="65" w:unhideWhenUsed="0"/>
-    <w:lsdException w:name="Medium List 2 Accent 5" w:semiHidden="0" w:uiPriority="66" w:unhideWhenUsed="0"/>
-    <w:lsdException w:name="Medium Grid 1 Accent 5" w:semiHidden="0" w:uiPriority="67" w:unhideWhenUsed="0"/>
-    <w:lsdException w:name="Medium Grid 2 Accent 5" w:semiHidden="0" w:uiPriority="68" w:unhideWhenUsed="0"/>
-    <w:lsdException w:name="Medium Grid 3 Accent 5" w:semiHidden="0" w:uiPriority="69" w:unhideWhenUsed="0"/>
-    <w:lsdException w:name="Dark List Accent 5" w:semiHidden="0" w:uiPriority="70" w:unhideWhenUsed="0"/>
-    <w:lsdException w:name="Colorful Shading Accent 5" w:semiHidden="0" w:uiPriority="71" w:unhideWhenUsed="0"/>
-    <w:lsdException w:name="Colorful List Accent 5" w:semiHidden="0" w:uiPriority="72" w:unhideWhenUsed="0"/>
-    <w:lsdException w:name="Colorful Grid Accent 5" w:semiHidden="0" w:uiPriority="73" w:unhideWhenUsed="0"/>
-    <w:lsdException w:name="Light Shading Accent 6" w:semiHidden="0" w:uiPriority="60" w:unhideWhenUsed="0"/>
-    <w:lsdException w:name="Light List Accent 6" w:semiHidden="0" w:uiPriority="61" w:unhideWhenUsed="0"/>
-    <w:lsdException w:name="Light Grid Accent 6" w:semiHidden="0" w:uiPriority="62" w:unhideWhenUsed="0"/>
-    <w:lsdException w:name="Medium Shading 1 Accent 6" w:semiHidden="0" w:uiPriority="63" w:unhideWhenUsed="0"/>
-    <w:lsdException w:name="Medium Shading 2 Accent 6" w:semiHidden="0" w:uiPriority="64" w:unhideWhenUsed="0"/>
-    <w:lsdException w:name="Medium List 1 Accent 6" w:semiHidden="0" w:uiPriority="65" w:unhideWhenUsed="0"/>
-    <w:lsdException w:name="Medium List 2 Accent 6" w:semiHidden="0" w:uiPriority="66" w:unhideWhenUsed="0"/>
-    <w:lsdException w:name="Medium Grid 1 Accent 6" w:semiHidden="0" w:uiPriority="67" w:unhideWhenUsed="0"/>
-    <w:lsdException w:name="Medium Grid 2 Accent 6" w:semiHidden="0" w:uiPriority="68" w:unhideWhenUsed="0"/>
-    <w:lsdException w:name="Medium Grid 3 Accent 6" w:semiHidden="0" w:uiPriority="69" w:unhideWhenUsed="0"/>
-    <w:lsdException w:name="Dark List Accent 6" w:semiHidden="0" w:uiPriority="70" w:unhideWhenUsed="0"/>
-    <w:lsdException w:name="Colorful Shading Accent 6" w:semiHidden="0" w:uiPriority="71" w:unhideWhenUsed="0"/>
-    <w:lsdException w:name="Colorful List Accent 6" w:semiHidden="0" w:uiPriority="72" w:unhideWhenUsed="0"/>
-    <w:lsdException w:name="Colorful Grid Accent 6" w:semiHidden="0" w:uiPriority="73" w:unhideWhenUsed="0"/>
-    <w:lsdException w:name="Subtle Emphasis" w:semiHidden="0" w:uiPriority="19" w:unhideWhenUsed="0" w:qFormat="1"/>
-    <w:lsdException w:name="Intense Emphasis" w:semiHidden="0" w:uiPriority="21" w:unhideWhenUsed="0" w:qFormat="1"/>
-    <w:lsdException w:name="Subtle Reference" w:semiHidden="0" w:uiPriority="31" w:unhideWhenUsed="0" w:qFormat="1"/>
-    <w:lsdException w:name="Intense Reference" w:semiHidden="0" w:uiPriority="32" w:unhideWhenUsed="0" w:qFormat="1"/>
-    <w:lsdException w:name="Book Title" w:semiHidden="0" w:uiPriority="33" w:unhideWhenUsed="0" w:qFormat="1"/>
-    <w:lsdException w:name="Bibliography" w:uiPriority="37"/>
-    <w:lsdException w:name="TOC Heading" w:uiPriority="39" w:qFormat="1"/>
-  </w:latentStyles>
-  <w:style w:type="paragraph" w:default="1" w:styleId="Standard">
-    <w:name w:val="Normal"/>
-    <w:qFormat/>
-    <w:rsid w:val="00C73EF7"/>
-    <w:rPr>
-      <w:rFonts w:ascii="Trebuchet MS" w:hAnsi="Trebuchet MS"/>
-      <w:sz w:val="20"/>
-    </w:rPr>
-  </w:style>
-  <w:style w:type="paragraph" w:styleId="berschrift1">
-    <w:name w:val="heading 1"/>
-    <w:basedOn w:val="Standard"/>
-    <w:next w:val="Standard"/>
-    <w:link w:val="berschrift1Zchn"/>
-    <w:uiPriority w:val="9"/>
-    <w:qFormat/>
-    <w:rsid w:val="00C73EF7"/>
-    <w:pPr>
-      <w:keepNext/>
-      <w:keepLines/>
-      <w:pageBreakBefore/>
-      <w:numPr>
-        <w:numId w:val="9"/>
-      </w:numPr>
-      <w:spacing w:before="360" w:after="360"/>
-      <w:outlineLvl w:val="0"/>
-    </w:pPr>
-    <w:rPr>
-      <w:rFonts w:eastAsiaTheme="majorEastAsia" w:cstheme="majorBidi"/>
-      <w:b/>
-      <w:bCs/>
-      <w:caps/>
-      <w:color w:val="364459"/>
-      <w:sz w:val="48"/>
-      <w:szCs w:val="28"/>
-    </w:rPr>
-  </w:style>
-  <w:style w:type="paragraph" w:styleId="berschrift2">
-    <w:name w:val="heading 2"/>
-    <w:basedOn w:val="Standard"/>
-    <w:next w:val="Standard"/>
-    <w:link w:val="berschrift2Zchn"/>
-    <w:uiPriority w:val="9"/>
-    <w:unhideWhenUsed/>
-    <w:qFormat/>
-    <w:rsid w:val="00C73EF7"/>
-    <w:pPr>
-      <w:keepNext/>
-      <w:keepLines/>
-      <w:numPr>
-        <w:ilvl w:val="1"/>
-        <w:numId w:val="9"/>
-      </w:numPr>
-      <w:spacing w:before="360" w:after="240"/>
-      <w:outlineLvl w:val="1"/>
-    </w:pPr>
-    <w:rPr>
-      <w:rFonts w:eastAsiaTheme="majorEastAsia" w:cstheme="majorBidi"/>
-      <w:b/>
-      <w:bCs/>
-      <w:color w:val="364459"/>
-      <w:sz w:val="32"/>
-      <w:szCs w:val="26"/>
-    </w:rPr>
-  </w:style>
-  <w:style w:type="paragraph" w:styleId="berschrift3">
-    <w:name w:val="heading 3"/>
-    <w:basedOn w:val="Standard"/>
-    <w:next w:val="Standard"/>
-    <w:link w:val="berschrift3Zchn"/>
-    <w:uiPriority w:val="9"/>
-    <w:unhideWhenUsed/>
-    <w:qFormat/>
-    <w:rsid w:val="00C73EF7"/>
-    <w:pPr>
-      <w:keepNext/>
-      <w:keepLines/>
-      <w:numPr>
-        <w:ilvl w:val="2"/>
-        <w:numId w:val="9"/>
-      </w:numPr>
-      <w:spacing w:before="360" w:after="240"/>
-      <w:outlineLvl w:val="2"/>
-    </w:pPr>
-    <w:rPr>
-      <w:rFonts w:eastAsiaTheme="majorEastAsia" w:cstheme="majorBidi"/>
-      <w:b/>
-      <w:bCs/>
-      <w:color w:val="364459"/>
-      <w:sz w:val="28"/>
-    </w:rPr>
-  </w:style>
-  <w:style w:type="paragraph" w:styleId="berschrift4">
-    <w:name w:val="heading 4"/>
-    <w:basedOn w:val="Standard"/>
-    <w:next w:val="Standard"/>
-    <w:link w:val="berschrift4Zchn"/>
-    <w:uiPriority w:val="9"/>
-    <w:unhideWhenUsed/>
-    <w:qFormat/>
-    <w:rsid w:val="00C73EF7"/>
-    <w:pPr>
-      <w:keepNext/>
-      <w:keepLines/>
-      <w:numPr>
-        <w:ilvl w:val="3"/>
-        <w:numId w:val="9"/>
-      </w:numPr>
-      <w:spacing w:before="360" w:after="120"/>
-      <w:outlineLvl w:val="3"/>
-    </w:pPr>
-    <w:rPr>
-      <w:rFonts w:eastAsiaTheme="majorEastAsia" w:cstheme="majorBidi"/>
-      <w:b/>
-      <w:bCs/>
-      <w:iCs/>
-      <w:color w:val="364459"/>
-      <w:sz w:val="24"/>
-    </w:rPr>
-  </w:style>
-  <w:style w:type="paragraph" w:styleId="berschrift6">
-    <w:name w:val="heading 6"/>
-    <w:basedOn w:val="Standard"/>
-    <w:next w:val="Standard"/>
-    <w:link w:val="berschrift6Zchn"/>
-    <w:uiPriority w:val="9"/>
-    <w:semiHidden/>
-    <w:unhideWhenUsed/>
-    <w:qFormat/>
-    <w:rsid w:val="00C73EF7"/>
-    <w:pPr>
-      <w:keepNext/>
-      <w:keepLines/>
-      <w:numPr>
-        <w:ilvl w:val="5"/>
-        <w:numId w:val="9"/>
-      </w:numPr>
-      <w:spacing w:before="200" w:after="0"/>
-      <w:outlineLvl w:val="5"/>
-    </w:pPr>
-    <w:rPr>
-      <w:rFonts w:asciiTheme="majorHAnsi" w:eastAsiaTheme="majorEastAsia" w:hAnsiTheme="majorHAnsi" w:cstheme="majorBidi"/>
-      <w:i/>
-      <w:iCs/>
-      <w:color w:val="243F60" w:themeColor="accent1" w:themeShade="7F"/>
-    </w:rPr>
-  </w:style>
-  <w:style w:type="paragraph" w:styleId="berschrift7">
-    <w:name w:val="heading 7"/>
-    <w:basedOn w:val="Standard"/>
-    <w:next w:val="Standard"/>
-    <w:link w:val="berschrift7Zchn"/>
-    <w:uiPriority w:val="9"/>
-    <w:semiHidden/>
-    <w:unhideWhenUsed/>
-    <w:qFormat/>
-    <w:rsid w:val="00C73EF7"/>
-    <w:pPr>
-      <w:keepNext/>
-      <w:keepLines/>
-      <w:numPr>
-        <w:ilvl w:val="6"/>
-        <w:numId w:val="9"/>
-      </w:numPr>
-      <w:spacing w:before="200" w:after="0"/>
-      <w:outlineLvl w:val="6"/>
-    </w:pPr>
-    <w:rPr>
-      <w:rFonts w:asciiTheme="majorHAnsi" w:eastAsiaTheme="majorEastAsia" w:hAnsiTheme="majorHAnsi" w:cstheme="majorBidi"/>
-      <w:i/>
-      <w:iCs/>
-      <w:color w:val="404040" w:themeColor="text1" w:themeTint="BF"/>
-    </w:rPr>
-  </w:style>
-  <w:style w:type="paragraph" w:styleId="berschrift8">
-    <w:name w:val="heading 8"/>
-    <w:basedOn w:val="Standard"/>
-    <w:next w:val="Standard"/>
-    <w:link w:val="berschrift8Zchn"/>
-    <w:uiPriority w:val="9"/>
-    <w:semiHidden/>
-    <w:unhideWhenUsed/>
-    <w:qFormat/>
-    <w:rsid w:val="00C73EF7"/>
-    <w:pPr>
-      <w:keepNext/>
-      <w:keepLines/>
-      <w:numPr>
-        <w:ilvl w:val="7"/>
-        <w:numId w:val="9"/>
-      </w:numPr>
-      <w:spacing w:before="200" w:after="0"/>
-      <w:outlineLvl w:val="7"/>
-    </w:pPr>
-    <w:rPr>
-      <w:rFonts w:asciiTheme="majorHAnsi" w:eastAsiaTheme="majorEastAsia" w:hAnsiTheme="majorHAnsi" w:cstheme="majorBidi"/>
-      <w:color w:val="404040" w:themeColor="text1" w:themeTint="BF"/>
-      <w:szCs w:val="20"/>
-    </w:rPr>
-  </w:style>
-  <w:style w:type="paragraph" w:styleId="berschrift9">
-    <w:name w:val="heading 9"/>
-    <w:basedOn w:val="Standard"/>
-    <w:next w:val="Standard"/>
-    <w:link w:val="berschrift9Zchn"/>
-    <w:uiPriority w:val="9"/>
-    <w:semiHidden/>
-    <w:unhideWhenUsed/>
-    <w:qFormat/>
-    <w:rsid w:val="00C73EF7"/>
-    <w:pPr>
-      <w:keepNext/>
-      <w:keepLines/>
-      <w:numPr>
-        <w:ilvl w:val="8"/>
-        <w:numId w:val="9"/>
-      </w:numPr>
-      <w:spacing w:before="200" w:after="0"/>
-      <w:outlineLvl w:val="8"/>
-    </w:pPr>
-    <w:rPr>
-      <w:rFonts w:asciiTheme="majorHAnsi" w:eastAsiaTheme="majorEastAsia" w:hAnsiTheme="majorHAnsi" w:cstheme="majorBidi"/>
-      <w:i/>
-      <w:iCs/>
-      <w:color w:val="404040" w:themeColor="text1" w:themeTint="BF"/>
-      <w:szCs w:val="20"/>
-    </w:rPr>
-  </w:style>
-  <w:style w:type="character" w:default="1" w:styleId="Absatz-Standardschriftart">
-    <w:name w:val="Default Paragraph Font"/>
-    <w:uiPriority w:val="1"/>
-    <w:semiHidden/>
-    <w:unhideWhenUsed/>
-  </w:style>
-  <w:style w:type="table" w:default="1" w:styleId="NormaleTabelle">
-    <w:name w:val="Normal Table"/>
-    <w:uiPriority w:val="99"/>
-    <w:semiHidden/>
-    <w:unhideWhenUsed/>
-    <w:tblPr>
-      <w:tblInd w:w="0" w:type="dxa"/>
-      <w:tblCellMar>
-        <w:top w:w="0" w:type="dxa"/>
-        <w:left w:w="108" w:type="dxa"/>
-        <w:bottom w:w="0" w:type="dxa"/>
-        <w:right w:w="108" w:type="dxa"/>
-      </w:tblCellMar>
-    </w:tblPr>
-  </w:style>
-  <w:style w:type="numbering" w:default="1" w:styleId="KeineListe">
-    <w:name w:val="No List"/>
-    <w:uiPriority w:val="99"/>
-    <w:semiHidden/>
-    <w:unhideWhenUsed/>
-  </w:style>
-  <w:style w:type="paragraph" w:customStyle="1" w:styleId="TitelSub">
-    <w:name w:val="Titel_Sub"/>
-    <w:qFormat/>
-    <w:rsid w:val="00C73EF7"/>
-    <w:pPr>
-      <w:framePr w:hSpace="142" w:vSpace="142" w:wrap="notBeside" w:vAnchor="text" w:hAnchor="text" w:xAlign="center" w:y="1"/>
-      <w:spacing w:after="0" w:line="240" w:lineRule="auto"/>
-      <w:contextualSpacing/>
-      <w:jc w:val="center"/>
-    </w:pPr>
-    <w:rPr>
-      <w:rFonts w:ascii="Trebuchet MS" w:eastAsiaTheme="majorEastAsia" w:hAnsi="Trebuchet MS" w:cstheme="minorHAnsi"/>
-      <w:caps/>
-      <w:color w:val="FFFFFF" w:themeColor="background1"/>
-      <w:sz w:val="36"/>
-      <w:szCs w:val="40"/>
-      <w:lang w:eastAsia="de-DE"/>
-    </w:rPr>
-  </w:style>
-  <w:style w:type="paragraph" w:customStyle="1" w:styleId="Adressat">
-    <w:name w:val="Adressat"/>
-    <w:basedOn w:val="Standard"/>
-    <w:link w:val="AdressatZchn"/>
-    <w:qFormat/>
-    <w:rsid w:val="00C73EF7"/>
-    <w:pPr>
-      <w:spacing w:before="720" w:after="120"/>
-      <w:contextualSpacing/>
-    </w:pPr>
-    <w:rPr>
-      <w:color w:val="364459"/>
-      <w:sz w:val="28"/>
-    </w:rPr>
-  </w:style>
-  <w:style w:type="character" w:customStyle="1" w:styleId="AdressatZchn">
-    <w:name w:val="Adressat Zchn"/>
-    <w:basedOn w:val="Absatz-Standardschriftart"/>
-    <w:link w:val="Adressat"/>
-    <w:rsid w:val="00C73EF7"/>
-    <w:rPr>
-      <w:rFonts w:ascii="Trebuchet MS" w:hAnsi="Trebuchet MS"/>
-      <w:color w:val="364459"/>
-      <w:sz w:val="28"/>
-    </w:rPr>
-  </w:style>
-  <w:style w:type="paragraph" w:customStyle="1" w:styleId="Inhaltsverzeichnis">
-    <w:name w:val="Inhaltsverzeichnis"/>
-    <w:link w:val="InhaltsverzeichnisZchn"/>
-    <w:qFormat/>
-    <w:rsid w:val="00C73EF7"/>
-    <w:pPr>
-      <w:spacing w:before="360" w:after="360"/>
-    </w:pPr>
-    <w:rPr>
-      <w:rFonts w:ascii="Trebuchet MS" w:eastAsiaTheme="majorEastAsia" w:hAnsi="Trebuchet MS" w:cstheme="majorBidi"/>
-      <w:b/>
-      <w:bCs/>
-      <w:caps/>
-      <w:color w:val="364459"/>
-      <w:sz w:val="48"/>
-      <w:szCs w:val="28"/>
-    </w:rPr>
-  </w:style>
-  <w:style w:type="character" w:customStyle="1" w:styleId="InhaltsverzeichnisZchn">
-    <w:name w:val="Inhaltsverzeichnis Zchn"/>
-    <w:basedOn w:val="berschrift1Zchn"/>
-    <w:link w:val="Inhaltsverzeichnis"/>
-    <w:rsid w:val="00C73EF7"/>
-    <w:rPr>
-      <w:rFonts w:ascii="Trebuchet MS" w:eastAsiaTheme="majorEastAsia" w:hAnsi="Trebuchet MS" w:cstheme="majorBidi"/>
-      <w:b/>
-      <w:bCs/>
-      <w:caps/>
-      <w:color w:val="364459"/>
-      <w:sz w:val="48"/>
-      <w:szCs w:val="28"/>
-    </w:rPr>
-  </w:style>
-  <w:style w:type="character" w:customStyle="1" w:styleId="berschrift1Zchn">
-    <w:name w:val="Überschrift 1 Zchn"/>
-    <w:basedOn w:val="Absatz-Standardschriftart"/>
-    <w:link w:val="berschrift1"/>
-    <w:uiPriority w:val="9"/>
-    <w:rsid w:val="00C73EF7"/>
-    <w:rPr>
-      <w:rFonts w:ascii="Trebuchet MS" w:eastAsiaTheme="majorEastAsia" w:hAnsi="Trebuchet MS" w:cstheme="majorBidi"/>
-      <w:b/>
-      <w:bCs/>
-      <w:caps/>
-      <w:color w:val="364459"/>
-      <w:sz w:val="48"/>
-      <w:szCs w:val="28"/>
-    </w:rPr>
-  </w:style>
-  <w:style w:type="character" w:customStyle="1" w:styleId="berschrift2Zchn">
-    <w:name w:val="Überschrift 2 Zchn"/>
-    <w:basedOn w:val="Absatz-Standardschriftart"/>
-    <w:link w:val="berschrift2"/>
-    <w:uiPriority w:val="9"/>
-    <w:rsid w:val="00C73EF7"/>
-    <w:rPr>
-      <w:rFonts w:ascii="Trebuchet MS" w:eastAsiaTheme="majorEastAsia" w:hAnsi="Trebuchet MS" w:cstheme="majorBidi"/>
-      <w:b/>
-      <w:bCs/>
-      <w:color w:val="364459"/>
-      <w:sz w:val="32"/>
-      <w:szCs w:val="26"/>
-    </w:rPr>
-  </w:style>
-  <w:style w:type="character" w:customStyle="1" w:styleId="berschrift3Zchn">
-    <w:name w:val="Überschrift 3 Zchn"/>
-    <w:basedOn w:val="Absatz-Standardschriftart"/>
-    <w:link w:val="berschrift3"/>
-    <w:uiPriority w:val="9"/>
-    <w:rsid w:val="00C73EF7"/>
-    <w:rPr>
-      <w:rFonts w:ascii="Trebuchet MS" w:eastAsiaTheme="majorEastAsia" w:hAnsi="Trebuchet MS" w:cstheme="majorBidi"/>
-      <w:b/>
-      <w:bCs/>
-      <w:color w:val="364459"/>
-      <w:sz w:val="28"/>
-    </w:rPr>
-  </w:style>
-  <w:style w:type="character" w:customStyle="1" w:styleId="berschrift4Zchn">
-    <w:name w:val="Überschrift 4 Zchn"/>
-    <w:basedOn w:val="Absatz-Standardschriftart"/>
-    <w:link w:val="berschrift4"/>
-    <w:uiPriority w:val="9"/>
-    <w:rsid w:val="00C73EF7"/>
-    <w:rPr>
-      <w:rFonts w:ascii="Trebuchet MS" w:eastAsiaTheme="majorEastAsia" w:hAnsi="Trebuchet MS" w:cstheme="majorBidi"/>
-      <w:b/>
-      <w:bCs/>
-      <w:iCs/>
-      <w:color w:val="364459"/>
-      <w:sz w:val="24"/>
-    </w:rPr>
-  </w:style>
-  <w:style w:type="character" w:customStyle="1" w:styleId="berschrift6Zchn">
-    <w:name w:val="Überschrift 6 Zchn"/>
-    <w:basedOn w:val="Absatz-Standardschriftart"/>
-    <w:link w:val="berschrift6"/>
-    <w:uiPriority w:val="9"/>
-    <w:semiHidden/>
-    <w:rsid w:val="00C73EF7"/>
-    <w:rPr>
-      <w:rFonts w:asciiTheme="majorHAnsi" w:eastAsiaTheme="majorEastAsia" w:hAnsiTheme="majorHAnsi" w:cstheme="majorBidi"/>
-      <w:i/>
-      <w:iCs/>
-      <w:color w:val="243F60" w:themeColor="accent1" w:themeShade="7F"/>
-      <w:sz w:val="20"/>
-    </w:rPr>
-  </w:style>
-  <w:style w:type="character" w:customStyle="1" w:styleId="berschrift7Zchn">
-    <w:name w:val="Überschrift 7 Zchn"/>
-    <w:basedOn w:val="Absatz-Standardschriftart"/>
-    <w:link w:val="berschrift7"/>
-    <w:uiPriority w:val="9"/>
-    <w:semiHidden/>
-    <w:rsid w:val="00C73EF7"/>
-    <w:rPr>
-      <w:rFonts w:asciiTheme="majorHAnsi" w:eastAsiaTheme="majorEastAsia" w:hAnsiTheme="majorHAnsi" w:cstheme="majorBidi"/>
-      <w:i/>
-      <w:iCs/>
-      <w:color w:val="404040" w:themeColor="text1" w:themeTint="BF"/>
-      <w:sz w:val="20"/>
-    </w:rPr>
-  </w:style>
-  <w:style w:type="character" w:customStyle="1" w:styleId="berschrift8Zchn">
-    <w:name w:val="Überschrift 8 Zchn"/>
-    <w:basedOn w:val="Absatz-Standardschriftart"/>
-    <w:link w:val="berschrift8"/>
-    <w:uiPriority w:val="9"/>
-    <w:semiHidden/>
-    <w:rsid w:val="00C73EF7"/>
-    <w:rPr>
-      <w:rFonts w:asciiTheme="majorHAnsi" w:eastAsiaTheme="majorEastAsia" w:hAnsiTheme="majorHAnsi" w:cstheme="majorBidi"/>
-      <w:color w:val="404040" w:themeColor="text1" w:themeTint="BF"/>
-      <w:sz w:val="20"/>
-      <w:szCs w:val="20"/>
-    </w:rPr>
-  </w:style>
-  <w:style w:type="character" w:customStyle="1" w:styleId="berschrift9Zchn">
-    <w:name w:val="Überschrift 9 Zchn"/>
-    <w:basedOn w:val="Absatz-Standardschriftart"/>
-    <w:link w:val="berschrift9"/>
-    <w:uiPriority w:val="9"/>
-    <w:semiHidden/>
-    <w:rsid w:val="00C73EF7"/>
-    <w:rPr>
-      <w:rFonts w:asciiTheme="majorHAnsi" w:eastAsiaTheme="majorEastAsia" w:hAnsiTheme="majorHAnsi" w:cstheme="majorBidi"/>
-      <w:i/>
-      <w:iCs/>
-      <w:color w:val="404040" w:themeColor="text1" w:themeTint="BF"/>
-      <w:sz w:val="20"/>
-      <w:szCs w:val="20"/>
-    </w:rPr>
-  </w:style>
-  <w:style w:type="paragraph" w:styleId="Verzeichnis1">
-    <w:name w:val="toc 1"/>
-    <w:basedOn w:val="Standard"/>
-    <w:next w:val="Standard"/>
-    <w:autoRedefine/>
-    <w:uiPriority w:val="39"/>
-    <w:unhideWhenUsed/>
-    <w:qFormat/>
-    <w:rsid w:val="00C73EF7"/>
-    <w:pPr>
-      <w:tabs>
-        <w:tab w:val="left" w:pos="660"/>
-        <w:tab w:val="right" w:leader="dot" w:pos="9062"/>
-      </w:tabs>
-      <w:spacing w:before="240" w:after="120"/>
-    </w:pPr>
-    <w:rPr>
-      <w:b/>
-      <w:caps/>
-      <w:noProof/>
-      <w:color w:val="364459"/>
-    </w:rPr>
-  </w:style>
-  <w:style w:type="paragraph" w:styleId="Verzeichnis2">
-    <w:name w:val="toc 2"/>
-    <w:basedOn w:val="Standard"/>
-    <w:next w:val="Standard"/>
-    <w:autoRedefine/>
-    <w:uiPriority w:val="39"/>
-    <w:unhideWhenUsed/>
-    <w:qFormat/>
-    <w:rsid w:val="00C73EF7"/>
-    <w:pPr>
-      <w:spacing w:after="100"/>
-    </w:pPr>
-  </w:style>
-  <w:style w:type="paragraph" w:styleId="Verzeichnis3">
-    <w:name w:val="toc 3"/>
-    <w:basedOn w:val="Standard"/>
-    <w:next w:val="Standard"/>
-    <w:autoRedefine/>
-    <w:uiPriority w:val="39"/>
-    <w:unhideWhenUsed/>
-    <w:qFormat/>
-    <w:rsid w:val="00C73EF7"/>
-    <w:pPr>
-      <w:tabs>
-        <w:tab w:val="left" w:pos="660"/>
-        <w:tab w:val="left" w:pos="880"/>
-        <w:tab w:val="right" w:leader="dot" w:pos="9062"/>
-      </w:tabs>
-      <w:spacing w:after="100"/>
-    </w:pPr>
-    <w:rPr>
-      <w:noProof/>
-    </w:rPr>
-  </w:style>
-  <w:style w:type="paragraph" w:styleId="Titel">
-    <w:name w:val="Title"/>
-    <w:basedOn w:val="Standard"/>
-    <w:next w:val="Standard"/>
-    <w:link w:val="TitelZchn"/>
-    <w:uiPriority w:val="10"/>
-    <w:qFormat/>
-    <w:rsid w:val="00C73EF7"/>
-    <w:pPr>
-      <w:spacing w:after="0" w:line="240" w:lineRule="auto"/>
-      <w:contextualSpacing/>
-      <w:jc w:val="center"/>
-    </w:pPr>
-    <w:rPr>
-      <w:rFonts w:eastAsiaTheme="majorEastAsia" w:cstheme="majorBidi"/>
-      <w:b/>
-      <w:caps/>
-      <w:color w:val="FFFFFF" w:themeColor="background1"/>
-      <w:spacing w:val="5"/>
-      <w:kern w:val="28"/>
-      <w:sz w:val="72"/>
-      <w:szCs w:val="52"/>
-    </w:rPr>
-  </w:style>
-  <w:style w:type="character" w:customStyle="1" w:styleId="TitelZchn">
-    <w:name w:val="Titel Zchn"/>
-    <w:basedOn w:val="Absatz-Standardschriftart"/>
-    <w:link w:val="Titel"/>
-    <w:uiPriority w:val="10"/>
-    <w:rsid w:val="00C73EF7"/>
-    <w:rPr>
-      <w:rFonts w:ascii="Trebuchet MS" w:eastAsiaTheme="majorEastAsia" w:hAnsi="Trebuchet MS" w:cstheme="majorBidi"/>
-      <w:b/>
-      <w:caps/>
-      <w:color w:val="FFFFFF" w:themeColor="background1"/>
-      <w:spacing w:val="5"/>
-      <w:kern w:val="28"/>
-      <w:sz w:val="72"/>
-      <w:szCs w:val="52"/>
-    </w:rPr>
-  </w:style>
-  <w:style w:type="paragraph" w:styleId="Listenabsatz">
-    <w:name w:val="List Paragraph"/>
-    <w:basedOn w:val="Standard"/>
-    <w:uiPriority w:val="34"/>
-    <w:qFormat/>
-    <w:rsid w:val="00C73EF7"/>
-    <w:pPr>
-      <w:ind w:left="720"/>
-      <w:contextualSpacing/>
-    </w:pPr>
-  </w:style>
-  <w:style w:type="paragraph" w:styleId="Inhaltsverzeichnisberschrift">
-    <w:name w:val="TOC Heading"/>
-    <w:basedOn w:val="berschrift1"/>
-    <w:next w:val="Standard"/>
-    <w:uiPriority w:val="39"/>
-    <w:unhideWhenUsed/>
-    <w:qFormat/>
-    <w:rsid w:val="00C73EF7"/>
-    <w:pPr>
-      <w:pageBreakBefore w:val="0"/>
-      <w:numPr>
-        <w:numId w:val="0"/>
-      </w:numPr>
-      <w:spacing w:before="480" w:after="0"/>
-      <w:outlineLvl w:val="9"/>
-    </w:pPr>
-    <w:rPr>
-      <w:rFonts w:asciiTheme="majorHAnsi" w:hAnsiTheme="majorHAnsi"/>
-      <w:caps w:val="0"/>
-      <w:color w:val="365F91" w:themeColor="accent1" w:themeShade="BF"/>
-      <w:sz w:val="28"/>
-      <w:lang w:eastAsia="de-CH"/>
-    </w:rPr>
-  </w:style>
-  <w:style w:type="paragraph" w:customStyle="1" w:styleId="Text">
-    <w:name w:val="Text"/>
-    <w:basedOn w:val="Standard"/>
-    <w:rsid w:val="00911A0C"/>
-    <w:pPr>
-      <w:spacing w:after="0" w:line="280" w:lineRule="atLeast"/>
-    </w:pPr>
-    <w:rPr>
-      <w:rFonts w:ascii="Arial" w:eastAsia="Times New Roman" w:hAnsi="Arial" w:cs="Times New Roman"/>
-      <w:spacing w:val="8"/>
-      <w:szCs w:val="20"/>
-      <w:lang w:eastAsia="de-CH"/>
-    </w:rPr>
-  </w:style>
-  <w:style w:type="table" w:styleId="Tabellenraster">
-    <w:name w:val="Table Grid"/>
-    <w:basedOn w:val="NormaleTabelle"/>
-    <w:rsid w:val="00911A0C"/>
-    <w:pPr>
-      <w:spacing w:after="0" w:line="240" w:lineRule="auto"/>
-    </w:pPr>
-    <w:tblPr>
-      <w:tblBorders>
-        <w:top w:val="single" w:sz="4" w:space="0" w:color="auto"/>
-        <w:left w:val="single" w:sz="4" w:space="0" w:color="auto"/>
-        <w:bottom w:val="single" w:sz="4" w:space="0" w:color="auto"/>
-        <w:right w:val="single" w:sz="4" w:space="0" w:color="auto"/>
-        <w:insideH w:val="single" w:sz="4" w:space="0" w:color="auto"/>
-        <w:insideV w:val="single" w:sz="4" w:space="0" w:color="auto"/>
-      </w:tblBorders>
-    </w:tblPr>
-  </w:style>
-  <w:style w:type="paragraph" w:styleId="Sprechblasentext">
-    <w:name w:val="Balloon Text"/>
-    <w:basedOn w:val="Standard"/>
-    <w:link w:val="SprechblasentextZchn"/>
-    <w:uiPriority w:val="99"/>
-    <w:semiHidden/>
-    <w:unhideWhenUsed/>
-    <w:rsid w:val="00E053B4"/>
-    <w:pPr>
-      <w:spacing w:after="0" w:line="240" w:lineRule="auto"/>
-    </w:pPr>
-    <w:rPr>
-      <w:rFonts w:ascii="Tahoma" w:hAnsi="Tahoma" w:cs="Tahoma"/>
-      <w:sz w:val="16"/>
-      <w:szCs w:val="16"/>
-    </w:rPr>
-  </w:style>
-  <w:style w:type="character" w:customStyle="1" w:styleId="SprechblasentextZchn">
-    <w:name w:val="Sprechblasentext Zchn"/>
-    <w:basedOn w:val="Absatz-Standardschriftart"/>
-    <w:link w:val="Sprechblasentext"/>
-    <w:uiPriority w:val="99"/>
-    <w:semiHidden/>
-    <w:rsid w:val="00E053B4"/>
-    <w:rPr>
-      <w:rFonts w:ascii="Tahoma" w:hAnsi="Tahoma" w:cs="Tahoma"/>
-      <w:sz w:val="16"/>
-      <w:szCs w:val="16"/>
-    </w:rPr>
-  </w:style>
-  <w:style w:type="paragraph" w:styleId="Kopfzeile">
-    <w:name w:val="header"/>
-    <w:basedOn w:val="Standard"/>
-    <w:link w:val="KopfzeileZchn"/>
-    <w:uiPriority w:val="99"/>
-    <w:unhideWhenUsed/>
-    <w:rsid w:val="00B220B0"/>
-    <w:pPr>
-      <w:tabs>
-        <w:tab w:val="center" w:pos="4536"/>
-        <w:tab w:val="right" w:pos="9072"/>
-      </w:tabs>
-      <w:spacing w:after="0" w:line="240" w:lineRule="auto"/>
-    </w:pPr>
-  </w:style>
-  <w:style w:type="character" w:customStyle="1" w:styleId="KopfzeileZchn">
-    <w:name w:val="Kopfzeile Zchn"/>
-    <w:basedOn w:val="Absatz-Standardschriftart"/>
-    <w:link w:val="Kopfzeile"/>
-    <w:uiPriority w:val="99"/>
-    <w:rsid w:val="00B220B0"/>
-    <w:rPr>
-      <w:rFonts w:ascii="Trebuchet MS" w:hAnsi="Trebuchet MS"/>
-      <w:sz w:val="20"/>
-    </w:rPr>
-  </w:style>
-  <w:style w:type="paragraph" w:styleId="Fuzeile">
-    <w:name w:val="footer"/>
-    <w:basedOn w:val="Standard"/>
-    <w:link w:val="FuzeileZchn"/>
-    <w:uiPriority w:val="99"/>
-    <w:unhideWhenUsed/>
-    <w:rsid w:val="00B220B0"/>
-    <w:pPr>
-      <w:tabs>
-        <w:tab w:val="center" w:pos="4536"/>
-        <w:tab w:val="right" w:pos="9072"/>
-      </w:tabs>
-      <w:spacing w:after="0" w:line="240" w:lineRule="auto"/>
-    </w:pPr>
-  </w:style>
-  <w:style w:type="character" w:customStyle="1" w:styleId="FuzeileZchn">
-    <w:name w:val="Fußzeile Zchn"/>
-    <w:basedOn w:val="Absatz-Standardschriftart"/>
-    <w:link w:val="Fuzeile"/>
+  <w:style w:type="character" w:customStyle="1" w:styleId="FooterChar">
+    <w:name w:val="Footer Char"/>
+    <w:basedOn w:val="DefaultParagraphFont"/>
+    <w:link w:val="Footer"/>
     <w:uiPriority w:val="99"/>
     <w:rsid w:val="00B220B0"/>
     <w:rPr>
@@ -19529,7 +19015,7 @@
 </file>
 
 <file path=customXml/itemProps1.xml><?xml version="1.0" encoding="utf-8"?>
-<ds:datastoreItem xmlns:ds="http://schemas.openxmlformats.org/officeDocument/2006/customXml" ds:itemID="{19D1F87C-59DC-4D51-8E2B-CD806BB0FA15}">
+<ds:datastoreItem xmlns:ds="http://schemas.openxmlformats.org/officeDocument/2006/customXml" ds:itemID="{038F5D9B-74EC-429D-BC28-6B442EF6A5D9}">
   <ds:schemaRefs>
     <ds:schemaRef ds:uri="http://schemas.openxmlformats.org/officeDocument/2006/bibliography"/>
   </ds:schemaRefs>

</xml_diff>

<commit_message>
EEBEGU-720 - adding superscript to footnotes in Finanzielle Situation Dokument
</commit_message>
<xml_diff>
--- a/ebegu-server/src/main/resources/vorlagen/Berechnungsgrundlagen.docx
+++ b/ebegu-server/src/main/resources/vorlagen/Berechnungsgrundlagen.docx
@@ -39,8 +39,6 @@
         </w:rPr>
         <w:t xml:space="preserve"> </w:t>
       </w:r>
-      <w:bookmarkStart w:id="0" w:name="_GoBack"/>
-      <w:bookmarkEnd w:id="0"/>
       <w:r>
         <w:rPr>
           <w:rFonts w:ascii="Arial" w:eastAsia="Times New Roman" w:hAnsi="Arial" w:cs="Arial"/>
@@ -934,7 +932,7 @@
                 <w:sz w:val="17"/>
                 <w:szCs w:val="17"/>
               </w:rPr>
-              <w:t xml:space="preserve"> [1]</w:t>
+              <w:t xml:space="preserve"> ¹</w:t>
             </w:r>
           </w:p>
         </w:tc>
@@ -1956,7 +1954,7 @@
                 <w:sz w:val="17"/>
                 <w:szCs w:val="17"/>
               </w:rPr>
-              <w:t>[2]</w:t>
+              <w:t xml:space="preserve"> ²</w:t>
             </w:r>
           </w:p>
         </w:tc>
@@ -3726,7 +3724,7 @@
                 <w:sz w:val="18"/>
                 <w:szCs w:val="18"/>
               </w:rPr>
-              <w:t xml:space="preserve"> [1]</w:t>
+              <w:t xml:space="preserve"> ¹</w:t>
             </w:r>
           </w:p>
         </w:tc>
@@ -4334,7 +4332,7 @@
                 <w:sz w:val="18"/>
                 <w:szCs w:val="18"/>
               </w:rPr>
-              <w:t>[2]</w:t>
+              <w:t xml:space="preserve"> ²</w:t>
             </w:r>
           </w:p>
         </w:tc>
@@ -6463,7 +6461,16 @@
                 <w:szCs w:val="17"/>
               </w:rPr>
               <w:lastRenderedPageBreak/>
-              <w:t>In der Steuererklärung ausgewiesener Geschäftsgewinn (Durchschnitt der vergangenen drei Jahre) [1]</w:t>
+              <w:t>In der Steuererklärung ausgewiesener Geschäftsgewinn (Durchschnitt</w:t>
+            </w:r>
+            <w:r>
+              <w:rPr>
+                <w:rFonts w:cs="Arial"/>
+                <w:color w:val="000000" w:themeColor="text1"/>
+                <w:sz w:val="17"/>
+                <w:szCs w:val="17"/>
+              </w:rPr>
+              <w:t xml:space="preserve"> der vergangenen drei Jahre) ¹</w:t>
             </w:r>
           </w:p>
         </w:tc>
@@ -7454,7 +7461,16 @@
                 <w:sz w:val="17"/>
                 <w:szCs w:val="17"/>
               </w:rPr>
-              <w:t>Zwischentotal Nettovermögen insgesamt[2]</w:t>
+              <w:t xml:space="preserve">Zwischentotal Nettovermögen </w:t>
+            </w:r>
+            <w:r>
+              <w:rPr>
+                <w:rFonts w:cs="Arial"/>
+                <w:color w:val="000000" w:themeColor="text1"/>
+                <w:sz w:val="17"/>
+                <w:szCs w:val="17"/>
+              </w:rPr>
+              <w:t>insgesamt ²</w:t>
             </w:r>
           </w:p>
         </w:tc>
@@ -9227,7 +9243,16 @@
                 <w:sz w:val="18"/>
                 <w:szCs w:val="18"/>
               </w:rPr>
-              <w:t>In der Steuererklärung ausgewiesener Geschäftsgewinn (Durchschnitt der vergangenen drei Jahre) [1]</w:t>
+              <w:t>In der Steuererklärung ausgewiesener Geschäftsgewinn (Durchschnitt</w:t>
+            </w:r>
+            <w:r>
+              <w:rPr>
+                <w:rFonts w:cs="Arial"/>
+                <w:color w:val="000000" w:themeColor="text1"/>
+                <w:sz w:val="18"/>
+                <w:szCs w:val="18"/>
+              </w:rPr>
+              <w:t xml:space="preserve"> der vergangenen drei Jahre) ¹</w:t>
             </w:r>
           </w:p>
         </w:tc>
@@ -9844,7 +9869,16 @@
                 <w:szCs w:val="18"/>
               </w:rPr>
               <w:lastRenderedPageBreak/>
-              <w:t>Zwischentotal Nettovermögen insgesamt[2]</w:t>
+              <w:t>Zwischen</w:t>
+            </w:r>
+            <w:r>
+              <w:rPr>
+                <w:rFonts w:cs="Arial"/>
+                <w:color w:val="000000" w:themeColor="text1"/>
+                <w:sz w:val="18"/>
+                <w:szCs w:val="18"/>
+              </w:rPr>
+              <w:t>total Nettovermögen insgesamt ²</w:t>
             </w:r>
           </w:p>
         </w:tc>
@@ -11992,7 +12026,16 @@
                 <w:szCs w:val="17"/>
               </w:rPr>
               <w:lastRenderedPageBreak/>
-              <w:t>In der Steuererklärung ausgewiesener Geschäftsgewinn (Durchschnitt der vergangenen drei Jahre) [1]</w:t>
+              <w:t>In der Steuererklärung ausgewiesener Geschäftsgewinn (Durchschnitt</w:t>
+            </w:r>
+            <w:r>
+              <w:rPr>
+                <w:rFonts w:cs="Arial"/>
+                <w:color w:val="000000" w:themeColor="text1"/>
+                <w:sz w:val="17"/>
+                <w:szCs w:val="17"/>
+              </w:rPr>
+              <w:t xml:space="preserve"> der vergangenen drei Jahre) ¹</w:t>
             </w:r>
           </w:p>
         </w:tc>
@@ -12962,7 +13005,16 @@
                 <w:sz w:val="17"/>
                 <w:szCs w:val="17"/>
               </w:rPr>
-              <w:t>Zwischentotal Nettovermögen insgesamt[2]</w:t>
+              <w:t>Zwischen</w:t>
+            </w:r>
+            <w:r>
+              <w:rPr>
+                <w:rFonts w:cs="Arial"/>
+                <w:color w:val="000000" w:themeColor="text1"/>
+                <w:sz w:val="17"/>
+                <w:szCs w:val="17"/>
+              </w:rPr>
+              <w:t>total Nettovermögen insgesamt ²</w:t>
             </w:r>
           </w:p>
         </w:tc>
@@ -14716,7 +14768,16 @@
                 <w:sz w:val="18"/>
                 <w:szCs w:val="18"/>
               </w:rPr>
-              <w:t>In der Steuererklärung ausgewiesener Geschäftsgewinn (Durchschnitt der vergangenen drei Jahre) [1]</w:t>
+              <w:t>In der Steuererklärung ausgewiesener Geschäftsgewinn (Durchschnitt</w:t>
+            </w:r>
+            <w:r>
+              <w:rPr>
+                <w:rFonts w:cs="Arial"/>
+                <w:color w:val="000000" w:themeColor="text1"/>
+                <w:sz w:val="18"/>
+                <w:szCs w:val="18"/>
+              </w:rPr>
+              <w:t xml:space="preserve"> der vergangenen drei Jahre) ¹</w:t>
             </w:r>
           </w:p>
         </w:tc>
@@ -15321,8 +15382,19 @@
                 <w:szCs w:val="18"/>
               </w:rPr>
               <w:lastRenderedPageBreak/>
-              <w:t>Zwischentotal Nettovermögen insgesamt[2]</w:t>
-            </w:r>
+              <w:t>Zwisch</w:t>
+            </w:r>
+            <w:r>
+              <w:rPr>
+                <w:rFonts w:cs="Arial"/>
+                <w:color w:val="000000" w:themeColor="text1"/>
+                <w:sz w:val="18"/>
+                <w:szCs w:val="18"/>
+              </w:rPr>
+              <w:t>entotal Nettovermögen insgesamt ²</w:t>
+            </w:r>
+            <w:bookmarkStart w:id="0" w:name="_GoBack"/>
+            <w:bookmarkEnd w:id="0"/>
           </w:p>
         </w:tc>
         <w:tc>
@@ -17252,7 +17324,14 @@
         <w:sz w:val="16"/>
         <w:szCs w:val="16"/>
       </w:rPr>
-      <w:t>[1]Negative Jahresabschlüsse werden in der Berechnung des Durchschnitts berücksichtigt. Wenn der Gesamtwert negativ ist, beträgt der zu berücksichtigende Wert 0 Franken.</w:t>
+      <w:t xml:space="preserve">¹ </w:t>
+    </w:r>
+    <w:r>
+      <w:rPr>
+        <w:sz w:val="16"/>
+        <w:szCs w:val="16"/>
+      </w:rPr>
+      <w:t>Negative Jahresabschlüsse werden in der Berechnung des Durchschnitts berücksichtigt. Wenn der Gesamtwert negativ ist, beträgt der zu berücksichtigende Wert 0 Franken.</w:t>
     </w:r>
   </w:p>
   <w:p>
@@ -17264,7 +17343,14 @@
         <w:sz w:val="16"/>
         <w:szCs w:val="16"/>
       </w:rPr>
-      <w:t>[2]Vermögen und Schulden von Partnerin / Partner I und II können miteinander verrechnet werden. Wenn der Gesamtwert negativ ist, beträgt der zu berücksichtigende Wert 0 Franken.</w:t>
+      <w:t xml:space="preserve">² </w:t>
+    </w:r>
+    <w:r>
+      <w:rPr>
+        <w:sz w:val="16"/>
+        <w:szCs w:val="16"/>
+      </w:rPr>
+      <w:t>Vermögen und Schulden von Partnerin / Partner I und II können miteinander verrechnet werden. Wenn der Gesamtwert negativ ist, beträgt der zu berücksichtigende Wert 0 Franken.</w:t>
     </w:r>
   </w:p>
 </w:ftr>
@@ -18979,7 +19065,7 @@
 </file>
 
 <file path=customXml/itemProps1.xml><?xml version="1.0" encoding="utf-8"?>
-<ds:datastoreItem xmlns:ds="http://schemas.openxmlformats.org/officeDocument/2006/customXml" ds:itemID="{FF5EE6AB-3D04-4CA8-AE6E-18125F99CB79}">
+<ds:datastoreItem xmlns:ds="http://schemas.openxmlformats.org/officeDocument/2006/customXml" ds:itemID="{6BAEB8E7-4DF5-4E82-8E6D-20CF3DD9AF6B}">
   <ds:schemaRefs>
     <ds:schemaRef ds:uri="http://schemas.openxmlformats.org/officeDocument/2006/bibliography"/>
   </ds:schemaRefs>

</xml_diff>

<commit_message>
EBEGU-763 - Updating Title for EV1 und EV2 -> Provisorisches Einkommen YYYY
</commit_message>
<xml_diff>
--- a/ebegu-server/src/main/resources/vorlagen/Berechnungsgrundlagen.docx
+++ b/ebegu-server/src/main/resources/vorlagen/Berechnungsgrundlagen.docx
@@ -5321,6 +5321,26 @@
           <w:szCs w:val="18"/>
         </w:rPr>
         <w:lastRenderedPageBreak/>
+        <w:t>Provisorisches Einkommen</w:t>
+      </w:r>
+      <w:r>
+        <w:rPr>
+          <w:rFonts w:ascii="Arial" w:hAnsi="Arial" w:cs="Arial"/>
+          <w:b/>
+          <w:sz w:val="18"/>
+          <w:szCs w:val="18"/>
+        </w:rPr>
+        <w:t xml:space="preserve"> </w:t>
+      </w:r>
+      <w:bookmarkStart w:id="0" w:name="_GoBack"/>
+      <w:bookmarkEnd w:id="0"/>
+      <w:r>
+        <w:rPr>
+          <w:rFonts w:ascii="Arial" w:hAnsi="Arial" w:cs="Arial"/>
+          <w:b/>
+          <w:sz w:val="18"/>
+          <w:szCs w:val="18"/>
+        </w:rPr>
         <w:fldChar w:fldCharType="begin"/>
       </w:r>
       <w:r>
@@ -5330,25 +5350,7 @@
           <w:sz w:val="18"/>
           <w:szCs w:val="18"/>
         </w:rPr>
-        <w:instrText xml:space="preserve"> DOCVARIABLE  FIELD_berechnung.Ev1.</w:instrText>
-      </w:r>
-      <w:r>
-        <w:rPr>
-          <w:rFonts w:ascii="Arial" w:hAnsi="Arial" w:cs="Arial"/>
-          <w:b/>
-          <w:sz w:val="18"/>
-          <w:szCs w:val="18"/>
-        </w:rPr>
-        <w:instrText>EinkommensverschlechterungTitle</w:instrText>
-      </w:r>
-      <w:r>
-        <w:rPr>
-          <w:rFonts w:ascii="Arial" w:hAnsi="Arial" w:cs="Arial"/>
-          <w:b/>
-          <w:sz w:val="18"/>
-          <w:szCs w:val="18"/>
-        </w:rPr>
-        <w:instrText xml:space="preserve">  \* MERGEFORMAT </w:instrText>
+        <w:instrText xml:space="preserve"> DOCVARIABLE  FIELD_berechnung.Ev1.EinkommensverschlechterungJahr  \* MERGEFORMAT </w:instrText>
       </w:r>
       <w:r>
         <w:rPr>
@@ -6361,54 +6363,7 @@
                 <w:sz w:val="17"/>
                 <w:szCs w:val="17"/>
               </w:rPr>
-              <w:instrText xml:space="preserve"> DOCVARIABLE  FIELD_berechnung.Ev1.UnterhaltsbeitraegeG1  \* MERGEFORMAT </w:instrText>
-            </w:r>
-            <w:r>
-              <w:rPr>
-                <w:rFonts w:cs="Arial"/>
-                <w:color w:val="000000" w:themeColor="text1"/>
-                <w:sz w:val="17"/>
-                <w:szCs w:val="17"/>
-              </w:rPr>
-              <w:fldChar w:fldCharType="end"/>
-            </w:r>
-          </w:p>
-        </w:tc>
-        <w:tc>
-          <w:tcPr>
-            <w:tcW w:w="1539" w:type="dxa"/>
-          </w:tcPr>
-          <w:p>
-            <w:pPr>
-              <w:pStyle w:val="Text"/>
-              <w:tabs>
-                <w:tab w:val="left" w:pos="4253"/>
-              </w:tabs>
-              <w:jc w:val="right"/>
-              <w:rPr>
-                <w:rFonts w:cs="Arial"/>
-                <w:color w:val="000000" w:themeColor="text1"/>
-                <w:sz w:val="17"/>
-                <w:szCs w:val="17"/>
-              </w:rPr>
-            </w:pPr>
-            <w:r>
-              <w:rPr>
-                <w:rFonts w:cs="Arial"/>
-                <w:color w:val="000000" w:themeColor="text1"/>
-                <w:sz w:val="17"/>
-                <w:szCs w:val="17"/>
-              </w:rPr>
-              <w:fldChar w:fldCharType="begin"/>
-            </w:r>
-            <w:r>
-              <w:rPr>
-                <w:rFonts w:cs="Arial"/>
-                <w:color w:val="000000" w:themeColor="text1"/>
-                <w:sz w:val="17"/>
-                <w:szCs w:val="17"/>
-              </w:rPr>
-              <w:instrText xml:space="preserve"> DOCVARIABLE  FIELD_berechnung.Ev1.UnterhaltsbeitraegeG2  \* </w:instrText>
+              <w:instrText xml:space="preserve"> DOCVARIABLE  FIELD_berechnung.Ev1.UnterhaltsbeitraegeG1  \* </w:instrText>
             </w:r>
             <w:r>
               <w:rPr>
@@ -6419,6 +6374,64 @@
               </w:rPr>
               <w:lastRenderedPageBreak/>
               <w:instrText xml:space="preserve">MERGEFORMAT </w:instrText>
+            </w:r>
+            <w:r>
+              <w:rPr>
+                <w:rFonts w:cs="Arial"/>
+                <w:color w:val="000000" w:themeColor="text1"/>
+                <w:sz w:val="17"/>
+                <w:szCs w:val="17"/>
+              </w:rPr>
+              <w:fldChar w:fldCharType="end"/>
+            </w:r>
+          </w:p>
+        </w:tc>
+        <w:tc>
+          <w:tcPr>
+            <w:tcW w:w="1539" w:type="dxa"/>
+          </w:tcPr>
+          <w:p>
+            <w:pPr>
+              <w:pStyle w:val="Text"/>
+              <w:tabs>
+                <w:tab w:val="left" w:pos="4253"/>
+              </w:tabs>
+              <w:jc w:val="right"/>
+              <w:rPr>
+                <w:rFonts w:cs="Arial"/>
+                <w:color w:val="000000" w:themeColor="text1"/>
+                <w:sz w:val="17"/>
+                <w:szCs w:val="17"/>
+              </w:rPr>
+            </w:pPr>
+            <w:r>
+              <w:rPr>
+                <w:rFonts w:cs="Arial"/>
+                <w:color w:val="000000" w:themeColor="text1"/>
+                <w:sz w:val="17"/>
+                <w:szCs w:val="17"/>
+              </w:rPr>
+              <w:lastRenderedPageBreak/>
+              <w:fldChar w:fldCharType="begin"/>
+            </w:r>
+            <w:r>
+              <w:rPr>
+                <w:rFonts w:cs="Arial"/>
+                <w:color w:val="000000" w:themeColor="text1"/>
+                <w:sz w:val="17"/>
+                <w:szCs w:val="17"/>
+              </w:rPr>
+              <w:instrText xml:space="preserve"> DOCVARIABLE  FIELD_berechnung.Ev1.UnterhaltsbeitraegeG2  </w:instrText>
+            </w:r>
+            <w:r>
+              <w:rPr>
+                <w:rFonts w:cs="Arial"/>
+                <w:color w:val="000000" w:themeColor="text1"/>
+                <w:sz w:val="17"/>
+                <w:szCs w:val="17"/>
+              </w:rPr>
+              <w:lastRenderedPageBreak/>
+              <w:instrText xml:space="preserve">\* MERGEFORMAT </w:instrText>
             </w:r>
             <w:r>
               <w:rPr>
@@ -7278,7 +7291,7 @@
                 <w:sz w:val="17"/>
                 <w:szCs w:val="17"/>
               </w:rPr>
-              <w:instrText xml:space="preserve"> DOCVARIABLE  FIELD_berechnung.Ev1.SchuldenG2  \* </w:instrText>
+              <w:instrText xml:space="preserve"> DOCVARIABLE  FIELD_berechnung.Ev1.Schuld</w:instrText>
             </w:r>
             <w:r>
               <w:rPr>
@@ -7288,7 +7301,7 @@
                 <w:szCs w:val="17"/>
               </w:rPr>
               <w:lastRenderedPageBreak/>
-              <w:instrText xml:space="preserve">MERGEFORMAT </w:instrText>
+              <w:instrText xml:space="preserve">enG2  \* MERGEFORMAT </w:instrText>
             </w:r>
             <w:r>
               <w:rPr>
@@ -10921,6 +10934,24 @@
           <w:szCs w:val="18"/>
         </w:rPr>
         <w:lastRenderedPageBreak/>
+        <w:t>Provisorisches Einkommen</w:t>
+      </w:r>
+      <w:r>
+        <w:rPr>
+          <w:rFonts w:ascii="Arial" w:hAnsi="Arial" w:cs="Arial"/>
+          <w:b/>
+          <w:sz w:val="18"/>
+          <w:szCs w:val="18"/>
+        </w:rPr>
+        <w:t xml:space="preserve"> </w:t>
+      </w:r>
+      <w:r>
+        <w:rPr>
+          <w:rFonts w:ascii="Arial" w:hAnsi="Arial" w:cs="Arial"/>
+          <w:b/>
+          <w:sz w:val="18"/>
+          <w:szCs w:val="18"/>
+        </w:rPr>
         <w:fldChar w:fldCharType="begin"/>
       </w:r>
       <w:r>
@@ -10930,25 +10961,7 @@
           <w:sz w:val="18"/>
           <w:szCs w:val="18"/>
         </w:rPr>
-        <w:instrText xml:space="preserve"> DOCVARIABLE  FIELD_berechnung.Ev2.</w:instrText>
-      </w:r>
-      <w:r>
-        <w:rPr>
-          <w:rFonts w:ascii="Arial" w:hAnsi="Arial" w:cs="Arial"/>
-          <w:b/>
-          <w:sz w:val="18"/>
-          <w:szCs w:val="18"/>
-        </w:rPr>
-        <w:instrText>EinkommensverschlechterungTitle</w:instrText>
-      </w:r>
-      <w:r>
-        <w:rPr>
-          <w:rFonts w:ascii="Arial" w:hAnsi="Arial" w:cs="Arial"/>
-          <w:b/>
-          <w:sz w:val="18"/>
-          <w:szCs w:val="18"/>
-        </w:rPr>
-        <w:instrText xml:space="preserve">  \* MERGEFORMAT </w:instrText>
+        <w:instrText xml:space="preserve"> DOCVARIABLE  FIELD_berechnung.Ev2.EinkommensverschlechterungJahr  \* MERGEFORMAT </w:instrText>
       </w:r>
       <w:r>
         <w:rPr>
@@ -11943,7 +11956,17 @@
                 <w:sz w:val="17"/>
                 <w:szCs w:val="17"/>
               </w:rPr>
-              <w:instrText xml:space="preserve"> DOCVARIABLE  FIELD_berechnung.Ev2.UnterhaltsbeitraegeG1  \* MERGEFORMAT </w:instrText>
+              <w:instrText xml:space="preserve"> DOCVARIABLE  FIELD_berechnung.Ev2.UnterhaltsbeitraegeG1  \* </w:instrText>
+            </w:r>
+            <w:r>
+              <w:rPr>
+                <w:rFonts w:cs="Arial"/>
+                <w:color w:val="000000" w:themeColor="text1"/>
+                <w:sz w:val="17"/>
+                <w:szCs w:val="17"/>
+              </w:rPr>
+              <w:lastRenderedPageBreak/>
+              <w:instrText xml:space="preserve">MERGEFORMAT </w:instrText>
             </w:r>
             <w:r>
               <w:rPr>
@@ -11976,6 +11999,7 @@
                 <w:sz w:val="17"/>
                 <w:szCs w:val="17"/>
               </w:rPr>
+              <w:lastRenderedPageBreak/>
               <w:fldChar w:fldCharType="begin"/>
             </w:r>
             <w:r>
@@ -11984,7 +12008,16 @@
                 <w:sz w:val="17"/>
                 <w:szCs w:val="17"/>
               </w:rPr>
-              <w:instrText xml:space="preserve"> DOCVARIABLE  FIELD_berechnung.Ev2.UnterhaltsbeitraegeG2  \* MERGEFORMAT </w:instrText>
+              <w:instrText xml:space="preserve"> DOCVARIABLE  FIELD_berechnung.Ev2.UnterhaltsbeitraegeG2  \* </w:instrText>
+            </w:r>
+            <w:r>
+              <w:rPr>
+                <w:rFonts w:ascii="Arial" w:hAnsi="Arial" w:cs="Arial"/>
+                <w:sz w:val="17"/>
+                <w:szCs w:val="17"/>
+              </w:rPr>
+              <w:lastRenderedPageBreak/>
+              <w:instrText xml:space="preserve">MERGEFORMAT </w:instrText>
             </w:r>
             <w:r>
               <w:rPr>
@@ -12782,7 +12815,17 @@
                 <w:sz w:val="17"/>
                 <w:szCs w:val="17"/>
               </w:rPr>
-              <w:instrText xml:space="preserve"> DOCVARIABLE  FIELD_berechnung.Ev2.SchuldenG1  \* MERGEFORMAT </w:instrText>
+              <w:instrText xml:space="preserve"> DOCVARIABLE  FIELD_berechnung.Ev2.SchuldenG1  \* </w:instrText>
+            </w:r>
+            <w:r>
+              <w:rPr>
+                <w:rFonts w:cs="Arial"/>
+                <w:color w:val="000000" w:themeColor="text1"/>
+                <w:sz w:val="17"/>
+                <w:szCs w:val="17"/>
+              </w:rPr>
+              <w:lastRenderedPageBreak/>
+              <w:instrText xml:space="preserve">MERGEFORMAT </w:instrText>
             </w:r>
             <w:r>
               <w:rPr>
@@ -12823,6 +12866,7 @@
                 <w:sz w:val="17"/>
                 <w:szCs w:val="17"/>
               </w:rPr>
+              <w:lastRenderedPageBreak/>
               <w:fldChar w:fldCharType="begin"/>
             </w:r>
             <w:r>
@@ -12832,7 +12876,17 @@
                 <w:sz w:val="17"/>
                 <w:szCs w:val="17"/>
               </w:rPr>
-              <w:instrText xml:space="preserve"> DOCVARIABLE  FIELD_berechnung.Ev2.SchuldenG2  \* MERGEFORMAT </w:instrText>
+              <w:instrText xml:space="preserve"> DOCVARIABLE  FIELD_berechnung.Ev2.SchuldenG2  \* </w:instrText>
+            </w:r>
+            <w:r>
+              <w:rPr>
+                <w:rFonts w:cs="Arial"/>
+                <w:color w:val="000000" w:themeColor="text1"/>
+                <w:sz w:val="17"/>
+                <w:szCs w:val="17"/>
+              </w:rPr>
+              <w:lastRenderedPageBreak/>
+              <w:instrText xml:space="preserve">MERGEFORMAT </w:instrText>
             </w:r>
             <w:r>
               <w:rPr>
@@ -13623,7 +13677,17 @@
                 <w:sz w:val="17"/>
                 <w:szCs w:val="17"/>
               </w:rPr>
-              <w:instrText xml:space="preserve"> DOCVARIABLE  FIELD_berechnung.Ev2.TotalAbzuege  \* MERGEFORMAT </w:instrText>
+              <w:instrText xml:space="preserve"> DOCVARIABLE  FIELD_berechnung.Ev2.TotalAbzuege  \* </w:instrText>
+            </w:r>
+            <w:r>
+              <w:rPr>
+                <w:rFonts w:cs="Arial"/>
+                <w:color w:val="000000" w:themeColor="text1"/>
+                <w:sz w:val="17"/>
+                <w:szCs w:val="17"/>
+              </w:rPr>
+              <w:lastRenderedPageBreak/>
+              <w:instrText xml:space="preserve">MERGEFORMAT </w:instrText>
             </w:r>
             <w:r>
               <w:rPr>
@@ -13772,7 +13836,6 @@
                 <w:sz w:val="17"/>
                 <w:szCs w:val="17"/>
               </w:rPr>
-              <w:lastRenderedPageBreak/>
               <w:t>Zusammenzug</w:t>
             </w:r>
           </w:p>
@@ -14568,7 +14631,17 @@
                 <w:sz w:val="18"/>
                 <w:szCs w:val="18"/>
               </w:rPr>
-              <w:instrText xml:space="preserve"> DOCVARIABLE  FIELD_berechnung.Ev2.FamilienzulagenG1  \* MERGEFORMAT </w:instrText>
+              <w:instrText xml:space="preserve"> DOCVARIABLE  FIELD_berechnung.Ev2.FamilienzulagenG</w:instrText>
+            </w:r>
+            <w:r>
+              <w:rPr>
+                <w:rFonts w:cs="Arial"/>
+                <w:color w:val="000000" w:themeColor="text1"/>
+                <w:sz w:val="18"/>
+                <w:szCs w:val="18"/>
+              </w:rPr>
+              <w:lastRenderedPageBreak/>
+              <w:instrText xml:space="preserve">1  \* MERGEFORMAT </w:instrText>
             </w:r>
             <w:r>
               <w:rPr>
@@ -15342,7 +15415,17 @@
                 <w:sz w:val="18"/>
                 <w:szCs w:val="18"/>
               </w:rPr>
-              <w:instrText xml:space="preserve"> DOCVARIABLE  FIELD_berechnung.Ev2.ZwischentotalNettovermoegenBeiderGesuchsteller1  \* MERGEFORMAT </w:instrText>
+              <w:instrText xml:space="preserve"> DOCVARIABLE  FIELD_berechnung.Ev2.ZwischentotalNettovermoegenBeiderGe</w:instrText>
+            </w:r>
+            <w:r>
+              <w:rPr>
+                <w:rFonts w:cs="Arial"/>
+                <w:color w:val="000000" w:themeColor="text1"/>
+                <w:sz w:val="18"/>
+                <w:szCs w:val="18"/>
+              </w:rPr>
+              <w:lastRenderedPageBreak/>
+              <w:instrText xml:space="preserve">suchsteller1  \* MERGEFORMAT </w:instrText>
             </w:r>
             <w:r>
               <w:rPr>
@@ -15393,8 +15476,6 @@
               </w:rPr>
               <w:t>entotal Nettovermögen insgesamt ²</w:t>
             </w:r>
-            <w:bookmarkStart w:id="0" w:name="_GoBack"/>
-            <w:bookmarkEnd w:id="0"/>
           </w:p>
         </w:tc>
         <w:tc>
@@ -16254,7 +16335,7 @@
                 <w:sz w:val="18"/>
                 <w:szCs w:val="18"/>
               </w:rPr>
-              <w:instrText xml:space="preserve"> DOCVARIABLE  FIELD_berechnung.Ev2.Massgebendes</w:instrText>
+              <w:instrText xml:space="preserve"> DOCVARIABLE  FIELD_berechnung.</w:instrText>
             </w:r>
             <w:r>
               <w:rPr>
@@ -16265,7 +16346,7 @@
                 <w:szCs w:val="18"/>
               </w:rPr>
               <w:lastRenderedPageBreak/>
-              <w:instrText xml:space="preserve">Einkommen  \* MERGEFORMAT </w:instrText>
+              <w:instrText xml:space="preserve">Ev2.MassgebendesEinkommen  \* MERGEFORMAT </w:instrText>
             </w:r>
             <w:r>
               <w:rPr>
@@ -19065,7 +19146,7 @@
 </file>
 
 <file path=customXml/itemProps1.xml><?xml version="1.0" encoding="utf-8"?>
-<ds:datastoreItem xmlns:ds="http://schemas.openxmlformats.org/officeDocument/2006/customXml" ds:itemID="{6BAEB8E7-4DF5-4E82-8E6D-20CF3DD9AF6B}">
+<ds:datastoreItem xmlns:ds="http://schemas.openxmlformats.org/officeDocument/2006/customXml" ds:itemID="{1A105F19-8B81-4CFA-9995-FE84C70E7693}">
   <ds:schemaRefs>
     <ds:schemaRef ds:uri="http://schemas.openxmlformats.org/officeDocument/2006/bibliography"/>
   </ds:schemaRefs>

</xml_diff>

<commit_message>
EBEGU-817: fixing "Schulden" font size
</commit_message>
<xml_diff>
--- a/ebegu-server/src/main/resources/vorlagen/Berechnungsgrundlagen.docx
+++ b/ebegu-server/src/main/resources/vorlagen/Berechnungsgrundlagen.docx
@@ -4194,12 +4194,14 @@
               <w:rPr>
                 <w:rFonts w:cs="Arial"/>
                 <w:color w:val="000000" w:themeColor="text1"/>
-              </w:rPr>
-            </w:pPr>
-            <w:r>
-              <w:rPr>
-                <w:rFonts w:cs="Arial"/>
-                <w:color w:val="000000" w:themeColor="text1"/>
+                <w:sz w:val="18"/>
+              </w:rPr>
+            </w:pPr>
+            <w:r>
+              <w:rPr>
+                <w:rFonts w:cs="Arial"/>
+                <w:color w:val="000000" w:themeColor="text1"/>
+                <w:sz w:val="18"/>
               </w:rPr>
               <w:fldChar w:fldCharType="begin"/>
             </w:r>
@@ -4207,6 +4209,7 @@
               <w:rPr>
                 <w:rFonts w:cs="Arial"/>
                 <w:color w:val="000000" w:themeColor="text1"/>
+                <w:sz w:val="18"/>
               </w:rPr>
               <w:instrText xml:space="preserve"> DOCVARIABLE  FIELD_berechnung.finanz.SchuldenG1  \* MERGEFORMAT </w:instrText>
             </w:r>
@@ -4214,6 +4217,7 @@
               <w:rPr>
                 <w:rFonts w:cs="Arial"/>
                 <w:color w:val="000000" w:themeColor="text1"/>
+                <w:sz w:val="18"/>
               </w:rPr>
               <w:fldChar w:fldCharType="end"/>
             </w:r>
@@ -5332,8 +5336,6 @@
         </w:rPr>
         <w:t xml:space="preserve"> </w:t>
       </w:r>
-      <w:bookmarkStart w:id="0" w:name="_GoBack"/>
-      <w:bookmarkEnd w:id="0"/>
       <w:r>
         <w:rPr>
           <w:rFonts w:ascii="Arial" w:hAnsi="Arial" w:cs="Arial"/>
@@ -16518,7 +16520,7 @@
           <w:b/>
         </w:rPr>
         <w:lastRenderedPageBreak/>
-        <w:t>Massegebendes Einkommen nach Abzug der Familiengrösse</w:t>
+        <w:t>Massgebendes Einkommen nach Abzug der Familiengrösse</w:t>
       </w:r>
     </w:p>
     <w:tbl>
@@ -16676,7 +16678,7 @@
                 <w:sz w:val="18"/>
                 <w:szCs w:val="18"/>
               </w:rPr>
-              <w:t>Massegebendes Ei</w:t>
+              <w:t>Massgebendes Ei</w:t>
             </w:r>
             <w:r>
               <w:rPr>
@@ -16793,7 +16795,16 @@
                 <w:sz w:val="18"/>
                 <w:szCs w:val="18"/>
               </w:rPr>
-              <w:t xml:space="preserve">Massegebendes </w:t>
+              <w:t>Mass</w:t>
+            </w:r>
+            <w:bookmarkStart w:id="0" w:name="_GoBack"/>
+            <w:bookmarkEnd w:id="0"/>
+            <w:r>
+              <w:rPr>
+                <w:sz w:val="18"/>
+                <w:szCs w:val="18"/>
+              </w:rPr>
+              <w:t xml:space="preserve">gebendes </w:t>
             </w:r>
             <w:r>
               <w:rPr>
@@ -19146,7 +19157,7 @@
 </file>
 
 <file path=customXml/itemProps1.xml><?xml version="1.0" encoding="utf-8"?>
-<ds:datastoreItem xmlns:ds="http://schemas.openxmlformats.org/officeDocument/2006/customXml" ds:itemID="{1A105F19-8B81-4CFA-9995-FE84C70E7693}">
+<ds:datastoreItem xmlns:ds="http://schemas.openxmlformats.org/officeDocument/2006/customXml" ds:itemID="{5DDDB8B5-E5E4-4800-A66B-CC456CEE091C}">
   <ds:schemaRefs>
     <ds:schemaRef ds:uri="http://schemas.openxmlformats.org/officeDocument/2006/bibliography"/>
   </ds:schemaRefs>

</xml_diff>

<commit_message>
EBEGU-900 * adding Fallnummer and Gesuchsteller names to Berechnungstabelle
</commit_message>
<xml_diff>
--- a/ebegu-server/src/main/resources/vorlagen/Berechnungsgrundlagen.docx
+++ b/ebegu-server/src/main/resources/vorlagen/Berechnungsgrundlagen.docx
@@ -16506,6 +16506,22 @@
     <w:p>
       <w:pPr>
         <w:rPr>
+          <w:rFonts w:ascii="Arial" w:hAnsi="Arial" w:cs="Arial"/>
+          <w:b/>
+        </w:rPr>
+      </w:pPr>
+      <w:r>
+        <w:rPr>
+          <w:rFonts w:ascii="Arial" w:hAnsi="Arial" w:cs="Arial"/>
+          <w:b/>
+        </w:rPr>
+        <w:lastRenderedPageBreak/>
+        <w:t>Massgebendes Einkommen nach Abzug der Familiengrösse</w:t>
+      </w:r>
+    </w:p>
+    <w:p>
+      <w:pPr>
+        <w:rPr>
           <w:rFonts w:ascii="Arial" w:eastAsia="Times New Roman" w:hAnsi="Arial" w:cs="Arial"/>
           <w:b/>
           <w:color w:val="000000" w:themeColor="text1"/>
@@ -16517,10 +16533,132 @@
       </w:pPr>
       <w:r>
         <w:rPr>
+          <w:rFonts w:ascii="Arial" w:hAnsi="Arial" w:cs="Arial"/>
           <w:b/>
-        </w:rPr>
-        <w:lastRenderedPageBreak/>
-        <w:t>Massgebendes Einkommen nach Abzug der Familiengrösse</w:t>
+          <w:bCs/>
+          <w:sz w:val="18"/>
+          <w:szCs w:val="18"/>
+        </w:rPr>
+        <w:t>Fallnummer:</w:t>
+      </w:r>
+      <w:r>
+        <w:rPr>
+          <w:rFonts w:ascii="Arial" w:eastAsia="Times New Roman" w:hAnsi="Arial" w:cs="Arial"/>
+          <w:b/>
+          <w:bCs/>
+          <w:sz w:val="18"/>
+          <w:szCs w:val="18"/>
+          <w:lang w:eastAsia="de-CH"/>
+        </w:rPr>
+        <w:t xml:space="preserve"> </w:t>
+      </w:r>
+      <w:r>
+        <w:rPr>
+          <w:rFonts w:ascii="Arial" w:hAnsi="Arial" w:cs="Arial"/>
+          <w:color w:val="000000" w:themeColor="text1"/>
+          <w:sz w:val="18"/>
+          <w:szCs w:val="18"/>
+        </w:rPr>
+        <w:fldChar w:fldCharType="begin"/>
+      </w:r>
+      <w:r>
+        <w:rPr>
+          <w:rFonts w:ascii="Arial" w:hAnsi="Arial" w:cs="Arial"/>
+          <w:color w:val="000000" w:themeColor="text1"/>
+          <w:sz w:val="18"/>
+          <w:szCs w:val="18"/>
+        </w:rPr>
+        <w:instrText xml:space="preserve"> DOCVARIABLE  FIELD_berechnung.Finanz.FallNummer  \* MERGEFORMAT </w:instrText>
+      </w:r>
+      <w:r>
+        <w:rPr>
+          <w:rFonts w:ascii="Arial" w:hAnsi="Arial" w:cs="Arial"/>
+          <w:color w:val="000000" w:themeColor="text1"/>
+          <w:sz w:val="18"/>
+          <w:szCs w:val="18"/>
+        </w:rPr>
+        <w:fldChar w:fldCharType="end"/>
+      </w:r>
+      <w:r>
+        <w:rPr>
+          <w:rFonts w:ascii="Arial" w:hAnsi="Arial" w:cs="Arial"/>
+          <w:color w:val="000000" w:themeColor="text1"/>
+          <w:sz w:val="18"/>
+          <w:szCs w:val="18"/>
+        </w:rPr>
+        <w:br/>
+      </w:r>
+      <w:r>
+        <w:rPr>
+          <w:rFonts w:ascii="Arial" w:hAnsi="Arial" w:cs="Arial"/>
+          <w:b/>
+          <w:bCs/>
+          <w:sz w:val="18"/>
+          <w:szCs w:val="18"/>
+        </w:rPr>
+        <w:t>Name</w:t>
+      </w:r>
+      <w:r>
+        <w:rPr>
+          <w:rFonts w:ascii="Arial" w:hAnsi="Arial" w:cs="Arial"/>
+          <w:b/>
+          <w:sz w:val="18"/>
+          <w:szCs w:val="18"/>
+        </w:rPr>
+        <w:t>:</w:t>
+      </w:r>
+      <w:r>
+        <w:rPr>
+          <w:rFonts w:ascii="Arial" w:eastAsia="Times New Roman" w:hAnsi="Arial" w:cs="Arial"/>
+          <w:b/>
+          <w:bCs/>
+          <w:sz w:val="18"/>
+          <w:szCs w:val="18"/>
+          <w:lang w:eastAsia="de-CH"/>
+        </w:rPr>
+        <w:t xml:space="preserve"> </w:t>
+      </w:r>
+      <w:r>
+        <w:rPr>
+          <w:rFonts w:ascii="Arial" w:eastAsia="Times New Roman" w:hAnsi="Arial" w:cs="Arial"/>
+          <w:bCs/>
+          <w:sz w:val="18"/>
+          <w:szCs w:val="18"/>
+          <w:lang w:eastAsia="de-CH"/>
+        </w:rPr>
+        <w:fldChar w:fldCharType="begin"/>
+      </w:r>
+      <w:r>
+        <w:rPr>
+          <w:rFonts w:ascii="Arial" w:eastAsia="Times New Roman" w:hAnsi="Arial" w:cs="Arial"/>
+          <w:bCs/>
+          <w:sz w:val="18"/>
+          <w:szCs w:val="18"/>
+          <w:lang w:eastAsia="de-CH"/>
+        </w:rPr>
+        <w:instrText xml:space="preserve"> DOCVARIABLE  FIELD_berechnung.</w:instrText>
+      </w:r>
+      <w:bookmarkStart w:id="0" w:name="_GoBack"/>
+      <w:bookmarkEnd w:id="0"/>
+      <w:r>
+        <w:rPr>
+          <w:rFonts w:ascii="Arial" w:eastAsia="Times New Roman" w:hAnsi="Arial" w:cs="Arial"/>
+          <w:bCs/>
+          <w:sz w:val="18"/>
+          <w:szCs w:val="18"/>
+          <w:lang w:eastAsia="de-CH"/>
+        </w:rPr>
+        <w:instrText xml:space="preserve">GesuchstellerNames  \* MERGEFORMAT </w:instrText>
+      </w:r>
+      <w:r>
+        <w:rPr>
+          <w:rFonts w:ascii="Arial" w:eastAsia="Times New Roman" w:hAnsi="Arial" w:cs="Arial"/>
+          <w:bCs/>
+          <w:sz w:val="18"/>
+          <w:szCs w:val="18"/>
+          <w:lang w:eastAsia="de-CH"/>
+        </w:rPr>
+        <w:fldChar w:fldCharType="end"/>
       </w:r>
     </w:p>
     <w:tbl>
@@ -16795,16 +16933,7 @@
                 <w:sz w:val="18"/>
                 <w:szCs w:val="18"/>
               </w:rPr>
-              <w:t>Mass</w:t>
-            </w:r>
-            <w:bookmarkStart w:id="0" w:name="_GoBack"/>
-            <w:bookmarkEnd w:id="0"/>
-            <w:r>
-              <w:rPr>
-                <w:sz w:val="18"/>
-                <w:szCs w:val="18"/>
-              </w:rPr>
-              <w:t xml:space="preserve">gebendes </w:t>
+              <w:t xml:space="preserve">Massgebendes </w:t>
             </w:r>
             <w:r>
               <w:rPr>
@@ -19157,7 +19286,7 @@
 </file>
 
 <file path=customXml/itemProps1.xml><?xml version="1.0" encoding="utf-8"?>
-<ds:datastoreItem xmlns:ds="http://schemas.openxmlformats.org/officeDocument/2006/customXml" ds:itemID="{5DDDB8B5-E5E4-4800-A66B-CC456CEE091C}">
+<ds:datastoreItem xmlns:ds="http://schemas.openxmlformats.org/officeDocument/2006/customXml" ds:itemID="{FABDA7DD-B859-4B98-AE4E-5D2A7624B78A}">
   <ds:schemaRefs>
     <ds:schemaRef ds:uri="http://schemas.openxmlformats.org/officeDocument/2006/bibliography"/>
   </ds:schemaRefs>

</xml_diff>